<commit_message>
insert text from 2021 final report
</commit_message>
<xml_diff>
--- a/individual_chapters/Chapter_2-Genome_assembly.docx
+++ b/individual_chapters/Chapter_2-Genome_assembly.docx
@@ -6,11 +6,19 @@
       <w:pPr>
         <w:rPr>
           <w:rFonts w:asciiTheme="majorHAnsi" w:hAnsiTheme="majorHAnsi" w:cstheme="majorHAnsi"/>
-        </w:rPr>
-      </w:pPr>
-      <w:r>
-        <w:rPr>
-          <w:rFonts w:asciiTheme="majorHAnsi" w:hAnsiTheme="majorHAnsi" w:cstheme="majorHAnsi"/>
+          <w:b/>
+          <w:bCs/>
+          <w:sz w:val="32"/>
+          <w:szCs w:val="32"/>
+        </w:rPr>
+      </w:pPr>
+      <w:r>
+        <w:rPr>
+          <w:rFonts w:asciiTheme="majorHAnsi" w:hAnsiTheme="majorHAnsi" w:cstheme="majorHAnsi"/>
+          <w:b/>
+          <w:bCs/>
+          <w:sz w:val="32"/>
+          <w:szCs w:val="32"/>
         </w:rPr>
         <w:t xml:space="preserve">Chapter 2 – Genome assembly of </w:t>
       </w:r>
@@ -18,8 +26,12 @@
       <w:r>
         <w:rPr>
           <w:rFonts w:asciiTheme="majorHAnsi" w:hAnsiTheme="majorHAnsi" w:cstheme="majorHAnsi"/>
+          <w:b/>
+          <w:bCs/>
           <w:i/>
           <w:iCs/>
+          <w:sz w:val="32"/>
+          <w:szCs w:val="32"/>
         </w:rPr>
         <w:t>Hypomesus</w:t>
       </w:r>
@@ -27,8 +39,12 @@
       <w:r>
         <w:rPr>
           <w:rFonts w:asciiTheme="majorHAnsi" w:hAnsiTheme="majorHAnsi" w:cstheme="majorHAnsi"/>
+          <w:b/>
+          <w:bCs/>
           <w:i/>
           <w:iCs/>
+          <w:sz w:val="32"/>
+          <w:szCs w:val="32"/>
         </w:rPr>
         <w:t xml:space="preserve"> </w:t>
       </w:r>
@@ -36,8 +52,12 @@
       <w:r>
         <w:rPr>
           <w:rFonts w:asciiTheme="majorHAnsi" w:hAnsiTheme="majorHAnsi" w:cstheme="majorHAnsi"/>
+          <w:b/>
+          <w:bCs/>
           <w:i/>
           <w:iCs/>
+          <w:sz w:val="32"/>
+          <w:szCs w:val="32"/>
         </w:rPr>
         <w:t>transpacificus</w:t>
       </w:r>
@@ -45,6 +65,10 @@
       <w:r>
         <w:rPr>
           <w:rFonts w:asciiTheme="majorHAnsi" w:hAnsiTheme="majorHAnsi" w:cstheme="majorHAnsi"/>
+          <w:b/>
+          <w:bCs/>
+          <w:sz w:val="32"/>
+          <w:szCs w:val="32"/>
         </w:rPr>
         <w:t xml:space="preserve"> (delta smelt)</w:t>
       </w:r>
@@ -53,37 +77,32 @@
       <w:pPr>
         <w:rPr>
           <w:rFonts w:asciiTheme="majorHAnsi" w:hAnsiTheme="majorHAnsi" w:cstheme="majorHAnsi"/>
-        </w:rPr>
-      </w:pPr>
-      <w:r>
-        <w:rPr>
-          <w:rFonts w:asciiTheme="majorHAnsi" w:hAnsiTheme="majorHAnsi" w:cstheme="majorHAnsi"/>
-        </w:rPr>
-        <w:t>Abstract</w:t>
-      </w:r>
-    </w:p>
-    <w:p>
-      <w:pPr>
-        <w:rPr>
-          <w:rFonts w:asciiTheme="majorHAnsi" w:hAnsiTheme="majorHAnsi" w:cstheme="majorHAnsi"/>
-        </w:rPr>
-      </w:pPr>
-      <w:r>
-        <w:rPr>
-          <w:rFonts w:asciiTheme="majorHAnsi" w:hAnsiTheme="majorHAnsi" w:cstheme="majorHAnsi"/>
-        </w:rPr>
-        <w:t>Background</w:t>
-      </w:r>
-    </w:p>
-    <w:p>
-      <w:pPr>
-        <w:rPr>
-          <w:rFonts w:asciiTheme="majorHAnsi" w:hAnsiTheme="majorHAnsi" w:cstheme="majorHAnsi"/>
-        </w:rPr>
-      </w:pPr>
-      <w:r>
-        <w:rPr>
-          <w:rFonts w:asciiTheme="majorHAnsi" w:hAnsiTheme="majorHAnsi" w:cstheme="majorHAnsi"/>
+          <w:b/>
+          <w:bCs/>
+        </w:rPr>
+      </w:pPr>
+      <w:r>
+        <w:rPr>
+          <w:rFonts w:asciiTheme="majorHAnsi" w:hAnsiTheme="majorHAnsi" w:cstheme="majorHAnsi"/>
+          <w:b/>
+          <w:bCs/>
+        </w:rPr>
+        <w:t>Introduction</w:t>
+      </w:r>
+    </w:p>
+    <w:p>
+      <w:pPr>
+        <w:rPr>
+          <w:rFonts w:asciiTheme="majorHAnsi" w:hAnsiTheme="majorHAnsi" w:cstheme="majorHAnsi"/>
+          <w:b/>
+          <w:bCs/>
+        </w:rPr>
+      </w:pPr>
+      <w:r>
+        <w:rPr>
+          <w:rFonts w:asciiTheme="majorHAnsi" w:hAnsiTheme="majorHAnsi" w:cstheme="majorHAnsi"/>
+          <w:b/>
+          <w:bCs/>
         </w:rPr>
         <w:t>Methods</w:t>
       </w:r>
@@ -366,11 +385,15 @@
       <w:pPr>
         <w:rPr>
           <w:rFonts w:asciiTheme="majorHAnsi" w:hAnsiTheme="majorHAnsi" w:cstheme="majorHAnsi"/>
-        </w:rPr>
-      </w:pPr>
-      <w:r>
-        <w:rPr>
-          <w:rFonts w:asciiTheme="majorHAnsi" w:hAnsiTheme="majorHAnsi" w:cstheme="majorHAnsi"/>
+          <w:b/>
+          <w:bCs/>
+        </w:rPr>
+      </w:pPr>
+      <w:r>
+        <w:rPr>
+          <w:rFonts w:asciiTheme="majorHAnsi" w:hAnsiTheme="majorHAnsi" w:cstheme="majorHAnsi"/>
+          <w:b/>
+          <w:bCs/>
         </w:rPr>
         <w:t>Results</w:t>
       </w:r>
@@ -379,16 +402,4372 @@
       <w:pPr>
         <w:rPr>
           <w:rFonts w:asciiTheme="majorHAnsi" w:hAnsiTheme="majorHAnsi" w:cstheme="majorHAnsi"/>
-        </w:rPr>
-      </w:pPr>
-      <w:r>
-        <w:rPr>
-          <w:rFonts w:asciiTheme="majorHAnsi" w:hAnsiTheme="majorHAnsi" w:cstheme="majorHAnsi"/>
+          <w:b/>
+          <w:bCs/>
+        </w:rPr>
+      </w:pPr>
+      <w:r>
+        <w:rPr>
+          <w:rFonts w:asciiTheme="majorHAnsi" w:hAnsiTheme="majorHAnsi" w:cstheme="majorHAnsi"/>
+          <w:b/>
+          <w:bCs/>
         </w:rPr>
         <w:t>Discussion</w:t>
       </w:r>
     </w:p>
-    <w:p/>
+    <w:p>
+      <w:pPr>
+        <w:spacing w:line="276" w:lineRule="auto"/>
+        <w:ind w:right="270"/>
+        <w:rPr>
+          <w:rFonts w:asciiTheme="majorHAnsi" w:hAnsiTheme="majorHAnsi" w:cstheme="majorHAnsi"/>
+          <w:b/>
+          <w:bCs/>
+          <w:color w:val="00000A"/>
+        </w:rPr>
+      </w:pPr>
+    </w:p>
+    <w:p>
+      <w:pPr>
+        <w:spacing w:line="276" w:lineRule="auto"/>
+        <w:ind w:right="270"/>
+        <w:rPr>
+          <w:rFonts w:asciiTheme="majorHAnsi" w:hAnsiTheme="majorHAnsi" w:cstheme="majorHAnsi"/>
+          <w:b/>
+          <w:bCs/>
+          <w:color w:val="00000A"/>
+        </w:rPr>
+      </w:pPr>
+    </w:p>
+    <w:p>
+      <w:pPr>
+        <w:spacing w:line="276" w:lineRule="auto"/>
+        <w:ind w:right="270"/>
+        <w:rPr>
+          <w:rFonts w:asciiTheme="majorHAnsi" w:hAnsiTheme="majorHAnsi" w:cstheme="majorHAnsi"/>
+          <w:b/>
+          <w:bCs/>
+          <w:color w:val="00000A"/>
+        </w:rPr>
+      </w:pPr>
+      <w:r>
+        <w:rPr>
+          <w:rFonts w:asciiTheme="majorHAnsi" w:hAnsiTheme="majorHAnsi" w:cstheme="majorHAnsi"/>
+          <w:b/>
+          <w:bCs/>
+          <w:color w:val="00000A"/>
+        </w:rPr>
+        <w:t>Introduction</w:t>
+      </w:r>
+    </w:p>
+    <w:p>
+      <w:pPr>
+        <w:spacing w:line="276" w:lineRule="auto"/>
+        <w:ind w:right="270"/>
+        <w:rPr>
+          <w:rFonts w:asciiTheme="majorHAnsi" w:hAnsiTheme="majorHAnsi" w:cstheme="majorHAnsi"/>
+          <w:color w:val="00000A"/>
+        </w:rPr>
+      </w:pPr>
+      <w:r>
+        <w:rPr>
+          <w:rFonts w:asciiTheme="majorHAnsi" w:hAnsiTheme="majorHAnsi" w:cstheme="majorHAnsi"/>
+          <w:color w:val="00000A"/>
+        </w:rPr>
+        <w:t>The use of next generation sequencing (NGS) technologies in conjunction with a highly contiguous and accurate reference genome increases the power and precision of inferences made in population genetic studies (e.g., analyses of population structure, genetic diversity, and local adaptation)</w:t>
+      </w:r>
+      <w:r>
+        <w:rPr>
+          <w:rFonts w:asciiTheme="majorHAnsi" w:hAnsiTheme="majorHAnsi" w:cstheme="majorHAnsi"/>
+        </w:rPr>
+        <w:fldChar w:fldCharType="begin"/>
+      </w:r>
+      <w:r>
+        <w:rPr>
+          <w:rFonts w:asciiTheme="majorHAnsi" w:hAnsiTheme="majorHAnsi" w:cstheme="majorHAnsi"/>
+          <w:color w:val="00000A"/>
+        </w:rPr>
+        <w:instrText>ADDIN ZOTERO_ITEM CSL_CITATION {"citationID":"g9w79XJU","properties":{"formattedCitation":"\\super 8\\nosupersub{}","plainCitation":"8","noteIndex":0},"citationItems":[{"id":213,"uris":["http://zotero.org/users/local/3tku6QP0/items/SJQIKWLY"],"uri":["http://zotero.org/users/local/3tku6QP0/items/SJQIKWLY"],"itemData":{"id":213,"type":"article-journal","abstract":"We will soon have complete genome sequences from thousands of species, as well as from many individuals within species. This coming explosion of information will transform our understanding of the amount, distribution and functional significance of genetic variation in natural populations. Now is a crucial time to explore the potential implications of this information revolution for conservation genetics and to recognize limitations in applying genomic tools to conservation issues. We identify and discuss those problems for which genomics will be most valuable for curbing the accelerating worldwide loss of biodiversity. We also provide guidance on which genomics tools and approaches will be most appropriate to use for different aspects of conservation.","container-title":"Nature Reviews Genetics","DOI":"10.1038/nrg2844","ISSN":"1471-0064 (Electronic)\\r1471-0056 (Linking)","title":"Genomics and the future of conservation genetics","author":[{"family":"Allendorf","given":"Fred W."},{"family":"Hohenlohe","given":"Paul A."},{"family":"Luikart","given":"Gordon"}],"issued":{"date-parts":[["2010"]]}}}],"schema":"https://github.com/citation-style-language/schema/raw/master/csl-citation.json"}</w:instrText>
+      </w:r>
+      <w:r>
+        <w:rPr>
+          <w:rFonts w:asciiTheme="majorHAnsi" w:hAnsiTheme="majorHAnsi" w:cstheme="majorHAnsi"/>
+          <w:color w:val="00000A"/>
+        </w:rPr>
+        <w:fldChar w:fldCharType="separate"/>
+      </w:r>
+      <w:r>
+        <w:rPr>
+          <w:rFonts w:asciiTheme="majorHAnsi" w:hAnsiTheme="majorHAnsi" w:cstheme="majorHAnsi"/>
+          <w:color w:val="000080"/>
+          <w:vertAlign w:val="superscript"/>
+        </w:rPr>
+        <w:t>8</w:t>
+      </w:r>
+      <w:r>
+        <w:rPr>
+          <w:rFonts w:asciiTheme="majorHAnsi" w:hAnsiTheme="majorHAnsi" w:cstheme="majorHAnsi"/>
+          <w:color w:val="00000A"/>
+        </w:rPr>
+        <w:fldChar w:fldCharType="end"/>
+      </w:r>
+      <w:r>
+        <w:rPr>
+          <w:rFonts w:asciiTheme="majorHAnsi" w:hAnsiTheme="majorHAnsi" w:cstheme="majorHAnsi"/>
+          <w:color w:val="00000A"/>
+        </w:rPr>
+        <w:t>. Without a reference genome, DNA sequences captured by the sequencer but not aligned to a reference genome fail to account for how each piece of sequenced DNA interacts with all other sequences (i.e., linkage patterns). However, by aligning to a reference genome we know where each segment of sequenced DNA lies within the genome and relative to other sequenced DNA. An assembled genome vastly increases the power to answer questions concerning demography, adaptation, fitness, and disease susceptibility.</w:t>
+      </w:r>
+      <w:r>
+        <w:rPr>
+          <w:rFonts w:asciiTheme="majorHAnsi" w:hAnsiTheme="majorHAnsi" w:cstheme="majorHAnsi"/>
+        </w:rPr>
+        <w:fldChar w:fldCharType="begin"/>
+      </w:r>
+      <w:r>
+        <w:rPr>
+          <w:rFonts w:asciiTheme="majorHAnsi" w:hAnsiTheme="majorHAnsi" w:cstheme="majorHAnsi"/>
+          <w:color w:val="00000A"/>
+        </w:rPr>
+        <w:instrText xml:space="preserve"> ADDIN ZOTERO_ITEM CSL_CITATION {"citationID":"u7gi3JVa","properties":{"formattedCitation":"\\super 9,10\\nosupersub{}","plainCitation":"9,10","noteIndex":0},"citationItems":[{"id":"YezxCNvE/GnQk4zHK","uris":["http://www.mendeley.com/documents/?uuid=7d097e57-88a8-4b7e-80e2-9363996b7f04"],"uri":["http://www.mendeley.com/documents/?uuid=7d097e57-88a8-4b7e-80e2-9363996b7f04"],"itemData":{"DOI":"10.1146/annurev-animal-031412-103636","ISSN":"2165-8102","abstract":"The genomics era has opened up exciting possibilities in the field of conservation biology by enabling genomic analyses of threatened species that previously were limited to model organisms. Next-generation sequencing (NGS) and the collection of genome-wide data allow for more robust studies of the demographic history of populations and adaptive variation associated with fitness and local adaptation. Genomic analyses can also advance management efforts for threatened wild and captive populations by identifying loci contributing to inbreeding depression and disease susceptibility, and predicting fitness consequences of introgression. However, the development of genomic tools in wild species still carries multiple challenges, particularly those associated with computational and sampling constraints. This review provides an overview of the most significant applications of NGS and the implications and limitations of genomic studies in conservation. © 2013 by Annual Reviews.","author":[{"dropping-particle":"","family":"Steiner","given":"Cynthia C.","non-dropping-particle":"","parse-names":false,"suffix":""},{"dropping-particle":"","family":"Putnam","given":"Andrea S.","non-dropping-particle":"","parse-names":false,"suffix":""},{"dropping-particle":"","family":"Hoeck","given":"Paquita E.A.","non-dropping-particle":"","parse-names":false,"suffix":""},{"dropping-particle":"","family":"Ryder","given":"Oliver A.","non-dropping-particle":"","parse-names":false,"suffix":""}],"container-title":"Annual Review of Animal Biosciences","id":"ITEM-1","issue":"1","issued":{"date-parts":[["2013"]]},"page":"261-281","title":"Conservation Genomics of Threatened Animal Species","type":"article-journal","volume":"1"}},{"id":"YezxCNvE/9c2lmnJ1","uris":["http://www.mendeley.com/documents/?uuid=66ff25a6-2c12-4c9c-b35c-19dddba8b7fa"],"uri":["http://www.mendeley.com/documents/?uuid=66ff25a6-2c12-4c9c-b35c-19dddba8b7fa"],"itemData":{"DOI":"10.1111/mec.13814","ISBN":"1365-294X","ISSN":"1365294X","abstract":"The last decade has seen an explosion of interest in use of genetic markers to estimate effective population size, Ne. Effective population size is important both theoretically (Ne is a key parameter in almost every aspect of evolutionary biology) and for practical application (Ne determines rates of genetic drift and loss of genetic variability and modulates the effectiveness of selection, so it is crucial to consider in conservation). As documented by Palstra &amp; Fraser (2012), most of the recent growth in Ne estimation can be attributed to development or refinement of methods that can use a single sample of individuals (the older temporal method requires at least two samples separated in time). As with other population genetic methods, performance of new Ne estimators is typically evaluated with simulated data for a few scenarios selected by the author(s). Inevitably, these initial evaluations fail to fully consider the consequences of violating simplifying assumptions, such as discrete generations, closed populations of constant size and selective neutrality. Subsequently, many researchers studying natural or captive populations have reported estimates of Ne for multiple methods; often these estimates are congruent, but that is not always the case. Because true Ne is rarely known in these empirical studies, it is difficult to make sense of the results when estimates differ substantially among methods. What is needed is a rigorous, comparative analysis under realistic scenarios for which true Ne is known. Recently, Gilbert &amp; Whitlock (2015) did just that for both single-sample and temporal methods under a wide range of migration schemes. In the current issue of Molecular Ecology, Wang (2016) uses simulations to evaluate performance of four single-sample Ne estimators. In addition to assessing effects of true Ne, sample size, and number of loci, Wang also evaluated performance under changing abundance, physical linkage and genotyping errors, as well as for some alternative life histories (high rates of selfing; haplodiploids). Wang showed that the sibship frequency (SF) and linkage disequilibrium (LD) methods perform dramatically better than the heterozygote excess and molecular coancestry methods under most scenarios (see Fig. 1, modified from figure 2 in Wang 2016), and he also concluded that SF is generally more versatile than LD. This article represents a truly Herculean effort, and results should be of considerable value to researchers interested i…","author":[{"dropping-particle":"","family":"Waples","given":"Robin S.","non-dropping-particle":"","parse-names":false,"suffix":""}],"container-title":"Molecular Ecology","id":"ITEM-2","issue":"19","issued":{"date-parts":[["2016"]]},"page":"4689-4691","title":"Making sense of genetic estimates of effective population size","type":"article-journal","volume":"25"}}],"schema":"https://github.com/citation-style-language/schema/raw/master/csl-citation.json"} </w:instrText>
+      </w:r>
+      <w:r>
+        <w:rPr>
+          <w:rFonts w:asciiTheme="majorHAnsi" w:hAnsiTheme="majorHAnsi" w:cstheme="majorHAnsi"/>
+          <w:color w:val="00000A"/>
+        </w:rPr>
+        <w:fldChar w:fldCharType="separate"/>
+      </w:r>
+      <w:r>
+        <w:rPr>
+          <w:rFonts w:asciiTheme="majorHAnsi" w:hAnsiTheme="majorHAnsi" w:cstheme="majorHAnsi"/>
+          <w:color w:val="000080"/>
+          <w:vertAlign w:val="superscript"/>
+        </w:rPr>
+        <w:t>9,10</w:t>
+      </w:r>
+      <w:r>
+        <w:rPr>
+          <w:rFonts w:asciiTheme="majorHAnsi" w:hAnsiTheme="majorHAnsi" w:cstheme="majorHAnsi"/>
+          <w:color w:val="00000A"/>
+        </w:rPr>
+        <w:fldChar w:fldCharType="end"/>
+      </w:r>
+      <w:r>
+        <w:rPr>
+          <w:rFonts w:asciiTheme="majorHAnsi" w:hAnsiTheme="majorHAnsi" w:cstheme="majorHAnsi"/>
+          <w:color w:val="00000A"/>
+        </w:rPr>
+        <w:t xml:space="preserve"> For example, previous work in Chinook salmon and steelhead found a small number of markers that were associated with run-timing in each species. In 2014, these markers were located on five different scaffolds and next to gaps in the highly fractured genome assembly. Reanalysis using long-reads to span gaps and reorient and link fragmented scaffolds demonstrated that all the associated markers were from a single locus (i.e., the </w:t>
+      </w:r>
+      <w:r>
+        <w:rPr>
+          <w:rFonts w:asciiTheme="majorHAnsi" w:hAnsiTheme="majorHAnsi" w:cstheme="majorHAnsi"/>
+          <w:color w:val="00000A"/>
+        </w:rPr>
+        <w:lastRenderedPageBreak/>
+        <w:t>GREB1L region)</w:t>
+      </w:r>
+      <w:r>
+        <w:rPr>
+          <w:rFonts w:asciiTheme="majorHAnsi" w:hAnsiTheme="majorHAnsi" w:cstheme="majorHAnsi"/>
+        </w:rPr>
+        <w:fldChar w:fldCharType="begin"/>
+      </w:r>
+      <w:r>
+        <w:rPr>
+          <w:rFonts w:asciiTheme="majorHAnsi" w:hAnsiTheme="majorHAnsi" w:cstheme="majorHAnsi"/>
+          <w:color w:val="00000A"/>
+        </w:rPr>
+        <w:instrText xml:space="preserve"> ADDIN ZOTERO_ITEM CSL_CITATION {"citationID":"qb3OHMtd","properties":{"formattedCitation":"\\super 11\\nosupersub{}","plainCitation":"11","noteIndex":0},"citationItems":[{"id":"YezxCNvE/BjITKRJZ","uris":["http://www.mendeley.com/documents/?uuid=c6fd8232-bfc3-43ec-83ec-b1c559fc77f3"],"uri":["http://www.mendeley.com/documents/?uuid=c6fd8232-bfc3-43ec-83ec-b1c559fc77f3"],"itemData":{"DOI":"10.1126/sciadv.1603198","abstract":"The delineation of conservation units (CUs) is a challenging issue that has profound implications for minimizing the loss of biodiversity and ecosystem services. CU delineation typically seeks to prioritize evolutionary significance, and genetic methods play a pivotal role in the delineation process by quantifying overall differentiation between populations. Although CUs that primarily reflect overall genetic differentiation do protect adaptive differences between distant populations, they do not necessarily protect adaptive variation within highly connected populations. Advances in genomic methodology facilitate the characterization of adaptive genetic variation, but the potential utility of this information for CU delineation is unclear. We use genomic methods to investigate the evolutionary basis of premature migration in Pacific salmon, a complex behavioral and physiological phenotype that exists within highly connected populations and has experienced severe declines. Strikingly, we find that premature migration is associated with the same single locus across multiple populations in each of two different species. Patterns of variation at this locus suggest that the premature migration alleles arose from a single evolutionary event within each species and were subsequently spread to distant populations through straying and positive selection. Our results reveal that complex adaptive variation can depend on rare mutational events at a single locus, demonstrate that CUs reflecting overall genetic differentiation can fail to protect evolutionarily significant variation that has substantial ecological and societal benefits, and suggest that a supplemental framework for protecting specific adaptive variation will sometimes be necessary to prevent the loss of significant biodiversity and ecosystem services.","author":[{"dropping-particle":"","family":"Prince","given":"Daniel J","non-dropping-particle":"","parse-names":false,"suffix":""},{"dropping-particle":"","family":"Rourke","given":"Sean M O","non-dropping-particle":"","parse-names":false,"suffix":""},{"dropping-particle":"","family":"Thompson","given":"Tasha Q","non-dropping-particle":"","parse-names":false,"suffix":""},{"dropping-particle":"","family":"Ali","given":"Omar A","non-dropping-particle":"","parse-names":false,"suffix":""},{"dropping-particle":"","family":"Lyman","given":"Hannah S","non-dropping-particle":"","parse-names":false,"suffix":""},{"dropping-particle":"","family":"Saglam","given":"Ismail K","non-dropping-particle":"","parse-names":false,"suffix":""},{"dropping-particle":"","family":"Hotaling","given":"Thomas J","non-dropping-particle":"","parse-names":false,"suffix":""},{"dropping-particle":"","family":"Spidle","given":"Adrian P","non-dropping-particle":"","parse-names":false,"suffix":""},{"dropping-particle":"","family":"Miller","given":"Michael R","non-dropping-particle":"","parse-names":false,"suffix":""}],"container-title":"Science Advances","id":"ptErfmMn/7LRVGlbr","issue":"August","issued":{"date-parts":[["2017"]]},"title":"The evolutionary basis of premature migration in Pacific salmon highlights the utility of genomics for informing conservation","type":"article-journal","volume":"3"}}],"schema":"https://github.com/citation-style-language/schema/raw/master/csl-citation.json"} </w:instrText>
+      </w:r>
+      <w:r>
+        <w:rPr>
+          <w:rFonts w:asciiTheme="majorHAnsi" w:hAnsiTheme="majorHAnsi" w:cstheme="majorHAnsi"/>
+          <w:color w:val="00000A"/>
+        </w:rPr>
+        <w:fldChar w:fldCharType="separate"/>
+      </w:r>
+      <w:r>
+        <w:rPr>
+          <w:rFonts w:asciiTheme="majorHAnsi" w:hAnsiTheme="majorHAnsi" w:cstheme="majorHAnsi"/>
+          <w:color w:val="000080"/>
+          <w:vertAlign w:val="superscript"/>
+        </w:rPr>
+        <w:t>11</w:t>
+      </w:r>
+      <w:r>
+        <w:rPr>
+          <w:rFonts w:asciiTheme="majorHAnsi" w:hAnsiTheme="majorHAnsi" w:cstheme="majorHAnsi"/>
+          <w:color w:val="00000A"/>
+        </w:rPr>
+        <w:fldChar w:fldCharType="end"/>
+      </w:r>
+      <w:r>
+        <w:rPr>
+          <w:rFonts w:asciiTheme="majorHAnsi" w:hAnsiTheme="majorHAnsi" w:cstheme="majorHAnsi"/>
+          <w:color w:val="00000A"/>
+        </w:rPr>
+        <w:t>. Since the 2017 study, continued improvements to salmonid reference genomes have enabled more detailed mapping of life-history variation and phenotypic traits in the same locus</w:t>
+      </w:r>
+      <w:r>
+        <w:rPr>
+          <w:rFonts w:asciiTheme="majorHAnsi" w:hAnsiTheme="majorHAnsi" w:cstheme="majorHAnsi"/>
+        </w:rPr>
+        <w:fldChar w:fldCharType="begin"/>
+      </w:r>
+      <w:r>
+        <w:rPr>
+          <w:rFonts w:asciiTheme="majorHAnsi" w:hAnsiTheme="majorHAnsi" w:cstheme="majorHAnsi"/>
+          <w:color w:val="00000A"/>
+        </w:rPr>
+        <w:instrText xml:space="preserve"> ADDIN ZOTERO_ITEM CSL_CITATION {"citationID":"Z621VvDn","properties":{"formattedCitation":"\\super 12\\nosupersub{}","plainCitation":"12","noteIndex":0},"citationItems":[{"id":"YezxCNvE/MxTbyPds","uris":["http://www.mendeley.com/documents/?uuid=c026ef43-5f1b-462a-a6ef-84fbd9b6a818"],"uri":["http://www.mendeley.com/documents/?uuid=c026ef43-5f1b-462a-a6ef-84fbd9b6a818"],"itemData":{"author":[{"dropping-particle":"","family":"Narum","given":"Shawn R","non-dropping-particle":"","parse-names":false,"suffix":""},{"dropping-particle":"Di","family":"Genova","given":"Alex","non-dropping-particle":"","parse-names":false,"suffix":""},{"dropping-particle":"","family":"Micheletti","given":"Steven J","non-dropping-particle":"","parse-names":false,"suffix":""},{"dropping-particle":"","family":"Maass","given":"Alejandro","non-dropping-particle":"","parse-names":false,"suffix":""}],"container-title":"Proceedings of the Royal Society B: Biological Sciences","id":"ITEM-1","issue":"1883","issued":{"date-parts":[["2018"]]},"title":"Genomic variation underlying complex life-history traits revealed by genome sequencing in Chinook salmon","type":"article-journal","volume":"285"}}],"schema":"https://github.com/citation-style-language/schema/raw/master/csl-citation.json"} </w:instrText>
+      </w:r>
+      <w:r>
+        <w:rPr>
+          <w:rFonts w:asciiTheme="majorHAnsi" w:hAnsiTheme="majorHAnsi" w:cstheme="majorHAnsi"/>
+          <w:color w:val="00000A"/>
+        </w:rPr>
+        <w:fldChar w:fldCharType="separate"/>
+      </w:r>
+      <w:r>
+        <w:rPr>
+          <w:rFonts w:asciiTheme="majorHAnsi" w:hAnsiTheme="majorHAnsi" w:cstheme="majorHAnsi"/>
+          <w:color w:val="000080"/>
+          <w:vertAlign w:val="superscript"/>
+        </w:rPr>
+        <w:t>12</w:t>
+      </w:r>
+      <w:r>
+        <w:rPr>
+          <w:rFonts w:asciiTheme="majorHAnsi" w:hAnsiTheme="majorHAnsi" w:cstheme="majorHAnsi"/>
+          <w:color w:val="00000A"/>
+        </w:rPr>
+        <w:fldChar w:fldCharType="end"/>
+      </w:r>
+      <w:r>
+        <w:rPr>
+          <w:rFonts w:asciiTheme="majorHAnsi" w:hAnsiTheme="majorHAnsi" w:cstheme="majorHAnsi"/>
+          <w:color w:val="00000A"/>
+        </w:rPr>
+        <w:t>, which may lead to significant changes in management. This example underscores how reference genomes can propel conservation research forward.</w:t>
+      </w:r>
+    </w:p>
+    <w:p>
+      <w:pPr>
+        <w:spacing w:line="276" w:lineRule="auto"/>
+        <w:ind w:right="270" w:firstLine="720"/>
+        <w:rPr>
+          <w:rFonts w:asciiTheme="majorHAnsi" w:hAnsiTheme="majorHAnsi" w:cstheme="majorHAnsi"/>
+        </w:rPr>
+      </w:pPr>
+    </w:p>
+    <w:p>
+      <w:pPr>
+        <w:spacing w:line="276" w:lineRule="auto"/>
+        <w:ind w:right="270"/>
+        <w:rPr>
+          <w:rFonts w:asciiTheme="majorHAnsi" w:hAnsiTheme="majorHAnsi" w:cstheme="majorHAnsi"/>
+          <w:color w:val="00000A"/>
+        </w:rPr>
+      </w:pPr>
+      <w:r>
+        <w:rPr>
+          <w:rFonts w:asciiTheme="majorHAnsi" w:hAnsiTheme="majorHAnsi" w:cstheme="majorHAnsi"/>
+          <w:color w:val="00000A"/>
+        </w:rPr>
+        <w:t>Recently, genome sequencing technologies have become both more cost effective and efficient. “Hybrid assemblies” (assemblies that use multiple NGS technologies) are a reliable way to achieve a chromosome-scale high-quality genome assembly</w:t>
+      </w:r>
+      <w:r>
+        <w:rPr>
+          <w:rFonts w:asciiTheme="majorHAnsi" w:hAnsiTheme="majorHAnsi" w:cstheme="majorHAnsi"/>
+        </w:rPr>
+        <w:fldChar w:fldCharType="begin"/>
+      </w:r>
+      <w:r>
+        <w:rPr>
+          <w:rFonts w:asciiTheme="majorHAnsi" w:hAnsiTheme="majorHAnsi" w:cstheme="majorHAnsi"/>
+          <w:color w:val="00000A"/>
+        </w:rPr>
+        <w:instrText>ADDIN ZOTERO_ITEM CSL_CITATION {"citationID":"bj9GvkSb","properties":{"formattedCitation":"\\super 13,14\\nosupersub{}","plainCitation":"13,14","noteIndex":0},"citationItems":[{"id":476,"uris":["http://zotero.org/users/local/3tku6QP0/items/BJS9BBAU"],"uri":["http://zotero.org/users/local/3tku6QP0/items/BJS9BBAU"],"itemData":{"id":476,"type":"article-journal","container-title":"Nature Genetics","DOI":"10.1038/ng.3802","ISSN":"1061-4036, 1546-1718","issue":"4","journalAbbreviation":"Nat Genet","language":"en","page":"643-650","source":"DOI.org (Crossref)","title":"Single-molecule sequencing and chromatin conformation capture enable de novo reference assembly of the domestic goat genome","volume":"49","author":[{"family":"Bickhart","given":"Derek M"},{"family":"Rosen","given":"Benjamin D"},{"family":"Koren","given":"Sergey"},{"family":"Sayre","given":"Brian L"},{"family":"Hastie","given":"Alex R"},{"family":"Chan","given":"Saki"},{"family":"Lee","given":"Joyce"},{"family":"Lam","given":"Ernest T"},{"family":"Liachko","given":"Ivan"},{"family":"Sullivan","given":"Shawn T"},{"family":"Burton","given":"Joshua N"},{"family":"Huson","given":"Heather J"},{"family":"Nystrom","given":"John C"},{"family":"Kelley","given":"Christy M"},{"family":"Hutchison","given":"Jana L"},{"family":"Zhou","given":"Yang"},{"family":"Sun","given":"Jiajie"},{"family":"Crisà","given":"Alessandra"},{"family":"Ponce de León","given":"F Abel"},{"family":"Schwartz","given":"John C"},{"family":"Hammond","given":"John A"},{"family":"Waldbieser","given":"Geoffrey C"},{"family":"Schroeder","given":"Steven G"},{"family":"Liu","given":"George E"},{"family":"Dunham","given":"Maitreya J"},{"family":"Shendure","given":"Jay"},{"family":"Sonstegard","given":"Tad S"},{"family":"Phillippy","given":"Adam M"},{"family":"Van Tassell","given":"Curtis P"},{"family":"Smith","given":"Timothy P L"}],"issued":{"date-parts":[["2017",4]]}}},{"id":478,"uris":["http://zotero.org/users/local/3tku6QP0/items/M6KU66UR"],"uri":["http://zotero.org/users/local/3tku6QP0/items/M6KU66UR"],"itemData":{"id":478,"type":"article-journal","abstract":"Abstract\n            \n              High-quality and complete reference genome assemblies are fundamental for the application of genomics to biology, disease, and biodiversity conservation. However, such assemblies are available for only a few non-microbial species\n              1–4\n              . To address this issue, the international Genome 10K (G10K) consortium\n              5,6\n              has worked over a five-year period to evaluate and develop cost-effective methods for assembling highly accurate and nearly complete reference genomes. Here we present lessons learned from generating assemblies for 16 species that represent six major vertebrate lineages. We confirm that long-read sequencing technologies are essential for maximizing genome quality, and that unresolved complex repeats and haplotype heterozygosity are major sources of assembly error when not handled correctly. Our assemblies correct substantial errors, add missing sequence in some of the best historical reference genomes, and reveal biological discoveries. These include the identification of many false gene duplications, increases in gene sizes, chromosome rearrangements that are specific to lineages, a repeated independent chromosome breakpoint in bat genomes, and a canonical GC-rich pattern in protein-coding genes and their regulatory regions. Adopting these lessons, we have embarked on the Vertebrate Genomes Project (VGP), an international effort to generate high-quality, complete reference genomes for all of the roughly 70,000 extant vertebrate species and to help to enable a new era of discovery across the life sciences.","container-title":"Nature","DOI":"10.1038/s41586-021-03451-0","ISSN":"0028-0836, 1476-4687","issue":"7856","journalAbbreviation":"Nature","language":"en","page":"737-746","source":"DOI.org (Crossref)","title":"Towards complete and error-free genome assemblies of all vertebrate species","volume":"592","author":[{"family":"Rhie","given":"Arang"},{"family":"McCarthy","given":"Shane A."},{"family":"Fedrigo","given":"Olivier"},{"family":"Damas","given":"Joana"},{"family":"Formenti","given":"Giulio"},{"family":"Koren","given":"Sergey"},{"family":"Uliano-Silva","given":"Marcela"},{"family":"Chow","given":"William"},{"family":"Fungtammasan","given":"Arkarachai"},{"family":"Kim","given":"Juwan"},{"family":"Lee","given":"Chul"},{"family":"Ko","given":"Byung June"},{"family":"Chaisson","given":"Mark"},{"family":"Gedman","given":"Gregory L."},{"family":"Cantin","given":"Lindsey J."},{"family":"Thibaud-Nissen","given":"Francoise"},{"family":"Haggerty","given":"Leanne"},{"family":"Bista","given":"Iliana"},{"family":"Smith","given":"Michelle"},{"family":"Haase","given":"Bettina"},{"family":"Mountcastle","given":"Jacquelyn"},{"family":"Winkler","given":"Sylke"},{"family":"Paez","given":"Sadye"},{"family":"Howard","given":"Jason"},{"family":"Vernes","given":"Sonja C."},{"family":"Lama","given":"Tanya M."},{"family":"Grutzner","given":"Frank"},{"family":"Warren","given":"Wesley C."},{"family":"Balakrishnan","given":"Christopher N."},{"family":"Burt","given":"Dave"},{"family":"George","given":"Julia M."},{"family":"Biegler","given":"Matthew T."},{"family":"Iorns","given":"David"},{"family":"Digby","given":"Andrew"},{"family":"Eason","given":"Daryl"},{"family":"Robertson","given":"Bruce"},{"family":"Edwards","given":"Taylor"},{"family":"Wilkinson","given":"Mark"},{"family":"Turner","given":"George"},{"family":"Meyer","given":"Axel"},{"family":"Kautt","given":"Andreas F."},{"family":"Franchini","given":"Paolo"},{"family":"Detrich","given":"H. William"},{"family":"Svardal","given":"Hannes"},{"family":"Wagner","given":"Maximilian"},{"family":"Naylor","given":"Gavin J. P."},{"family":"Pippel","given":"Martin"},{"family":"Malinsky","given":"Milan"},{"family":"Mooney","given":"Mark"},{"family":"Simbirsky","given":"Maria"},{"family":"Hannigan","given":"Brett T."},{"family":"Pesout","given":"Trevor"},{"family":"Houck","given":"Marlys"},{"family":"Misuraca","given":"Ann"},{"family":"Kingan","given":"Sarah B."},{"family":"Hall","given":"Richard"},{"family":"Kronenberg","given":"Zev"},{"family":"Sović","given":"Ivan"},{"family":"Dunn","given":"Christopher"},{"family":"Ning","given":"Zemin"},{"family":"Hastie","given":"Alex"},{"family":"Lee","given":"Joyce"},{"family":"Selvaraj","given":"Siddarth"},{"family":"Green","given":"Richard E."},{"family":"Putnam","given":"Nicholas H."},{"family":"Gut","given":"Ivo"},{"family":"Ghurye","given":"Jay"},{"family":"Garrison","given":"Erik"},{"family":"Sims","given":"Ying"},{"family":"Collins","given":"Joanna"},{"family":"Pelan","given":"Sarah"},{"family":"Torrance","given":"James"},{"family":"Tracey","given":"Alan"},{"family":"Wood","given":"Jonathan"},{"family":"Dagnew","given":"Robel E."},{"family":"Guan","given":"Dengfeng"},{"family":"London","given":"Sarah E."},{"family":"Clayton","given":"David F."},{"family":"Mello","given":"Claudio V."},{"family":"Friedrich","given":"Samantha R."},{"family":"Lovell","given":"Peter V."},{"family":"Osipova","given":"Ekaterina"},{"family":"Al-Ajli","given":"Farooq O."},{"family":"Secomandi","given":"Simona"},{"family":"Kim","given":"Heebal"},{"family":"Theofanopoulou","given":"Constantina"},{"family":"Hiller","given":"Michael"},{"family":"Zhou","given":"Yang"},{"family":"Harris","given":"Robert S."},{"family":"Makova","given":"Kateryna D."},{"family":"Medvedev","given":"Paul"},{"family":"Hoffman","given":"Jinna"},{"family":"Masterson","given":"Patrick"},{"family":"Clark","given":"Karen"},{"family":"Martin","given":"Fergal"},{"family":"Howe","given":"Kevin"},{"family":"Flicek","given":"Paul"},{"family":"Walenz","given":"Brian P."},{"family":"Kwak","given":"Woori"},{"family":"Clawson","given":"Hiram"},{"family":"Diekhans","given":"Mark"},{"family":"Nassar","given":"Luis"},{"family":"Paten","given":"Benedict"},{"family":"Kraus","given":"Robert H. S."},{"family":"Crawford","given":"Andrew J."},{"family":"Gilbert","given":"M. Thomas P."},{"family":"Zhang","given":"Guojie"},{"family":"Venkatesh","given":"Byrappa"},{"family":"Murphy","given":"Robert W."},{"family":"Koepfli","given":"Klaus-Peter"},{"family":"Shapiro","given":"Beth"},{"family":"Johnson","given":"Warren E."},{"family":"Di Palma","given":"Federica"},{"family":"Marques-Bonet","given":"Tomas"},{"family":"Teeling","given":"Emma C."},{"family":"Warnow","given":"Tandy"},{"family":"Graves","given":"Jennifer Marshall"},{"family":"Ryder","given":"Oliver A."},{"family":"Haussler","given":"David"},{"family":"O’Brien","given":"Stephen J."},{"family":"Korlach","given":"Jonas"},{"family":"Lewin","given":"Harris A."},{"family":"Howe","given":"Kerstin"},{"family":"Myers","given":"Eugene W."},{"family":"Durbin","given":"Richard"},{"family":"Phillippy","given":"Adam M."},{"family":"Jarvis","given":"Erich D."}],"issued":{"date-parts":[["2021",4,29]]}}}],"schema":"https://github.com/citation-style-language/schema/raw/master/csl-citation.json"}</w:instrText>
+      </w:r>
+      <w:r>
+        <w:rPr>
+          <w:rFonts w:asciiTheme="majorHAnsi" w:hAnsiTheme="majorHAnsi" w:cstheme="majorHAnsi"/>
+          <w:color w:val="00000A"/>
+        </w:rPr>
+        <w:fldChar w:fldCharType="separate"/>
+      </w:r>
+      <w:r>
+        <w:rPr>
+          <w:rFonts w:asciiTheme="majorHAnsi" w:hAnsiTheme="majorHAnsi" w:cstheme="majorHAnsi"/>
+          <w:color w:val="000080"/>
+          <w:vertAlign w:val="superscript"/>
+        </w:rPr>
+        <w:t>13,14</w:t>
+      </w:r>
+      <w:r>
+        <w:rPr>
+          <w:rFonts w:asciiTheme="majorHAnsi" w:hAnsiTheme="majorHAnsi" w:cstheme="majorHAnsi"/>
+          <w:color w:val="00000A"/>
+        </w:rPr>
+        <w:fldChar w:fldCharType="end"/>
+      </w:r>
+      <w:r>
+        <w:rPr>
+          <w:rFonts w:asciiTheme="majorHAnsi" w:hAnsiTheme="majorHAnsi" w:cstheme="majorHAnsi"/>
+          <w:color w:val="00000A"/>
+        </w:rPr>
+        <w:t>. The Vertebrate Genomes Project, a consortium aimed towards developing an assembly pipeline and quality standards for genome assemblies of all vertebrates, established quality goal metrics for the continuity, completeness, and accuracy of reference genomes</w:t>
+      </w:r>
+      <w:r>
+        <w:rPr>
+          <w:rFonts w:asciiTheme="majorHAnsi" w:hAnsiTheme="majorHAnsi" w:cstheme="majorHAnsi"/>
+        </w:rPr>
+        <w:fldChar w:fldCharType="begin"/>
+      </w:r>
+      <w:r>
+        <w:rPr>
+          <w:rFonts w:asciiTheme="majorHAnsi" w:hAnsiTheme="majorHAnsi" w:cstheme="majorHAnsi"/>
+          <w:color w:val="00000A"/>
+        </w:rPr>
+        <w:instrText>ADDIN ZOTERO_ITEM CSL_CITATION {"citationID":"8JRKz8OI","properties":{"formattedCitation":"\\super 14\\nosupersub{}","plainCitation":"14","noteIndex":0},"citationItems":[{"id":478,"uris":["http://zotero.org/users/local/3tku6QP0/items/M6KU66UR"],"uri":["http://zotero.org/users/local/3tku6QP0/items/M6KU66UR"],"itemData":{"id":478,"type":"article-journal","abstract":"Abstract\n            \n              High-quality and complete reference genome assemblies are fundamental for the application of genomics to biology, disease, and biodiversity conservation. However, such assemblies are available for only a few non-microbial species\n              1–4\n              . To address this issue, the international Genome 10K (G10K) consortium\n              5,6\n              has worked over a five-year period to evaluate and develop cost-effective methods for assembling highly accurate and nearly complete reference genomes. Here we present lessons learned from generating assemblies for 16 species that represent six major vertebrate lineages. We confirm that long-read sequencing technologies are essential for maximizing genome quality, and that unresolved complex repeats and haplotype heterozygosity are major sources of assembly error when not handled correctly. Our assemblies correct substantial errors, add missing sequence in some of the best historical reference genomes, and reveal biological discoveries. These include the identification of many false gene duplications, increases in gene sizes, chromosome rearrangements that are specific to lineages, a repeated independent chromosome breakpoint in bat genomes, and a canonical GC-rich pattern in protein-coding genes and their regulatory regions. Adopting these lessons, we have embarked on the Vertebrate Genomes Project (VGP), an international effort to generate high-quality, complete reference genomes for all of the roughly 70,000 extant vertebrate species and to help to enable a new era of discovery across the life sciences.","container-title":"Nature","DOI":"10.1038/s41586-021-03451-0","ISSN":"0028-0836, 1476-4687","issue":"7856","journalAbbreviation":"Nature","language":"en","page":"737-746","source":"DOI.org (Crossref)","title":"Towards complete and error-free genome assemblies of all vertebrate species","volume":"592","author":[{"family":"Rhie","given":"Arang"},{"family":"McCarthy","given":"Shane A."},{"family":"Fedrigo","given":"Olivier"},{"family":"Damas","given":"Joana"},{"family":"Formenti","given":"Giulio"},{"family":"Koren","given":"Sergey"},{"family":"Uliano-Silva","given":"Marcela"},{"family":"Chow","given":"William"},{"family":"Fungtammasan","given":"Arkarachai"},{"family":"Kim","given":"Juwan"},{"family":"Lee","given":"Chul"},{"family":"Ko","given":"Byung June"},{"family":"Chaisson","given":"Mark"},{"family":"Gedman","given":"Gregory L."},{"family":"Cantin","given":"Lindsey J."},{"family":"Thibaud-Nissen","given":"Francoise"},{"family":"Haggerty","given":"Leanne"},{"family":"Bista","given":"Iliana"},{"family":"Smith","given":"Michelle"},{"family":"Haase","given":"Bettina"},{"family":"Mountcastle","given":"Jacquelyn"},{"family":"Winkler","given":"Sylke"},{"family":"Paez","given":"Sadye"},{"family":"Howard","given":"Jason"},{"family":"Vernes","given":"Sonja C."},{"family":"Lama","given":"Tanya M."},{"family":"Grutzner","given":"Frank"},{"family":"Warren","given":"Wesley C."},{"family":"Balakrishnan","given":"Christopher N."},{"family":"Burt","given":"Dave"},{"family":"George","given":"Julia M."},{"family":"Biegler","given":"Matthew T."},{"family":"Iorns","given":"David"},{"family":"Digby","given":"Andrew"},{"family":"Eason","given":"Daryl"},{"family":"Robertson","given":"Bruce"},{"family":"Edwards","given":"Taylor"},{"family":"Wilkinson","given":"Mark"},{"family":"Turner","given":"George"},{"family":"Meyer","given":"Axel"},{"family":"Kautt","given":"Andreas F."},{"family":"Franchini","given":"Paolo"},{"family":"Detrich","given":"H. William"},{"family":"Svardal","given":"Hannes"},{"family":"Wagner","given":"Maximilian"},{"family":"Naylor","given":"Gavin J. P."},{"family":"Pippel","given":"Martin"},{"family":"Malinsky","given":"Milan"},{"family":"Mooney","given":"Mark"},{"family":"Simbirsky","given":"Maria"},{"family":"Hannigan","given":"Brett T."},{"family":"Pesout","given":"Trevor"},{"family":"Houck","given":"Marlys"},{"family":"Misuraca","given":"Ann"},{"family":"Kingan","given":"Sarah B."},{"family":"Hall","given":"Richard"},{"family":"Kronenberg","given":"Zev"},{"family":"Sović","given":"Ivan"},{"family":"Dunn","given":"Christopher"},{"family":"Ning","given":"Zemin"},{"family":"Hastie","given":"Alex"},{"family":"Lee","given":"Joyce"},{"family":"Selvaraj","given":"Siddarth"},{"family":"Green","given":"Richard E."},{"family":"Putnam","given":"Nicholas H."},{"family":"Gut","given":"Ivo"},{"family":"Ghurye","given":"Jay"},{"family":"Garrison","given":"Erik"},{"family":"Sims","given":"Ying"},{"family":"Collins","given":"Joanna"},{"family":"Pelan","given":"Sarah"},{"family":"Torrance","given":"James"},{"family":"Tracey","given":"Alan"},{"family":"Wood","given":"Jonathan"},{"family":"Dagnew","given":"Robel E."},{"family":"Guan","given":"Dengfeng"},{"family":"London","given":"Sarah E."},{"family":"Clayton","given":"David F."},{"family":"Mello","given":"Claudio V."},{"family":"Friedrich","given":"Samantha R."},{"family":"Lovell","given":"Peter V."},{"family":"Osipova","given":"Ekaterina"},{"family":"Al-Ajli","given":"Farooq O."},{"family":"Secomandi","given":"Simona"},{"family":"Kim","given":"Heebal"},{"family":"Theofanopoulou","given":"Constantina"},{"family":"Hiller","given":"Michael"},{"family":"Zhou","given":"Yang"},{"family":"Harris","given":"Robert S."},{"family":"Makova","given":"Kateryna D."},{"family":"Medvedev","given":"Paul"},{"family":"Hoffman","given":"Jinna"},{"family":"Masterson","given":"Patrick"},{"family":"Clark","given":"Karen"},{"family":"Martin","given":"Fergal"},{"family":"Howe","given":"Kevin"},{"family":"Flicek","given":"Paul"},{"family":"Walenz","given":"Brian P."},{"family":"Kwak","given":"Woori"},{"family":"Clawson","given":"Hiram"},{"family":"Diekhans","given":"Mark"},{"family":"Nassar","given":"Luis"},{"family":"Paten","given":"Benedict"},{"family":"Kraus","given":"Robert H. S."},{"family":"Crawford","given":"Andrew J."},{"family":"Gilbert","given":"M. Thomas P."},{"family":"Zhang","given":"Guojie"},{"family":"Venkatesh","given":"Byrappa"},{"family":"Murphy","given":"Robert W."},{"family":"Koepfli","given":"Klaus-Peter"},{"family":"Shapiro","given":"Beth"},{"family":"Johnson","given":"Warren E."},{"family":"Di Palma","given":"Federica"},{"family":"Marques-Bonet","given":"Tomas"},{"family":"Teeling","given":"Emma C."},{"family":"Warnow","given":"Tandy"},{"family":"Graves","given":"Jennifer Marshall"},{"family":"Ryder","given":"Oliver A."},{"family":"Haussler","given":"David"},{"family":"O’Brien","given":"Stephen J."},{"family":"Korlach","given":"Jonas"},{"family":"Lewin","given":"Harris A."},{"family":"Howe","given":"Kerstin"},{"family":"Myers","given":"Eugene W."},{"family":"Durbin","given":"Richard"},{"family":"Phillippy","given":"Adam M."},{"family":"Jarvis","given":"Erich D."}],"issued":{"date-parts":[["2021",4,29]]}}}],"schema":"https://github.com/citation-style-language/schema/raw/master/csl-citation.json"}</w:instrText>
+      </w:r>
+      <w:r>
+        <w:rPr>
+          <w:rFonts w:asciiTheme="majorHAnsi" w:hAnsiTheme="majorHAnsi" w:cstheme="majorHAnsi"/>
+          <w:color w:val="00000A"/>
+        </w:rPr>
+        <w:fldChar w:fldCharType="separate"/>
+      </w:r>
+      <w:r>
+        <w:rPr>
+          <w:rFonts w:asciiTheme="majorHAnsi" w:hAnsiTheme="majorHAnsi" w:cstheme="majorHAnsi"/>
+          <w:color w:val="000080"/>
+          <w:vertAlign w:val="superscript"/>
+        </w:rPr>
+        <w:t>14</w:t>
+      </w:r>
+      <w:r>
+        <w:rPr>
+          <w:rFonts w:asciiTheme="majorHAnsi" w:hAnsiTheme="majorHAnsi" w:cstheme="majorHAnsi"/>
+          <w:color w:val="00000A"/>
+        </w:rPr>
+        <w:fldChar w:fldCharType="end"/>
+      </w:r>
+      <w:r>
+        <w:rPr>
+          <w:rFonts w:asciiTheme="majorHAnsi" w:hAnsiTheme="majorHAnsi" w:cstheme="majorHAnsi"/>
+          <w:color w:val="00000A"/>
+        </w:rPr>
+        <w:t>. Therefore, a main goal of this project is to develop a highly accurate chromosome-scale reference genome, hereafter called “reference genome”, using linked-reads (Box 1), long-reads (Box 2), hi-c chromatin confirmation capture (Box 3), a genetic linkage map</w:t>
+      </w:r>
+      <w:r>
+        <w:rPr>
+          <w:rFonts w:asciiTheme="majorHAnsi" w:hAnsiTheme="majorHAnsi" w:cstheme="majorHAnsi"/>
+        </w:rPr>
+        <w:fldChar w:fldCharType="begin"/>
+      </w:r>
+      <w:r>
+        <w:rPr>
+          <w:rFonts w:asciiTheme="majorHAnsi" w:hAnsiTheme="majorHAnsi" w:cstheme="majorHAnsi"/>
+          <w:color w:val="00000A"/>
+        </w:rPr>
+        <w:instrText>ADDIN ZOTERO_ITEM CSL_CITATION {"citationID":"sXgPEv10","properties":{"formattedCitation":"\\super 15\\nosupersub{}","plainCitation":"15","noteIndex":0},"citationItems":[{"id":224,"uris":["http://zotero.org/users/local/3tku6QP0/items/NMRF5PW2"],"uri":["http://zotero.org/users/local/3tku6QP0/items/NMRF5PW2"],"itemData":{"id":224,"type":"article-journal","abstract":"AbstractThe Delta Smelt Hypomesus transpacificus, listed as threatened under the California Endangered Species Act, has been cultured at a conservation hatchery since 2008 in response to significant declines in the wild. The conservation hatchery relies on accurate, efficacious, and reproducible molecular techniques to help maintain the captive population's overall genetic diversity and to minimize inbreeding. We created a panel of single-nucleotide polymorphisms (SNPs) to support broodstock pedigree reconstruction and improve upon current genetic management. For the SNP discovery, we sequenced 27 broodstock samples from the 2012 spawn by using restriction site-associated DNA sequencing (RAD-seq). We then created a linkage map by genotyping three single-pair crosses at 2,317 newly discovered loci with RAD-seq. We successfully mapped 1,123 loci and identified 26 linkage groups. Fluidigm SNP Type genotyping assays were developed for 104 mapped loci that were selected for minor allele frequencies (MAFs) grea...","container-title":"Transactions of the American Fisheries Society","DOI":"10.1080/00028487.2015.1037016","ISSN":"0002-8487","issue":"4","page":"767-779","title":"Using Next-Generation Sequencing to Assist a Conservation Hatchery: a Single-Nucleotide Polymorphism Panel for the Genetic Management of Endangered Delta Smelt","volume":"144","author":[{"family":"Lew","given":"Ryan M."},{"family":"Finger","given":"Amanda J."},{"family":"Baerwald","given":"Melinda R."},{"family":"Goodbla","given":"Alisha"},{"family":"May","given":"Bernie"},{"family":"Meek","given":"Mariah H."}],"issued":{"date-parts":[["2015"]]}}}],"schema":"https://github.com/citation-style-language/schema/raw/master/csl-citation.json"}</w:instrText>
+      </w:r>
+      <w:r>
+        <w:rPr>
+          <w:rFonts w:asciiTheme="majorHAnsi" w:hAnsiTheme="majorHAnsi" w:cstheme="majorHAnsi"/>
+          <w:color w:val="00000A"/>
+        </w:rPr>
+        <w:fldChar w:fldCharType="separate"/>
+      </w:r>
+      <w:r>
+        <w:rPr>
+          <w:rFonts w:asciiTheme="majorHAnsi" w:hAnsiTheme="majorHAnsi" w:cstheme="majorHAnsi"/>
+          <w:color w:val="000080"/>
+          <w:vertAlign w:val="superscript"/>
+        </w:rPr>
+        <w:t>15</w:t>
+      </w:r>
+      <w:r>
+        <w:rPr>
+          <w:rFonts w:asciiTheme="majorHAnsi" w:hAnsiTheme="majorHAnsi" w:cstheme="majorHAnsi"/>
+          <w:color w:val="00000A"/>
+        </w:rPr>
+        <w:fldChar w:fldCharType="end"/>
+      </w:r>
+      <w:r>
+        <w:rPr>
+          <w:rFonts w:asciiTheme="majorHAnsi" w:hAnsiTheme="majorHAnsi" w:cstheme="majorHAnsi"/>
+          <w:color w:val="00000A"/>
+        </w:rPr>
+        <w:t xml:space="preserve"> and various assembly software programs (Figure 1).</w:t>
+      </w:r>
+    </w:p>
+    <w:p>
+      <w:pPr>
+        <w:spacing w:line="276" w:lineRule="auto"/>
+        <w:ind w:right="270"/>
+        <w:rPr>
+          <w:rFonts w:asciiTheme="majorHAnsi" w:hAnsiTheme="majorHAnsi" w:cstheme="majorHAnsi"/>
+          <w:color w:val="00000A"/>
+        </w:rPr>
+      </w:pPr>
+      <w:r>
+        <w:rPr>
+          <w:rFonts w:asciiTheme="majorHAnsi" w:hAnsiTheme="majorHAnsi" w:cstheme="majorHAnsi"/>
+          <w:color w:val="00000A"/>
+        </w:rPr>
+        <w:t xml:space="preserve"> </w:t>
+      </w:r>
+    </w:p>
+    <w:p>
+      <w:pPr>
+        <w:rPr>
+          <w:rFonts w:asciiTheme="majorHAnsi" w:hAnsiTheme="majorHAnsi" w:cstheme="majorHAnsi"/>
+        </w:rPr>
+        <w:sectPr>
+          <w:pgSz w:w="12240" w:h="15840"/>
+          <w:pgMar w:top="1440" w:right="1440" w:bottom="1440" w:left="1440" w:header="0" w:footer="0" w:gutter="0"/>
+          <w:cols w:space="720"/>
+          <w:formProt w:val="0"/>
+          <w:docGrid w:linePitch="360"/>
+        </w:sectPr>
+      </w:pPr>
+    </w:p>
+    <w:p>
+      <w:pPr>
+        <w:spacing w:line="276" w:lineRule="auto"/>
+        <w:rPr>
+          <w:rFonts w:asciiTheme="majorHAnsi" w:hAnsiTheme="majorHAnsi" w:cstheme="majorHAnsi"/>
+          <w:color w:val="00000A"/>
+        </w:rPr>
+      </w:pPr>
+      <w:r>
+        <w:rPr>
+          <w:rFonts w:asciiTheme="majorHAnsi" w:hAnsiTheme="majorHAnsi" w:cstheme="majorHAnsi"/>
+        </w:rPr>
+        <w:br w:type="page"/>
+      </w:r>
+    </w:p>
+    <w:p>
+      <w:pPr>
+        <w:spacing w:line="276" w:lineRule="auto"/>
+        <w:ind w:right="270"/>
+        <w:rPr>
+          <w:rFonts w:asciiTheme="majorHAnsi" w:hAnsiTheme="majorHAnsi" w:cstheme="majorHAnsi"/>
+          <w:color w:val="00000A"/>
+        </w:rPr>
+      </w:pPr>
+    </w:p>
+    <w:p>
+      <w:pPr>
+        <w:pBdr>
+          <w:top w:val="single" w:sz="4" w:space="1" w:color="000000" w:shadow="1"/>
+          <w:left w:val="single" w:sz="4" w:space="4" w:color="000000" w:shadow="1"/>
+          <w:bottom w:val="single" w:sz="4" w:space="1" w:color="000000" w:shadow="1"/>
+          <w:right w:val="single" w:sz="4" w:space="4" w:color="000000" w:shadow="1"/>
+        </w:pBdr>
+        <w:spacing w:line="276" w:lineRule="auto"/>
+        <w:ind w:right="270"/>
+        <w:rPr>
+          <w:rFonts w:asciiTheme="majorHAnsi" w:hAnsiTheme="majorHAnsi" w:cstheme="majorHAnsi"/>
+          <w:color w:val="00000A"/>
+        </w:rPr>
+      </w:pPr>
+      <w:r>
+        <w:rPr>
+          <w:rFonts w:asciiTheme="majorHAnsi" w:hAnsiTheme="majorHAnsi" w:cstheme="majorHAnsi"/>
+          <w:b/>
+          <w:bCs/>
+          <w:color w:val="00000A"/>
+          <w:u w:val="single"/>
+        </w:rPr>
+        <w:t>BOX 1:</w:t>
+      </w:r>
+      <w:r>
+        <w:rPr>
+          <w:rFonts w:asciiTheme="majorHAnsi" w:hAnsiTheme="majorHAnsi" w:cstheme="majorHAnsi"/>
+          <w:b/>
+          <w:bCs/>
+          <w:color w:val="00000A"/>
+        </w:rPr>
+        <w:t xml:space="preserve"> Linked-read sequencing methods</w:t>
+      </w:r>
+      <w:r>
+        <w:rPr>
+          <w:rFonts w:asciiTheme="majorHAnsi" w:hAnsiTheme="majorHAnsi" w:cstheme="majorHAnsi"/>
+          <w:color w:val="00000A"/>
+        </w:rPr>
+        <w:t xml:space="preserve">, (e.g., 10X Genomics) take large segments of extracted DNA (around 50kbp) from an organism’s genome and put them into individual oil beads. Within each oil bead, the segment of DNA is sheared to a length that an Illumina sequencer can read (~300-500bp) and barcodes corresponding to the oil bead are attached on either side. </w:t>
+      </w:r>
+      <w:proofErr w:type="gramStart"/>
+      <w:r>
+        <w:rPr>
+          <w:rFonts w:asciiTheme="majorHAnsi" w:hAnsiTheme="majorHAnsi" w:cstheme="majorHAnsi"/>
+          <w:color w:val="00000A"/>
+        </w:rPr>
+        <w:t>All of</w:t>
+      </w:r>
+      <w:proofErr w:type="gramEnd"/>
+      <w:r>
+        <w:rPr>
+          <w:rFonts w:asciiTheme="majorHAnsi" w:hAnsiTheme="majorHAnsi" w:cstheme="majorHAnsi"/>
+          <w:color w:val="00000A"/>
+        </w:rPr>
+        <w:t xml:space="preserve"> the oil beads are then pooled together and sequenced to get highly accurate base calls with pseudo-long reads.</w:t>
+      </w:r>
+    </w:p>
+    <w:p>
+      <w:pPr>
+        <w:pBdr>
+          <w:top w:val="single" w:sz="4" w:space="1" w:color="000000" w:shadow="1"/>
+          <w:left w:val="single" w:sz="4" w:space="4" w:color="000000" w:shadow="1"/>
+          <w:bottom w:val="single" w:sz="4" w:space="1" w:color="000000" w:shadow="1"/>
+          <w:right w:val="single" w:sz="4" w:space="4" w:color="000000" w:shadow="1"/>
+        </w:pBdr>
+        <w:spacing w:line="276" w:lineRule="auto"/>
+        <w:ind w:right="270"/>
+        <w:rPr>
+          <w:rFonts w:asciiTheme="majorHAnsi" w:hAnsiTheme="majorHAnsi" w:cstheme="majorHAnsi"/>
+          <w:color w:val="00000A"/>
+        </w:rPr>
+      </w:pPr>
+    </w:p>
+    <w:p>
+      <w:pPr>
+        <w:pBdr>
+          <w:top w:val="single" w:sz="4" w:space="1" w:color="000000" w:shadow="1"/>
+          <w:left w:val="single" w:sz="4" w:space="4" w:color="000000" w:shadow="1"/>
+          <w:bottom w:val="single" w:sz="4" w:space="1" w:color="000000" w:shadow="1"/>
+          <w:right w:val="single" w:sz="4" w:space="4" w:color="000000" w:shadow="1"/>
+        </w:pBdr>
+        <w:spacing w:line="276" w:lineRule="auto"/>
+        <w:ind w:right="270"/>
+        <w:rPr>
+          <w:rFonts w:asciiTheme="majorHAnsi" w:hAnsiTheme="majorHAnsi" w:cstheme="majorHAnsi"/>
+        </w:rPr>
+      </w:pPr>
+      <w:r>
+        <w:rPr>
+          <w:rFonts w:asciiTheme="majorHAnsi" w:hAnsiTheme="majorHAnsi" w:cstheme="majorHAnsi"/>
+          <w:noProof/>
+        </w:rPr>
+        <w:drawing>
+          <wp:inline distT="0" distB="0" distL="0" distR="0" wp14:anchorId="1C984ABF" wp14:editId="19784CB1">
+            <wp:extent cx="5782945" cy="2218055"/>
+            <wp:effectExtent l="0" t="0" r="0" b="0"/>
+            <wp:docPr id="1" name="Picture 6" descr="Biopolymers Facility"/>
+            <wp:cNvGraphicFramePr>
+              <a:graphicFrameLocks xmlns:a="http://schemas.openxmlformats.org/drawingml/2006/main" noChangeAspect="1"/>
+            </wp:cNvGraphicFramePr>
+            <a:graphic xmlns:a="http://schemas.openxmlformats.org/drawingml/2006/main">
+              <a:graphicData uri="http://schemas.openxmlformats.org/drawingml/2006/picture">
+                <pic:pic xmlns:pic="http://schemas.openxmlformats.org/drawingml/2006/picture">
+                  <pic:nvPicPr>
+                    <pic:cNvPr id="1" name="Picture 6" descr="Biopolymers Facility"/>
+                    <pic:cNvPicPr>
+                      <a:picLocks noChangeAspect="1" noChangeArrowheads="1"/>
+                    </pic:cNvPicPr>
+                  </pic:nvPicPr>
+                  <pic:blipFill>
+                    <a:blip r:embed="rId5"/>
+                    <a:stretch>
+                      <a:fillRect/>
+                    </a:stretch>
+                  </pic:blipFill>
+                  <pic:spPr bwMode="auto">
+                    <a:xfrm>
+                      <a:off x="0" y="0"/>
+                      <a:ext cx="5782945" cy="2218055"/>
+                    </a:xfrm>
+                    <a:prstGeom prst="rect">
+                      <a:avLst/>
+                    </a:prstGeom>
+                  </pic:spPr>
+                </pic:pic>
+              </a:graphicData>
+            </a:graphic>
+          </wp:inline>
+        </w:drawing>
+      </w:r>
+    </w:p>
+    <w:p>
+      <w:pPr>
+        <w:pBdr>
+          <w:top w:val="single" w:sz="4" w:space="1" w:color="000000" w:shadow="1"/>
+          <w:left w:val="single" w:sz="4" w:space="4" w:color="000000" w:shadow="1"/>
+          <w:bottom w:val="single" w:sz="4" w:space="1" w:color="000000" w:shadow="1"/>
+          <w:right w:val="single" w:sz="4" w:space="4" w:color="000000" w:shadow="1"/>
+        </w:pBdr>
+        <w:spacing w:line="276" w:lineRule="auto"/>
+        <w:ind w:right="270"/>
+        <w:rPr>
+          <w:rFonts w:asciiTheme="majorHAnsi" w:hAnsiTheme="majorHAnsi" w:cstheme="majorHAnsi"/>
+          <w:color w:val="00000A"/>
+        </w:rPr>
+      </w:pPr>
+      <w:r>
+        <w:rPr>
+          <w:rFonts w:asciiTheme="majorHAnsi" w:hAnsiTheme="majorHAnsi" w:cstheme="majorHAnsi"/>
+          <w:sz w:val="10"/>
+          <w:szCs w:val="10"/>
+        </w:rPr>
+        <w:t>Image taken from: https://genome.med.harvard.edu/services/singleCell/ViewOverview.action</w:t>
+      </w:r>
+    </w:p>
+    <w:p>
+      <w:pPr>
+        <w:spacing w:line="276" w:lineRule="auto"/>
+        <w:ind w:right="270"/>
+        <w:rPr>
+          <w:rFonts w:asciiTheme="majorHAnsi" w:hAnsiTheme="majorHAnsi" w:cstheme="majorHAnsi"/>
+          <w:color w:val="00000A"/>
+        </w:rPr>
+      </w:pPr>
+    </w:p>
+    <w:p>
+      <w:pPr>
+        <w:pBdr>
+          <w:top w:val="single" w:sz="4" w:space="1" w:color="000000" w:shadow="1"/>
+          <w:left w:val="single" w:sz="4" w:space="4" w:color="000000" w:shadow="1"/>
+          <w:bottom w:val="single" w:sz="4" w:space="1" w:color="000000" w:shadow="1"/>
+          <w:right w:val="single" w:sz="4" w:space="4" w:color="000000" w:shadow="1"/>
+        </w:pBdr>
+        <w:spacing w:line="276" w:lineRule="auto"/>
+        <w:ind w:right="270"/>
+        <w:rPr>
+          <w:rFonts w:asciiTheme="majorHAnsi" w:hAnsiTheme="majorHAnsi" w:cstheme="majorHAnsi"/>
+          <w:color w:val="00000A"/>
+        </w:rPr>
+      </w:pPr>
+      <w:r>
+        <w:rPr>
+          <w:rFonts w:asciiTheme="majorHAnsi" w:hAnsiTheme="majorHAnsi" w:cstheme="majorHAnsi"/>
+          <w:b/>
+          <w:bCs/>
+          <w:color w:val="00000A"/>
+          <w:u w:val="single"/>
+        </w:rPr>
+        <w:t>BOX 2:</w:t>
+      </w:r>
+      <w:r>
+        <w:rPr>
+          <w:rFonts w:asciiTheme="majorHAnsi" w:hAnsiTheme="majorHAnsi" w:cstheme="majorHAnsi"/>
+          <w:b/>
+          <w:bCs/>
+          <w:color w:val="00000A"/>
+        </w:rPr>
+        <w:t xml:space="preserve"> Long-read sequencing methods</w:t>
+      </w:r>
+      <w:r>
+        <w:rPr>
+          <w:rFonts w:asciiTheme="majorHAnsi" w:hAnsiTheme="majorHAnsi" w:cstheme="majorHAnsi"/>
+          <w:color w:val="00000A"/>
+        </w:rPr>
+        <w:t>, (e.g., PacBio HiFi) take long segments of extracted DNA (over 50kbp), shear them into a few segments (10-20kbp) and circularize each segment. The circular molecules are then run through a sequencer to get an accurate circular consensus sequence over 20kbp in length.</w:t>
+      </w:r>
+    </w:p>
+    <w:p>
+      <w:pPr>
+        <w:pBdr>
+          <w:top w:val="single" w:sz="4" w:space="1" w:color="000000" w:shadow="1"/>
+          <w:left w:val="single" w:sz="4" w:space="4" w:color="000000" w:shadow="1"/>
+          <w:bottom w:val="single" w:sz="4" w:space="1" w:color="000000" w:shadow="1"/>
+          <w:right w:val="single" w:sz="4" w:space="4" w:color="000000" w:shadow="1"/>
+        </w:pBdr>
+        <w:spacing w:line="276" w:lineRule="auto"/>
+        <w:ind w:right="270"/>
+        <w:rPr>
+          <w:rFonts w:asciiTheme="majorHAnsi" w:hAnsiTheme="majorHAnsi" w:cstheme="majorHAnsi"/>
+          <w:color w:val="00000A"/>
+        </w:rPr>
+      </w:pPr>
+      <w:r>
+        <w:rPr>
+          <w:rFonts w:asciiTheme="majorHAnsi" w:hAnsiTheme="majorHAnsi" w:cstheme="majorHAnsi"/>
+          <w:noProof/>
+        </w:rPr>
+        <w:drawing>
+          <wp:inline distT="0" distB="0" distL="0" distR="0" wp14:anchorId="3722EAD5" wp14:editId="5197C0A0">
+            <wp:extent cx="5715000" cy="2513965"/>
+            <wp:effectExtent l="0" t="0" r="0" b="0"/>
+            <wp:docPr id="2" name="Picture 7" descr="HiFi Reads - Highly accurate long-read sequencing - PacBio"/>
+            <wp:cNvGraphicFramePr>
+              <a:graphicFrameLocks xmlns:a="http://schemas.openxmlformats.org/drawingml/2006/main" noChangeAspect="1"/>
+            </wp:cNvGraphicFramePr>
+            <a:graphic xmlns:a="http://schemas.openxmlformats.org/drawingml/2006/main">
+              <a:graphicData uri="http://schemas.openxmlformats.org/drawingml/2006/picture">
+                <pic:pic xmlns:pic="http://schemas.openxmlformats.org/drawingml/2006/picture">
+                  <pic:nvPicPr>
+                    <pic:cNvPr id="2" name="Picture 7" descr="HiFi Reads - Highly accurate long-read sequencing - PacBio"/>
+                    <pic:cNvPicPr>
+                      <a:picLocks noChangeAspect="1" noChangeArrowheads="1"/>
+                    </pic:cNvPicPr>
+                  </pic:nvPicPr>
+                  <pic:blipFill>
+                    <a:blip r:embed="rId6"/>
+                    <a:stretch>
+                      <a:fillRect/>
+                    </a:stretch>
+                  </pic:blipFill>
+                  <pic:spPr bwMode="auto">
+                    <a:xfrm>
+                      <a:off x="0" y="0"/>
+                      <a:ext cx="5715000" cy="2513965"/>
+                    </a:xfrm>
+                    <a:prstGeom prst="rect">
+                      <a:avLst/>
+                    </a:prstGeom>
+                  </pic:spPr>
+                </pic:pic>
+              </a:graphicData>
+            </a:graphic>
+          </wp:inline>
+        </w:drawing>
+      </w:r>
+      <w:r>
+        <w:rPr>
+          <w:rFonts w:asciiTheme="majorHAnsi" w:hAnsiTheme="majorHAnsi" w:cstheme="majorHAnsi"/>
+          <w:sz w:val="10"/>
+          <w:szCs w:val="10"/>
+        </w:rPr>
+        <w:t>Image taken from: https://www.pacb.com/smrt-science/smrt-sequencing/hifi-reads-for-highly-accurate-long-read-sequencing/</w:t>
+      </w:r>
+    </w:p>
+    <w:p>
+      <w:pPr>
+        <w:spacing w:line="276" w:lineRule="auto"/>
+        <w:rPr>
+          <w:rFonts w:asciiTheme="majorHAnsi" w:hAnsiTheme="majorHAnsi" w:cstheme="majorHAnsi"/>
+          <w:color w:val="00000A"/>
+        </w:rPr>
+      </w:pPr>
+      <w:r>
+        <w:rPr>
+          <w:rFonts w:asciiTheme="majorHAnsi" w:hAnsiTheme="majorHAnsi" w:cstheme="majorHAnsi"/>
+        </w:rPr>
+        <w:br w:type="page"/>
+      </w:r>
+    </w:p>
+    <w:p>
+      <w:pPr>
+        <w:spacing w:line="276" w:lineRule="auto"/>
+        <w:ind w:right="270"/>
+        <w:rPr>
+          <w:rFonts w:asciiTheme="majorHAnsi" w:hAnsiTheme="majorHAnsi" w:cstheme="majorHAnsi"/>
+          <w:color w:val="00000A"/>
+        </w:rPr>
+      </w:pPr>
+    </w:p>
+    <w:p>
+      <w:pPr>
+        <w:pBdr>
+          <w:top w:val="single" w:sz="4" w:space="1" w:color="000000" w:shadow="1"/>
+          <w:left w:val="single" w:sz="4" w:space="4" w:color="000000" w:shadow="1"/>
+          <w:bottom w:val="single" w:sz="4" w:space="1" w:color="000000" w:shadow="1"/>
+          <w:right w:val="single" w:sz="4" w:space="4" w:color="000000" w:shadow="1"/>
+        </w:pBdr>
+        <w:spacing w:line="276" w:lineRule="auto"/>
+        <w:ind w:right="270"/>
+        <w:rPr>
+          <w:rFonts w:asciiTheme="majorHAnsi" w:hAnsiTheme="majorHAnsi" w:cstheme="majorHAnsi"/>
+          <w:color w:val="00000A"/>
+        </w:rPr>
+      </w:pPr>
+      <w:r>
+        <w:rPr>
+          <w:rFonts w:asciiTheme="majorHAnsi" w:hAnsiTheme="majorHAnsi" w:cstheme="majorHAnsi"/>
+          <w:b/>
+          <w:bCs/>
+          <w:color w:val="00000A"/>
+          <w:u w:val="single"/>
+        </w:rPr>
+        <w:t>BOX 3:</w:t>
+      </w:r>
+      <w:r>
+        <w:rPr>
+          <w:rFonts w:asciiTheme="majorHAnsi" w:hAnsiTheme="majorHAnsi" w:cstheme="majorHAnsi"/>
+          <w:b/>
+          <w:bCs/>
+          <w:color w:val="00000A"/>
+        </w:rPr>
+        <w:t xml:space="preserve"> Hi-C chromatin confirmation capture</w:t>
+      </w:r>
+      <w:r>
+        <w:rPr>
+          <w:rFonts w:asciiTheme="majorHAnsi" w:hAnsiTheme="majorHAnsi" w:cstheme="majorHAnsi"/>
+          <w:color w:val="00000A"/>
+        </w:rPr>
+        <w:t xml:space="preserve"> takes DNA in the nucleus and links </w:t>
+      </w:r>
+      <w:proofErr w:type="gramStart"/>
+      <w:r>
+        <w:rPr>
+          <w:rFonts w:asciiTheme="majorHAnsi" w:hAnsiTheme="majorHAnsi" w:cstheme="majorHAnsi"/>
+          <w:color w:val="00000A"/>
+        </w:rPr>
+        <w:t>all of</w:t>
+      </w:r>
+      <w:proofErr w:type="gramEnd"/>
+      <w:r>
+        <w:rPr>
+          <w:rFonts w:asciiTheme="majorHAnsi" w:hAnsiTheme="majorHAnsi" w:cstheme="majorHAnsi"/>
+          <w:color w:val="00000A"/>
+        </w:rPr>
+        <w:t xml:space="preserve"> the locations that are touching together. It then shears the linked DNA into lengths appropriate for short-read sequencing (300-500bp). The frequency at which two segments of DNA are found linked together is inversely proportional to the distance between them in the genome. That is, if two segments of DNA are close to one another, they will be sequenced together many times.</w:t>
+      </w:r>
+    </w:p>
+    <w:p>
+      <w:pPr>
+        <w:pBdr>
+          <w:top w:val="single" w:sz="4" w:space="1" w:color="000000" w:shadow="1"/>
+          <w:left w:val="single" w:sz="4" w:space="4" w:color="000000" w:shadow="1"/>
+          <w:bottom w:val="single" w:sz="4" w:space="1" w:color="000000" w:shadow="1"/>
+          <w:right w:val="single" w:sz="4" w:space="4" w:color="000000" w:shadow="1"/>
+        </w:pBdr>
+        <w:spacing w:line="276" w:lineRule="auto"/>
+        <w:ind w:right="270"/>
+        <w:rPr>
+          <w:rFonts w:asciiTheme="majorHAnsi" w:hAnsiTheme="majorHAnsi" w:cstheme="majorHAnsi"/>
+        </w:rPr>
+      </w:pPr>
+      <w:r>
+        <w:rPr>
+          <w:rFonts w:asciiTheme="majorHAnsi" w:hAnsiTheme="majorHAnsi" w:cstheme="majorHAnsi"/>
+          <w:noProof/>
+        </w:rPr>
+        <w:drawing>
+          <wp:inline distT="0" distB="0" distL="0" distR="0" wp14:anchorId="45C58C65" wp14:editId="46A7E977">
+            <wp:extent cx="5706110" cy="2477135"/>
+            <wp:effectExtent l="0" t="0" r="0" b="0"/>
+            <wp:docPr id="3" name="Picture 9" descr="in situ Hi-C – 4DN Data Portal"/>
+            <wp:cNvGraphicFramePr>
+              <a:graphicFrameLocks xmlns:a="http://schemas.openxmlformats.org/drawingml/2006/main" noChangeAspect="1"/>
+            </wp:cNvGraphicFramePr>
+            <a:graphic xmlns:a="http://schemas.openxmlformats.org/drawingml/2006/main">
+              <a:graphicData uri="http://schemas.openxmlformats.org/drawingml/2006/picture">
+                <pic:pic xmlns:pic="http://schemas.openxmlformats.org/drawingml/2006/picture">
+                  <pic:nvPicPr>
+                    <pic:cNvPr id="3" name="Picture 9" descr="in situ Hi-C – 4DN Data Portal"/>
+                    <pic:cNvPicPr>
+                      <a:picLocks noChangeAspect="1" noChangeArrowheads="1"/>
+                    </pic:cNvPicPr>
+                  </pic:nvPicPr>
+                  <pic:blipFill>
+                    <a:blip r:embed="rId7"/>
+                    <a:stretch>
+                      <a:fillRect/>
+                    </a:stretch>
+                  </pic:blipFill>
+                  <pic:spPr bwMode="auto">
+                    <a:xfrm>
+                      <a:off x="0" y="0"/>
+                      <a:ext cx="5706110" cy="2477135"/>
+                    </a:xfrm>
+                    <a:prstGeom prst="rect">
+                      <a:avLst/>
+                    </a:prstGeom>
+                  </pic:spPr>
+                </pic:pic>
+              </a:graphicData>
+            </a:graphic>
+          </wp:inline>
+        </w:drawing>
+      </w:r>
+    </w:p>
+    <w:p>
+      <w:pPr>
+        <w:pBdr>
+          <w:top w:val="single" w:sz="4" w:space="1" w:color="000000" w:shadow="1"/>
+          <w:left w:val="single" w:sz="4" w:space="4" w:color="000000" w:shadow="1"/>
+          <w:bottom w:val="single" w:sz="4" w:space="1" w:color="000000" w:shadow="1"/>
+          <w:right w:val="single" w:sz="4" w:space="4" w:color="000000" w:shadow="1"/>
+        </w:pBdr>
+        <w:spacing w:line="276" w:lineRule="auto"/>
+        <w:ind w:right="270"/>
+        <w:rPr>
+          <w:rFonts w:asciiTheme="majorHAnsi" w:hAnsiTheme="majorHAnsi" w:cstheme="majorHAnsi"/>
+          <w:color w:val="00000A"/>
+        </w:rPr>
+      </w:pPr>
+      <w:r>
+        <w:rPr>
+          <w:rFonts w:asciiTheme="majorHAnsi" w:hAnsiTheme="majorHAnsi" w:cstheme="majorHAnsi"/>
+          <w:sz w:val="10"/>
+          <w:szCs w:val="10"/>
+        </w:rPr>
+        <w:t>Image taken from: https://data.4dnucleome.org/experiment-types/dilution-hi-c/</w:t>
+      </w:r>
+    </w:p>
+    <w:p>
+      <w:pPr>
+        <w:rPr>
+          <w:rFonts w:asciiTheme="majorHAnsi" w:hAnsiTheme="majorHAnsi" w:cstheme="majorHAnsi"/>
+        </w:rPr>
+        <w:sectPr>
+          <w:type w:val="continuous"/>
+          <w:pgSz w:w="12240" w:h="15840"/>
+          <w:pgMar w:top="1440" w:right="1440" w:bottom="1440" w:left="1440" w:header="0" w:footer="0" w:gutter="0"/>
+          <w:cols w:space="720"/>
+          <w:formProt w:val="0"/>
+          <w:docGrid w:linePitch="360"/>
+        </w:sectPr>
+      </w:pPr>
+    </w:p>
+    <w:p>
+      <w:pPr>
+        <w:pStyle w:val="Heading1"/>
+        <w:spacing w:line="276" w:lineRule="auto"/>
+        <w:rPr>
+          <w:rFonts w:asciiTheme="majorHAnsi" w:hAnsiTheme="majorHAnsi" w:cstheme="majorHAnsi"/>
+          <w:bCs/>
+        </w:rPr>
+      </w:pPr>
+    </w:p>
+    <w:p>
+      <w:pPr>
+        <w:spacing w:line="276" w:lineRule="auto"/>
+        <w:ind w:right="270"/>
+        <w:rPr>
+          <w:rFonts w:asciiTheme="majorHAnsi" w:hAnsiTheme="majorHAnsi" w:cstheme="majorHAnsi"/>
+          <w:b/>
+          <w:bCs/>
+          <w:i/>
+        </w:rPr>
+      </w:pPr>
+      <w:r>
+        <w:rPr>
+          <w:rFonts w:asciiTheme="majorHAnsi" w:hAnsiTheme="majorHAnsi" w:cstheme="majorHAnsi"/>
+          <w:b/>
+          <w:bCs/>
+        </w:rPr>
+        <w:t>Method</w:t>
+      </w:r>
+      <w:r>
+        <w:rPr>
+          <w:rFonts w:asciiTheme="majorHAnsi" w:hAnsiTheme="majorHAnsi" w:cstheme="majorHAnsi"/>
+          <w:b/>
+          <w:bCs/>
+        </w:rPr>
+        <w:t>s</w:t>
+      </w:r>
+    </w:p>
+    <w:p>
+      <w:pPr>
+        <w:spacing w:line="276" w:lineRule="auto"/>
+        <w:ind w:right="270"/>
+        <w:rPr>
+          <w:rFonts w:asciiTheme="majorHAnsi" w:hAnsiTheme="majorHAnsi" w:cstheme="majorHAnsi"/>
+          <w:i/>
+        </w:rPr>
+      </w:pPr>
+      <w:r>
+        <w:rPr>
+          <w:rFonts w:asciiTheme="majorHAnsi" w:hAnsiTheme="majorHAnsi" w:cstheme="majorHAnsi"/>
+          <w:i/>
+        </w:rPr>
+        <w:t>Sample Collection</w:t>
+      </w:r>
+      <w:r>
+        <w:rPr>
+          <w:rFonts w:asciiTheme="majorHAnsi" w:hAnsiTheme="majorHAnsi" w:cstheme="majorHAnsi"/>
+          <w:i/>
+        </w:rPr>
+        <w:t xml:space="preserve"> (Figure 1A)</w:t>
+      </w:r>
+    </w:p>
+    <w:p>
+      <w:pPr>
+        <w:spacing w:line="276" w:lineRule="auto"/>
+        <w:ind w:right="270"/>
+        <w:rPr>
+          <w:rFonts w:asciiTheme="majorHAnsi" w:hAnsiTheme="majorHAnsi" w:cstheme="majorHAnsi"/>
+          <w:b/>
+          <w:bCs/>
+          <w:u w:val="single"/>
+        </w:rPr>
+      </w:pPr>
+      <w:r>
+        <w:rPr>
+          <w:rFonts w:asciiTheme="majorHAnsi" w:hAnsiTheme="majorHAnsi" w:cstheme="majorHAnsi"/>
+        </w:rPr>
+        <w:t xml:space="preserve">The first step in our genome assembly was to collect tissue for the extraction of high molecular weight (HMW) genomic DNA from both male and female fish. HMW DNA is extracted using a special protocol that produces longer DNA fragment lengths (&gt;50 kilobases) compared to standard DNA extractions (&lt;10 kilobases). HMW DNA is required for each of the three sequencing technologies (linked-read, long-read and hi-c) that we used to create our genome assembly. </w:t>
+      </w:r>
+      <w:proofErr w:type="gramStart"/>
+      <w:r>
+        <w:rPr>
+          <w:rFonts w:asciiTheme="majorHAnsi" w:hAnsiTheme="majorHAnsi" w:cstheme="majorHAnsi"/>
+        </w:rPr>
+        <w:t>In order to</w:t>
+      </w:r>
+      <w:proofErr w:type="gramEnd"/>
+      <w:r>
+        <w:rPr>
+          <w:rFonts w:asciiTheme="majorHAnsi" w:hAnsiTheme="majorHAnsi" w:cstheme="majorHAnsi"/>
+        </w:rPr>
+        <w:t xml:space="preserve"> examine potential sex-determining regions, we sequenced both male and female samples to create two sex-specific genome assemblies. </w:t>
+      </w:r>
+    </w:p>
+    <w:p>
+      <w:pPr>
+        <w:spacing w:line="276" w:lineRule="auto"/>
+        <w:ind w:right="270"/>
+        <w:rPr>
+          <w:rFonts w:asciiTheme="majorHAnsi" w:hAnsiTheme="majorHAnsi" w:cstheme="majorHAnsi"/>
+          <w:b/>
+          <w:bCs/>
+          <w:u w:val="single"/>
+        </w:rPr>
+      </w:pPr>
+    </w:p>
+    <w:p>
+      <w:pPr>
+        <w:spacing w:line="276" w:lineRule="auto"/>
+        <w:ind w:right="270"/>
+        <w:rPr>
+          <w:rFonts w:asciiTheme="majorHAnsi" w:hAnsiTheme="majorHAnsi" w:cstheme="majorHAnsi"/>
+        </w:rPr>
+      </w:pPr>
+      <w:r>
+        <w:rPr>
+          <w:rFonts w:asciiTheme="majorHAnsi" w:hAnsiTheme="majorHAnsi" w:cstheme="majorHAnsi"/>
+        </w:rPr>
+        <w:t>Though we had intended to make a single trip to the FCCL to collect delta smelt samples for sequencing, we found recovering sufficient HMW DNA difficult, and ended up conducting four separate trips to sample different tissue types from 600 days post hatch (</w:t>
+      </w:r>
+      <w:proofErr w:type="spellStart"/>
+      <w:r>
+        <w:rPr>
+          <w:rFonts w:asciiTheme="majorHAnsi" w:hAnsiTheme="majorHAnsi" w:cstheme="majorHAnsi"/>
+        </w:rPr>
+        <w:t>dph</w:t>
+      </w:r>
+      <w:proofErr w:type="spellEnd"/>
+      <w:r>
+        <w:rPr>
+          <w:rFonts w:asciiTheme="majorHAnsi" w:hAnsiTheme="majorHAnsi" w:cstheme="majorHAnsi"/>
+        </w:rPr>
+        <w:t xml:space="preserve">) male and female delta smelt (Table 2) with the final goal of producing enough HMW DNA to sequence each sex with each of the three technologies. Additionally, at the start of this project long-read sequencing was costly and we sought to only incorporate the sequencing technology if </w:t>
+      </w:r>
+      <w:proofErr w:type="gramStart"/>
+      <w:r>
+        <w:rPr>
+          <w:rFonts w:asciiTheme="majorHAnsi" w:hAnsiTheme="majorHAnsi" w:cstheme="majorHAnsi"/>
+        </w:rPr>
+        <w:t>absolutely necessary</w:t>
+      </w:r>
+      <w:proofErr w:type="gramEnd"/>
+      <w:r>
+        <w:rPr>
+          <w:rFonts w:asciiTheme="majorHAnsi" w:hAnsiTheme="majorHAnsi" w:cstheme="majorHAnsi"/>
+        </w:rPr>
+        <w:t xml:space="preserve">. Therefore, for our first and second sampling trips we sought to acquire enough tissue to provide </w:t>
+      </w:r>
+      <w:proofErr w:type="gramStart"/>
+      <w:r>
+        <w:rPr>
+          <w:rFonts w:asciiTheme="majorHAnsi" w:hAnsiTheme="majorHAnsi" w:cstheme="majorHAnsi"/>
+        </w:rPr>
+        <w:t>sufficient quantity of</w:t>
+      </w:r>
+      <w:proofErr w:type="gramEnd"/>
+      <w:r>
+        <w:rPr>
+          <w:rFonts w:asciiTheme="majorHAnsi" w:hAnsiTheme="majorHAnsi" w:cstheme="majorHAnsi"/>
+        </w:rPr>
+        <w:t xml:space="preserve"> HMW DNA for linked-read and hi-c sequencing. However, at the end of 2019 the price of long-read sequencing dropped dramatically. This development combined with our mixed results from Trips 1 and 2, prompted a third trip to acquire enough tissue to sequence a single male fish with all three of our chosen technologies, and enough tissue from a female fish to sequence with long-reads (as already we had enough HMW DNA for a female for hi-c and linked-reads). An error committed by the sequencing center required us to make one additional trip, Trip 4, to sample one additional male specimen. On each occasion fish were euthanized according to the approved animal care protocols/standard operating procedures. Back muscle, internal organ, and/or scale tissues were sampled onsite at the FCCL and cooled for transportation directly to the UC Davis DNA Technologies &amp; Expression Analysis Core Laboratory (UC Davis Sequencing Center). </w:t>
+      </w:r>
+    </w:p>
+    <w:p>
+      <w:pPr>
+        <w:spacing w:line="276" w:lineRule="auto"/>
+        <w:ind w:right="270"/>
+        <w:rPr>
+          <w:rFonts w:asciiTheme="majorHAnsi" w:hAnsiTheme="majorHAnsi" w:cstheme="majorHAnsi"/>
+        </w:rPr>
+      </w:pPr>
+    </w:p>
+    <w:p>
+      <w:pPr>
+        <w:spacing w:line="276" w:lineRule="auto"/>
+        <w:ind w:right="270"/>
+        <w:rPr>
+          <w:rFonts w:asciiTheme="majorHAnsi" w:hAnsiTheme="majorHAnsi" w:cstheme="majorHAnsi"/>
+          <w:i/>
+        </w:rPr>
+      </w:pPr>
+      <w:r>
+        <w:rPr>
+          <w:rFonts w:asciiTheme="majorHAnsi" w:hAnsiTheme="majorHAnsi" w:cstheme="majorHAnsi"/>
+          <w:i/>
+        </w:rPr>
+        <w:t>Isolation of high molecular weight genomic DNA (Figure 1B)</w:t>
+      </w:r>
+    </w:p>
+    <w:p>
+      <w:pPr>
+        <w:spacing w:line="276" w:lineRule="auto"/>
+        <w:ind w:right="270"/>
+        <w:rPr>
+          <w:rFonts w:asciiTheme="majorHAnsi" w:hAnsiTheme="majorHAnsi" w:cstheme="majorHAnsi"/>
+          <w:b/>
+          <w:bCs/>
+          <w:u w:val="single"/>
+        </w:rPr>
+      </w:pPr>
+      <w:r>
+        <w:rPr>
+          <w:rFonts w:asciiTheme="majorHAnsi" w:hAnsiTheme="majorHAnsi" w:cstheme="majorHAnsi"/>
+        </w:rPr>
+        <w:t xml:space="preserve">For linked-read and long-read sequencing, HMW DNA extractions from the fish tissues occurred at the UC Davis Sequencing Center using the protocol described in </w:t>
+      </w:r>
+      <w:proofErr w:type="spellStart"/>
+      <w:r>
+        <w:rPr>
+          <w:rFonts w:asciiTheme="majorHAnsi" w:hAnsiTheme="majorHAnsi" w:cstheme="majorHAnsi"/>
+        </w:rPr>
+        <w:t>Wasko</w:t>
+      </w:r>
+      <w:proofErr w:type="spellEnd"/>
+      <w:r>
+        <w:rPr>
+          <w:rFonts w:asciiTheme="majorHAnsi" w:hAnsiTheme="majorHAnsi" w:cstheme="majorHAnsi"/>
+        </w:rPr>
+        <w:t xml:space="preserve"> </w:t>
+      </w:r>
+      <w:r>
+        <w:rPr>
+          <w:rFonts w:asciiTheme="majorHAnsi" w:hAnsiTheme="majorHAnsi" w:cstheme="majorHAnsi"/>
+          <w:i/>
+          <w:iCs/>
+        </w:rPr>
+        <w:t>et al.</w:t>
+      </w:r>
+      <w:r>
+        <w:rPr>
+          <w:rFonts w:asciiTheme="majorHAnsi" w:hAnsiTheme="majorHAnsi" w:cstheme="majorHAnsi"/>
+        </w:rPr>
+        <w:t xml:space="preserve"> (2003)</w:t>
+      </w:r>
+      <w:r>
+        <w:rPr>
+          <w:rFonts w:asciiTheme="majorHAnsi" w:hAnsiTheme="majorHAnsi" w:cstheme="majorHAnsi"/>
+        </w:rPr>
+        <w:fldChar w:fldCharType="begin"/>
+      </w:r>
+      <w:r>
+        <w:rPr>
+          <w:rFonts w:asciiTheme="majorHAnsi" w:hAnsiTheme="majorHAnsi" w:cstheme="majorHAnsi"/>
+        </w:rPr>
+        <w:instrText xml:space="preserve"> ADDIN ZOTERO_ITEM CSL_CITATION {"citationID":"M9LPnqZ1","properties":{"formattedCitation":"\\super 17\\nosupersub{}","plainCitation":"17","noteIndex":0},"citationItems":[{"id":"YezxCNvE/ZfKqpN1c","uris":["http://www.mendeley.com/documents/?uuid=9c8ee276-7696-4a6b-8e28-c1c2860e8cae"],"uri":["http://www.mendeley.com/documents/?uuid=9c8ee276-7696-4a6b-8e28-c1c2860e8cae"],"itemData":{"DOI":"10.1034/j.1601-5223.2003.01503.x","ISSN":"00180661","abstract":"DNA-based studies have been one of the major interests in conservation biology of endangered species and in population genetics. As species and population genetic assessment requires a source of biological material, the sampling strategy can be overcome by non-destructive procedures for DNA isolation. An improved method for obtaining DNA from fish fins and scales with the use of an extraction buffer containing urea and further DNA purification with phenol-chloroform is described. The methodology combines the benefits of a non-destructive DNA sampling and its high efficiency. In addition, comparisons with other methodologies for isolating DNA from fish demonstrated that the present procedure also becomes a very attractive alternative to obtain large amounts of high-quality DNA for use in different molecular analyses. The DNA samples, isolated from different fish species, have been successfully used on random amplified polymorphic DNA (RAPD) experiments, as well as on amplification of specific ribosomal and mitochondrial DNA sequences. The present DNA extraction procedure represents an alternative for population approaches and genetic studies on rare or endangered taxa.","author":[{"dropping-particle":"","family":"Wasko","given":"Adriane P.","non-dropping-particle":"","parse-names":false,"suffix":""},{"dropping-particle":"","family":"Martins","given":"Cesar","non-dropping-particle":"","parse-names":false,"suffix":""},{"dropping-particle":"","family":"Oliveira","given":"Claudio","non-dropping-particle":"","parse-names":false,"suffix":""},{"dropping-particle":"","family":"Foresti","given":"Fausto","non-dropping-particle":"","parse-names":false,"suffix":""}],"container-title":"Hereditas","id":"ITEM-1","issue":"3","issued":{"date-parts":[["2003"]]},"page":"161-165","title":"Non-destructive genetic sampling in fish. An improved method for DNA extraction from fish fins and scales","type":"article-journal","volume":"138"}}],"schema":"https://github.com/citation-style-language/schema/raw/master/csl-citation.json"} </w:instrText>
+      </w:r>
+      <w:r>
+        <w:rPr>
+          <w:rFonts w:asciiTheme="majorHAnsi" w:hAnsiTheme="majorHAnsi" w:cstheme="majorHAnsi"/>
+        </w:rPr>
+        <w:fldChar w:fldCharType="separate"/>
+      </w:r>
+      <w:r>
+        <w:rPr>
+          <w:rFonts w:asciiTheme="majorHAnsi" w:hAnsiTheme="majorHAnsi" w:cstheme="majorHAnsi"/>
+          <w:vertAlign w:val="superscript"/>
+        </w:rPr>
+        <w:t>17</w:t>
+      </w:r>
+      <w:r>
+        <w:rPr>
+          <w:rFonts w:asciiTheme="majorHAnsi" w:hAnsiTheme="majorHAnsi" w:cstheme="majorHAnsi"/>
+        </w:rPr>
+        <w:fldChar w:fldCharType="end"/>
+      </w:r>
+      <w:r>
+        <w:rPr>
+          <w:rFonts w:asciiTheme="majorHAnsi" w:hAnsiTheme="majorHAnsi" w:cstheme="majorHAnsi"/>
+        </w:rPr>
+        <w:t xml:space="preserve">. The size range of extracted DNA fragments were determined using a pulse field gel run for 24 hours. This run was conducted at a low frequency to not shear the DNA. Physical sampling and extractions were repeated until the mean distribution of extraction lengths was 50kbp or greater and there was </w:t>
+      </w:r>
+      <w:proofErr w:type="gramStart"/>
+      <w:r>
+        <w:rPr>
+          <w:rFonts w:asciiTheme="majorHAnsi" w:hAnsiTheme="majorHAnsi" w:cstheme="majorHAnsi"/>
+        </w:rPr>
+        <w:t>sufficient quantity of</w:t>
+      </w:r>
+      <w:proofErr w:type="gramEnd"/>
+      <w:r>
+        <w:rPr>
+          <w:rFonts w:asciiTheme="majorHAnsi" w:hAnsiTheme="majorHAnsi" w:cstheme="majorHAnsi"/>
+        </w:rPr>
+        <w:t xml:space="preserve"> HMW DNA to carry out the required </w:t>
+      </w:r>
+      <w:r>
+        <w:rPr>
+          <w:rFonts w:asciiTheme="majorHAnsi" w:hAnsiTheme="majorHAnsi" w:cstheme="majorHAnsi"/>
+        </w:rPr>
+        <w:lastRenderedPageBreak/>
+        <w:t>sequencing technologies for each sex. For HMW DNA extractions and subsequent hi-c sequencing, a female tissue sample was sent to Phase Genomics and a male tissue sample was sent to the Vertebrate Genome Project for isolation of HMW DNA. Samples were sent to different locations due to COVID-19 delays at Phase Genomics during the time of sampling the male fish.</w:t>
+      </w:r>
+    </w:p>
+    <w:p>
+      <w:pPr>
+        <w:spacing w:line="276" w:lineRule="auto"/>
+        <w:ind w:right="270"/>
+        <w:rPr>
+          <w:rFonts w:asciiTheme="majorHAnsi" w:hAnsiTheme="majorHAnsi" w:cstheme="majorHAnsi"/>
+          <w:b/>
+          <w:bCs/>
+          <w:u w:val="single"/>
+        </w:rPr>
+      </w:pPr>
+    </w:p>
+    <w:p>
+      <w:pPr>
+        <w:spacing w:line="276" w:lineRule="auto"/>
+        <w:ind w:right="270"/>
+        <w:rPr>
+          <w:rFonts w:asciiTheme="majorHAnsi" w:hAnsiTheme="majorHAnsi" w:cstheme="majorHAnsi"/>
+          <w:i/>
+        </w:rPr>
+      </w:pPr>
+      <w:r>
+        <w:rPr>
+          <w:rFonts w:asciiTheme="majorHAnsi" w:hAnsiTheme="majorHAnsi" w:cstheme="majorHAnsi"/>
+          <w:i/>
+        </w:rPr>
+        <w:t>Long-read library prep &amp; sequencing (Figure 1C</w:t>
+      </w:r>
+      <w:r>
+        <w:rPr>
+          <w:rFonts w:asciiTheme="majorHAnsi" w:hAnsiTheme="majorHAnsi" w:cstheme="majorHAnsi"/>
+          <w:i/>
+        </w:rPr>
+        <w:t>)</w:t>
+      </w:r>
+    </w:p>
+    <w:p>
+      <w:pPr>
+        <w:spacing w:line="276" w:lineRule="auto"/>
+        <w:ind w:right="270"/>
+        <w:rPr>
+          <w:rFonts w:asciiTheme="majorHAnsi" w:hAnsiTheme="majorHAnsi" w:cstheme="majorHAnsi"/>
+          <w:b/>
+          <w:bCs/>
+          <w:u w:val="single"/>
+        </w:rPr>
+      </w:pPr>
+      <w:r>
+        <w:rPr>
+          <w:rFonts w:asciiTheme="majorHAnsi" w:hAnsiTheme="majorHAnsi" w:cstheme="majorHAnsi"/>
+        </w:rPr>
+        <w:t xml:space="preserve">The inclusion of long-read data dramatically assists in creating a more contiguous genome assembly because it spans repetitive elements and resolves chimeric sequences (erroneously joined artifact sequences) throughout the genome. This means that long-read data provides greater continuity of scaffolded </w:t>
+      </w:r>
+      <w:r>
+        <w:rPr>
+          <w:rFonts w:asciiTheme="majorHAnsi" w:hAnsiTheme="majorHAnsi" w:cstheme="majorHAnsi"/>
+          <w:b/>
+          <w:bCs/>
+        </w:rPr>
+        <w:t>contigs</w:t>
+      </w:r>
+      <w:r>
+        <w:rPr>
+          <w:rFonts w:asciiTheme="majorHAnsi" w:hAnsiTheme="majorHAnsi" w:cstheme="majorHAnsi"/>
+        </w:rPr>
+        <w:t xml:space="preserve"> (</w:t>
+      </w:r>
+      <w:r>
+        <w:rPr>
+          <w:rFonts w:asciiTheme="majorHAnsi" w:hAnsiTheme="majorHAnsi" w:cstheme="majorHAnsi"/>
+          <w:bCs/>
+        </w:rPr>
+        <w:t>a stretch of DNA sequence created from a consensus of reads)</w:t>
+      </w:r>
+      <w:r>
+        <w:rPr>
+          <w:rFonts w:asciiTheme="majorHAnsi" w:hAnsiTheme="majorHAnsi" w:cstheme="majorHAnsi"/>
+        </w:rPr>
+        <w:t xml:space="preserve">. This is because the reads (sequence fragments produced by the sequencer) are thousands rather than hundreds of base pairs long. Previously, long-read sequencing was both costly and had a high error rate of up to 10%. During 2020, a new PacBio HiFi chemistry was developed which dramatically reduces the number of errors to under 1%. </w:t>
+      </w:r>
+    </w:p>
+    <w:p>
+      <w:pPr>
+        <w:spacing w:line="276" w:lineRule="auto"/>
+        <w:ind w:right="270"/>
+        <w:rPr>
+          <w:rFonts w:asciiTheme="majorHAnsi" w:hAnsiTheme="majorHAnsi" w:cstheme="majorHAnsi"/>
+          <w:b/>
+          <w:bCs/>
+          <w:u w:val="single"/>
+        </w:rPr>
+      </w:pPr>
+    </w:p>
+    <w:p>
+      <w:pPr>
+        <w:spacing w:line="276" w:lineRule="auto"/>
+        <w:rPr>
+          <w:rFonts w:asciiTheme="majorHAnsi" w:hAnsiTheme="majorHAnsi" w:cstheme="majorHAnsi"/>
+          <w:b/>
+          <w:bCs/>
+          <w:u w:val="single"/>
+        </w:rPr>
+      </w:pPr>
+      <w:r>
+        <w:rPr>
+          <w:rFonts w:asciiTheme="majorHAnsi" w:hAnsiTheme="majorHAnsi" w:cstheme="majorHAnsi"/>
+          <w:lang w:val="en"/>
+        </w:rPr>
+        <w:t xml:space="preserve">PacBio </w:t>
+      </w:r>
+      <w:r>
+        <w:rPr>
+          <w:rFonts w:asciiTheme="majorHAnsi" w:hAnsiTheme="majorHAnsi" w:cstheme="majorHAnsi"/>
+        </w:rPr>
+        <w:t xml:space="preserve">HiFi </w:t>
+      </w:r>
+      <w:proofErr w:type="spellStart"/>
+      <w:r>
+        <w:rPr>
+          <w:rFonts w:asciiTheme="majorHAnsi" w:hAnsiTheme="majorHAnsi" w:cstheme="majorHAnsi"/>
+        </w:rPr>
+        <w:t>SMRTbell</w:t>
+      </w:r>
+      <w:proofErr w:type="spellEnd"/>
+      <w:r>
+        <w:rPr>
+          <w:rFonts w:asciiTheme="majorHAnsi" w:hAnsiTheme="majorHAnsi" w:cstheme="majorHAnsi"/>
+        </w:rPr>
+        <w:t>® Libraries (</w:t>
+      </w:r>
+      <w:hyperlink r:id="rId8">
+        <w:r>
+          <w:rPr>
+            <w:rStyle w:val="Hyperlink"/>
+            <w:rFonts w:asciiTheme="majorHAnsi" w:hAnsiTheme="majorHAnsi" w:cstheme="majorHAnsi"/>
+            <w:lang w:val="en"/>
+          </w:rPr>
+          <w:t>https://www.pacb.com/</w:t>
+        </w:r>
+      </w:hyperlink>
+      <w:r>
+        <w:rPr>
+          <w:rFonts w:asciiTheme="majorHAnsi" w:hAnsiTheme="majorHAnsi" w:cstheme="majorHAnsi"/>
+          <w:lang w:val="en"/>
+        </w:rPr>
+        <w:t xml:space="preserve">) </w:t>
+      </w:r>
+      <w:r>
+        <w:rPr>
+          <w:rFonts w:asciiTheme="majorHAnsi" w:hAnsiTheme="majorHAnsi" w:cstheme="majorHAnsi"/>
+        </w:rPr>
+        <w:t xml:space="preserve">were prepped following the </w:t>
+      </w:r>
+      <w:proofErr w:type="spellStart"/>
+      <w:r>
+        <w:rPr>
+          <w:rFonts w:asciiTheme="majorHAnsi" w:hAnsiTheme="majorHAnsi" w:cstheme="majorHAnsi"/>
+        </w:rPr>
+        <w:t>SMRTbell</w:t>
+      </w:r>
+      <w:proofErr w:type="spellEnd"/>
+      <w:r>
+        <w:rPr>
+          <w:rFonts w:asciiTheme="majorHAnsi" w:hAnsiTheme="majorHAnsi" w:cstheme="majorHAnsi"/>
+        </w:rPr>
+        <w:t xml:space="preserve"> Express Template Prep Kit 2.0 procedure. The UC Davis Sequencing Center used a </w:t>
+      </w:r>
+      <w:proofErr w:type="spellStart"/>
+      <w:r>
+        <w:rPr>
+          <w:rFonts w:asciiTheme="majorHAnsi" w:hAnsiTheme="majorHAnsi" w:cstheme="majorHAnsi"/>
+        </w:rPr>
+        <w:t>Megaruptor</w:t>
+      </w:r>
+      <w:proofErr w:type="spellEnd"/>
+      <w:r>
+        <w:rPr>
+          <w:rFonts w:asciiTheme="majorHAnsi" w:hAnsiTheme="majorHAnsi" w:cstheme="majorHAnsi"/>
+        </w:rPr>
+        <w:t xml:space="preserve"> to shear DNA to an average fragment length of ~15kb. The input for the library prep was 5.6 ug of DNA and the library was size selected down to be 11kb. Prepped DNA was run on a Sequel II machine and sequencing data was collected as recorded “movies” of nucleotides. Each movie collection lasted for 30 hours per run. Additional movies were collected until the amount of sequencing data for each sex was ~25-30x coverage.</w:t>
+      </w:r>
+    </w:p>
+    <w:p>
+      <w:pPr>
+        <w:spacing w:line="276" w:lineRule="auto"/>
+        <w:ind w:right="270"/>
+        <w:rPr>
+          <w:rFonts w:asciiTheme="majorHAnsi" w:hAnsiTheme="majorHAnsi" w:cstheme="majorHAnsi"/>
+          <w:b/>
+          <w:bCs/>
+          <w:u w:val="single"/>
+        </w:rPr>
+      </w:pPr>
+    </w:p>
+    <w:p>
+      <w:pPr>
+        <w:spacing w:line="276" w:lineRule="auto"/>
+        <w:ind w:right="270"/>
+        <w:rPr>
+          <w:rFonts w:asciiTheme="majorHAnsi" w:hAnsiTheme="majorHAnsi" w:cstheme="majorHAnsi"/>
+          <w:i/>
+        </w:rPr>
+      </w:pPr>
+      <w:r>
+        <w:rPr>
+          <w:rFonts w:asciiTheme="majorHAnsi" w:hAnsiTheme="majorHAnsi" w:cstheme="majorHAnsi"/>
+          <w:i/>
+        </w:rPr>
+        <w:t>Methods</w:t>
+      </w:r>
+      <w:r>
+        <w:rPr>
+          <w:rFonts w:asciiTheme="majorHAnsi" w:hAnsiTheme="majorHAnsi" w:cstheme="majorHAnsi"/>
+          <w:i/>
+        </w:rPr>
+        <w:t>:</w:t>
+      </w:r>
+      <w:r>
+        <w:t xml:space="preserve"> </w:t>
+      </w:r>
+      <w:r>
+        <w:rPr>
+          <w:rFonts w:asciiTheme="majorHAnsi" w:hAnsiTheme="majorHAnsi" w:cstheme="majorHAnsi"/>
+          <w:i/>
+        </w:rPr>
+        <w:t>Linked-read library prep &amp; sequencing (Figure 1C</w:t>
+      </w:r>
+      <w:r>
+        <w:rPr>
+          <w:rFonts w:asciiTheme="majorHAnsi" w:hAnsiTheme="majorHAnsi" w:cstheme="majorHAnsi"/>
+          <w:i/>
+        </w:rPr>
+        <w:t>)</w:t>
+      </w:r>
+    </w:p>
+    <w:p>
+      <w:pPr>
+        <w:spacing w:line="276" w:lineRule="auto"/>
+        <w:ind w:right="270"/>
+        <w:rPr>
+          <w:rFonts w:asciiTheme="majorHAnsi" w:hAnsiTheme="majorHAnsi" w:cstheme="majorHAnsi"/>
+          <w:b/>
+          <w:bCs/>
+          <w:u w:val="single"/>
+        </w:rPr>
+      </w:pPr>
+      <w:r>
+        <w:rPr>
+          <w:rFonts w:asciiTheme="majorHAnsi" w:hAnsiTheme="majorHAnsi" w:cstheme="majorHAnsi"/>
+        </w:rPr>
+        <w:t>Once we had sufficient extracted HMW genomic DNA fragments, DNA was adjusted to a concentration of 0.91 ng/µl. We selected the 10X Genomics platform (</w:t>
+      </w:r>
+      <w:hyperlink r:id="rId9">
+        <w:r>
+          <w:rPr>
+            <w:rStyle w:val="Hyperlink"/>
+            <w:rFonts w:asciiTheme="majorHAnsi" w:hAnsiTheme="majorHAnsi" w:cstheme="majorHAnsi"/>
+          </w:rPr>
+          <w:t>https://www.10xgenomics.com/technology/</w:t>
+        </w:r>
+      </w:hyperlink>
+      <w:r>
+        <w:rPr>
+          <w:rFonts w:asciiTheme="majorHAnsi" w:hAnsiTheme="majorHAnsi" w:cstheme="majorHAnsi"/>
+        </w:rPr>
+        <w:t xml:space="preserve">) to generate our linked-read sequence data. 10X Genomics library preparation takes extracted HMW gDNA, shears it into 50kbp long segments, inserts each fragment into an oil coated gel emulsion bead (GEM), further shears DNA within each bead, and attaches one unique barcode to all DNA fragments within each GEM for identification post-sequencing. Whole genome sequencing libraries were prepared using Chromium Genome Library &amp; Gel Bead Kit v.2 (10X Genomics, cat. 120258), Chromium Genome Chip Kit v.2 (10X Genomics, cat. 120257), Chromium i7 Multiplex Kit (10X Genomics, cat. 120262), and Chromium controller according to manufacturer’s instructions. After library preparation, 1.14 ng of template gDNA was loaded on a Chromium Genome Chip and sequenced on an Illumina NovaSeq6000 150bp PE lane (Illumina, San Diego, CA). We used a </w:t>
+      </w:r>
+      <w:r>
+        <w:rPr>
+          <w:rFonts w:asciiTheme="majorHAnsi" w:hAnsiTheme="majorHAnsi" w:cstheme="majorHAnsi"/>
+        </w:rPr>
+        <w:lastRenderedPageBreak/>
+        <w:t xml:space="preserve">previous RAD-sequencing-based estimate of a haploid delta smelt genome size (0.6Gb) to sequence the first sample to an estimated 80x coverage. </w:t>
+      </w:r>
+    </w:p>
+    <w:p>
+      <w:pPr>
+        <w:spacing w:line="276" w:lineRule="auto"/>
+        <w:ind w:right="270"/>
+        <w:rPr>
+          <w:rFonts w:asciiTheme="majorHAnsi" w:hAnsiTheme="majorHAnsi" w:cstheme="majorHAnsi"/>
+          <w:b/>
+          <w:bCs/>
+          <w:u w:val="single"/>
+        </w:rPr>
+      </w:pPr>
+    </w:p>
+    <w:p>
+      <w:pPr>
+        <w:spacing w:line="276" w:lineRule="auto"/>
+        <w:ind w:right="270"/>
+        <w:rPr>
+          <w:rFonts w:asciiTheme="majorHAnsi" w:hAnsiTheme="majorHAnsi" w:cstheme="majorHAnsi"/>
+          <w:b/>
+          <w:bCs/>
+          <w:u w:val="single"/>
+        </w:rPr>
+      </w:pPr>
+      <w:r>
+        <w:rPr>
+          <w:rFonts w:asciiTheme="majorHAnsi" w:hAnsiTheme="majorHAnsi" w:cstheme="majorHAnsi"/>
+        </w:rPr>
+        <w:t>Because we successfully extracted HMW DNA from a female individual first, we used the female linked-read data to improve our estimate of delta smelt genome size with a more accurate k-mer (where k is equal to a specified sequence length) based approach with the software Genomescope2</w:t>
+      </w:r>
+      <w:r>
+        <w:rPr>
+          <w:rFonts w:asciiTheme="majorHAnsi" w:hAnsiTheme="majorHAnsi" w:cstheme="majorHAnsi"/>
+        </w:rPr>
+        <w:fldChar w:fldCharType="begin"/>
+      </w:r>
+      <w:r>
+        <w:rPr>
+          <w:rFonts w:asciiTheme="majorHAnsi" w:hAnsiTheme="majorHAnsi" w:cstheme="majorHAnsi"/>
+        </w:rPr>
+        <w:instrText>ADDIN ZOTERO_ITEM CSL_CITATION {"citationID":"ZzYsxmpV","properties":{"formattedCitation":"\\super 18\\nosupersub{}","plainCitation":"18","noteIndex":0},"citationItems":[{"id":490,"uris":["http://zotero.org/users/local/3tku6QP0/items/CYG9FJR8"],"uri":["http://zotero.org/users/local/3tku6QP0/items/CYG9FJR8"],"itemData":{"id":490,"type":"article-journal","abstract":"Summary: GenomeScope is an open-source web tool to rapidly estimate the overall characteristics of a genome, including genome size, heterozygosity rate and repeat content from unprocessed short reads. These features are essential for studying genome evolution, and help to choose parameters for downstream analysis. We demonstrate its accuracy on 324 simulated and 16 real datasets with a wide range in genome sizes, heterozygosity levels and error rates.","container-title":"Bioinformatics","DOI":"10.1093/bioinformatics/btx153","ISSN":"1367-4803, 1460-2059","issue":"14","language":"en","page":"2202-2204","source":"DOI.org (Crossref)","title":"GenomeScope: fast reference-free genome profiling from short reads","title-short":"GenomeScope","volume":"33","author":[{"family":"Vurture","given":"Gregory W"},{"family":"Sedlazeck","given":"Fritz J"},{"family":"Nattestad","given":"Maria"},{"family":"Underwood","given":"Charles J"},{"family":"Fang","given":"Han"},{"family":"Gurtowski","given":"James"},{"family":"Schatz","given":"Michael C"}],"editor":[{"family":"Berger","given":"Bonnie"}],"issued":{"date-parts":[["2017",7,15]]}}}],"schema":"https://github.com/citation-style-language/schema/raw/master/csl-citation.json"}</w:instrText>
+      </w:r>
+      <w:r>
+        <w:rPr>
+          <w:rFonts w:asciiTheme="majorHAnsi" w:hAnsiTheme="majorHAnsi" w:cstheme="majorHAnsi"/>
+        </w:rPr>
+        <w:fldChar w:fldCharType="separate"/>
+      </w:r>
+      <w:r>
+        <w:rPr>
+          <w:rFonts w:asciiTheme="majorHAnsi" w:hAnsiTheme="majorHAnsi" w:cstheme="majorHAnsi"/>
+          <w:vertAlign w:val="superscript"/>
+        </w:rPr>
+        <w:t>18</w:t>
+      </w:r>
+      <w:r>
+        <w:rPr>
+          <w:rFonts w:asciiTheme="majorHAnsi" w:hAnsiTheme="majorHAnsi" w:cstheme="majorHAnsi"/>
+        </w:rPr>
+        <w:fldChar w:fldCharType="end"/>
+      </w:r>
+      <w:r>
+        <w:rPr>
+          <w:rFonts w:asciiTheme="majorHAnsi" w:hAnsiTheme="majorHAnsi" w:cstheme="majorHAnsi"/>
+        </w:rPr>
+        <w:t>. We then used the updated genome size estimate to adjust the amount of linked-read sequencing data collected for the male sample.</w:t>
+      </w:r>
+    </w:p>
+    <w:p>
+      <w:pPr>
+        <w:spacing w:line="276" w:lineRule="auto"/>
+        <w:ind w:right="270"/>
+        <w:rPr>
+          <w:rFonts w:asciiTheme="majorHAnsi" w:hAnsiTheme="majorHAnsi" w:cstheme="majorHAnsi"/>
+          <w:b/>
+          <w:bCs/>
+          <w:u w:val="single"/>
+        </w:rPr>
+      </w:pPr>
+    </w:p>
+    <w:p>
+      <w:pPr>
+        <w:spacing w:line="276" w:lineRule="auto"/>
+        <w:ind w:right="270"/>
+        <w:rPr>
+          <w:rFonts w:asciiTheme="majorHAnsi" w:hAnsiTheme="majorHAnsi" w:cstheme="majorHAnsi"/>
+          <w:i/>
+        </w:rPr>
+      </w:pPr>
+      <w:r>
+        <w:rPr>
+          <w:rFonts w:asciiTheme="majorHAnsi" w:hAnsiTheme="majorHAnsi" w:cstheme="majorHAnsi"/>
+          <w:i/>
+        </w:rPr>
+        <w:t>Methods</w:t>
+      </w:r>
+      <w:r>
+        <w:t xml:space="preserve"> </w:t>
+      </w:r>
+      <w:r>
+        <w:rPr>
+          <w:rFonts w:asciiTheme="majorHAnsi" w:hAnsiTheme="majorHAnsi" w:cstheme="majorHAnsi"/>
+          <w:i/>
+        </w:rPr>
+        <w:t>Hi-C chromatin conformation capture prep &amp; sequencing (Figure 1C)</w:t>
+      </w:r>
+    </w:p>
+    <w:p>
+      <w:pPr>
+        <w:spacing w:line="276" w:lineRule="auto"/>
+        <w:ind w:right="270"/>
+        <w:rPr>
+          <w:rFonts w:asciiTheme="majorHAnsi" w:hAnsiTheme="majorHAnsi" w:cstheme="majorHAnsi"/>
+          <w:b/>
+          <w:bCs/>
+          <w:u w:val="single"/>
+        </w:rPr>
+      </w:pPr>
+      <w:r>
+        <w:rPr>
+          <w:rFonts w:asciiTheme="majorHAnsi" w:hAnsiTheme="majorHAnsi" w:cstheme="majorHAnsi"/>
+        </w:rPr>
+        <w:t>Genomic DNA in eukaryotes has high levels of repetition, leading to unresolved gaps surrounding large repetitive elements such as in the middle and at the ends of each chromosome</w:t>
+      </w:r>
+      <w:r>
+        <w:rPr>
+          <w:rFonts w:asciiTheme="majorHAnsi" w:hAnsiTheme="majorHAnsi" w:cstheme="majorHAnsi"/>
+        </w:rPr>
+        <w:fldChar w:fldCharType="begin"/>
+      </w:r>
+      <w:r>
+        <w:rPr>
+          <w:rFonts w:asciiTheme="majorHAnsi" w:hAnsiTheme="majorHAnsi" w:cstheme="majorHAnsi"/>
+        </w:rPr>
+        <w:instrText>ADDIN ZOTERO_ITEM CSL_CITATION {"citationID":"02GdvJS4","properties":{"formattedCitation":"\\super 19\\nosupersub{}","plainCitation":"19","noteIndex":0},"citationItems":[{"id":484,"uris":["http://zotero.org/users/local/3tku6QP0/items/CJB7UW7X"],"uri":["http://zotero.org/users/local/3tku6QP0/items/CJB7UW7X"],"itemData":{"id":484,"type":"chapter","abstract":"Eukaryotic genomes are composed of both unique and repetitive DNA sequences. These latter form families of different classes that may be organized in tandem or may be dispersed within genomes with a moderate to high degree of repetitiveness. The repetitive DNA fraction may represent a high proportion of a particular genome due to correlation between genome size and abundance of repetitive sequences, which would explain the differences in genomic DNA contents of different species. In this review, we analyze repetitive DNA diversity and abundance as well as its impact on genome structure, function, and evolution.","container-title":"Genome Dynamics","event-place":"Basel","ISBN":"978-3-318-02149-3","language":"en","note":"DOI: 10.1159/000337118","page":"1-28","publisher":"S. KARGER AG","publisher-place":"Basel","source":"DOI.org (Crossref)","title":"The Repetitive DNA Content of Eukaryotic Genomes","URL":"https://www.karger.com/Article/FullText/337118","volume":"7","editor":[{"family":"Garrido-Ramos","given":"M.A."}],"author":[{"family":"López-Flores","given":"I."},{"family":"Garrido-Ramos","given":"M.A."}],"accessed":{"date-parts":[["2021",6,20]]},"issued":{"date-parts":[["2012"]]}}}],"schema":"https://github.com/citation-style-language/schema/raw/master/csl-citation.json"}</w:instrText>
+      </w:r>
+      <w:r>
+        <w:rPr>
+          <w:rFonts w:asciiTheme="majorHAnsi" w:hAnsiTheme="majorHAnsi" w:cstheme="majorHAnsi"/>
+        </w:rPr>
+        <w:fldChar w:fldCharType="separate"/>
+      </w:r>
+      <w:r>
+        <w:rPr>
+          <w:rFonts w:asciiTheme="majorHAnsi" w:hAnsiTheme="majorHAnsi" w:cstheme="majorHAnsi"/>
+          <w:vertAlign w:val="superscript"/>
+        </w:rPr>
+        <w:t>19</w:t>
+      </w:r>
+      <w:r>
+        <w:rPr>
+          <w:rFonts w:asciiTheme="majorHAnsi" w:hAnsiTheme="majorHAnsi" w:cstheme="majorHAnsi"/>
+        </w:rPr>
+        <w:fldChar w:fldCharType="end"/>
+      </w:r>
+      <w:r>
+        <w:rPr>
+          <w:rFonts w:asciiTheme="majorHAnsi" w:hAnsiTheme="majorHAnsi" w:cstheme="majorHAnsi"/>
+        </w:rPr>
+        <w:t xml:space="preserve">. </w:t>
+      </w:r>
+      <w:proofErr w:type="gramStart"/>
+      <w:r>
+        <w:rPr>
+          <w:rFonts w:asciiTheme="majorHAnsi" w:hAnsiTheme="majorHAnsi" w:cstheme="majorHAnsi"/>
+        </w:rPr>
+        <w:t>In order to</w:t>
+      </w:r>
+      <w:proofErr w:type="gramEnd"/>
+      <w:r>
+        <w:rPr>
+          <w:rFonts w:asciiTheme="majorHAnsi" w:hAnsiTheme="majorHAnsi" w:cstheme="majorHAnsi"/>
+        </w:rPr>
+        <w:t xml:space="preserve"> resolve these gaps, we used hi-c chromatin conformation capture (hi-c). We outsourced the female hi-c library prep and sequencing to Phase Genomics in Seattle, WA in 2019. Phase used their in-house proprietary library preparation and sequencing protocols. Raw sequencing data and an initial scaffolding report were received for the female sample. Unfortunately, when we had male tissue available for hi-c sequencing the COVID-19 global pandemic response was underway. Due to the lack of availability of sequencing centers accepting new material, we outsourced the male hi-c sequencing to the Vertebrate Genome Project at Rockefeller. The data from these sequencing runs have yet to be returned to us at the GVL, and with no estimated return date. However, because hi-c links long-range interactions, we were able to use the female sequencing data for both male and female scaffolding.</w:t>
+      </w:r>
+    </w:p>
+    <w:p>
+      <w:pPr>
+        <w:spacing w:line="276" w:lineRule="auto"/>
+        <w:ind w:right="270"/>
+        <w:rPr>
+          <w:rFonts w:asciiTheme="majorHAnsi" w:hAnsiTheme="majorHAnsi" w:cstheme="majorHAnsi"/>
+          <w:b/>
+          <w:bCs/>
+          <w:u w:val="single"/>
+        </w:rPr>
+      </w:pPr>
+    </w:p>
+    <w:p>
+      <w:pPr>
+        <w:spacing w:line="276" w:lineRule="auto"/>
+        <w:ind w:right="270"/>
+        <w:rPr>
+          <w:rFonts w:asciiTheme="majorHAnsi" w:hAnsiTheme="majorHAnsi" w:cstheme="majorHAnsi"/>
+          <w:i/>
+        </w:rPr>
+      </w:pPr>
+      <w:r>
+        <w:rPr>
+          <w:rFonts w:asciiTheme="majorHAnsi" w:hAnsiTheme="majorHAnsi" w:cstheme="majorHAnsi"/>
+          <w:i/>
+        </w:rPr>
+        <w:t>Methods</w:t>
+      </w:r>
+      <w:r>
+        <w:t xml:space="preserve"> </w:t>
+      </w:r>
+      <w:r>
+        <w:rPr>
+          <w:rFonts w:asciiTheme="majorHAnsi" w:hAnsiTheme="majorHAnsi" w:cstheme="majorHAnsi"/>
+          <w:i/>
+        </w:rPr>
+        <w:t>Long-read post-sequencing quality control (Figure 1C)</w:t>
+      </w:r>
+    </w:p>
+    <w:p>
+      <w:pPr>
+        <w:spacing w:line="276" w:lineRule="auto"/>
+        <w:rPr>
+          <w:rFonts w:asciiTheme="majorHAnsi" w:hAnsiTheme="majorHAnsi" w:cstheme="majorHAnsi"/>
+          <w:b/>
+          <w:bCs/>
+          <w:u w:val="single"/>
+        </w:rPr>
+      </w:pPr>
+      <w:r>
+        <w:rPr>
+          <w:rFonts w:asciiTheme="majorHAnsi" w:hAnsiTheme="majorHAnsi" w:cstheme="majorHAnsi"/>
+        </w:rPr>
+        <w:t xml:space="preserve">Sequencing data were downloaded from </w:t>
+      </w:r>
+      <w:proofErr w:type="spellStart"/>
+      <w:r>
+        <w:rPr>
+          <w:rFonts w:asciiTheme="majorHAnsi" w:hAnsiTheme="majorHAnsi" w:cstheme="majorHAnsi"/>
+        </w:rPr>
+        <w:t>Bioshare</w:t>
+      </w:r>
+      <w:proofErr w:type="spellEnd"/>
+      <w:r>
+        <w:rPr>
+          <w:rFonts w:asciiTheme="majorHAnsi" w:hAnsiTheme="majorHAnsi" w:cstheme="majorHAnsi"/>
+        </w:rPr>
+        <w:t>, the UC Davis Sequencing Center’s host service. We used PacBio’s CCS statistical model on raw reads (</w:t>
+      </w:r>
+      <w:hyperlink r:id="rId10">
+        <w:r>
+          <w:rPr>
+            <w:rStyle w:val="Hyperlink"/>
+            <w:rFonts w:asciiTheme="majorHAnsi" w:hAnsiTheme="majorHAnsi" w:cstheme="majorHAnsi"/>
+          </w:rPr>
+          <w:t>https://github.com/PacificBiosciences/ccs</w:t>
+        </w:r>
+      </w:hyperlink>
+      <w:r>
+        <w:rPr>
+          <w:rFonts w:asciiTheme="majorHAnsi" w:hAnsiTheme="majorHAnsi" w:cstheme="majorHAnsi"/>
+        </w:rPr>
+        <w:t xml:space="preserve">) to generate highly accurate consensus sequences with known base quality values and convert binary data to </w:t>
+      </w:r>
+      <w:proofErr w:type="spellStart"/>
+      <w:r>
+        <w:rPr>
+          <w:rFonts w:asciiTheme="majorHAnsi" w:hAnsiTheme="majorHAnsi" w:cstheme="majorHAnsi"/>
+        </w:rPr>
+        <w:t>fastq</w:t>
+      </w:r>
+      <w:proofErr w:type="spellEnd"/>
+      <w:r>
+        <w:rPr>
+          <w:rFonts w:asciiTheme="majorHAnsi" w:hAnsiTheme="majorHAnsi" w:cstheme="majorHAnsi"/>
+        </w:rPr>
+        <w:t xml:space="preserve"> format for downstream analysis. A base quality value assigns a score to each letter (nucleotide) of sequencing data to denote the level of confidence in each base called by the sequencer. Reads with quality scores over Q20, denoting an error probability of 0.01%, were used for subsequent assembly.</w:t>
+      </w:r>
+    </w:p>
+    <w:p>
+      <w:pPr>
+        <w:spacing w:line="276" w:lineRule="auto"/>
+        <w:ind w:right="270"/>
+        <w:rPr>
+          <w:rFonts w:asciiTheme="majorHAnsi" w:hAnsiTheme="majorHAnsi" w:cstheme="majorHAnsi"/>
+          <w:b/>
+          <w:bCs/>
+          <w:u w:val="single"/>
+        </w:rPr>
+      </w:pPr>
+    </w:p>
+    <w:p>
+      <w:pPr>
+        <w:spacing w:line="276" w:lineRule="auto"/>
+        <w:ind w:right="270"/>
+        <w:rPr>
+          <w:rFonts w:asciiTheme="majorHAnsi" w:hAnsiTheme="majorHAnsi" w:cstheme="majorHAnsi"/>
+          <w:i/>
+        </w:rPr>
+      </w:pPr>
+      <w:r>
+        <w:rPr>
+          <w:rFonts w:asciiTheme="majorHAnsi" w:hAnsiTheme="majorHAnsi" w:cstheme="majorHAnsi"/>
+          <w:i/>
+        </w:rPr>
+        <w:t>Methods</w:t>
+      </w:r>
+      <w:r>
+        <w:t xml:space="preserve"> </w:t>
+      </w:r>
+      <w:r>
+        <w:rPr>
+          <w:rFonts w:asciiTheme="majorHAnsi" w:hAnsiTheme="majorHAnsi" w:cstheme="majorHAnsi"/>
+          <w:i/>
+        </w:rPr>
+        <w:t>Linked-read post-sequencing quality control (Figure 1C)</w:t>
+      </w:r>
+    </w:p>
+    <w:p>
+      <w:pPr>
+        <w:spacing w:line="276" w:lineRule="auto"/>
+        <w:ind w:right="270"/>
+        <w:rPr>
+          <w:rFonts w:asciiTheme="majorHAnsi" w:hAnsiTheme="majorHAnsi" w:cstheme="majorHAnsi"/>
+          <w:b/>
+          <w:bCs/>
+          <w:u w:val="single"/>
+        </w:rPr>
+      </w:pPr>
+      <w:r>
+        <w:rPr>
+          <w:rFonts w:asciiTheme="majorHAnsi" w:hAnsiTheme="majorHAnsi" w:cstheme="majorHAnsi"/>
+        </w:rPr>
+        <w:t xml:space="preserve">To quality control for contamination and sequencing bias errors, we conducted three computational quality control steps (kat hist, kat </w:t>
+      </w:r>
+      <w:proofErr w:type="spellStart"/>
+      <w:r>
+        <w:rPr>
+          <w:rFonts w:asciiTheme="majorHAnsi" w:hAnsiTheme="majorHAnsi" w:cstheme="majorHAnsi"/>
+        </w:rPr>
+        <w:t>gcp</w:t>
+      </w:r>
+      <w:proofErr w:type="spellEnd"/>
+      <w:r>
+        <w:rPr>
+          <w:rFonts w:asciiTheme="majorHAnsi" w:hAnsiTheme="majorHAnsi" w:cstheme="majorHAnsi"/>
+        </w:rPr>
+        <w:t xml:space="preserve"> and kat comp) using the software program KAT</w:t>
+      </w:r>
+      <w:r>
+        <w:rPr>
+          <w:rFonts w:asciiTheme="majorHAnsi" w:hAnsiTheme="majorHAnsi" w:cstheme="majorHAnsi"/>
+        </w:rPr>
+        <w:fldChar w:fldCharType="begin"/>
+      </w:r>
+      <w:r>
+        <w:rPr>
+          <w:rFonts w:asciiTheme="majorHAnsi" w:hAnsiTheme="majorHAnsi" w:cstheme="majorHAnsi"/>
+        </w:rPr>
+        <w:instrText xml:space="preserve"> ADDIN ZOTERO_ITEM CSL_CITATION {"citationID":"rTYXloYS","properties":{"formattedCitation":"\\super 20\\nosupersub{}","plainCitation":"20","noteIndex":0},"citationItems":[{"id":"YezxCNvE/99D0KFLa","uris":["http://www.mendeley.com/documents/?uuid=43a8ae2e-f1ec-43c6-bfda-7c0d5b6f55ee"],"uri":["http://www.mendeley.com/documents/?uuid=43a8ae2e-f1ec-43c6-bfda-7c0d5b6f55ee"],"itemData":{"DOI":"10.1093/bioinformatics/btw663","author":[{"dropping-particle":"","family":"Mapleson","given":"Daniel","non-dropping-particle":"","parse-names":false,"suffix":""},{"dropping-particle":"","family":"Accinelli","given":"Gonzalo Garcia","non-dropping-particle":"","parse-names":false,"suffix":""},{"dropping-particle":"","family":"Kettleborough","given":"George","non-dropping-particle":"","parse-names":false,"suffix":""},{"dropping-particle":"","family":"Wright","given":"Jonathan","non-dropping-particle":"","parse-names":false,"suffix":""},{"dropping-particle":"","family":"Clavijo","given":"Bernardo J","non-dropping-particle":"","parse-names":false,"suffix":""}],"id":"ITEM-1","issue":"November 2016","issued":{"date-parts":[["2017"]]},"page":"574-576","title":"Sequence analysis KAT : a K-mer analysis toolkit to quality control NGS datasets and genome assemblies","type":"article-journal","volume":"33"}}],"schema":"https://github.com/citation-style-language/schema/raw/master/csl-citation.json"} </w:instrText>
+      </w:r>
+      <w:r>
+        <w:rPr>
+          <w:rFonts w:asciiTheme="majorHAnsi" w:hAnsiTheme="majorHAnsi" w:cstheme="majorHAnsi"/>
+        </w:rPr>
+        <w:fldChar w:fldCharType="separate"/>
+      </w:r>
+      <w:r>
+        <w:rPr>
+          <w:rFonts w:asciiTheme="majorHAnsi" w:hAnsiTheme="majorHAnsi" w:cstheme="majorHAnsi"/>
+          <w:vertAlign w:val="superscript"/>
+        </w:rPr>
+        <w:t>20</w:t>
+      </w:r>
+      <w:r>
+        <w:rPr>
+          <w:rFonts w:asciiTheme="majorHAnsi" w:hAnsiTheme="majorHAnsi" w:cstheme="majorHAnsi"/>
+        </w:rPr>
+        <w:fldChar w:fldCharType="end"/>
+      </w:r>
+      <w:r>
+        <w:rPr>
+          <w:rFonts w:asciiTheme="majorHAnsi" w:hAnsiTheme="majorHAnsi" w:cstheme="majorHAnsi"/>
+        </w:rPr>
+        <w:t>. Each step splits sequencing data into sub-sequences of a given length, or k-</w:t>
+      </w:r>
+      <w:r>
+        <w:rPr>
+          <w:rFonts w:asciiTheme="majorHAnsi" w:hAnsiTheme="majorHAnsi" w:cstheme="majorHAnsi"/>
+        </w:rPr>
+        <w:lastRenderedPageBreak/>
+        <w:t xml:space="preserve">mers, and plots out frequencies, or comparisons, to visually inspect the data for quality issues. All bioinformatics work was conducted on the UC Davis farm compute cluster (the farm). </w:t>
+      </w:r>
+    </w:p>
+    <w:p>
+      <w:pPr>
+        <w:spacing w:line="276" w:lineRule="auto"/>
+        <w:ind w:right="270" w:firstLine="720"/>
+        <w:rPr>
+          <w:rFonts w:asciiTheme="majorHAnsi" w:hAnsiTheme="majorHAnsi" w:cstheme="majorHAnsi"/>
+          <w:b/>
+          <w:bCs/>
+          <w:u w:val="single"/>
+        </w:rPr>
+      </w:pPr>
+    </w:p>
+    <w:p>
+      <w:pPr>
+        <w:spacing w:line="276" w:lineRule="auto"/>
+        <w:ind w:right="270"/>
+        <w:rPr>
+          <w:rFonts w:asciiTheme="majorHAnsi" w:hAnsiTheme="majorHAnsi" w:cstheme="majorHAnsi"/>
+          <w:b/>
+          <w:bCs/>
+          <w:u w:val="single"/>
+        </w:rPr>
+      </w:pPr>
+      <w:r>
+        <w:rPr>
+          <w:rFonts w:asciiTheme="majorHAnsi" w:hAnsiTheme="majorHAnsi" w:cstheme="majorHAnsi"/>
+        </w:rPr>
+        <w:t xml:space="preserve">We looked for signs of contamination using the kat hist and kat </w:t>
+      </w:r>
+      <w:proofErr w:type="spellStart"/>
+      <w:r>
+        <w:rPr>
+          <w:rFonts w:asciiTheme="majorHAnsi" w:hAnsiTheme="majorHAnsi" w:cstheme="majorHAnsi"/>
+        </w:rPr>
+        <w:t>gcp</w:t>
+      </w:r>
+      <w:proofErr w:type="spellEnd"/>
+      <w:r>
+        <w:rPr>
+          <w:rFonts w:asciiTheme="majorHAnsi" w:hAnsiTheme="majorHAnsi" w:cstheme="majorHAnsi"/>
+        </w:rPr>
+        <w:t xml:space="preserve"> functions within the software KAT. First, we used the kat hist function to check for signs of contamination by plotting a histogram of the observed number of distinct k-mers at different frequencies for lengths k=21, 31, and 41 for female and male sequencing data. Uncontaminated samples are expected to have a single peak with a surplus of k-mers at a very low frequency due to sequencer errors. Second, we used the kat </w:t>
+      </w:r>
+      <w:proofErr w:type="spellStart"/>
+      <w:r>
+        <w:rPr>
+          <w:rFonts w:asciiTheme="majorHAnsi" w:hAnsiTheme="majorHAnsi" w:cstheme="majorHAnsi"/>
+        </w:rPr>
+        <w:t>gcp</w:t>
+      </w:r>
+      <w:proofErr w:type="spellEnd"/>
+      <w:r>
+        <w:rPr>
+          <w:rFonts w:asciiTheme="majorHAnsi" w:hAnsiTheme="majorHAnsi" w:cstheme="majorHAnsi"/>
+        </w:rPr>
+        <w:t xml:space="preserve"> function to plot the proportion of the k-mer comprised of the G and C nucleotides against the frequency of the that k-mer in the sequencing data and the number of distinct k-mers for a given GC count vs. frequency. Contaminated samples are expected to have a non-normal distribution. For example, samples contaminated with bacteria will have more k-mers with GC counts above 50%. We plotted GC counts against the frequency of k-mers of length k=21, 31, and 41 for the female and male sequencing data. </w:t>
+      </w:r>
+    </w:p>
+    <w:p>
+      <w:pPr>
+        <w:spacing w:line="276" w:lineRule="auto"/>
+        <w:ind w:right="270"/>
+        <w:rPr>
+          <w:rFonts w:asciiTheme="majorHAnsi" w:hAnsiTheme="majorHAnsi" w:cstheme="majorHAnsi"/>
+          <w:b/>
+          <w:bCs/>
+          <w:u w:val="single"/>
+        </w:rPr>
+      </w:pPr>
+    </w:p>
+    <w:p>
+      <w:pPr>
+        <w:spacing w:line="276" w:lineRule="auto"/>
+        <w:ind w:right="270"/>
+        <w:rPr>
+          <w:rFonts w:asciiTheme="majorHAnsi" w:hAnsiTheme="majorHAnsi" w:cstheme="majorHAnsi"/>
+          <w:b/>
+          <w:bCs/>
+          <w:u w:val="single"/>
+        </w:rPr>
+      </w:pPr>
+      <w:r>
+        <w:rPr>
+          <w:rFonts w:asciiTheme="majorHAnsi" w:hAnsiTheme="majorHAnsi" w:cstheme="majorHAnsi"/>
+          <w:iCs/>
+        </w:rPr>
+        <w:t>Lastly, we evaluated the data for sequencing bias between the forward (R1) and reverse (R2) files.</w:t>
+      </w:r>
+      <w:r>
+        <w:rPr>
+          <w:rFonts w:asciiTheme="majorHAnsi" w:hAnsiTheme="majorHAnsi" w:cstheme="majorHAnsi"/>
+        </w:rPr>
+        <w:t xml:space="preserve"> We used the kat comp function to plot the frequency of a given k-mer in each of the paired-end sequence data files. Sequencing bias in either of the two files would result in an irregular pattern in the number of distinct k-mers. We plotted the number of distinct k-mers at different frequencies for the R1 and R2 files against one another for k-mers of length k=21, 31, and 41 for the female and male sequencing data.</w:t>
+      </w:r>
+    </w:p>
+    <w:p>
+      <w:pPr>
+        <w:spacing w:line="276" w:lineRule="auto"/>
+        <w:ind w:right="270"/>
+        <w:rPr>
+          <w:rFonts w:asciiTheme="majorHAnsi" w:hAnsiTheme="majorHAnsi" w:cstheme="majorHAnsi"/>
+          <w:b/>
+          <w:bCs/>
+          <w:u w:val="single"/>
+        </w:rPr>
+      </w:pPr>
+    </w:p>
+    <w:p>
+      <w:pPr>
+        <w:spacing w:line="276" w:lineRule="auto"/>
+        <w:ind w:right="270"/>
+        <w:rPr>
+          <w:rFonts w:asciiTheme="majorHAnsi" w:hAnsiTheme="majorHAnsi" w:cstheme="majorHAnsi"/>
+          <w:i/>
+        </w:rPr>
+      </w:pPr>
+      <w:r>
+        <w:rPr>
+          <w:rFonts w:asciiTheme="majorHAnsi" w:hAnsiTheme="majorHAnsi" w:cstheme="majorHAnsi"/>
+          <w:i/>
+        </w:rPr>
+        <w:t>Methods</w:t>
+      </w:r>
+      <w:r>
+        <w:t xml:space="preserve"> </w:t>
+      </w:r>
+      <w:r>
+        <w:rPr>
+          <w:rFonts w:asciiTheme="majorHAnsi" w:hAnsiTheme="majorHAnsi" w:cstheme="majorHAnsi"/>
+          <w:i/>
+        </w:rPr>
+        <w:t>Hi-C chromatin conformation capture post-sequencing quality control (Figure 1C)</w:t>
+      </w:r>
+    </w:p>
+    <w:p>
+      <w:pPr>
+        <w:spacing w:line="276" w:lineRule="auto"/>
+        <w:ind w:right="270"/>
+        <w:rPr>
+          <w:rFonts w:asciiTheme="majorHAnsi" w:hAnsiTheme="majorHAnsi" w:cstheme="majorHAnsi"/>
+          <w:b/>
+          <w:bCs/>
+          <w:u w:val="single"/>
+        </w:rPr>
+      </w:pPr>
+      <w:proofErr w:type="gramStart"/>
+      <w:r>
+        <w:rPr>
+          <w:rFonts w:asciiTheme="majorHAnsi" w:hAnsiTheme="majorHAnsi" w:cstheme="majorHAnsi"/>
+        </w:rPr>
+        <w:t>In order to</w:t>
+      </w:r>
+      <w:proofErr w:type="gramEnd"/>
+      <w:r>
+        <w:rPr>
+          <w:rFonts w:asciiTheme="majorHAnsi" w:hAnsiTheme="majorHAnsi" w:cstheme="majorHAnsi"/>
+        </w:rPr>
+        <w:t xml:space="preserve"> assess if our sequencing data would be useful in linking scaffolds, we looked at a percentage of high-quality reads (minimum mapping quality of greater than or equal to 20, a maximum edit distance of less than or equal to 5, and no duplications) that mapped to our draft assembly created from the next step. We also observed the number of reads which aligned to each contig (&gt;600 desired) and the number of reads that are sufficiently far apart (1-15% expected).</w:t>
+      </w:r>
+    </w:p>
+    <w:p>
+      <w:pPr>
+        <w:spacing w:line="276" w:lineRule="auto"/>
+        <w:ind w:right="270"/>
+        <w:rPr>
+          <w:rFonts w:asciiTheme="majorHAnsi" w:hAnsiTheme="majorHAnsi" w:cstheme="majorHAnsi"/>
+          <w:b/>
+          <w:bCs/>
+          <w:u w:val="single"/>
+        </w:rPr>
+      </w:pPr>
+    </w:p>
+    <w:p>
+      <w:pPr>
+        <w:spacing w:line="276" w:lineRule="auto"/>
+        <w:ind w:right="270"/>
+        <w:rPr>
+          <w:rFonts w:asciiTheme="majorHAnsi" w:hAnsiTheme="majorHAnsi" w:cstheme="majorHAnsi"/>
+          <w:i/>
+        </w:rPr>
+      </w:pPr>
+      <w:r>
+        <w:rPr>
+          <w:rFonts w:asciiTheme="majorHAnsi" w:hAnsiTheme="majorHAnsi" w:cstheme="majorHAnsi"/>
+          <w:i/>
+        </w:rPr>
+        <w:t xml:space="preserve">Methods </w:t>
+      </w:r>
+      <w:r>
+        <w:rPr>
+          <w:rFonts w:asciiTheme="majorHAnsi" w:hAnsiTheme="majorHAnsi" w:cstheme="majorHAnsi"/>
+          <w:i/>
+        </w:rPr>
+        <w:t>Genome assembly (Figure 1D-H)</w:t>
+      </w:r>
+    </w:p>
+    <w:p>
+      <w:pPr>
+        <w:spacing w:line="276" w:lineRule="auto"/>
+        <w:ind w:right="270"/>
+        <w:rPr>
+          <w:rFonts w:asciiTheme="majorHAnsi" w:hAnsiTheme="majorHAnsi" w:cstheme="majorHAnsi"/>
+          <w:iCs/>
+        </w:rPr>
+      </w:pPr>
+      <w:r>
+        <w:rPr>
+          <w:rFonts w:asciiTheme="majorHAnsi" w:hAnsiTheme="majorHAnsi" w:cstheme="majorHAnsi"/>
+          <w:iCs/>
+        </w:rPr>
+        <w:t>We have broken this section into various steps for clarity and flow when describing the iterative process of assembling a eukaryotic genome.</w:t>
+      </w:r>
+    </w:p>
+    <w:p>
+      <w:pPr>
+        <w:spacing w:line="276" w:lineRule="auto"/>
+        <w:ind w:right="270"/>
+        <w:rPr>
+          <w:rFonts w:asciiTheme="majorHAnsi" w:hAnsiTheme="majorHAnsi" w:cstheme="majorHAnsi"/>
+          <w:iCs/>
+        </w:rPr>
+      </w:pPr>
+    </w:p>
+    <w:p>
+      <w:pPr>
+        <w:spacing w:line="276" w:lineRule="auto"/>
+        <w:ind w:right="270"/>
+        <w:rPr>
+          <w:rFonts w:asciiTheme="majorHAnsi" w:hAnsiTheme="majorHAnsi" w:cstheme="majorHAnsi"/>
+          <w:b/>
+          <w:bCs/>
+          <w:u w:val="single"/>
+        </w:rPr>
+      </w:pPr>
+      <w:r>
+        <w:rPr>
+          <w:rFonts w:asciiTheme="majorHAnsi" w:hAnsiTheme="majorHAnsi" w:cstheme="majorHAnsi"/>
+        </w:rPr>
+        <w:t>Step 1: Use long-read sequencing data to create Draft Assembly A</w:t>
+      </w:r>
+    </w:p>
+    <w:p>
+      <w:pPr>
+        <w:spacing w:line="276" w:lineRule="auto"/>
+        <w:ind w:left="720" w:right="270"/>
+        <w:rPr>
+          <w:rFonts w:asciiTheme="majorHAnsi" w:hAnsiTheme="majorHAnsi" w:cstheme="majorHAnsi"/>
+          <w:b/>
+          <w:bCs/>
+          <w:u w:val="single"/>
+        </w:rPr>
+      </w:pPr>
+      <w:r>
+        <w:rPr>
+          <w:rFonts w:asciiTheme="majorHAnsi" w:hAnsiTheme="majorHAnsi" w:cstheme="majorHAnsi"/>
+        </w:rPr>
+        <w:t xml:space="preserve">To begin, we generated two phased assemblies, one for each sex, by inputting the long-read sequencing data into the Improved Phased Assembly tool (IPA, </w:t>
+      </w:r>
+      <w:hyperlink r:id="rId11">
+        <w:r>
+          <w:rPr>
+            <w:rStyle w:val="Hyperlink"/>
+            <w:rFonts w:asciiTheme="majorHAnsi" w:hAnsiTheme="majorHAnsi" w:cstheme="majorHAnsi"/>
+          </w:rPr>
+          <w:t>https://github.com/PacificBiosciences/pbipa</w:t>
+        </w:r>
+      </w:hyperlink>
+      <w:r>
+        <w:rPr>
+          <w:rFonts w:asciiTheme="majorHAnsi" w:hAnsiTheme="majorHAnsi" w:cstheme="majorHAnsi"/>
+        </w:rPr>
+        <w:t xml:space="preserve">). The assembly product was polished of errors, purged of duplicate </w:t>
+      </w:r>
+      <w:proofErr w:type="spellStart"/>
+      <w:r>
+        <w:rPr>
+          <w:rFonts w:asciiTheme="majorHAnsi" w:hAnsiTheme="majorHAnsi" w:cstheme="majorHAnsi"/>
+        </w:rPr>
+        <w:t>haplotigs</w:t>
+      </w:r>
+      <w:proofErr w:type="spellEnd"/>
+      <w:r>
+        <w:rPr>
+          <w:rFonts w:asciiTheme="majorHAnsi" w:hAnsiTheme="majorHAnsi" w:cstheme="majorHAnsi"/>
+        </w:rPr>
+        <w:t xml:space="preserve">, and phased into primary and alternative assembly files. The primary assembly file contains a contiguous haploid assembly, while the alternate assembly file contains the alternate haplotype of the diploid delta smelt. </w:t>
+      </w:r>
+    </w:p>
+    <w:p>
+      <w:pPr>
+        <w:spacing w:line="276" w:lineRule="auto"/>
+        <w:ind w:right="270"/>
+        <w:rPr>
+          <w:rFonts w:asciiTheme="majorHAnsi" w:hAnsiTheme="majorHAnsi" w:cstheme="majorHAnsi"/>
+          <w:b/>
+          <w:bCs/>
+          <w:u w:val="single"/>
+        </w:rPr>
+      </w:pPr>
+    </w:p>
+    <w:p>
+      <w:pPr>
+        <w:spacing w:line="276" w:lineRule="auto"/>
+        <w:ind w:right="270"/>
+        <w:rPr>
+          <w:rFonts w:asciiTheme="majorHAnsi" w:hAnsiTheme="majorHAnsi" w:cstheme="majorHAnsi"/>
+          <w:b/>
+          <w:bCs/>
+          <w:u w:val="single"/>
+        </w:rPr>
+      </w:pPr>
+      <w:r>
+        <w:rPr>
+          <w:rFonts w:asciiTheme="majorHAnsi" w:hAnsiTheme="majorHAnsi" w:cstheme="majorHAnsi"/>
+        </w:rPr>
+        <w:t>Step 2: Incorporate linked-reads into Draft Assembly A to produce Draft Assembly B</w:t>
+      </w:r>
+    </w:p>
+    <w:p>
+      <w:pPr>
+        <w:spacing w:line="276" w:lineRule="auto"/>
+        <w:ind w:left="720" w:right="270"/>
+        <w:rPr>
+          <w:rFonts w:asciiTheme="majorHAnsi" w:hAnsiTheme="majorHAnsi" w:cstheme="majorHAnsi"/>
+          <w:b/>
+          <w:bCs/>
+          <w:u w:val="single"/>
+        </w:rPr>
+      </w:pPr>
+      <w:r>
+        <w:rPr>
+          <w:rFonts w:asciiTheme="majorHAnsi" w:hAnsiTheme="majorHAnsi" w:cstheme="majorHAnsi"/>
+        </w:rPr>
+        <w:t>After creating the initial draft assembly, we incorporated the linked-read data to first break the assembly at locations that were incorrectly joined, then to scaffold the assembly into larger, more contiguous chunks using the software scaff10x (</w:t>
+      </w:r>
+      <w:hyperlink r:id="rId12">
+        <w:r>
+          <w:rPr>
+            <w:rStyle w:val="Hyperlink"/>
+            <w:rFonts w:asciiTheme="majorHAnsi" w:hAnsiTheme="majorHAnsi" w:cstheme="majorHAnsi"/>
+          </w:rPr>
+          <w:t>https://github.com/wtsi-hpag/Scaff10X</w:t>
+        </w:r>
+      </w:hyperlink>
+      <w:r>
+        <w:rPr>
+          <w:rFonts w:asciiTheme="majorHAnsi" w:hAnsiTheme="majorHAnsi" w:cstheme="majorHAnsi"/>
+        </w:rPr>
+        <w:t xml:space="preserve">). </w:t>
+      </w:r>
+    </w:p>
+    <w:p>
+      <w:pPr>
+        <w:spacing w:line="276" w:lineRule="auto"/>
+        <w:ind w:right="270"/>
+        <w:rPr>
+          <w:rFonts w:asciiTheme="majorHAnsi" w:hAnsiTheme="majorHAnsi" w:cstheme="majorHAnsi"/>
+          <w:b/>
+          <w:bCs/>
+          <w:u w:val="single"/>
+        </w:rPr>
+      </w:pPr>
+    </w:p>
+    <w:p>
+      <w:pPr>
+        <w:spacing w:line="276" w:lineRule="auto"/>
+        <w:ind w:right="270"/>
+        <w:rPr>
+          <w:rFonts w:asciiTheme="majorHAnsi" w:hAnsiTheme="majorHAnsi" w:cstheme="majorHAnsi"/>
+          <w:b/>
+          <w:bCs/>
+          <w:u w:val="single"/>
+        </w:rPr>
+      </w:pPr>
+      <w:r>
+        <w:rPr>
+          <w:rFonts w:asciiTheme="majorHAnsi" w:hAnsiTheme="majorHAnsi" w:cstheme="majorHAnsi"/>
+        </w:rPr>
+        <w:t>Step 3: Incorporate hi-c data into Draft Assembly B to produce Draft Assembly C</w:t>
+      </w:r>
+    </w:p>
+    <w:p>
+      <w:pPr>
+        <w:spacing w:line="276" w:lineRule="auto"/>
+        <w:ind w:left="720" w:right="270"/>
+        <w:rPr>
+          <w:rFonts w:asciiTheme="majorHAnsi" w:hAnsiTheme="majorHAnsi" w:cstheme="majorHAnsi"/>
+          <w:b/>
+          <w:bCs/>
+          <w:u w:val="single"/>
+        </w:rPr>
+      </w:pPr>
+      <w:r>
+        <w:rPr>
+          <w:rFonts w:asciiTheme="majorHAnsi" w:hAnsiTheme="majorHAnsi" w:cstheme="majorHAnsi"/>
+        </w:rPr>
+        <w:t>In order to use long distance information, we indexed the assembly produced in the scaff10x step and mapped hi-c reads to the draft assembly using bwa</w:t>
+      </w:r>
+      <w:r>
+        <w:rPr>
+          <w:rFonts w:asciiTheme="majorHAnsi" w:hAnsiTheme="majorHAnsi" w:cstheme="majorHAnsi"/>
+        </w:rPr>
+        <w:fldChar w:fldCharType="begin"/>
+      </w:r>
+      <w:r>
+        <w:rPr>
+          <w:rFonts w:asciiTheme="majorHAnsi" w:hAnsiTheme="majorHAnsi" w:cstheme="majorHAnsi"/>
+        </w:rPr>
+        <w:instrText>ADDIN ZOTERO_ITEM CSL_CITATION {"citationID":"RnfBiDgd","properties":{"formattedCitation":"\\super 21\\nosupersub{}","plainCitation":"21","noteIndex":0},"citationItems":[{"id":306,"uris":["http://zotero.org/users/local/3tku6QP0/items/HK34MEIV"],"uri":["http://zotero.org/users/local/3tku6QP0/items/HK34MEIV"],"itemData":{"id":306,"type":"article-journal","abstract":"MOTIVATION: The enormous amount of short reads generated by the new DNA sequencing technologies call for the development of fast and accurate read alignment programs. A first generation of hash table-based methods has been developed, including MAQ, which is accurate, feature rich and fast enough to align short reads from a single individual. However, MAQ does not support gapped alignment for single-end reads, which makes it unsuitable for alignment of longer reads where indels may occur frequently. The speed of MAQ is also a concern when the alignment is scaled up to the resequencing of hundreds of individuals.\\n\\nRESULTS: We implemented Burrows-Wheeler Alignment tool (BWA), a new read alignment package that is based on backward search with Burrows-Wheeler Transform (BWT), to efficiently align short sequencing reads against a large reference sequence such as the human genome, allowing mismatches and gaps. BWA supports both base space reads, e.g. from Illumina sequencing machines, and color space reads from AB SOLiD machines. Evaluations on both simulated and real data suggest that BWA is approximately 10-20x faster than MAQ, while achieving similar accuracy. In addition, BWA outputs alignment in the new standard SAM (Sequence Alignment/Map) format. Variant calling and other downstream analyses after the alignment can be achieved with the open source SAMtools software package.\\n\\nAVAILABILITY: http://maq.sourceforge.net.","container-title":"Bioinformatics","DOI":"10.1093/bioinformatics/btp324","ISSN":"1367-4811 (Electronic)\\r1367-4803 (Linking)","issue":"14","page":"1754-1760","title":"Fast and accurate short read alignment with Burrows-Wheeler transform","volume":"25","author":[{"family":"Li","given":"Heng"},{"family":"Durbin","given":"Richard"}],"issued":{"date-parts":[["2009"]]}}}],"schema":"https://github.com/citation-style-language/schema/raw/master/csl-citation.json"}</w:instrText>
+      </w:r>
+      <w:r>
+        <w:rPr>
+          <w:rFonts w:asciiTheme="majorHAnsi" w:hAnsiTheme="majorHAnsi" w:cstheme="majorHAnsi"/>
+        </w:rPr>
+        <w:fldChar w:fldCharType="separate"/>
+      </w:r>
+      <w:r>
+        <w:rPr>
+          <w:rFonts w:asciiTheme="majorHAnsi" w:hAnsiTheme="majorHAnsi" w:cstheme="majorHAnsi"/>
+          <w:vertAlign w:val="superscript"/>
+        </w:rPr>
+        <w:t>21</w:t>
+      </w:r>
+      <w:r>
+        <w:rPr>
+          <w:rFonts w:asciiTheme="majorHAnsi" w:hAnsiTheme="majorHAnsi" w:cstheme="majorHAnsi"/>
+        </w:rPr>
+        <w:fldChar w:fldCharType="end"/>
+      </w:r>
+      <w:r>
+        <w:rPr>
+          <w:rFonts w:asciiTheme="majorHAnsi" w:hAnsiTheme="majorHAnsi" w:cstheme="majorHAnsi"/>
+        </w:rPr>
+        <w:t xml:space="preserve"> and SAMtools</w:t>
+      </w:r>
+      <w:r>
+        <w:rPr>
+          <w:rFonts w:asciiTheme="majorHAnsi" w:hAnsiTheme="majorHAnsi" w:cstheme="majorHAnsi"/>
+        </w:rPr>
+        <w:fldChar w:fldCharType="begin"/>
+      </w:r>
+      <w:r>
+        <w:rPr>
+          <w:rFonts w:asciiTheme="majorHAnsi" w:hAnsiTheme="majorHAnsi" w:cstheme="majorHAnsi"/>
+        </w:rPr>
+        <w:instrText xml:space="preserve"> ADDIN ZOTERO_ITEM CSL_CITATION {"citationID":"1kuPBh4c","properties":{"formattedCitation":"\\super 22\\nosupersub{}","plainCitation":"22","noteIndex":0},"citationItems":[{"id":307,"uris":["http://zotero.org/users/local/3tku6QP0/items/3AY6NC6Y"],"uri":["http://zotero.org/users/local/3tku6QP0/items/3AY6NC6Y"],"itemData":{"id":307,"type":"article-journal","abstract":"SUMMARY: The Sequence Alignment/Map (SAM) format is a generic alignment format for storing read alignments against reference sequences, supporting short and long reads (up to 128 Mbp) produced by different sequencing platforms. It is flexible in style, compact in size, efficient in random access and is the format in which alignments from the 1000 Genomes Project are released. SAMtools implements various utilities for post-processing alignments in the SAM format, such as indexing, variant caller and alignment viewer, and thus provides universal tools for processing read alignments. AVAILABILITY: http://samtools.sourceforge.net.","container-title":"Bioinformatics","DOI":"10.1093/bioinformatics/btp352","ISSN":"1367-4803\\r1460-2059","issue":"16","page":"2078-2079","title":"The Sequence Alignment/Map format and SAMtools","volume":"25","author":[{"family":"Li","given":"Heng"},{"family":"Handsaker","given":"Bob"},{"family":"Wysoker","given":"Alec"},{"family":"Fennell","given":"Tim"},{"family":"Ruan","given":"Jue"},{"family":"Homer","given":"Nils"},{"family":"Marth","given":"Gabor"},{"family":"Abecasis","given":"Goncalo"},{"family":"Durbin","given":"Richard"}],"issued":{"date-parts":[["2009"]]}}}],"schema":"https://github.com/citation-style-language/schema/raw/master/csl-citation.json"} </w:instrText>
+      </w:r>
+      <w:r>
+        <w:rPr>
+          <w:rFonts w:asciiTheme="majorHAnsi" w:hAnsiTheme="majorHAnsi" w:cstheme="majorHAnsi"/>
+        </w:rPr>
+        <w:fldChar w:fldCharType="separate"/>
+      </w:r>
+      <w:r>
+        <w:rPr>
+          <w:rFonts w:asciiTheme="majorHAnsi" w:hAnsiTheme="majorHAnsi" w:cstheme="majorHAnsi"/>
+          <w:vertAlign w:val="superscript"/>
+        </w:rPr>
+        <w:t>22</w:t>
+      </w:r>
+      <w:r>
+        <w:rPr>
+          <w:rFonts w:asciiTheme="majorHAnsi" w:hAnsiTheme="majorHAnsi" w:cstheme="majorHAnsi"/>
+        </w:rPr>
+        <w:fldChar w:fldCharType="end"/>
+      </w:r>
+      <w:r>
+        <w:rPr>
+          <w:rFonts w:asciiTheme="majorHAnsi" w:hAnsiTheme="majorHAnsi" w:cstheme="majorHAnsi"/>
+        </w:rPr>
+        <w:t xml:space="preserve">. We used the Arima Mapping pipeline </w:t>
+      </w:r>
+      <w:proofErr w:type="spellStart"/>
+      <w:r>
+        <w:rPr>
+          <w:rFonts w:asciiTheme="majorHAnsi" w:hAnsiTheme="majorHAnsi" w:cstheme="majorHAnsi"/>
+        </w:rPr>
+        <w:t>perl</w:t>
+      </w:r>
+      <w:proofErr w:type="spellEnd"/>
+      <w:r>
+        <w:rPr>
+          <w:rFonts w:asciiTheme="majorHAnsi" w:hAnsiTheme="majorHAnsi" w:cstheme="majorHAnsi"/>
+        </w:rPr>
+        <w:t xml:space="preserve"> scripts (</w:t>
+      </w:r>
+      <w:hyperlink r:id="rId13">
+        <w:r>
+          <w:rPr>
+            <w:rStyle w:val="Hyperlink"/>
+            <w:rFonts w:asciiTheme="majorHAnsi" w:hAnsiTheme="majorHAnsi" w:cstheme="majorHAnsi"/>
+          </w:rPr>
+          <w:t>https://github.com/ArimaGenomics/mapping_pipeline</w:t>
+        </w:r>
+      </w:hyperlink>
+      <w:r>
+        <w:rPr>
+          <w:rFonts w:asciiTheme="majorHAnsi" w:hAnsiTheme="majorHAnsi" w:cstheme="majorHAnsi"/>
+        </w:rPr>
+        <w:t xml:space="preserve">) to pair reads, and quality filter the 5’ end and for mapping quality. Next, we added read group information, marked duplicated reads, and sorted the mapped read files with </w:t>
+      </w:r>
+      <w:proofErr w:type="spellStart"/>
+      <w:r>
+        <w:rPr>
+          <w:rFonts w:asciiTheme="majorHAnsi" w:hAnsiTheme="majorHAnsi" w:cstheme="majorHAnsi"/>
+        </w:rPr>
+        <w:t>picard</w:t>
+      </w:r>
+      <w:proofErr w:type="spellEnd"/>
+      <w:r>
+        <w:rPr>
+          <w:rFonts w:asciiTheme="majorHAnsi" w:hAnsiTheme="majorHAnsi" w:cstheme="majorHAnsi"/>
+        </w:rPr>
+        <w:t xml:space="preserve"> (</w:t>
+      </w:r>
+      <w:hyperlink r:id="rId14">
+        <w:r>
+          <w:rPr>
+            <w:rStyle w:val="Hyperlink"/>
+            <w:rFonts w:asciiTheme="majorHAnsi" w:hAnsiTheme="majorHAnsi" w:cstheme="majorHAnsi"/>
+          </w:rPr>
+          <w:t>http://broadinstitute.github.io/picard/</w:t>
+        </w:r>
+      </w:hyperlink>
+      <w:r>
+        <w:rPr>
+          <w:rFonts w:asciiTheme="majorHAnsi" w:hAnsiTheme="majorHAnsi" w:cstheme="majorHAnsi"/>
+        </w:rPr>
+        <w:t>). These data were then converted into mapped bed files using bedtools</w:t>
+      </w:r>
+      <w:r>
+        <w:rPr>
+          <w:rFonts w:asciiTheme="majorHAnsi" w:hAnsiTheme="majorHAnsi" w:cstheme="majorHAnsi"/>
+        </w:rPr>
+        <w:fldChar w:fldCharType="begin"/>
+      </w:r>
+      <w:r>
+        <w:rPr>
+          <w:rFonts w:asciiTheme="majorHAnsi" w:hAnsiTheme="majorHAnsi" w:cstheme="majorHAnsi"/>
+        </w:rPr>
+        <w:instrText>ADDIN ZOTERO_ITEM CSL_CITATION {"citationID":"QXFJPeQ4","properties":{"formattedCitation":"\\super 23\\nosupersub{}","plainCitation":"23","noteIndex":0},"citationItems":[{"id":486,"uris":["http://zotero.org/users/local/3tku6QP0/items/YEZPTZCZ"],"uri":["http://zotero.org/users/local/3tku6QP0/items/YEZPTZCZ"],"itemData":{"id":486,"type":"article-journal","abstract":"Motivation: Testing for correlations between different sets of genomic features is a fundamental task in genomics research. However, searching for overlaps between features with existing webbased methods is complicated by the massive datasets that are routinely produced with current sequencing technologies. Fast and ﬂexible tools are therefore required to ask complex questions of these data in an efﬁcient manner.","container-title":"Bioinformatics","DOI":"10.1093/bioinformatics/btq033","ISSN":"1460-2059, 1367-4803","issue":"6","language":"en","page":"841-842","source":"DOI.org (Crossref)","title":"BEDTools: a flexible suite of utilities for comparing genomic features","title-short":"BEDTools","volume":"26","author":[{"family":"Quinlan","given":"Aaron R."},{"family":"Hall","given":"Ira M."}],"issued":{"date-parts":[["2010",3,15]]}}}],"schema":"https://github.com/citation-style-language/schema/raw/master/csl-citation.json"}</w:instrText>
+      </w:r>
+      <w:r>
+        <w:rPr>
+          <w:rFonts w:asciiTheme="majorHAnsi" w:hAnsiTheme="majorHAnsi" w:cstheme="majorHAnsi"/>
+        </w:rPr>
+        <w:fldChar w:fldCharType="separate"/>
+      </w:r>
+      <w:r>
+        <w:rPr>
+          <w:rFonts w:asciiTheme="majorHAnsi" w:hAnsiTheme="majorHAnsi" w:cstheme="majorHAnsi"/>
+          <w:vertAlign w:val="superscript"/>
+        </w:rPr>
+        <w:t>23</w:t>
+      </w:r>
+      <w:r>
+        <w:rPr>
+          <w:rFonts w:asciiTheme="majorHAnsi" w:hAnsiTheme="majorHAnsi" w:cstheme="majorHAnsi"/>
+        </w:rPr>
+        <w:fldChar w:fldCharType="end"/>
+      </w:r>
+      <w:r>
+        <w:rPr>
+          <w:rFonts w:asciiTheme="majorHAnsi" w:hAnsiTheme="majorHAnsi" w:cstheme="majorHAnsi"/>
+        </w:rPr>
+        <w:t>. We then used the mapped bed files, scaffolded assembly and the initial alternative assembly as input to close gaps and further scaffold the assembly using the SALSA2 pipeline</w:t>
+      </w:r>
+      <w:r>
+        <w:rPr>
+          <w:rFonts w:asciiTheme="majorHAnsi" w:hAnsiTheme="majorHAnsi" w:cstheme="majorHAnsi"/>
+        </w:rPr>
+        <w:fldChar w:fldCharType="begin"/>
+      </w:r>
+      <w:r>
+        <w:rPr>
+          <w:rFonts w:asciiTheme="majorHAnsi" w:hAnsiTheme="majorHAnsi" w:cstheme="majorHAnsi"/>
+        </w:rPr>
+        <w:instrText>ADDIN ZOTERO_ITEM CSL_CITATION {"citationID":"gcPTjvKZ","properties":{"formattedCitation":"\\super 24\\nosupersub{}","plainCitation":"24","noteIndex":0},"citationItems":[{"id":488,"uris":["http://zotero.org/users/local/3tku6QP0/items/26F9RGWT"],"uri":["http://zotero.org/users/local/3tku6QP0/items/26F9RGWT"],"itemData":{"id":488,"type":"article-journal","abstract":"Long-read sequencing and novel long-range assays have revolutionized de novo genome assembly by automating the reconstruction of reference-quality genomes. In particular, Hi-C sequencing is becoming an economical method for generating chromosome-scale scaffolds. Despite its increasing popularity, there are limited open-source tools available. Errors, particularly inversions and fusions across chromosomes, remain higher than alternate scaffolding technologies. We present a novel open-source Hi-C scaffolder that does not require an a priori estimate of chromosome number and minimizes errors by scaffolding with the assistance of an assembly graph. We demonstrate higher accuracy than the state-of-the-art methods across a variety of Hi-C library preparations and input assembly sizes. The Python and C++ code for our method is openly available at https://github.com/machinegun/SALSA.","container-title":"PLOS Computational Biology","DOI":"10.1371/journal.pcbi.1007273","ISSN":"1553-7358","issue":"8","journalAbbreviation":"PLoS Comput Biol","language":"en","page":"e1007273","source":"DOI.org (Crossref)","title":"Integrating Hi-C links with assembly graphs for chromosome-scale assembly","volume":"15","author":[{"family":"Ghurye","given":"Jay"},{"family":"Rhie","given":"Arang"},{"family":"Walenz","given":"Brian P."},{"family":"Schmitt","given":"Anthony"},{"family":"Selvaraj","given":"Siddarth"},{"family":"Pop","given":"Mihai"},{"family":"Phillippy","given":"Adam M."},{"family":"Koren","given":"Sergey"}],"editor":[{"family":"Ioshikhes","given":"Ilya"}],"issued":{"date-parts":[["2019",8,21]]}}}],"schema":"https://github.com/citation-style-language/schema/raw/master/csl-citation.json"}</w:instrText>
+      </w:r>
+      <w:r>
+        <w:rPr>
+          <w:rFonts w:asciiTheme="majorHAnsi" w:hAnsiTheme="majorHAnsi" w:cstheme="majorHAnsi"/>
+        </w:rPr>
+        <w:fldChar w:fldCharType="separate"/>
+      </w:r>
+      <w:r>
+        <w:rPr>
+          <w:rFonts w:asciiTheme="majorHAnsi" w:hAnsiTheme="majorHAnsi" w:cstheme="majorHAnsi"/>
+          <w:vertAlign w:val="superscript"/>
+        </w:rPr>
+        <w:t>24</w:t>
+      </w:r>
+      <w:r>
+        <w:rPr>
+          <w:rFonts w:asciiTheme="majorHAnsi" w:hAnsiTheme="majorHAnsi" w:cstheme="majorHAnsi"/>
+        </w:rPr>
+        <w:fldChar w:fldCharType="end"/>
+      </w:r>
+      <w:r>
+        <w:rPr>
+          <w:rFonts w:asciiTheme="majorHAnsi" w:hAnsiTheme="majorHAnsi" w:cstheme="majorHAnsi"/>
+        </w:rPr>
+        <w:t xml:space="preserve"> with non-default parameters: -</w:t>
+      </w:r>
+      <w:proofErr w:type="spellStart"/>
+      <w:r>
+        <w:rPr>
+          <w:rFonts w:asciiTheme="majorHAnsi" w:hAnsiTheme="majorHAnsi" w:cstheme="majorHAnsi"/>
+        </w:rPr>
+        <w:t>i</w:t>
+      </w:r>
+      <w:proofErr w:type="spellEnd"/>
+      <w:r>
+        <w:rPr>
+          <w:rFonts w:asciiTheme="majorHAnsi" w:hAnsiTheme="majorHAnsi" w:cstheme="majorHAnsi"/>
+        </w:rPr>
+        <w:t xml:space="preserve"> 5 -x GATC -m yes. SALSA2 uses the frequency of how often reads pair (or are sequenced) together to determine how close any two locations in the genome are to one another; it finds the locations of the paired reads in the draft genome and links the two locations to close gaps and produce a more contiguous assembly.</w:t>
+      </w:r>
+    </w:p>
+    <w:p>
+      <w:pPr>
+        <w:spacing w:line="276" w:lineRule="auto"/>
+        <w:ind w:right="270"/>
+        <w:rPr>
+          <w:rFonts w:asciiTheme="majorHAnsi" w:hAnsiTheme="majorHAnsi" w:cstheme="majorHAnsi"/>
+          <w:b/>
+          <w:bCs/>
+          <w:u w:val="single"/>
+        </w:rPr>
+      </w:pPr>
+    </w:p>
+    <w:p>
+      <w:pPr>
+        <w:spacing w:line="276" w:lineRule="auto"/>
+        <w:ind w:right="270"/>
+        <w:rPr>
+          <w:rFonts w:asciiTheme="majorHAnsi" w:hAnsiTheme="majorHAnsi" w:cstheme="majorHAnsi"/>
+          <w:b/>
+          <w:bCs/>
+          <w:u w:val="single"/>
+        </w:rPr>
+      </w:pPr>
+      <w:r>
+        <w:rPr>
+          <w:rFonts w:asciiTheme="majorHAnsi" w:hAnsiTheme="majorHAnsi" w:cstheme="majorHAnsi"/>
+        </w:rPr>
+        <w:t>Step 4: Use linkage map with Draft Assembly C to produce Final Assembly</w:t>
+      </w:r>
+    </w:p>
+    <w:p>
+      <w:pPr>
+        <w:spacing w:line="276" w:lineRule="auto"/>
+        <w:ind w:left="720" w:right="270"/>
+        <w:rPr>
+          <w:rFonts w:asciiTheme="majorHAnsi" w:hAnsiTheme="majorHAnsi" w:cstheme="majorHAnsi"/>
+          <w:b/>
+          <w:bCs/>
+          <w:u w:val="single"/>
+        </w:rPr>
+      </w:pPr>
+      <w:r>
+        <w:rPr>
+          <w:rFonts w:asciiTheme="majorHAnsi" w:hAnsiTheme="majorHAnsi" w:cstheme="majorHAnsi"/>
+        </w:rPr>
+        <w:t xml:space="preserve">Finally, we anchored our assembly into chromosomes by using a genetic linkage map produced in Lew </w:t>
+      </w:r>
+      <w:r>
+        <w:rPr>
+          <w:rFonts w:asciiTheme="majorHAnsi" w:hAnsiTheme="majorHAnsi" w:cstheme="majorHAnsi"/>
+          <w:i/>
+          <w:iCs/>
+        </w:rPr>
+        <w:t>et al.</w:t>
+      </w:r>
+      <w:r>
+        <w:rPr>
+          <w:rFonts w:asciiTheme="majorHAnsi" w:hAnsiTheme="majorHAnsi" w:cstheme="majorHAnsi"/>
+        </w:rPr>
+        <w:t xml:space="preserve"> (2015)</w:t>
+      </w:r>
+      <w:r>
+        <w:rPr>
+          <w:rFonts w:asciiTheme="majorHAnsi" w:hAnsiTheme="majorHAnsi" w:cstheme="majorHAnsi"/>
+        </w:rPr>
+        <w:fldChar w:fldCharType="begin"/>
+      </w:r>
+      <w:r>
+        <w:rPr>
+          <w:rFonts w:asciiTheme="majorHAnsi" w:hAnsiTheme="majorHAnsi" w:cstheme="majorHAnsi"/>
+        </w:rPr>
+        <w:instrText>ADDIN ZOTERO_ITEM CSL_CITATION {"citationID":"jmaW0QkC","properties":{"formattedCitation":"\\super 15\\nosupersub{}","plainCitation":"15","noteIndex":0},"citationItems":[{"id":224,"uris":["http://zotero.org/users/local/3tku6QP0/items/NMRF5PW2"],"uri":["http://zotero.org/users/local/3tku6QP0/items/NMRF5PW2"],"itemData":{"id":224,"type":"article-journal","abstract":"AbstractThe Delta Smelt Hypomesus transpacificus, listed as threatened under the California Endangered Species Act, has been cultured at a conservation hatchery since 2008 in response to significant declines in the wild. The conservation hatchery relies on accurate, efficacious, and reproducible molecular techniques to help maintain the captive population's overall genetic diversity and to minimize inbreeding. We created a panel of single-nucleotide polymorphisms (SNPs) to support broodstock pedigree reconstruction and improve upon current genetic management. For the SNP discovery, we sequenced 27 broodstock samples from the 2012 spawn by using restriction site-associated DNA sequencing (RAD-seq). We then created a linkage map by genotyping three single-pair crosses at 2,317 newly discovered loci with RAD-seq. We successfully mapped 1,123 loci and identified 26 linkage groups. Fluidigm SNP Type genotyping assays were developed for 104 mapped loci that were selected for minor allele frequencies (MAFs) grea...","container-title":"Transactions of the American Fisheries Society","DOI":"10.1080/00028487.2015.1037016","ISSN":"0002-8487","issue":"4","page":"767-779","title":"Using Next-Generation Sequencing to Assist a Conservation Hatchery: a Single-Nucleotide Polymorphism Panel for the Genetic Management of Endangered Delta Smelt","volume":"144","author":[{"family":"Lew","given":"Ryan M."},{"family":"Finger","given":"Amanda J."},{"family":"Baerwald","given":"Melinda R."},{"family":"Goodbla","given":"Alisha"},{"family":"May","given":"Bernie"},{"family":"Meek","given":"Mariah H."}],"issued":{"date-parts":[["2015"]]}}}],"schema":"https://github.com/citation-style-language/schema/raw/master/csl-citation.json"}</w:instrText>
+      </w:r>
+      <w:r>
+        <w:rPr>
+          <w:rFonts w:asciiTheme="majorHAnsi" w:hAnsiTheme="majorHAnsi" w:cstheme="majorHAnsi"/>
+        </w:rPr>
+        <w:fldChar w:fldCharType="separate"/>
+      </w:r>
+      <w:r>
+        <w:rPr>
+          <w:rFonts w:asciiTheme="majorHAnsi" w:hAnsiTheme="majorHAnsi" w:cstheme="majorHAnsi"/>
+          <w:vertAlign w:val="superscript"/>
+        </w:rPr>
+        <w:t>15</w:t>
+      </w:r>
+      <w:r>
+        <w:rPr>
+          <w:rFonts w:asciiTheme="majorHAnsi" w:hAnsiTheme="majorHAnsi" w:cstheme="majorHAnsi"/>
+        </w:rPr>
+        <w:fldChar w:fldCharType="end"/>
+      </w:r>
+      <w:r>
+        <w:rPr>
+          <w:rFonts w:asciiTheme="majorHAnsi" w:hAnsiTheme="majorHAnsi" w:cstheme="majorHAnsi"/>
+        </w:rPr>
+        <w:t xml:space="preserve"> with the output from the hi-c assembly step and the software chromonomer</w:t>
+      </w:r>
+      <w:r>
+        <w:rPr>
+          <w:rFonts w:asciiTheme="majorHAnsi" w:hAnsiTheme="majorHAnsi" w:cstheme="majorHAnsi"/>
+        </w:rPr>
+        <w:fldChar w:fldCharType="begin"/>
+      </w:r>
+      <w:r>
+        <w:rPr>
+          <w:rFonts w:asciiTheme="majorHAnsi" w:hAnsiTheme="majorHAnsi" w:cstheme="majorHAnsi"/>
+        </w:rPr>
+        <w:instrText xml:space="preserve"> ADDIN ZOTERO_ITEM CSL_CITATION {"citationID":"DNN9k1h0","properties":{"formattedCitation":"\\super 25\\nosupersub{}","plainCitation":"25","noteIndex":0},"citationItems":[{"id":492,"uris":["http://zotero.org/users/local/3tku6QP0/items/FDEMU4N3"],"uri":["http://zotero.org/users/local/3tku6QP0/items/FDEMU4N3"],"itemData":{"id":492,"type":"article-journal","abstract":"The pace of the sequencing and computational assembly of novel reference genomes is accelerating. Though DNA sequencing technologies and assembly software tools continue to improve, biological features of genomes such as repetitive sequence as well as molecular artifacts that often accompany sequencing library preparation can lead to fragmented or chimeric assemblies. If left uncorrected, defects like these trammel progress on understanding genome structure and function, or worse, positively mislead this research. Fortunately, integration of additional, independent streams of information, such as a marker-dense genetic map and conserved orthologous gene order from related taxa, can be used to scaffold together unlinked, disordered fragments and to restructure a reference genome where it is incorrectly joined. We present a tool set for automating these processes, one that additionally tracks any changes to the assembly and to the genetic map, and which allows the user to scrutinize these changes with the help of web-based, graphical visualizations. Chromonomer takes a user-deﬁned reference genome, a map of genetic markers, and, optionally, conserved synteny information to construct an improved reference genome of chromosome models: a “chromonome”. We demonstrate Chromonomer’s performance on genome assemblies and genetic maps that have disparate characteristics and levels of quality.","container-title":"G3: Genes|Genomes|Genetics","DOI":"10.1534/g3.120.401485","issue":"11","language":"en","page":"4115-4128","source":"Zotero","title":"Chromonomer: A Tool Set for Repairing and Enhancing Assembled Genomes Through Integration of Genetic Maps and Conserved Synteny","volume":"10","author":[{"family":"Catchen","given":"Julian"},{"family":"Amores","given":"Angel"},{"family":"Bassham","given":"Susan"}],"issued":{"date-parts":[["2020"]]}}}],"schema":"https://github.com/citation-style-language/schema/raw/master/csl-citation.json"} </w:instrText>
+      </w:r>
+      <w:r>
+        <w:rPr>
+          <w:rFonts w:asciiTheme="majorHAnsi" w:hAnsiTheme="majorHAnsi" w:cstheme="majorHAnsi"/>
+        </w:rPr>
+        <w:fldChar w:fldCharType="separate"/>
+      </w:r>
+      <w:r>
+        <w:rPr>
+          <w:rFonts w:asciiTheme="majorHAnsi" w:hAnsiTheme="majorHAnsi" w:cstheme="majorHAnsi"/>
+          <w:vertAlign w:val="superscript"/>
+        </w:rPr>
+        <w:t>25</w:t>
+      </w:r>
+      <w:r>
+        <w:rPr>
+          <w:rFonts w:asciiTheme="majorHAnsi" w:hAnsiTheme="majorHAnsi" w:cstheme="majorHAnsi"/>
+        </w:rPr>
+        <w:fldChar w:fldCharType="end"/>
+      </w:r>
+      <w:r>
+        <w:rPr>
+          <w:rFonts w:asciiTheme="majorHAnsi" w:hAnsiTheme="majorHAnsi" w:cstheme="majorHAnsi"/>
+        </w:rPr>
+        <w:t>.</w:t>
+      </w:r>
+    </w:p>
+    <w:p>
+      <w:pPr>
+        <w:spacing w:line="276" w:lineRule="auto"/>
+        <w:ind w:right="270"/>
+        <w:rPr>
+          <w:rFonts w:asciiTheme="majorHAnsi" w:hAnsiTheme="majorHAnsi" w:cstheme="majorHAnsi"/>
+          <w:b/>
+          <w:bCs/>
+          <w:u w:val="single"/>
+        </w:rPr>
+      </w:pPr>
+    </w:p>
+    <w:p>
+      <w:pPr>
+        <w:spacing w:line="276" w:lineRule="auto"/>
+        <w:ind w:right="270"/>
+        <w:rPr>
+          <w:rFonts w:asciiTheme="majorHAnsi" w:hAnsiTheme="majorHAnsi" w:cstheme="majorHAnsi"/>
+          <w:b/>
+          <w:bCs/>
+          <w:u w:val="single"/>
+        </w:rPr>
+      </w:pPr>
+      <w:r>
+        <w:rPr>
+          <w:rFonts w:asciiTheme="majorHAnsi" w:hAnsiTheme="majorHAnsi" w:cstheme="majorHAnsi"/>
+        </w:rPr>
+        <w:t>We used a combination of software and metrics to evaluate each draft assembly after every step of the assembly process (Table 4). The assembly length should be as close to the estimated genome size as possible. The N50 metric is the length of the scaffold where half of the assembly is held in scaffolds of that size or larger. The L50 metric tells the number of scaffolds that contain half of the assembly (Box 4). BUSCO</w:t>
+      </w:r>
+      <w:r>
+        <w:rPr>
+          <w:rFonts w:asciiTheme="majorHAnsi" w:hAnsiTheme="majorHAnsi" w:cstheme="majorHAnsi"/>
+        </w:rPr>
+        <w:fldChar w:fldCharType="begin"/>
+      </w:r>
+      <w:r>
+        <w:rPr>
+          <w:rFonts w:asciiTheme="majorHAnsi" w:hAnsiTheme="majorHAnsi" w:cstheme="majorHAnsi"/>
+        </w:rPr>
+        <w:instrText>ADDIN ZOTERO_ITEM CSL_CITATION {"citationID":"jkkkCtoG","properties":{"formattedCitation":"\\super 26\\nosupersub{}","plainCitation":"26","noteIndex":0},"citationItems":[{"id":393,"uris":["http://zotero.org/users/local/3tku6QP0/items/RLQY2IMS"],"uri":["http://zotero.org/users/local/3tku6QP0/items/RLQY2IMS"],"itemData":{"id":393,"type":"article-journal","abstract":"ABSTRACT Motivation: Genomics has revolutionised biological research, but quality assessment of the resulting assembled sequences is compli- cated and remains mostly limited to technical measures like N50. Results: We propose a measure for quantitative assessment of genome assembly and annotation completeness based on evolu- tionarily informed expectations of gene content. We implemented the assessment procedure in open-source software, with sets of Benchmarking Universal Single-Copy Orthologs, named BUSCO. Availability and Implementation: Software implemented in Python and datasets available for download from http://busco.ezlab.org. Contact: Evgeny.Zdobnov@unige.ch Genomics","container-title":"Bioinformatics","DOI":"10.1093/bioinformatics/btv351","issue":"19","page":"3210-3212","title":"BUSCO: Assessing genome assembly and annotation completeness with single-copy orthologs","volume":"31","author":[{"family":"Simão","given":"Felipe A."},{"family":"Waterhouse","given":"Robert M."},{"family":"Ioannidis","given":"Panagiotis"},{"family":"Kriventseva","given":"Evgenia V."},{"family":"Zdobnov","given":"Evgeny M."}],"issued":{"date-parts":[["2015"]]}}}],"schema":"https://github.com/citation-style-language/schema/raw/master/csl-citation.json"}</w:instrText>
+      </w:r>
+      <w:r>
+        <w:rPr>
+          <w:rFonts w:asciiTheme="majorHAnsi" w:hAnsiTheme="majorHAnsi" w:cstheme="majorHAnsi"/>
+        </w:rPr>
+        <w:fldChar w:fldCharType="separate"/>
+      </w:r>
+      <w:r>
+        <w:rPr>
+          <w:rFonts w:asciiTheme="majorHAnsi" w:hAnsiTheme="majorHAnsi" w:cstheme="majorHAnsi"/>
+          <w:vertAlign w:val="superscript"/>
+        </w:rPr>
+        <w:t>26</w:t>
+      </w:r>
+      <w:r>
+        <w:rPr>
+          <w:rFonts w:asciiTheme="majorHAnsi" w:hAnsiTheme="majorHAnsi" w:cstheme="majorHAnsi"/>
+        </w:rPr>
+        <w:fldChar w:fldCharType="end"/>
+      </w:r>
+      <w:r>
+        <w:rPr>
+          <w:rFonts w:asciiTheme="majorHAnsi" w:hAnsiTheme="majorHAnsi" w:cstheme="majorHAnsi"/>
+        </w:rPr>
+        <w:t xml:space="preserve"> scores were used to evaluate the </w:t>
+      </w:r>
+      <w:r>
+        <w:rPr>
+          <w:rFonts w:asciiTheme="majorHAnsi" w:hAnsiTheme="majorHAnsi" w:cstheme="majorHAnsi"/>
+        </w:rPr>
+        <w:lastRenderedPageBreak/>
+        <w:t xml:space="preserve">completeness of each assembly as expected from a core set of highly conserved single copy genes in the </w:t>
+      </w:r>
+      <w:r>
+        <w:rPr>
+          <w:rFonts w:asciiTheme="majorHAnsi" w:hAnsiTheme="majorHAnsi" w:cstheme="majorHAnsi"/>
+          <w:i/>
+          <w:iCs/>
+        </w:rPr>
+        <w:t>Actinopterygii</w:t>
+      </w:r>
+      <w:r>
+        <w:rPr>
+          <w:rFonts w:asciiTheme="majorHAnsi" w:hAnsiTheme="majorHAnsi" w:cstheme="majorHAnsi"/>
+        </w:rPr>
+        <w:t xml:space="preserve"> lineage.</w:t>
+      </w:r>
+    </w:p>
+    <w:p>
+      <w:pPr>
+        <w:spacing w:line="276" w:lineRule="auto"/>
+        <w:ind w:right="270"/>
+        <w:rPr>
+          <w:rFonts w:asciiTheme="majorHAnsi" w:hAnsiTheme="majorHAnsi" w:cstheme="majorHAnsi"/>
+          <w:b/>
+          <w:bCs/>
+          <w:u w:val="single"/>
+        </w:rPr>
+      </w:pPr>
+    </w:p>
+    <w:p>
+      <w:pPr>
+        <w:spacing w:line="276" w:lineRule="auto"/>
+        <w:rPr>
+          <w:rFonts w:asciiTheme="majorHAnsi" w:hAnsiTheme="majorHAnsi" w:cstheme="majorHAnsi"/>
+          <w:b/>
+          <w:bCs/>
+          <w:u w:val="single"/>
+        </w:rPr>
+      </w:pPr>
+      <w:r>
+        <w:rPr>
+          <w:rFonts w:asciiTheme="majorHAnsi" w:hAnsiTheme="majorHAnsi" w:cstheme="majorHAnsi"/>
+          <w:i/>
+          <w:iCs/>
+        </w:rPr>
+        <w:t>Methods</w:t>
+      </w:r>
+      <w:r>
+        <w:t xml:space="preserve"> </w:t>
+      </w:r>
+      <w:r>
+        <w:rPr>
+          <w:rFonts w:asciiTheme="majorHAnsi" w:hAnsiTheme="majorHAnsi" w:cstheme="majorHAnsi"/>
+          <w:i/>
+          <w:iCs/>
+        </w:rPr>
+        <w:t>Cytogenic (karyotype) chromosome validation</w:t>
+      </w:r>
+    </w:p>
+    <w:p>
+      <w:pPr>
+        <w:spacing w:line="276" w:lineRule="auto"/>
+        <w:rPr>
+          <w:rFonts w:asciiTheme="majorHAnsi" w:hAnsiTheme="majorHAnsi" w:cstheme="majorHAnsi"/>
+        </w:rPr>
+      </w:pPr>
+      <w:r>
+        <w:rPr>
+          <w:rFonts w:asciiTheme="majorHAnsi" w:hAnsiTheme="majorHAnsi" w:cstheme="majorHAnsi"/>
+        </w:rPr>
+        <w:t>We collaborated with Dr. Mary Delaney to determine the diploid number of chromosomes in delta smelt, which has not been previously reported. This cytogenetic work does not use next generation sequencing-based methods and allows for an independent validation of the number of chromosomes expected in our final delta smelt genome assemblies.</w:t>
+      </w:r>
+    </w:p>
+    <w:p>
+      <w:pPr>
+        <w:spacing w:line="276" w:lineRule="auto"/>
+        <w:rPr>
+          <w:rFonts w:asciiTheme="majorHAnsi" w:hAnsiTheme="majorHAnsi" w:cstheme="majorHAnsi"/>
+        </w:rPr>
+      </w:pPr>
+    </w:p>
+    <w:p>
+      <w:pPr>
+        <w:spacing w:line="276" w:lineRule="auto"/>
+        <w:rPr>
+          <w:rFonts w:asciiTheme="majorHAnsi" w:hAnsiTheme="majorHAnsi" w:cstheme="majorHAnsi"/>
+        </w:rPr>
+      </w:pPr>
+      <w:r>
+        <w:rPr>
+          <w:rFonts w:asciiTheme="majorHAnsi" w:hAnsiTheme="majorHAnsi" w:cstheme="majorHAnsi"/>
+        </w:rPr>
+        <w:t xml:space="preserve">Fish were anesthetized with Colchicine (10 microliters of 1 mg/ml stock) and returned to water after sampling. Individual fish lengths were measured. In both cases organs were rinsed, stored in PBS at ambient temperature of the CABA environment. We established two spleen pools, one of male (n = 15), and one of female (n = 13) specimens and one additional male gonad was harvested. Organ pools were gently aspirated into single cell suspensions by pipetting in hypotonic solution (0.56% </w:t>
+      </w:r>
+      <w:proofErr w:type="spellStart"/>
+      <w:r>
+        <w:rPr>
+          <w:rFonts w:asciiTheme="majorHAnsi" w:hAnsiTheme="majorHAnsi" w:cstheme="majorHAnsi"/>
+        </w:rPr>
+        <w:t>KCl</w:t>
+      </w:r>
+      <w:proofErr w:type="spellEnd"/>
+      <w:r>
+        <w:rPr>
+          <w:rFonts w:asciiTheme="majorHAnsi" w:hAnsiTheme="majorHAnsi" w:cstheme="majorHAnsi"/>
+        </w:rPr>
+        <w:t>) for 15-20 min. Cells were centrifuged at ~1000 rpm for 10 min, supernatant hypotonic solution was removed and a 3:1 fixative (</w:t>
+      </w:r>
+      <w:proofErr w:type="spellStart"/>
+      <w:proofErr w:type="gramStart"/>
+      <w:r>
+        <w:rPr>
+          <w:rFonts w:asciiTheme="majorHAnsi" w:hAnsiTheme="majorHAnsi" w:cstheme="majorHAnsi"/>
+        </w:rPr>
+        <w:t>methanol:glacial</w:t>
+      </w:r>
+      <w:proofErr w:type="spellEnd"/>
+      <w:proofErr w:type="gramEnd"/>
+      <w:r>
+        <w:rPr>
+          <w:rFonts w:asciiTheme="majorHAnsi" w:hAnsiTheme="majorHAnsi" w:cstheme="majorHAnsi"/>
+        </w:rPr>
+        <w:t xml:space="preserve"> acetic acid) was added. Cell pellets were resuspended and stored at 4ºC. Two to three more fixative washes (centrifugation, resuspension in new fixative) were conducted, and cells were applied to slides one week later. Slides were stained using the DNA staining fluorescent dye (DAPI) and cells were examined using an Olympus BX-40 Microscope. Images of cells were captured and stored using the </w:t>
+      </w:r>
+      <w:proofErr w:type="spellStart"/>
+      <w:r>
+        <w:rPr>
+          <w:rFonts w:asciiTheme="majorHAnsi" w:hAnsiTheme="majorHAnsi" w:cstheme="majorHAnsi"/>
+        </w:rPr>
+        <w:t>Cytovision</w:t>
+      </w:r>
+      <w:proofErr w:type="spellEnd"/>
+      <w:r>
+        <w:rPr>
+          <w:rFonts w:asciiTheme="majorHAnsi" w:hAnsiTheme="majorHAnsi" w:cstheme="majorHAnsi"/>
+        </w:rPr>
+        <w:t xml:space="preserve"> Software and the number of chromosomes in the species were determined from those images.</w:t>
+      </w:r>
+    </w:p>
+    <w:p>
+      <w:pPr>
+        <w:spacing w:line="276" w:lineRule="auto"/>
+        <w:ind w:right="270"/>
+        <w:rPr>
+          <w:rFonts w:asciiTheme="majorHAnsi" w:hAnsiTheme="majorHAnsi" w:cstheme="majorHAnsi"/>
+          <w:b/>
+          <w:bCs/>
+          <w:u w:val="single"/>
+        </w:rPr>
+      </w:pPr>
+    </w:p>
+    <w:p>
+      <w:pPr>
+        <w:spacing w:line="276" w:lineRule="auto"/>
+        <w:ind w:right="270"/>
+        <w:rPr>
+          <w:rFonts w:asciiTheme="majorHAnsi" w:hAnsiTheme="majorHAnsi" w:cstheme="majorHAnsi"/>
+          <w:b/>
+          <w:bCs/>
+          <w:u w:val="single"/>
+        </w:rPr>
+      </w:pPr>
+    </w:p>
+    <w:p>
+      <w:pPr>
+        <w:spacing w:line="276" w:lineRule="auto"/>
+        <w:ind w:right="270"/>
+        <w:rPr>
+          <w:rFonts w:asciiTheme="majorHAnsi" w:hAnsiTheme="majorHAnsi" w:cstheme="majorHAnsi"/>
+          <w:b/>
+          <w:bCs/>
+          <w:u w:val="single"/>
+        </w:rPr>
+      </w:pPr>
+    </w:p>
+    <w:p>
+      <w:pPr>
+        <w:spacing w:line="276" w:lineRule="auto"/>
+        <w:ind w:right="270"/>
+        <w:rPr>
+          <w:rFonts w:asciiTheme="majorHAnsi" w:hAnsiTheme="majorHAnsi" w:cstheme="majorHAnsi"/>
+          <w:b/>
+          <w:bCs/>
+          <w:u w:val="single"/>
+        </w:rPr>
+      </w:pPr>
+    </w:p>
+    <w:p>
+      <w:pPr>
+        <w:spacing w:line="276" w:lineRule="auto"/>
+        <w:ind w:right="270"/>
+        <w:rPr>
+          <w:rFonts w:asciiTheme="majorHAnsi" w:hAnsiTheme="majorHAnsi" w:cstheme="majorHAnsi"/>
+          <w:b/>
+          <w:bCs/>
+          <w:u w:val="single"/>
+        </w:rPr>
+      </w:pPr>
+    </w:p>
+    <w:p>
+      <w:pPr>
+        <w:spacing w:line="276" w:lineRule="auto"/>
+        <w:ind w:right="270"/>
+        <w:rPr>
+          <w:rFonts w:asciiTheme="majorHAnsi" w:hAnsiTheme="majorHAnsi" w:cstheme="majorHAnsi"/>
+          <w:b/>
+          <w:bCs/>
+          <w:u w:val="single"/>
+        </w:rPr>
+      </w:pPr>
+    </w:p>
+    <w:p>
+      <w:pPr>
+        <w:spacing w:line="276" w:lineRule="auto"/>
+        <w:ind w:right="270"/>
+        <w:rPr>
+          <w:rFonts w:asciiTheme="majorHAnsi" w:hAnsiTheme="majorHAnsi" w:cstheme="majorHAnsi"/>
+          <w:b/>
+          <w:bCs/>
+          <w:i/>
+        </w:rPr>
+      </w:pPr>
+      <w:r>
+        <w:rPr>
+          <w:rFonts w:asciiTheme="majorHAnsi" w:hAnsiTheme="majorHAnsi" w:cstheme="majorHAnsi"/>
+          <w:b/>
+          <w:bCs/>
+        </w:rPr>
+        <w:t>Results</w:t>
+      </w:r>
+    </w:p>
+    <w:p>
+      <w:pPr>
+        <w:spacing w:line="276" w:lineRule="auto"/>
+        <w:ind w:right="270"/>
+        <w:rPr>
+          <w:rFonts w:asciiTheme="majorHAnsi" w:hAnsiTheme="majorHAnsi" w:cstheme="majorHAnsi"/>
+          <w:i/>
+        </w:rPr>
+      </w:pPr>
+      <w:r>
+        <w:rPr>
+          <w:rFonts w:asciiTheme="majorHAnsi" w:hAnsiTheme="majorHAnsi" w:cstheme="majorHAnsi"/>
+          <w:i/>
+        </w:rPr>
+        <w:t>Sample Collection</w:t>
+      </w:r>
+    </w:p>
+    <w:p>
+      <w:pPr>
+        <w:spacing w:line="276" w:lineRule="auto"/>
+        <w:ind w:right="270"/>
+        <w:rPr>
+          <w:rFonts w:asciiTheme="majorHAnsi" w:hAnsiTheme="majorHAnsi" w:cstheme="majorHAnsi"/>
+          <w:i/>
+        </w:rPr>
+      </w:pPr>
+      <w:r>
+        <w:rPr>
+          <w:rFonts w:asciiTheme="majorHAnsi" w:hAnsiTheme="majorHAnsi" w:cstheme="majorHAnsi"/>
+        </w:rPr>
+        <w:t xml:space="preserve">We took a total of four trips to sample tissue for HMW DNA. On the Trip 1 we sampled back muscle from three males and three females (Table 2). These samples were flash frozen using liquid nitrogen and transported on dry ice. While we obtained sufficient HMW DNA from a female specimen, none of the male fish produced </w:t>
+      </w:r>
+      <w:proofErr w:type="gramStart"/>
+      <w:r>
+        <w:rPr>
+          <w:rFonts w:asciiTheme="majorHAnsi" w:hAnsiTheme="majorHAnsi" w:cstheme="majorHAnsi"/>
+        </w:rPr>
+        <w:t>sufficient quantities</w:t>
+      </w:r>
+      <w:proofErr w:type="gramEnd"/>
+      <w:r>
+        <w:rPr>
+          <w:rFonts w:asciiTheme="majorHAnsi" w:hAnsiTheme="majorHAnsi" w:cstheme="majorHAnsi"/>
+        </w:rPr>
+        <w:t xml:space="preserve">. </w:t>
+      </w:r>
+      <w:proofErr w:type="gramStart"/>
+      <w:r>
+        <w:rPr>
+          <w:rFonts w:asciiTheme="majorHAnsi" w:hAnsiTheme="majorHAnsi" w:cstheme="majorHAnsi"/>
+        </w:rPr>
+        <w:t>Therefore</w:t>
+      </w:r>
+      <w:proofErr w:type="gramEnd"/>
+      <w:r>
+        <w:rPr>
+          <w:rFonts w:asciiTheme="majorHAnsi" w:hAnsiTheme="majorHAnsi" w:cstheme="majorHAnsi"/>
+        </w:rPr>
+        <w:t xml:space="preserve"> we returned to the FCCL for a second trip and selected larger males. The extracted DNA lengths from Trip 2 males were also insufficient. A decision to take Trip 3 was made due to the discovery of a tissue sampling method that uses additional tissue types (not just back muscle tissue) and a new tissue preservation storage solution of cooled propylene glycol</w:t>
+      </w:r>
+      <w:r>
+        <w:rPr>
+          <w:rFonts w:asciiTheme="majorHAnsi" w:hAnsiTheme="majorHAnsi" w:cstheme="majorHAnsi"/>
+        </w:rPr>
+        <w:fldChar w:fldCharType="begin"/>
+      </w:r>
+      <w:r>
+        <w:rPr>
+          <w:rFonts w:asciiTheme="majorHAnsi" w:hAnsiTheme="majorHAnsi" w:cstheme="majorHAnsi"/>
+        </w:rPr>
+        <w:instrText>ADDIN ZOTERO_ITEM CSL_CITATION {"citationID":"pSm4lPvm","properties":{"formattedCitation":"\\super 16\\nosupersub{}","plainCitation":"16","noteIndex":0},"citationItems":[{"id":482,"uris":["http://zotero.org/users/local/3tku6QP0/items/R2YZE26Y"],"uri":["http://zotero.org/users/local/3tku6QP0/items/R2YZE26Y"],"itemData":{"id":482,"type":"article-journal","abstract":"Next-generation sequencing (NGS)-based methods can now be applied to large population-scale studies, but this demands very high-quality DNA. For specimens collected from remote ﬁeld locations, DNA degradation can be a problem, requiring logistically challenging preservation techniques. Simpler preservation techniques are therefore required. Prior to collection of exotic fruit ﬂy (Tephritidae) species, a number of readily available preservatives with storage at either 4\u0014C or room temperature were trialed here to determine the DNA quality for three locally available Diptera species, Fannia canicularis (L.), Musca domestica L., and Lucilia sericata Meigen. Considerable variation was observed between the different preservatives, species, and temperatures, but several preservatives at 4\u0014C were favored. Chilled propylene glycol was subsequently used for the storage and carriage of Australian ﬁeld-collected Bactrocera fruit ﬂy specimens to New Zealand. When processed up to 20 d later, DNA fragments of $10–20 kb were obtained for successful genotyping by sequencing analysis. This protocol is therefore recommended as a logistically simple and safe approach for distant collection of dipteran samples for NGS population genomic studies.","container-title":"Journal of Economic Entomology","DOI":"10.1093/jee/tow047","ISSN":"0022-0493, 1938-291X","issue":"3","journalAbbreviation":"J Econ Entomol","language":"en","page":"1469-1473","source":"DOI.org (Crossref)","title":"Cooled Propylene Glycol as a Pragmatic Choice for Preservation of DNA From Remote Field-Collected Diptera for Next-Generation Sequence Analysis","volume":"109","author":[{"family":"Patrick","given":"H. J. H."},{"family":"Chomič","given":"A."},{"family":"Armstrong","given":"K. F."}],"issued":{"date-parts":[["2016",6]]}}}],"schema":"https://github.com/citation-style-language/schema/raw/master/csl-citation.json"}</w:instrText>
+      </w:r>
+      <w:r>
+        <w:rPr>
+          <w:rFonts w:asciiTheme="majorHAnsi" w:hAnsiTheme="majorHAnsi" w:cstheme="majorHAnsi"/>
+        </w:rPr>
+        <w:fldChar w:fldCharType="separate"/>
+      </w:r>
+      <w:r>
+        <w:rPr>
+          <w:rFonts w:asciiTheme="majorHAnsi" w:hAnsiTheme="majorHAnsi" w:cstheme="majorHAnsi"/>
+          <w:vertAlign w:val="superscript"/>
+        </w:rPr>
+        <w:t>16</w:t>
+      </w:r>
+      <w:r>
+        <w:rPr>
+          <w:rFonts w:asciiTheme="majorHAnsi" w:hAnsiTheme="majorHAnsi" w:cstheme="majorHAnsi"/>
+        </w:rPr>
+        <w:fldChar w:fldCharType="end"/>
+      </w:r>
+      <w:r>
+        <w:rPr>
+          <w:rFonts w:asciiTheme="majorHAnsi" w:hAnsiTheme="majorHAnsi" w:cstheme="majorHAnsi"/>
+        </w:rPr>
+        <w:t xml:space="preserve"> rather than flash </w:t>
+      </w:r>
+      <w:r>
+        <w:rPr>
+          <w:rFonts w:asciiTheme="majorHAnsi" w:hAnsiTheme="majorHAnsi" w:cstheme="majorHAnsi"/>
+        </w:rPr>
+        <w:lastRenderedPageBreak/>
+        <w:t xml:space="preserve">freezing samples in liquid nitrogen. On Trip 3, we sampled back muscle tissue, internal organs, and scales from a total of two males and two females. Additionally, because DNA can be fragmented in the freeze-thaw process, we hedged our bets for sampling on Trip 3 and preserved half of all sampled tissues in propylene glycol at 4°C, and half flash frozen and transported both on dry ice. On Trip 4, we sampled back muscle, </w:t>
+      </w:r>
+      <w:proofErr w:type="gramStart"/>
+      <w:r>
+        <w:rPr>
+          <w:rFonts w:asciiTheme="majorHAnsi" w:hAnsiTheme="majorHAnsi" w:cstheme="majorHAnsi"/>
+        </w:rPr>
+        <w:t>scales</w:t>
+      </w:r>
+      <w:proofErr w:type="gramEnd"/>
+      <w:r>
+        <w:rPr>
+          <w:rFonts w:asciiTheme="majorHAnsi" w:hAnsiTheme="majorHAnsi" w:cstheme="majorHAnsi"/>
+        </w:rPr>
+        <w:t xml:space="preserve"> and internal organs from one male fish. All sampled tissue was flash frozen and stored on dry ice for transportation.</w:t>
+      </w:r>
+    </w:p>
+    <w:p>
+      <w:pPr>
+        <w:spacing w:line="276" w:lineRule="auto"/>
+        <w:ind w:right="270"/>
+        <w:rPr>
+          <w:rFonts w:asciiTheme="majorHAnsi" w:hAnsiTheme="majorHAnsi" w:cstheme="majorHAnsi"/>
+          <w:b/>
+          <w:i/>
+        </w:rPr>
+      </w:pPr>
+    </w:p>
+    <w:p>
+      <w:pPr>
+        <w:spacing w:line="276" w:lineRule="auto"/>
+        <w:ind w:right="270"/>
+        <w:rPr>
+          <w:rFonts w:asciiTheme="majorHAnsi" w:hAnsiTheme="majorHAnsi" w:cstheme="majorHAnsi"/>
+          <w:i/>
+        </w:rPr>
+      </w:pPr>
+      <w:r>
+        <w:rPr>
+          <w:rFonts w:asciiTheme="majorHAnsi" w:hAnsiTheme="majorHAnsi" w:cstheme="majorHAnsi"/>
+          <w:i/>
+        </w:rPr>
+        <w:t>Isolation of high molecular weight genomic DNA</w:t>
+      </w:r>
+    </w:p>
+    <w:p>
+      <w:pPr>
+        <w:spacing w:line="276" w:lineRule="auto"/>
+        <w:ind w:right="270"/>
+        <w:rPr>
+          <w:rFonts w:asciiTheme="majorHAnsi" w:hAnsiTheme="majorHAnsi" w:cstheme="majorHAnsi"/>
+          <w:i/>
+        </w:rPr>
+      </w:pPr>
+      <w:r>
+        <w:rPr>
+          <w:rFonts w:asciiTheme="majorHAnsi" w:hAnsiTheme="majorHAnsi" w:cstheme="majorHAnsi"/>
+          <w:iCs/>
+        </w:rPr>
+        <w:t xml:space="preserve">Trip 1: </w:t>
+      </w:r>
+      <w:r>
+        <w:rPr>
+          <w:rFonts w:asciiTheme="majorHAnsi" w:hAnsiTheme="majorHAnsi" w:cstheme="majorHAnsi"/>
+        </w:rPr>
+        <w:t xml:space="preserve">DNA from one male (T1M03) and one female (T1F02) DNA was successfully extracted from the first sampling (See Table 2 for fish identifications corresponding to trips). HMW DNA from the T1F02 had DNA fragments of sufficient length for sequencing (Figure 2A). </w:t>
+      </w:r>
+    </w:p>
+    <w:p>
+      <w:pPr>
+        <w:spacing w:line="276" w:lineRule="auto"/>
+        <w:ind w:right="270" w:firstLine="720"/>
+        <w:rPr>
+          <w:rFonts w:asciiTheme="majorHAnsi" w:hAnsiTheme="majorHAnsi" w:cstheme="majorHAnsi"/>
+          <w:b/>
+          <w:bCs/>
+          <w:u w:val="single"/>
+        </w:rPr>
+      </w:pPr>
+    </w:p>
+    <w:p>
+      <w:pPr>
+        <w:spacing w:line="276" w:lineRule="auto"/>
+        <w:ind w:right="270"/>
+        <w:rPr>
+          <w:rFonts w:asciiTheme="majorHAnsi" w:hAnsiTheme="majorHAnsi" w:cstheme="majorHAnsi"/>
+          <w:b/>
+          <w:bCs/>
+          <w:u w:val="single"/>
+        </w:rPr>
+      </w:pPr>
+      <w:r>
+        <w:rPr>
+          <w:rFonts w:asciiTheme="majorHAnsi" w:hAnsiTheme="majorHAnsi" w:cstheme="majorHAnsi"/>
+        </w:rPr>
+        <w:t xml:space="preserve">Trip 2: We performed three separate rounds of extractions on tissue samples from two different males (T2M02 and T2M03). Despite multiple attempts at extracting HMW DNA, we did not obtain fragments of sufficient length for sequencing (Figure 2B-D).  </w:t>
+      </w:r>
+    </w:p>
+    <w:p>
+      <w:pPr>
+        <w:spacing w:line="276" w:lineRule="auto"/>
+        <w:ind w:right="270"/>
+        <w:rPr>
+          <w:rFonts w:asciiTheme="majorHAnsi" w:hAnsiTheme="majorHAnsi" w:cstheme="majorHAnsi"/>
+          <w:b/>
+          <w:bCs/>
+          <w:u w:val="single"/>
+        </w:rPr>
+      </w:pPr>
+    </w:p>
+    <w:p>
+      <w:pPr>
+        <w:spacing w:line="276" w:lineRule="auto"/>
+        <w:ind w:right="270"/>
+        <w:rPr>
+          <w:rFonts w:asciiTheme="majorHAnsi" w:hAnsiTheme="majorHAnsi" w:cstheme="majorHAnsi"/>
+          <w:b/>
+          <w:bCs/>
+          <w:u w:val="single"/>
+        </w:rPr>
+      </w:pPr>
+      <w:r>
+        <w:rPr>
+          <w:rFonts w:asciiTheme="majorHAnsi" w:hAnsiTheme="majorHAnsi" w:cstheme="majorHAnsi"/>
+        </w:rPr>
+        <w:t xml:space="preserve">Trip 3: We performed two separate rounds of extractions on multiple different tissue types from both males and females (Table 2). From these extractions we acquired DNA of sufficient length from flash frozen back muscle tissue from one male (T03M02_BM_FF, Figure 2E) and flash frozen scales from one female (T3F02_SC, Figure 2F). We did not observe that storing tissue in propylene glycol </w:t>
+      </w:r>
+      <w:proofErr w:type="gramStart"/>
+      <w:r>
+        <w:rPr>
+          <w:rFonts w:asciiTheme="majorHAnsi" w:hAnsiTheme="majorHAnsi" w:cstheme="majorHAnsi"/>
+        </w:rPr>
+        <w:t>had an effect on</w:t>
+      </w:r>
+      <w:proofErr w:type="gramEnd"/>
+      <w:r>
+        <w:rPr>
+          <w:rFonts w:asciiTheme="majorHAnsi" w:hAnsiTheme="majorHAnsi" w:cstheme="majorHAnsi"/>
+        </w:rPr>
+        <w:t xml:space="preserve"> increasing the fragment length of extracted DNA (Figure 2E &amp; F). </w:t>
+      </w:r>
+    </w:p>
+    <w:p>
+      <w:pPr>
+        <w:spacing w:line="276" w:lineRule="auto"/>
+        <w:ind w:right="270"/>
+        <w:rPr>
+          <w:rFonts w:asciiTheme="majorHAnsi" w:hAnsiTheme="majorHAnsi" w:cstheme="majorHAnsi"/>
+          <w:b/>
+          <w:bCs/>
+          <w:u w:val="single"/>
+        </w:rPr>
+      </w:pPr>
+    </w:p>
+    <w:p>
+      <w:pPr>
+        <w:spacing w:line="276" w:lineRule="auto"/>
+        <w:ind w:right="270"/>
+        <w:rPr>
+          <w:rFonts w:asciiTheme="majorHAnsi" w:hAnsiTheme="majorHAnsi" w:cstheme="majorHAnsi"/>
+          <w:b/>
+          <w:bCs/>
+          <w:u w:val="single"/>
+        </w:rPr>
+      </w:pPr>
+      <w:r>
+        <w:rPr>
+          <w:rFonts w:asciiTheme="majorHAnsi" w:hAnsiTheme="majorHAnsi" w:cstheme="majorHAnsi"/>
+        </w:rPr>
+        <w:t>Trip 4: The tissue samples from the male specimen sampled on trip 4 were sent directly to the Vertebrate Genome Project for subsequent extraction and sequencing where it was successfully extracted and sequenced.</w:t>
+      </w:r>
+    </w:p>
+    <w:p>
+      <w:pPr>
+        <w:spacing w:line="276" w:lineRule="auto"/>
+        <w:ind w:right="270"/>
+        <w:rPr>
+          <w:rFonts w:asciiTheme="majorHAnsi" w:hAnsiTheme="majorHAnsi" w:cstheme="majorHAnsi"/>
+          <w:color w:val="FF0000"/>
+        </w:rPr>
+      </w:pPr>
+    </w:p>
+    <w:p>
+      <w:pPr>
+        <w:spacing w:line="276" w:lineRule="auto"/>
+        <w:ind w:right="270"/>
+        <w:rPr>
+          <w:rFonts w:asciiTheme="majorHAnsi" w:hAnsiTheme="majorHAnsi" w:cstheme="majorHAnsi"/>
+          <w:b/>
+          <w:bCs/>
+          <w:u w:val="single"/>
+        </w:rPr>
+      </w:pPr>
+      <w:r>
+        <w:rPr>
+          <w:rFonts w:asciiTheme="majorHAnsi" w:hAnsiTheme="majorHAnsi" w:cstheme="majorHAnsi"/>
+          <w:i/>
+        </w:rPr>
+        <w:t>Long-read library prep &amp; sequencing</w:t>
+      </w:r>
+    </w:p>
+    <w:p>
+      <w:pPr>
+        <w:spacing w:line="276" w:lineRule="auto"/>
+        <w:ind w:right="270"/>
+        <w:rPr>
+          <w:rFonts w:asciiTheme="majorHAnsi" w:hAnsiTheme="majorHAnsi" w:cstheme="majorHAnsi"/>
+          <w:b/>
+          <w:bCs/>
+          <w:u w:val="single"/>
+        </w:rPr>
+      </w:pPr>
+      <w:r>
+        <w:rPr>
+          <w:rFonts w:asciiTheme="majorHAnsi" w:hAnsiTheme="majorHAnsi" w:cstheme="majorHAnsi"/>
+        </w:rPr>
+        <w:t xml:space="preserve">A total of five movie collections (150 hours of sequencing data) were collected. Two male movie collections generated roughly 25x coverage (data combined into Supplemental Data 1) and three female movie collections generated roughly 28x coverage (Run 1 &amp; 2 combined into Supplemental Data 2, Run 3 data in Supplemental Data 3). This amount of long-read sequencing data was sufficient to </w:t>
+      </w:r>
+      <w:proofErr w:type="gramStart"/>
+      <w:r>
+        <w:rPr>
+          <w:rFonts w:asciiTheme="majorHAnsi" w:hAnsiTheme="majorHAnsi" w:cstheme="majorHAnsi"/>
+        </w:rPr>
+        <w:t>continue on</w:t>
+      </w:r>
+      <w:proofErr w:type="gramEnd"/>
+      <w:r>
+        <w:rPr>
+          <w:rFonts w:asciiTheme="majorHAnsi" w:hAnsiTheme="majorHAnsi" w:cstheme="majorHAnsi"/>
+        </w:rPr>
+        <w:t xml:space="preserve"> to subsequent steps.</w:t>
+      </w:r>
+    </w:p>
+    <w:p>
+      <w:pPr>
+        <w:spacing w:line="276" w:lineRule="auto"/>
+        <w:ind w:right="270"/>
+        <w:rPr>
+          <w:rFonts w:asciiTheme="majorHAnsi" w:hAnsiTheme="majorHAnsi" w:cstheme="majorHAnsi"/>
+          <w:b/>
+          <w:bCs/>
+          <w:u w:val="single"/>
+        </w:rPr>
+      </w:pPr>
+    </w:p>
+    <w:p>
+      <w:pPr>
+        <w:spacing w:line="276" w:lineRule="auto"/>
+        <w:ind w:right="270"/>
+        <w:rPr>
+          <w:rFonts w:asciiTheme="majorHAnsi" w:hAnsiTheme="majorHAnsi" w:cstheme="majorHAnsi"/>
+          <w:b/>
+          <w:bCs/>
+          <w:u w:val="single"/>
+        </w:rPr>
+      </w:pPr>
+    </w:p>
+    <w:p>
+      <w:pPr>
+        <w:spacing w:line="276" w:lineRule="auto"/>
+        <w:ind w:right="270"/>
+        <w:rPr>
+          <w:rFonts w:asciiTheme="majorHAnsi" w:hAnsiTheme="majorHAnsi" w:cstheme="majorHAnsi"/>
+          <w:i/>
+        </w:rPr>
+      </w:pPr>
+      <w:r>
+        <w:rPr>
+          <w:rFonts w:asciiTheme="majorHAnsi" w:hAnsiTheme="majorHAnsi" w:cstheme="majorHAnsi"/>
+          <w:i/>
+        </w:rPr>
+        <w:t>Linked-read library prep &amp; sequencing</w:t>
+      </w:r>
+    </w:p>
+    <w:p>
+      <w:pPr>
+        <w:spacing w:line="276" w:lineRule="auto"/>
+        <w:ind w:right="270"/>
+        <w:rPr>
+          <w:rFonts w:asciiTheme="majorHAnsi" w:hAnsiTheme="majorHAnsi" w:cstheme="majorHAnsi"/>
+          <w:color w:val="FF0000"/>
+        </w:rPr>
+      </w:pPr>
+      <w:r>
+        <w:rPr>
+          <w:rFonts w:asciiTheme="majorHAnsi" w:hAnsiTheme="majorHAnsi" w:cstheme="majorHAnsi"/>
+        </w:rPr>
+        <w:lastRenderedPageBreak/>
+        <w:t xml:space="preserve">The k-mer based haploid genome size from the female was estimated to be 0.49Gb. We generated approximately 45 gigabytes of female linked-read sequencing data and 30 gigabytes of male linked-read sequencing data for a total of roughly 120x and 80x coverage, respectively (Table 3). This coverage was sufficient to </w:t>
+      </w:r>
+      <w:proofErr w:type="gramStart"/>
+      <w:r>
+        <w:rPr>
+          <w:rFonts w:asciiTheme="majorHAnsi" w:hAnsiTheme="majorHAnsi" w:cstheme="majorHAnsi"/>
+        </w:rPr>
+        <w:t>continue on</w:t>
+      </w:r>
+      <w:proofErr w:type="gramEnd"/>
+      <w:r>
+        <w:rPr>
+          <w:rFonts w:asciiTheme="majorHAnsi" w:hAnsiTheme="majorHAnsi" w:cstheme="majorHAnsi"/>
+        </w:rPr>
+        <w:t xml:space="preserve"> to subsequent assembly steps.</w:t>
+      </w:r>
+    </w:p>
+    <w:p>
+      <w:pPr>
+        <w:spacing w:line="276" w:lineRule="auto"/>
+        <w:ind w:right="270"/>
+        <w:rPr>
+          <w:rFonts w:asciiTheme="majorHAnsi" w:hAnsiTheme="majorHAnsi" w:cstheme="majorHAnsi"/>
+          <w:b/>
+          <w:bCs/>
+          <w:u w:val="single"/>
+        </w:rPr>
+      </w:pPr>
+    </w:p>
+    <w:p>
+      <w:pPr>
+        <w:spacing w:line="276" w:lineRule="auto"/>
+        <w:ind w:right="270"/>
+        <w:rPr>
+          <w:rFonts w:asciiTheme="majorHAnsi" w:hAnsiTheme="majorHAnsi" w:cstheme="majorHAnsi"/>
+          <w:i/>
+        </w:rPr>
+      </w:pPr>
+      <w:r>
+        <w:rPr>
+          <w:rFonts w:asciiTheme="majorHAnsi" w:hAnsiTheme="majorHAnsi" w:cstheme="majorHAnsi"/>
+          <w:i/>
+        </w:rPr>
+        <w:t>Hi-C chromatin conformation capture prep &amp; sequencing</w:t>
+      </w:r>
+    </w:p>
+    <w:p>
+      <w:pPr>
+        <w:spacing w:line="276" w:lineRule="auto"/>
+        <w:ind w:right="270"/>
+        <w:rPr>
+          <w:rFonts w:asciiTheme="majorHAnsi" w:hAnsiTheme="majorHAnsi" w:cstheme="majorHAnsi"/>
+          <w:b/>
+          <w:bCs/>
+          <w:u w:val="single"/>
+        </w:rPr>
+      </w:pPr>
+      <w:r>
+        <w:rPr>
+          <w:rFonts w:asciiTheme="majorHAnsi" w:hAnsiTheme="majorHAnsi" w:cstheme="majorHAnsi"/>
+        </w:rPr>
+        <w:t xml:space="preserve">We received sequence files of 87,444,477 read pairs in total which is sufficient for resolving gaps and further scaffolding the linked and long-read combined assembly (Supplemental Data 4). </w:t>
+      </w:r>
+    </w:p>
+    <w:p>
+      <w:pPr>
+        <w:spacing w:line="276" w:lineRule="auto"/>
+        <w:ind w:right="270"/>
+        <w:rPr>
+          <w:rFonts w:asciiTheme="majorHAnsi" w:hAnsiTheme="majorHAnsi" w:cstheme="majorHAnsi"/>
+          <w:b/>
+          <w:bCs/>
+          <w:u w:val="single"/>
+        </w:rPr>
+      </w:pPr>
+    </w:p>
+    <w:p>
+      <w:pPr>
+        <w:spacing w:line="276" w:lineRule="auto"/>
+        <w:ind w:right="270"/>
+        <w:rPr>
+          <w:rFonts w:asciiTheme="majorHAnsi" w:hAnsiTheme="majorHAnsi" w:cstheme="majorHAnsi"/>
+          <w:b/>
+          <w:bCs/>
+          <w:u w:val="single"/>
+        </w:rPr>
+      </w:pPr>
+    </w:p>
+    <w:p>
+      <w:pPr>
+        <w:pBdr>
+          <w:top w:val="single" w:sz="4" w:space="1" w:color="000000" w:shadow="1"/>
+          <w:left w:val="single" w:sz="4" w:space="4" w:color="000000" w:shadow="1"/>
+          <w:bottom w:val="single" w:sz="4" w:space="1" w:color="000000" w:shadow="1"/>
+          <w:right w:val="single" w:sz="4" w:space="4" w:color="000000" w:shadow="1"/>
+        </w:pBdr>
+        <w:spacing w:line="276" w:lineRule="auto"/>
+        <w:ind w:right="270"/>
+        <w:rPr>
+          <w:rFonts w:asciiTheme="majorHAnsi" w:hAnsiTheme="majorHAnsi" w:cstheme="majorHAnsi"/>
+          <w:b/>
+          <w:bCs/>
+          <w:u w:val="single"/>
+        </w:rPr>
+      </w:pPr>
+      <w:r>
+        <w:rPr>
+          <w:rFonts w:asciiTheme="majorHAnsi" w:hAnsiTheme="majorHAnsi" w:cstheme="majorHAnsi"/>
+          <w:b/>
+          <w:bCs/>
+          <w:u w:val="single"/>
+        </w:rPr>
+        <w:t>Quality Control</w:t>
+      </w:r>
+      <w:r>
+        <w:rPr>
+          <w:rFonts w:asciiTheme="majorHAnsi" w:hAnsiTheme="majorHAnsi" w:cstheme="majorHAnsi"/>
+        </w:rPr>
+        <w:t>: After sequencing, bioinformatics quality control (QC) steps are necessary at multiple stages in the workflow of assembling of a reference genome. Immediate sources of error in sequencing data can result from sequenced DNA being contaminated with off-target DNA in the wet lab during preparation for sequencing, or biases in base calls from the sequencing machine. Other sources of error may come from having too great of a proportion of poor-quality reads.</w:t>
+      </w:r>
+    </w:p>
+    <w:p>
+      <w:pPr>
+        <w:spacing w:line="276" w:lineRule="auto"/>
+        <w:ind w:right="270"/>
+        <w:rPr>
+          <w:rFonts w:asciiTheme="majorHAnsi" w:hAnsiTheme="majorHAnsi" w:cstheme="majorHAnsi"/>
+          <w:b/>
+          <w:i/>
+        </w:rPr>
+      </w:pPr>
+    </w:p>
+    <w:p>
+      <w:pPr>
+        <w:spacing w:line="276" w:lineRule="auto"/>
+        <w:ind w:right="270"/>
+        <w:rPr>
+          <w:rFonts w:asciiTheme="majorHAnsi" w:hAnsiTheme="majorHAnsi" w:cstheme="majorHAnsi"/>
+          <w:i/>
+        </w:rPr>
+      </w:pPr>
+      <w:r>
+        <w:rPr>
+          <w:rFonts w:asciiTheme="majorHAnsi" w:hAnsiTheme="majorHAnsi" w:cstheme="majorHAnsi"/>
+          <w:i/>
+        </w:rPr>
+        <w:t>Long-read post-sequencing quality control</w:t>
+      </w:r>
+      <w:r>
+        <w:rPr>
+          <w:rFonts w:asciiTheme="majorHAnsi" w:hAnsiTheme="majorHAnsi" w:cstheme="majorHAnsi"/>
+          <w:i/>
+        </w:rPr>
+        <w:t xml:space="preserve"> </w:t>
+      </w:r>
+    </w:p>
+    <w:p>
+      <w:pPr>
+        <w:spacing w:line="276" w:lineRule="auto"/>
+        <w:ind w:right="270"/>
+        <w:rPr>
+          <w:rFonts w:asciiTheme="majorHAnsi" w:hAnsiTheme="majorHAnsi" w:cstheme="majorHAnsi"/>
+          <w:iCs/>
+        </w:rPr>
+      </w:pPr>
+      <w:r>
+        <w:rPr>
+          <w:rFonts w:asciiTheme="majorHAnsi" w:hAnsiTheme="majorHAnsi" w:cstheme="majorHAnsi"/>
+          <w:iCs/>
+        </w:rPr>
+        <w:t>A total of 3,095,133 male reads and 2,741,504 female reads representing 35,841,976,770 and 28,549,585,055 base pairs, respectively, passed quality control and were sufficient to be used for subsequent assembly.</w:t>
+      </w:r>
+    </w:p>
+    <w:p>
+      <w:pPr>
+        <w:spacing w:line="276" w:lineRule="auto"/>
+        <w:rPr>
+          <w:rFonts w:asciiTheme="majorHAnsi" w:hAnsiTheme="majorHAnsi" w:cstheme="majorHAnsi"/>
+          <w:b/>
+          <w:bCs/>
+          <w:u w:val="single"/>
+        </w:rPr>
+      </w:pPr>
+    </w:p>
+    <w:p>
+      <w:pPr>
+        <w:spacing w:line="276" w:lineRule="auto"/>
+        <w:ind w:right="270"/>
+        <w:rPr>
+          <w:rFonts w:asciiTheme="majorHAnsi" w:hAnsiTheme="majorHAnsi" w:cstheme="majorHAnsi"/>
+          <w:i/>
+        </w:rPr>
+      </w:pPr>
+      <w:r>
+        <w:rPr>
+          <w:rFonts w:asciiTheme="majorHAnsi" w:hAnsiTheme="majorHAnsi" w:cstheme="majorHAnsi"/>
+          <w:i/>
+        </w:rPr>
+        <w:t>Linked-read post-sequencing quality control</w:t>
+      </w:r>
+    </w:p>
+    <w:p>
+      <w:pPr>
+        <w:spacing w:line="276" w:lineRule="auto"/>
+        <w:ind w:right="270"/>
+        <w:rPr>
+          <w:rFonts w:asciiTheme="majorHAnsi" w:hAnsiTheme="majorHAnsi" w:cstheme="majorHAnsi"/>
+          <w:b/>
+          <w:bCs/>
+          <w:u w:val="single"/>
+        </w:rPr>
+      </w:pPr>
+      <w:r>
+        <w:rPr>
+          <w:rFonts w:asciiTheme="majorHAnsi" w:hAnsiTheme="majorHAnsi" w:cstheme="majorHAnsi"/>
+        </w:rPr>
+        <w:t>We saw clear peaks in the histograms for each sample and at each value of k (Figure 3). All GC count frequency plots show a normal distribution of distinct k-mers (Figure 4). Additionally, the number of distinct k-mers does not appear to be heavily skewed in the male or female sequencing (Figure 5). These data together indicate no observable signs of bacterial or organelle contamination or major sources of sequencing bias in our sequencing data.</w:t>
+      </w:r>
+    </w:p>
+    <w:p>
+      <w:pPr>
+        <w:spacing w:line="276" w:lineRule="auto"/>
+        <w:rPr>
+          <w:rFonts w:asciiTheme="majorHAnsi" w:hAnsiTheme="majorHAnsi" w:cstheme="majorHAnsi"/>
+          <w:b/>
+          <w:bCs/>
+          <w:u w:val="single"/>
+        </w:rPr>
+      </w:pPr>
+    </w:p>
+    <w:p>
+      <w:pPr>
+        <w:spacing w:line="276" w:lineRule="auto"/>
+        <w:ind w:right="270"/>
+        <w:rPr>
+          <w:rFonts w:asciiTheme="majorHAnsi" w:hAnsiTheme="majorHAnsi" w:cstheme="majorHAnsi"/>
+          <w:i/>
+        </w:rPr>
+      </w:pPr>
+      <w:r>
+        <w:rPr>
+          <w:rFonts w:asciiTheme="majorHAnsi" w:hAnsiTheme="majorHAnsi" w:cstheme="majorHAnsi"/>
+          <w:i/>
+        </w:rPr>
+        <w:t>Hi-C chromatin conformation capture post-sequencing quality control</w:t>
+      </w:r>
+    </w:p>
+    <w:p>
+      <w:pPr>
+        <w:spacing w:line="276" w:lineRule="auto"/>
+        <w:ind w:right="270"/>
+        <w:rPr>
+          <w:rFonts w:asciiTheme="majorHAnsi" w:hAnsiTheme="majorHAnsi" w:cstheme="majorHAnsi"/>
+          <w:b/>
+          <w:bCs/>
+          <w:u w:val="single"/>
+        </w:rPr>
+      </w:pPr>
+      <w:r>
+        <w:rPr>
+          <w:rFonts w:asciiTheme="majorHAnsi" w:hAnsiTheme="majorHAnsi" w:cstheme="majorHAnsi"/>
+        </w:rPr>
+        <w:t>Sequencing data reports from Phase Genomics indicate a successful library prep and sequencing (Supplemental Data 4). A total of 56.38% of reads were considered high quality. The data contained an average of 2,966.33 read pairs per contig greater than 5kbp and 18.78% of the read pairs mapped to greater than 10 kilobases (</w:t>
+      </w:r>
+      <w:proofErr w:type="spellStart"/>
+      <w:r>
+        <w:rPr>
+          <w:rFonts w:asciiTheme="majorHAnsi" w:hAnsiTheme="majorHAnsi" w:cstheme="majorHAnsi"/>
+        </w:rPr>
+        <w:t>kbp</w:t>
+      </w:r>
+      <w:proofErr w:type="spellEnd"/>
+      <w:r>
+        <w:rPr>
+          <w:rFonts w:asciiTheme="majorHAnsi" w:hAnsiTheme="majorHAnsi" w:cstheme="majorHAnsi"/>
+        </w:rPr>
+        <w:t>) apart. These data appear normal and indicate they will be useful in creating a more contiguous assembly.</w:t>
+      </w:r>
+    </w:p>
+    <w:p>
+      <w:pPr>
+        <w:spacing w:line="276" w:lineRule="auto"/>
+        <w:ind w:right="270"/>
+        <w:rPr>
+          <w:rFonts w:asciiTheme="majorHAnsi" w:hAnsiTheme="majorHAnsi" w:cstheme="majorHAnsi"/>
+          <w:b/>
+          <w:bCs/>
+          <w:u w:val="single"/>
+        </w:rPr>
+      </w:pPr>
+    </w:p>
+    <w:p>
+      <w:pPr>
+        <w:spacing w:line="276" w:lineRule="auto"/>
+        <w:ind w:right="270"/>
+        <w:rPr>
+          <w:rFonts w:asciiTheme="majorHAnsi" w:hAnsiTheme="majorHAnsi" w:cstheme="majorHAnsi"/>
+          <w:i/>
+        </w:rPr>
+      </w:pPr>
+      <w:r>
+        <w:rPr>
+          <w:rFonts w:asciiTheme="majorHAnsi" w:hAnsiTheme="majorHAnsi" w:cstheme="majorHAnsi"/>
+          <w:i/>
+        </w:rPr>
+        <w:lastRenderedPageBreak/>
+        <w:t>Genome Assembly</w:t>
+      </w:r>
+    </w:p>
+    <w:p>
+      <w:pPr>
+        <w:spacing w:line="276" w:lineRule="auto"/>
+        <w:ind w:right="270"/>
+        <w:rPr>
+          <w:rFonts w:asciiTheme="majorHAnsi" w:hAnsiTheme="majorHAnsi" w:cstheme="majorHAnsi"/>
+          <w:b/>
+          <w:bCs/>
+          <w:u w:val="single"/>
+        </w:rPr>
+      </w:pPr>
+      <w:r>
+        <w:rPr>
+          <w:rFonts w:asciiTheme="majorHAnsi" w:hAnsiTheme="majorHAnsi" w:cstheme="majorHAnsi"/>
+        </w:rPr>
+        <w:t xml:space="preserve">In each step the assembly length and N50 sizably increased and the L50 dropped precipitously. The final metrics for the male genome assembly were an N50 of 12,200,365 bp, an L50 =15, a total assembly length of 472,157,411 bp, with a total of 549 scaffolds. The final metrics for the female genome assembly were an N50 of 14,850,352 bp, an L50 =13, a total assembly length of 437,273,953 bp, with a total of 376 scaffolds. The final assemblies had BUSCO scores of 88.4% and 89.3% complete genes in the final male assembly female assembly, respectively (Table 4). </w:t>
+      </w:r>
+    </w:p>
+    <w:p>
+      <w:pPr>
+        <w:spacing w:line="276" w:lineRule="auto"/>
+        <w:ind w:right="270"/>
+        <w:rPr>
+          <w:rFonts w:asciiTheme="majorHAnsi" w:hAnsiTheme="majorHAnsi" w:cstheme="majorHAnsi"/>
+          <w:b/>
+          <w:bCs/>
+          <w:u w:val="single"/>
+        </w:rPr>
+      </w:pPr>
+    </w:p>
+    <w:p>
+      <w:pPr>
+        <w:pBdr>
+          <w:top w:val="single" w:sz="4" w:space="1" w:color="000000" w:shadow="1"/>
+          <w:left w:val="single" w:sz="4" w:space="4" w:color="000000" w:shadow="1"/>
+          <w:bottom w:val="single" w:sz="4" w:space="1" w:color="000000" w:shadow="1"/>
+          <w:right w:val="single" w:sz="4" w:space="4" w:color="000000" w:shadow="1"/>
+        </w:pBdr>
+        <w:spacing w:line="276" w:lineRule="auto"/>
+        <w:ind w:right="270"/>
+        <w:rPr>
+          <w:rFonts w:asciiTheme="majorHAnsi" w:hAnsiTheme="majorHAnsi" w:cstheme="majorHAnsi"/>
+          <w:b/>
+          <w:bCs/>
+          <w:u w:val="single"/>
+        </w:rPr>
+      </w:pPr>
+      <w:r>
+        <w:rPr>
+          <w:rFonts w:asciiTheme="majorHAnsi" w:hAnsiTheme="majorHAnsi" w:cstheme="majorHAnsi"/>
+          <w:b/>
+          <w:bCs/>
+          <w:u w:val="single"/>
+        </w:rPr>
+        <w:t>BOX 4</w:t>
+      </w:r>
+      <w:r>
+        <w:rPr>
+          <w:rFonts w:asciiTheme="majorHAnsi" w:hAnsiTheme="majorHAnsi" w:cstheme="majorHAnsi"/>
+          <w:b/>
+          <w:bCs/>
+        </w:rPr>
+        <w:t>: Assembly statistics</w:t>
+      </w:r>
+    </w:p>
+    <w:p>
+      <w:pPr>
+        <w:pBdr>
+          <w:top w:val="single" w:sz="4" w:space="1" w:color="000000" w:shadow="1"/>
+          <w:left w:val="single" w:sz="4" w:space="4" w:color="000000" w:shadow="1"/>
+          <w:bottom w:val="single" w:sz="4" w:space="1" w:color="000000" w:shadow="1"/>
+          <w:right w:val="single" w:sz="4" w:space="4" w:color="000000" w:shadow="1"/>
+        </w:pBdr>
+        <w:spacing w:line="276" w:lineRule="auto"/>
+        <w:ind w:right="270"/>
+        <w:rPr>
+          <w:rFonts w:asciiTheme="majorHAnsi" w:hAnsiTheme="majorHAnsi" w:cstheme="majorHAnsi"/>
+          <w:b/>
+          <w:bCs/>
+          <w:u w:val="single"/>
+        </w:rPr>
+      </w:pPr>
+      <w:r>
+        <w:rPr>
+          <w:rFonts w:asciiTheme="majorHAnsi" w:hAnsiTheme="majorHAnsi" w:cstheme="majorHAnsi"/>
+        </w:rPr>
+        <w:t>The N50 of an assembly is the length of contigs/scaffolds that contain 50% or more of the assembly.</w:t>
+      </w:r>
+    </w:p>
+    <w:p>
+      <w:pPr>
+        <w:pBdr>
+          <w:top w:val="single" w:sz="4" w:space="1" w:color="000000" w:shadow="1"/>
+          <w:left w:val="single" w:sz="4" w:space="4" w:color="000000" w:shadow="1"/>
+          <w:bottom w:val="single" w:sz="4" w:space="1" w:color="000000" w:shadow="1"/>
+          <w:right w:val="single" w:sz="4" w:space="4" w:color="000000" w:shadow="1"/>
+        </w:pBdr>
+        <w:spacing w:line="276" w:lineRule="auto"/>
+        <w:ind w:right="270"/>
+        <w:rPr>
+          <w:rFonts w:asciiTheme="majorHAnsi" w:hAnsiTheme="majorHAnsi" w:cstheme="majorHAnsi"/>
+          <w:b/>
+          <w:bCs/>
+          <w:u w:val="single"/>
+        </w:rPr>
+      </w:pPr>
+      <w:r>
+        <w:rPr>
+          <w:rFonts w:asciiTheme="majorHAnsi" w:hAnsiTheme="majorHAnsi" w:cstheme="majorHAnsi"/>
+        </w:rPr>
+        <w:t>The L50 of an assembly is the number of contigs/scaffolds that contain 50% or more of the assembly.</w:t>
+      </w:r>
+    </w:p>
+    <w:p>
+      <w:pPr>
+        <w:pBdr>
+          <w:top w:val="single" w:sz="4" w:space="1" w:color="000000" w:shadow="1"/>
+          <w:left w:val="single" w:sz="4" w:space="4" w:color="000000" w:shadow="1"/>
+          <w:bottom w:val="single" w:sz="4" w:space="1" w:color="000000" w:shadow="1"/>
+          <w:right w:val="single" w:sz="4" w:space="4" w:color="000000" w:shadow="1"/>
+        </w:pBdr>
+        <w:spacing w:line="276" w:lineRule="auto"/>
+        <w:ind w:right="270"/>
+        <w:rPr>
+          <w:rFonts w:asciiTheme="majorHAnsi" w:hAnsiTheme="majorHAnsi" w:cstheme="majorHAnsi"/>
+          <w:b/>
+          <w:bCs/>
+          <w:u w:val="single"/>
+        </w:rPr>
+      </w:pPr>
+      <w:r>
+        <w:rPr>
+          <w:rFonts w:asciiTheme="majorHAnsi" w:hAnsiTheme="majorHAnsi" w:cstheme="majorHAnsi"/>
+          <w:noProof/>
+        </w:rPr>
+        <w:drawing>
+          <wp:inline distT="0" distB="0" distL="0" distR="0" wp14:anchorId="32B44DDA" wp14:editId="4A1B72F2">
+            <wp:extent cx="5748655" cy="1163320"/>
+            <wp:effectExtent l="0" t="0" r="0" b="0"/>
+            <wp:docPr id="4" name="Picture 10" descr="What's N50? | The Molecular Ecologist"/>
+            <wp:cNvGraphicFramePr>
+              <a:graphicFrameLocks xmlns:a="http://schemas.openxmlformats.org/drawingml/2006/main" noChangeAspect="1"/>
+            </wp:cNvGraphicFramePr>
+            <a:graphic xmlns:a="http://schemas.openxmlformats.org/drawingml/2006/main">
+              <a:graphicData uri="http://schemas.openxmlformats.org/drawingml/2006/picture">
+                <pic:pic xmlns:pic="http://schemas.openxmlformats.org/drawingml/2006/picture">
+                  <pic:nvPicPr>
+                    <pic:cNvPr id="4" name="Picture 10" descr="What's N50? | The Molecular Ecologist"/>
+                    <pic:cNvPicPr>
+                      <a:picLocks noChangeAspect="1" noChangeArrowheads="1"/>
+                    </pic:cNvPicPr>
+                  </pic:nvPicPr>
+                  <pic:blipFill>
+                    <a:blip r:embed="rId15"/>
+                    <a:stretch>
+                      <a:fillRect/>
+                    </a:stretch>
+                  </pic:blipFill>
+                  <pic:spPr bwMode="auto">
+                    <a:xfrm>
+                      <a:off x="0" y="0"/>
+                      <a:ext cx="5748655" cy="1163320"/>
+                    </a:xfrm>
+                    <a:prstGeom prst="rect">
+                      <a:avLst/>
+                    </a:prstGeom>
+                  </pic:spPr>
+                </pic:pic>
+              </a:graphicData>
+            </a:graphic>
+          </wp:inline>
+        </w:drawing>
+      </w:r>
+    </w:p>
+    <w:p>
+      <w:pPr>
+        <w:pBdr>
+          <w:top w:val="single" w:sz="4" w:space="1" w:color="000000" w:shadow="1"/>
+          <w:left w:val="single" w:sz="4" w:space="4" w:color="000000" w:shadow="1"/>
+          <w:bottom w:val="single" w:sz="4" w:space="1" w:color="000000" w:shadow="1"/>
+          <w:right w:val="single" w:sz="4" w:space="4" w:color="000000" w:shadow="1"/>
+        </w:pBdr>
+        <w:spacing w:line="276" w:lineRule="auto"/>
+        <w:ind w:right="270"/>
+        <w:rPr>
+          <w:rFonts w:asciiTheme="majorHAnsi" w:hAnsiTheme="majorHAnsi" w:cstheme="majorHAnsi"/>
+          <w:b/>
+          <w:bCs/>
+        </w:rPr>
+      </w:pPr>
+      <w:r>
+        <w:rPr>
+          <w:rFonts w:asciiTheme="majorHAnsi" w:hAnsiTheme="majorHAnsi" w:cstheme="majorHAnsi"/>
+          <w:b/>
+          <w:bCs/>
+        </w:rPr>
+        <w:t>N50 = 60</w:t>
+      </w:r>
+    </w:p>
+    <w:p>
+      <w:pPr>
+        <w:pBdr>
+          <w:top w:val="single" w:sz="4" w:space="1" w:color="000000" w:shadow="1"/>
+          <w:left w:val="single" w:sz="4" w:space="4" w:color="000000" w:shadow="1"/>
+          <w:bottom w:val="single" w:sz="4" w:space="1" w:color="000000" w:shadow="1"/>
+          <w:right w:val="single" w:sz="4" w:space="4" w:color="000000" w:shadow="1"/>
+        </w:pBdr>
+        <w:spacing w:line="276" w:lineRule="auto"/>
+        <w:ind w:right="270"/>
+        <w:rPr>
+          <w:rFonts w:asciiTheme="majorHAnsi" w:hAnsiTheme="majorHAnsi" w:cstheme="majorHAnsi"/>
+          <w:b/>
+          <w:bCs/>
+        </w:rPr>
+      </w:pPr>
+      <w:r>
+        <w:rPr>
+          <w:rFonts w:asciiTheme="majorHAnsi" w:hAnsiTheme="majorHAnsi" w:cstheme="majorHAnsi"/>
+          <w:b/>
+          <w:bCs/>
+        </w:rPr>
+        <w:t>L50 = 3</w:t>
+      </w:r>
+    </w:p>
+    <w:p>
+      <w:pPr>
+        <w:pBdr>
+          <w:top w:val="single" w:sz="4" w:space="1" w:color="000000" w:shadow="1"/>
+          <w:left w:val="single" w:sz="4" w:space="4" w:color="000000" w:shadow="1"/>
+          <w:bottom w:val="single" w:sz="4" w:space="1" w:color="000000" w:shadow="1"/>
+          <w:right w:val="single" w:sz="4" w:space="4" w:color="000000" w:shadow="1"/>
+        </w:pBdr>
+        <w:spacing w:line="276" w:lineRule="auto"/>
+        <w:ind w:right="270"/>
+        <w:rPr>
+          <w:rFonts w:asciiTheme="majorHAnsi" w:hAnsiTheme="majorHAnsi" w:cstheme="majorHAnsi"/>
+          <w:sz w:val="10"/>
+          <w:szCs w:val="10"/>
+        </w:rPr>
+      </w:pPr>
+      <w:r>
+        <w:rPr>
+          <w:rFonts w:asciiTheme="majorHAnsi" w:hAnsiTheme="majorHAnsi" w:cstheme="majorHAnsi"/>
+          <w:sz w:val="10"/>
+          <w:szCs w:val="10"/>
+        </w:rPr>
+        <w:t>Figure taken from: https://www.molecularecologist.com/2017/03/29/whats-n50/</w:t>
+      </w:r>
+    </w:p>
+    <w:p>
+      <w:pPr>
+        <w:spacing w:line="276" w:lineRule="auto"/>
+        <w:ind w:right="270"/>
+        <w:rPr>
+          <w:rFonts w:asciiTheme="majorHAnsi" w:hAnsiTheme="majorHAnsi" w:cstheme="majorHAnsi"/>
+          <w:b/>
+          <w:bCs/>
+          <w:u w:val="single"/>
+        </w:rPr>
+      </w:pPr>
+    </w:p>
+    <w:p>
+      <w:pPr>
+        <w:spacing w:line="276" w:lineRule="auto"/>
+        <w:rPr>
+          <w:rFonts w:asciiTheme="majorHAnsi" w:hAnsiTheme="majorHAnsi" w:cstheme="majorHAnsi"/>
+          <w:b/>
+          <w:bCs/>
+          <w:u w:val="single"/>
+        </w:rPr>
+      </w:pPr>
+      <w:r>
+        <w:rPr>
+          <w:rFonts w:asciiTheme="majorHAnsi" w:hAnsiTheme="majorHAnsi" w:cstheme="majorHAnsi"/>
+          <w:i/>
+          <w:iCs/>
+        </w:rPr>
+        <w:t xml:space="preserve">Cytogenic chromosome validation </w:t>
+      </w:r>
+    </w:p>
+    <w:p>
+      <w:pPr>
+        <w:spacing w:line="276" w:lineRule="auto"/>
+        <w:rPr>
+          <w:rFonts w:asciiTheme="majorHAnsi" w:hAnsiTheme="majorHAnsi" w:cstheme="majorHAnsi"/>
+          <w:b/>
+          <w:bCs/>
+          <w:u w:val="single"/>
+        </w:rPr>
+      </w:pPr>
+      <w:r>
+        <w:rPr>
+          <w:rFonts w:asciiTheme="majorHAnsi" w:hAnsiTheme="majorHAnsi" w:cstheme="majorHAnsi"/>
+        </w:rPr>
+        <w:t xml:space="preserve">Seventy-five cell images were collected from the three pooled sample sets (mixed sex, males-only, females-only). Quality control steps discarded cells that were not intact, did not contain clearly defined chromosomes, or had significantly overlapping chromosomes. After quality control filtration, 18 cells were retained for counting/analysis. From these 18 cells, we determined the 2n (diploid) chromosome count for the delta smelt to be 56, with 15 cells exhibiting 2n=56 and 3 cells with </w:t>
+      </w:r>
+      <w:proofErr w:type="spellStart"/>
+      <w:r>
+        <w:rPr>
+          <w:rFonts w:asciiTheme="majorHAnsi" w:hAnsiTheme="majorHAnsi" w:cstheme="majorHAnsi"/>
+        </w:rPr>
+        <w:t>hypomodal</w:t>
+      </w:r>
+      <w:proofErr w:type="spellEnd"/>
+      <w:r>
+        <w:rPr>
+          <w:rFonts w:asciiTheme="majorHAnsi" w:hAnsiTheme="majorHAnsi" w:cstheme="majorHAnsi"/>
+        </w:rPr>
+        <w:t xml:space="preserve"> counts (1 cell with 2n=54, 2 cells with 2n=55, Table 5). Figure 6 shows a representative mitotic metaphase cell from a male spleen cell exhibiting 56 chromosomes.</w:t>
+      </w:r>
+    </w:p>
+    <w:p>
+      <w:pPr>
+        <w:spacing w:line="276" w:lineRule="auto"/>
+        <w:rPr>
+          <w:rFonts w:asciiTheme="majorHAnsi" w:hAnsiTheme="majorHAnsi" w:cstheme="majorHAnsi"/>
+          <w:b/>
+          <w:bCs/>
+          <w:u w:val="single"/>
+        </w:rPr>
+      </w:pPr>
+    </w:p>
+    <w:p>
+      <w:pPr>
+        <w:spacing w:line="276" w:lineRule="auto"/>
+        <w:rPr>
+          <w:rFonts w:asciiTheme="majorHAnsi" w:hAnsiTheme="majorHAnsi" w:cstheme="majorHAnsi"/>
+          <w:b/>
+          <w:bCs/>
+        </w:rPr>
+      </w:pPr>
+      <w:r>
+        <w:rPr>
+          <w:rFonts w:asciiTheme="majorHAnsi" w:hAnsiTheme="majorHAnsi" w:cstheme="majorHAnsi"/>
+          <w:b/>
+          <w:bCs/>
+        </w:rPr>
+        <w:t>Discussion</w:t>
+      </w:r>
+    </w:p>
+    <w:p>
+      <w:pPr>
+        <w:spacing w:line="276" w:lineRule="auto"/>
+        <w:rPr>
+          <w:rFonts w:asciiTheme="majorHAnsi" w:hAnsiTheme="majorHAnsi" w:cstheme="majorHAnsi"/>
+        </w:rPr>
+      </w:pPr>
+      <w:r>
+        <w:rPr>
+          <w:rFonts w:asciiTheme="majorHAnsi" w:hAnsiTheme="majorHAnsi" w:cstheme="majorHAnsi"/>
+        </w:rPr>
+        <w:t>The diploid chromosome number of 56 for delta smelt aligns with that reported for other smelt species, 2n=54, 56 or 58 for European smelt</w:t>
+      </w:r>
+      <w:r>
+        <w:rPr>
+          <w:rFonts w:asciiTheme="majorHAnsi" w:hAnsiTheme="majorHAnsi" w:cstheme="majorHAnsi"/>
+        </w:rPr>
+        <w:fldChar w:fldCharType="begin"/>
+      </w:r>
+      <w:r>
+        <w:rPr>
+          <w:rFonts w:asciiTheme="majorHAnsi" w:hAnsiTheme="majorHAnsi" w:cstheme="majorHAnsi"/>
+        </w:rPr>
+        <w:instrText>ADDIN ZOTERO_ITEM CSL_CITATION {"citationID":"lXut5gfr","properties":{"formattedCitation":"\\super 27,28\\nosupersub{}","plainCitation":"27,28","noteIndex":0},"citationItems":[{"id":496,"uris":["http://zotero.org/users/local/3tku6QP0/items/44HS34AW"],"uri":["http://zotero.org/users/local/3tku6QP0/items/44HS34AW"],"itemData":{"id":496,"type":"article-journal","container-title":"Hereditas","DOI":"10.1111/j.1601-5223.1971.tb02381.x","ISSN":"00180661","issue":"2","language":"en","page":"283-286","source":"DOI.org (Crossref)","title":"Cytological studies in the smelt (Osmerus eperlanus L.)","volume":"67","author":[{"family":"Nygren","given":"Axel"},{"family":"Nilsson","given":"Birgit"},{"family":"Jahnke","given":"Margarete"}],"issued":{"date-parts":[["1971"]]}}},{"id":497,"uris":["http://zotero.org/users/local/3tku6QP0/items/278C2NYA"],"uri":["http://zotero.org/users/local/3tku6QP0/items/278C2NYA"],"itemData":{"id":497,"type":"article-journal","container-title":"Genetica","DOI":"10.1007/s10709-006-9110-9","ISSN":"0016-6707, 1573-6857","issue":"1","journalAbbreviation":"Genetica","language":"en","page":"29-35","source":"DOI.org (Crossref)","title":"Karyotype and chromosomal characteristics of Ag–NOR sites and 5S rDNA in European smelt, Osmerus eperlanus","volume":"131","author":[{"family":"Ocalewicz","given":"K."},{"family":"Hliwa","given":"P."},{"family":"Krol","given":"J."},{"family":"Rábová","given":"M."},{"family":"Stabinski","given":"R."},{"family":"Ráb","given":"P."}],"issued":{"date-parts":[["2007",7,26]]}}}],"schema":"https://github.com/citation-style-language/schema/raw/master/csl-citation.json"}</w:instrText>
+      </w:r>
+      <w:r>
+        <w:rPr>
+          <w:rFonts w:asciiTheme="majorHAnsi" w:hAnsiTheme="majorHAnsi" w:cstheme="majorHAnsi"/>
+        </w:rPr>
+        <w:fldChar w:fldCharType="separate"/>
+      </w:r>
+      <w:r>
+        <w:rPr>
+          <w:rFonts w:asciiTheme="majorHAnsi" w:hAnsiTheme="majorHAnsi" w:cstheme="majorHAnsi"/>
+          <w:vertAlign w:val="superscript"/>
+        </w:rPr>
+        <w:t>27,28</w:t>
+      </w:r>
+      <w:r>
+        <w:rPr>
+          <w:rFonts w:asciiTheme="majorHAnsi" w:hAnsiTheme="majorHAnsi" w:cstheme="majorHAnsi"/>
+        </w:rPr>
+        <w:fldChar w:fldCharType="end"/>
+      </w:r>
+      <w:r>
+        <w:rPr>
+          <w:rFonts w:asciiTheme="majorHAnsi" w:hAnsiTheme="majorHAnsi" w:cstheme="majorHAnsi"/>
+        </w:rPr>
+        <w:t xml:space="preserve"> and 2n=56 for the Japanese pond smelt</w:t>
+      </w:r>
+      <w:r>
+        <w:rPr>
+          <w:rFonts w:asciiTheme="majorHAnsi" w:hAnsiTheme="majorHAnsi" w:cstheme="majorHAnsi"/>
+        </w:rPr>
+        <w:fldChar w:fldCharType="begin"/>
+      </w:r>
+      <w:r>
+        <w:rPr>
+          <w:rFonts w:asciiTheme="majorHAnsi" w:hAnsiTheme="majorHAnsi" w:cstheme="majorHAnsi"/>
+        </w:rPr>
+        <w:instrText>ADDIN ZOTERO_ITEM CSL_CITATION {"citationID":"isNNQCcP","properties":{"formattedCitation":"\\super 29\\nosupersub{}","plainCitation":"29","noteIndex":0},"citationItems":[{"id":493,"uris":["http://zotero.org/users/local/3tku6QP0/items/NSNAJYQZ"],"uri":["http://zotero.org/users/local/3tku6QP0/items/NSNAJYQZ"],"itemData":{"id":493,"type":"article-journal","container-title":"Chrom. Inform. Serv.","page":"8-9","title":"Chromosomes of the pond smelt Hypomesus transpacificus nipponensis","volume":"28","author":[{"family":"Kitada","given":"J"},{"family":"Tatewaki","given":"R"},{"family":"Tagawa","given":"M"}],"issued":{"date-parts":[["1980"]]}}}],"schema":"https://github.com/citation-style-language/schema/raw/master/csl-citation.json"}</w:instrText>
+      </w:r>
+      <w:r>
+        <w:rPr>
+          <w:rFonts w:asciiTheme="majorHAnsi" w:hAnsiTheme="majorHAnsi" w:cstheme="majorHAnsi"/>
+        </w:rPr>
+        <w:fldChar w:fldCharType="separate"/>
+      </w:r>
+      <w:r>
+        <w:rPr>
+          <w:rFonts w:asciiTheme="majorHAnsi" w:hAnsiTheme="majorHAnsi" w:cstheme="majorHAnsi"/>
+          <w:vertAlign w:val="superscript"/>
+        </w:rPr>
+        <w:t>29</w:t>
+      </w:r>
+      <w:r>
+        <w:rPr>
+          <w:rFonts w:asciiTheme="majorHAnsi" w:hAnsiTheme="majorHAnsi" w:cstheme="majorHAnsi"/>
+        </w:rPr>
+        <w:fldChar w:fldCharType="end"/>
+      </w:r>
+      <w:r>
+        <w:rPr>
+          <w:rFonts w:asciiTheme="majorHAnsi" w:hAnsiTheme="majorHAnsi" w:cstheme="majorHAnsi"/>
+        </w:rPr>
+        <w:t>. As others have noted, Robertsonian fusions/fissions of chromosomes (</w:t>
+      </w:r>
+      <w:proofErr w:type="spellStart"/>
+      <w:r>
+        <w:rPr>
+          <w:rFonts w:asciiTheme="majorHAnsi" w:hAnsiTheme="majorHAnsi" w:cstheme="majorHAnsi"/>
+        </w:rPr>
+        <w:t>acrocentrics</w:t>
+      </w:r>
+      <w:proofErr w:type="spellEnd"/>
+      <w:r>
+        <w:rPr>
+          <w:rFonts w:asciiTheme="majorHAnsi" w:hAnsiTheme="majorHAnsi" w:cstheme="majorHAnsi"/>
+        </w:rPr>
+        <w:t xml:space="preserve"> fusing to form </w:t>
+      </w:r>
+      <w:proofErr w:type="spellStart"/>
+      <w:r>
+        <w:rPr>
+          <w:rFonts w:asciiTheme="majorHAnsi" w:hAnsiTheme="majorHAnsi" w:cstheme="majorHAnsi"/>
+        </w:rPr>
+        <w:t>metacentrics</w:t>
+      </w:r>
+      <w:proofErr w:type="spellEnd"/>
+      <w:r>
+        <w:rPr>
+          <w:rFonts w:asciiTheme="majorHAnsi" w:hAnsiTheme="majorHAnsi" w:cstheme="majorHAnsi"/>
+        </w:rPr>
+        <w:t xml:space="preserve"> or vice versa) may be the source of the karyotype variation, which is also the basis </w:t>
+      </w:r>
+      <w:r>
+        <w:rPr>
+          <w:rFonts w:asciiTheme="majorHAnsi" w:hAnsiTheme="majorHAnsi" w:cstheme="majorHAnsi"/>
+        </w:rPr>
+        <w:lastRenderedPageBreak/>
+        <w:t>for karyotype variation observed within and among salmonid species</w:t>
+      </w:r>
+      <w:r>
+        <w:rPr>
+          <w:rFonts w:asciiTheme="majorHAnsi" w:hAnsiTheme="majorHAnsi" w:cstheme="majorHAnsi"/>
+        </w:rPr>
+        <w:fldChar w:fldCharType="begin"/>
+      </w:r>
+      <w:r>
+        <w:rPr>
+          <w:rFonts w:asciiTheme="majorHAnsi" w:hAnsiTheme="majorHAnsi" w:cstheme="majorHAnsi"/>
+        </w:rPr>
+        <w:instrText>ADDIN ZOTERO_ITEM CSL_CITATION {"citationID":"tUelmuHF","properties":{"formattedCitation":"\\super 28,30\\nosupersub{}","plainCitation":"28,30","noteIndex":0},"citationItems":[{"id":497,"uris":["http://zotero.org/users/local/3tku6QP0/items/278C2NYA"],"uri":["http://zotero.org/users/local/3tku6QP0/items/278C2NYA"],"itemData":{"id":497,"type":"article-journal","container-title":"Genetica","DOI":"10.1007/s10709-006-9110-9","ISSN":"0016-6707, 1573-6857","issue":"1","journalAbbreviation":"Genetica","language":"en","page":"29-35","source":"DOI.org (Crossref)","title":"Karyotype and chromosomal characteristics of Ag–NOR sites and 5S rDNA in European smelt, Osmerus eperlanus","volume":"131","author":[{"family":"Ocalewicz","given":"K."},{"family":"Hliwa","given":"P."},{"family":"Krol","given":"J."},{"family":"Rábová","given":"M."},{"family":"Stabinski","given":"R."},{"family":"Ráb","given":"P."}],"issued":{"date-parts":[["2007",7,26]]}}},{"id":499,"uris":["http://zotero.org/users/local/3tku6QP0/items/CEEW65XW"],"uri":["http://zotero.org/users/local/3tku6QP0/items/CEEW65XW"],"itemData":{"id":499,"type":"article-journal","container-title":"Biological Reviews","DOI":"10.1111/j.1469-185X.1987.tb00663.x","ISSN":"1464-7931, 1469-185X","issue":"3","journalAbbreviation":"Biological Reviews","language":"en","page":"197-214","source":"DOI.org (Crossref)","title":"THE CHROMOSOMES OF SALMONID FISHES","volume":"62","author":[{"family":"Hartley","given":"S. E."}],"issued":{"date-parts":[["1987",8]]}}}],"schema":"https://github.com/citation-style-language/schema/raw/master/csl-citation.json"}</w:instrText>
+      </w:r>
+      <w:r>
+        <w:rPr>
+          <w:rFonts w:asciiTheme="majorHAnsi" w:hAnsiTheme="majorHAnsi" w:cstheme="majorHAnsi"/>
+        </w:rPr>
+        <w:fldChar w:fldCharType="separate"/>
+      </w:r>
+      <w:r>
+        <w:rPr>
+          <w:rFonts w:asciiTheme="majorHAnsi" w:hAnsiTheme="majorHAnsi" w:cstheme="majorHAnsi"/>
+          <w:vertAlign w:val="superscript"/>
+        </w:rPr>
+        <w:t>28,30</w:t>
+      </w:r>
+      <w:r>
+        <w:rPr>
+          <w:rFonts w:asciiTheme="majorHAnsi" w:hAnsiTheme="majorHAnsi" w:cstheme="majorHAnsi"/>
+        </w:rPr>
+        <w:fldChar w:fldCharType="end"/>
+      </w:r>
+      <w:r>
+        <w:rPr>
+          <w:rFonts w:asciiTheme="majorHAnsi" w:hAnsiTheme="majorHAnsi" w:cstheme="majorHAnsi"/>
+        </w:rPr>
+        <w:t xml:space="preserve">. No sex chromosomes have been reported to date for those smelts studied cytogenetically, and here we found no evidence for sex-specific chromosomes although a more detailed study is necessary to secure such a determination given the small sample size and low resolution of images. </w:t>
+      </w:r>
+      <w:proofErr w:type="gramStart"/>
+      <w:r>
+        <w:rPr>
+          <w:rFonts w:asciiTheme="majorHAnsi" w:hAnsiTheme="majorHAnsi" w:cstheme="majorHAnsi"/>
+        </w:rPr>
+        <w:t>Similar to</w:t>
+      </w:r>
+      <w:proofErr w:type="gramEnd"/>
+      <w:r>
+        <w:rPr>
+          <w:rFonts w:asciiTheme="majorHAnsi" w:hAnsiTheme="majorHAnsi" w:cstheme="majorHAnsi"/>
+        </w:rPr>
+        <w:t xml:space="preserve"> other reports, we note a preponderance of </w:t>
+      </w:r>
+      <w:proofErr w:type="spellStart"/>
+      <w:r>
+        <w:rPr>
+          <w:rFonts w:asciiTheme="majorHAnsi" w:hAnsiTheme="majorHAnsi" w:cstheme="majorHAnsi"/>
+        </w:rPr>
+        <w:t>subtelocentric</w:t>
+      </w:r>
+      <w:proofErr w:type="spellEnd"/>
+      <w:r>
+        <w:rPr>
+          <w:rFonts w:asciiTheme="majorHAnsi" w:hAnsiTheme="majorHAnsi" w:cstheme="majorHAnsi"/>
+        </w:rPr>
+        <w:t>/acrocentric chromosome pairs over metacentric chromosome pair, as one might expect for closely related species. Chromosome composition is a descriptive metric, and our findings did not alter or affect our genome assembly process.</w:t>
+      </w:r>
+    </w:p>
+    <w:p>
+      <w:pPr>
+        <w:spacing w:line="276" w:lineRule="auto"/>
+        <w:rPr>
+          <w:rFonts w:asciiTheme="majorHAnsi" w:hAnsiTheme="majorHAnsi" w:cstheme="majorHAnsi"/>
+          <w:b/>
+          <w:bCs/>
+          <w:u w:val="single"/>
+        </w:rPr>
+      </w:pPr>
+    </w:p>
+    <w:p>
+      <w:pPr>
+        <w:spacing w:line="276" w:lineRule="auto"/>
+        <w:rPr>
+          <w:rFonts w:asciiTheme="majorHAnsi" w:hAnsiTheme="majorHAnsi" w:cstheme="majorHAnsi"/>
+          <w:b/>
+          <w:bCs/>
+          <w:u w:val="single"/>
+        </w:rPr>
+      </w:pPr>
+      <w:r>
+        <w:rPr>
+          <w:rFonts w:asciiTheme="majorHAnsi" w:hAnsiTheme="majorHAnsi" w:cstheme="majorHAnsi"/>
+        </w:rPr>
+        <w:t xml:space="preserve">The primary objective of this study was to create a single highly contiguous genome assembly for use within and beyond the scope of this project. We assembled two independent delta smelt genomes (male assembly and female assembly) using gold-standard methods in addition to validating the number of chromosomes with an independent cytogenetic study. To assemble the delta smelt genomes, we combined PacBio long reads, 10X Chromium linked-reads, Phase hi-c chromatin conformation capture and a linkage map to create two sex-specific reference assemblies for male and female fish. </w:t>
+      </w:r>
+    </w:p>
+    <w:p>
+      <w:pPr>
+        <w:spacing w:line="276" w:lineRule="auto"/>
+        <w:rPr>
+          <w:rFonts w:asciiTheme="majorHAnsi" w:hAnsiTheme="majorHAnsi" w:cstheme="majorHAnsi"/>
+          <w:b/>
+          <w:bCs/>
+          <w:u w:val="single"/>
+        </w:rPr>
+      </w:pPr>
+    </w:p>
+    <w:p>
+      <w:pPr>
+        <w:spacing w:line="276" w:lineRule="auto"/>
+        <w:rPr>
+          <w:rFonts w:asciiTheme="majorHAnsi" w:hAnsiTheme="majorHAnsi" w:cstheme="majorHAnsi"/>
+          <w:b/>
+          <w:bCs/>
+          <w:u w:val="single"/>
+        </w:rPr>
+      </w:pPr>
+      <w:r>
+        <w:rPr>
+          <w:rFonts w:asciiTheme="majorHAnsi" w:hAnsiTheme="majorHAnsi" w:cstheme="majorHAnsi"/>
+        </w:rPr>
+        <w:t xml:space="preserve">The final total lengths for the male and female assemblies were 0.47Gb and 0.44Gb, respectively which is similar to the </w:t>
+      </w:r>
+      <w:proofErr w:type="spellStart"/>
+      <w:r>
+        <w:rPr>
+          <w:rFonts w:asciiTheme="majorHAnsi" w:hAnsiTheme="majorHAnsi" w:cstheme="majorHAnsi"/>
+        </w:rPr>
+        <w:t>wakasagi</w:t>
+      </w:r>
+      <w:proofErr w:type="spellEnd"/>
+      <w:r>
+        <w:rPr>
+          <w:rFonts w:asciiTheme="majorHAnsi" w:hAnsiTheme="majorHAnsi" w:cstheme="majorHAnsi"/>
+        </w:rPr>
+        <w:t xml:space="preserve"> genome (</w:t>
+      </w:r>
+      <w:proofErr w:type="spellStart"/>
+      <w:r>
+        <w:rPr>
+          <w:rFonts w:asciiTheme="majorHAnsi" w:hAnsiTheme="majorHAnsi" w:cstheme="majorHAnsi"/>
+          <w:i/>
+          <w:iCs/>
+        </w:rPr>
+        <w:t>Hypomesus</w:t>
+      </w:r>
+      <w:proofErr w:type="spellEnd"/>
+      <w:r>
+        <w:rPr>
+          <w:rFonts w:asciiTheme="majorHAnsi" w:hAnsiTheme="majorHAnsi" w:cstheme="majorHAnsi"/>
+          <w:i/>
+          <w:iCs/>
+        </w:rPr>
+        <w:t xml:space="preserve"> </w:t>
+      </w:r>
+      <w:proofErr w:type="spellStart"/>
+      <w:r>
+        <w:rPr>
+          <w:rFonts w:asciiTheme="majorHAnsi" w:hAnsiTheme="majorHAnsi" w:cstheme="majorHAnsi"/>
+          <w:i/>
+          <w:iCs/>
+        </w:rPr>
+        <w:t>nipponensis</w:t>
+      </w:r>
+      <w:proofErr w:type="spellEnd"/>
+      <w:r>
+        <w:rPr>
+          <w:rFonts w:asciiTheme="majorHAnsi" w:hAnsiTheme="majorHAnsi" w:cstheme="majorHAnsi"/>
+        </w:rPr>
+        <w:t>) which has a total length of 0.50Gb</w:t>
+      </w:r>
+      <w:r>
+        <w:rPr>
+          <w:rFonts w:asciiTheme="majorHAnsi" w:hAnsiTheme="majorHAnsi" w:cstheme="majorHAnsi"/>
+        </w:rPr>
+        <w:fldChar w:fldCharType="begin"/>
+      </w:r>
+      <w:r>
+        <w:rPr>
+          <w:rFonts w:asciiTheme="majorHAnsi" w:hAnsiTheme="majorHAnsi" w:cstheme="majorHAnsi"/>
+        </w:rPr>
+        <w:instrText>ADDIN ZOTERO_ITEM CSL_CITATION {"citationID":"LHomXNMi","properties":{"formattedCitation":"\\super 31\\nosupersub{}","plainCitation":"31","noteIndex":0},"citationItems":[{"id":501,"uris":["http://zotero.org/users/local/3tku6QP0/items/I97AMA8Q"],"uri":["http://zotero.org/users/local/3tku6QP0/items/I97AMA8Q"],"itemData":{"id":501,"type":"article-journal","container-title":"G3: Genes|Genomes|Genetics","DOI":"10.1093/g3journal/jkab147","language":"en","page":"35","source":"Zotero","title":"Draft Genome of the Korean smelt Hypomesus nipponensis and its transcriptomic","author":[{"family":"Xuan","given":"Biao"},{"family":"Kim","given":"Eun Mi"},{"family":"Song","given":"Mi-Young"},{"family":"Shin","given":"Younhee"},{"family":"Jeon","given":"Ji-Hyeon"},{"family":"Bae","given":"Eun"}],"issued":{"date-parts":[["2021"]]}}}],"schema":"https://github.com/citation-style-language/schema/raw/master/csl-citation.json"}</w:instrText>
+      </w:r>
+      <w:r>
+        <w:rPr>
+          <w:rFonts w:asciiTheme="majorHAnsi" w:hAnsiTheme="majorHAnsi" w:cstheme="majorHAnsi"/>
+        </w:rPr>
+        <w:fldChar w:fldCharType="separate"/>
+      </w:r>
+      <w:r>
+        <w:rPr>
+          <w:rFonts w:asciiTheme="majorHAnsi" w:hAnsiTheme="majorHAnsi" w:cstheme="majorHAnsi"/>
+          <w:vertAlign w:val="superscript"/>
+        </w:rPr>
+        <w:t>31</w:t>
+      </w:r>
+      <w:r>
+        <w:rPr>
+          <w:rFonts w:asciiTheme="majorHAnsi" w:hAnsiTheme="majorHAnsi" w:cstheme="majorHAnsi"/>
+        </w:rPr>
+        <w:fldChar w:fldCharType="end"/>
+      </w:r>
+      <w:r>
+        <w:rPr>
+          <w:rFonts w:asciiTheme="majorHAnsi" w:hAnsiTheme="majorHAnsi" w:cstheme="majorHAnsi"/>
+        </w:rPr>
+        <w:t xml:space="preserve">. Our final male and female assemblies had 376 and 549 scaffolds with N50’s of 0.12Gb and 0.15Gb, respectively. The first 28 contigs, representing the number of haploid chromosomes confirmed by cytogenetic karyotyping contain 73.3% and 81.6% of the sequencing data of total assemblies in male and females, respectively. For comparison the 3.2Gb human genome––which is considered one of the leaders in genome assemblies and has been actively worked on for over a decade––has an N50 of 0.67Gb, has been assembled into 23 chromosomes and still contains 92 unplaced scaffolds for a total of 115 scaffolds. Thus, our reference genomes in a species that has a smaller genome with more chromosomes provides a highly successful foundation for the future of delta smelt research. Our final genome assemblies are roughly 25-30 times more contiguous that the newly published </w:t>
+      </w:r>
+      <w:r>
+        <w:rPr>
+          <w:rFonts w:asciiTheme="majorHAnsi" w:hAnsiTheme="majorHAnsi" w:cstheme="majorHAnsi"/>
+          <w:i/>
+          <w:iCs/>
+        </w:rPr>
+        <w:t xml:space="preserve">H. </w:t>
+      </w:r>
+      <w:proofErr w:type="spellStart"/>
+      <w:r>
+        <w:rPr>
+          <w:rFonts w:asciiTheme="majorHAnsi" w:hAnsiTheme="majorHAnsi" w:cstheme="majorHAnsi"/>
+          <w:i/>
+          <w:iCs/>
+        </w:rPr>
+        <w:t>niponnensis</w:t>
+      </w:r>
+      <w:proofErr w:type="spellEnd"/>
+      <w:r>
+        <w:rPr>
+          <w:rFonts w:asciiTheme="majorHAnsi" w:hAnsiTheme="majorHAnsi" w:cstheme="majorHAnsi"/>
+        </w:rPr>
+        <w:t xml:space="preserve"> assembly and our final assemblies contained 88.4% (in male reference) and 89.3% (in female reference) of core genes expected in the </w:t>
+      </w:r>
+      <w:r>
+        <w:rPr>
+          <w:rFonts w:asciiTheme="majorHAnsi" w:hAnsiTheme="majorHAnsi" w:cstheme="majorHAnsi"/>
+          <w:i/>
+          <w:iCs/>
+        </w:rPr>
+        <w:t>Actinopterygii</w:t>
+      </w:r>
+      <w:r>
+        <w:rPr>
+          <w:rFonts w:asciiTheme="majorHAnsi" w:hAnsiTheme="majorHAnsi" w:cstheme="majorHAnsi"/>
+        </w:rPr>
+        <w:t xml:space="preserve"> BUSCO database.</w:t>
+      </w:r>
+    </w:p>
+    <w:p>
+      <w:pPr>
+        <w:spacing w:line="276" w:lineRule="auto"/>
+        <w:rPr>
+          <w:rFonts w:asciiTheme="majorHAnsi" w:hAnsiTheme="majorHAnsi" w:cstheme="majorHAnsi"/>
+          <w:b/>
+          <w:bCs/>
+          <w:u w:val="single"/>
+        </w:rPr>
+      </w:pPr>
+    </w:p>
+    <w:p>
+      <w:pPr>
+        <w:spacing w:line="276" w:lineRule="auto"/>
+        <w:rPr>
+          <w:rFonts w:asciiTheme="majorHAnsi" w:hAnsiTheme="majorHAnsi" w:cstheme="majorHAnsi"/>
+        </w:rPr>
+      </w:pPr>
+      <w:r>
+        <w:rPr>
+          <w:rFonts w:asciiTheme="majorHAnsi" w:hAnsiTheme="majorHAnsi" w:cstheme="majorHAnsi"/>
+        </w:rPr>
+        <w:t>In summation, our final reference genomes are highly contiguous and contain a high number of ultra-conserved genes. This indicates that this project was successful in assembling a useful resource for current and future studies involving delta smelt and closely related species.</w:t>
+      </w:r>
+    </w:p>
+    <w:p>
+      <w:pPr>
+        <w:rPr>
+          <w:rFonts w:asciiTheme="majorHAnsi" w:hAnsiTheme="majorHAnsi" w:cstheme="majorHAnsi"/>
+        </w:rPr>
+      </w:pPr>
+    </w:p>
     <w:sectPr>
       <w:pgSz w:w="12240" w:h="15840"/>
       <w:pgMar w:top="1440" w:right="1440" w:bottom="1440" w:left="1440" w:header="720" w:footer="720" w:gutter="0"/>
@@ -1209,6 +5588,53 @@
     <w:name w:val="Normal"/>
     <w:qFormat/>
   </w:style>
+  <w:style w:type="paragraph" w:styleId="Heading1">
+    <w:name w:val="heading 1"/>
+    <w:basedOn w:val="Normal"/>
+    <w:next w:val="Normal"/>
+    <w:link w:val="Heading1Char"/>
+    <w:uiPriority w:val="9"/>
+    <w:qFormat/>
+    <w:rsid w:val="0021528F"/>
+    <w:pPr>
+      <w:keepNext/>
+      <w:keepLines/>
+      <w:suppressAutoHyphens/>
+      <w:spacing w:before="240"/>
+      <w:outlineLvl w:val="0"/>
+    </w:pPr>
+    <w:rPr>
+      <w:rFonts w:ascii="Times New Roman" w:eastAsiaTheme="majorEastAsia" w:hAnsi="Times New Roman" w:cstheme="majorBidi"/>
+      <w:b/>
+      <w:color w:val="000000" w:themeColor="text1"/>
+      <w:szCs w:val="32"/>
+      <w:u w:val="single"/>
+    </w:rPr>
+  </w:style>
+  <w:style w:type="paragraph" w:styleId="Heading2">
+    <w:name w:val="heading 2"/>
+    <w:basedOn w:val="Normal"/>
+    <w:next w:val="Normal"/>
+    <w:link w:val="Heading2Char"/>
+    <w:uiPriority w:val="9"/>
+    <w:unhideWhenUsed/>
+    <w:qFormat/>
+    <w:rsid w:val="0021528F"/>
+    <w:pPr>
+      <w:keepNext/>
+      <w:keepLines/>
+      <w:suppressAutoHyphens/>
+      <w:spacing w:before="40"/>
+      <w:outlineLvl w:val="1"/>
+    </w:pPr>
+    <w:rPr>
+      <w:rFonts w:ascii="Times New Roman" w:eastAsiaTheme="majorEastAsia" w:hAnsi="Times New Roman" w:cstheme="majorBidi"/>
+      <w:b/>
+      <w:i/>
+      <w:color w:val="000000" w:themeColor="text1"/>
+      <w:szCs w:val="26"/>
+    </w:rPr>
+  </w:style>
   <w:style w:type="character" w:default="1" w:styleId="DefaultParagraphFont">
     <w:name w:val="Default Paragraph Font"/>
     <w:uiPriority w:val="1"/>
@@ -1246,6 +5672,47 @@
       <w:ind w:left="720"/>
       <w:contextualSpacing/>
     </w:pPr>
+  </w:style>
+  <w:style w:type="character" w:customStyle="1" w:styleId="Heading1Char">
+    <w:name w:val="Heading 1 Char"/>
+    <w:basedOn w:val="DefaultParagraphFont"/>
+    <w:link w:val="Heading1"/>
+    <w:uiPriority w:val="9"/>
+    <w:qFormat/>
+    <w:rsid w:val="0021528F"/>
+    <w:rPr>
+      <w:rFonts w:ascii="Times New Roman" w:eastAsiaTheme="majorEastAsia" w:hAnsi="Times New Roman" w:cstheme="majorBidi"/>
+      <w:b/>
+      <w:color w:val="000000" w:themeColor="text1"/>
+      <w:szCs w:val="32"/>
+      <w:u w:val="single"/>
+    </w:rPr>
+  </w:style>
+  <w:style w:type="character" w:customStyle="1" w:styleId="Heading2Char">
+    <w:name w:val="Heading 2 Char"/>
+    <w:basedOn w:val="DefaultParagraphFont"/>
+    <w:link w:val="Heading2"/>
+    <w:uiPriority w:val="9"/>
+    <w:qFormat/>
+    <w:rsid w:val="0021528F"/>
+    <w:rPr>
+      <w:rFonts w:ascii="Times New Roman" w:eastAsiaTheme="majorEastAsia" w:hAnsi="Times New Roman" w:cstheme="majorBidi"/>
+      <w:b/>
+      <w:i/>
+      <w:color w:val="000000" w:themeColor="text1"/>
+      <w:szCs w:val="26"/>
+    </w:rPr>
+  </w:style>
+  <w:style w:type="character" w:styleId="Hyperlink">
+    <w:name w:val="Hyperlink"/>
+    <w:basedOn w:val="DefaultParagraphFont"/>
+    <w:uiPriority w:val="99"/>
+    <w:unhideWhenUsed/>
+    <w:rsid w:val="0021528F"/>
+    <w:rPr>
+      <w:color w:val="0000FF"/>
+      <w:u w:val="single"/>
+    </w:rPr>
   </w:style>
 </w:styles>
 </file>

</xml_diff>

<commit_message>
mv old gnm intro txt 2 fodder doc
</commit_message>
<xml_diff>
--- a/individual_chapters/Chapter_2-Genome_assembly.docx
+++ b/individual_chapters/Chapter_2-Genome_assembly.docx
@@ -474,23 +474,6 @@
           <w:rFonts w:asciiTheme="majorHAnsi" w:hAnsiTheme="majorHAnsi" w:cstheme="majorHAnsi"/>
           <w:color w:val="00000A"/>
         </w:rPr>
-        <w:t>THE NEED</w:t>
-      </w:r>
-    </w:p>
-    <w:p>
-      <w:pPr>
-        <w:spacing w:line="276" w:lineRule="auto"/>
-        <w:ind w:right="270"/>
-        <w:rPr>
-          <w:rFonts w:asciiTheme="majorHAnsi" w:hAnsiTheme="majorHAnsi" w:cstheme="majorHAnsi"/>
-          <w:color w:val="00000A"/>
-        </w:rPr>
-      </w:pPr>
-      <w:r>
-        <w:rPr>
-          <w:rFonts w:asciiTheme="majorHAnsi" w:hAnsiTheme="majorHAnsi" w:cstheme="majorHAnsi"/>
-          <w:color w:val="00000A"/>
-        </w:rPr>
         <w:t>F</w:t>
       </w:r>
       <w:r>
@@ -638,7 +621,7 @@
           <w:rFonts w:asciiTheme="majorHAnsi" w:hAnsiTheme="majorHAnsi" w:cstheme="majorHAnsi"/>
           <w:color w:val="00000A"/>
         </w:rPr>
-        <w:t xml:space="preserve">Genomic resources contribute to two broad categories: medicine and biodiversity. Medicine has benefitted from genomic resources </w:t>
+        <w:t xml:space="preserve">Genomic resources contribute to two broad categories: medicine and biodiversity. Medicine has benefitted from genomic resources by using comparative methods to identify conserved loci essential to life or different classes of </w:t>
       </w:r>
       <w:r>
         <w:rPr>
@@ -646,7 +629,7 @@
           <w:color w:val="00000A"/>
         </w:rPr>
         <w:lastRenderedPageBreak/>
-        <w:t>by using comparative methods to identify conserved loci essential to life or different classes of organisms</w:t>
+        <w:t>organisms</w:t>
       </w:r>
       <w:r>
         <w:rPr>
@@ -746,23 +729,6 @@
           <w:rFonts w:asciiTheme="majorHAnsi" w:hAnsiTheme="majorHAnsi" w:cstheme="majorHAnsi"/>
           <w:color w:val="00000A"/>
         </w:rPr>
-        <w:t>CURRENT TECHNOLOIGES</w:t>
-      </w:r>
-    </w:p>
-    <w:p>
-      <w:pPr>
-        <w:spacing w:line="276" w:lineRule="auto"/>
-        <w:ind w:right="270"/>
-        <w:rPr>
-          <w:rFonts w:asciiTheme="majorHAnsi" w:hAnsiTheme="majorHAnsi" w:cstheme="majorHAnsi"/>
-          <w:color w:val="00000A"/>
-        </w:rPr>
-      </w:pPr>
-      <w:r>
-        <w:rPr>
-          <w:rFonts w:asciiTheme="majorHAnsi" w:hAnsiTheme="majorHAnsi" w:cstheme="majorHAnsi"/>
-          <w:color w:val="00000A"/>
-        </w:rPr>
         <w:t>Sequencing technologies have been in a</w:t>
       </w:r>
       <w:r>
@@ -928,29 +894,13 @@
         </w:rPr>
         <w:t xml:space="preserve">two orders of </w:t>
       </w:r>
-      <w:proofErr w:type="gramStart"/>
-      <w:r>
-        <w:rPr>
-          <w:rFonts w:asciiTheme="majorHAnsi" w:hAnsiTheme="majorHAnsi" w:cstheme="majorHAnsi"/>
-          <w:color w:val="00000A"/>
-        </w:rPr>
-        <w:t>magnitude</w:t>
-      </w:r>
-      <w:r>
-        <w:rPr>
-          <w:rFonts w:asciiTheme="majorHAnsi" w:hAnsiTheme="majorHAnsi" w:cstheme="majorHAnsi"/>
-          <w:color w:val="00000A"/>
-        </w:rPr>
-        <w:t>,</w:t>
-      </w:r>
-      <w:r>
-        <w:rPr>
-          <w:rFonts w:asciiTheme="majorHAnsi" w:hAnsiTheme="majorHAnsi" w:cstheme="majorHAnsi"/>
-          <w:color w:val="00000A"/>
-        </w:rPr>
-        <w:t xml:space="preserve"> but</w:t>
-      </w:r>
-      <w:proofErr w:type="gramEnd"/>
+      <w:r>
+        <w:rPr>
+          <w:rFonts w:asciiTheme="majorHAnsi" w:hAnsiTheme="majorHAnsi" w:cstheme="majorHAnsi"/>
+          <w:color w:val="00000A"/>
+        </w:rPr>
+        <w:t>magnitude but</w:t>
+      </w:r>
       <w:r>
         <w:rPr>
           <w:rFonts w:asciiTheme="majorHAnsi" w:hAnsiTheme="majorHAnsi" w:cstheme="majorHAnsi"/>
@@ -1043,187 +993,28 @@
           <w:rFonts w:asciiTheme="majorHAnsi" w:hAnsiTheme="majorHAnsi" w:cstheme="majorHAnsi"/>
           <w:color w:val="00000A"/>
         </w:rPr>
-        <w:t xml:space="preserve">Since 2017, </w:t>
-      </w:r>
-      <w:r>
-        <w:rPr>
-          <w:rFonts w:asciiTheme="majorHAnsi" w:hAnsiTheme="majorHAnsi" w:cstheme="majorHAnsi"/>
-          <w:color w:val="00000A"/>
-        </w:rPr>
-        <w:t xml:space="preserve">over </w:t>
-      </w:r>
-      <w:r>
-        <w:rPr>
-          <w:rFonts w:asciiTheme="majorHAnsi" w:hAnsiTheme="majorHAnsi" w:cstheme="majorHAnsi"/>
-          <w:color w:val="00000A"/>
-        </w:rPr>
-        <w:t xml:space="preserve">half of all </w:t>
-      </w:r>
-      <w:r>
-        <w:rPr>
-          <w:rFonts w:asciiTheme="majorHAnsi" w:hAnsiTheme="majorHAnsi" w:cstheme="majorHAnsi"/>
-          <w:color w:val="00000A"/>
-        </w:rPr>
-        <w:t xml:space="preserve">vertebrate </w:t>
-      </w:r>
-      <w:r>
-        <w:rPr>
-          <w:rFonts w:asciiTheme="majorHAnsi" w:hAnsiTheme="majorHAnsi" w:cstheme="majorHAnsi"/>
-          <w:color w:val="00000A"/>
-        </w:rPr>
-        <w:t xml:space="preserve">chromosome-level assemblies </w:t>
-      </w:r>
-      <w:r>
-        <w:rPr>
-          <w:rFonts w:asciiTheme="majorHAnsi" w:hAnsiTheme="majorHAnsi" w:cstheme="majorHAnsi"/>
-          <w:color w:val="00000A"/>
-        </w:rPr>
-        <w:t xml:space="preserve">submit to GenBank </w:t>
-      </w:r>
-      <w:r>
-        <w:rPr>
-          <w:rFonts w:asciiTheme="majorHAnsi" w:hAnsiTheme="majorHAnsi" w:cstheme="majorHAnsi"/>
-          <w:color w:val="00000A"/>
-        </w:rPr>
-        <w:t xml:space="preserve">use two or more sequencing technologies [TK </w:t>
-      </w:r>
-      <w:proofErr w:type="spellStart"/>
-      <w:r>
-        <w:rPr>
-          <w:rFonts w:asciiTheme="majorHAnsi" w:hAnsiTheme="majorHAnsi" w:cstheme="majorHAnsi"/>
-          <w:color w:val="00000A"/>
-        </w:rPr>
-        <w:t>Hotaling</w:t>
-      </w:r>
-      <w:proofErr w:type="spellEnd"/>
-      <w:r>
-        <w:rPr>
-          <w:rFonts w:asciiTheme="majorHAnsi" w:hAnsiTheme="majorHAnsi" w:cstheme="majorHAnsi"/>
-          <w:color w:val="00000A"/>
-        </w:rPr>
-        <w:t xml:space="preserve"> et al. 2021].</w:t>
-      </w:r>
-      <w:r>
-        <w:rPr>
-          <w:rFonts w:asciiTheme="majorHAnsi" w:hAnsiTheme="majorHAnsi" w:cstheme="majorHAnsi"/>
-          <w:color w:val="00000A"/>
-        </w:rPr>
-        <w:t xml:space="preserve"> </w:t>
-      </w:r>
-    </w:p>
-    <w:p>
-      <w:pPr>
-        <w:spacing w:line="276" w:lineRule="auto"/>
-        <w:ind w:right="270"/>
-        <w:rPr>
-          <w:rFonts w:asciiTheme="majorHAnsi" w:hAnsiTheme="majorHAnsi" w:cstheme="majorHAnsi"/>
-          <w:color w:val="00000A"/>
-        </w:rPr>
-      </w:pPr>
-      <w:r>
-        <w:rPr>
-          <w:rFonts w:asciiTheme="majorHAnsi" w:hAnsiTheme="majorHAnsi" w:cstheme="majorHAnsi"/>
-          <w:color w:val="00000A"/>
-        </w:rPr>
-        <w:t xml:space="preserve">Each of the three </w:t>
-      </w:r>
-      <w:r>
-        <w:rPr>
-          <w:rFonts w:asciiTheme="majorHAnsi" w:hAnsiTheme="majorHAnsi" w:cstheme="majorHAnsi"/>
-          <w:color w:val="00000A"/>
-        </w:rPr>
-        <w:t>technology</w:t>
-      </w:r>
-      <w:r>
-        <w:rPr>
-          <w:rFonts w:asciiTheme="majorHAnsi" w:hAnsiTheme="majorHAnsi" w:cstheme="majorHAnsi"/>
-          <w:color w:val="00000A"/>
-        </w:rPr>
-        <w:t xml:space="preserve"> types have different biases, errors, and uses.</w:t>
-      </w:r>
-      <w:r>
-        <w:rPr>
-          <w:rFonts w:asciiTheme="majorHAnsi" w:hAnsiTheme="majorHAnsi" w:cstheme="majorHAnsi"/>
-          <w:color w:val="00000A"/>
-        </w:rPr>
-        <w:t xml:space="preserve"> </w:t>
-      </w:r>
-      <w:r>
-        <w:rPr>
-          <w:rFonts w:asciiTheme="majorHAnsi" w:hAnsiTheme="majorHAnsi" w:cstheme="majorHAnsi"/>
-          <w:color w:val="00000A"/>
-        </w:rPr>
-        <w:t xml:space="preserve">In general, hybrid assemblies use long </w:t>
-      </w:r>
-      <w:r>
-        <w:rPr>
-          <w:rFonts w:asciiTheme="majorHAnsi" w:hAnsiTheme="majorHAnsi" w:cstheme="majorHAnsi"/>
-          <w:color w:val="00000A"/>
-        </w:rPr>
-        <w:t xml:space="preserve">error prone reads </w:t>
-      </w:r>
-      <w:r>
-        <w:rPr>
-          <w:rFonts w:asciiTheme="majorHAnsi" w:hAnsiTheme="majorHAnsi" w:cstheme="majorHAnsi"/>
-          <w:color w:val="00000A"/>
-        </w:rPr>
-        <w:t>to generate scaffolds, short</w:t>
-      </w:r>
-      <w:r>
-        <w:rPr>
-          <w:rFonts w:asciiTheme="majorHAnsi" w:hAnsiTheme="majorHAnsi" w:cstheme="majorHAnsi"/>
-          <w:color w:val="00000A"/>
-        </w:rPr>
-        <w:t xml:space="preserve"> reads which have high accuracy but cannot span highly repetitive sequences</w:t>
-      </w:r>
-      <w:r>
-        <w:rPr>
-          <w:rFonts w:asciiTheme="majorHAnsi" w:hAnsiTheme="majorHAnsi" w:cstheme="majorHAnsi"/>
-          <w:color w:val="00000A"/>
-        </w:rPr>
-        <w:t xml:space="preserve"> to correct base calling errors, and interaction mapping</w:t>
-      </w:r>
-      <w:r>
-        <w:rPr>
-          <w:rFonts w:asciiTheme="majorHAnsi" w:hAnsiTheme="majorHAnsi" w:cstheme="majorHAnsi"/>
-          <w:color w:val="00000A"/>
-        </w:rPr>
-        <w:t xml:space="preserve"> which shows physical associations</w:t>
-      </w:r>
-      <w:r>
-        <w:rPr>
-          <w:rFonts w:asciiTheme="majorHAnsi" w:hAnsiTheme="majorHAnsi" w:cstheme="majorHAnsi"/>
-          <w:color w:val="00000A"/>
-        </w:rPr>
-        <w:t xml:space="preserve"> to </w:t>
-      </w:r>
-      <w:r>
-        <w:rPr>
-          <w:rFonts w:asciiTheme="majorHAnsi" w:hAnsiTheme="majorHAnsi" w:cstheme="majorHAnsi"/>
-          <w:color w:val="00000A"/>
-        </w:rPr>
-        <w:t xml:space="preserve">span and </w:t>
-      </w:r>
-      <w:r>
-        <w:rPr>
-          <w:rFonts w:asciiTheme="majorHAnsi" w:hAnsiTheme="majorHAnsi" w:cstheme="majorHAnsi"/>
-          <w:color w:val="00000A"/>
-        </w:rPr>
-        <w:t xml:space="preserve">link scaffolds with </w:t>
-      </w:r>
-      <w:r>
-        <w:rPr>
-          <w:rFonts w:asciiTheme="majorHAnsi" w:hAnsiTheme="majorHAnsi" w:cstheme="majorHAnsi"/>
-          <w:color w:val="00000A"/>
-        </w:rPr>
-        <w:t xml:space="preserve">problematic motifs to fully sequence. </w:t>
-      </w:r>
-      <w:r>
-        <w:rPr>
-          <w:rFonts w:asciiTheme="majorHAnsi" w:hAnsiTheme="majorHAnsi" w:cstheme="majorHAnsi"/>
-          <w:color w:val="00000A"/>
-        </w:rPr>
-        <w:t>In addition to various sequencing technology, genome assembly contiguity can be further increase by incorporating linkage maps, which use</w:t>
+        <w:t>As such, “h</w:t>
+      </w:r>
+      <w:r>
+        <w:rPr>
+          <w:rFonts w:asciiTheme="majorHAnsi" w:hAnsiTheme="majorHAnsi" w:cstheme="majorHAnsi"/>
+          <w:color w:val="00000A"/>
+        </w:rPr>
+        <w:t>ybrid</w:t>
+      </w:r>
+      <w:r>
+        <w:rPr>
+          <w:rFonts w:asciiTheme="majorHAnsi" w:hAnsiTheme="majorHAnsi" w:cstheme="majorHAnsi"/>
+          <w:color w:val="00000A"/>
+        </w:rPr>
+        <w:t>”</w:t>
+      </w:r>
+      <w:r>
+        <w:rPr>
+          <w:rFonts w:asciiTheme="majorHAnsi" w:hAnsiTheme="majorHAnsi" w:cstheme="majorHAnsi"/>
+          <w:color w:val="00000A"/>
+        </w:rPr>
+        <w:t xml:space="preserve"> assemblie</w:t>
       </w:r>
       <w:r>
         <w:rPr>
@@ -1237,35 +1028,21 @@
           <w:rFonts w:asciiTheme="majorHAnsi" w:hAnsiTheme="majorHAnsi" w:cstheme="majorHAnsi"/>
           <w:color w:val="00000A"/>
         </w:rPr>
-        <w:t xml:space="preserve"> the frequency of recombination between marker</w:t>
-      </w:r>
-      <w:r>
-        <w:rPr>
-          <w:rFonts w:asciiTheme="majorHAnsi" w:hAnsiTheme="majorHAnsi" w:cstheme="majorHAnsi"/>
-          <w:color w:val="00000A"/>
-        </w:rPr>
-        <w:t>s</w:t>
-      </w:r>
-      <w:r>
-        <w:rPr>
-          <w:rFonts w:asciiTheme="majorHAnsi" w:hAnsiTheme="majorHAnsi" w:cstheme="majorHAnsi"/>
-          <w:color w:val="00000A"/>
-        </w:rPr>
-        <w:t xml:space="preserve"> </w:t>
-      </w:r>
-      <w:r>
-        <w:rPr>
-          <w:rFonts w:asciiTheme="majorHAnsi" w:hAnsiTheme="majorHAnsi" w:cstheme="majorHAnsi"/>
-          <w:color w:val="00000A"/>
-        </w:rPr>
-        <w:t xml:space="preserve">to generate relative distances </w:t>
-      </w:r>
-      <w:r>
-        <w:rPr>
-          <w:rFonts w:asciiTheme="majorHAnsi" w:hAnsiTheme="majorHAnsi" w:cstheme="majorHAnsi"/>
-          <w:color w:val="00000A"/>
-        </w:rPr>
-        <w:t>throughout the genome</w:t>
+        <w:t xml:space="preserve"> are a</w:t>
+      </w:r>
+      <w:r>
+        <w:rPr>
+          <w:rFonts w:asciiTheme="majorHAnsi" w:hAnsiTheme="majorHAnsi" w:cstheme="majorHAnsi"/>
+          <w:color w:val="00000A"/>
+        </w:rPr>
+        <w:t xml:space="preserve">n accepted and </w:t>
+      </w:r>
+      <w:r>
+        <w:rPr>
+          <w:rFonts w:asciiTheme="majorHAnsi" w:hAnsiTheme="majorHAnsi" w:cstheme="majorHAnsi"/>
+          <w:color w:val="00000A"/>
+        </w:rPr>
+        <w:t>reliable way to achieve a chromosome-scale high-quality genome assembly</w:t>
       </w:r>
       <w:r>
         <w:rPr>
@@ -1274,539 +1051,6 @@
         </w:rPr>
         <w:t>.</w:t>
       </w:r>
-    </w:p>
-    <w:p>
-      <w:pPr>
-        <w:spacing w:line="276" w:lineRule="auto"/>
-        <w:ind w:right="270"/>
-        <w:rPr>
-          <w:rFonts w:asciiTheme="majorHAnsi" w:hAnsiTheme="majorHAnsi" w:cstheme="majorHAnsi"/>
-          <w:color w:val="00000A"/>
-        </w:rPr>
-      </w:pPr>
-    </w:p>
-    <w:p>
-      <w:pPr>
-        <w:spacing w:line="276" w:lineRule="auto"/>
-        <w:ind w:right="270"/>
-        <w:rPr>
-          <w:rFonts w:asciiTheme="majorHAnsi" w:hAnsiTheme="majorHAnsi" w:cstheme="majorHAnsi"/>
-          <w:color w:val="00000A"/>
-        </w:rPr>
-      </w:pPr>
-      <w:r>
-        <w:rPr>
-          <w:rFonts w:asciiTheme="majorHAnsi" w:hAnsiTheme="majorHAnsi" w:cstheme="majorHAnsi"/>
-          <w:color w:val="00000A"/>
-        </w:rPr>
-        <w:t>Prior to this work</w:t>
-      </w:r>
-      <w:r>
-        <w:rPr>
-          <w:rFonts w:asciiTheme="majorHAnsi" w:hAnsiTheme="majorHAnsi" w:cstheme="majorHAnsi"/>
-          <w:color w:val="00000A"/>
-        </w:rPr>
-        <w:t xml:space="preserve"> no endangered and</w:t>
-      </w:r>
-      <w:r>
-        <w:rPr>
-          <w:rFonts w:asciiTheme="majorHAnsi" w:hAnsiTheme="majorHAnsi" w:cstheme="majorHAnsi"/>
-          <w:color w:val="00000A"/>
-        </w:rPr>
-        <w:t xml:space="preserve"> three highly fragmented </w:t>
-      </w:r>
-      <w:proofErr w:type="spellStart"/>
-      <w:r>
-        <w:rPr>
-          <w:rFonts w:asciiTheme="majorHAnsi" w:hAnsiTheme="majorHAnsi" w:cstheme="majorHAnsi"/>
-          <w:color w:val="00000A"/>
-        </w:rPr>
-        <w:t>Osmeridae</w:t>
-      </w:r>
-      <w:proofErr w:type="spellEnd"/>
-      <w:r>
-        <w:rPr>
-          <w:rFonts w:asciiTheme="majorHAnsi" w:hAnsiTheme="majorHAnsi" w:cstheme="majorHAnsi"/>
-          <w:i/>
-          <w:iCs/>
-          <w:color w:val="00000A"/>
-        </w:rPr>
-        <w:t xml:space="preserve"> </w:t>
-      </w:r>
-      <w:r>
-        <w:rPr>
-          <w:rFonts w:asciiTheme="majorHAnsi" w:hAnsiTheme="majorHAnsi" w:cstheme="majorHAnsi"/>
-          <w:color w:val="00000A"/>
-        </w:rPr>
-        <w:t xml:space="preserve">(smelt) </w:t>
-      </w:r>
-      <w:r>
-        <w:rPr>
-          <w:rFonts w:asciiTheme="majorHAnsi" w:hAnsiTheme="majorHAnsi" w:cstheme="majorHAnsi"/>
-          <w:color w:val="00000A"/>
-        </w:rPr>
-        <w:t>genome assemblies</w:t>
-      </w:r>
-      <w:r>
-        <w:rPr>
-          <w:rFonts w:asciiTheme="majorHAnsi" w:hAnsiTheme="majorHAnsi" w:cstheme="majorHAnsi"/>
-          <w:color w:val="00000A"/>
-        </w:rPr>
-        <w:t xml:space="preserve"> from three different genera</w:t>
-      </w:r>
-      <w:r>
-        <w:rPr>
-          <w:rFonts w:asciiTheme="majorHAnsi" w:hAnsiTheme="majorHAnsi" w:cstheme="majorHAnsi"/>
-          <w:color w:val="00000A"/>
-        </w:rPr>
-        <w:t xml:space="preserve"> </w:t>
-      </w:r>
-      <w:r>
-        <w:rPr>
-          <w:rFonts w:asciiTheme="majorHAnsi" w:hAnsiTheme="majorHAnsi" w:cstheme="majorHAnsi"/>
-          <w:color w:val="00000A"/>
-        </w:rPr>
-        <w:t>(</w:t>
-      </w:r>
-      <w:proofErr w:type="spellStart"/>
-      <w:r>
-        <w:rPr>
-          <w:rFonts w:asciiTheme="majorHAnsi" w:hAnsiTheme="majorHAnsi" w:cstheme="majorHAnsi"/>
-          <w:i/>
-          <w:iCs/>
-          <w:color w:val="00000A"/>
-        </w:rPr>
-        <w:t>Hypomesus</w:t>
-      </w:r>
-      <w:proofErr w:type="spellEnd"/>
-      <w:r>
-        <w:rPr>
-          <w:rFonts w:asciiTheme="majorHAnsi" w:hAnsiTheme="majorHAnsi" w:cstheme="majorHAnsi"/>
-          <w:i/>
-          <w:iCs/>
-          <w:color w:val="00000A"/>
-        </w:rPr>
-        <w:t xml:space="preserve">, </w:t>
-      </w:r>
-      <w:proofErr w:type="spellStart"/>
-      <w:r>
-        <w:rPr>
-          <w:rFonts w:asciiTheme="majorHAnsi" w:hAnsiTheme="majorHAnsi" w:cstheme="majorHAnsi"/>
-          <w:i/>
-          <w:iCs/>
-          <w:color w:val="00000A"/>
-        </w:rPr>
-        <w:t>Thaleichthys</w:t>
-      </w:r>
-      <w:proofErr w:type="spellEnd"/>
-      <w:r>
-        <w:rPr>
-          <w:rFonts w:asciiTheme="majorHAnsi" w:hAnsiTheme="majorHAnsi" w:cstheme="majorHAnsi"/>
-          <w:color w:val="00000A"/>
-        </w:rPr>
-        <w:t xml:space="preserve">, and </w:t>
-      </w:r>
-      <w:r>
-        <w:rPr>
-          <w:rFonts w:asciiTheme="majorHAnsi" w:hAnsiTheme="majorHAnsi" w:cstheme="majorHAnsi"/>
-          <w:i/>
-          <w:iCs/>
-          <w:color w:val="00000A"/>
-        </w:rPr>
-        <w:t>Osmerus</w:t>
-      </w:r>
-      <w:r>
-        <w:rPr>
-          <w:rFonts w:asciiTheme="majorHAnsi" w:hAnsiTheme="majorHAnsi" w:cstheme="majorHAnsi"/>
-          <w:color w:val="00000A"/>
-        </w:rPr>
-        <w:t xml:space="preserve">) </w:t>
-      </w:r>
-      <w:r>
-        <w:rPr>
-          <w:rFonts w:asciiTheme="majorHAnsi" w:hAnsiTheme="majorHAnsi" w:cstheme="majorHAnsi"/>
-          <w:color w:val="00000A"/>
-        </w:rPr>
-        <w:t xml:space="preserve">were publicly available through GenBank. </w:t>
-      </w:r>
-      <w:r>
-        <w:rPr>
-          <w:rFonts w:asciiTheme="majorHAnsi" w:hAnsiTheme="majorHAnsi" w:cstheme="majorHAnsi"/>
-          <w:color w:val="00000A"/>
-        </w:rPr>
-        <w:t xml:space="preserve">The most closely related assembly </w:t>
-      </w:r>
-      <w:r>
-        <w:rPr>
-          <w:rFonts w:asciiTheme="majorHAnsi" w:hAnsiTheme="majorHAnsi" w:cstheme="majorHAnsi"/>
-          <w:color w:val="00000A"/>
-        </w:rPr>
-        <w:t xml:space="preserve">publicly </w:t>
-      </w:r>
-      <w:r>
-        <w:rPr>
-          <w:rFonts w:asciiTheme="majorHAnsi" w:hAnsiTheme="majorHAnsi" w:cstheme="majorHAnsi"/>
-          <w:color w:val="00000A"/>
-        </w:rPr>
-        <w:t xml:space="preserve">available </w:t>
-      </w:r>
-      <w:r>
-        <w:rPr>
-          <w:rFonts w:asciiTheme="majorHAnsi" w:hAnsiTheme="majorHAnsi" w:cstheme="majorHAnsi"/>
-          <w:color w:val="00000A"/>
-        </w:rPr>
-        <w:t>was</w:t>
-      </w:r>
-      <w:r>
-        <w:rPr>
-          <w:rFonts w:asciiTheme="majorHAnsi" w:hAnsiTheme="majorHAnsi" w:cstheme="majorHAnsi"/>
-          <w:color w:val="00000A"/>
-        </w:rPr>
-        <w:t xml:space="preserve"> </w:t>
-      </w:r>
-      <w:proofErr w:type="spellStart"/>
-      <w:r>
-        <w:rPr>
-          <w:rFonts w:asciiTheme="majorHAnsi" w:hAnsiTheme="majorHAnsi" w:cstheme="majorHAnsi"/>
-          <w:i/>
-          <w:iCs/>
-          <w:color w:val="00000A"/>
-        </w:rPr>
-        <w:t>Hypomesus</w:t>
-      </w:r>
-      <w:proofErr w:type="spellEnd"/>
-      <w:r>
-        <w:rPr>
-          <w:rFonts w:asciiTheme="majorHAnsi" w:hAnsiTheme="majorHAnsi" w:cstheme="majorHAnsi"/>
-          <w:i/>
-          <w:iCs/>
-          <w:color w:val="00000A"/>
-        </w:rPr>
-        <w:t xml:space="preserve"> </w:t>
-      </w:r>
-      <w:proofErr w:type="spellStart"/>
-      <w:r>
-        <w:rPr>
-          <w:rFonts w:asciiTheme="majorHAnsi" w:hAnsiTheme="majorHAnsi" w:cstheme="majorHAnsi"/>
-          <w:i/>
-          <w:iCs/>
-          <w:color w:val="00000A"/>
-        </w:rPr>
-        <w:t>nipponensis</w:t>
-      </w:r>
-      <w:proofErr w:type="spellEnd"/>
-      <w:r>
-        <w:rPr>
-          <w:rFonts w:asciiTheme="majorHAnsi" w:hAnsiTheme="majorHAnsi" w:cstheme="majorHAnsi"/>
-          <w:color w:val="00000A"/>
-        </w:rPr>
-        <w:t xml:space="preserve"> (</w:t>
-      </w:r>
-      <w:r>
-        <w:rPr>
-          <w:rFonts w:asciiTheme="majorHAnsi" w:hAnsiTheme="majorHAnsi" w:cstheme="majorHAnsi"/>
-          <w:color w:val="00000A"/>
-        </w:rPr>
-        <w:t>Pond</w:t>
-      </w:r>
-      <w:r>
-        <w:rPr>
-          <w:rFonts w:asciiTheme="majorHAnsi" w:hAnsiTheme="majorHAnsi" w:cstheme="majorHAnsi"/>
-          <w:color w:val="00000A"/>
-        </w:rPr>
-        <w:t xml:space="preserve"> smelt), a common species of smelt </w:t>
-      </w:r>
-      <w:r>
-        <w:rPr>
-          <w:rFonts w:asciiTheme="majorHAnsi" w:hAnsiTheme="majorHAnsi" w:cstheme="majorHAnsi"/>
-          <w:color w:val="00000A"/>
-        </w:rPr>
-        <w:t xml:space="preserve">endemic to and </w:t>
-      </w:r>
-      <w:r>
-        <w:rPr>
-          <w:rFonts w:asciiTheme="majorHAnsi" w:hAnsiTheme="majorHAnsi" w:cstheme="majorHAnsi"/>
-          <w:color w:val="00000A"/>
-        </w:rPr>
-        <w:t>used as a food commodity in Japan</w:t>
-      </w:r>
-      <w:r>
-        <w:rPr>
-          <w:rFonts w:asciiTheme="majorHAnsi" w:hAnsiTheme="majorHAnsi" w:cstheme="majorHAnsi"/>
-          <w:color w:val="00000A"/>
-        </w:rPr>
-        <w:t>, introduced into the SFE and known to hybridize with delta smelt [</w:t>
-      </w:r>
-      <w:proofErr w:type="spellStart"/>
-      <w:r>
-        <w:rPr>
-          <w:rFonts w:asciiTheme="majorHAnsi" w:hAnsiTheme="majorHAnsi" w:cstheme="majorHAnsi"/>
-          <w:color w:val="00000A"/>
-        </w:rPr>
-        <w:t>tk</w:t>
-      </w:r>
-      <w:proofErr w:type="spellEnd"/>
-      <w:r>
-        <w:rPr>
-          <w:rFonts w:asciiTheme="majorHAnsi" w:hAnsiTheme="majorHAnsi" w:cstheme="majorHAnsi"/>
-          <w:color w:val="00000A"/>
-        </w:rPr>
-        <w:t xml:space="preserve"> Dill and </w:t>
-      </w:r>
-      <w:proofErr w:type="spellStart"/>
-      <w:r>
-        <w:rPr>
-          <w:rFonts w:asciiTheme="majorHAnsi" w:hAnsiTheme="majorHAnsi" w:cstheme="majorHAnsi"/>
-          <w:color w:val="00000A"/>
-        </w:rPr>
-        <w:t>Cordone</w:t>
-      </w:r>
-      <w:proofErr w:type="spellEnd"/>
-      <w:r>
-        <w:rPr>
-          <w:rFonts w:asciiTheme="majorHAnsi" w:hAnsiTheme="majorHAnsi" w:cstheme="majorHAnsi"/>
-          <w:color w:val="00000A"/>
-        </w:rPr>
-        <w:t xml:space="preserve">]. </w:t>
-      </w:r>
-      <w:r>
-        <w:rPr>
-          <w:rFonts w:asciiTheme="majorHAnsi" w:hAnsiTheme="majorHAnsi" w:cstheme="majorHAnsi"/>
-          <w:color w:val="00000A"/>
-        </w:rPr>
-        <w:t>While the</w:t>
-      </w:r>
-      <w:r>
-        <w:rPr>
-          <w:rFonts w:asciiTheme="majorHAnsi" w:hAnsiTheme="majorHAnsi" w:cstheme="majorHAnsi"/>
-          <w:color w:val="00000A"/>
-        </w:rPr>
-        <w:t xml:space="preserve"> </w:t>
-      </w:r>
-      <w:r>
-        <w:rPr>
-          <w:rFonts w:asciiTheme="majorHAnsi" w:hAnsiTheme="majorHAnsi" w:cstheme="majorHAnsi"/>
-          <w:color w:val="00000A"/>
-        </w:rPr>
-        <w:t>Pond</w:t>
-      </w:r>
-      <w:r>
-        <w:rPr>
-          <w:rFonts w:asciiTheme="majorHAnsi" w:hAnsiTheme="majorHAnsi" w:cstheme="majorHAnsi"/>
-          <w:color w:val="00000A"/>
-        </w:rPr>
-        <w:t xml:space="preserve"> smelt genome</w:t>
-      </w:r>
-      <w:r>
-        <w:rPr>
-          <w:rFonts w:asciiTheme="majorHAnsi" w:hAnsiTheme="majorHAnsi" w:cstheme="majorHAnsi"/>
-          <w:color w:val="00000A"/>
-        </w:rPr>
-        <w:t xml:space="preserve">, estimated to be 464 </w:t>
-      </w:r>
-      <w:proofErr w:type="spellStart"/>
-      <w:r>
-        <w:rPr>
-          <w:rFonts w:asciiTheme="majorHAnsi" w:hAnsiTheme="majorHAnsi" w:cstheme="majorHAnsi"/>
-          <w:color w:val="00000A"/>
-        </w:rPr>
-        <w:t>Mbp</w:t>
-      </w:r>
-      <w:proofErr w:type="spellEnd"/>
-      <w:r>
-        <w:rPr>
-          <w:rFonts w:asciiTheme="majorHAnsi" w:hAnsiTheme="majorHAnsi" w:cstheme="majorHAnsi"/>
-          <w:color w:val="00000A"/>
-        </w:rPr>
-        <w:t xml:space="preserve"> in size</w:t>
-      </w:r>
-      <w:r>
-        <w:rPr>
-          <w:rFonts w:asciiTheme="majorHAnsi" w:hAnsiTheme="majorHAnsi" w:cstheme="majorHAnsi"/>
-          <w:color w:val="00000A"/>
-        </w:rPr>
-        <w:t xml:space="preserve"> with </w:t>
-      </w:r>
-      <w:r>
-        <w:rPr>
-          <w:rFonts w:asciiTheme="majorHAnsi" w:hAnsiTheme="majorHAnsi" w:cstheme="majorHAnsi"/>
-          <w:color w:val="00000A"/>
-        </w:rPr>
-        <w:t>2n=26</w:t>
-      </w:r>
-      <w:r>
-        <w:rPr>
-          <w:rFonts w:asciiTheme="majorHAnsi" w:hAnsiTheme="majorHAnsi" w:cstheme="majorHAnsi"/>
-          <w:color w:val="00000A"/>
-        </w:rPr>
-        <w:t>,</w:t>
-      </w:r>
-      <w:r>
-        <w:rPr>
-          <w:rFonts w:asciiTheme="majorHAnsi" w:hAnsiTheme="majorHAnsi" w:cstheme="majorHAnsi"/>
-          <w:color w:val="00000A"/>
-        </w:rPr>
-        <w:t xml:space="preserve"> </w:t>
-      </w:r>
-      <w:r>
-        <w:rPr>
-          <w:rFonts w:asciiTheme="majorHAnsi" w:hAnsiTheme="majorHAnsi" w:cstheme="majorHAnsi"/>
-          <w:color w:val="00000A"/>
-        </w:rPr>
-        <w:t xml:space="preserve">was the most contiguous </w:t>
-      </w:r>
-      <w:r>
-        <w:rPr>
-          <w:rFonts w:asciiTheme="majorHAnsi" w:hAnsiTheme="majorHAnsi" w:cstheme="majorHAnsi"/>
-          <w:color w:val="00000A"/>
-        </w:rPr>
-        <w:t>resource within</w:t>
-      </w:r>
-      <w:r>
-        <w:rPr>
-          <w:rFonts w:asciiTheme="majorHAnsi" w:hAnsiTheme="majorHAnsi" w:cstheme="majorHAnsi"/>
-          <w:color w:val="00000A"/>
-        </w:rPr>
-        <w:t xml:space="preserve"> the </w:t>
-      </w:r>
-      <w:r>
-        <w:rPr>
-          <w:rFonts w:asciiTheme="majorHAnsi" w:hAnsiTheme="majorHAnsi" w:cstheme="majorHAnsi"/>
-          <w:color w:val="00000A"/>
-        </w:rPr>
-        <w:t>Smelt</w:t>
-      </w:r>
-      <w:r>
-        <w:rPr>
-          <w:rFonts w:asciiTheme="majorHAnsi" w:hAnsiTheme="majorHAnsi" w:cstheme="majorHAnsi"/>
-          <w:color w:val="00000A"/>
-        </w:rPr>
-        <w:t xml:space="preserve"> </w:t>
-      </w:r>
-      <w:r>
-        <w:rPr>
-          <w:rFonts w:asciiTheme="majorHAnsi" w:hAnsiTheme="majorHAnsi" w:cstheme="majorHAnsi"/>
-          <w:color w:val="00000A"/>
-        </w:rPr>
-        <w:t>family, the assembly had an N50 of 0.46 M</w:t>
-      </w:r>
-      <w:proofErr w:type="spellStart"/>
-      <w:r>
-        <w:rPr>
-          <w:rFonts w:asciiTheme="majorHAnsi" w:hAnsiTheme="majorHAnsi" w:cstheme="majorHAnsi"/>
-          <w:color w:val="00000A"/>
-        </w:rPr>
-        <w:t>bp</w:t>
-      </w:r>
-      <w:proofErr w:type="spellEnd"/>
-      <w:r>
-        <w:rPr>
-          <w:rFonts w:asciiTheme="majorHAnsi" w:hAnsiTheme="majorHAnsi" w:cstheme="majorHAnsi"/>
-          <w:color w:val="00000A"/>
-        </w:rPr>
-        <w:t xml:space="preserve"> and an L50 of 477</w:t>
-      </w:r>
-      <w:r>
-        <w:rPr>
-          <w:rFonts w:asciiTheme="majorHAnsi" w:hAnsiTheme="majorHAnsi" w:cstheme="majorHAnsi"/>
-          <w:color w:val="00000A"/>
-        </w:rPr>
-        <w:t xml:space="preserve"> [</w:t>
-      </w:r>
-      <w:proofErr w:type="spellStart"/>
-      <w:r>
-        <w:rPr>
-          <w:rFonts w:asciiTheme="majorHAnsi" w:hAnsiTheme="majorHAnsi" w:cstheme="majorHAnsi"/>
-          <w:color w:val="00000A"/>
-        </w:rPr>
-        <w:t>tk</w:t>
-      </w:r>
-      <w:proofErr w:type="spellEnd"/>
-      <w:r>
-        <w:rPr>
-          <w:rFonts w:asciiTheme="majorHAnsi" w:hAnsiTheme="majorHAnsi" w:cstheme="majorHAnsi"/>
-          <w:color w:val="00000A"/>
-        </w:rPr>
-        <w:t xml:space="preserve"> CITE </w:t>
-      </w:r>
-      <w:proofErr w:type="spellStart"/>
-      <w:r>
-        <w:rPr>
-          <w:rFonts w:asciiTheme="majorHAnsi" w:hAnsiTheme="majorHAnsi" w:cstheme="majorHAnsi"/>
-          <w:color w:val="00000A"/>
-        </w:rPr>
-        <w:t>Kitada</w:t>
-      </w:r>
-      <w:proofErr w:type="spellEnd"/>
-      <w:r>
-        <w:rPr>
-          <w:rFonts w:asciiTheme="majorHAnsi" w:hAnsiTheme="majorHAnsi" w:cstheme="majorHAnsi"/>
-          <w:color w:val="00000A"/>
-        </w:rPr>
-        <w:t xml:space="preserve"> 1980 &amp; Xuan 2021].</w:t>
-      </w:r>
-      <w:r>
-        <w:rPr>
-          <w:rFonts w:asciiTheme="majorHAnsi" w:hAnsiTheme="majorHAnsi" w:cstheme="majorHAnsi"/>
-          <w:color w:val="00000A"/>
-        </w:rPr>
-        <w:t xml:space="preserve"> </w:t>
-      </w:r>
-    </w:p>
-    <w:p>
-      <w:pPr>
-        <w:spacing w:line="276" w:lineRule="auto"/>
-        <w:ind w:right="270"/>
-        <w:rPr>
-          <w:rFonts w:asciiTheme="majorHAnsi" w:hAnsiTheme="majorHAnsi" w:cstheme="majorHAnsi"/>
-          <w:color w:val="00000A"/>
-        </w:rPr>
-      </w:pPr>
-    </w:p>
-    <w:p>
-      <w:pPr>
-        <w:spacing w:line="276" w:lineRule="auto"/>
-        <w:ind w:right="270"/>
-        <w:rPr>
-          <w:rFonts w:asciiTheme="majorHAnsi" w:hAnsiTheme="majorHAnsi" w:cstheme="majorHAnsi"/>
-          <w:color w:val="00000A"/>
-        </w:rPr>
-      </w:pPr>
-      <w:r>
-        <w:rPr>
-          <w:rFonts w:asciiTheme="majorHAnsi" w:hAnsiTheme="majorHAnsi" w:cstheme="majorHAnsi"/>
-          <w:color w:val="00000A"/>
-        </w:rPr>
-        <w:t xml:space="preserve"> </w:t>
-      </w:r>
-    </w:p>
-    <w:p>
-      <w:pPr>
-        <w:spacing w:line="276" w:lineRule="auto"/>
-        <w:ind w:right="270"/>
-        <w:rPr>
-          <w:rFonts w:asciiTheme="majorHAnsi" w:hAnsiTheme="majorHAnsi" w:cstheme="majorHAnsi"/>
-          <w:color w:val="00000A"/>
-        </w:rPr>
-      </w:pPr>
-    </w:p>
-    <w:p>
-      <w:pPr>
-        <w:spacing w:line="276" w:lineRule="auto"/>
-        <w:ind w:right="270"/>
-        <w:rPr>
-          <w:rFonts w:asciiTheme="majorHAnsi" w:hAnsiTheme="majorHAnsi" w:cstheme="majorHAnsi"/>
-          <w:color w:val="00000A"/>
-        </w:rPr>
-      </w:pPr>
-      <w:r>
-        <w:rPr>
-          <w:rFonts w:asciiTheme="majorHAnsi" w:hAnsiTheme="majorHAnsi" w:cstheme="majorHAnsi"/>
-          <w:color w:val="00000A"/>
-        </w:rPr>
-        <w:lastRenderedPageBreak/>
-        <w:t>The use of next generation sequencing (NGS) technologies in conjunction with a highly contiguous and accurate reference genome increases the power and precision of inferences made in population genetic studies (e.g., analyses of population structure, genetic diversity, and local adaptation)</w:t>
-      </w:r>
       <w:r>
         <w:rPr>
           <w:rFonts w:asciiTheme="majorHAnsi" w:hAnsiTheme="majorHAnsi" w:cstheme="majorHAnsi"/>
@@ -1818,7 +1062,7 @@
           <w:rFonts w:asciiTheme="majorHAnsi" w:hAnsiTheme="majorHAnsi" w:cstheme="majorHAnsi"/>
           <w:color w:val="00000A"/>
         </w:rPr>
-        <w:instrText>ADDIN ZOTERO_ITEM CSL_CITATION {"citationID":"g9w79XJU","properties":{"formattedCitation":"\\super 8\\nosupersub{}","plainCitation":"8","noteIndex":0},"citationItems":[{"id":213,"uris":["http://zotero.org/users/local/3tku6QP0/items/SJQIKWLY"],"uri":["http://zotero.org/users/local/3tku6QP0/items/SJQIKWLY"],"itemData":{"id":213,"type":"article-journal","abstract":"We will soon have complete genome sequences from thousands of species, as well as from many individuals within species. This coming explosion of information will transform our understanding of the amount, distribution and functional significance of genetic variation in natural populations. Now is a crucial time to explore the potential implications of this information revolution for conservation genetics and to recognize limitations in applying genomic tools to conservation issues. We identify and discuss those problems for which genomics will be most valuable for curbing the accelerating worldwide loss of biodiversity. We also provide guidance on which genomics tools and approaches will be most appropriate to use for different aspects of conservation.","container-title":"Nature Reviews Genetics","DOI":"10.1038/nrg2844","ISSN":"1471-0064 (Electronic)\\r1471-0056 (Linking)","title":"Genomics and the future of conservation genetics","author":[{"family":"Allendorf","given":"Fred W."},{"family":"Hohenlohe","given":"Paul A."},{"family":"Luikart","given":"Gordon"}],"issued":{"date-parts":[["2010"]]}}}],"schema":"https://github.com/citation-style-language/schema/raw/master/csl-citation.json"}</w:instrText>
+        <w:instrText xml:space="preserve"> ADDIN ZOTERO_ITEM CSL_CITATION {"citationID":"bj9GvkSb","properties":{"formattedCitation":"\\super 13,14\\nosupersub{}","plainCitation":"13,14","noteIndex":0},"citationItems":[{"id":476,"uris":["http://zotero.org/users/local/3tku6QP0/items/BJS9BBAU"],"itemData":{"id":476,"type":"article-journal","container-title":"Nature Genetics","DOI":"10.1038/ng.3802","ISSN":"1061-4036, 1546-1718","issue":"4","journalAbbreviation":"Nat Genet","language":"en","page":"643-650","source":"DOI.org (Crossref)","title":"Single-molecule sequencing and chromatin conformation capture enable de novo reference assembly of the domestic goat genome","volume":"49","author":[{"family":"Bickhart","given":"Derek M"},{"family":"Rosen","given":"Benjamin D"},{"family":"Koren","given":"Sergey"},{"family":"Sayre","given":"Brian L"},{"family":"Hastie","given":"Alex R"},{"family":"Chan","given":"Saki"},{"family":"Lee","given":"Joyce"},{"family":"Lam","given":"Ernest T"},{"family":"Liachko","given":"Ivan"},{"family":"Sullivan","given":"Shawn T"},{"family":"Burton","given":"Joshua N"},{"family":"Huson","given":"Heather J"},{"family":"Nystrom","given":"John C"},{"family":"Kelley","given":"Christy M"},{"family":"Hutchison","given":"Jana L"},{"family":"Zhou","given":"Yang"},{"family":"Sun","given":"Jiajie"},{"family":"Crisà","given":"Alessandra"},{"family":"Ponce de León","given":"F Abel"},{"family":"Schwartz","given":"John C"},{"family":"Hammond","given":"John A"},{"family":"Waldbieser","given":"Geoffrey C"},{"family":"Schroeder","given":"Steven G"},{"family":"Liu","given":"George E"},{"family":"Dunham","given":"Maitreya J"},{"family":"Shendure","given":"Jay"},{"family":"Sonstegard","given":"Tad S"},{"family":"Phillippy","given":"Adam M"},{"family":"Van Tassell","given":"Curtis P"},{"family":"Smith","given":"Timothy P L"}],"issued":{"date-parts":[["2017",4]]}}},{"id":478,"uris":["http://zotero.org/users/local/3tku6QP0/items/M6KU66UR"],"itemData":{"id":478,"type":"article-journal","abstract":"Abstract\n            \n              High-quality and complete reference genome assemblies are fundamental for the application of genomics to biology, disease, and biodiversity conservation. However, such assemblies are available for only a few non-microbial species\n              1–4\n              . To address this issue, the international Genome 10K (G10K) consortium\n              5,6\n              has worked over a five-year period to evaluate and develop cost-effective methods for assembling highly accurate and nearly complete reference genomes. Here we present lessons learned from generating assemblies for 16 species that represent six major vertebrate lineages. We confirm that long-read sequencing technologies are essential for maximizing genome quality, and that unresolved complex repeats and haplotype heterozygosity are major sources of assembly error when not handled correctly. Our assemblies correct substantial errors, add missing sequence in some of the best historical reference genomes, and reveal biological discoveries. These include the identification of many false gene duplications, increases in gene sizes, chromosome rearrangements that are specific to lineages, a repeated independent chromosome breakpoint in bat genomes, and a canonical GC-rich pattern in protein-coding genes and their regulatory regions. Adopting these lessons, we have embarked on the Vertebrate Genomes Project (VGP), an international effort to generate high-quality, complete reference genomes for all of the roughly 70,000 extant vertebrate species and to help to enable a new era of discovery across the life sciences.","container-title":"Nature","DOI":"10.1038/s41586-021-03451-0","ISSN":"0028-0836, 1476-4687","issue":"7856","journalAbbreviation":"Nature","language":"en","page":"737-746","source":"DOI.org (Crossref)","title":"Towards complete and error-free genome assemblies of all vertebrate species","volume":"592","author":[{"family":"Rhie","given":"Arang"},{"family":"McCarthy","given":"Shane A."},{"family":"Fedrigo","given":"Olivier"},{"family":"Damas","given":"Joana"},{"family":"Formenti","given":"Giulio"},{"family":"Koren","given":"Sergey"},{"family":"Uliano-Silva","given":"Marcela"},{"family":"Chow","given":"William"},{"family":"Fungtammasan","given":"Arkarachai"},{"family":"Kim","given":"Juwan"},{"family":"Lee","given":"Chul"},{"family":"Ko","given":"Byung June"},{"family":"Chaisson","given":"Mark"},{"family":"Gedman","given":"Gregory L."},{"family":"Cantin","given":"Lindsey J."},{"family":"Thibaud-Nissen","given":"Francoise"},{"family":"Haggerty","given":"Leanne"},{"family":"Bista","given":"Iliana"},{"family":"Smith","given":"Michelle"},{"family":"Haase","given":"Bettina"},{"family":"Mountcastle","given":"Jacquelyn"},{"family":"Winkler","given":"Sylke"},{"family":"Paez","given":"Sadye"},{"family":"Howard","given":"Jason"},{"family":"Vernes","given":"Sonja C."},{"family":"Lama","given":"Tanya M."},{"family":"Grutzner","given":"Frank"},{"family":"Warren","given":"Wesley C."},{"family":"Balakrishnan","given":"Christopher N."},{"family":"Burt","given":"Dave"},{"family":"George","given":"Julia M."},{"family":"Biegler","given":"Matthew T."},{"family":"Iorns","given":"David"},{"family":"Digby","given":"Andrew"},{"family":"Eason","given":"Daryl"},{"family":"Robertson","given":"Bruce"},{"family":"Edwards","given":"Taylor"},{"family":"Wilkinson","given":"Mark"},{"family":"Turner","given":"George"},{"family":"Meyer","given":"Axel"},{"family":"Kautt","given":"Andreas F."},{"family":"Franchini","given":"Paolo"},{"family":"Detrich","given":"H. William"},{"family":"Svardal","given":"Hannes"},{"family":"Wagner","given":"Maximilian"},{"family":"Naylor","given":"Gavin J. P."},{"family":"Pippel","given":"Martin"},{"family":"Malinsky","given":"Milan"},{"family":"Mooney","given":"Mark"},{"family":"Simbirsky","given":"Maria"},{"family":"Hannigan","given":"Brett T."},{"family":"Pesout","given":"Trevor"},{"family":"Houck","given":"Marlys"},{"family":"Misuraca","given":"Ann"},{"family":"Kingan","given":"Sarah B."},{"family":"Hall","given":"Richard"},{"family":"Kronenberg","given":"Zev"},{"family":"Sović","given":"Ivan"},{"family":"Dunn","given":"Christopher"},{"family":"Ning","given":"Zemin"},{"family":"Hastie","given":"Alex"},{"family":"Lee","given":"Joyce"},{"family":"Selvaraj","given":"Siddarth"},{"family":"Green","given":"Richard E."},{"family":"Putnam","given":"Nicholas H."},{"family":"Gut","given":"Ivo"},{"family":"Ghurye","given":"Jay"},{"family":"Garrison","given":"Erik"},{"family":"Sims","given":"Ying"},{"family":"Collins","given":"Joanna"},{"family":"Pelan","given":"Sarah"},{"family":"Torrance","given":"James"},{"family":"Tracey","given":"Alan"},{"family":"Wood","given":"Jonathan"},{"family":"Dagnew","given":"Robel E."},{"family":"Guan","given":"Dengfeng"},{"family":"London","given":"Sarah E."},{"family":"Clayton","given":"David F."},{"family":"Mello","given":"Claudio V."},{"family":"Friedrich","given":"Samantha R."},{"family":"Lovell","given":"Peter V."},{"family":"Osipova","given":"Ekaterina"},{"family":"Al-Ajli","given":"Farooq O."},{"family":"Secomandi","given":"Simona"},{"family":"Kim","given":"Heebal"},{"family":"Theofanopoulou","given":"Constantina"},{"family":"Hiller","given":"Michael"},{"family":"Zhou","given":"Yang"},{"family":"Harris","given":"Robert S."},{"family":"Makova","given":"Kateryna D."},{"family":"Medvedev","given":"Paul"},{"family":"Hoffman","given":"Jinna"},{"family":"Masterson","given":"Patrick"},{"family":"Clark","given":"Karen"},{"family":"Martin","given":"Fergal"},{"family":"Howe","given":"Kevin"},{"family":"Flicek","given":"Paul"},{"family":"Walenz","given":"Brian P."},{"family":"Kwak","given":"Woori"},{"family":"Clawson","given":"Hiram"},{"family":"Diekhans","given":"Mark"},{"family":"Nassar","given":"Luis"},{"family":"Paten","given":"Benedict"},{"family":"Kraus","given":"Robert H. S."},{"family":"Crawford","given":"Andrew J."},{"family":"Gilbert","given":"M. Thomas P."},{"family":"Zhang","given":"Guojie"},{"family":"Venkatesh","given":"Byrappa"},{"family":"Murphy","given":"Robert W."},{"family":"Koepfli","given":"Klaus-Peter"},{"family":"Shapiro","given":"Beth"},{"family":"Johnson","given":"Warren E."},{"family":"Di Palma","given":"Federica"},{"family":"Marques-Bonet","given":"Tomas"},{"family":"Teeling","given":"Emma C."},{"family":"Warnow","given":"Tandy"},{"family":"Graves","given":"Jennifer Marshall"},{"family":"Ryder","given":"Oliver A."},{"family":"Haussler","given":"David"},{"family":"O’Brien","given":"Stephen J."},{"family":"Korlach","given":"Jonas"},{"family":"Lewin","given":"Harris A."},{"family":"Howe","given":"Kerstin"},{"family":"Myers","given":"Eugene W."},{"family":"Durbin","given":"Richard"},{"family":"Phillippy","given":"Adam M."},{"family":"Jarvis","given":"Erich D."}],"issued":{"date-parts":[["2021",4,29]]}}}],"schema":"https://github.com/citation-style-language/schema/raw/master/csl-citation.json"} </w:instrText>
       </w:r>
       <w:r>
         <w:rPr>
@@ -1833,7 +1077,7 @@
           <w:color w:val="000080"/>
           <w:vertAlign w:val="superscript"/>
         </w:rPr>
-        <w:t>8</w:t>
+        <w:t>13,14</w:t>
       </w:r>
       <w:r>
         <w:rPr>
@@ -1847,330 +1091,749 @@
           <w:rFonts w:asciiTheme="majorHAnsi" w:hAnsiTheme="majorHAnsi" w:cstheme="majorHAnsi"/>
           <w:color w:val="00000A"/>
         </w:rPr>
-        <w:t>. Without a reference genome, DNA sequences captured by the sequencer but not aligned to a reference genome fail to account for how each piece of sequenced DNA interacts with all other sequences (i.e., linkage patterns). However, by aligning to a reference genome we know where each segment of sequenced DNA lies within the genome and relative to other sequenced DNA. An assembled genome vastly increases the power to answer questions concerning demography, adaptation, fitness, and disease susceptibility.</w:t>
-      </w:r>
-      <w:r>
-        <w:rPr>
-          <w:rFonts w:asciiTheme="majorHAnsi" w:hAnsiTheme="majorHAnsi" w:cstheme="majorHAnsi"/>
-        </w:rPr>
-        <w:fldChar w:fldCharType="begin"/>
-      </w:r>
-      <w:r>
-        <w:rPr>
-          <w:rFonts w:asciiTheme="majorHAnsi" w:hAnsiTheme="majorHAnsi" w:cstheme="majorHAnsi"/>
-          <w:color w:val="00000A"/>
-        </w:rPr>
-        <w:instrText xml:space="preserve"> ADDIN ZOTERO_ITEM CSL_CITATION {"citationID":"u7gi3JVa","properties":{"formattedCitation":"\\super 9,10\\nosupersub{}","plainCitation":"9,10","noteIndex":0},"citationItems":[{"id":"YezxCNvE/GnQk4zHK","uris":["http://www.mendeley.com/documents/?uuid=7d097e57-88a8-4b7e-80e2-9363996b7f04"],"uri":["http://www.mendeley.com/documents/?uuid=7d097e57-88a8-4b7e-80e2-9363996b7f04"],"itemData":{"DOI":"10.1146/annurev-animal-031412-103636","ISSN":"2165-8102","abstract":"The genomics era has opened up exciting possibilities in the field of conservation biology by enabling genomic analyses of threatened species that previously were limited to model organisms. Next-generation sequencing (NGS) and the collection of genome-wide data allow for more robust studies of the demographic history of populations and adaptive variation associated with fitness and local adaptation. Genomic analyses can also advance management efforts for threatened wild and captive populations by identifying loci contributing to inbreeding depression and disease susceptibility, and predicting fitness consequences of introgression. However, the development of genomic tools in wild species still carries multiple challenges, particularly those associated with computational and sampling constraints. This review provides an overview of the most significant applications of NGS and the implications and limitations of genomic studies in conservation. © 2013 by Annual Reviews.","author":[{"dropping-particle":"","family":"Steiner","given":"Cynthia C.","non-dropping-particle":"","parse-names":false,"suffix":""},{"dropping-particle":"","family":"Putnam","given":"Andrea S.","non-dropping-particle":"","parse-names":false,"suffix":""},{"dropping-particle":"","family":"Hoeck","given":"Paquita E.A.","non-dropping-particle":"","parse-names":false,"suffix":""},{"dropping-particle":"","family":"Ryder","given":"Oliver A.","non-dropping-particle":"","parse-names":false,"suffix":""}],"container-title":"Annual Review of Animal Biosciences","id":"ITEM-1","issue":"1","issued":{"date-parts":[["2013"]]},"page":"261-281","title":"Conservation Genomics of Threatened Animal Species","type":"article-journal","volume":"1"}},{"id":"YezxCNvE/9c2lmnJ1","uris":["http://www.mendeley.com/documents/?uuid=66ff25a6-2c12-4c9c-b35c-19dddba8b7fa"],"uri":["http://www.mendeley.com/documents/?uuid=66ff25a6-2c12-4c9c-b35c-19dddba8b7fa"],"itemData":{"DOI":"10.1111/mec.13814","ISBN":"1365-294X","ISSN":"1365294X","abstract":"The last decade has seen an explosion of interest in use of genetic markers to estimate effective population size, Ne. Effective population size is important both theoretically (Ne is a key parameter in almost every aspect of evolutionary biology) and for practical application (Ne determines rates of genetic drift and loss of genetic variability and modulates the effectiveness of selection, so it is crucial to consider in conservation). As documented by Palstra &amp; Fraser (2012), most of the recent growth in Ne estimation can be attributed to development or refinement of methods that can use a single sample of individuals (the older temporal method requires at least two samples separated in time). As with other population genetic methods, performance of new Ne estimators is typically evaluated with simulated data for a few scenarios selected by the author(s). Inevitably, these initial evaluations fail to fully consider the consequences of violating simplifying assumptions, such as discrete generations, closed populations of constant size and selective neutrality. Subsequently, many researchers studying natural or captive populations have reported estimates of Ne for multiple methods; often these estimates are congruent, but that is not always the case. Because true Ne is rarely known in these empirical studies, it is difficult to make sense of the results when estimates differ substantially among methods. What is needed is a rigorous, comparative analysis under realistic scenarios for which true Ne is known. Recently, Gilbert &amp; Whitlock (2015) did just that for both single-sample and temporal methods under a wide range of migration schemes. In the current issue of Molecular Ecology, Wang (2016) uses simulations to evaluate performance of four single-sample Ne estimators. In addition to assessing effects of true Ne, sample size, and number of loci, Wang also evaluated performance under changing abundance, physical linkage and genotyping errors, as well as for some alternative life histories (high rates of selfing; haplodiploids). Wang showed that the sibship frequency (SF) and linkage disequilibrium (LD) methods perform dramatically better than the heterozygote excess and molecular coancestry methods under most scenarios (see Fig. 1, modified from figure 2 in Wang 2016), and he also concluded that SF is generally more versatile than LD. This article represents a truly Herculean effort, and results should be of considerable value to researchers interested i…","author":[{"dropping-particle":"","family":"Waples","given":"Robin S.","non-dropping-particle":"","parse-names":false,"suffix":""}],"container-title":"Molecular Ecology","id":"ITEM-2","issue":"19","issued":{"date-parts":[["2016"]]},"page":"4689-4691","title":"Making sense of genetic estimates of effective population size","type":"article-journal","volume":"25"}}],"schema":"https://github.com/citation-style-language/schema/raw/master/csl-citation.json"} </w:instrText>
-      </w:r>
-      <w:r>
-        <w:rPr>
-          <w:rFonts w:asciiTheme="majorHAnsi" w:hAnsiTheme="majorHAnsi" w:cstheme="majorHAnsi"/>
-          <w:color w:val="00000A"/>
-        </w:rPr>
-        <w:fldChar w:fldCharType="separate"/>
-      </w:r>
-      <w:r>
-        <w:rPr>
-          <w:rFonts w:asciiTheme="majorHAnsi" w:hAnsiTheme="majorHAnsi" w:cstheme="majorHAnsi"/>
-          <w:color w:val="000080"/>
-          <w:vertAlign w:val="superscript"/>
-        </w:rPr>
-        <w:t>9,10</w:t>
-      </w:r>
-      <w:r>
-        <w:rPr>
-          <w:rFonts w:asciiTheme="majorHAnsi" w:hAnsiTheme="majorHAnsi" w:cstheme="majorHAnsi"/>
-          <w:color w:val="00000A"/>
-        </w:rPr>
-        <w:fldChar w:fldCharType="end"/>
-      </w:r>
-      <w:r>
-        <w:rPr>
-          <w:rFonts w:asciiTheme="majorHAnsi" w:hAnsiTheme="majorHAnsi" w:cstheme="majorHAnsi"/>
-          <w:color w:val="00000A"/>
-        </w:rPr>
-        <w:t xml:space="preserve"> For example, previous work in Chinook salmon and steelhead found a small number of markers that were associated with run-timing in each species. In 2014, these markers were located on five different scaffolds and next to gaps in the highly fractured genome assembly. Reanalysis using long-reads to span gaps and reorient and link fragmented scaffolds demonstrated that all the associated markers were from a single locus (i.e., the GREB1L region)</w:t>
-      </w:r>
-      <w:r>
-        <w:rPr>
-          <w:rFonts w:asciiTheme="majorHAnsi" w:hAnsiTheme="majorHAnsi" w:cstheme="majorHAnsi"/>
-        </w:rPr>
-        <w:fldChar w:fldCharType="begin"/>
-      </w:r>
-      <w:r>
-        <w:rPr>
-          <w:rFonts w:asciiTheme="majorHAnsi" w:hAnsiTheme="majorHAnsi" w:cstheme="majorHAnsi"/>
-          <w:color w:val="00000A"/>
-        </w:rPr>
-        <w:instrText xml:space="preserve"> ADDIN ZOTERO_ITEM CSL_CITATION {"citationID":"qb3OHMtd","properties":{"formattedCitation":"\\super 11\\nosupersub{}","plainCitation":"11","noteIndex":0},"citationItems":[{"id":"YezxCNvE/BjITKRJZ","uris":["http://www.mendeley.com/documents/?uuid=c6fd8232-bfc3-43ec-83ec-b1c559fc77f3"],"uri":["http://www.mendeley.com/documents/?uuid=c6fd8232-bfc3-43ec-83ec-b1c559fc77f3"],"itemData":{"DOI":"10.1126/sciadv.1603198","abstract":"The delineation of conservation units (CUs) is a challenging issue that has profound implications for minimizing the loss of biodiversity and ecosystem services. CU delineation typically seeks to prioritize evolutionary significance, and genetic methods play a pivotal role in the delineation process by quantifying overall differentiation between populations. Although CUs that primarily reflect overall genetic differentiation do protect adaptive differences between distant populations, they do not necessarily protect adaptive variation within highly connected populations. Advances in genomic methodology facilitate the characterization of adaptive genetic variation, but the potential utility of this information for CU delineation is unclear. We use genomic methods to investigate the evolutionary basis of premature migration in Pacific salmon, a complex behavioral and physiological phenotype that exists within highly connected populations and has experienced severe declines. Strikingly, we find that premature migration is associated with the same single locus across multiple populations in each of two different species. Patterns of variation at this locus suggest that the premature migration alleles arose from a single evolutionary event within each species and were subsequently spread to distant populations through straying and positive selection. Our results reveal that complex adaptive variation can depend on rare mutational events at a single locus, demonstrate that CUs reflecting overall genetic differentiation can fail to protect evolutionarily significant variation that has substantial ecological and societal benefits, and suggest that a supplemental framework for protecting specific adaptive variation will sometimes be necessary to prevent the loss of significant biodiversity and ecosystem services.","author":[{"dropping-particle":"","family":"Prince","given":"Daniel J","non-dropping-particle":"","parse-names":false,"suffix":""},{"dropping-particle":"","family":"Rourke","given":"Sean M O","non-dropping-particle":"","parse-names":false,"suffix":""},{"dropping-particle":"","family":"Thompson","given":"Tasha Q","non-dropping-particle":"","parse-names":false,"suffix":""},{"dropping-particle":"","family":"Ali","given":"Omar A","non-dropping-particle":"","parse-names":false,"suffix":""},{"dropping-particle":"","family":"Lyman","given":"Hannah S","non-dropping-particle":"","parse-names":false,"suffix":""},{"dropping-particle":"","family":"Saglam","given":"Ismail K","non-dropping-particle":"","parse-names":false,"suffix":""},{"dropping-particle":"","family":"Hotaling","given":"Thomas J","non-dropping-particle":"","parse-names":false,"suffix":""},{"dropping-particle":"","family":"Spidle","given":"Adrian P","non-dropping-particle":"","parse-names":false,"suffix":""},{"dropping-particle":"","family":"Miller","given":"Michael R","non-dropping-particle":"","parse-names":false,"suffix":""}],"container-title":"Science Advances","id":"ptErfmMn/7LRVGlbr","issue":"August","issued":{"date-parts":[["2017"]]},"title":"The evolutionary basis of premature migration in Pacific salmon highlights the utility of genomics for informing conservation","type":"article-journal","volume":"3"}}],"schema":"https://github.com/citation-style-language/schema/raw/master/csl-citation.json"} </w:instrText>
-      </w:r>
-      <w:r>
-        <w:rPr>
-          <w:rFonts w:asciiTheme="majorHAnsi" w:hAnsiTheme="majorHAnsi" w:cstheme="majorHAnsi"/>
-          <w:color w:val="00000A"/>
-        </w:rPr>
-        <w:fldChar w:fldCharType="separate"/>
-      </w:r>
-      <w:r>
-        <w:rPr>
-          <w:rFonts w:asciiTheme="majorHAnsi" w:hAnsiTheme="majorHAnsi" w:cstheme="majorHAnsi"/>
-          <w:color w:val="000080"/>
-          <w:vertAlign w:val="superscript"/>
-        </w:rPr>
-        <w:t>11</w:t>
-      </w:r>
-      <w:r>
-        <w:rPr>
-          <w:rFonts w:asciiTheme="majorHAnsi" w:hAnsiTheme="majorHAnsi" w:cstheme="majorHAnsi"/>
-          <w:color w:val="00000A"/>
-        </w:rPr>
-        <w:fldChar w:fldCharType="end"/>
-      </w:r>
-      <w:r>
-        <w:rPr>
-          <w:rFonts w:asciiTheme="majorHAnsi" w:hAnsiTheme="majorHAnsi" w:cstheme="majorHAnsi"/>
-          <w:color w:val="00000A"/>
-        </w:rPr>
-        <w:t>. Since the 2017 study, continued improvements to salmonid reference genomes have enabled more detailed mapping of life-history variation and phenotypic traits in the same locus</w:t>
-      </w:r>
-      <w:r>
-        <w:rPr>
-          <w:rFonts w:asciiTheme="majorHAnsi" w:hAnsiTheme="majorHAnsi" w:cstheme="majorHAnsi"/>
-        </w:rPr>
-        <w:fldChar w:fldCharType="begin"/>
-      </w:r>
-      <w:r>
-        <w:rPr>
-          <w:rFonts w:asciiTheme="majorHAnsi" w:hAnsiTheme="majorHAnsi" w:cstheme="majorHAnsi"/>
-          <w:color w:val="00000A"/>
-        </w:rPr>
-        <w:instrText xml:space="preserve"> ADDIN ZOTERO_ITEM CSL_CITATION {"citationID":"Z621VvDn","properties":{"formattedCitation":"\\super 12\\nosupersub{}","plainCitation":"12","noteIndex":0},"citationItems":[{"id":"YezxCNvE/MxTbyPds","uris":["http://www.mendeley.com/documents/?uuid=c026ef43-5f1b-462a-a6ef-84fbd9b6a818"],"uri":["http://www.mendeley.com/documents/?uuid=c026ef43-5f1b-462a-a6ef-84fbd9b6a818"],"itemData":{"author":[{"dropping-particle":"","family":"Narum","given":"Shawn R","non-dropping-particle":"","parse-names":false,"suffix":""},{"dropping-particle":"Di","family":"Genova","given":"Alex","non-dropping-particle":"","parse-names":false,"suffix":""},{"dropping-particle":"","family":"Micheletti","given":"Steven J","non-dropping-particle":"","parse-names":false,"suffix":""},{"dropping-particle":"","family":"Maass","given":"Alejandro","non-dropping-particle":"","parse-names":false,"suffix":""}],"container-title":"Proceedings of the Royal Society B: Biological Sciences","id":"ITEM-1","issue":"1883","issued":{"date-parts":[["2018"]]},"title":"Genomic variation underlying complex life-history traits revealed by genome sequencing in Chinook salmon","type":"article-journal","volume":"285"}}],"schema":"https://github.com/citation-style-language/schema/raw/master/csl-citation.json"} </w:instrText>
-      </w:r>
-      <w:r>
-        <w:rPr>
-          <w:rFonts w:asciiTheme="majorHAnsi" w:hAnsiTheme="majorHAnsi" w:cstheme="majorHAnsi"/>
-          <w:color w:val="00000A"/>
-        </w:rPr>
-        <w:fldChar w:fldCharType="separate"/>
-      </w:r>
-      <w:r>
-        <w:rPr>
-          <w:rFonts w:asciiTheme="majorHAnsi" w:hAnsiTheme="majorHAnsi" w:cstheme="majorHAnsi"/>
-          <w:color w:val="000080"/>
-          <w:vertAlign w:val="superscript"/>
-        </w:rPr>
-        <w:t>12</w:t>
-      </w:r>
-      <w:r>
-        <w:rPr>
-          <w:rFonts w:asciiTheme="majorHAnsi" w:hAnsiTheme="majorHAnsi" w:cstheme="majorHAnsi"/>
-          <w:color w:val="00000A"/>
-        </w:rPr>
-        <w:fldChar w:fldCharType="end"/>
-      </w:r>
-      <w:r>
-        <w:rPr>
-          <w:rFonts w:asciiTheme="majorHAnsi" w:hAnsiTheme="majorHAnsi" w:cstheme="majorHAnsi"/>
-          <w:color w:val="00000A"/>
-        </w:rPr>
-        <w:t>, which may lead to significant changes in management. This example underscores how reference genomes can propel conservation research forward.</w:t>
-      </w:r>
-    </w:p>
-    <w:p>
-      <w:pPr>
-        <w:spacing w:line="276" w:lineRule="auto"/>
-        <w:ind w:right="270" w:firstLine="720"/>
-        <w:rPr>
-          <w:rFonts w:asciiTheme="majorHAnsi" w:hAnsiTheme="majorHAnsi" w:cstheme="majorHAnsi"/>
-        </w:rPr>
-      </w:pPr>
-    </w:p>
-    <w:p>
-      <w:pPr>
-        <w:spacing w:line="276" w:lineRule="auto"/>
-        <w:ind w:right="270"/>
-        <w:rPr>
-          <w:rFonts w:asciiTheme="majorHAnsi" w:hAnsiTheme="majorHAnsi" w:cstheme="majorHAnsi"/>
-          <w:color w:val="00000A"/>
-        </w:rPr>
-      </w:pPr>
-      <w:r>
-        <w:rPr>
-          <w:rFonts w:asciiTheme="majorHAnsi" w:hAnsiTheme="majorHAnsi" w:cstheme="majorHAnsi"/>
-          <w:color w:val="00000A"/>
-        </w:rPr>
-        <w:t>Recently, genome sequencing technologies have become both more cost effective and efficient. “Hybrid assemblies” (assemblies that use multiple NGS technologies) are a reliable way to achieve a chromosome-scale high-quality genome assembly</w:t>
-      </w:r>
-      <w:r>
-        <w:rPr>
-          <w:rFonts w:asciiTheme="majorHAnsi" w:hAnsiTheme="majorHAnsi" w:cstheme="majorHAnsi"/>
-        </w:rPr>
-        <w:fldChar w:fldCharType="begin"/>
-      </w:r>
-      <w:r>
-        <w:rPr>
-          <w:rFonts w:asciiTheme="majorHAnsi" w:hAnsiTheme="majorHAnsi" w:cstheme="majorHAnsi"/>
-          <w:color w:val="00000A"/>
-        </w:rPr>
-        <w:instrText>ADDIN ZOTERO_ITEM CSL_CITATION {"citationID":"bj9GvkSb","properties":{"formattedCitation":"\\super 13,14\\nosupersub{}","plainCitation":"13,14","noteIndex":0},"citationItems":[{"id":476,"uris":["http://zotero.org/users/local/3tku6QP0/items/BJS9BBAU"],"uri":["http://zotero.org/users/local/3tku6QP0/items/BJS9BBAU"],"itemData":{"id":476,"type":"article-journal","container-title":"Nature Genetics","DOI":"10.1038/ng.3802","ISSN":"1061-4036, 1546-1718","issue":"4","journalAbbreviation":"Nat Genet","language":"en","page":"643-650","source":"DOI.org (Crossref)","title":"Single-molecule sequencing and chromatin conformation capture enable de novo reference assembly of the domestic goat genome","volume":"49","author":[{"family":"Bickhart","given":"Derek M"},{"family":"Rosen","given":"Benjamin D"},{"family":"Koren","given":"Sergey"},{"family":"Sayre","given":"Brian L"},{"family":"Hastie","given":"Alex R"},{"family":"Chan","given":"Saki"},{"family":"Lee","given":"Joyce"},{"family":"Lam","given":"Ernest T"},{"family":"Liachko","given":"Ivan"},{"family":"Sullivan","given":"Shawn T"},{"family":"Burton","given":"Joshua N"},{"family":"Huson","given":"Heather J"},{"family":"Nystrom","given":"John C"},{"family":"Kelley","given":"Christy M"},{"family":"Hutchison","given":"Jana L"},{"family":"Zhou","given":"Yang"},{"family":"Sun","given":"Jiajie"},{"family":"Crisà","given":"Alessandra"},{"family":"Ponce de León","given":"F Abel"},{"family":"Schwartz","given":"John C"},{"family":"Hammond","given":"John A"},{"family":"Waldbieser","given":"Geoffrey C"},{"family":"Schroeder","given":"Steven G"},{"family":"Liu","given":"George E"},{"family":"Dunham","given":"Maitreya J"},{"family":"Shendure","given":"Jay"},{"family":"Sonstegard","given":"Tad S"},{"family":"Phillippy","given":"Adam M"},{"family":"Van Tassell","given":"Curtis P"},{"family":"Smith","given":"Timothy P L"}],"issued":{"date-parts":[["2017",4]]}}},{"id":478,"uris":["http://zotero.org/users/local/3tku6QP0/items/M6KU66UR"],"uri":["http://zotero.org/users/local/3tku6QP0/items/M6KU66UR"],"itemData":{"id":478,"type":"article-journal","abstract":"Abstract\n            \n              High-quality and complete reference genome assemblies are fundamental for the application of genomics to biology, disease, and biodiversity conservation. However, such assemblies are available for only a few non-microbial species\n              1–4\n              . To address this issue, the international Genome 10K (G10K) consortium\n              5,6\n              has worked over a five-year period to evaluate and develop cost-effective methods for assembling highly accurate and nearly complete reference genomes. Here we present lessons learned from generating assemblies for 16 species that represent six major vertebrate lineages. We confirm that long-read sequencing technologies are essential for maximizing genome quality, and that unresolved complex repeats and haplotype heterozygosity are major sources of assembly error when not handled correctly. Our assemblies correct substantial errors, add missing sequence in some of the best historical reference genomes, and reveal biological discoveries. These include the identification of many false gene duplications, increases in gene sizes, chromosome rearrangements that are specific to lineages, a repeated independent chromosome breakpoint in bat genomes, and a canonical GC-rich pattern in protein-coding genes and their regulatory regions. Adopting these lessons, we have embarked on the Vertebrate Genomes Project (VGP), an international effort to generate high-quality, complete reference genomes for all of the roughly 70,000 extant vertebrate species and to help to enable a new era of discovery across the life sciences.","container-title":"Nature","DOI":"10.1038/s41586-021-03451-0","ISSN":"0028-0836, 1476-4687","issue":"7856","journalAbbreviation":"Nature","language":"en","page":"737-746","source":"DOI.org (Crossref)","title":"Towards complete and error-free genome assemblies of all vertebrate species","volume":"592","author":[{"family":"Rhie","given":"Arang"},{"family":"McCarthy","given":"Shane A."},{"family":"Fedrigo","given":"Olivier"},{"family":"Damas","given":"Joana"},{"family":"Formenti","given":"Giulio"},{"family":"Koren","given":"Sergey"},{"family":"Uliano-Silva","given":"Marcela"},{"family":"Chow","given":"William"},{"family":"Fungtammasan","given":"Arkarachai"},{"family":"Kim","given":"Juwan"},{"family":"Lee","given":"Chul"},{"family":"Ko","given":"Byung June"},{"family":"Chaisson","given":"Mark"},{"family":"Gedman","given":"Gregory L."},{"family":"Cantin","given":"Lindsey J."},{"family":"Thibaud-Nissen","given":"Francoise"},{"family":"Haggerty","given":"Leanne"},{"family":"Bista","given":"Iliana"},{"family":"Smith","given":"Michelle"},{"family":"Haase","given":"Bettina"},{"family":"Mountcastle","given":"Jacquelyn"},{"family":"Winkler","given":"Sylke"},{"family":"Paez","given":"Sadye"},{"family":"Howard","given":"Jason"},{"family":"Vernes","given":"Sonja C."},{"family":"Lama","given":"Tanya M."},{"family":"Grutzner","given":"Frank"},{"family":"Warren","given":"Wesley C."},{"family":"Balakrishnan","given":"Christopher N."},{"family":"Burt","given":"Dave"},{"family":"George","given":"Julia M."},{"family":"Biegler","given":"Matthew T."},{"family":"Iorns","given":"David"},{"family":"Digby","given":"Andrew"},{"family":"Eason","given":"Daryl"},{"family":"Robertson","given":"Bruce"},{"family":"Edwards","given":"Taylor"},{"family":"Wilkinson","given":"Mark"},{"family":"Turner","given":"George"},{"family":"Meyer","given":"Axel"},{"family":"Kautt","given":"Andreas F."},{"family":"Franchini","given":"Paolo"},{"family":"Detrich","given":"H. William"},{"family":"Svardal","given":"Hannes"},{"family":"Wagner","given":"Maximilian"},{"family":"Naylor","given":"Gavin J. P."},{"family":"Pippel","given":"Martin"},{"family":"Malinsky","given":"Milan"},{"family":"Mooney","given":"Mark"},{"family":"Simbirsky","given":"Maria"},{"family":"Hannigan","given":"Brett T."},{"family":"Pesout","given":"Trevor"},{"family":"Houck","given":"Marlys"},{"family":"Misuraca","given":"Ann"},{"family":"Kingan","given":"Sarah B."},{"family":"Hall","given":"Richard"},{"family":"Kronenberg","given":"Zev"},{"family":"Sović","given":"Ivan"},{"family":"Dunn","given":"Christopher"},{"family":"Ning","given":"Zemin"},{"family":"Hastie","given":"Alex"},{"family":"Lee","given":"Joyce"},{"family":"Selvaraj","given":"Siddarth"},{"family":"Green","given":"Richard E."},{"family":"Putnam","given":"Nicholas H."},{"family":"Gut","given":"Ivo"},{"family":"Ghurye","given":"Jay"},{"family":"Garrison","given":"Erik"},{"family":"Sims","given":"Ying"},{"family":"Collins","given":"Joanna"},{"family":"Pelan","given":"Sarah"},{"family":"Torrance","given":"James"},{"family":"Tracey","given":"Alan"},{"family":"Wood","given":"Jonathan"},{"family":"Dagnew","given":"Robel E."},{"family":"Guan","given":"Dengfeng"},{"family":"London","given":"Sarah E."},{"family":"Clayton","given":"David F."},{"family":"Mello","given":"Claudio V."},{"family":"Friedrich","given":"Samantha R."},{"family":"Lovell","given":"Peter V."},{"family":"Osipova","given":"Ekaterina"},{"family":"Al-Ajli","given":"Farooq O."},{"family":"Secomandi","given":"Simona"},{"family":"Kim","given":"Heebal"},{"family":"Theofanopoulou","given":"Constantina"},{"family":"Hiller","given":"Michael"},{"family":"Zhou","given":"Yang"},{"family":"Harris","given":"Robert S."},{"family":"Makova","given":"Kateryna D."},{"family":"Medvedev","given":"Paul"},{"family":"Hoffman","given":"Jinna"},{"family":"Masterson","given":"Patrick"},{"family":"Clark","given":"Karen"},{"family":"Martin","given":"Fergal"},{"family":"Howe","given":"Kevin"},{"family":"Flicek","given":"Paul"},{"family":"Walenz","given":"Brian P."},{"family":"Kwak","given":"Woori"},{"family":"Clawson","given":"Hiram"},{"family":"Diekhans","given":"Mark"},{"family":"Nassar","given":"Luis"},{"family":"Paten","given":"Benedict"},{"family":"Kraus","given":"Robert H. S."},{"family":"Crawford","given":"Andrew J."},{"family":"Gilbert","given":"M. Thomas P."},{"family":"Zhang","given":"Guojie"},{"family":"Venkatesh","given":"Byrappa"},{"family":"Murphy","given":"Robert W."},{"family":"Koepfli","given":"Klaus-Peter"},{"family":"Shapiro","given":"Beth"},{"family":"Johnson","given":"Warren E."},{"family":"Di Palma","given":"Federica"},{"family":"Marques-Bonet","given":"Tomas"},{"family":"Teeling","given":"Emma C."},{"family":"Warnow","given":"Tandy"},{"family":"Graves","given":"Jennifer Marshall"},{"family":"Ryder","given":"Oliver A."},{"family":"Haussler","given":"David"},{"family":"O’Brien","given":"Stephen J."},{"family":"Korlach","given":"Jonas"},{"family":"Lewin","given":"Harris A."},{"family":"Howe","given":"Kerstin"},{"family":"Myers","given":"Eugene W."},{"family":"Durbin","given":"Richard"},{"family":"Phillippy","given":"Adam M."},{"family":"Jarvis","given":"Erich D."}],"issued":{"date-parts":[["2021",4,29]]}}}],"schema":"https://github.com/citation-style-language/schema/raw/master/csl-citation.json"}</w:instrText>
-      </w:r>
-      <w:r>
-        <w:rPr>
-          <w:rFonts w:asciiTheme="majorHAnsi" w:hAnsiTheme="majorHAnsi" w:cstheme="majorHAnsi"/>
-          <w:color w:val="00000A"/>
-        </w:rPr>
-        <w:fldChar w:fldCharType="separate"/>
-      </w:r>
-      <w:r>
-        <w:rPr>
-          <w:rFonts w:asciiTheme="majorHAnsi" w:hAnsiTheme="majorHAnsi" w:cstheme="majorHAnsi"/>
-          <w:color w:val="000080"/>
-          <w:vertAlign w:val="superscript"/>
-        </w:rPr>
-        <w:t>13,14</w:t>
-      </w:r>
-      <w:r>
-        <w:rPr>
-          <w:rFonts w:asciiTheme="majorHAnsi" w:hAnsiTheme="majorHAnsi" w:cstheme="majorHAnsi"/>
-          <w:color w:val="00000A"/>
-        </w:rPr>
-        <w:fldChar w:fldCharType="end"/>
-      </w:r>
-      <w:r>
-        <w:rPr>
-          <w:rFonts w:asciiTheme="majorHAnsi" w:hAnsiTheme="majorHAnsi" w:cstheme="majorHAnsi"/>
-          <w:color w:val="00000A"/>
-        </w:rPr>
-        <w:t>. The Vertebrate Genomes Project, a consortium aimed towards developing an assembly pipeline and quality standards for genome assemblies of all vertebrates, established quality goal metrics for the continuity, completeness, and accuracy of reference genomes</w:t>
-      </w:r>
-      <w:r>
-        <w:rPr>
-          <w:rFonts w:asciiTheme="majorHAnsi" w:hAnsiTheme="majorHAnsi" w:cstheme="majorHAnsi"/>
-        </w:rPr>
-        <w:fldChar w:fldCharType="begin"/>
-      </w:r>
-      <w:r>
-        <w:rPr>
-          <w:rFonts w:asciiTheme="majorHAnsi" w:hAnsiTheme="majorHAnsi" w:cstheme="majorHAnsi"/>
-          <w:color w:val="00000A"/>
-        </w:rPr>
-        <w:instrText>ADDIN ZOTERO_ITEM CSL_CITATION {"citationID":"8JRKz8OI","properties":{"formattedCitation":"\\super 14\\nosupersub{}","plainCitation":"14","noteIndex":0},"citationItems":[{"id":478,"uris":["http://zotero.org/users/local/3tku6QP0/items/M6KU66UR"],"uri":["http://zotero.org/users/local/3tku6QP0/items/M6KU66UR"],"itemData":{"id":478,"type":"article-journal","abstract":"Abstract\n            \n              High-quality and complete reference genome assemblies are fundamental for the application of genomics to biology, disease, and biodiversity conservation. However, such assemblies are available for only a few non-microbial species\n              1–4\n              . To address this issue, the international Genome 10K (G10K) consortium\n              5,6\n              has worked over a five-year period to evaluate and develop cost-effective methods for assembling highly accurate and nearly complete reference genomes. Here we present lessons learned from generating assemblies for 16 species that represent six major vertebrate lineages. We confirm that long-read sequencing technologies are essential for maximizing genome quality, and that unresolved complex repeats and haplotype heterozygosity are major sources of assembly error when not handled correctly. Our assemblies correct substantial errors, add missing sequence in some of the best historical reference genomes, and reveal biological discoveries. These include the identification of many false gene duplications, increases in gene sizes, chromosome rearrangements that are specific to lineages, a repeated independent chromosome breakpoint in bat genomes, and a canonical GC-rich pattern in protein-coding genes and their regulatory regions. Adopting these lessons, we have embarked on the Vertebrate Genomes Project (VGP), an international effort to generate high-quality, complete reference genomes for all of the roughly 70,000 extant vertebrate species and to help to enable a new era of discovery across the life sciences.","container-title":"Nature","DOI":"10.1038/s41586-021-03451-0","ISSN":"0028-0836, 1476-4687","issue":"7856","journalAbbreviation":"Nature","language":"en","page":"737-746","source":"DOI.org (Crossref)","title":"Towards complete and error-free genome assemblies of all vertebrate species","volume":"592","author":[{"family":"Rhie","given":"Arang"},{"family":"McCarthy","given":"Shane A."},{"family":"Fedrigo","given":"Olivier"},{"family":"Damas","given":"Joana"},{"family":"Formenti","given":"Giulio"},{"family":"Koren","given":"Sergey"},{"family":"Uliano-Silva","given":"Marcela"},{"family":"Chow","given":"William"},{"family":"Fungtammasan","given":"Arkarachai"},{"family":"Kim","given":"Juwan"},{"family":"Lee","given":"Chul"},{"family":"Ko","given":"Byung June"},{"family":"Chaisson","given":"Mark"},{"family":"Gedman","given":"Gregory L."},{"family":"Cantin","given":"Lindsey J."},{"family":"Thibaud-Nissen","given":"Francoise"},{"family":"Haggerty","given":"Leanne"},{"family":"Bista","given":"Iliana"},{"family":"Smith","given":"Michelle"},{"family":"Haase","given":"Bettina"},{"family":"Mountcastle","given":"Jacquelyn"},{"family":"Winkler","given":"Sylke"},{"family":"Paez","given":"Sadye"},{"family":"Howard","given":"Jason"},{"family":"Vernes","given":"Sonja C."},{"family":"Lama","given":"Tanya M."},{"family":"Grutzner","given":"Frank"},{"family":"Warren","given":"Wesley C."},{"family":"Balakrishnan","given":"Christopher N."},{"family":"Burt","given":"Dave"},{"family":"George","given":"Julia M."},{"family":"Biegler","given":"Matthew T."},{"family":"Iorns","given":"David"},{"family":"Digby","given":"Andrew"},{"family":"Eason","given":"Daryl"},{"family":"Robertson","given":"Bruce"},{"family":"Edwards","given":"Taylor"},{"family":"Wilkinson","given":"Mark"},{"family":"Turner","given":"George"},{"family":"Meyer","given":"Axel"},{"family":"Kautt","given":"Andreas F."},{"family":"Franchini","given":"Paolo"},{"family":"Detrich","given":"H. William"},{"family":"Svardal","given":"Hannes"},{"family":"Wagner","given":"Maximilian"},{"family":"Naylor","given":"Gavin J. P."},{"family":"Pippel","given":"Martin"},{"family":"Malinsky","given":"Milan"},{"family":"Mooney","given":"Mark"},{"family":"Simbirsky","given":"Maria"},{"family":"Hannigan","given":"Brett T."},{"family":"Pesout","given":"Trevor"},{"family":"Houck","given":"Marlys"},{"family":"Misuraca","given":"Ann"},{"family":"Kingan","given":"Sarah B."},{"family":"Hall","given":"Richard"},{"family":"Kronenberg","given":"Zev"},{"family":"Sović","given":"Ivan"},{"family":"Dunn","given":"Christopher"},{"family":"Ning","given":"Zemin"},{"family":"Hastie","given":"Alex"},{"family":"Lee","given":"Joyce"},{"family":"Selvaraj","given":"Siddarth"},{"family":"Green","given":"Richard E."},{"family":"Putnam","given":"Nicholas H."},{"family":"Gut","given":"Ivo"},{"family":"Ghurye","given":"Jay"},{"family":"Garrison","given":"Erik"},{"family":"Sims","given":"Ying"},{"family":"Collins","given":"Joanna"},{"family":"Pelan","given":"Sarah"},{"family":"Torrance","given":"James"},{"family":"Tracey","given":"Alan"},{"family":"Wood","given":"Jonathan"},{"family":"Dagnew","given":"Robel E."},{"family":"Guan","given":"Dengfeng"},{"family":"London","given":"Sarah E."},{"family":"Clayton","given":"David F."},{"family":"Mello","given":"Claudio V."},{"family":"Friedrich","given":"Samantha R."},{"family":"Lovell","given":"Peter V."},{"family":"Osipova","given":"Ekaterina"},{"family":"Al-Ajli","given":"Farooq O."},{"family":"Secomandi","given":"Simona"},{"family":"Kim","given":"Heebal"},{"family":"Theofanopoulou","given":"Constantina"},{"family":"Hiller","given":"Michael"},{"family":"Zhou","given":"Yang"},{"family":"Harris","given":"Robert S."},{"family":"Makova","given":"Kateryna D."},{"family":"Medvedev","given":"Paul"},{"family":"Hoffman","given":"Jinna"},{"family":"Masterson","given":"Patrick"},{"family":"Clark","given":"Karen"},{"family":"Martin","given":"Fergal"},{"family":"Howe","given":"Kevin"},{"family":"Flicek","given":"Paul"},{"family":"Walenz","given":"Brian P."},{"family":"Kwak","given":"Woori"},{"family":"Clawson","given":"Hiram"},{"family":"Diekhans","given":"Mark"},{"family":"Nassar","given":"Luis"},{"family":"Paten","given":"Benedict"},{"family":"Kraus","given":"Robert H. S."},{"family":"Crawford","given":"Andrew J."},{"family":"Gilbert","given":"M. Thomas P."},{"family":"Zhang","given":"Guojie"},{"family":"Venkatesh","given":"Byrappa"},{"family":"Murphy","given":"Robert W."},{"family":"Koepfli","given":"Klaus-Peter"},{"family":"Shapiro","given":"Beth"},{"family":"Johnson","given":"Warren E."},{"family":"Di Palma","given":"Federica"},{"family":"Marques-Bonet","given":"Tomas"},{"family":"Teeling","given":"Emma C."},{"family":"Warnow","given":"Tandy"},{"family":"Graves","given":"Jennifer Marshall"},{"family":"Ryder","given":"Oliver A."},{"family":"Haussler","given":"David"},{"family":"O’Brien","given":"Stephen J."},{"family":"Korlach","given":"Jonas"},{"family":"Lewin","given":"Harris A."},{"family":"Howe","given":"Kerstin"},{"family":"Myers","given":"Eugene W."},{"family":"Durbin","given":"Richard"},{"family":"Phillippy","given":"Adam M."},{"family":"Jarvis","given":"Erich D."}],"issued":{"date-parts":[["2021",4,29]]}}}],"schema":"https://github.com/citation-style-language/schema/raw/master/csl-citation.json"}</w:instrText>
-      </w:r>
-      <w:r>
-        <w:rPr>
-          <w:rFonts w:asciiTheme="majorHAnsi" w:hAnsiTheme="majorHAnsi" w:cstheme="majorHAnsi"/>
-          <w:color w:val="00000A"/>
-        </w:rPr>
-        <w:fldChar w:fldCharType="separate"/>
-      </w:r>
-      <w:r>
-        <w:rPr>
-          <w:rFonts w:asciiTheme="majorHAnsi" w:hAnsiTheme="majorHAnsi" w:cstheme="majorHAnsi"/>
-          <w:color w:val="000080"/>
-          <w:vertAlign w:val="superscript"/>
-        </w:rPr>
-        <w:t>14</w:t>
-      </w:r>
-      <w:r>
-        <w:rPr>
-          <w:rFonts w:asciiTheme="majorHAnsi" w:hAnsiTheme="majorHAnsi" w:cstheme="majorHAnsi"/>
-          <w:color w:val="00000A"/>
-        </w:rPr>
-        <w:fldChar w:fldCharType="end"/>
-      </w:r>
-      <w:r>
-        <w:rPr>
-          <w:rFonts w:asciiTheme="majorHAnsi" w:hAnsiTheme="majorHAnsi" w:cstheme="majorHAnsi"/>
-          <w:color w:val="00000A"/>
-        </w:rPr>
-        <w:t>. Therefore, a main goal of this project is to develop a highly accurate chromosome-scale reference genome, hereafter called “reference genome”, using linked-reads (Box 1), long-reads (Box 2), hi-c chromatin confirmation capture (Box 3), a genetic linkage map</w:t>
-      </w:r>
-      <w:r>
-        <w:rPr>
-          <w:rFonts w:asciiTheme="majorHAnsi" w:hAnsiTheme="majorHAnsi" w:cstheme="majorHAnsi"/>
-        </w:rPr>
-        <w:fldChar w:fldCharType="begin"/>
-      </w:r>
-      <w:r>
-        <w:rPr>
-          <w:rFonts w:asciiTheme="majorHAnsi" w:hAnsiTheme="majorHAnsi" w:cstheme="majorHAnsi"/>
-          <w:color w:val="00000A"/>
-        </w:rPr>
-        <w:instrText>ADDIN ZOTERO_ITEM CSL_CITATION {"citationID":"sXgPEv10","properties":{"formattedCitation":"\\super 15\\nosupersub{}","plainCitation":"15","noteIndex":0},"citationItems":[{"id":224,"uris":["http://zotero.org/users/local/3tku6QP0/items/NMRF5PW2"],"uri":["http://zotero.org/users/local/3tku6QP0/items/NMRF5PW2"],"itemData":{"id":224,"type":"article-journal","abstract":"AbstractThe Delta Smelt Hypomesus transpacificus, listed as threatened under the California Endangered Species Act, has been cultured at a conservation hatchery since 2008 in response to significant declines in the wild. The conservation hatchery relies on accurate, efficacious, and reproducible molecular techniques to help maintain the captive population's overall genetic diversity and to minimize inbreeding. We created a panel of single-nucleotide polymorphisms (SNPs) to support broodstock pedigree reconstruction and improve upon current genetic management. For the SNP discovery, we sequenced 27 broodstock samples from the 2012 spawn by using restriction site-associated DNA sequencing (RAD-seq). We then created a linkage map by genotyping three single-pair crosses at 2,317 newly discovered loci with RAD-seq. We successfully mapped 1,123 loci and identified 26 linkage groups. Fluidigm SNP Type genotyping assays were developed for 104 mapped loci that were selected for minor allele frequencies (MAFs) grea...","container-title":"Transactions of the American Fisheries Society","DOI":"10.1080/00028487.2015.1037016","ISSN":"0002-8487","issue":"4","page":"767-779","title":"Using Next-Generation Sequencing to Assist a Conservation Hatchery: a Single-Nucleotide Polymorphism Panel for the Genetic Management of Endangered Delta Smelt","volume":"144","author":[{"family":"Lew","given":"Ryan M."},{"family":"Finger","given":"Amanda J."},{"family":"Baerwald","given":"Melinda R."},{"family":"Goodbla","given":"Alisha"},{"family":"May","given":"Bernie"},{"family":"Meek","given":"Mariah H."}],"issued":{"date-parts":[["2015"]]}}}],"schema":"https://github.com/citation-style-language/schema/raw/master/csl-citation.json"}</w:instrText>
-      </w:r>
-      <w:r>
-        <w:rPr>
-          <w:rFonts w:asciiTheme="majorHAnsi" w:hAnsiTheme="majorHAnsi" w:cstheme="majorHAnsi"/>
-          <w:color w:val="00000A"/>
-        </w:rPr>
-        <w:fldChar w:fldCharType="separate"/>
-      </w:r>
-      <w:r>
-        <w:rPr>
-          <w:rFonts w:asciiTheme="majorHAnsi" w:hAnsiTheme="majorHAnsi" w:cstheme="majorHAnsi"/>
-          <w:color w:val="000080"/>
-          <w:vertAlign w:val="superscript"/>
-        </w:rPr>
-        <w:t>15</w:t>
-      </w:r>
-      <w:r>
-        <w:rPr>
-          <w:rFonts w:asciiTheme="majorHAnsi" w:hAnsiTheme="majorHAnsi" w:cstheme="majorHAnsi"/>
-          <w:color w:val="00000A"/>
-        </w:rPr>
-        <w:fldChar w:fldCharType="end"/>
-      </w:r>
-      <w:r>
-        <w:rPr>
-          <w:rFonts w:asciiTheme="majorHAnsi" w:hAnsiTheme="majorHAnsi" w:cstheme="majorHAnsi"/>
-          <w:color w:val="00000A"/>
-        </w:rPr>
-        <w:t xml:space="preserve"> and various assembly software programs (Figure 1).</w:t>
-      </w:r>
-    </w:p>
-    <w:p>
-      <w:pPr>
-        <w:spacing w:line="276" w:lineRule="auto"/>
-        <w:ind w:right="270"/>
-        <w:rPr>
-          <w:rFonts w:asciiTheme="majorHAnsi" w:hAnsiTheme="majorHAnsi" w:cstheme="majorHAnsi"/>
-          <w:color w:val="00000A"/>
-        </w:rPr>
-      </w:pPr>
-    </w:p>
-    <w:p>
-      <w:pPr>
-        <w:spacing w:line="276" w:lineRule="auto"/>
-        <w:ind w:right="270"/>
-        <w:rPr>
-          <w:rFonts w:asciiTheme="majorHAnsi" w:hAnsiTheme="majorHAnsi" w:cstheme="majorHAnsi"/>
-          <w:color w:val="00000A"/>
-        </w:rPr>
-      </w:pPr>
-      <w:r>
-        <w:rPr>
-          <w:rFonts w:asciiTheme="majorHAnsi" w:hAnsiTheme="majorHAnsi" w:cstheme="majorHAnsi"/>
-          <w:color w:val="00000A"/>
-        </w:rPr>
-        <w:t>PREVIOUS EVOLUTIONARILY CLOSE GENOMES</w:t>
-      </w:r>
-    </w:p>
-    <w:p>
-      <w:pPr>
-        <w:spacing w:line="276" w:lineRule="auto"/>
-        <w:ind w:right="270"/>
-        <w:rPr>
-          <w:rFonts w:asciiTheme="majorHAnsi" w:hAnsiTheme="majorHAnsi" w:cstheme="majorHAnsi"/>
-          <w:color w:val="00000A"/>
-        </w:rPr>
-      </w:pPr>
-      <w:r>
-        <w:rPr>
-          <w:rFonts w:asciiTheme="majorHAnsi" w:hAnsiTheme="majorHAnsi" w:cstheme="majorHAnsi"/>
-          <w:color w:val="00000A"/>
-        </w:rPr>
         <w:t xml:space="preserve"> </w:t>
       </w:r>
+      <w:r>
+        <w:rPr>
+          <w:rFonts w:asciiTheme="majorHAnsi" w:hAnsiTheme="majorHAnsi" w:cstheme="majorHAnsi"/>
+          <w:color w:val="00000A"/>
+        </w:rPr>
+        <w:t xml:space="preserve">Since 2017, </w:t>
+      </w:r>
+      <w:r>
+        <w:rPr>
+          <w:rFonts w:asciiTheme="majorHAnsi" w:hAnsiTheme="majorHAnsi" w:cstheme="majorHAnsi"/>
+          <w:color w:val="00000A"/>
+        </w:rPr>
+        <w:t xml:space="preserve">over </w:t>
+      </w:r>
+      <w:r>
+        <w:rPr>
+          <w:rFonts w:asciiTheme="majorHAnsi" w:hAnsiTheme="majorHAnsi" w:cstheme="majorHAnsi"/>
+          <w:color w:val="00000A"/>
+        </w:rPr>
+        <w:t xml:space="preserve">half of all </w:t>
+      </w:r>
+      <w:r>
+        <w:rPr>
+          <w:rFonts w:asciiTheme="majorHAnsi" w:hAnsiTheme="majorHAnsi" w:cstheme="majorHAnsi"/>
+          <w:color w:val="00000A"/>
+        </w:rPr>
+        <w:t xml:space="preserve">vertebrate </w:t>
+      </w:r>
+      <w:r>
+        <w:rPr>
+          <w:rFonts w:asciiTheme="majorHAnsi" w:hAnsiTheme="majorHAnsi" w:cstheme="majorHAnsi"/>
+          <w:color w:val="00000A"/>
+        </w:rPr>
+        <w:t xml:space="preserve">chromosome-level assemblies </w:t>
+      </w:r>
+      <w:r>
+        <w:rPr>
+          <w:rFonts w:asciiTheme="majorHAnsi" w:hAnsiTheme="majorHAnsi" w:cstheme="majorHAnsi"/>
+          <w:color w:val="00000A"/>
+        </w:rPr>
+        <w:t xml:space="preserve">submit to GenBank </w:t>
+      </w:r>
+      <w:r>
+        <w:rPr>
+          <w:rFonts w:asciiTheme="majorHAnsi" w:hAnsiTheme="majorHAnsi" w:cstheme="majorHAnsi"/>
+          <w:color w:val="00000A"/>
+        </w:rPr>
+        <w:t>implemented a hybrid assembly approach to genome assembly</w:t>
+      </w:r>
+      <w:r>
+        <w:rPr>
+          <w:rFonts w:asciiTheme="majorHAnsi" w:hAnsiTheme="majorHAnsi" w:cstheme="majorHAnsi"/>
+          <w:color w:val="00000A"/>
+        </w:rPr>
+        <w:t xml:space="preserve"> [TK </w:t>
+      </w:r>
+      <w:proofErr w:type="spellStart"/>
+      <w:r>
+        <w:rPr>
+          <w:rFonts w:asciiTheme="majorHAnsi" w:hAnsiTheme="majorHAnsi" w:cstheme="majorHAnsi"/>
+          <w:color w:val="00000A"/>
+        </w:rPr>
+        <w:t>Hotaling</w:t>
+      </w:r>
+      <w:proofErr w:type="spellEnd"/>
+      <w:r>
+        <w:rPr>
+          <w:rFonts w:asciiTheme="majorHAnsi" w:hAnsiTheme="majorHAnsi" w:cstheme="majorHAnsi"/>
+          <w:color w:val="00000A"/>
+        </w:rPr>
+        <w:t xml:space="preserve"> et al. 2021].</w:t>
+      </w:r>
+      <w:r>
+        <w:rPr>
+          <w:rFonts w:asciiTheme="majorHAnsi" w:hAnsiTheme="majorHAnsi" w:cstheme="majorHAnsi"/>
+          <w:color w:val="00000A"/>
+        </w:rPr>
+        <w:t xml:space="preserve"> </w:t>
+      </w:r>
+    </w:p>
+    <w:p>
+      <w:pPr>
+        <w:spacing w:line="276" w:lineRule="auto"/>
+        <w:ind w:right="270"/>
+        <w:rPr>
+          <w:rFonts w:asciiTheme="majorHAnsi" w:hAnsiTheme="majorHAnsi" w:cstheme="majorHAnsi"/>
+          <w:color w:val="00000A"/>
+        </w:rPr>
+      </w:pPr>
+    </w:p>
+    <w:p>
+      <w:pPr>
+        <w:spacing w:line="276" w:lineRule="auto"/>
+        <w:ind w:right="270"/>
+        <w:rPr>
+          <w:rFonts w:asciiTheme="majorHAnsi" w:hAnsiTheme="majorHAnsi" w:cstheme="majorHAnsi"/>
+          <w:color w:val="00000A"/>
+        </w:rPr>
+      </w:pPr>
+      <w:r>
+        <w:rPr>
+          <w:rFonts w:asciiTheme="majorHAnsi" w:hAnsiTheme="majorHAnsi" w:cstheme="majorHAnsi"/>
+          <w:color w:val="00000A"/>
+        </w:rPr>
+        <w:t xml:space="preserve">Each of the three </w:t>
+      </w:r>
+      <w:r>
+        <w:rPr>
+          <w:rFonts w:asciiTheme="majorHAnsi" w:hAnsiTheme="majorHAnsi" w:cstheme="majorHAnsi"/>
+          <w:color w:val="00000A"/>
+        </w:rPr>
+        <w:t>technology</w:t>
+      </w:r>
+      <w:r>
+        <w:rPr>
+          <w:rFonts w:asciiTheme="majorHAnsi" w:hAnsiTheme="majorHAnsi" w:cstheme="majorHAnsi"/>
+          <w:color w:val="00000A"/>
+        </w:rPr>
+        <w:t xml:space="preserve"> types have different biases, errors, and uses.</w:t>
+      </w:r>
+      <w:r>
+        <w:rPr>
+          <w:rFonts w:asciiTheme="majorHAnsi" w:hAnsiTheme="majorHAnsi" w:cstheme="majorHAnsi"/>
+          <w:color w:val="00000A"/>
+        </w:rPr>
+        <w:t xml:space="preserve"> </w:t>
+      </w:r>
+      <w:r>
+        <w:rPr>
+          <w:rFonts w:asciiTheme="majorHAnsi" w:hAnsiTheme="majorHAnsi" w:cstheme="majorHAnsi"/>
+          <w:color w:val="00000A"/>
+        </w:rPr>
+        <w:t xml:space="preserve">In general, hybrid assemblies use long </w:t>
+      </w:r>
+      <w:r>
+        <w:rPr>
+          <w:rFonts w:asciiTheme="majorHAnsi" w:hAnsiTheme="majorHAnsi" w:cstheme="majorHAnsi"/>
+          <w:color w:val="00000A"/>
+        </w:rPr>
+        <w:t xml:space="preserve">error prone reads </w:t>
+      </w:r>
+      <w:r>
+        <w:rPr>
+          <w:rFonts w:asciiTheme="majorHAnsi" w:hAnsiTheme="majorHAnsi" w:cstheme="majorHAnsi"/>
+          <w:color w:val="00000A"/>
+        </w:rPr>
+        <w:t>to generate scaffolds, short</w:t>
+      </w:r>
+      <w:r>
+        <w:rPr>
+          <w:rFonts w:asciiTheme="majorHAnsi" w:hAnsiTheme="majorHAnsi" w:cstheme="majorHAnsi"/>
+          <w:color w:val="00000A"/>
+        </w:rPr>
+        <w:t xml:space="preserve"> reads which have high accuracy but cannot span highly repetitive sequences</w:t>
+      </w:r>
+      <w:r>
+        <w:rPr>
+          <w:rFonts w:asciiTheme="majorHAnsi" w:hAnsiTheme="majorHAnsi" w:cstheme="majorHAnsi"/>
+          <w:color w:val="00000A"/>
+        </w:rPr>
+        <w:t xml:space="preserve"> to correct base calling errors, and interaction mapping</w:t>
+      </w:r>
+      <w:r>
+        <w:rPr>
+          <w:rFonts w:asciiTheme="majorHAnsi" w:hAnsiTheme="majorHAnsi" w:cstheme="majorHAnsi"/>
+          <w:color w:val="00000A"/>
+        </w:rPr>
+        <w:t xml:space="preserve"> which shows physical associations</w:t>
+      </w:r>
+      <w:r>
+        <w:rPr>
+          <w:rFonts w:asciiTheme="majorHAnsi" w:hAnsiTheme="majorHAnsi" w:cstheme="majorHAnsi"/>
+          <w:color w:val="00000A"/>
+        </w:rPr>
+        <w:t xml:space="preserve"> to </w:t>
+      </w:r>
+      <w:r>
+        <w:rPr>
+          <w:rFonts w:asciiTheme="majorHAnsi" w:hAnsiTheme="majorHAnsi" w:cstheme="majorHAnsi"/>
+          <w:color w:val="00000A"/>
+        </w:rPr>
+        <w:t xml:space="preserve">span and </w:t>
+      </w:r>
+      <w:r>
+        <w:rPr>
+          <w:rFonts w:asciiTheme="majorHAnsi" w:hAnsiTheme="majorHAnsi" w:cstheme="majorHAnsi"/>
+          <w:color w:val="00000A"/>
+        </w:rPr>
+        <w:t xml:space="preserve">link scaffolds with </w:t>
+      </w:r>
+      <w:r>
+        <w:rPr>
+          <w:rFonts w:asciiTheme="majorHAnsi" w:hAnsiTheme="majorHAnsi" w:cstheme="majorHAnsi"/>
+          <w:color w:val="00000A"/>
+        </w:rPr>
+        <w:t xml:space="preserve">problematic motifs to fully sequence. </w:t>
+      </w:r>
+      <w:r>
+        <w:rPr>
+          <w:rFonts w:asciiTheme="majorHAnsi" w:hAnsiTheme="majorHAnsi" w:cstheme="majorHAnsi"/>
+          <w:color w:val="00000A"/>
+        </w:rPr>
+        <w:t>In addition to various sequencing technology, genome assembly contiguity can be further increase by incorporating linkage maps, which use</w:t>
+      </w:r>
+      <w:r>
+        <w:rPr>
+          <w:rFonts w:asciiTheme="majorHAnsi" w:hAnsiTheme="majorHAnsi" w:cstheme="majorHAnsi"/>
+          <w:color w:val="00000A"/>
+        </w:rPr>
+        <w:t>s</w:t>
+      </w:r>
+      <w:r>
+        <w:rPr>
+          <w:rFonts w:asciiTheme="majorHAnsi" w:hAnsiTheme="majorHAnsi" w:cstheme="majorHAnsi"/>
+          <w:color w:val="00000A"/>
+        </w:rPr>
+        <w:t xml:space="preserve"> the frequency of recombination between marker</w:t>
+      </w:r>
+      <w:r>
+        <w:rPr>
+          <w:rFonts w:asciiTheme="majorHAnsi" w:hAnsiTheme="majorHAnsi" w:cstheme="majorHAnsi"/>
+          <w:color w:val="00000A"/>
+        </w:rPr>
+        <w:t>s</w:t>
+      </w:r>
+      <w:r>
+        <w:rPr>
+          <w:rFonts w:asciiTheme="majorHAnsi" w:hAnsiTheme="majorHAnsi" w:cstheme="majorHAnsi"/>
+          <w:color w:val="00000A"/>
+        </w:rPr>
+        <w:t xml:space="preserve"> </w:t>
+      </w:r>
+      <w:r>
+        <w:rPr>
+          <w:rFonts w:asciiTheme="majorHAnsi" w:hAnsiTheme="majorHAnsi" w:cstheme="majorHAnsi"/>
+          <w:color w:val="00000A"/>
+        </w:rPr>
+        <w:t xml:space="preserve">to generate relative distances </w:t>
+      </w:r>
+      <w:r>
+        <w:rPr>
+          <w:rFonts w:asciiTheme="majorHAnsi" w:hAnsiTheme="majorHAnsi" w:cstheme="majorHAnsi"/>
+          <w:color w:val="00000A"/>
+        </w:rPr>
+        <w:t>throughout the genome</w:t>
+      </w:r>
+      <w:r>
+        <w:rPr>
+          <w:rFonts w:asciiTheme="majorHAnsi" w:hAnsiTheme="majorHAnsi" w:cstheme="majorHAnsi"/>
+          <w:color w:val="00000A"/>
+        </w:rPr>
+        <w:t>.</w:t>
+      </w:r>
+    </w:p>
+    <w:p>
+      <w:pPr>
+        <w:spacing w:line="276" w:lineRule="auto"/>
+        <w:ind w:right="270"/>
+        <w:rPr>
+          <w:rFonts w:asciiTheme="majorHAnsi" w:hAnsiTheme="majorHAnsi" w:cstheme="majorHAnsi"/>
+          <w:color w:val="00000A"/>
+        </w:rPr>
+      </w:pPr>
+    </w:p>
+    <w:p>
+      <w:pPr>
+        <w:spacing w:line="276" w:lineRule="auto"/>
+        <w:ind w:right="270"/>
+        <w:rPr>
+          <w:rFonts w:asciiTheme="majorHAnsi" w:hAnsiTheme="majorHAnsi" w:cstheme="majorHAnsi"/>
+          <w:color w:val="00000A"/>
+        </w:rPr>
+      </w:pPr>
+      <w:r>
+        <w:rPr>
+          <w:rFonts w:asciiTheme="majorHAnsi" w:hAnsiTheme="majorHAnsi" w:cstheme="majorHAnsi"/>
+          <w:color w:val="00000A"/>
+        </w:rPr>
+        <w:t>Prior to this work</w:t>
+      </w:r>
+      <w:r>
+        <w:rPr>
+          <w:rFonts w:asciiTheme="majorHAnsi" w:hAnsiTheme="majorHAnsi" w:cstheme="majorHAnsi"/>
+          <w:color w:val="00000A"/>
+        </w:rPr>
+        <w:t xml:space="preserve"> no endangered and</w:t>
+      </w:r>
+      <w:r>
+        <w:rPr>
+          <w:rFonts w:asciiTheme="majorHAnsi" w:hAnsiTheme="majorHAnsi" w:cstheme="majorHAnsi"/>
+          <w:color w:val="00000A"/>
+        </w:rPr>
+        <w:t xml:space="preserve"> three highly fragmented </w:t>
+      </w:r>
+      <w:proofErr w:type="spellStart"/>
+      <w:r>
+        <w:rPr>
+          <w:rFonts w:asciiTheme="majorHAnsi" w:hAnsiTheme="majorHAnsi" w:cstheme="majorHAnsi"/>
+          <w:color w:val="00000A"/>
+        </w:rPr>
+        <w:t>Osmeridae</w:t>
+      </w:r>
+      <w:proofErr w:type="spellEnd"/>
+      <w:r>
+        <w:rPr>
+          <w:rFonts w:asciiTheme="majorHAnsi" w:hAnsiTheme="majorHAnsi" w:cstheme="majorHAnsi"/>
+          <w:i/>
+          <w:iCs/>
+          <w:color w:val="00000A"/>
+        </w:rPr>
+        <w:t xml:space="preserve"> </w:t>
+      </w:r>
+      <w:r>
+        <w:rPr>
+          <w:rFonts w:asciiTheme="majorHAnsi" w:hAnsiTheme="majorHAnsi" w:cstheme="majorHAnsi"/>
+          <w:color w:val="00000A"/>
+        </w:rPr>
+        <w:t xml:space="preserve">(smelt) </w:t>
+      </w:r>
+      <w:r>
+        <w:rPr>
+          <w:rFonts w:asciiTheme="majorHAnsi" w:hAnsiTheme="majorHAnsi" w:cstheme="majorHAnsi"/>
+          <w:color w:val="00000A"/>
+        </w:rPr>
+        <w:t>genome assemblies</w:t>
+      </w:r>
+      <w:r>
+        <w:rPr>
+          <w:rFonts w:asciiTheme="majorHAnsi" w:hAnsiTheme="majorHAnsi" w:cstheme="majorHAnsi"/>
+          <w:color w:val="00000A"/>
+        </w:rPr>
+        <w:t xml:space="preserve"> from three different genera</w:t>
+      </w:r>
+      <w:r>
+        <w:rPr>
+          <w:rFonts w:asciiTheme="majorHAnsi" w:hAnsiTheme="majorHAnsi" w:cstheme="majorHAnsi"/>
+          <w:color w:val="00000A"/>
+        </w:rPr>
+        <w:t xml:space="preserve"> </w:t>
+      </w:r>
+      <w:r>
+        <w:rPr>
+          <w:rFonts w:asciiTheme="majorHAnsi" w:hAnsiTheme="majorHAnsi" w:cstheme="majorHAnsi"/>
+          <w:color w:val="00000A"/>
+        </w:rPr>
+        <w:t>(</w:t>
+      </w:r>
+      <w:proofErr w:type="spellStart"/>
+      <w:r>
+        <w:rPr>
+          <w:rFonts w:asciiTheme="majorHAnsi" w:hAnsiTheme="majorHAnsi" w:cstheme="majorHAnsi"/>
+          <w:i/>
+          <w:iCs/>
+          <w:color w:val="00000A"/>
+        </w:rPr>
+        <w:t>Hypomesus</w:t>
+      </w:r>
+      <w:proofErr w:type="spellEnd"/>
+      <w:r>
+        <w:rPr>
+          <w:rFonts w:asciiTheme="majorHAnsi" w:hAnsiTheme="majorHAnsi" w:cstheme="majorHAnsi"/>
+          <w:i/>
+          <w:iCs/>
+          <w:color w:val="00000A"/>
+        </w:rPr>
+        <w:t xml:space="preserve">, </w:t>
+      </w:r>
+      <w:proofErr w:type="spellStart"/>
+      <w:r>
+        <w:rPr>
+          <w:rFonts w:asciiTheme="majorHAnsi" w:hAnsiTheme="majorHAnsi" w:cstheme="majorHAnsi"/>
+          <w:i/>
+          <w:iCs/>
+          <w:color w:val="00000A"/>
+        </w:rPr>
+        <w:t>Thaleichthys</w:t>
+      </w:r>
+      <w:proofErr w:type="spellEnd"/>
+      <w:r>
+        <w:rPr>
+          <w:rFonts w:asciiTheme="majorHAnsi" w:hAnsiTheme="majorHAnsi" w:cstheme="majorHAnsi"/>
+          <w:color w:val="00000A"/>
+        </w:rPr>
+        <w:t xml:space="preserve">, and </w:t>
+      </w:r>
+      <w:r>
+        <w:rPr>
+          <w:rFonts w:asciiTheme="majorHAnsi" w:hAnsiTheme="majorHAnsi" w:cstheme="majorHAnsi"/>
+          <w:i/>
+          <w:iCs/>
+          <w:color w:val="00000A"/>
+        </w:rPr>
+        <w:t>Osmerus</w:t>
+      </w:r>
+      <w:r>
+        <w:rPr>
+          <w:rFonts w:asciiTheme="majorHAnsi" w:hAnsiTheme="majorHAnsi" w:cstheme="majorHAnsi"/>
+          <w:color w:val="00000A"/>
+        </w:rPr>
+        <w:t xml:space="preserve">) </w:t>
+      </w:r>
+      <w:r>
+        <w:rPr>
+          <w:rFonts w:asciiTheme="majorHAnsi" w:hAnsiTheme="majorHAnsi" w:cstheme="majorHAnsi"/>
+          <w:color w:val="00000A"/>
+        </w:rPr>
+        <w:t xml:space="preserve">were publicly available through GenBank. </w:t>
+      </w:r>
+      <w:r>
+        <w:rPr>
+          <w:rFonts w:asciiTheme="majorHAnsi" w:hAnsiTheme="majorHAnsi" w:cstheme="majorHAnsi"/>
+          <w:color w:val="00000A"/>
+        </w:rPr>
+        <w:t xml:space="preserve">The most closely related assembly </w:t>
+      </w:r>
+      <w:r>
+        <w:rPr>
+          <w:rFonts w:asciiTheme="majorHAnsi" w:hAnsiTheme="majorHAnsi" w:cstheme="majorHAnsi"/>
+          <w:color w:val="00000A"/>
+        </w:rPr>
+        <w:t xml:space="preserve">publicly </w:t>
+      </w:r>
+      <w:r>
+        <w:rPr>
+          <w:rFonts w:asciiTheme="majorHAnsi" w:hAnsiTheme="majorHAnsi" w:cstheme="majorHAnsi"/>
+          <w:color w:val="00000A"/>
+        </w:rPr>
+        <w:t xml:space="preserve">available </w:t>
+      </w:r>
+      <w:r>
+        <w:rPr>
+          <w:rFonts w:asciiTheme="majorHAnsi" w:hAnsiTheme="majorHAnsi" w:cstheme="majorHAnsi"/>
+          <w:color w:val="00000A"/>
+        </w:rPr>
+        <w:t>was</w:t>
+      </w:r>
+      <w:r>
+        <w:rPr>
+          <w:rFonts w:asciiTheme="majorHAnsi" w:hAnsiTheme="majorHAnsi" w:cstheme="majorHAnsi"/>
+          <w:color w:val="00000A"/>
+        </w:rPr>
+        <w:t xml:space="preserve"> </w:t>
+      </w:r>
+      <w:proofErr w:type="spellStart"/>
+      <w:r>
+        <w:rPr>
+          <w:rFonts w:asciiTheme="majorHAnsi" w:hAnsiTheme="majorHAnsi" w:cstheme="majorHAnsi"/>
+          <w:i/>
+          <w:iCs/>
+          <w:color w:val="00000A"/>
+        </w:rPr>
+        <w:t>Hypomesus</w:t>
+      </w:r>
+      <w:proofErr w:type="spellEnd"/>
+      <w:r>
+        <w:rPr>
+          <w:rFonts w:asciiTheme="majorHAnsi" w:hAnsiTheme="majorHAnsi" w:cstheme="majorHAnsi"/>
+          <w:i/>
+          <w:iCs/>
+          <w:color w:val="00000A"/>
+        </w:rPr>
+        <w:t xml:space="preserve"> </w:t>
+      </w:r>
+      <w:proofErr w:type="spellStart"/>
+      <w:r>
+        <w:rPr>
+          <w:rFonts w:asciiTheme="majorHAnsi" w:hAnsiTheme="majorHAnsi" w:cstheme="majorHAnsi"/>
+          <w:i/>
+          <w:iCs/>
+          <w:color w:val="00000A"/>
+        </w:rPr>
+        <w:t>nipponensis</w:t>
+      </w:r>
+      <w:proofErr w:type="spellEnd"/>
+      <w:r>
+        <w:rPr>
+          <w:rFonts w:asciiTheme="majorHAnsi" w:hAnsiTheme="majorHAnsi" w:cstheme="majorHAnsi"/>
+          <w:color w:val="00000A"/>
+        </w:rPr>
+        <w:t xml:space="preserve"> (</w:t>
+      </w:r>
+      <w:r>
+        <w:rPr>
+          <w:rFonts w:asciiTheme="majorHAnsi" w:hAnsiTheme="majorHAnsi" w:cstheme="majorHAnsi"/>
+          <w:color w:val="00000A"/>
+        </w:rPr>
+        <w:t>Pond</w:t>
+      </w:r>
+      <w:r>
+        <w:rPr>
+          <w:rFonts w:asciiTheme="majorHAnsi" w:hAnsiTheme="majorHAnsi" w:cstheme="majorHAnsi"/>
+          <w:color w:val="00000A"/>
+        </w:rPr>
+        <w:t xml:space="preserve"> smelt), a common species of smelt </w:t>
+      </w:r>
+      <w:r>
+        <w:rPr>
+          <w:rFonts w:asciiTheme="majorHAnsi" w:hAnsiTheme="majorHAnsi" w:cstheme="majorHAnsi"/>
+          <w:color w:val="00000A"/>
+        </w:rPr>
+        <w:t xml:space="preserve">endemic to and </w:t>
+      </w:r>
+      <w:r>
+        <w:rPr>
+          <w:rFonts w:asciiTheme="majorHAnsi" w:hAnsiTheme="majorHAnsi" w:cstheme="majorHAnsi"/>
+          <w:color w:val="00000A"/>
+        </w:rPr>
+        <w:t>used as a food commodity in Japan</w:t>
+      </w:r>
+      <w:r>
+        <w:rPr>
+          <w:rFonts w:asciiTheme="majorHAnsi" w:hAnsiTheme="majorHAnsi" w:cstheme="majorHAnsi"/>
+          <w:color w:val="00000A"/>
+        </w:rPr>
+        <w:t>, introduced into the SFE and known to hybridize with delta smelt [</w:t>
+      </w:r>
+      <w:proofErr w:type="spellStart"/>
+      <w:r>
+        <w:rPr>
+          <w:rFonts w:asciiTheme="majorHAnsi" w:hAnsiTheme="majorHAnsi" w:cstheme="majorHAnsi"/>
+          <w:color w:val="00000A"/>
+        </w:rPr>
+        <w:t>tk</w:t>
+      </w:r>
+      <w:proofErr w:type="spellEnd"/>
+      <w:r>
+        <w:rPr>
+          <w:rFonts w:asciiTheme="majorHAnsi" w:hAnsiTheme="majorHAnsi" w:cstheme="majorHAnsi"/>
+          <w:color w:val="00000A"/>
+        </w:rPr>
+        <w:t xml:space="preserve"> Dill and </w:t>
+      </w:r>
+      <w:proofErr w:type="spellStart"/>
+      <w:r>
+        <w:rPr>
+          <w:rFonts w:asciiTheme="majorHAnsi" w:hAnsiTheme="majorHAnsi" w:cstheme="majorHAnsi"/>
+          <w:color w:val="00000A"/>
+        </w:rPr>
+        <w:t>Cordone</w:t>
+      </w:r>
+      <w:proofErr w:type="spellEnd"/>
+      <w:r>
+        <w:rPr>
+          <w:rFonts w:asciiTheme="majorHAnsi" w:hAnsiTheme="majorHAnsi" w:cstheme="majorHAnsi"/>
+          <w:color w:val="00000A"/>
+        </w:rPr>
+        <w:t xml:space="preserve">]. </w:t>
+      </w:r>
+      <w:r>
+        <w:rPr>
+          <w:rFonts w:asciiTheme="majorHAnsi" w:hAnsiTheme="majorHAnsi" w:cstheme="majorHAnsi"/>
+          <w:color w:val="00000A"/>
+        </w:rPr>
+        <w:t>While the</w:t>
+      </w:r>
+      <w:r>
+        <w:rPr>
+          <w:rFonts w:asciiTheme="majorHAnsi" w:hAnsiTheme="majorHAnsi" w:cstheme="majorHAnsi"/>
+          <w:color w:val="00000A"/>
+        </w:rPr>
+        <w:t xml:space="preserve"> </w:t>
+      </w:r>
+      <w:r>
+        <w:rPr>
+          <w:rFonts w:asciiTheme="majorHAnsi" w:hAnsiTheme="majorHAnsi" w:cstheme="majorHAnsi"/>
+          <w:color w:val="00000A"/>
+        </w:rPr>
+        <w:t>Pond</w:t>
+      </w:r>
+      <w:r>
+        <w:rPr>
+          <w:rFonts w:asciiTheme="majorHAnsi" w:hAnsiTheme="majorHAnsi" w:cstheme="majorHAnsi"/>
+          <w:color w:val="00000A"/>
+        </w:rPr>
+        <w:t xml:space="preserve"> smelt genome</w:t>
+      </w:r>
+      <w:r>
+        <w:rPr>
+          <w:rFonts w:asciiTheme="majorHAnsi" w:hAnsiTheme="majorHAnsi" w:cstheme="majorHAnsi"/>
+          <w:color w:val="00000A"/>
+        </w:rPr>
+        <w:t xml:space="preserve">, estimated to be 464 </w:t>
+      </w:r>
+      <w:proofErr w:type="spellStart"/>
+      <w:r>
+        <w:rPr>
+          <w:rFonts w:asciiTheme="majorHAnsi" w:hAnsiTheme="majorHAnsi" w:cstheme="majorHAnsi"/>
+          <w:color w:val="00000A"/>
+        </w:rPr>
+        <w:t>Mbp</w:t>
+      </w:r>
+      <w:proofErr w:type="spellEnd"/>
+      <w:r>
+        <w:rPr>
+          <w:rFonts w:asciiTheme="majorHAnsi" w:hAnsiTheme="majorHAnsi" w:cstheme="majorHAnsi"/>
+          <w:color w:val="00000A"/>
+        </w:rPr>
+        <w:t xml:space="preserve"> in size</w:t>
+      </w:r>
+      <w:r>
+        <w:rPr>
+          <w:rFonts w:asciiTheme="majorHAnsi" w:hAnsiTheme="majorHAnsi" w:cstheme="majorHAnsi"/>
+          <w:color w:val="00000A"/>
+        </w:rPr>
+        <w:t xml:space="preserve"> with </w:t>
+      </w:r>
+      <w:r>
+        <w:rPr>
+          <w:rFonts w:asciiTheme="majorHAnsi" w:hAnsiTheme="majorHAnsi" w:cstheme="majorHAnsi"/>
+          <w:color w:val="00000A"/>
+        </w:rPr>
+        <w:t>2n=26</w:t>
+      </w:r>
+      <w:r>
+        <w:rPr>
+          <w:rFonts w:asciiTheme="majorHAnsi" w:hAnsiTheme="majorHAnsi" w:cstheme="majorHAnsi"/>
+          <w:color w:val="00000A"/>
+        </w:rPr>
+        <w:t>,</w:t>
+      </w:r>
+      <w:r>
+        <w:rPr>
+          <w:rFonts w:asciiTheme="majorHAnsi" w:hAnsiTheme="majorHAnsi" w:cstheme="majorHAnsi"/>
+          <w:color w:val="00000A"/>
+        </w:rPr>
+        <w:t xml:space="preserve"> </w:t>
+      </w:r>
+      <w:r>
+        <w:rPr>
+          <w:rFonts w:asciiTheme="majorHAnsi" w:hAnsiTheme="majorHAnsi" w:cstheme="majorHAnsi"/>
+          <w:color w:val="00000A"/>
+        </w:rPr>
+        <w:t xml:space="preserve">was the most contiguous </w:t>
+      </w:r>
+      <w:r>
+        <w:rPr>
+          <w:rFonts w:asciiTheme="majorHAnsi" w:hAnsiTheme="majorHAnsi" w:cstheme="majorHAnsi"/>
+          <w:color w:val="00000A"/>
+        </w:rPr>
+        <w:t>resource within</w:t>
+      </w:r>
+      <w:r>
+        <w:rPr>
+          <w:rFonts w:asciiTheme="majorHAnsi" w:hAnsiTheme="majorHAnsi" w:cstheme="majorHAnsi"/>
+          <w:color w:val="00000A"/>
+        </w:rPr>
+        <w:t xml:space="preserve"> the </w:t>
+      </w:r>
+      <w:r>
+        <w:rPr>
+          <w:rFonts w:asciiTheme="majorHAnsi" w:hAnsiTheme="majorHAnsi" w:cstheme="majorHAnsi"/>
+          <w:color w:val="00000A"/>
+        </w:rPr>
+        <w:t>Smelt</w:t>
+      </w:r>
+      <w:r>
+        <w:rPr>
+          <w:rFonts w:asciiTheme="majorHAnsi" w:hAnsiTheme="majorHAnsi" w:cstheme="majorHAnsi"/>
+          <w:color w:val="00000A"/>
+        </w:rPr>
+        <w:t xml:space="preserve"> </w:t>
+      </w:r>
+      <w:r>
+        <w:rPr>
+          <w:rFonts w:asciiTheme="majorHAnsi" w:hAnsiTheme="majorHAnsi" w:cstheme="majorHAnsi"/>
+          <w:color w:val="00000A"/>
+        </w:rPr>
+        <w:t>family, the assembly had an N50 of 0.46 M</w:t>
+      </w:r>
+      <w:proofErr w:type="spellStart"/>
+      <w:r>
+        <w:rPr>
+          <w:rFonts w:asciiTheme="majorHAnsi" w:hAnsiTheme="majorHAnsi" w:cstheme="majorHAnsi"/>
+          <w:color w:val="00000A"/>
+        </w:rPr>
+        <w:t>bp</w:t>
+      </w:r>
+      <w:proofErr w:type="spellEnd"/>
+      <w:r>
+        <w:rPr>
+          <w:rFonts w:asciiTheme="majorHAnsi" w:hAnsiTheme="majorHAnsi" w:cstheme="majorHAnsi"/>
+          <w:color w:val="00000A"/>
+        </w:rPr>
+        <w:t xml:space="preserve"> and an L50 of 477</w:t>
+      </w:r>
+      <w:r>
+        <w:rPr>
+          <w:rFonts w:asciiTheme="majorHAnsi" w:hAnsiTheme="majorHAnsi" w:cstheme="majorHAnsi"/>
+          <w:color w:val="00000A"/>
+        </w:rPr>
+        <w:t xml:space="preserve"> [</w:t>
+      </w:r>
+      <w:proofErr w:type="spellStart"/>
+      <w:r>
+        <w:rPr>
+          <w:rFonts w:asciiTheme="majorHAnsi" w:hAnsiTheme="majorHAnsi" w:cstheme="majorHAnsi"/>
+          <w:color w:val="00000A"/>
+        </w:rPr>
+        <w:t>tk</w:t>
+      </w:r>
+      <w:proofErr w:type="spellEnd"/>
+      <w:r>
+        <w:rPr>
+          <w:rFonts w:asciiTheme="majorHAnsi" w:hAnsiTheme="majorHAnsi" w:cstheme="majorHAnsi"/>
+          <w:color w:val="00000A"/>
+        </w:rPr>
+        <w:t xml:space="preserve"> CITE </w:t>
+      </w:r>
+      <w:proofErr w:type="spellStart"/>
+      <w:r>
+        <w:rPr>
+          <w:rFonts w:asciiTheme="majorHAnsi" w:hAnsiTheme="majorHAnsi" w:cstheme="majorHAnsi"/>
+          <w:color w:val="00000A"/>
+        </w:rPr>
+        <w:t>Kitada</w:t>
+      </w:r>
+      <w:proofErr w:type="spellEnd"/>
+      <w:r>
+        <w:rPr>
+          <w:rFonts w:asciiTheme="majorHAnsi" w:hAnsiTheme="majorHAnsi" w:cstheme="majorHAnsi"/>
+          <w:color w:val="00000A"/>
+        </w:rPr>
+        <w:t xml:space="preserve"> 1980 &amp; Xuan 2021].</w:t>
+      </w:r>
+      <w:r>
+        <w:rPr>
+          <w:rFonts w:asciiTheme="majorHAnsi" w:hAnsiTheme="majorHAnsi" w:cstheme="majorHAnsi"/>
+          <w:color w:val="00000A"/>
+        </w:rPr>
+        <w:t xml:space="preserve"> </w:t>
+      </w:r>
+    </w:p>
+    <w:p>
+      <w:pPr>
+        <w:spacing w:line="276" w:lineRule="auto"/>
+        <w:ind w:right="270"/>
+        <w:rPr>
+          <w:rFonts w:asciiTheme="majorHAnsi" w:hAnsiTheme="majorHAnsi" w:cstheme="majorHAnsi"/>
+          <w:color w:val="00000A"/>
+        </w:rPr>
+      </w:pPr>
     </w:p>
     <w:p>
       <w:pPr>

</xml_diff>

<commit_message>
up thru lng-rd pst-seq qc
</commit_message>
<xml_diff>
--- a/individual_chapters/Chapter_2-Genome_assembly.docx
+++ b/individual_chapters/Chapter_2-Genome_assembly.docx
@@ -98,6 +98,7 @@
           <w:rFonts w:asciiTheme="majorHAnsi" w:hAnsiTheme="majorHAnsi" w:cstheme="majorHAnsi"/>
           <w:b/>
           <w:bCs/>
+          <w:strike/>
         </w:rPr>
       </w:pPr>
       <w:r>
@@ -105,6 +106,7 @@
           <w:rFonts w:asciiTheme="majorHAnsi" w:hAnsiTheme="majorHAnsi" w:cstheme="majorHAnsi"/>
           <w:b/>
           <w:bCs/>
+          <w:strike/>
         </w:rPr>
         <w:t>Methods</w:t>
       </w:r>
@@ -118,11 +120,13 @@
         </w:numPr>
         <w:rPr>
           <w:rFonts w:asciiTheme="majorHAnsi" w:hAnsiTheme="majorHAnsi" w:cstheme="majorHAnsi"/>
-        </w:rPr>
-      </w:pPr>
-      <w:r>
-        <w:rPr>
-          <w:rFonts w:asciiTheme="majorHAnsi" w:hAnsiTheme="majorHAnsi" w:cstheme="majorHAnsi"/>
+          <w:strike/>
+        </w:rPr>
+      </w:pPr>
+      <w:r>
+        <w:rPr>
+          <w:rFonts w:asciiTheme="majorHAnsi" w:hAnsiTheme="majorHAnsi" w:cstheme="majorHAnsi"/>
+          <w:strike/>
         </w:rPr>
         <w:t>Tissue collection</w:t>
       </w:r>
@@ -136,13 +140,15 @@
         </w:numPr>
         <w:rPr>
           <w:rFonts w:asciiTheme="majorHAnsi" w:hAnsiTheme="majorHAnsi" w:cstheme="majorHAnsi"/>
-        </w:rPr>
-      </w:pPr>
-      <w:r>
-        <w:rPr>
-          <w:rFonts w:asciiTheme="majorHAnsi" w:hAnsiTheme="majorHAnsi" w:cstheme="majorHAnsi"/>
-        </w:rPr>
-        <w:t>Isolation of high molecular weight genomics DNA extraction</w:t>
+          <w:strike/>
+        </w:rPr>
+      </w:pPr>
+      <w:r>
+        <w:rPr>
+          <w:rFonts w:asciiTheme="majorHAnsi" w:hAnsiTheme="majorHAnsi" w:cstheme="majorHAnsi"/>
+          <w:strike/>
+        </w:rPr>
+        <w:t>Isolation of high molecular weight genomic DNA extraction</w:t>
       </w:r>
     </w:p>
     <w:p>
@@ -154,11 +160,13 @@
         </w:numPr>
         <w:rPr>
           <w:rFonts w:asciiTheme="majorHAnsi" w:hAnsiTheme="majorHAnsi" w:cstheme="majorHAnsi"/>
-        </w:rPr>
-      </w:pPr>
-      <w:r>
-        <w:rPr>
-          <w:rFonts w:asciiTheme="majorHAnsi" w:hAnsiTheme="majorHAnsi" w:cstheme="majorHAnsi"/>
+          <w:strike/>
+        </w:rPr>
+      </w:pPr>
+      <w:r>
+        <w:rPr>
+          <w:rFonts w:asciiTheme="majorHAnsi" w:hAnsiTheme="majorHAnsi" w:cstheme="majorHAnsi"/>
+          <w:strike/>
         </w:rPr>
         <w:t xml:space="preserve"> Library prep and sequencing</w:t>
       </w:r>
@@ -172,11 +180,13 @@
         </w:numPr>
         <w:rPr>
           <w:rFonts w:asciiTheme="majorHAnsi" w:hAnsiTheme="majorHAnsi" w:cstheme="majorHAnsi"/>
-        </w:rPr>
-      </w:pPr>
-      <w:r>
-        <w:rPr>
-          <w:rFonts w:asciiTheme="majorHAnsi" w:hAnsiTheme="majorHAnsi" w:cstheme="majorHAnsi"/>
+          <w:strike/>
+        </w:rPr>
+      </w:pPr>
+      <w:r>
+        <w:rPr>
+          <w:rFonts w:asciiTheme="majorHAnsi" w:hAnsiTheme="majorHAnsi" w:cstheme="majorHAnsi"/>
+          <w:strike/>
         </w:rPr>
         <w:t>Linked-read</w:t>
       </w:r>
@@ -190,11 +200,13 @@
         </w:numPr>
         <w:rPr>
           <w:rFonts w:asciiTheme="majorHAnsi" w:hAnsiTheme="majorHAnsi" w:cstheme="majorHAnsi"/>
-        </w:rPr>
-      </w:pPr>
-      <w:r>
-        <w:rPr>
-          <w:rFonts w:asciiTheme="majorHAnsi" w:hAnsiTheme="majorHAnsi" w:cstheme="majorHAnsi"/>
+          <w:strike/>
+        </w:rPr>
+      </w:pPr>
+      <w:r>
+        <w:rPr>
+          <w:rFonts w:asciiTheme="majorHAnsi" w:hAnsiTheme="majorHAnsi" w:cstheme="majorHAnsi"/>
+          <w:strike/>
         </w:rPr>
         <w:t>Long-read</w:t>
       </w:r>
@@ -208,11 +220,13 @@
         </w:numPr>
         <w:rPr>
           <w:rFonts w:asciiTheme="majorHAnsi" w:hAnsiTheme="majorHAnsi" w:cstheme="majorHAnsi"/>
-        </w:rPr>
-      </w:pPr>
-      <w:r>
-        <w:rPr>
-          <w:rFonts w:asciiTheme="majorHAnsi" w:hAnsiTheme="majorHAnsi" w:cstheme="majorHAnsi"/>
+          <w:strike/>
+        </w:rPr>
+      </w:pPr>
+      <w:r>
+        <w:rPr>
+          <w:rFonts w:asciiTheme="majorHAnsi" w:hAnsiTheme="majorHAnsi" w:cstheme="majorHAnsi"/>
+          <w:strike/>
         </w:rPr>
         <w:t>Hi-C</w:t>
       </w:r>
@@ -226,11 +240,13 @@
         </w:numPr>
         <w:rPr>
           <w:rFonts w:asciiTheme="majorHAnsi" w:hAnsiTheme="majorHAnsi" w:cstheme="majorHAnsi"/>
-        </w:rPr>
-      </w:pPr>
-      <w:r>
-        <w:rPr>
-          <w:rFonts w:asciiTheme="majorHAnsi" w:hAnsiTheme="majorHAnsi" w:cstheme="majorHAnsi"/>
+          <w:strike/>
+        </w:rPr>
+      </w:pPr>
+      <w:r>
+        <w:rPr>
+          <w:rFonts w:asciiTheme="majorHAnsi" w:hAnsiTheme="majorHAnsi" w:cstheme="majorHAnsi"/>
+          <w:strike/>
         </w:rPr>
         <w:t>Post sequencing quality control</w:t>
       </w:r>
@@ -244,11 +260,13 @@
         </w:numPr>
         <w:rPr>
           <w:rFonts w:asciiTheme="majorHAnsi" w:hAnsiTheme="majorHAnsi" w:cstheme="majorHAnsi"/>
-        </w:rPr>
-      </w:pPr>
-      <w:r>
-        <w:rPr>
-          <w:rFonts w:asciiTheme="majorHAnsi" w:hAnsiTheme="majorHAnsi" w:cstheme="majorHAnsi"/>
+          <w:strike/>
+        </w:rPr>
+      </w:pPr>
+      <w:r>
+        <w:rPr>
+          <w:rFonts w:asciiTheme="majorHAnsi" w:hAnsiTheme="majorHAnsi" w:cstheme="majorHAnsi"/>
+          <w:strike/>
         </w:rPr>
         <w:t>Assembly</w:t>
       </w:r>
@@ -262,11 +280,13 @@
         </w:numPr>
         <w:rPr>
           <w:rFonts w:asciiTheme="majorHAnsi" w:hAnsiTheme="majorHAnsi" w:cstheme="majorHAnsi"/>
-        </w:rPr>
-      </w:pPr>
-      <w:r>
-        <w:rPr>
-          <w:rFonts w:asciiTheme="majorHAnsi" w:hAnsiTheme="majorHAnsi" w:cstheme="majorHAnsi"/>
+          <w:strike/>
+        </w:rPr>
+      </w:pPr>
+      <w:r>
+        <w:rPr>
+          <w:rFonts w:asciiTheme="majorHAnsi" w:hAnsiTheme="majorHAnsi" w:cstheme="majorHAnsi"/>
+          <w:strike/>
         </w:rPr>
         <w:t xml:space="preserve">Long-read sequencing assembly to create Draft Assembly A using </w:t>
       </w:r>
@@ -274,6 +294,7 @@
       <w:r>
         <w:rPr>
           <w:rFonts w:asciiTheme="majorHAnsi" w:hAnsiTheme="majorHAnsi" w:cstheme="majorHAnsi"/>
+          <w:strike/>
         </w:rPr>
         <w:t>ipa</w:t>
       </w:r>
@@ -288,11 +309,13 @@
         </w:numPr>
         <w:rPr>
           <w:rFonts w:asciiTheme="majorHAnsi" w:hAnsiTheme="majorHAnsi" w:cstheme="majorHAnsi"/>
-        </w:rPr>
-      </w:pPr>
-      <w:r>
-        <w:rPr>
-          <w:rFonts w:asciiTheme="majorHAnsi" w:hAnsiTheme="majorHAnsi" w:cstheme="majorHAnsi"/>
+          <w:strike/>
+        </w:rPr>
+      </w:pPr>
+      <w:r>
+        <w:rPr>
+          <w:rFonts w:asciiTheme="majorHAnsi" w:hAnsiTheme="majorHAnsi" w:cstheme="majorHAnsi"/>
+          <w:strike/>
         </w:rPr>
         <w:t>Scaffolding Draft Assembly A with linked-reads to produce Draft Assembly B using Scaff10X</w:t>
       </w:r>
@@ -306,11 +329,13 @@
         </w:numPr>
         <w:rPr>
           <w:rFonts w:asciiTheme="majorHAnsi" w:hAnsiTheme="majorHAnsi" w:cstheme="majorHAnsi"/>
-        </w:rPr>
-      </w:pPr>
-      <w:r>
-        <w:rPr>
-          <w:rFonts w:asciiTheme="majorHAnsi" w:hAnsiTheme="majorHAnsi" w:cstheme="majorHAnsi"/>
+          <w:strike/>
+        </w:rPr>
+      </w:pPr>
+      <w:r>
+        <w:rPr>
+          <w:rFonts w:asciiTheme="majorHAnsi" w:hAnsiTheme="majorHAnsi" w:cstheme="majorHAnsi"/>
+          <w:strike/>
         </w:rPr>
         <w:t>Incorporation of hi-c sequencing data with Draft Assembly B to produce Draft Assembly C using SALSA2</w:t>
       </w:r>
@@ -324,11 +349,13 @@
         </w:numPr>
         <w:rPr>
           <w:rFonts w:asciiTheme="majorHAnsi" w:hAnsiTheme="majorHAnsi" w:cstheme="majorHAnsi"/>
-        </w:rPr>
-      </w:pPr>
-      <w:r>
-        <w:rPr>
-          <w:rFonts w:asciiTheme="majorHAnsi" w:hAnsiTheme="majorHAnsi" w:cstheme="majorHAnsi"/>
+          <w:strike/>
+        </w:rPr>
+      </w:pPr>
+      <w:r>
+        <w:rPr>
+          <w:rFonts w:asciiTheme="majorHAnsi" w:hAnsiTheme="majorHAnsi" w:cstheme="majorHAnsi"/>
+          <w:strike/>
         </w:rPr>
         <w:t xml:space="preserve">Anchoring Draft Assembly C scaffolds into chromosomes using </w:t>
       </w:r>
@@ -336,6 +363,7 @@
       <w:r>
         <w:rPr>
           <w:rFonts w:asciiTheme="majorHAnsi" w:hAnsiTheme="majorHAnsi" w:cstheme="majorHAnsi"/>
+          <w:strike/>
         </w:rPr>
         <w:t>chromonomer</w:t>
       </w:r>
@@ -343,6 +371,7 @@
       <w:r>
         <w:rPr>
           <w:rFonts w:asciiTheme="majorHAnsi" w:hAnsiTheme="majorHAnsi" w:cstheme="majorHAnsi"/>
+          <w:strike/>
         </w:rPr>
         <w:t xml:space="preserve"> to produce a chromosome-level Final Assembly</w:t>
       </w:r>
@@ -356,11 +385,13 @@
         </w:numPr>
         <w:rPr>
           <w:rFonts w:asciiTheme="majorHAnsi" w:hAnsiTheme="majorHAnsi" w:cstheme="majorHAnsi"/>
-        </w:rPr>
-      </w:pPr>
-      <w:r>
-        <w:rPr>
-          <w:rFonts w:asciiTheme="majorHAnsi" w:hAnsiTheme="majorHAnsi" w:cstheme="majorHAnsi"/>
+          <w:strike/>
+        </w:rPr>
+      </w:pPr>
+      <w:r>
+        <w:rPr>
+          <w:rFonts w:asciiTheme="majorHAnsi" w:hAnsiTheme="majorHAnsi" w:cstheme="majorHAnsi"/>
+          <w:strike/>
         </w:rPr>
         <w:t>Genome assembly statistics</w:t>
       </w:r>
@@ -374,11 +405,13 @@
         </w:numPr>
         <w:rPr>
           <w:rFonts w:asciiTheme="majorHAnsi" w:hAnsiTheme="majorHAnsi" w:cstheme="majorHAnsi"/>
-        </w:rPr>
-      </w:pPr>
-      <w:r>
-        <w:rPr>
-          <w:rFonts w:asciiTheme="majorHAnsi" w:hAnsiTheme="majorHAnsi" w:cstheme="majorHAnsi"/>
+          <w:strike/>
+        </w:rPr>
+      </w:pPr>
+      <w:r>
+        <w:rPr>
+          <w:rFonts w:asciiTheme="majorHAnsi" w:hAnsiTheme="majorHAnsi" w:cstheme="majorHAnsi"/>
+          <w:strike/>
         </w:rPr>
         <w:t xml:space="preserve">Cytogenetic analysis </w:t>
       </w:r>
@@ -402,32 +435,315 @@
     </w:p>
     <w:p>
       <w:pPr>
+        <w:pStyle w:val="ListParagraph"/>
+        <w:numPr>
+          <w:ilvl w:val="0"/>
+          <w:numId w:val="4"/>
+        </w:numPr>
+        <w:rPr>
+          <w:rFonts w:asciiTheme="majorHAnsi" w:hAnsiTheme="majorHAnsi" w:cstheme="majorHAnsi"/>
+          <w:strike/>
+        </w:rPr>
+      </w:pPr>
+      <w:r>
+        <w:rPr>
+          <w:rFonts w:asciiTheme="majorHAnsi" w:hAnsiTheme="majorHAnsi" w:cstheme="majorHAnsi"/>
+          <w:strike/>
+        </w:rPr>
+        <w:t>Tissue collection</w:t>
+      </w:r>
+    </w:p>
+    <w:p>
+      <w:pPr>
+        <w:pStyle w:val="ListParagraph"/>
+        <w:numPr>
+          <w:ilvl w:val="0"/>
+          <w:numId w:val="4"/>
+        </w:numPr>
+        <w:rPr>
+          <w:rFonts w:asciiTheme="majorHAnsi" w:hAnsiTheme="majorHAnsi" w:cstheme="majorHAnsi"/>
+          <w:strike/>
+        </w:rPr>
+      </w:pPr>
+      <w:r>
+        <w:rPr>
+          <w:rFonts w:asciiTheme="majorHAnsi" w:hAnsiTheme="majorHAnsi" w:cstheme="majorHAnsi"/>
+          <w:strike/>
+        </w:rPr>
+        <w:t>Isolation of high molecular weight genomic DNA extraction</w:t>
+      </w:r>
+    </w:p>
+    <w:p>
+      <w:pPr>
+        <w:pStyle w:val="ListParagraph"/>
+        <w:numPr>
+          <w:ilvl w:val="0"/>
+          <w:numId w:val="4"/>
+        </w:numPr>
+        <w:rPr>
+          <w:rFonts w:asciiTheme="majorHAnsi" w:hAnsiTheme="majorHAnsi" w:cstheme="majorHAnsi"/>
+          <w:strike/>
+        </w:rPr>
+      </w:pPr>
+      <w:r>
+        <w:rPr>
+          <w:rFonts w:asciiTheme="majorHAnsi" w:hAnsiTheme="majorHAnsi" w:cstheme="majorHAnsi"/>
+          <w:strike/>
+        </w:rPr>
+        <w:t>Library prep and sequencing</w:t>
+      </w:r>
+    </w:p>
+    <w:p>
+      <w:pPr>
+        <w:pStyle w:val="ListParagraph"/>
+        <w:numPr>
+          <w:ilvl w:val="1"/>
+          <w:numId w:val="4"/>
+        </w:numPr>
+        <w:rPr>
+          <w:rFonts w:asciiTheme="majorHAnsi" w:hAnsiTheme="majorHAnsi" w:cstheme="majorHAnsi"/>
+          <w:strike/>
+        </w:rPr>
+      </w:pPr>
+      <w:r>
+        <w:rPr>
+          <w:rFonts w:asciiTheme="majorHAnsi" w:hAnsiTheme="majorHAnsi" w:cstheme="majorHAnsi"/>
+          <w:strike/>
+        </w:rPr>
+        <w:t>Linked-read</w:t>
+      </w:r>
+    </w:p>
+    <w:p>
+      <w:pPr>
+        <w:pStyle w:val="ListParagraph"/>
+        <w:numPr>
+          <w:ilvl w:val="1"/>
+          <w:numId w:val="4"/>
+        </w:numPr>
+        <w:rPr>
+          <w:rFonts w:asciiTheme="majorHAnsi" w:hAnsiTheme="majorHAnsi" w:cstheme="majorHAnsi"/>
+          <w:strike/>
+        </w:rPr>
+      </w:pPr>
+      <w:r>
+        <w:rPr>
+          <w:rFonts w:asciiTheme="majorHAnsi" w:hAnsiTheme="majorHAnsi" w:cstheme="majorHAnsi"/>
+          <w:strike/>
+        </w:rPr>
+        <w:t>Long-read</w:t>
+      </w:r>
+    </w:p>
+    <w:p>
+      <w:pPr>
+        <w:pStyle w:val="ListParagraph"/>
+        <w:numPr>
+          <w:ilvl w:val="1"/>
+          <w:numId w:val="4"/>
+        </w:numPr>
+        <w:rPr>
+          <w:rFonts w:asciiTheme="majorHAnsi" w:hAnsiTheme="majorHAnsi" w:cstheme="majorHAnsi"/>
+          <w:strike/>
+        </w:rPr>
+      </w:pPr>
+      <w:r>
+        <w:rPr>
+          <w:rFonts w:asciiTheme="majorHAnsi" w:hAnsiTheme="majorHAnsi" w:cstheme="majorHAnsi"/>
+          <w:strike/>
+        </w:rPr>
+        <w:t>Hi-C</w:t>
+      </w:r>
+    </w:p>
+    <w:p>
+      <w:pPr>
+        <w:pStyle w:val="ListParagraph"/>
+        <w:numPr>
+          <w:ilvl w:val="0"/>
+          <w:numId w:val="4"/>
+        </w:numPr>
+        <w:rPr>
+          <w:rFonts w:asciiTheme="majorHAnsi" w:hAnsiTheme="majorHAnsi" w:cstheme="majorHAnsi"/>
+        </w:rPr>
+      </w:pPr>
+      <w:r>
+        <w:rPr>
+          <w:rFonts w:asciiTheme="majorHAnsi" w:hAnsiTheme="majorHAnsi" w:cstheme="majorHAnsi"/>
+        </w:rPr>
+        <w:t>Post sequencing quality control</w:t>
+      </w:r>
+    </w:p>
+    <w:p>
+      <w:pPr>
+        <w:pStyle w:val="ListParagraph"/>
+        <w:numPr>
+          <w:ilvl w:val="0"/>
+          <w:numId w:val="4"/>
+        </w:numPr>
+        <w:rPr>
+          <w:rFonts w:asciiTheme="majorHAnsi" w:hAnsiTheme="majorHAnsi" w:cstheme="majorHAnsi"/>
+        </w:rPr>
+      </w:pPr>
+      <w:r>
+        <w:rPr>
+          <w:rFonts w:asciiTheme="majorHAnsi" w:hAnsiTheme="majorHAnsi" w:cstheme="majorHAnsi"/>
+        </w:rPr>
+        <w:t>Assembly</w:t>
+      </w:r>
+    </w:p>
+    <w:p>
+      <w:pPr>
+        <w:pStyle w:val="ListParagraph"/>
+        <w:numPr>
+          <w:ilvl w:val="1"/>
+          <w:numId w:val="4"/>
+        </w:numPr>
+        <w:rPr>
+          <w:rFonts w:asciiTheme="majorHAnsi" w:hAnsiTheme="majorHAnsi" w:cstheme="majorHAnsi"/>
+        </w:rPr>
+      </w:pPr>
+      <w:r>
+        <w:rPr>
+          <w:rFonts w:asciiTheme="majorHAnsi" w:hAnsiTheme="majorHAnsi" w:cstheme="majorHAnsi"/>
+        </w:rPr>
+        <w:t xml:space="preserve">Long-read sequencing assembly to create Draft Assembly A using </w:t>
+      </w:r>
+      <w:proofErr w:type="spellStart"/>
+      <w:r>
+        <w:rPr>
+          <w:rFonts w:asciiTheme="majorHAnsi" w:hAnsiTheme="majorHAnsi" w:cstheme="majorHAnsi"/>
+        </w:rPr>
+        <w:t>ipa</w:t>
+      </w:r>
+      <w:proofErr w:type="spellEnd"/>
+    </w:p>
+    <w:p>
+      <w:pPr>
+        <w:pStyle w:val="ListParagraph"/>
+        <w:numPr>
+          <w:ilvl w:val="1"/>
+          <w:numId w:val="4"/>
+        </w:numPr>
+        <w:rPr>
+          <w:rFonts w:asciiTheme="majorHAnsi" w:hAnsiTheme="majorHAnsi" w:cstheme="majorHAnsi"/>
+        </w:rPr>
+      </w:pPr>
+      <w:r>
+        <w:rPr>
+          <w:rFonts w:asciiTheme="majorHAnsi" w:hAnsiTheme="majorHAnsi" w:cstheme="majorHAnsi"/>
+        </w:rPr>
+        <w:t>Scaffolding Draft Assembly A with linked-reads to produce Draft Assembly B using Scaff10X</w:t>
+      </w:r>
+    </w:p>
+    <w:p>
+      <w:pPr>
+        <w:pStyle w:val="ListParagraph"/>
+        <w:numPr>
+          <w:ilvl w:val="1"/>
+          <w:numId w:val="4"/>
+        </w:numPr>
+        <w:rPr>
+          <w:rFonts w:asciiTheme="majorHAnsi" w:hAnsiTheme="majorHAnsi" w:cstheme="majorHAnsi"/>
+        </w:rPr>
+      </w:pPr>
+      <w:r>
+        <w:rPr>
+          <w:rFonts w:asciiTheme="majorHAnsi" w:hAnsiTheme="majorHAnsi" w:cstheme="majorHAnsi"/>
+        </w:rPr>
+        <w:t>Incorporation of hi-c sequencing data with Draft Assembly B to produce Draft Assembly C using SALSA2</w:t>
+      </w:r>
+    </w:p>
+    <w:p>
+      <w:pPr>
+        <w:pStyle w:val="ListParagraph"/>
+        <w:numPr>
+          <w:ilvl w:val="1"/>
+          <w:numId w:val="4"/>
+        </w:numPr>
+        <w:rPr>
+          <w:rFonts w:asciiTheme="majorHAnsi" w:hAnsiTheme="majorHAnsi" w:cstheme="majorHAnsi"/>
+        </w:rPr>
+      </w:pPr>
+      <w:r>
+        <w:rPr>
+          <w:rFonts w:asciiTheme="majorHAnsi" w:hAnsiTheme="majorHAnsi" w:cstheme="majorHAnsi"/>
+        </w:rPr>
+        <w:t xml:space="preserve">Anchoring Draft Assembly C scaffolds into chromosomes using </w:t>
+      </w:r>
+      <w:proofErr w:type="spellStart"/>
+      <w:r>
+        <w:rPr>
+          <w:rFonts w:asciiTheme="majorHAnsi" w:hAnsiTheme="majorHAnsi" w:cstheme="majorHAnsi"/>
+        </w:rPr>
+        <w:t>chromonomer</w:t>
+      </w:r>
+      <w:proofErr w:type="spellEnd"/>
+      <w:r>
+        <w:rPr>
+          <w:rFonts w:asciiTheme="majorHAnsi" w:hAnsiTheme="majorHAnsi" w:cstheme="majorHAnsi"/>
+        </w:rPr>
+        <w:t xml:space="preserve"> to produce a chromosome-level Final Assembly</w:t>
+      </w:r>
+    </w:p>
+    <w:p>
+      <w:pPr>
+        <w:pStyle w:val="ListParagraph"/>
+        <w:numPr>
+          <w:ilvl w:val="1"/>
+          <w:numId w:val="4"/>
+        </w:numPr>
+        <w:rPr>
+          <w:rFonts w:asciiTheme="majorHAnsi" w:hAnsiTheme="majorHAnsi" w:cstheme="majorHAnsi"/>
+        </w:rPr>
+      </w:pPr>
+      <w:r>
+        <w:rPr>
+          <w:rFonts w:asciiTheme="majorHAnsi" w:hAnsiTheme="majorHAnsi" w:cstheme="majorHAnsi"/>
+        </w:rPr>
+        <w:t>Genome assembly statistics</w:t>
+      </w:r>
+    </w:p>
+    <w:p>
+      <w:pPr>
+        <w:pStyle w:val="ListParagraph"/>
+        <w:numPr>
+          <w:ilvl w:val="1"/>
+          <w:numId w:val="4"/>
+        </w:numPr>
+        <w:rPr>
+          <w:rFonts w:asciiTheme="majorHAnsi" w:hAnsiTheme="majorHAnsi" w:cstheme="majorHAnsi"/>
+        </w:rPr>
+      </w:pPr>
+      <w:r>
+        <w:rPr>
+          <w:rFonts w:asciiTheme="majorHAnsi" w:hAnsiTheme="majorHAnsi" w:cstheme="majorHAnsi"/>
+        </w:rPr>
+        <w:t xml:space="preserve">Cytogenetic analysis </w:t>
+      </w:r>
+    </w:p>
+    <w:p>
+      <w:pPr>
         <w:rPr>
           <w:rFonts w:asciiTheme="majorHAnsi" w:hAnsiTheme="majorHAnsi" w:cstheme="majorHAnsi"/>
           <w:b/>
           <w:bCs/>
         </w:rPr>
       </w:pPr>
-      <w:r>
+    </w:p>
+    <w:p>
+      <w:pPr>
         <w:rPr>
           <w:rFonts w:asciiTheme="majorHAnsi" w:hAnsiTheme="majorHAnsi" w:cstheme="majorHAnsi"/>
           <w:b/>
           <w:bCs/>
         </w:rPr>
-        <w:t>Discussion</w:t>
-      </w:r>
-    </w:p>
-    <w:p>
-      <w:pPr>
-        <w:spacing w:line="276" w:lineRule="auto"/>
-        <w:ind w:right="270"/>
+      </w:pPr>
+      <w:r>
         <w:rPr>
           <w:rFonts w:asciiTheme="majorHAnsi" w:hAnsiTheme="majorHAnsi" w:cstheme="majorHAnsi"/>
           <w:b/>
           <w:bCs/>
-          <w:color w:val="00000A"/>
-        </w:rPr>
-      </w:pPr>
+        </w:rPr>
+        <w:t>Discussion</w:t>
+      </w:r>
     </w:p>
     <w:p>
       <w:pPr>
@@ -452,13 +768,25 @@
           <w:color w:val="00000A"/>
         </w:rPr>
       </w:pPr>
-      <w:r>
+    </w:p>
+    <w:p>
+      <w:pPr>
+        <w:spacing w:line="276" w:lineRule="auto"/>
+        <w:ind w:right="270"/>
         <w:rPr>
           <w:rFonts w:asciiTheme="majorHAnsi" w:hAnsiTheme="majorHAnsi" w:cstheme="majorHAnsi"/>
           <w:b/>
           <w:bCs/>
           <w:color w:val="00000A"/>
         </w:rPr>
+      </w:pPr>
+      <w:r>
+        <w:rPr>
+          <w:rFonts w:asciiTheme="majorHAnsi" w:hAnsiTheme="majorHAnsi" w:cstheme="majorHAnsi"/>
+          <w:b/>
+          <w:bCs/>
+          <w:color w:val="00000A"/>
+        </w:rPr>
         <w:t>Introduction</w:t>
       </w:r>
     </w:p>
@@ -567,15 +895,7 @@
           <w:rFonts w:asciiTheme="majorHAnsi" w:hAnsiTheme="majorHAnsi" w:cstheme="majorHAnsi"/>
           <w:color w:val="00000A"/>
         </w:rPr>
-        <w:t xml:space="preserve">Genomic resources contribute to two broad categories: medicine and biodiversity. Medicine has benefitted from genomic resources by using comparative methods to identify conserved loci essential to life or different classes of </w:t>
-      </w:r>
-      <w:r>
-        <w:rPr>
-          <w:rFonts w:asciiTheme="majorHAnsi" w:hAnsiTheme="majorHAnsi" w:cstheme="majorHAnsi"/>
-          <w:color w:val="00000A"/>
-        </w:rPr>
-        <w:lastRenderedPageBreak/>
-        <w:t>organisms</w:t>
+        <w:t>Genomic resources contribute to two broad categories: medicine and biodiversity. Medicine has benefitted from genomic resources by using comparative methods to identify conserved loci essential to life or different classes of organisms</w:t>
       </w:r>
       <w:r>
         <w:rPr>
@@ -1164,7 +1484,15 @@
           <w:rFonts w:asciiTheme="majorHAnsi" w:hAnsiTheme="majorHAnsi" w:cstheme="majorHAnsi"/>
           <w:color w:val="00000A"/>
         </w:rPr>
-        <w:t xml:space="preserve"> to correct base calling errors, and interaction mapping</w:t>
+        <w:t xml:space="preserve"> to correct base calling errors, and </w:t>
+      </w:r>
+      <w:r>
+        <w:rPr>
+          <w:rFonts w:asciiTheme="majorHAnsi" w:hAnsiTheme="majorHAnsi" w:cstheme="majorHAnsi"/>
+          <w:color w:val="00000A"/>
+        </w:rPr>
+        <w:lastRenderedPageBreak/>
+        <w:t>interaction mapping</w:t>
       </w:r>
       <w:r>
         <w:rPr>
@@ -1201,54 +1529,114 @@
         </w:rPr>
         <w:t xml:space="preserve">problematic motifs to fully sequence. </w:t>
       </w:r>
-      <w:r>
-        <w:rPr>
-          <w:rFonts w:asciiTheme="majorHAnsi" w:hAnsiTheme="majorHAnsi" w:cstheme="majorHAnsi"/>
-          <w:color w:val="00000A"/>
-        </w:rPr>
-        <w:t>In addition to various sequencing technology, genome assembly contiguity can be further increase by incorporating linkage maps, which use</w:t>
-      </w:r>
-      <w:r>
-        <w:rPr>
-          <w:rFonts w:asciiTheme="majorHAnsi" w:hAnsiTheme="majorHAnsi" w:cstheme="majorHAnsi"/>
-          <w:color w:val="00000A"/>
-        </w:rPr>
-        <w:t>s</w:t>
-      </w:r>
-      <w:r>
-        <w:rPr>
-          <w:rFonts w:asciiTheme="majorHAnsi" w:hAnsiTheme="majorHAnsi" w:cstheme="majorHAnsi"/>
-          <w:color w:val="00000A"/>
-        </w:rPr>
-        <w:t xml:space="preserve"> the frequency of recombination between marker</w:t>
-      </w:r>
-      <w:r>
-        <w:rPr>
-          <w:rFonts w:asciiTheme="majorHAnsi" w:hAnsiTheme="majorHAnsi" w:cstheme="majorHAnsi"/>
-          <w:color w:val="00000A"/>
-        </w:rPr>
-        <w:t>s</w:t>
-      </w:r>
-      <w:r>
-        <w:rPr>
-          <w:rFonts w:asciiTheme="majorHAnsi" w:hAnsiTheme="majorHAnsi" w:cstheme="majorHAnsi"/>
-          <w:color w:val="00000A"/>
-        </w:rPr>
-        <w:t xml:space="preserve"> </w:t>
-      </w:r>
-      <w:r>
-        <w:rPr>
-          <w:rFonts w:asciiTheme="majorHAnsi" w:hAnsiTheme="majorHAnsi" w:cstheme="majorHAnsi"/>
-          <w:color w:val="00000A"/>
-        </w:rPr>
-        <w:t>to generate relative distances throughout the genome</w:t>
-      </w:r>
-      <w:r>
-        <w:rPr>
-          <w:rFonts w:asciiTheme="majorHAnsi" w:hAnsiTheme="majorHAnsi" w:cstheme="majorHAnsi"/>
-          <w:color w:val="00000A"/>
-        </w:rPr>
-        <w:t>.</w:t>
+    </w:p>
+    <w:p>
+      <w:pPr>
+        <w:spacing w:line="276" w:lineRule="auto"/>
+        <w:ind w:right="270"/>
+        <w:rPr>
+          <w:rFonts w:asciiTheme="majorHAnsi" w:hAnsiTheme="majorHAnsi" w:cstheme="majorHAnsi"/>
+          <w:color w:val="00000A"/>
+        </w:rPr>
+      </w:pPr>
+    </w:p>
+    <w:p>
+      <w:pPr>
+        <w:spacing w:line="276" w:lineRule="auto"/>
+        <w:rPr>
+          <w:rFonts w:asciiTheme="majorHAnsi" w:hAnsiTheme="majorHAnsi" w:cstheme="majorHAnsi"/>
+        </w:rPr>
+      </w:pPr>
+      <w:r>
+        <w:rPr>
+          <w:rFonts w:asciiTheme="majorHAnsi" w:hAnsiTheme="majorHAnsi" w:cstheme="majorHAnsi"/>
+          <w:color w:val="00000A"/>
+        </w:rPr>
+        <w:t>We</w:t>
+      </w:r>
+      <w:r>
+        <w:rPr>
+          <w:rFonts w:asciiTheme="majorHAnsi" w:hAnsiTheme="majorHAnsi" w:cstheme="majorHAnsi"/>
+          <w:color w:val="00000A"/>
+        </w:rPr>
+        <w:t xml:space="preserve"> used PacBio long-reads, 10X Genomics Linked-Reads, and Phase Genomics Chromatin Confirmation Capture. </w:t>
+      </w:r>
+      <w:r>
+        <w:rPr>
+          <w:rFonts w:asciiTheme="majorHAnsi" w:hAnsiTheme="majorHAnsi" w:cstheme="majorHAnsi"/>
+          <w:color w:val="00000A"/>
+        </w:rPr>
+        <w:t xml:space="preserve">In addition to </w:t>
+      </w:r>
+      <w:r>
+        <w:rPr>
+          <w:rFonts w:asciiTheme="majorHAnsi" w:hAnsiTheme="majorHAnsi" w:cstheme="majorHAnsi"/>
+          <w:color w:val="00000A"/>
+        </w:rPr>
+        <w:t>these three</w:t>
+      </w:r>
+      <w:r>
+        <w:rPr>
+          <w:rFonts w:asciiTheme="majorHAnsi" w:hAnsiTheme="majorHAnsi" w:cstheme="majorHAnsi"/>
+          <w:color w:val="00000A"/>
+        </w:rPr>
+        <w:t xml:space="preserve"> sequencing technolog</w:t>
+      </w:r>
+      <w:r>
+        <w:rPr>
+          <w:rFonts w:asciiTheme="majorHAnsi" w:hAnsiTheme="majorHAnsi" w:cstheme="majorHAnsi"/>
+          <w:color w:val="00000A"/>
+        </w:rPr>
+        <w:t>ies</w:t>
+      </w:r>
+      <w:r>
+        <w:rPr>
+          <w:rFonts w:asciiTheme="majorHAnsi" w:hAnsiTheme="majorHAnsi" w:cstheme="majorHAnsi"/>
+          <w:color w:val="00000A"/>
+        </w:rPr>
+        <w:t xml:space="preserve">, </w:t>
+      </w:r>
+      <w:r>
+        <w:rPr>
+          <w:rFonts w:asciiTheme="majorHAnsi" w:hAnsiTheme="majorHAnsi" w:cstheme="majorHAnsi"/>
+          <w:color w:val="00000A"/>
+        </w:rPr>
+        <w:t>we further increased the contiguity of the genome by incorpora</w:t>
+      </w:r>
+      <w:r>
+        <w:rPr>
+          <w:rFonts w:asciiTheme="majorHAnsi" w:hAnsiTheme="majorHAnsi" w:cstheme="majorHAnsi"/>
+          <w:color w:val="00000A"/>
+        </w:rPr>
+        <w:t>ting information from a previously published linkage map [</w:t>
+      </w:r>
+      <w:proofErr w:type="spellStart"/>
+      <w:r>
+        <w:rPr>
+          <w:rFonts w:asciiTheme="majorHAnsi" w:hAnsiTheme="majorHAnsi" w:cstheme="majorHAnsi"/>
+          <w:color w:val="00000A"/>
+        </w:rPr>
+        <w:t>tk</w:t>
+      </w:r>
+      <w:proofErr w:type="spellEnd"/>
+      <w:r>
+        <w:rPr>
+          <w:rFonts w:asciiTheme="majorHAnsi" w:hAnsiTheme="majorHAnsi" w:cstheme="majorHAnsi"/>
+          <w:color w:val="00000A"/>
+        </w:rPr>
+        <w:t xml:space="preserve"> CITE Lew et al.]. </w:t>
+      </w:r>
+      <w:r>
+        <w:rPr>
+          <w:rFonts w:asciiTheme="majorHAnsi" w:hAnsiTheme="majorHAnsi" w:cstheme="majorHAnsi"/>
+        </w:rPr>
+        <w:t xml:space="preserve">Finally, </w:t>
+      </w:r>
+      <w:r>
+        <w:rPr>
+          <w:rFonts w:asciiTheme="majorHAnsi" w:hAnsiTheme="majorHAnsi" w:cstheme="majorHAnsi"/>
+        </w:rPr>
+        <w:t>we independently validated the number of expected chromosomes in the final delta smelt assembly by karyotyping the species.</w:t>
       </w:r>
     </w:p>
     <w:p>
@@ -1809,469 +2197,6 @@
         <w:rPr>
           <w:rFonts w:asciiTheme="majorHAnsi" w:hAnsiTheme="majorHAnsi" w:cstheme="majorHAnsi"/>
           <w:color w:val="00000A"/>
-        </w:rPr>
-      </w:pPr>
-      <w:r>
-        <w:rPr>
-          <w:rFonts w:asciiTheme="majorHAnsi" w:hAnsiTheme="majorHAnsi" w:cstheme="majorHAnsi"/>
-        </w:rPr>
-        <w:br w:type="page"/>
-      </w:r>
-    </w:p>
-    <w:p>
-      <w:pPr>
-        <w:spacing w:line="276" w:lineRule="auto"/>
-        <w:ind w:right="270"/>
-        <w:rPr>
-          <w:rFonts w:asciiTheme="majorHAnsi" w:hAnsiTheme="majorHAnsi" w:cstheme="majorHAnsi"/>
-          <w:color w:val="00000A"/>
-        </w:rPr>
-      </w:pPr>
-    </w:p>
-    <w:p>
-      <w:pPr>
-        <w:pBdr>
-          <w:top w:val="single" w:sz="4" w:space="1" w:color="000000" w:shadow="1"/>
-          <w:left w:val="single" w:sz="4" w:space="4" w:color="000000" w:shadow="1"/>
-          <w:bottom w:val="single" w:sz="4" w:space="1" w:color="000000" w:shadow="1"/>
-          <w:right w:val="single" w:sz="4" w:space="4" w:color="000000" w:shadow="1"/>
-        </w:pBdr>
-        <w:spacing w:line="276" w:lineRule="auto"/>
-        <w:ind w:right="270"/>
-        <w:rPr>
-          <w:rFonts w:asciiTheme="majorHAnsi" w:hAnsiTheme="majorHAnsi" w:cstheme="majorHAnsi"/>
-          <w:color w:val="00000A"/>
-        </w:rPr>
-      </w:pPr>
-      <w:r>
-        <w:rPr>
-          <w:rFonts w:asciiTheme="majorHAnsi" w:hAnsiTheme="majorHAnsi" w:cstheme="majorHAnsi"/>
-          <w:b/>
-          <w:bCs/>
-          <w:color w:val="00000A"/>
-          <w:u w:val="single"/>
-        </w:rPr>
-        <w:t>BOX 1:</w:t>
-      </w:r>
-      <w:r>
-        <w:rPr>
-          <w:rFonts w:asciiTheme="majorHAnsi" w:hAnsiTheme="majorHAnsi" w:cstheme="majorHAnsi"/>
-          <w:b/>
-          <w:bCs/>
-          <w:color w:val="00000A"/>
-        </w:rPr>
-        <w:t xml:space="preserve"> Linked-read sequencing methods</w:t>
-      </w:r>
-      <w:r>
-        <w:rPr>
-          <w:rFonts w:asciiTheme="majorHAnsi" w:hAnsiTheme="majorHAnsi" w:cstheme="majorHAnsi"/>
-          <w:color w:val="00000A"/>
-        </w:rPr>
-        <w:t xml:space="preserve">, (e.g., 10X Genomics) take large segments of extracted DNA (around 50kbp) from an organism’s genome and put them into individual oil beads. Within each oil bead, the segment of DNA is sheared to a length that an Illumina sequencer can read (~300-500bp) and barcodes corresponding to the oil bead are attached on either side. </w:t>
-      </w:r>
-      <w:proofErr w:type="gramStart"/>
-      <w:r>
-        <w:rPr>
-          <w:rFonts w:asciiTheme="majorHAnsi" w:hAnsiTheme="majorHAnsi" w:cstheme="majorHAnsi"/>
-          <w:color w:val="00000A"/>
-        </w:rPr>
-        <w:t>All of</w:t>
-      </w:r>
-      <w:proofErr w:type="gramEnd"/>
-      <w:r>
-        <w:rPr>
-          <w:rFonts w:asciiTheme="majorHAnsi" w:hAnsiTheme="majorHAnsi" w:cstheme="majorHAnsi"/>
-          <w:color w:val="00000A"/>
-        </w:rPr>
-        <w:t xml:space="preserve"> the oil beads are then pooled together and sequenced to get highly accurate base calls with pseudo-long reads.</w:t>
-      </w:r>
-    </w:p>
-    <w:p>
-      <w:pPr>
-        <w:pBdr>
-          <w:top w:val="single" w:sz="4" w:space="1" w:color="000000" w:shadow="1"/>
-          <w:left w:val="single" w:sz="4" w:space="4" w:color="000000" w:shadow="1"/>
-          <w:bottom w:val="single" w:sz="4" w:space="1" w:color="000000" w:shadow="1"/>
-          <w:right w:val="single" w:sz="4" w:space="4" w:color="000000" w:shadow="1"/>
-        </w:pBdr>
-        <w:spacing w:line="276" w:lineRule="auto"/>
-        <w:ind w:right="270"/>
-        <w:rPr>
-          <w:rFonts w:asciiTheme="majorHAnsi" w:hAnsiTheme="majorHAnsi" w:cstheme="majorHAnsi"/>
-          <w:color w:val="00000A"/>
-        </w:rPr>
-      </w:pPr>
-    </w:p>
-    <w:p>
-      <w:pPr>
-        <w:pBdr>
-          <w:top w:val="single" w:sz="4" w:space="1" w:color="000000" w:shadow="1"/>
-          <w:left w:val="single" w:sz="4" w:space="4" w:color="000000" w:shadow="1"/>
-          <w:bottom w:val="single" w:sz="4" w:space="1" w:color="000000" w:shadow="1"/>
-          <w:right w:val="single" w:sz="4" w:space="4" w:color="000000" w:shadow="1"/>
-        </w:pBdr>
-        <w:spacing w:line="276" w:lineRule="auto"/>
-        <w:ind w:right="270"/>
-        <w:rPr>
-          <w:rFonts w:asciiTheme="majorHAnsi" w:hAnsiTheme="majorHAnsi" w:cstheme="majorHAnsi"/>
-        </w:rPr>
-      </w:pPr>
-      <w:r>
-        <w:rPr>
-          <w:rFonts w:asciiTheme="majorHAnsi" w:hAnsiTheme="majorHAnsi" w:cstheme="majorHAnsi"/>
-          <w:noProof/>
-        </w:rPr>
-        <w:drawing>
-          <wp:inline distT="0" distB="0" distL="0" distR="0" wp14:anchorId="1C984ABF" wp14:editId="19784CB1">
-            <wp:extent cx="5782945" cy="2218055"/>
-            <wp:effectExtent l="0" t="0" r="0" b="0"/>
-            <wp:docPr id="1" name="Picture 6" descr="Biopolymers Facility"/>
-            <wp:cNvGraphicFramePr>
-              <a:graphicFrameLocks xmlns:a="http://schemas.openxmlformats.org/drawingml/2006/main" noChangeAspect="1"/>
-            </wp:cNvGraphicFramePr>
-            <a:graphic xmlns:a="http://schemas.openxmlformats.org/drawingml/2006/main">
-              <a:graphicData uri="http://schemas.openxmlformats.org/drawingml/2006/picture">
-                <pic:pic xmlns:pic="http://schemas.openxmlformats.org/drawingml/2006/picture">
-                  <pic:nvPicPr>
-                    <pic:cNvPr id="1" name="Picture 6" descr="Biopolymers Facility"/>
-                    <pic:cNvPicPr>
-                      <a:picLocks noChangeAspect="1" noChangeArrowheads="1"/>
-                    </pic:cNvPicPr>
-                  </pic:nvPicPr>
-                  <pic:blipFill>
-                    <a:blip r:embed="rId9"/>
-                    <a:stretch>
-                      <a:fillRect/>
-                    </a:stretch>
-                  </pic:blipFill>
-                  <pic:spPr bwMode="auto">
-                    <a:xfrm>
-                      <a:off x="0" y="0"/>
-                      <a:ext cx="5782945" cy="2218055"/>
-                    </a:xfrm>
-                    <a:prstGeom prst="rect">
-                      <a:avLst/>
-                    </a:prstGeom>
-                  </pic:spPr>
-                </pic:pic>
-              </a:graphicData>
-            </a:graphic>
-          </wp:inline>
-        </w:drawing>
-      </w:r>
-    </w:p>
-    <w:p>
-      <w:pPr>
-        <w:pBdr>
-          <w:top w:val="single" w:sz="4" w:space="1" w:color="000000" w:shadow="1"/>
-          <w:left w:val="single" w:sz="4" w:space="4" w:color="000000" w:shadow="1"/>
-          <w:bottom w:val="single" w:sz="4" w:space="1" w:color="000000" w:shadow="1"/>
-          <w:right w:val="single" w:sz="4" w:space="4" w:color="000000" w:shadow="1"/>
-        </w:pBdr>
-        <w:spacing w:line="276" w:lineRule="auto"/>
-        <w:ind w:right="270"/>
-        <w:rPr>
-          <w:rFonts w:asciiTheme="majorHAnsi" w:hAnsiTheme="majorHAnsi" w:cstheme="majorHAnsi"/>
-          <w:color w:val="00000A"/>
-        </w:rPr>
-      </w:pPr>
-      <w:r>
-        <w:rPr>
-          <w:rFonts w:asciiTheme="majorHAnsi" w:hAnsiTheme="majorHAnsi" w:cstheme="majorHAnsi"/>
-          <w:sz w:val="10"/>
-          <w:szCs w:val="10"/>
-        </w:rPr>
-        <w:t>Image taken from: https://genome.med.harvard.edu/services/singleCell/ViewOverview.action</w:t>
-      </w:r>
-    </w:p>
-    <w:p>
-      <w:pPr>
-        <w:spacing w:line="276" w:lineRule="auto"/>
-        <w:ind w:right="270"/>
-        <w:rPr>
-          <w:rFonts w:asciiTheme="majorHAnsi" w:hAnsiTheme="majorHAnsi" w:cstheme="majorHAnsi"/>
-          <w:color w:val="00000A"/>
-        </w:rPr>
-      </w:pPr>
-    </w:p>
-    <w:p>
-      <w:pPr>
-        <w:pBdr>
-          <w:top w:val="single" w:sz="4" w:space="1" w:color="000000" w:shadow="1"/>
-          <w:left w:val="single" w:sz="4" w:space="4" w:color="000000" w:shadow="1"/>
-          <w:bottom w:val="single" w:sz="4" w:space="1" w:color="000000" w:shadow="1"/>
-          <w:right w:val="single" w:sz="4" w:space="4" w:color="000000" w:shadow="1"/>
-        </w:pBdr>
-        <w:spacing w:line="276" w:lineRule="auto"/>
-        <w:ind w:right="270"/>
-        <w:rPr>
-          <w:rFonts w:asciiTheme="majorHAnsi" w:hAnsiTheme="majorHAnsi" w:cstheme="majorHAnsi"/>
-          <w:color w:val="00000A"/>
-        </w:rPr>
-      </w:pPr>
-      <w:r>
-        <w:rPr>
-          <w:rFonts w:asciiTheme="majorHAnsi" w:hAnsiTheme="majorHAnsi" w:cstheme="majorHAnsi"/>
-          <w:b/>
-          <w:bCs/>
-          <w:color w:val="00000A"/>
-          <w:u w:val="single"/>
-        </w:rPr>
-        <w:t>BOX 2:</w:t>
-      </w:r>
-      <w:r>
-        <w:rPr>
-          <w:rFonts w:asciiTheme="majorHAnsi" w:hAnsiTheme="majorHAnsi" w:cstheme="majorHAnsi"/>
-          <w:b/>
-          <w:bCs/>
-          <w:color w:val="00000A"/>
-        </w:rPr>
-        <w:t xml:space="preserve"> Long-read sequencing methods</w:t>
-      </w:r>
-      <w:r>
-        <w:rPr>
-          <w:rFonts w:asciiTheme="majorHAnsi" w:hAnsiTheme="majorHAnsi" w:cstheme="majorHAnsi"/>
-          <w:color w:val="00000A"/>
-        </w:rPr>
-        <w:t>, (e.g., PacBio HiFi) take long segments of extracted DNA (over 50kbp), shear them into a few segments (10-20kbp) and circularize each segment. The circular molecules are then run through a sequencer to get an accurate circular consensus sequence over 20kbp in length.</w:t>
-      </w:r>
-    </w:p>
-    <w:p>
-      <w:pPr>
-        <w:pBdr>
-          <w:top w:val="single" w:sz="4" w:space="1" w:color="000000" w:shadow="1"/>
-          <w:left w:val="single" w:sz="4" w:space="4" w:color="000000" w:shadow="1"/>
-          <w:bottom w:val="single" w:sz="4" w:space="1" w:color="000000" w:shadow="1"/>
-          <w:right w:val="single" w:sz="4" w:space="4" w:color="000000" w:shadow="1"/>
-        </w:pBdr>
-        <w:spacing w:line="276" w:lineRule="auto"/>
-        <w:ind w:right="270"/>
-        <w:rPr>
-          <w:rFonts w:asciiTheme="majorHAnsi" w:hAnsiTheme="majorHAnsi" w:cstheme="majorHAnsi"/>
-          <w:color w:val="00000A"/>
-        </w:rPr>
-      </w:pPr>
-      <w:r>
-        <w:rPr>
-          <w:rFonts w:asciiTheme="majorHAnsi" w:hAnsiTheme="majorHAnsi" w:cstheme="majorHAnsi"/>
-          <w:noProof/>
-        </w:rPr>
-        <w:drawing>
-          <wp:inline distT="0" distB="0" distL="0" distR="0" wp14:anchorId="3722EAD5" wp14:editId="5197C0A0">
-            <wp:extent cx="5715000" cy="2513965"/>
-            <wp:effectExtent l="0" t="0" r="0" b="0"/>
-            <wp:docPr id="2" name="Picture 7" descr="HiFi Reads - Highly accurate long-read sequencing - PacBio"/>
-            <wp:cNvGraphicFramePr>
-              <a:graphicFrameLocks xmlns:a="http://schemas.openxmlformats.org/drawingml/2006/main" noChangeAspect="1"/>
-            </wp:cNvGraphicFramePr>
-            <a:graphic xmlns:a="http://schemas.openxmlformats.org/drawingml/2006/main">
-              <a:graphicData uri="http://schemas.openxmlformats.org/drawingml/2006/picture">
-                <pic:pic xmlns:pic="http://schemas.openxmlformats.org/drawingml/2006/picture">
-                  <pic:nvPicPr>
-                    <pic:cNvPr id="2" name="Picture 7" descr="HiFi Reads - Highly accurate long-read sequencing - PacBio"/>
-                    <pic:cNvPicPr>
-                      <a:picLocks noChangeAspect="1" noChangeArrowheads="1"/>
-                    </pic:cNvPicPr>
-                  </pic:nvPicPr>
-                  <pic:blipFill>
-                    <a:blip r:embed="rId10"/>
-                    <a:stretch>
-                      <a:fillRect/>
-                    </a:stretch>
-                  </pic:blipFill>
-                  <pic:spPr bwMode="auto">
-                    <a:xfrm>
-                      <a:off x="0" y="0"/>
-                      <a:ext cx="5715000" cy="2513965"/>
-                    </a:xfrm>
-                    <a:prstGeom prst="rect">
-                      <a:avLst/>
-                    </a:prstGeom>
-                  </pic:spPr>
-                </pic:pic>
-              </a:graphicData>
-            </a:graphic>
-          </wp:inline>
-        </w:drawing>
-      </w:r>
-      <w:r>
-        <w:rPr>
-          <w:rFonts w:asciiTheme="majorHAnsi" w:hAnsiTheme="majorHAnsi" w:cstheme="majorHAnsi"/>
-          <w:sz w:val="10"/>
-          <w:szCs w:val="10"/>
-        </w:rPr>
-        <w:t>Image taken from: https://www.pacb.com/smrt-science/smrt-sequencing/hifi-reads-for-highly-accurate-long-read-sequencing/</w:t>
-      </w:r>
-    </w:p>
-    <w:p>
-      <w:pPr>
-        <w:spacing w:line="276" w:lineRule="auto"/>
-        <w:rPr>
-          <w:rFonts w:asciiTheme="majorHAnsi" w:hAnsiTheme="majorHAnsi" w:cstheme="majorHAnsi"/>
-          <w:color w:val="00000A"/>
-        </w:rPr>
-      </w:pPr>
-      <w:r>
-        <w:rPr>
-          <w:rFonts w:asciiTheme="majorHAnsi" w:hAnsiTheme="majorHAnsi" w:cstheme="majorHAnsi"/>
-        </w:rPr>
-        <w:br w:type="page"/>
-      </w:r>
-    </w:p>
-    <w:p>
-      <w:pPr>
-        <w:spacing w:line="276" w:lineRule="auto"/>
-        <w:ind w:right="270"/>
-        <w:rPr>
-          <w:rFonts w:asciiTheme="majorHAnsi" w:hAnsiTheme="majorHAnsi" w:cstheme="majorHAnsi"/>
-          <w:color w:val="00000A"/>
-        </w:rPr>
-      </w:pPr>
-    </w:p>
-    <w:p>
-      <w:pPr>
-        <w:pBdr>
-          <w:top w:val="single" w:sz="4" w:space="1" w:color="000000" w:shadow="1"/>
-          <w:left w:val="single" w:sz="4" w:space="4" w:color="000000" w:shadow="1"/>
-          <w:bottom w:val="single" w:sz="4" w:space="1" w:color="000000" w:shadow="1"/>
-          <w:right w:val="single" w:sz="4" w:space="4" w:color="000000" w:shadow="1"/>
-        </w:pBdr>
-        <w:spacing w:line="276" w:lineRule="auto"/>
-        <w:ind w:right="270"/>
-        <w:rPr>
-          <w:rFonts w:asciiTheme="majorHAnsi" w:hAnsiTheme="majorHAnsi" w:cstheme="majorHAnsi"/>
-          <w:color w:val="00000A"/>
-        </w:rPr>
-      </w:pPr>
-      <w:r>
-        <w:rPr>
-          <w:rFonts w:asciiTheme="majorHAnsi" w:hAnsiTheme="majorHAnsi" w:cstheme="majorHAnsi"/>
-          <w:b/>
-          <w:bCs/>
-          <w:color w:val="00000A"/>
-          <w:u w:val="single"/>
-        </w:rPr>
-        <w:t>BOX 3:</w:t>
-      </w:r>
-      <w:r>
-        <w:rPr>
-          <w:rFonts w:asciiTheme="majorHAnsi" w:hAnsiTheme="majorHAnsi" w:cstheme="majorHAnsi"/>
-          <w:b/>
-          <w:bCs/>
-          <w:color w:val="00000A"/>
-        </w:rPr>
-        <w:t xml:space="preserve"> Hi-C chromatin confirmation capture</w:t>
-      </w:r>
-      <w:r>
-        <w:rPr>
-          <w:rFonts w:asciiTheme="majorHAnsi" w:hAnsiTheme="majorHAnsi" w:cstheme="majorHAnsi"/>
-          <w:color w:val="00000A"/>
-        </w:rPr>
-        <w:t xml:space="preserve"> takes DNA in the nucleus and links </w:t>
-      </w:r>
-      <w:proofErr w:type="gramStart"/>
-      <w:r>
-        <w:rPr>
-          <w:rFonts w:asciiTheme="majorHAnsi" w:hAnsiTheme="majorHAnsi" w:cstheme="majorHAnsi"/>
-          <w:color w:val="00000A"/>
-        </w:rPr>
-        <w:t>all of</w:t>
-      </w:r>
-      <w:proofErr w:type="gramEnd"/>
-      <w:r>
-        <w:rPr>
-          <w:rFonts w:asciiTheme="majorHAnsi" w:hAnsiTheme="majorHAnsi" w:cstheme="majorHAnsi"/>
-          <w:color w:val="00000A"/>
-        </w:rPr>
-        <w:t xml:space="preserve"> the locations that are touching together. It then shears the linked DNA into lengths appropriate for short-read sequencing (300-500bp). The frequency at which two segments of DNA are found linked together is inversely proportional to the distance between them in the genome. That is, if two segments of DNA are close to one another, they will be sequenced together many times.</w:t>
-      </w:r>
-    </w:p>
-    <w:p>
-      <w:pPr>
-        <w:pBdr>
-          <w:top w:val="single" w:sz="4" w:space="1" w:color="000000" w:shadow="1"/>
-          <w:left w:val="single" w:sz="4" w:space="4" w:color="000000" w:shadow="1"/>
-          <w:bottom w:val="single" w:sz="4" w:space="1" w:color="000000" w:shadow="1"/>
-          <w:right w:val="single" w:sz="4" w:space="4" w:color="000000" w:shadow="1"/>
-        </w:pBdr>
-        <w:spacing w:line="276" w:lineRule="auto"/>
-        <w:ind w:right="270"/>
-        <w:rPr>
-          <w:rFonts w:asciiTheme="majorHAnsi" w:hAnsiTheme="majorHAnsi" w:cstheme="majorHAnsi"/>
-        </w:rPr>
-      </w:pPr>
-      <w:r>
-        <w:rPr>
-          <w:rFonts w:asciiTheme="majorHAnsi" w:hAnsiTheme="majorHAnsi" w:cstheme="majorHAnsi"/>
-          <w:noProof/>
-        </w:rPr>
-        <w:drawing>
-          <wp:inline distT="0" distB="0" distL="0" distR="0" wp14:anchorId="45C58C65" wp14:editId="46A7E977">
-            <wp:extent cx="5706110" cy="2477135"/>
-            <wp:effectExtent l="0" t="0" r="0" b="0"/>
-            <wp:docPr id="3" name="Picture 9" descr="in situ Hi-C – 4DN Data Portal"/>
-            <wp:cNvGraphicFramePr>
-              <a:graphicFrameLocks xmlns:a="http://schemas.openxmlformats.org/drawingml/2006/main" noChangeAspect="1"/>
-            </wp:cNvGraphicFramePr>
-            <a:graphic xmlns:a="http://schemas.openxmlformats.org/drawingml/2006/main">
-              <a:graphicData uri="http://schemas.openxmlformats.org/drawingml/2006/picture">
-                <pic:pic xmlns:pic="http://schemas.openxmlformats.org/drawingml/2006/picture">
-                  <pic:nvPicPr>
-                    <pic:cNvPr id="3" name="Picture 9" descr="in situ Hi-C – 4DN Data Portal"/>
-                    <pic:cNvPicPr>
-                      <a:picLocks noChangeAspect="1" noChangeArrowheads="1"/>
-                    </pic:cNvPicPr>
-                  </pic:nvPicPr>
-                  <pic:blipFill>
-                    <a:blip r:embed="rId11"/>
-                    <a:stretch>
-                      <a:fillRect/>
-                    </a:stretch>
-                  </pic:blipFill>
-                  <pic:spPr bwMode="auto">
-                    <a:xfrm>
-                      <a:off x="0" y="0"/>
-                      <a:ext cx="5706110" cy="2477135"/>
-                    </a:xfrm>
-                    <a:prstGeom prst="rect">
-                      <a:avLst/>
-                    </a:prstGeom>
-                  </pic:spPr>
-                </pic:pic>
-              </a:graphicData>
-            </a:graphic>
-          </wp:inline>
-        </w:drawing>
-      </w:r>
-    </w:p>
-    <w:p>
-      <w:pPr>
-        <w:pBdr>
-          <w:top w:val="single" w:sz="4" w:space="1" w:color="000000" w:shadow="1"/>
-          <w:left w:val="single" w:sz="4" w:space="4" w:color="000000" w:shadow="1"/>
-          <w:bottom w:val="single" w:sz="4" w:space="1" w:color="000000" w:shadow="1"/>
-          <w:right w:val="single" w:sz="4" w:space="4" w:color="000000" w:shadow="1"/>
-        </w:pBdr>
-        <w:spacing w:line="276" w:lineRule="auto"/>
-        <w:ind w:right="270"/>
-        <w:rPr>
-          <w:rFonts w:asciiTheme="majorHAnsi" w:hAnsiTheme="majorHAnsi" w:cstheme="majorHAnsi"/>
-          <w:color w:val="00000A"/>
-        </w:rPr>
-      </w:pPr>
-      <w:r>
-        <w:rPr>
-          <w:rFonts w:asciiTheme="majorHAnsi" w:hAnsiTheme="majorHAnsi" w:cstheme="majorHAnsi"/>
-          <w:sz w:val="10"/>
-          <w:szCs w:val="10"/>
-        </w:rPr>
-        <w:t>Image taken from: https://data.4dnucleome.org/experiment-types/dilution-hi-c/</w:t>
-      </w:r>
-    </w:p>
-    <w:p>
-      <w:pPr>
-        <w:rPr>
-          <w:rFonts w:asciiTheme="majorHAnsi" w:hAnsiTheme="majorHAnsi" w:cstheme="majorHAnsi"/>
         </w:rPr>
         <w:sectPr>
           <w:type w:val="continuous"/>
@@ -2282,16 +2207,12 @@
           <w:docGrid w:linePitch="360"/>
         </w:sectPr>
       </w:pPr>
-    </w:p>
-    <w:p>
-      <w:pPr>
-        <w:pStyle w:val="Heading1"/>
-        <w:spacing w:line="276" w:lineRule="auto"/>
-        <w:rPr>
-          <w:rFonts w:asciiTheme="majorHAnsi" w:hAnsiTheme="majorHAnsi" w:cstheme="majorHAnsi"/>
-          <w:bCs/>
-        </w:rPr>
-      </w:pPr>
+      <w:r>
+        <w:rPr>
+          <w:rFonts w:asciiTheme="majorHAnsi" w:hAnsiTheme="majorHAnsi" w:cstheme="majorHAnsi"/>
+        </w:rPr>
+        <w:br w:type="page"/>
+      </w:r>
     </w:p>
     <w:p>
       <w:pPr>
@@ -2310,6 +2231,7 @@
           <w:b/>
           <w:bCs/>
         </w:rPr>
+        <w:lastRenderedPageBreak/>
         <w:t>Methods</w:t>
       </w:r>
     </w:p>
@@ -2361,6 +2283,12 @@
         <w:rPr>
           <w:rFonts w:asciiTheme="majorHAnsi" w:hAnsiTheme="majorHAnsi" w:cstheme="majorHAnsi"/>
         </w:rPr>
+        <w:t xml:space="preserve"> (gDNA)</w:t>
+      </w:r>
+      <w:r>
+        <w:rPr>
+          <w:rFonts w:asciiTheme="majorHAnsi" w:hAnsiTheme="majorHAnsi" w:cstheme="majorHAnsi"/>
+        </w:rPr>
         <w:t>,</w:t>
       </w:r>
       <w:r>
@@ -2379,25 +2307,31 @@
         <w:rPr>
           <w:rFonts w:asciiTheme="majorHAnsi" w:hAnsiTheme="majorHAnsi" w:cstheme="majorHAnsi"/>
         </w:rPr>
-        <w:t xml:space="preserve">the </w:t>
-      </w:r>
-      <w:r>
-        <w:rPr>
-          <w:rFonts w:asciiTheme="majorHAnsi" w:hAnsiTheme="majorHAnsi" w:cstheme="majorHAnsi"/>
-        </w:rPr>
         <w:t xml:space="preserve">tissue </w:t>
       </w:r>
       <w:r>
         <w:rPr>
           <w:rFonts w:asciiTheme="majorHAnsi" w:hAnsiTheme="majorHAnsi" w:cstheme="majorHAnsi"/>
         </w:rPr>
-        <w:t>of</w:t>
-      </w:r>
-      <w:r>
-        <w:rPr>
-          <w:rFonts w:asciiTheme="majorHAnsi" w:hAnsiTheme="majorHAnsi" w:cstheme="majorHAnsi"/>
-        </w:rPr>
-        <w:t xml:space="preserve"> male and female fish 600 days post hatch </w:t>
+        <w:t>samples from</w:t>
+      </w:r>
+      <w:r>
+        <w:rPr>
+          <w:rFonts w:asciiTheme="majorHAnsi" w:hAnsiTheme="majorHAnsi" w:cstheme="majorHAnsi"/>
+        </w:rPr>
+        <w:t xml:space="preserve"> male and female </w:t>
+      </w:r>
+      <w:r>
+        <w:rPr>
+          <w:rFonts w:asciiTheme="majorHAnsi" w:hAnsiTheme="majorHAnsi" w:cstheme="majorHAnsi"/>
+        </w:rPr>
+        <w:t>delta smelt</w:t>
+      </w:r>
+      <w:r>
+        <w:rPr>
+          <w:rFonts w:asciiTheme="majorHAnsi" w:hAnsiTheme="majorHAnsi" w:cstheme="majorHAnsi"/>
+        </w:rPr>
+        <w:t xml:space="preserve"> </w:t>
       </w:r>
       <w:r>
         <w:rPr>
@@ -2409,7 +2343,19 @@
         <w:rPr>
           <w:rFonts w:asciiTheme="majorHAnsi" w:hAnsiTheme="majorHAnsi" w:cstheme="majorHAnsi"/>
         </w:rPr>
-        <w:t xml:space="preserve">. One female individual and two male individuals used for subsequent sequencing and genome assembly. The first male individual was used for linked and long-read sequencing, and the second individual was used for chromatin conformation capture. Fish were euthanized according to IACUC protocol #21533. After euthanasia, we dissected the fish, sampled tissue including muscle, internal organs (heart, </w:t>
+        <w:t xml:space="preserve"> at </w:t>
+      </w:r>
+      <w:r>
+        <w:rPr>
+          <w:rFonts w:asciiTheme="majorHAnsi" w:hAnsiTheme="majorHAnsi" w:cstheme="majorHAnsi"/>
+        </w:rPr>
+        <w:t>600 days post hatch</w:t>
+      </w:r>
+      <w:r>
+        <w:rPr>
+          <w:rFonts w:asciiTheme="majorHAnsi" w:hAnsiTheme="majorHAnsi" w:cstheme="majorHAnsi"/>
+        </w:rPr>
+        <w:t xml:space="preserve">. Fish were euthanized according to IACUC protocol #21533. After euthanasia, we dissected the fish, sampled tissue including muscle, internal organs (heart, </w:t>
       </w:r>
       <w:proofErr w:type="gramStart"/>
       <w:r>
@@ -2423,19 +2369,95 @@
         <w:rPr>
           <w:rFonts w:asciiTheme="majorHAnsi" w:hAnsiTheme="majorHAnsi" w:cstheme="majorHAnsi"/>
         </w:rPr>
-        <w:t xml:space="preserve"> and spleen) and gills, </w:t>
-      </w:r>
-      <w:r>
-        <w:rPr>
-          <w:rFonts w:asciiTheme="majorHAnsi" w:hAnsiTheme="majorHAnsi" w:cstheme="majorHAnsi"/>
-        </w:rPr>
-        <w:t>and</w:t>
-      </w:r>
-      <w:r>
-        <w:rPr>
-          <w:rFonts w:asciiTheme="majorHAnsi" w:hAnsiTheme="majorHAnsi" w:cstheme="majorHAnsi"/>
-        </w:rPr>
-        <w:t xml:space="preserve"> immediately flash froze all tissue samples until DNA extraction occurred.</w:t>
+        <w:t xml:space="preserve"> and spleen) and gills, immediately flash froze all tissue samples</w:t>
+      </w:r>
+      <w:r>
+        <w:rPr>
+          <w:rFonts w:asciiTheme="majorHAnsi" w:hAnsiTheme="majorHAnsi" w:cstheme="majorHAnsi"/>
+        </w:rPr>
+        <w:t>,</w:t>
+      </w:r>
+      <w:r>
+        <w:rPr>
+          <w:rFonts w:asciiTheme="majorHAnsi" w:hAnsiTheme="majorHAnsi" w:cstheme="majorHAnsi"/>
+        </w:rPr>
+        <w:t xml:space="preserve"> and stored samples </w:t>
+      </w:r>
+      <w:r>
+        <w:rPr>
+          <w:rFonts w:asciiTheme="majorHAnsi" w:hAnsiTheme="majorHAnsi" w:cstheme="majorHAnsi"/>
+        </w:rPr>
+        <w:t xml:space="preserve">unsuspended in a solution or </w:t>
+      </w:r>
+      <w:r>
+        <w:rPr>
+          <w:rFonts w:asciiTheme="majorHAnsi" w:hAnsiTheme="majorHAnsi" w:cstheme="majorHAnsi"/>
+        </w:rPr>
+        <w:t>suspended in propylene glycol</w:t>
+      </w:r>
+      <w:r>
+        <w:rPr>
+          <w:rFonts w:asciiTheme="majorHAnsi" w:hAnsiTheme="majorHAnsi" w:cstheme="majorHAnsi"/>
+        </w:rPr>
+        <w:t>.</w:t>
+      </w:r>
+      <w:r>
+        <w:rPr>
+          <w:rFonts w:asciiTheme="majorHAnsi" w:hAnsiTheme="majorHAnsi" w:cstheme="majorHAnsi"/>
+        </w:rPr>
+        <w:t xml:space="preserve"> </w:t>
+      </w:r>
+      <w:r>
+        <w:rPr>
+          <w:rFonts w:asciiTheme="majorHAnsi" w:hAnsiTheme="majorHAnsi" w:cstheme="majorHAnsi"/>
+        </w:rPr>
+        <w:t>Samples were divided into two storage methods known to be conducive to HMW gDNA sequencing in different organisms [</w:t>
+      </w:r>
+      <w:proofErr w:type="spellStart"/>
+      <w:r>
+        <w:rPr>
+          <w:rFonts w:asciiTheme="majorHAnsi" w:hAnsiTheme="majorHAnsi" w:cstheme="majorHAnsi"/>
+        </w:rPr>
+        <w:t>tk</w:t>
+      </w:r>
+      <w:proofErr w:type="spellEnd"/>
+      <w:r>
+        <w:rPr>
+          <w:rFonts w:asciiTheme="majorHAnsi" w:hAnsiTheme="majorHAnsi" w:cstheme="majorHAnsi"/>
+        </w:rPr>
+        <w:t xml:space="preserve"> </w:t>
+      </w:r>
+      <w:r>
+        <w:rPr>
+          <w:rFonts w:asciiTheme="majorHAnsi" w:hAnsiTheme="majorHAnsi" w:cstheme="majorHAnsi"/>
+        </w:rPr>
+        <w:t xml:space="preserve">Patrick 2016, </w:t>
+      </w:r>
+      <w:proofErr w:type="spellStart"/>
+      <w:r>
+        <w:rPr>
+          <w:rFonts w:asciiTheme="majorHAnsi" w:hAnsiTheme="majorHAnsi" w:cstheme="majorHAnsi"/>
+        </w:rPr>
+        <w:t>Wasko</w:t>
+      </w:r>
+      <w:proofErr w:type="spellEnd"/>
+      <w:r>
+        <w:rPr>
+          <w:rFonts w:asciiTheme="majorHAnsi" w:hAnsiTheme="majorHAnsi" w:cstheme="majorHAnsi"/>
+        </w:rPr>
+        <w:t xml:space="preserve"> 2018?</w:t>
+      </w:r>
+      <w:r>
+        <w:rPr>
+          <w:rFonts w:asciiTheme="majorHAnsi" w:hAnsiTheme="majorHAnsi" w:cstheme="majorHAnsi"/>
+        </w:rPr>
+        <w:t>]</w:t>
+      </w:r>
+      <w:r>
+        <w:rPr>
+          <w:rFonts w:asciiTheme="majorHAnsi" w:hAnsiTheme="majorHAnsi" w:cstheme="majorHAnsi"/>
+        </w:rPr>
+        <w:t>.</w:t>
       </w:r>
     </w:p>
     <w:p>
@@ -2476,7 +2498,13 @@
         <w:rPr>
           <w:rFonts w:asciiTheme="majorHAnsi" w:hAnsiTheme="majorHAnsi" w:cstheme="majorHAnsi"/>
         </w:rPr>
-        <w:t xml:space="preserve">High molecular weight (HMW) genomic DNA (gDNA) was isolated </w:t>
+        <w:t>HMW gDNA</w:t>
+      </w:r>
+      <w:r>
+        <w:rPr>
+          <w:rFonts w:asciiTheme="majorHAnsi" w:hAnsiTheme="majorHAnsi" w:cstheme="majorHAnsi"/>
+        </w:rPr>
+        <w:t xml:space="preserve"> was isolated </w:t>
       </w:r>
       <w:r>
         <w:rPr>
@@ -2526,82 +2554,571 @@
         <w:rPr>
           <w:rFonts w:asciiTheme="majorHAnsi" w:hAnsiTheme="majorHAnsi" w:cstheme="majorHAnsi"/>
         </w:rPr>
+        <w:t xml:space="preserve"> et al.</w:t>
+      </w:r>
+      <w:r>
+        <w:rPr>
+          <w:rFonts w:asciiTheme="majorHAnsi" w:hAnsiTheme="majorHAnsi" w:cstheme="majorHAnsi"/>
+        </w:rPr>
         <w:t xml:space="preserve"> </w:t>
       </w:r>
+      <w:r>
+        <w:rPr>
+          <w:rFonts w:asciiTheme="majorHAnsi" w:hAnsiTheme="majorHAnsi" w:cstheme="majorHAnsi"/>
+        </w:rPr>
+        <w:t>[</w:t>
+      </w:r>
+      <w:proofErr w:type="spellStart"/>
+      <w:r>
+        <w:rPr>
+          <w:rFonts w:asciiTheme="majorHAnsi" w:hAnsiTheme="majorHAnsi" w:cstheme="majorHAnsi"/>
+        </w:rPr>
+        <w:t>tk</w:t>
+      </w:r>
+      <w:proofErr w:type="spellEnd"/>
+      <w:r>
+        <w:rPr>
+          <w:rFonts w:asciiTheme="majorHAnsi" w:hAnsiTheme="majorHAnsi" w:cstheme="majorHAnsi"/>
+        </w:rPr>
+        <w:t xml:space="preserve"> CITE]</w:t>
+      </w:r>
+      <w:r>
+        <w:rPr>
+          <w:rFonts w:asciiTheme="majorHAnsi" w:hAnsiTheme="majorHAnsi" w:cstheme="majorHAnsi"/>
+        </w:rPr>
+        <w:t>. Briefly, ~25-50mg of flash frozen back muscle tissue and scales from a male and female individual were homogenized using liquid nitrogen grinding. Tissue was lysed in a buffer containing 10 mM Tris-HCl pH 8.0, 125 mM NaCl, 10 mM EDTA pH 8.0, 0.5 %SDS, 4M urea and 10mg/ml Proteinase K. The lysate was cleaned with equal volumes of phenol/chloroform using phase lock gels (</w:t>
+      </w:r>
+      <w:proofErr w:type="spellStart"/>
+      <w:r>
+        <w:rPr>
+          <w:rFonts w:asciiTheme="majorHAnsi" w:hAnsiTheme="majorHAnsi" w:cstheme="majorHAnsi"/>
+        </w:rPr>
+        <w:t>Quantabio</w:t>
+      </w:r>
+      <w:proofErr w:type="spellEnd"/>
+      <w:r>
+        <w:rPr>
+          <w:rFonts w:asciiTheme="majorHAnsi" w:hAnsiTheme="majorHAnsi" w:cstheme="majorHAnsi"/>
+        </w:rPr>
+        <w:t xml:space="preserve"> Cat # 2302830). The DNA was precipitated by adding NaCl to the final concentration of 0.3M and 2X volume of </w:t>
+      </w:r>
+      <w:r>
+        <w:rPr>
+          <w:rFonts w:asciiTheme="majorHAnsi" w:hAnsiTheme="majorHAnsi" w:cstheme="majorHAnsi"/>
+        </w:rPr>
+        <w:t>ice-cold</w:t>
+      </w:r>
+      <w:r>
+        <w:rPr>
+          <w:rFonts w:asciiTheme="majorHAnsi" w:hAnsiTheme="majorHAnsi" w:cstheme="majorHAnsi"/>
+        </w:rPr>
+        <w:t xml:space="preserve"> ethanol. The DNA pellet was twice washed with 70% ethanol and resuspended in an elution buffer (10mM Tris, pH 8.0). The integrity of the high-molecular-weight DNA was verified on a Pippin Pulse gel electrophoresis system (Sage Sciences, Beverly, MA). Purity of the DNA was accessed by measuring 260/280 and 260/230 absorbance ratios on </w:t>
+      </w:r>
+      <w:proofErr w:type="spellStart"/>
+      <w:r>
+        <w:rPr>
+          <w:rFonts w:asciiTheme="majorHAnsi" w:hAnsiTheme="majorHAnsi" w:cstheme="majorHAnsi"/>
+        </w:rPr>
+        <w:t>NanoDrop</w:t>
+      </w:r>
+      <w:proofErr w:type="spellEnd"/>
+      <w:r>
+        <w:rPr>
+          <w:rFonts w:asciiTheme="majorHAnsi" w:hAnsiTheme="majorHAnsi" w:cstheme="majorHAnsi"/>
+        </w:rPr>
+        <w:t>.</w:t>
+      </w:r>
+    </w:p>
+    <w:p>
+      <w:pPr>
+        <w:spacing w:line="276" w:lineRule="auto"/>
+        <w:ind w:right="270"/>
+        <w:rPr>
+          <w:rFonts w:asciiTheme="majorHAnsi" w:hAnsiTheme="majorHAnsi" w:cstheme="majorHAnsi"/>
+        </w:rPr>
+      </w:pPr>
+    </w:p>
+    <w:p>
+      <w:pPr>
+        <w:spacing w:line="276" w:lineRule="auto"/>
+        <w:ind w:right="270"/>
+        <w:rPr>
+          <w:rFonts w:asciiTheme="majorHAnsi" w:hAnsiTheme="majorHAnsi" w:cstheme="majorHAnsi"/>
+          <w:i/>
+        </w:rPr>
+      </w:pPr>
+      <w:r>
+        <w:rPr>
+          <w:rFonts w:asciiTheme="majorHAnsi" w:hAnsiTheme="majorHAnsi" w:cstheme="majorHAnsi"/>
+          <w:i/>
+        </w:rPr>
+        <w:t>L</w:t>
+      </w:r>
+      <w:r>
+        <w:rPr>
+          <w:rFonts w:asciiTheme="majorHAnsi" w:hAnsiTheme="majorHAnsi" w:cstheme="majorHAnsi"/>
+          <w:i/>
+        </w:rPr>
+        <w:t>inked</w:t>
+      </w:r>
+      <w:r>
+        <w:rPr>
+          <w:rFonts w:asciiTheme="majorHAnsi" w:hAnsiTheme="majorHAnsi" w:cstheme="majorHAnsi"/>
+          <w:i/>
+        </w:rPr>
+        <w:t>-read library prep &amp; sequencing</w:t>
+      </w:r>
+    </w:p>
+    <w:p>
+      <w:pPr>
+        <w:spacing w:line="276" w:lineRule="auto"/>
+        <w:ind w:right="270"/>
+        <w:rPr>
+          <w:rFonts w:asciiTheme="majorHAnsi" w:hAnsiTheme="majorHAnsi" w:cstheme="majorHAnsi"/>
+        </w:rPr>
+      </w:pPr>
+      <w:r>
+        <w:rPr>
+          <w:rFonts w:asciiTheme="majorHAnsi" w:hAnsiTheme="majorHAnsi" w:cstheme="majorHAnsi"/>
+        </w:rPr>
+        <w:t xml:space="preserve">Genomic DNA was adjusted to a concentration of 0.91 ng/µl and 1.14 ng of template gDNA was loaded on a Chromium Genome Chip. Whole genome sequencing libraries were prepared using Chromium Genome Library &amp; Gel Bead Kit v.2 (10X Genomics, cat. 120258), Chromium Genome Chip Kit v.2 (10X Genomics, cat. 120257), Chromium i7 Multiplex Kit (10X Genomics, cat. 120262) and Chromium controller according to manufacturer’s instructions with one modification. Briefly, gDNA was combined with Master Mix, a library of Genome Gel Beads, and partitioning oil to create Gel Bead-in-Emulsions (GEMs) on a Chromium Genome Chip. The GEMs were isothermally amplified with primers containing an Illumina Read 1 sequencing primer, a unique 16-bp 10X barcode and a 6-bp random primer sequence, and bar-coded DNA fragments were recovered for Illumina library construction. The amount and fragment size of post-GEM DNA was quantified prior using a Bioanalyzer 2100 with an Agilent High sensitivity DNA kit (Agilent, cat. 5067-4626). Prior to Illumina library construction, the GEM amplification </w:t>
+      </w:r>
+      <w:r>
+        <w:rPr>
+          <w:rFonts w:asciiTheme="majorHAnsi" w:hAnsiTheme="majorHAnsi" w:cstheme="majorHAnsi"/>
+        </w:rPr>
+        <w:lastRenderedPageBreak/>
+        <w:t xml:space="preserve">product was sheared on an E220 Focused </w:t>
+      </w:r>
+      <w:proofErr w:type="spellStart"/>
+      <w:r>
+        <w:rPr>
+          <w:rFonts w:asciiTheme="majorHAnsi" w:hAnsiTheme="majorHAnsi" w:cstheme="majorHAnsi"/>
+        </w:rPr>
+        <w:t>Ultrasonicator</w:t>
+      </w:r>
+      <w:proofErr w:type="spellEnd"/>
+      <w:r>
+        <w:rPr>
+          <w:rFonts w:asciiTheme="majorHAnsi" w:hAnsiTheme="majorHAnsi" w:cstheme="majorHAnsi"/>
+        </w:rPr>
+        <w:t xml:space="preserve"> (</w:t>
+      </w:r>
+      <w:proofErr w:type="spellStart"/>
+      <w:r>
+        <w:rPr>
+          <w:rFonts w:asciiTheme="majorHAnsi" w:hAnsiTheme="majorHAnsi" w:cstheme="majorHAnsi"/>
+        </w:rPr>
+        <w:t>Covaris</w:t>
+      </w:r>
+      <w:proofErr w:type="spellEnd"/>
+      <w:r>
+        <w:rPr>
+          <w:rFonts w:asciiTheme="majorHAnsi" w:hAnsiTheme="majorHAnsi" w:cstheme="majorHAnsi"/>
+        </w:rPr>
+        <w:t xml:space="preserve">, Woburn, MA) to approximately 350bp (50 seconds at peak power = 175, duty factor = 10, and cycle/burst = 200). Then, the sheared GEMs were converted to a sequencing library following the 10X standard operating procedure. </w:t>
+      </w:r>
+    </w:p>
+    <w:p>
+      <w:pPr>
+        <w:spacing w:line="276" w:lineRule="auto"/>
+        <w:ind w:right="270"/>
+        <w:rPr>
+          <w:rFonts w:asciiTheme="majorHAnsi" w:hAnsiTheme="majorHAnsi" w:cstheme="majorHAnsi"/>
+        </w:rPr>
+      </w:pPr>
+    </w:p>
+    <w:p>
+      <w:pPr>
+        <w:spacing w:line="276" w:lineRule="auto"/>
+        <w:ind w:right="270"/>
+        <w:rPr>
+          <w:rFonts w:asciiTheme="majorHAnsi" w:hAnsiTheme="majorHAnsi" w:cstheme="majorHAnsi"/>
+        </w:rPr>
+      </w:pPr>
+      <w:r>
+        <w:rPr>
+          <w:rFonts w:asciiTheme="majorHAnsi" w:hAnsiTheme="majorHAnsi" w:cstheme="majorHAnsi"/>
+        </w:rPr>
+        <w:t xml:space="preserve">The sequencing library was quantified by qPCR with a Kapa Library Quant kit (Kapa Biosystems-Roche) and sequenced on NovaSeq6000 sequencer (Illumina, San Diego, CA) with paired-end 150 bp reads. We used </w:t>
+      </w:r>
+      <w:r>
+        <w:rPr>
+          <w:rFonts w:asciiTheme="majorHAnsi" w:hAnsiTheme="majorHAnsi" w:cstheme="majorHAnsi"/>
+        </w:rPr>
+        <w:t>our</w:t>
+      </w:r>
+      <w:r>
+        <w:rPr>
+          <w:rFonts w:asciiTheme="majorHAnsi" w:hAnsiTheme="majorHAnsi" w:cstheme="majorHAnsi"/>
+        </w:rPr>
+        <w:t xml:space="preserve"> previous RAD-sequencing-based estimate of a haploid delta smelt genome size (0.6 Gb) to sequence the first sample to an estimated 80x coverage. Because we </w:t>
+      </w:r>
+      <w:r>
+        <w:rPr>
+          <w:rFonts w:asciiTheme="majorHAnsi" w:hAnsiTheme="majorHAnsi" w:cstheme="majorHAnsi"/>
+        </w:rPr>
+        <w:t xml:space="preserve">first </w:t>
+      </w:r>
+      <w:r>
+        <w:rPr>
+          <w:rFonts w:asciiTheme="majorHAnsi" w:hAnsiTheme="majorHAnsi" w:cstheme="majorHAnsi"/>
+        </w:rPr>
+        <w:t xml:space="preserve">extracted HMW </w:t>
+      </w:r>
+      <w:r>
+        <w:rPr>
+          <w:rFonts w:asciiTheme="majorHAnsi" w:hAnsiTheme="majorHAnsi" w:cstheme="majorHAnsi"/>
+        </w:rPr>
+        <w:t>g</w:t>
+      </w:r>
+      <w:r>
+        <w:rPr>
+          <w:rFonts w:asciiTheme="majorHAnsi" w:hAnsiTheme="majorHAnsi" w:cstheme="majorHAnsi"/>
+        </w:rPr>
+        <w:t xml:space="preserve">DNA from a female, we used the female linked-read data to improve our estimate of delta smelt genome size </w:t>
+      </w:r>
+      <w:r>
+        <w:rPr>
+          <w:rFonts w:asciiTheme="majorHAnsi" w:hAnsiTheme="majorHAnsi" w:cstheme="majorHAnsi"/>
+        </w:rPr>
+        <w:t>through</w:t>
+      </w:r>
+      <w:r>
+        <w:rPr>
+          <w:rFonts w:asciiTheme="majorHAnsi" w:hAnsiTheme="majorHAnsi" w:cstheme="majorHAnsi"/>
+        </w:rPr>
+        <w:t xml:space="preserve"> a more accurate k-mer based approach </w:t>
+      </w:r>
+      <w:r>
+        <w:rPr>
+          <w:rFonts w:asciiTheme="majorHAnsi" w:hAnsiTheme="majorHAnsi" w:cstheme="majorHAnsi"/>
+        </w:rPr>
+        <w:t>using</w:t>
+      </w:r>
+      <w:r>
+        <w:rPr>
+          <w:rFonts w:asciiTheme="majorHAnsi" w:hAnsiTheme="majorHAnsi" w:cstheme="majorHAnsi"/>
+        </w:rPr>
+        <w:t xml:space="preserve"> Genomescope2</w:t>
+      </w:r>
+      <w:r>
+        <w:rPr>
+          <w:rFonts w:asciiTheme="majorHAnsi" w:hAnsiTheme="majorHAnsi" w:cstheme="majorHAnsi"/>
+        </w:rPr>
+        <w:t xml:space="preserve"> [</w:t>
+      </w:r>
+      <w:proofErr w:type="spellStart"/>
+      <w:r>
+        <w:rPr>
+          <w:rFonts w:asciiTheme="majorHAnsi" w:hAnsiTheme="majorHAnsi" w:cstheme="majorHAnsi"/>
+        </w:rPr>
+        <w:t>tk</w:t>
+      </w:r>
+      <w:proofErr w:type="spellEnd"/>
+      <w:r>
+        <w:rPr>
+          <w:rFonts w:asciiTheme="majorHAnsi" w:hAnsiTheme="majorHAnsi" w:cstheme="majorHAnsi"/>
+        </w:rPr>
+        <w:t xml:space="preserve"> CITE]</w:t>
+      </w:r>
+      <w:r>
+        <w:rPr>
+          <w:rFonts w:asciiTheme="majorHAnsi" w:hAnsiTheme="majorHAnsi" w:cstheme="majorHAnsi"/>
+        </w:rPr>
+        <w:t xml:space="preserve">. </w:t>
+      </w:r>
+      <w:r>
+        <w:rPr>
+          <w:rFonts w:asciiTheme="majorHAnsi" w:hAnsiTheme="majorHAnsi" w:cstheme="majorHAnsi"/>
+        </w:rPr>
+        <w:t xml:space="preserve">After, we </w:t>
+      </w:r>
+      <w:r>
+        <w:rPr>
+          <w:rFonts w:asciiTheme="majorHAnsi" w:hAnsiTheme="majorHAnsi" w:cstheme="majorHAnsi"/>
+        </w:rPr>
+        <w:t xml:space="preserve">used the updated genome size estimate to adjust the amount of </w:t>
+      </w:r>
+      <w:r>
+        <w:rPr>
+          <w:rFonts w:asciiTheme="majorHAnsi" w:hAnsiTheme="majorHAnsi" w:cstheme="majorHAnsi"/>
+        </w:rPr>
+        <w:t xml:space="preserve">all subsequent </w:t>
+      </w:r>
+      <w:r>
+        <w:rPr>
+          <w:rFonts w:asciiTheme="majorHAnsi" w:hAnsiTheme="majorHAnsi" w:cstheme="majorHAnsi"/>
+        </w:rPr>
+        <w:t xml:space="preserve">sequencing data generated for </w:t>
+      </w:r>
+      <w:r>
+        <w:rPr>
+          <w:rFonts w:asciiTheme="majorHAnsi" w:hAnsiTheme="majorHAnsi" w:cstheme="majorHAnsi"/>
+        </w:rPr>
+        <w:t>assembly</w:t>
+      </w:r>
+      <w:r>
+        <w:rPr>
+          <w:rFonts w:asciiTheme="majorHAnsi" w:hAnsiTheme="majorHAnsi" w:cstheme="majorHAnsi"/>
+        </w:rPr>
+        <w:t>.</w:t>
+      </w:r>
+    </w:p>
+    <w:p>
+      <w:pPr>
+        <w:spacing w:line="276" w:lineRule="auto"/>
+        <w:ind w:right="270"/>
+        <w:rPr>
+          <w:rFonts w:asciiTheme="majorHAnsi" w:hAnsiTheme="majorHAnsi" w:cstheme="majorHAnsi"/>
+        </w:rPr>
+      </w:pPr>
+    </w:p>
+    <w:p>
+      <w:pPr>
+        <w:spacing w:line="276" w:lineRule="auto"/>
+        <w:ind w:right="270"/>
+        <w:rPr>
+          <w:rFonts w:asciiTheme="majorHAnsi" w:hAnsiTheme="majorHAnsi" w:cstheme="majorHAnsi"/>
+          <w:i/>
+        </w:rPr>
+      </w:pPr>
+      <w:r>
+        <w:rPr>
+          <w:rFonts w:asciiTheme="majorHAnsi" w:hAnsiTheme="majorHAnsi" w:cstheme="majorHAnsi"/>
+          <w:i/>
+        </w:rPr>
+        <w:t>Long-read library prep &amp; sequencing</w:t>
+      </w:r>
+    </w:p>
+    <w:p>
+      <w:pPr>
+        <w:spacing w:line="276" w:lineRule="auto"/>
+        <w:ind w:right="270"/>
+        <w:rPr>
+          <w:rFonts w:asciiTheme="majorHAnsi" w:hAnsiTheme="majorHAnsi" w:cstheme="majorHAnsi"/>
+        </w:rPr>
+      </w:pPr>
+      <w:r>
+        <w:rPr>
+          <w:rFonts w:asciiTheme="majorHAnsi" w:hAnsiTheme="majorHAnsi" w:cstheme="majorHAnsi"/>
+        </w:rPr>
+        <w:t xml:space="preserve">Genomic DNA was sheared to roughly 17kb using </w:t>
+      </w:r>
+      <w:proofErr w:type="spellStart"/>
+      <w:r>
+        <w:rPr>
+          <w:rFonts w:asciiTheme="majorHAnsi" w:hAnsiTheme="majorHAnsi" w:cstheme="majorHAnsi"/>
+        </w:rPr>
+        <w:t>Diagenode's</w:t>
+      </w:r>
+      <w:proofErr w:type="spellEnd"/>
+      <w:r>
+        <w:rPr>
+          <w:rFonts w:asciiTheme="majorHAnsi" w:hAnsiTheme="majorHAnsi" w:cstheme="majorHAnsi"/>
+        </w:rPr>
+        <w:t xml:space="preserve"> </w:t>
+      </w:r>
+      <w:proofErr w:type="spellStart"/>
+      <w:r>
+        <w:rPr>
+          <w:rFonts w:asciiTheme="majorHAnsi" w:hAnsiTheme="majorHAnsi" w:cstheme="majorHAnsi"/>
+        </w:rPr>
+        <w:t>Megaruptor's</w:t>
+      </w:r>
+      <w:proofErr w:type="spellEnd"/>
+      <w:r>
+        <w:rPr>
+          <w:rFonts w:asciiTheme="majorHAnsi" w:hAnsiTheme="majorHAnsi" w:cstheme="majorHAnsi"/>
+        </w:rPr>
+        <w:t xml:space="preserve"> (</w:t>
+      </w:r>
+      <w:proofErr w:type="spellStart"/>
+      <w:r>
+        <w:rPr>
+          <w:rFonts w:asciiTheme="majorHAnsi" w:hAnsiTheme="majorHAnsi" w:cstheme="majorHAnsi"/>
+        </w:rPr>
+        <w:t>Diagenode</w:t>
+      </w:r>
+      <w:proofErr w:type="spellEnd"/>
+      <w:r>
+        <w:rPr>
+          <w:rFonts w:asciiTheme="majorHAnsi" w:hAnsiTheme="majorHAnsi" w:cstheme="majorHAnsi"/>
+        </w:rPr>
+        <w:t xml:space="preserve">, cat B06010001) long </w:t>
+      </w:r>
+      <w:proofErr w:type="spellStart"/>
+      <w:r>
+        <w:rPr>
+          <w:rFonts w:asciiTheme="majorHAnsi" w:hAnsiTheme="majorHAnsi" w:cstheme="majorHAnsi"/>
+        </w:rPr>
+        <w:t>hydropores</w:t>
+      </w:r>
+      <w:proofErr w:type="spellEnd"/>
+      <w:r>
+        <w:rPr>
+          <w:rFonts w:asciiTheme="majorHAnsi" w:hAnsiTheme="majorHAnsi" w:cstheme="majorHAnsi"/>
+        </w:rPr>
+        <w:t xml:space="preserve"> (</w:t>
+      </w:r>
+      <w:proofErr w:type="spellStart"/>
+      <w:r>
+        <w:rPr>
+          <w:rFonts w:asciiTheme="majorHAnsi" w:hAnsiTheme="majorHAnsi" w:cstheme="majorHAnsi"/>
+        </w:rPr>
+        <w:t>Diagenode</w:t>
+      </w:r>
+      <w:proofErr w:type="spellEnd"/>
+      <w:r>
+        <w:rPr>
+          <w:rFonts w:asciiTheme="majorHAnsi" w:hAnsiTheme="majorHAnsi" w:cstheme="majorHAnsi"/>
+        </w:rPr>
+        <w:t xml:space="preserve"> </w:t>
+      </w:r>
+      <w:proofErr w:type="spellStart"/>
+      <w:r>
+        <w:rPr>
+          <w:rFonts w:asciiTheme="majorHAnsi" w:hAnsiTheme="majorHAnsi" w:cstheme="majorHAnsi"/>
+        </w:rPr>
+        <w:t>hydropores</w:t>
+      </w:r>
+      <w:proofErr w:type="spellEnd"/>
+      <w:r>
+        <w:rPr>
+          <w:rFonts w:asciiTheme="majorHAnsi" w:hAnsiTheme="majorHAnsi" w:cstheme="majorHAnsi"/>
+        </w:rPr>
+        <w:t xml:space="preserve">, cat E07010002). Sheared DNA was quantified by </w:t>
+      </w:r>
+      <w:proofErr w:type="spellStart"/>
+      <w:r>
+        <w:rPr>
+          <w:rFonts w:asciiTheme="majorHAnsi" w:hAnsiTheme="majorHAnsi" w:cstheme="majorHAnsi"/>
+        </w:rPr>
+        <w:t>Quantus</w:t>
+      </w:r>
+      <w:proofErr w:type="spellEnd"/>
+      <w:r>
+        <w:rPr>
+          <w:rFonts w:asciiTheme="majorHAnsi" w:hAnsiTheme="majorHAnsi" w:cstheme="majorHAnsi"/>
+        </w:rPr>
+        <w:t xml:space="preserve"> Fluorometer (Promega, cat</w:t>
+      </w:r>
+      <w:r>
+        <w:rPr>
+          <w:rFonts w:asciiTheme="majorHAnsi" w:hAnsiTheme="majorHAnsi" w:cstheme="majorHAnsi"/>
+        </w:rPr>
+        <w:t xml:space="preserve"> </w:t>
+      </w:r>
+      <w:r>
+        <w:rPr>
+          <w:rFonts w:asciiTheme="majorHAnsi" w:hAnsiTheme="majorHAnsi" w:cstheme="majorHAnsi"/>
+        </w:rPr>
+        <w:t xml:space="preserve">#E6150) using a </w:t>
+      </w:r>
+      <w:proofErr w:type="spellStart"/>
+      <w:r>
+        <w:rPr>
+          <w:rFonts w:asciiTheme="majorHAnsi" w:hAnsiTheme="majorHAnsi" w:cstheme="majorHAnsi"/>
+        </w:rPr>
+        <w:t>QuantiFluor</w:t>
+      </w:r>
+      <w:proofErr w:type="spellEnd"/>
+      <w:r>
+        <w:rPr>
+          <w:rFonts w:asciiTheme="majorHAnsi" w:hAnsiTheme="majorHAnsi" w:cstheme="majorHAnsi"/>
+        </w:rPr>
+        <w:t>®</w:t>
+      </w:r>
+      <w:r>
+        <w:rPr>
+          <w:rFonts w:asciiTheme="majorHAnsi" w:hAnsiTheme="majorHAnsi" w:cstheme="majorHAnsi"/>
+        </w:rPr>
+        <w:t xml:space="preserve"> ONE dsDNA Dye assay (Promega, cat #E4871</w:t>
+      </w:r>
       <w:proofErr w:type="gramStart"/>
       <w:r>
         <w:rPr>
           <w:rFonts w:asciiTheme="majorHAnsi" w:hAnsiTheme="majorHAnsi" w:cstheme="majorHAnsi"/>
         </w:rPr>
-        <w:t>et al.</w:t>
-      </w:r>
-      <w:r>
-        <w:rPr>
-          <w:rFonts w:asciiTheme="majorHAnsi" w:hAnsiTheme="majorHAnsi" w:cstheme="majorHAnsi"/>
-        </w:rPr>
-        <w:t>[</w:t>
+        <w:t xml:space="preserve">) </w:t>
+      </w:r>
+      <w:r>
+        <w:rPr>
+          <w:rFonts w:asciiTheme="majorHAnsi" w:hAnsiTheme="majorHAnsi" w:cstheme="majorHAnsi"/>
+        </w:rPr>
+        <w:t xml:space="preserve"> and</w:t>
+      </w:r>
+      <w:proofErr w:type="gramEnd"/>
+      <w:r>
+        <w:rPr>
+          <w:rFonts w:asciiTheme="majorHAnsi" w:hAnsiTheme="majorHAnsi" w:cstheme="majorHAnsi"/>
+        </w:rPr>
+        <w:t xml:space="preserve"> size distribution was checked by Agilent </w:t>
       </w:r>
       <w:proofErr w:type="spellStart"/>
-      <w:proofErr w:type="gramEnd"/>
-      <w:r>
-        <w:rPr>
-          <w:rFonts w:asciiTheme="majorHAnsi" w:hAnsiTheme="majorHAnsi" w:cstheme="majorHAnsi"/>
-        </w:rPr>
-        <w:t>tk</w:t>
+      <w:r>
+        <w:rPr>
+          <w:rFonts w:asciiTheme="majorHAnsi" w:hAnsiTheme="majorHAnsi" w:cstheme="majorHAnsi"/>
+        </w:rPr>
+        <w:t>Femto</w:t>
       </w:r>
       <w:proofErr w:type="spellEnd"/>
       <w:r>
         <w:rPr>
           <w:rFonts w:asciiTheme="majorHAnsi" w:hAnsiTheme="majorHAnsi" w:cstheme="majorHAnsi"/>
         </w:rPr>
-        <w:t xml:space="preserve"> CITE]</w:t>
-      </w:r>
-      <w:r>
-        <w:rPr>
-          <w:rFonts w:asciiTheme="majorHAnsi" w:hAnsiTheme="majorHAnsi" w:cstheme="majorHAnsi"/>
-        </w:rPr>
-        <w:t>. Briefly, ~25-50mg of flash frozen back muscle tissue and scales from a male and female individual were homogenized using liquid nitrogen grinding. Tissue was lysed in a buffer containing 10 mM Tris-HCl pH 8.0, 125 mM NaCl, 10 mM EDTA pH 8.0, 0.5 %SDS, 4M urea and 10mg/ml Proteinase K. The lysate was cleaned with equal volumes of phenol/chloroform using phase lock gels (</w:t>
+        <w:t xml:space="preserve"> Pulse (Agilent Technologies, cat P-0003-0817). Sheared gDNA was then concentrated using AMPure PB beads (Pacific Biosciences, cat 100-265-900). Concentrated, sheared gDNA was quantified by </w:t>
       </w:r>
       <w:proofErr w:type="spellStart"/>
       <w:r>
         <w:rPr>
           <w:rFonts w:asciiTheme="majorHAnsi" w:hAnsiTheme="majorHAnsi" w:cstheme="majorHAnsi"/>
         </w:rPr>
-        <w:t>Quantabio</w:t>
+        <w:t>Quantus</w:t>
       </w:r>
       <w:proofErr w:type="spellEnd"/>
       <w:r>
         <w:rPr>
           <w:rFonts w:asciiTheme="majorHAnsi" w:hAnsiTheme="majorHAnsi" w:cstheme="majorHAnsi"/>
         </w:rPr>
-        <w:t xml:space="preserve"> Cat # 2302830). The DNA was precipitated by adding NaCl to the final concentration of 0.3M and 2X volume of </w:t>
-      </w:r>
-      <w:proofErr w:type="gramStart"/>
-      <w:r>
-        <w:rPr>
-          <w:rFonts w:asciiTheme="majorHAnsi" w:hAnsiTheme="majorHAnsi" w:cstheme="majorHAnsi"/>
-        </w:rPr>
-        <w:t>ice cold</w:t>
-      </w:r>
-      <w:proofErr w:type="gramEnd"/>
-      <w:r>
-        <w:rPr>
-          <w:rFonts w:asciiTheme="majorHAnsi" w:hAnsiTheme="majorHAnsi" w:cstheme="majorHAnsi"/>
-        </w:rPr>
-        <w:t xml:space="preserve"> ethanol. The DNA pellet was twice washed with 70% ethanol and resuspended in an elution buffer (10mM Tris, pH 8.0). The integrity of the high-molecular-weight DNA was verified on a Pippin Pulse gel electrophoresis system (Sage Sciences, Beverly, MA). Purity of the DNA was accessed by measuring 260/280 and 260/230 absorbance ratios on </w:t>
+        <w:t xml:space="preserve"> Fluorometer (Promega, cat</w:t>
+      </w:r>
+      <w:r>
+        <w:rPr>
+          <w:rFonts w:asciiTheme="majorHAnsi" w:hAnsiTheme="majorHAnsi" w:cstheme="majorHAnsi"/>
+        </w:rPr>
+        <w:t xml:space="preserve"> </w:t>
+      </w:r>
+      <w:r>
+        <w:rPr>
+          <w:rFonts w:asciiTheme="majorHAnsi" w:hAnsiTheme="majorHAnsi" w:cstheme="majorHAnsi"/>
+        </w:rPr>
+        <w:t xml:space="preserve">#E6150) using a </w:t>
       </w:r>
       <w:proofErr w:type="spellStart"/>
       <w:r>
         <w:rPr>
           <w:rFonts w:asciiTheme="majorHAnsi" w:hAnsiTheme="majorHAnsi" w:cstheme="majorHAnsi"/>
         </w:rPr>
-        <w:t>NanoDrop</w:t>
+        <w:t>QuantiFluor</w:t>
       </w:r>
       <w:proofErr w:type="spellEnd"/>
       <w:r>
         <w:rPr>
           <w:rFonts w:asciiTheme="majorHAnsi" w:hAnsiTheme="majorHAnsi" w:cstheme="majorHAnsi"/>
         </w:rPr>
+        <w:t>®</w:t>
+      </w:r>
+      <w:r>
+        <w:rPr>
+          <w:rFonts w:asciiTheme="majorHAnsi" w:hAnsiTheme="majorHAnsi" w:cstheme="majorHAnsi"/>
+        </w:rPr>
+        <w:t xml:space="preserve"> ONE dsDNA Dye assay (Promega, cat #E4871)</w:t>
+      </w:r>
+      <w:r>
+        <w:rPr>
+          <w:rFonts w:asciiTheme="majorHAnsi" w:hAnsiTheme="majorHAnsi" w:cstheme="majorHAnsi"/>
+        </w:rPr>
         <w:t>.</w:t>
       </w:r>
     </w:p>
@@ -2620,729 +3137,236 @@
         <w:ind w:right="270"/>
         <w:rPr>
           <w:rFonts w:asciiTheme="majorHAnsi" w:hAnsiTheme="majorHAnsi" w:cstheme="majorHAnsi"/>
-          <w:i/>
-        </w:rPr>
-      </w:pPr>
-      <w:r>
-        <w:rPr>
-          <w:rFonts w:asciiTheme="majorHAnsi" w:hAnsiTheme="majorHAnsi" w:cstheme="majorHAnsi"/>
-          <w:i/>
-        </w:rPr>
-        <w:t>L</w:t>
-      </w:r>
-      <w:r>
-        <w:rPr>
-          <w:rFonts w:asciiTheme="majorHAnsi" w:hAnsiTheme="majorHAnsi" w:cstheme="majorHAnsi"/>
-          <w:i/>
-        </w:rPr>
-        <w:t>inked</w:t>
-      </w:r>
-      <w:r>
-        <w:rPr>
-          <w:rFonts w:asciiTheme="majorHAnsi" w:hAnsiTheme="majorHAnsi" w:cstheme="majorHAnsi"/>
-          <w:i/>
-        </w:rPr>
-        <w:t>-read library prep &amp; sequencing</w:t>
-      </w:r>
-    </w:p>
-    <w:p>
-      <w:pPr>
-        <w:spacing w:line="276" w:lineRule="auto"/>
-        <w:ind w:right="270"/>
-        <w:rPr>
-          <w:rFonts w:asciiTheme="majorHAnsi" w:hAnsiTheme="majorHAnsi" w:cstheme="majorHAnsi"/>
-        </w:rPr>
-      </w:pPr>
-      <w:r>
-        <w:rPr>
-          <w:rFonts w:asciiTheme="majorHAnsi" w:hAnsiTheme="majorHAnsi" w:cstheme="majorHAnsi"/>
-        </w:rPr>
-        <w:t xml:space="preserve">Genomic DNA was adjusted to a concentration of 0.91 ng/µl and 1.14 ng of template gDNA was loaded on a Chromium Genome Chip. Whole genome sequencing libraries were prepared using Chromium Genome Library &amp; Gel Bead Kit v.2 (10X Genomics, cat. 120258), Chromium Genome Chip Kit v.2 (10X Genomics, cat. 120257), Chromium i7 Multiplex Kit (10X Genomics, cat. 120262) and Chromium controller according to manufacturer’s instructions with one modification. Briefly, gDNA was combined with Master Mix, a library of Genome Gel Beads, and partitioning oil to create Gel Bead-in-Emulsions (GEMs) on a Chromium Genome Chip. The GEMs were isothermally amplified with primers containing an Illumina Read 1 sequencing primer, a unique 16-bp 10X barcode and a 6-bp random primer sequence, and bar-coded DNA </w:t>
+        </w:rPr>
+      </w:pPr>
+      <w:r>
+        <w:rPr>
+          <w:rFonts w:asciiTheme="majorHAnsi" w:hAnsiTheme="majorHAnsi" w:cstheme="majorHAnsi"/>
+        </w:rPr>
+        <w:t xml:space="preserve">Two </w:t>
+      </w:r>
+      <w:r>
+        <w:rPr>
+          <w:rFonts w:asciiTheme="majorHAnsi" w:hAnsiTheme="majorHAnsi" w:cstheme="majorHAnsi"/>
+        </w:rPr>
+        <w:t xml:space="preserve">PacBio </w:t>
+      </w:r>
+      <w:r>
+        <w:rPr>
+          <w:rFonts w:asciiTheme="majorHAnsi" w:hAnsiTheme="majorHAnsi" w:cstheme="majorHAnsi"/>
+        </w:rPr>
+        <w:t xml:space="preserve">HiFi </w:t>
+      </w:r>
+      <w:r>
+        <w:rPr>
+          <w:rFonts w:asciiTheme="majorHAnsi" w:hAnsiTheme="majorHAnsi" w:cstheme="majorHAnsi"/>
+        </w:rPr>
+        <w:t>library</w:t>
+      </w:r>
+      <w:r>
+        <w:rPr>
+          <w:rFonts w:asciiTheme="majorHAnsi" w:hAnsiTheme="majorHAnsi" w:cstheme="majorHAnsi"/>
+        </w:rPr>
+        <w:t xml:space="preserve"> types (high- and low-input) were created. High-input HiFi libraries were constructed using the SMRTbell</w:t>
+      </w:r>
+      <w:r>
+        <w:rPr>
+          <w:rFonts w:asciiTheme="majorHAnsi" w:hAnsiTheme="majorHAnsi" w:cstheme="majorHAnsi"/>
+        </w:rPr>
+        <w:t>®</w:t>
+      </w:r>
+      <w:r>
+        <w:rPr>
+          <w:rFonts w:asciiTheme="majorHAnsi" w:hAnsiTheme="majorHAnsi" w:cstheme="majorHAnsi"/>
+        </w:rPr>
+        <w:t xml:space="preserve"> Express Template Prep Kit v2.0 (Pacific Biosciences</w:t>
+      </w:r>
+      <w:r>
+        <w:rPr>
+          <w:rFonts w:asciiTheme="majorHAnsi" w:hAnsiTheme="majorHAnsi" w:cstheme="majorHAnsi"/>
+        </w:rPr>
+        <w:t>,</w:t>
+      </w:r>
+      <w:r>
+        <w:rPr>
+          <w:rFonts w:asciiTheme="majorHAnsi" w:hAnsiTheme="majorHAnsi" w:cstheme="majorHAnsi"/>
+        </w:rPr>
+        <w:t xml:space="preserve"> cat </w:t>
+      </w:r>
+      <w:r>
+        <w:rPr>
+          <w:rFonts w:asciiTheme="majorHAnsi" w:hAnsiTheme="majorHAnsi" w:cstheme="majorHAnsi"/>
+        </w:rPr>
+        <w:t>#</w:t>
+      </w:r>
+      <w:r>
+        <w:rPr>
+          <w:rFonts w:asciiTheme="majorHAnsi" w:hAnsiTheme="majorHAnsi" w:cstheme="majorHAnsi"/>
+        </w:rPr>
+        <w:t xml:space="preserve">100-938-900) with protocol “Procedure &amp; Checklist - Preparing HiFi </w:t>
+      </w:r>
+      <w:r>
+        <w:rPr>
+          <w:rFonts w:asciiTheme="majorHAnsi" w:hAnsiTheme="majorHAnsi" w:cstheme="majorHAnsi"/>
+        </w:rPr>
+        <w:t xml:space="preserve">SMRTbell® </w:t>
+      </w:r>
+      <w:r>
+        <w:rPr>
+          <w:rFonts w:asciiTheme="majorHAnsi" w:hAnsiTheme="majorHAnsi" w:cstheme="majorHAnsi"/>
+        </w:rPr>
+        <w:t>l</w:t>
+      </w:r>
+      <w:r>
+        <w:rPr>
+          <w:rFonts w:asciiTheme="majorHAnsi" w:hAnsiTheme="majorHAnsi" w:cstheme="majorHAnsi"/>
+        </w:rPr>
+        <w:t xml:space="preserve">ibraries </w:t>
+      </w:r>
+      <w:r>
+        <w:rPr>
+          <w:rFonts w:asciiTheme="majorHAnsi" w:hAnsiTheme="majorHAnsi" w:cstheme="majorHAnsi"/>
+        </w:rPr>
+        <w:t>using SMRTbell</w:t>
+      </w:r>
+      <w:r>
+        <w:rPr>
+          <w:rFonts w:asciiTheme="majorHAnsi" w:hAnsiTheme="majorHAnsi" w:cstheme="majorHAnsi"/>
+        </w:rPr>
+        <w:t>®</w:t>
+      </w:r>
+      <w:r>
+        <w:rPr>
+          <w:rFonts w:asciiTheme="majorHAnsi" w:hAnsiTheme="majorHAnsi" w:cstheme="majorHAnsi"/>
+        </w:rPr>
+        <w:t xml:space="preserve"> Express Template Prep Kit 2.0 v3, January 2020”. We used sheared DNA as input for removal of single-strand overhangs at 37°C for 15 minutes, followed by further enzymatic steps of DNA damage repair at 37°C for 30 minutes, End Repair and A-tailing at 20°C for 10 minutes and 65°C for 30 minutes, ligation of overhang adapter v3 at 20°C for 1 hour and 65°C for 10 minutes, and nuclease treatment of SMRTbell</w:t>
+      </w:r>
+      <w:r>
+        <w:rPr>
+          <w:rFonts w:asciiTheme="majorHAnsi" w:hAnsiTheme="majorHAnsi" w:cstheme="majorHAnsi"/>
+        </w:rPr>
+        <w:t>®</w:t>
+      </w:r>
+      <w:r>
+        <w:rPr>
+          <w:rFonts w:asciiTheme="majorHAnsi" w:hAnsiTheme="majorHAnsi" w:cstheme="majorHAnsi"/>
+        </w:rPr>
+        <w:t xml:space="preserve"> library at 37°C for 1 hour to remove damaged or non-intact SMRTbell</w:t>
+      </w:r>
+      <w:r>
+        <w:rPr>
+          <w:rFonts w:asciiTheme="majorHAnsi" w:hAnsiTheme="majorHAnsi" w:cstheme="majorHAnsi"/>
+        </w:rPr>
+        <w:t>®</w:t>
+      </w:r>
+      <w:r>
+        <w:rPr>
+          <w:rFonts w:asciiTheme="majorHAnsi" w:hAnsiTheme="majorHAnsi" w:cstheme="majorHAnsi"/>
+        </w:rPr>
+        <w:t xml:space="preserve"> templates (SMRTbell</w:t>
+      </w:r>
+      <w:r>
+        <w:rPr>
+          <w:rFonts w:asciiTheme="majorHAnsi" w:hAnsiTheme="majorHAnsi" w:cstheme="majorHAnsi"/>
+        </w:rPr>
+        <w:t>®</w:t>
+      </w:r>
+      <w:r>
+        <w:rPr>
+          <w:rFonts w:asciiTheme="majorHAnsi" w:hAnsiTheme="majorHAnsi" w:cstheme="majorHAnsi"/>
+        </w:rPr>
+        <w:t xml:space="preserve"> Enzyme Cleanup Kit, Pacific Biosciences, cat </w:t>
+      </w:r>
+      <w:r>
+        <w:rPr>
+          <w:rFonts w:asciiTheme="majorHAnsi" w:hAnsiTheme="majorHAnsi" w:cstheme="majorHAnsi"/>
+        </w:rPr>
+        <w:t>#</w:t>
+      </w:r>
+      <w:r>
+        <w:rPr>
+          <w:rFonts w:asciiTheme="majorHAnsi" w:hAnsiTheme="majorHAnsi" w:cstheme="majorHAnsi"/>
+        </w:rPr>
+        <w:t xml:space="preserve">107-746-400). </w:t>
+      </w:r>
+      <w:r>
+        <w:rPr>
+          <w:rFonts w:asciiTheme="majorHAnsi" w:hAnsiTheme="majorHAnsi" w:cstheme="majorHAnsi"/>
+        </w:rPr>
+        <w:t>The resulting</w:t>
+      </w:r>
+      <w:r>
+        <w:rPr>
+          <w:rFonts w:asciiTheme="majorHAnsi" w:hAnsiTheme="majorHAnsi" w:cstheme="majorHAnsi"/>
+        </w:rPr>
+        <w:t xml:space="preserve"> SMRTbell</w:t>
+      </w:r>
+      <w:r>
+        <w:rPr>
+          <w:rFonts w:asciiTheme="majorHAnsi" w:hAnsiTheme="majorHAnsi" w:cstheme="majorHAnsi"/>
+        </w:rPr>
+        <w:t>®</w:t>
+      </w:r>
+      <w:r>
+        <w:rPr>
+          <w:rFonts w:asciiTheme="majorHAnsi" w:hAnsiTheme="majorHAnsi" w:cstheme="majorHAnsi"/>
+        </w:rPr>
+        <w:t xml:space="preserve"> libraries were purified and concentrated by 0.45X A</w:t>
+      </w:r>
+      <w:r>
+        <w:rPr>
+          <w:rFonts w:asciiTheme="majorHAnsi" w:hAnsiTheme="majorHAnsi" w:cstheme="majorHAnsi"/>
+        </w:rPr>
+        <w:t>MP</w:t>
+      </w:r>
+      <w:r>
+        <w:rPr>
+          <w:rFonts w:asciiTheme="majorHAnsi" w:hAnsiTheme="majorHAnsi" w:cstheme="majorHAnsi"/>
+        </w:rPr>
+        <w:t xml:space="preserve">ure PB beads (Pacific Biosciences, cat </w:t>
+      </w:r>
+      <w:r>
+        <w:rPr>
+          <w:rFonts w:asciiTheme="majorHAnsi" w:hAnsiTheme="majorHAnsi" w:cstheme="majorHAnsi"/>
+        </w:rPr>
+        <w:t>#</w:t>
+      </w:r>
+      <w:r>
+        <w:rPr>
+          <w:rFonts w:asciiTheme="majorHAnsi" w:hAnsiTheme="majorHAnsi" w:cstheme="majorHAnsi"/>
+        </w:rPr>
+        <w:t xml:space="preserve">100-265-900) then pooled for size selection using the SageELF system (Sage Science, cat </w:t>
+      </w:r>
+      <w:r>
+        <w:rPr>
+          <w:rFonts w:asciiTheme="majorHAnsi" w:hAnsiTheme="majorHAnsi" w:cstheme="majorHAnsi"/>
+        </w:rPr>
+        <w:t>#</w:t>
+      </w:r>
+      <w:r>
+        <w:rPr>
+          <w:rFonts w:asciiTheme="majorHAnsi" w:hAnsiTheme="majorHAnsi" w:cstheme="majorHAnsi"/>
+        </w:rPr>
+        <w:t>ELF0001). Input of the purified SMRTbell</w:t>
+      </w:r>
+      <w:r>
+        <w:rPr>
+          <w:rFonts w:asciiTheme="majorHAnsi" w:hAnsiTheme="majorHAnsi" w:cstheme="majorHAnsi"/>
+        </w:rPr>
+        <w:t>®</w:t>
+      </w:r>
+      <w:r>
+        <w:rPr>
+          <w:rFonts w:asciiTheme="majorHAnsi" w:hAnsiTheme="majorHAnsi" w:cstheme="majorHAnsi"/>
+        </w:rPr>
+        <w:t xml:space="preserve"> library was used to load into the SageELF 0.75% Agarose Cassette (Sage Science, cat ELD7510) using cassette definition 0.75% 1-18 kb v2 for the run protocol. Fragments </w:t>
       </w:r>
       <w:r>
         <w:rPr>
           <w:rFonts w:asciiTheme="majorHAnsi" w:hAnsiTheme="majorHAnsi" w:cstheme="majorHAnsi"/>
         </w:rPr>
         <w:lastRenderedPageBreak/>
-        <w:t xml:space="preserve">fragments were recovered for Illumina library construction. The amount and fragment size of post-GEM DNA was quantified prior using a Bioanalyzer 2100 with an Agilent High sensitivity DNA kit (Agilent, cat. 5067-4626). Prior to Illumina library construction, the GEM amplification product was sheared on an E220 Focused </w:t>
-      </w:r>
-      <w:proofErr w:type="spellStart"/>
-      <w:r>
-        <w:rPr>
-          <w:rFonts w:asciiTheme="majorHAnsi" w:hAnsiTheme="majorHAnsi" w:cstheme="majorHAnsi"/>
-        </w:rPr>
-        <w:t>Ultrasonicator</w:t>
-      </w:r>
-      <w:proofErr w:type="spellEnd"/>
-      <w:r>
-        <w:rPr>
-          <w:rFonts w:asciiTheme="majorHAnsi" w:hAnsiTheme="majorHAnsi" w:cstheme="majorHAnsi"/>
-        </w:rPr>
-        <w:t xml:space="preserve"> (</w:t>
-      </w:r>
-      <w:proofErr w:type="spellStart"/>
-      <w:r>
-        <w:rPr>
-          <w:rFonts w:asciiTheme="majorHAnsi" w:hAnsiTheme="majorHAnsi" w:cstheme="majorHAnsi"/>
-        </w:rPr>
-        <w:t>Covaris</w:t>
-      </w:r>
-      <w:proofErr w:type="spellEnd"/>
-      <w:r>
-        <w:rPr>
-          <w:rFonts w:asciiTheme="majorHAnsi" w:hAnsiTheme="majorHAnsi" w:cstheme="majorHAnsi"/>
-        </w:rPr>
-        <w:t xml:space="preserve">, Woburn, MA) to approximately 350bp (50 seconds at peak power = 175, duty factor = 10, and cycle/burst = 200). Then, the sheared GEMs were converted to a sequencing library following the 10X standard operating procedure. </w:t>
-      </w:r>
-    </w:p>
-    <w:p>
-      <w:pPr>
-        <w:spacing w:line="276" w:lineRule="auto"/>
-        <w:ind w:right="270"/>
-        <w:rPr>
-          <w:rFonts w:asciiTheme="majorHAnsi" w:hAnsiTheme="majorHAnsi" w:cstheme="majorHAnsi"/>
-        </w:rPr>
-      </w:pPr>
-    </w:p>
-    <w:p>
-      <w:pPr>
-        <w:spacing w:line="276" w:lineRule="auto"/>
-        <w:ind w:right="270"/>
-        <w:rPr>
-          <w:rFonts w:asciiTheme="majorHAnsi" w:hAnsiTheme="majorHAnsi" w:cstheme="majorHAnsi"/>
-        </w:rPr>
-      </w:pPr>
-      <w:r>
-        <w:rPr>
-          <w:rFonts w:asciiTheme="majorHAnsi" w:hAnsiTheme="majorHAnsi" w:cstheme="majorHAnsi"/>
-        </w:rPr>
-        <w:t xml:space="preserve">The sequencing library was quantified by qPCR with a Kapa Library Quant kit (Kapa Biosystems-Roche) and sequenced on NovaSeq6000 sequencer (Illumina, San Diego, CA) with paired-end 150 bp reads. We used </w:t>
-      </w:r>
-      <w:r>
-        <w:rPr>
-          <w:rFonts w:asciiTheme="majorHAnsi" w:hAnsiTheme="majorHAnsi" w:cstheme="majorHAnsi"/>
-        </w:rPr>
-        <w:t>our</w:t>
-      </w:r>
-      <w:r>
-        <w:rPr>
-          <w:rFonts w:asciiTheme="majorHAnsi" w:hAnsiTheme="majorHAnsi" w:cstheme="majorHAnsi"/>
-        </w:rPr>
-        <w:t xml:space="preserve"> previous RAD-sequencing-based estimate of a haploid delta smelt genome size (0.6 Gb) to sequence the first sample to an estimated 80x coverage. Because we </w:t>
-      </w:r>
-      <w:r>
-        <w:rPr>
-          <w:rFonts w:asciiTheme="majorHAnsi" w:hAnsiTheme="majorHAnsi" w:cstheme="majorHAnsi"/>
-        </w:rPr>
-        <w:t xml:space="preserve">first </w:t>
-      </w:r>
-      <w:r>
-        <w:rPr>
-          <w:rFonts w:asciiTheme="majorHAnsi" w:hAnsiTheme="majorHAnsi" w:cstheme="majorHAnsi"/>
-        </w:rPr>
-        <w:t xml:space="preserve">extracted HMW </w:t>
-      </w:r>
-      <w:r>
-        <w:rPr>
-          <w:rFonts w:asciiTheme="majorHAnsi" w:hAnsiTheme="majorHAnsi" w:cstheme="majorHAnsi"/>
-        </w:rPr>
-        <w:t>g</w:t>
-      </w:r>
-      <w:r>
-        <w:rPr>
-          <w:rFonts w:asciiTheme="majorHAnsi" w:hAnsiTheme="majorHAnsi" w:cstheme="majorHAnsi"/>
-        </w:rPr>
-        <w:t xml:space="preserve">DNA from a female, we used the female linked-read data to improve our estimate of delta smelt genome size </w:t>
-      </w:r>
-      <w:r>
-        <w:rPr>
-          <w:rFonts w:asciiTheme="majorHAnsi" w:hAnsiTheme="majorHAnsi" w:cstheme="majorHAnsi"/>
-        </w:rPr>
-        <w:t>through</w:t>
-      </w:r>
-      <w:r>
-        <w:rPr>
-          <w:rFonts w:asciiTheme="majorHAnsi" w:hAnsiTheme="majorHAnsi" w:cstheme="majorHAnsi"/>
-        </w:rPr>
-        <w:t xml:space="preserve"> a more accurate k-mer based approach </w:t>
-      </w:r>
-      <w:r>
-        <w:rPr>
-          <w:rFonts w:asciiTheme="majorHAnsi" w:hAnsiTheme="majorHAnsi" w:cstheme="majorHAnsi"/>
-        </w:rPr>
-        <w:t>using</w:t>
-      </w:r>
-      <w:r>
-        <w:rPr>
-          <w:rFonts w:asciiTheme="majorHAnsi" w:hAnsiTheme="majorHAnsi" w:cstheme="majorHAnsi"/>
-        </w:rPr>
-        <w:t xml:space="preserve"> Genomescope2</w:t>
-      </w:r>
-      <w:r>
-        <w:rPr>
-          <w:rFonts w:asciiTheme="majorHAnsi" w:hAnsiTheme="majorHAnsi" w:cstheme="majorHAnsi"/>
-        </w:rPr>
-        <w:t xml:space="preserve"> [</w:t>
-      </w:r>
-      <w:proofErr w:type="spellStart"/>
-      <w:r>
-        <w:rPr>
-          <w:rFonts w:asciiTheme="majorHAnsi" w:hAnsiTheme="majorHAnsi" w:cstheme="majorHAnsi"/>
-        </w:rPr>
-        <w:t>tk</w:t>
-      </w:r>
-      <w:proofErr w:type="spellEnd"/>
-      <w:r>
-        <w:rPr>
-          <w:rFonts w:asciiTheme="majorHAnsi" w:hAnsiTheme="majorHAnsi" w:cstheme="majorHAnsi"/>
-        </w:rPr>
-        <w:t xml:space="preserve"> CITE]</w:t>
-      </w:r>
-      <w:r>
-        <w:rPr>
-          <w:rFonts w:asciiTheme="majorHAnsi" w:hAnsiTheme="majorHAnsi" w:cstheme="majorHAnsi"/>
-        </w:rPr>
-        <w:t xml:space="preserve">. </w:t>
-      </w:r>
-      <w:r>
-        <w:rPr>
-          <w:rFonts w:asciiTheme="majorHAnsi" w:hAnsiTheme="majorHAnsi" w:cstheme="majorHAnsi"/>
-        </w:rPr>
-        <w:t xml:space="preserve">After, we </w:t>
-      </w:r>
-      <w:r>
-        <w:rPr>
-          <w:rFonts w:asciiTheme="majorHAnsi" w:hAnsiTheme="majorHAnsi" w:cstheme="majorHAnsi"/>
-        </w:rPr>
-        <w:t xml:space="preserve">used the updated genome size estimate to adjust the amount of </w:t>
-      </w:r>
-      <w:r>
-        <w:rPr>
-          <w:rFonts w:asciiTheme="majorHAnsi" w:hAnsiTheme="majorHAnsi" w:cstheme="majorHAnsi"/>
-        </w:rPr>
-        <w:t xml:space="preserve">all subsequent </w:t>
-      </w:r>
-      <w:r>
-        <w:rPr>
-          <w:rFonts w:asciiTheme="majorHAnsi" w:hAnsiTheme="majorHAnsi" w:cstheme="majorHAnsi"/>
-        </w:rPr>
-        <w:t xml:space="preserve">sequencing data generated for </w:t>
-      </w:r>
-      <w:r>
-        <w:rPr>
-          <w:rFonts w:asciiTheme="majorHAnsi" w:hAnsiTheme="majorHAnsi" w:cstheme="majorHAnsi"/>
-        </w:rPr>
-        <w:t>assembly</w:t>
-      </w:r>
-      <w:r>
-        <w:rPr>
-          <w:rFonts w:asciiTheme="majorHAnsi" w:hAnsiTheme="majorHAnsi" w:cstheme="majorHAnsi"/>
-        </w:rPr>
-        <w:t>.</w:t>
-      </w:r>
-    </w:p>
-    <w:p>
-      <w:pPr>
-        <w:spacing w:line="276" w:lineRule="auto"/>
-        <w:ind w:right="270"/>
-        <w:rPr>
-          <w:rFonts w:asciiTheme="majorHAnsi" w:hAnsiTheme="majorHAnsi" w:cstheme="majorHAnsi"/>
-        </w:rPr>
-      </w:pPr>
-    </w:p>
-    <w:p>
-      <w:pPr>
-        <w:spacing w:line="276" w:lineRule="auto"/>
-        <w:ind w:right="270"/>
-        <w:rPr>
-          <w:rFonts w:asciiTheme="majorHAnsi" w:hAnsiTheme="majorHAnsi" w:cstheme="majorHAnsi"/>
-          <w:i/>
-        </w:rPr>
-      </w:pPr>
-      <w:r>
-        <w:rPr>
-          <w:rFonts w:asciiTheme="majorHAnsi" w:hAnsiTheme="majorHAnsi" w:cstheme="majorHAnsi"/>
-          <w:i/>
-        </w:rPr>
-        <w:t>Long-read library prep &amp; sequencing</w:t>
-      </w:r>
-    </w:p>
-    <w:p>
-      <w:pPr>
-        <w:spacing w:line="276" w:lineRule="auto"/>
-        <w:ind w:right="270"/>
-        <w:rPr>
-          <w:rFonts w:asciiTheme="majorHAnsi" w:hAnsiTheme="majorHAnsi" w:cstheme="majorHAnsi"/>
-        </w:rPr>
-      </w:pPr>
-      <w:r>
-        <w:rPr>
-          <w:rFonts w:asciiTheme="majorHAnsi" w:hAnsiTheme="majorHAnsi" w:cstheme="majorHAnsi"/>
-        </w:rPr>
-        <w:t xml:space="preserve">Genomic DNA was sheared to roughly 17kb using </w:t>
-      </w:r>
-      <w:proofErr w:type="spellStart"/>
-      <w:r>
-        <w:rPr>
-          <w:rFonts w:asciiTheme="majorHAnsi" w:hAnsiTheme="majorHAnsi" w:cstheme="majorHAnsi"/>
-        </w:rPr>
-        <w:t>Diagenode's</w:t>
-      </w:r>
-      <w:proofErr w:type="spellEnd"/>
-      <w:r>
-        <w:rPr>
-          <w:rFonts w:asciiTheme="majorHAnsi" w:hAnsiTheme="majorHAnsi" w:cstheme="majorHAnsi"/>
-        </w:rPr>
-        <w:t xml:space="preserve"> </w:t>
-      </w:r>
-      <w:proofErr w:type="spellStart"/>
-      <w:r>
-        <w:rPr>
-          <w:rFonts w:asciiTheme="majorHAnsi" w:hAnsiTheme="majorHAnsi" w:cstheme="majorHAnsi"/>
-        </w:rPr>
-        <w:t>Megaruptor's</w:t>
-      </w:r>
-      <w:proofErr w:type="spellEnd"/>
-      <w:r>
-        <w:rPr>
-          <w:rFonts w:asciiTheme="majorHAnsi" w:hAnsiTheme="majorHAnsi" w:cstheme="majorHAnsi"/>
-        </w:rPr>
-        <w:t xml:space="preserve"> (</w:t>
-      </w:r>
-      <w:proofErr w:type="spellStart"/>
-      <w:r>
-        <w:rPr>
-          <w:rFonts w:asciiTheme="majorHAnsi" w:hAnsiTheme="majorHAnsi" w:cstheme="majorHAnsi"/>
-        </w:rPr>
-        <w:t>Diagenode</w:t>
-      </w:r>
-      <w:proofErr w:type="spellEnd"/>
-      <w:r>
-        <w:rPr>
-          <w:rFonts w:asciiTheme="majorHAnsi" w:hAnsiTheme="majorHAnsi" w:cstheme="majorHAnsi"/>
-        </w:rPr>
-        <w:t xml:space="preserve">, cat B06010001) long </w:t>
-      </w:r>
-      <w:proofErr w:type="spellStart"/>
-      <w:r>
-        <w:rPr>
-          <w:rFonts w:asciiTheme="majorHAnsi" w:hAnsiTheme="majorHAnsi" w:cstheme="majorHAnsi"/>
-        </w:rPr>
-        <w:t>hydropores</w:t>
-      </w:r>
-      <w:proofErr w:type="spellEnd"/>
-      <w:r>
-        <w:rPr>
-          <w:rFonts w:asciiTheme="majorHAnsi" w:hAnsiTheme="majorHAnsi" w:cstheme="majorHAnsi"/>
-        </w:rPr>
-        <w:t xml:space="preserve"> (</w:t>
-      </w:r>
-      <w:proofErr w:type="spellStart"/>
-      <w:r>
-        <w:rPr>
-          <w:rFonts w:asciiTheme="majorHAnsi" w:hAnsiTheme="majorHAnsi" w:cstheme="majorHAnsi"/>
-        </w:rPr>
-        <w:t>Diagenode</w:t>
-      </w:r>
-      <w:proofErr w:type="spellEnd"/>
-      <w:r>
-        <w:rPr>
-          <w:rFonts w:asciiTheme="majorHAnsi" w:hAnsiTheme="majorHAnsi" w:cstheme="majorHAnsi"/>
-        </w:rPr>
-        <w:t xml:space="preserve"> </w:t>
-      </w:r>
-      <w:proofErr w:type="spellStart"/>
-      <w:r>
-        <w:rPr>
-          <w:rFonts w:asciiTheme="majorHAnsi" w:hAnsiTheme="majorHAnsi" w:cstheme="majorHAnsi"/>
-        </w:rPr>
-        <w:t>hydropores</w:t>
-      </w:r>
-      <w:proofErr w:type="spellEnd"/>
-      <w:r>
-        <w:rPr>
-          <w:rFonts w:asciiTheme="majorHAnsi" w:hAnsiTheme="majorHAnsi" w:cstheme="majorHAnsi"/>
-        </w:rPr>
-        <w:t xml:space="preserve">, cat E07010002). Sheared DNA was quantified by </w:t>
-      </w:r>
-      <w:proofErr w:type="spellStart"/>
-      <w:r>
-        <w:rPr>
-          <w:rFonts w:asciiTheme="majorHAnsi" w:hAnsiTheme="majorHAnsi" w:cstheme="majorHAnsi"/>
-        </w:rPr>
-        <w:t>Quantus</w:t>
-      </w:r>
-      <w:proofErr w:type="spellEnd"/>
-      <w:r>
-        <w:rPr>
-          <w:rFonts w:asciiTheme="majorHAnsi" w:hAnsiTheme="majorHAnsi" w:cstheme="majorHAnsi"/>
-        </w:rPr>
-        <w:t xml:space="preserve"> Fluorometer (Promega, cat</w:t>
-      </w:r>
-      <w:r>
-        <w:rPr>
-          <w:rFonts w:asciiTheme="majorHAnsi" w:hAnsiTheme="majorHAnsi" w:cstheme="majorHAnsi"/>
-        </w:rPr>
-        <w:t xml:space="preserve"> </w:t>
-      </w:r>
-      <w:r>
-        <w:rPr>
-          <w:rFonts w:asciiTheme="majorHAnsi" w:hAnsiTheme="majorHAnsi" w:cstheme="majorHAnsi"/>
-        </w:rPr>
-        <w:t xml:space="preserve">#E6150) using a </w:t>
-      </w:r>
-      <w:proofErr w:type="spellStart"/>
-      <w:r>
-        <w:rPr>
-          <w:rFonts w:asciiTheme="majorHAnsi" w:hAnsiTheme="majorHAnsi" w:cstheme="majorHAnsi"/>
-        </w:rPr>
-        <w:t>QuantiFluor</w:t>
-      </w:r>
-      <w:proofErr w:type="spellEnd"/>
-      <w:r>
-        <w:rPr>
-          <w:rFonts w:asciiTheme="majorHAnsi" w:hAnsiTheme="majorHAnsi" w:cstheme="majorHAnsi"/>
-        </w:rPr>
-        <w:t>®</w:t>
-      </w:r>
-      <w:r>
-        <w:rPr>
-          <w:rFonts w:asciiTheme="majorHAnsi" w:hAnsiTheme="majorHAnsi" w:cstheme="majorHAnsi"/>
-        </w:rPr>
-        <w:t xml:space="preserve"> ONE dsDNA Dye assay (Promega, cat #E4871</w:t>
-      </w:r>
-      <w:proofErr w:type="gramStart"/>
-      <w:r>
-        <w:rPr>
-          <w:rFonts w:asciiTheme="majorHAnsi" w:hAnsiTheme="majorHAnsi" w:cstheme="majorHAnsi"/>
-        </w:rPr>
-        <w:t xml:space="preserve">) </w:t>
-      </w:r>
-      <w:r>
-        <w:rPr>
-          <w:rFonts w:asciiTheme="majorHAnsi" w:hAnsiTheme="majorHAnsi" w:cstheme="majorHAnsi"/>
-        </w:rPr>
-        <w:t xml:space="preserve"> and</w:t>
-      </w:r>
-      <w:proofErr w:type="gramEnd"/>
-      <w:r>
-        <w:rPr>
-          <w:rFonts w:asciiTheme="majorHAnsi" w:hAnsiTheme="majorHAnsi" w:cstheme="majorHAnsi"/>
-        </w:rPr>
-        <w:t xml:space="preserve"> size distribution was checked by Agilent </w:t>
-      </w:r>
-      <w:proofErr w:type="spellStart"/>
-      <w:r>
-        <w:rPr>
-          <w:rFonts w:asciiTheme="majorHAnsi" w:hAnsiTheme="majorHAnsi" w:cstheme="majorHAnsi"/>
-        </w:rPr>
-        <w:t>Femto</w:t>
-      </w:r>
-      <w:proofErr w:type="spellEnd"/>
-      <w:r>
-        <w:rPr>
-          <w:rFonts w:asciiTheme="majorHAnsi" w:hAnsiTheme="majorHAnsi" w:cstheme="majorHAnsi"/>
-        </w:rPr>
-        <w:t xml:space="preserve"> Pulse (Agilent Technologies, cat P-0003-0817). Sheared gDNA was then concentrated using AMPure PB beads (Pacific Biosciences, cat 100-265-900). Concentrated, sheared gDNA was quantified by </w:t>
-      </w:r>
-      <w:proofErr w:type="spellStart"/>
-      <w:r>
-        <w:rPr>
-          <w:rFonts w:asciiTheme="majorHAnsi" w:hAnsiTheme="majorHAnsi" w:cstheme="majorHAnsi"/>
-        </w:rPr>
-        <w:t>Quantus</w:t>
-      </w:r>
-      <w:proofErr w:type="spellEnd"/>
-      <w:r>
-        <w:rPr>
-          <w:rFonts w:asciiTheme="majorHAnsi" w:hAnsiTheme="majorHAnsi" w:cstheme="majorHAnsi"/>
-        </w:rPr>
-        <w:t xml:space="preserve"> Fluorometer (Promega, cat</w:t>
-      </w:r>
-      <w:r>
-        <w:rPr>
-          <w:rFonts w:asciiTheme="majorHAnsi" w:hAnsiTheme="majorHAnsi" w:cstheme="majorHAnsi"/>
-        </w:rPr>
-        <w:t xml:space="preserve"> </w:t>
-      </w:r>
-      <w:r>
-        <w:rPr>
-          <w:rFonts w:asciiTheme="majorHAnsi" w:hAnsiTheme="majorHAnsi" w:cstheme="majorHAnsi"/>
-        </w:rPr>
-        <w:t xml:space="preserve">#E6150) using a </w:t>
-      </w:r>
-      <w:proofErr w:type="spellStart"/>
-      <w:r>
-        <w:rPr>
-          <w:rFonts w:asciiTheme="majorHAnsi" w:hAnsiTheme="majorHAnsi" w:cstheme="majorHAnsi"/>
-        </w:rPr>
-        <w:t>QuantiFluor</w:t>
-      </w:r>
-      <w:proofErr w:type="spellEnd"/>
-      <w:r>
-        <w:rPr>
-          <w:rFonts w:asciiTheme="majorHAnsi" w:hAnsiTheme="majorHAnsi" w:cstheme="majorHAnsi"/>
-        </w:rPr>
-        <w:t>®</w:t>
-      </w:r>
-      <w:r>
-        <w:rPr>
-          <w:rFonts w:asciiTheme="majorHAnsi" w:hAnsiTheme="majorHAnsi" w:cstheme="majorHAnsi"/>
-        </w:rPr>
-        <w:t xml:space="preserve"> ONE dsDNA Dye assay (Promega, cat #E4871)</w:t>
-      </w:r>
-      <w:r>
-        <w:rPr>
-          <w:rFonts w:asciiTheme="majorHAnsi" w:hAnsiTheme="majorHAnsi" w:cstheme="majorHAnsi"/>
-        </w:rPr>
-        <w:t>.</w:t>
-      </w:r>
-    </w:p>
-    <w:p>
-      <w:pPr>
-        <w:spacing w:line="276" w:lineRule="auto"/>
-        <w:ind w:right="270"/>
-        <w:rPr>
-          <w:rFonts w:asciiTheme="majorHAnsi" w:hAnsiTheme="majorHAnsi" w:cstheme="majorHAnsi"/>
-        </w:rPr>
-      </w:pPr>
-    </w:p>
-    <w:p>
-      <w:pPr>
-        <w:spacing w:line="276" w:lineRule="auto"/>
-        <w:ind w:right="270"/>
-        <w:rPr>
-          <w:rFonts w:asciiTheme="majorHAnsi" w:hAnsiTheme="majorHAnsi" w:cstheme="majorHAnsi"/>
-        </w:rPr>
-      </w:pPr>
-      <w:r>
-        <w:rPr>
-          <w:rFonts w:asciiTheme="majorHAnsi" w:hAnsiTheme="majorHAnsi" w:cstheme="majorHAnsi"/>
-        </w:rPr>
-        <w:t xml:space="preserve">Two </w:t>
-      </w:r>
-      <w:r>
-        <w:rPr>
-          <w:rFonts w:asciiTheme="majorHAnsi" w:hAnsiTheme="majorHAnsi" w:cstheme="majorHAnsi"/>
-        </w:rPr>
-        <w:t xml:space="preserve">PacBio </w:t>
-      </w:r>
-      <w:r>
-        <w:rPr>
-          <w:rFonts w:asciiTheme="majorHAnsi" w:hAnsiTheme="majorHAnsi" w:cstheme="majorHAnsi"/>
-        </w:rPr>
-        <w:t xml:space="preserve">HiFi </w:t>
-      </w:r>
-      <w:r>
-        <w:rPr>
-          <w:rFonts w:asciiTheme="majorHAnsi" w:hAnsiTheme="majorHAnsi" w:cstheme="majorHAnsi"/>
-        </w:rPr>
-        <w:t>library</w:t>
-      </w:r>
-      <w:r>
-        <w:rPr>
-          <w:rFonts w:asciiTheme="majorHAnsi" w:hAnsiTheme="majorHAnsi" w:cstheme="majorHAnsi"/>
-        </w:rPr>
-        <w:t xml:space="preserve"> types (high- and low-input) were created. High-input HiFi libraries were constructed using the SMRTbell</w:t>
-      </w:r>
-      <w:r>
-        <w:rPr>
-          <w:rFonts w:asciiTheme="majorHAnsi" w:hAnsiTheme="majorHAnsi" w:cstheme="majorHAnsi"/>
-        </w:rPr>
-        <w:t>®</w:t>
-      </w:r>
-      <w:r>
-        <w:rPr>
-          <w:rFonts w:asciiTheme="majorHAnsi" w:hAnsiTheme="majorHAnsi" w:cstheme="majorHAnsi"/>
-        </w:rPr>
-        <w:t xml:space="preserve"> Express Template Prep Kit v2.0 (Pacific Biosciences</w:t>
-      </w:r>
-      <w:r>
-        <w:rPr>
-          <w:rFonts w:asciiTheme="majorHAnsi" w:hAnsiTheme="majorHAnsi" w:cstheme="majorHAnsi"/>
-        </w:rPr>
-        <w:t>,</w:t>
-      </w:r>
-      <w:r>
-        <w:rPr>
-          <w:rFonts w:asciiTheme="majorHAnsi" w:hAnsiTheme="majorHAnsi" w:cstheme="majorHAnsi"/>
-        </w:rPr>
-        <w:t xml:space="preserve"> cat </w:t>
-      </w:r>
-      <w:r>
-        <w:rPr>
-          <w:rFonts w:asciiTheme="majorHAnsi" w:hAnsiTheme="majorHAnsi" w:cstheme="majorHAnsi"/>
-        </w:rPr>
-        <w:t>#</w:t>
-      </w:r>
-      <w:r>
-        <w:rPr>
-          <w:rFonts w:asciiTheme="majorHAnsi" w:hAnsiTheme="majorHAnsi" w:cstheme="majorHAnsi"/>
-        </w:rPr>
-        <w:t xml:space="preserve">100-938-900) with protocol “Procedure &amp; Checklist - Preparing HiFi </w:t>
-      </w:r>
-      <w:r>
-        <w:rPr>
-          <w:rFonts w:asciiTheme="majorHAnsi" w:hAnsiTheme="majorHAnsi" w:cstheme="majorHAnsi"/>
-        </w:rPr>
-        <w:t xml:space="preserve">SMRTbell® </w:t>
-      </w:r>
-      <w:r>
-        <w:rPr>
-          <w:rFonts w:asciiTheme="majorHAnsi" w:hAnsiTheme="majorHAnsi" w:cstheme="majorHAnsi"/>
-        </w:rPr>
-        <w:t>l</w:t>
-      </w:r>
-      <w:r>
-        <w:rPr>
-          <w:rFonts w:asciiTheme="majorHAnsi" w:hAnsiTheme="majorHAnsi" w:cstheme="majorHAnsi"/>
-        </w:rPr>
-        <w:t xml:space="preserve">ibraries </w:t>
-      </w:r>
-      <w:r>
-        <w:rPr>
-          <w:rFonts w:asciiTheme="majorHAnsi" w:hAnsiTheme="majorHAnsi" w:cstheme="majorHAnsi"/>
-        </w:rPr>
-        <w:t>using SMRTbell</w:t>
-      </w:r>
-      <w:r>
-        <w:rPr>
-          <w:rFonts w:asciiTheme="majorHAnsi" w:hAnsiTheme="majorHAnsi" w:cstheme="majorHAnsi"/>
-        </w:rPr>
-        <w:t>®</w:t>
-      </w:r>
-      <w:r>
-        <w:rPr>
-          <w:rFonts w:asciiTheme="majorHAnsi" w:hAnsiTheme="majorHAnsi" w:cstheme="majorHAnsi"/>
-        </w:rPr>
-        <w:t xml:space="preserve"> Express Template Prep Kit 2.0 v3, January 2020”. We used sheared DNA as input for removal of single-strand overhangs at 37°C for 15 minutes, followed by further enzymatic steps of DNA damage repair at 37°C for 30 minutes, End Repair and A-tailing at 20°C for 10 minutes and 65°C for 30 minutes, ligation of overhang adapter v3 at 20°C for 1 hour and 65°C for 10 minutes, and nuclease treatment of SMRTbell</w:t>
-      </w:r>
-      <w:r>
-        <w:rPr>
-          <w:rFonts w:asciiTheme="majorHAnsi" w:hAnsiTheme="majorHAnsi" w:cstheme="majorHAnsi"/>
-        </w:rPr>
-        <w:t>®</w:t>
-      </w:r>
-      <w:r>
-        <w:rPr>
-          <w:rFonts w:asciiTheme="majorHAnsi" w:hAnsiTheme="majorHAnsi" w:cstheme="majorHAnsi"/>
-        </w:rPr>
-        <w:t xml:space="preserve"> library at 37°C for 1 hour to remove damaged or non-intact SMRTbell</w:t>
-      </w:r>
-      <w:r>
-        <w:rPr>
-          <w:rFonts w:asciiTheme="majorHAnsi" w:hAnsiTheme="majorHAnsi" w:cstheme="majorHAnsi"/>
-        </w:rPr>
-        <w:t>®</w:t>
-      </w:r>
-      <w:r>
-        <w:rPr>
-          <w:rFonts w:asciiTheme="majorHAnsi" w:hAnsiTheme="majorHAnsi" w:cstheme="majorHAnsi"/>
-        </w:rPr>
-        <w:t xml:space="preserve"> templates (SMRTbell</w:t>
-      </w:r>
-      <w:r>
-        <w:rPr>
-          <w:rFonts w:asciiTheme="majorHAnsi" w:hAnsiTheme="majorHAnsi" w:cstheme="majorHAnsi"/>
-        </w:rPr>
-        <w:t>®</w:t>
-      </w:r>
-      <w:r>
-        <w:rPr>
-          <w:rFonts w:asciiTheme="majorHAnsi" w:hAnsiTheme="majorHAnsi" w:cstheme="majorHAnsi"/>
-        </w:rPr>
-        <w:t xml:space="preserve"> Enzyme Cleanup Kit, Pacific Biosciences, cat </w:t>
-      </w:r>
-      <w:r>
-        <w:rPr>
-          <w:rFonts w:asciiTheme="majorHAnsi" w:hAnsiTheme="majorHAnsi" w:cstheme="majorHAnsi"/>
-        </w:rPr>
-        <w:t>#</w:t>
-      </w:r>
-      <w:r>
-        <w:rPr>
-          <w:rFonts w:asciiTheme="majorHAnsi" w:hAnsiTheme="majorHAnsi" w:cstheme="majorHAnsi"/>
-        </w:rPr>
-        <w:t xml:space="preserve">107-746-400). </w:t>
-      </w:r>
-      <w:r>
-        <w:rPr>
-          <w:rFonts w:asciiTheme="majorHAnsi" w:hAnsiTheme="majorHAnsi" w:cstheme="majorHAnsi"/>
-        </w:rPr>
-        <w:t>The resulting</w:t>
-      </w:r>
-      <w:r>
-        <w:rPr>
-          <w:rFonts w:asciiTheme="majorHAnsi" w:hAnsiTheme="majorHAnsi" w:cstheme="majorHAnsi"/>
-        </w:rPr>
-        <w:t xml:space="preserve"> SMRTbell</w:t>
-      </w:r>
-      <w:r>
-        <w:rPr>
-          <w:rFonts w:asciiTheme="majorHAnsi" w:hAnsiTheme="majorHAnsi" w:cstheme="majorHAnsi"/>
-        </w:rPr>
-        <w:t>®</w:t>
-      </w:r>
-      <w:r>
-        <w:rPr>
-          <w:rFonts w:asciiTheme="majorHAnsi" w:hAnsiTheme="majorHAnsi" w:cstheme="majorHAnsi"/>
-        </w:rPr>
-        <w:t xml:space="preserve"> libraries were purified and concentrated by 0.45X A</w:t>
-      </w:r>
-      <w:r>
-        <w:rPr>
-          <w:rFonts w:asciiTheme="majorHAnsi" w:hAnsiTheme="majorHAnsi" w:cstheme="majorHAnsi"/>
-        </w:rPr>
-        <w:t>MP</w:t>
-      </w:r>
-      <w:r>
-        <w:rPr>
-          <w:rFonts w:asciiTheme="majorHAnsi" w:hAnsiTheme="majorHAnsi" w:cstheme="majorHAnsi"/>
-        </w:rPr>
-        <w:t xml:space="preserve">ure PB beads (Pacific Biosciences, cat </w:t>
-      </w:r>
-      <w:r>
-        <w:rPr>
-          <w:rFonts w:asciiTheme="majorHAnsi" w:hAnsiTheme="majorHAnsi" w:cstheme="majorHAnsi"/>
-        </w:rPr>
-        <w:t>#</w:t>
-      </w:r>
-      <w:r>
-        <w:rPr>
-          <w:rFonts w:asciiTheme="majorHAnsi" w:hAnsiTheme="majorHAnsi" w:cstheme="majorHAnsi"/>
-        </w:rPr>
-        <w:t xml:space="preserve">100-265-900) then pooled </w:t>
-      </w:r>
-      <w:r>
-        <w:rPr>
-          <w:rFonts w:asciiTheme="majorHAnsi" w:hAnsiTheme="majorHAnsi" w:cstheme="majorHAnsi"/>
-        </w:rPr>
-        <w:lastRenderedPageBreak/>
-        <w:t xml:space="preserve">for size selection using the SageELF system (Sage Science, cat </w:t>
-      </w:r>
-      <w:r>
-        <w:rPr>
-          <w:rFonts w:asciiTheme="majorHAnsi" w:hAnsiTheme="majorHAnsi" w:cstheme="majorHAnsi"/>
-        </w:rPr>
-        <w:t>#</w:t>
-      </w:r>
-      <w:r>
-        <w:rPr>
-          <w:rFonts w:asciiTheme="majorHAnsi" w:hAnsiTheme="majorHAnsi" w:cstheme="majorHAnsi"/>
-        </w:rPr>
-        <w:t>ELF0001). Input of the purified SMRTbell</w:t>
-      </w:r>
-      <w:r>
-        <w:rPr>
-          <w:rFonts w:asciiTheme="majorHAnsi" w:hAnsiTheme="majorHAnsi" w:cstheme="majorHAnsi"/>
-        </w:rPr>
-        <w:t>®</w:t>
-      </w:r>
-      <w:r>
-        <w:rPr>
-          <w:rFonts w:asciiTheme="majorHAnsi" w:hAnsiTheme="majorHAnsi" w:cstheme="majorHAnsi"/>
-        </w:rPr>
-        <w:t xml:space="preserve"> library was used to load into the SageELF 0.75% Agarose Cassette (Sage Science, cat ELD7510) using cassette definition 0.75% 1-18 kb v2 for the run protocol. Fragments roughly 16 kb to 18 kb were collected from elution wells and the </w:t>
+        <w:t xml:space="preserve">roughly 16 kb to 18 kb were collected from elution wells and the </w:t>
       </w:r>
       <w:proofErr w:type="gramStart"/>
       <w:r>
@@ -3835,20 +3859,10 @@
           <w:rFonts w:asciiTheme="majorHAnsi" w:hAnsiTheme="majorHAnsi" w:cstheme="majorHAnsi"/>
         </w:rPr>
       </w:pPr>
-    </w:p>
-    <w:p>
-      <w:pPr>
-        <w:spacing w:line="276" w:lineRule="auto"/>
-        <w:ind w:right="270"/>
-        <w:rPr>
-          <w:rFonts w:asciiTheme="majorHAnsi" w:hAnsiTheme="majorHAnsi" w:cstheme="majorHAnsi"/>
-        </w:rPr>
-      </w:pPr>
-      <w:r>
-        <w:rPr>
-          <w:rFonts w:asciiTheme="majorHAnsi" w:hAnsiTheme="majorHAnsi" w:cstheme="majorHAnsi"/>
-        </w:rPr>
-        <w:lastRenderedPageBreak/>
+      <w:r>
+        <w:rPr>
+          <w:rFonts w:asciiTheme="majorHAnsi" w:hAnsiTheme="majorHAnsi" w:cstheme="majorHAnsi"/>
+        </w:rPr>
         <w:t xml:space="preserve">Male </w:t>
       </w:r>
       <w:r>
@@ -3924,6 +3938,7 @@
         <w:rPr>
           <w:rFonts w:asciiTheme="majorHAnsi" w:hAnsiTheme="majorHAnsi" w:cstheme="majorHAnsi"/>
         </w:rPr>
+        <w:lastRenderedPageBreak/>
         <w:t>We used PacBio’s CCS</w:t>
       </w:r>
       <w:r>
@@ -3938,7 +3953,7 @@
         </w:rPr>
         <w:t xml:space="preserve"> statistical model on raw reads (</w:t>
       </w:r>
-      <w:hyperlink r:id="rId12">
+      <w:hyperlink r:id="rId9">
         <w:r>
           <w:rPr>
             <w:rStyle w:val="Hyperlink"/>
@@ -4003,7 +4018,19 @@
         <w:rPr>
           <w:rFonts w:asciiTheme="majorHAnsi" w:hAnsiTheme="majorHAnsi" w:cstheme="majorHAnsi"/>
         </w:rPr>
-        <w:t xml:space="preserve">. Reads with quality scores over Q20, denoting an error probability of 0.01%, were </w:t>
+        <w:t>. Reads with quality scores over Q20, denoting an error probability of 0.01%</w:t>
+      </w:r>
+      <w:r>
+        <w:rPr>
+          <w:rFonts w:asciiTheme="majorHAnsi" w:hAnsiTheme="majorHAnsi" w:cstheme="majorHAnsi"/>
+        </w:rPr>
+        <w:t xml:space="preserve"> or less</w:t>
+      </w:r>
+      <w:r>
+        <w:rPr>
+          <w:rFonts w:asciiTheme="majorHAnsi" w:hAnsiTheme="majorHAnsi" w:cstheme="majorHAnsi"/>
+        </w:rPr>
+        <w:t xml:space="preserve">, were </w:t>
       </w:r>
       <w:r>
         <w:rPr>
@@ -4485,14 +4512,7 @@
         <w:rPr>
           <w:rFonts w:asciiTheme="majorHAnsi" w:hAnsiTheme="majorHAnsi" w:cstheme="majorHAnsi"/>
         </w:rPr>
-        <w:t xml:space="preserve">sequencing data would be useful in linking scaffolds, we looked at a percentage of high-quality reads (minimum mapping quality of greater than or equal to 20, a maximum edit distance of less than or equal to 5, and no duplications) that mapped to our </w:t>
-      </w:r>
-      <w:r>
-        <w:rPr>
-          <w:rFonts w:asciiTheme="majorHAnsi" w:hAnsiTheme="majorHAnsi" w:cstheme="majorHAnsi"/>
-        </w:rPr>
-        <w:lastRenderedPageBreak/>
-        <w:t>draft assembly created from the next step. We also observed the number of reads which aligned to each contig (&gt;600 desired) and the number of reads that are sufficiently far apart (1-15% expected).</w:t>
+        <w:t>sequencing data would be useful in linking scaffolds, we looked at a percentage of high-quality reads (minimum mapping quality of greater than or equal to 20, a maximum edit distance of less than or equal to 5, and no duplications) that mapped to our draft assembly created from the next step. We also observed the number of reads which aligned to each contig (&gt;600 desired) and the number of reads that are sufficiently far apart (1-15% expected).</w:t>
       </w:r>
     </w:p>
     <w:p>
@@ -4520,6 +4540,7 @@
           <w:i/>
           <w:iCs/>
         </w:rPr>
+        <w:lastRenderedPageBreak/>
         <w:t>Genome Assembly</w:t>
       </w:r>
     </w:p>
@@ -5933,19 +5954,7 @@
         <w:rPr>
           <w:rFonts w:asciiTheme="majorHAnsi" w:hAnsiTheme="majorHAnsi" w:cstheme="majorHAnsi"/>
         </w:rPr>
-        <w:t xml:space="preserve"> CITE]</w:t>
-      </w:r>
-      <w:r>
-        <w:rPr>
-          <w:rFonts w:asciiTheme="majorHAnsi" w:hAnsiTheme="majorHAnsi" w:cstheme="majorHAnsi"/>
-        </w:rPr>
-        <w:t xml:space="preserve"> (Table TK)</w:t>
-      </w:r>
-      <w:r>
-        <w:rPr>
-          <w:rFonts w:asciiTheme="majorHAnsi" w:hAnsiTheme="majorHAnsi" w:cstheme="majorHAnsi"/>
-        </w:rPr>
-        <w:t>.</w:t>
+        <w:t xml:space="preserve"> CITE].</w:t>
       </w:r>
       <w:r>
         <w:rPr>
@@ -6048,53 +6057,6 @@
         <w:rPr>
           <w:rFonts w:asciiTheme="majorHAnsi" w:hAnsiTheme="majorHAnsi" w:cstheme="majorHAnsi"/>
         </w:rPr>
-        <w:t xml:space="preserve">Since </w:t>
-      </w:r>
-      <w:r>
-        <w:rPr>
-          <w:rFonts w:asciiTheme="majorHAnsi" w:hAnsiTheme="majorHAnsi" w:cstheme="majorHAnsi"/>
-        </w:rPr>
-        <w:t xml:space="preserve">cytogenetic work does not use sequencing-based methods and allows for an independent validation of the number of chromosomes expected in </w:t>
-      </w:r>
-      <w:r>
-        <w:rPr>
-          <w:rFonts w:asciiTheme="majorHAnsi" w:hAnsiTheme="majorHAnsi" w:cstheme="majorHAnsi"/>
-        </w:rPr>
-        <w:t>the</w:t>
-      </w:r>
-      <w:r>
-        <w:rPr>
-          <w:rFonts w:asciiTheme="majorHAnsi" w:hAnsiTheme="majorHAnsi" w:cstheme="majorHAnsi"/>
-        </w:rPr>
-        <w:t xml:space="preserve"> final delta smelt genome assemblies</w:t>
-      </w:r>
-      <w:r>
-        <w:rPr>
-          <w:rFonts w:asciiTheme="majorHAnsi" w:hAnsiTheme="majorHAnsi" w:cstheme="majorHAnsi"/>
-        </w:rPr>
-        <w:t xml:space="preserve"> we karyotyped male and female delta smelt.</w:t>
-      </w:r>
-    </w:p>
-    <w:p>
-      <w:pPr>
-        <w:spacing w:line="276" w:lineRule="auto"/>
-        <w:rPr>
-          <w:rFonts w:asciiTheme="majorHAnsi" w:hAnsiTheme="majorHAnsi" w:cstheme="majorHAnsi"/>
-        </w:rPr>
-      </w:pPr>
-    </w:p>
-    <w:p>
-      <w:pPr>
-        <w:spacing w:line="276" w:lineRule="auto"/>
-        <w:rPr>
-          <w:rFonts w:asciiTheme="majorHAnsi" w:hAnsiTheme="majorHAnsi" w:cstheme="majorHAnsi"/>
-        </w:rPr>
-      </w:pPr>
-      <w:r>
-        <w:rPr>
-          <w:rFonts w:asciiTheme="majorHAnsi" w:hAnsiTheme="majorHAnsi" w:cstheme="majorHAnsi"/>
-        </w:rPr>
-        <w:lastRenderedPageBreak/>
         <w:t xml:space="preserve">Fish were anesthetized with Colchicine (10 microliters of 1 mg/ml stock) and returned to water after sampling. Individual fish lengths were measured. In both cases organs were rinsed, stored in PBS at ambient temperature of the CABA environment. We established two spleen pools, one of male (n = 15), and one of female (n = 13) specimens and one additional male gonad was harvested. Organ pools were gently aspirated into single cell suspensions by pipetting in hypotonic solution (0.56% </w:t>
       </w:r>
       <w:proofErr w:type="spellStart"/>
@@ -6125,7 +6087,14 @@
         <w:rPr>
           <w:rFonts w:asciiTheme="majorHAnsi" w:hAnsiTheme="majorHAnsi" w:cstheme="majorHAnsi"/>
         </w:rPr>
-        <w:t xml:space="preserve"> acetic acid) was added. Cell pellets were resuspended and stored at 4ºC. Two to three more fixative washes (centrifugation, resuspension in new fixative) were conducted, and cells were applied to slides one week later. Slides were stained using the DNA staining fluorescent dye (DAPI) and cells were examined using an Olympus BX-40 Microscope. Images of cells were captured and stored using the </w:t>
+        <w:t xml:space="preserve"> acetic acid) was added. Cell pellets were resuspended and stored at 4ºC. Two to three more fixative washes (centrifugation, resuspension in new fixative) were conducted, and cells were applied to slides </w:t>
+      </w:r>
+      <w:r>
+        <w:rPr>
+          <w:rFonts w:asciiTheme="majorHAnsi" w:hAnsiTheme="majorHAnsi" w:cstheme="majorHAnsi"/>
+        </w:rPr>
+        <w:lastRenderedPageBreak/>
+        <w:t xml:space="preserve">one week later. Slides were stained using the DNA staining fluorescent dye (DAPI) and cells were examined using an Olympus BX-40 Microscope. Images of cells were captured and stored using the </w:t>
       </w:r>
       <w:proofErr w:type="spellStart"/>
       <w:r>
@@ -6180,6 +6149,23 @@
     </w:p>
     <w:p>
       <w:pPr>
+        <w:rPr>
+          <w:rFonts w:asciiTheme="majorHAnsi" w:hAnsiTheme="majorHAnsi" w:cstheme="majorHAnsi"/>
+          <w:b/>
+          <w:bCs/>
+        </w:rPr>
+      </w:pPr>
+      <w:r>
+        <w:rPr>
+          <w:rFonts w:asciiTheme="majorHAnsi" w:hAnsiTheme="majorHAnsi" w:cstheme="majorHAnsi"/>
+          <w:b/>
+          <w:bCs/>
+        </w:rPr>
+        <w:br w:type="page"/>
+      </w:r>
+    </w:p>
+    <w:p>
+      <w:pPr>
         <w:spacing w:line="276" w:lineRule="auto"/>
         <w:ind w:right="270"/>
         <w:rPr>
@@ -6195,6 +6181,7 @@
           <w:b/>
           <w:bCs/>
         </w:rPr>
+        <w:lastRenderedPageBreak/>
         <w:t>Results</w:t>
       </w:r>
     </w:p>
@@ -6264,7 +6251,128 @@
           <w:rFonts w:asciiTheme="majorHAnsi" w:hAnsiTheme="majorHAnsi" w:cstheme="majorHAnsi"/>
           <w:iCs/>
         </w:rPr>
-        <w:t>We extracted HMW gDNA from the tissue samples of one female individual and two male individuals (</w:t>
+        <w:t xml:space="preserve">After mixed results in length and quantity yield of HMW gDNA from back muscle tissue flash frozen and stored unsuspended in liquid, we expanded our sampling and storage methods </w:t>
+      </w:r>
+      <w:r>
+        <w:rPr>
+          <w:rFonts w:asciiTheme="majorHAnsi" w:hAnsiTheme="majorHAnsi" w:cstheme="majorHAnsi"/>
+          <w:iCs/>
+        </w:rPr>
+        <w:t xml:space="preserve">through the additional collection of </w:t>
+      </w:r>
+      <w:r>
+        <w:rPr>
+          <w:rFonts w:asciiTheme="majorHAnsi" w:hAnsiTheme="majorHAnsi" w:cstheme="majorHAnsi"/>
+          <w:iCs/>
+        </w:rPr>
+        <w:t>scale and internal organ</w:t>
+      </w:r>
+      <w:r>
+        <w:rPr>
+          <w:rFonts w:asciiTheme="majorHAnsi" w:hAnsiTheme="majorHAnsi" w:cstheme="majorHAnsi"/>
+          <w:iCs/>
+        </w:rPr>
+        <w:t xml:space="preserve"> tissue</w:t>
+      </w:r>
+      <w:r>
+        <w:rPr>
+          <w:rFonts w:asciiTheme="majorHAnsi" w:hAnsiTheme="majorHAnsi" w:cstheme="majorHAnsi"/>
+          <w:iCs/>
+        </w:rPr>
+        <w:t xml:space="preserve">, and </w:t>
+      </w:r>
+      <w:r>
+        <w:rPr>
+          <w:rFonts w:asciiTheme="majorHAnsi" w:hAnsiTheme="majorHAnsi" w:cstheme="majorHAnsi"/>
+          <w:iCs/>
+        </w:rPr>
+        <w:t xml:space="preserve">by </w:t>
+      </w:r>
+      <w:r>
+        <w:rPr>
+          <w:rFonts w:asciiTheme="majorHAnsi" w:hAnsiTheme="majorHAnsi" w:cstheme="majorHAnsi"/>
+          <w:iCs/>
+        </w:rPr>
+        <w:t xml:space="preserve">storing samples of back muscle tissue in propylene glycol. However, we did not find that suspending flash frozen back muscle in propylene glycol provided more success in the yield of HMW gDNA. </w:t>
+      </w:r>
+      <w:r>
+        <w:rPr>
+          <w:rFonts w:asciiTheme="majorHAnsi" w:hAnsiTheme="majorHAnsi" w:cstheme="majorHAnsi"/>
+          <w:iCs/>
+        </w:rPr>
+        <w:t xml:space="preserve">We </w:t>
+      </w:r>
+      <w:r>
+        <w:rPr>
+          <w:rFonts w:asciiTheme="majorHAnsi" w:hAnsiTheme="majorHAnsi" w:cstheme="majorHAnsi"/>
+          <w:iCs/>
+        </w:rPr>
+        <w:t xml:space="preserve">used tissue samples from </w:t>
+      </w:r>
+      <w:r>
+        <w:rPr>
+          <w:rFonts w:asciiTheme="majorHAnsi" w:hAnsiTheme="majorHAnsi" w:cstheme="majorHAnsi"/>
+          <w:iCs/>
+        </w:rPr>
+        <w:t>two</w:t>
+      </w:r>
+      <w:r>
+        <w:rPr>
+          <w:rFonts w:asciiTheme="majorHAnsi" w:hAnsiTheme="majorHAnsi" w:cstheme="majorHAnsi"/>
+          <w:iCs/>
+        </w:rPr>
+        <w:t xml:space="preserve"> </w:t>
+      </w:r>
+      <w:r>
+        <w:rPr>
+          <w:rFonts w:asciiTheme="majorHAnsi" w:hAnsiTheme="majorHAnsi" w:cstheme="majorHAnsi"/>
+          <w:iCs/>
+        </w:rPr>
+        <w:t>female individual</w:t>
+      </w:r>
+      <w:r>
+        <w:rPr>
+          <w:rFonts w:asciiTheme="majorHAnsi" w:hAnsiTheme="majorHAnsi" w:cstheme="majorHAnsi"/>
+          <w:iCs/>
+        </w:rPr>
+        <w:t>s</w:t>
+      </w:r>
+      <w:r>
+        <w:rPr>
+          <w:rFonts w:asciiTheme="majorHAnsi" w:hAnsiTheme="majorHAnsi" w:cstheme="majorHAnsi"/>
+          <w:iCs/>
+        </w:rPr>
+        <w:t xml:space="preserve"> and two male individuals</w:t>
+      </w:r>
+      <w:r>
+        <w:rPr>
+          <w:rFonts w:asciiTheme="majorHAnsi" w:hAnsiTheme="majorHAnsi" w:cstheme="majorHAnsi"/>
+          <w:iCs/>
+        </w:rPr>
+        <w:t xml:space="preserve"> to reach </w:t>
+      </w:r>
+      <w:proofErr w:type="gramStart"/>
+      <w:r>
+        <w:rPr>
+          <w:rFonts w:asciiTheme="majorHAnsi" w:hAnsiTheme="majorHAnsi" w:cstheme="majorHAnsi"/>
+          <w:iCs/>
+        </w:rPr>
+        <w:t>sufficient quantities of</w:t>
+      </w:r>
+      <w:proofErr w:type="gramEnd"/>
+      <w:r>
+        <w:rPr>
+          <w:rFonts w:asciiTheme="majorHAnsi" w:hAnsiTheme="majorHAnsi" w:cstheme="majorHAnsi"/>
+          <w:iCs/>
+        </w:rPr>
+        <w:t xml:space="preserve"> HMW gDNA for subsequent sequencing</w:t>
+      </w:r>
+      <w:r>
+        <w:rPr>
+          <w:rFonts w:asciiTheme="majorHAnsi" w:hAnsiTheme="majorHAnsi" w:cstheme="majorHAnsi"/>
+          <w:iCs/>
+        </w:rPr>
+        <w:t xml:space="preserve"> (</w:t>
       </w:r>
       <w:commentRangeStart w:id="5"/>
       <w:r>
@@ -6286,14 +6394,168 @@
           <w:rFonts w:asciiTheme="majorHAnsi" w:hAnsiTheme="majorHAnsi" w:cstheme="majorHAnsi"/>
           <w:iCs/>
         </w:rPr>
-        <w:t xml:space="preserve">). One male individual (T3M02_BM_FF) was used for linked </w:t>
+        <w:t xml:space="preserve">). </w:t>
       </w:r>
       <w:r>
         <w:rPr>
           <w:rFonts w:asciiTheme="majorHAnsi" w:hAnsiTheme="majorHAnsi" w:cstheme="majorHAnsi"/>
           <w:iCs/>
         </w:rPr>
-        <w:t>and long read sequencing, and the second was used for generating hi-c sequencing data.</w:t>
+        <w:t>Back muscle tissue from one female individual (</w:t>
+      </w:r>
+      <w:r>
+        <w:rPr>
+          <w:rFonts w:asciiTheme="majorHAnsi" w:hAnsiTheme="majorHAnsi" w:cstheme="majorHAnsi"/>
+          <w:iCs/>
+        </w:rPr>
+        <w:t>T1F02_BM_FF</w:t>
+      </w:r>
+      <w:r>
+        <w:rPr>
+          <w:rFonts w:asciiTheme="majorHAnsi" w:hAnsiTheme="majorHAnsi" w:cstheme="majorHAnsi"/>
+          <w:iCs/>
+        </w:rPr>
+        <w:t xml:space="preserve">) was used for </w:t>
+      </w:r>
+      <w:r>
+        <w:rPr>
+          <w:rFonts w:asciiTheme="majorHAnsi" w:hAnsiTheme="majorHAnsi" w:cstheme="majorHAnsi"/>
+          <w:iCs/>
+        </w:rPr>
+        <w:t>linked, long</w:t>
+      </w:r>
+      <w:r>
+        <w:rPr>
+          <w:rFonts w:asciiTheme="majorHAnsi" w:hAnsiTheme="majorHAnsi" w:cstheme="majorHAnsi"/>
+          <w:iCs/>
+        </w:rPr>
+        <w:t>,</w:t>
+      </w:r>
+      <w:r>
+        <w:rPr>
+          <w:rFonts w:asciiTheme="majorHAnsi" w:hAnsiTheme="majorHAnsi" w:cstheme="majorHAnsi"/>
+          <w:iCs/>
+        </w:rPr>
+        <w:t xml:space="preserve"> and hi-c</w:t>
+      </w:r>
+      <w:r>
+        <w:rPr>
+          <w:rFonts w:asciiTheme="majorHAnsi" w:hAnsiTheme="majorHAnsi" w:cstheme="majorHAnsi"/>
+          <w:iCs/>
+        </w:rPr>
+        <w:t xml:space="preserve"> sequencing and scale tissue from one female (</w:t>
+      </w:r>
+      <w:r>
+        <w:rPr>
+          <w:rFonts w:asciiTheme="majorHAnsi" w:hAnsiTheme="majorHAnsi" w:cstheme="majorHAnsi"/>
+          <w:iCs/>
+        </w:rPr>
+        <w:t>T3F02_SC_FF</w:t>
+      </w:r>
+      <w:r>
+        <w:rPr>
+          <w:rFonts w:asciiTheme="majorHAnsi" w:hAnsiTheme="majorHAnsi" w:cstheme="majorHAnsi"/>
+          <w:iCs/>
+        </w:rPr>
+        <w:t xml:space="preserve">) was used for </w:t>
+      </w:r>
+      <w:r>
+        <w:rPr>
+          <w:rFonts w:asciiTheme="majorHAnsi" w:hAnsiTheme="majorHAnsi" w:cstheme="majorHAnsi"/>
+          <w:iCs/>
+        </w:rPr>
+        <w:t>further PacBio sequencing</w:t>
+      </w:r>
+      <w:r>
+        <w:rPr>
+          <w:rFonts w:asciiTheme="majorHAnsi" w:hAnsiTheme="majorHAnsi" w:cstheme="majorHAnsi"/>
+          <w:iCs/>
+        </w:rPr>
+        <w:t xml:space="preserve">. </w:t>
+      </w:r>
+      <w:r>
+        <w:rPr>
+          <w:rFonts w:asciiTheme="majorHAnsi" w:hAnsiTheme="majorHAnsi" w:cstheme="majorHAnsi"/>
+          <w:iCs/>
+        </w:rPr>
+        <w:t xml:space="preserve">One male individual (T3M02_BM_FF) was used for linked </w:t>
+      </w:r>
+      <w:r>
+        <w:rPr>
+          <w:rFonts w:asciiTheme="majorHAnsi" w:hAnsiTheme="majorHAnsi" w:cstheme="majorHAnsi"/>
+          <w:iCs/>
+        </w:rPr>
+        <w:t xml:space="preserve">and long read sequencing, and </w:t>
+      </w:r>
+      <w:r>
+        <w:rPr>
+          <w:rFonts w:asciiTheme="majorHAnsi" w:hAnsiTheme="majorHAnsi" w:cstheme="majorHAnsi"/>
+          <w:iCs/>
+        </w:rPr>
+        <w:t xml:space="preserve">internal organ tissue from </w:t>
+      </w:r>
+      <w:r>
+        <w:rPr>
+          <w:rFonts w:asciiTheme="majorHAnsi" w:hAnsiTheme="majorHAnsi" w:cstheme="majorHAnsi"/>
+          <w:iCs/>
+        </w:rPr>
+        <w:t>the second</w:t>
+      </w:r>
+      <w:r>
+        <w:rPr>
+          <w:rFonts w:asciiTheme="majorHAnsi" w:hAnsiTheme="majorHAnsi" w:cstheme="majorHAnsi"/>
+          <w:iCs/>
+        </w:rPr>
+        <w:t xml:space="preserve"> male </w:t>
+      </w:r>
+      <w:r>
+        <w:rPr>
+          <w:rFonts w:asciiTheme="majorHAnsi" w:hAnsiTheme="majorHAnsi" w:cstheme="majorHAnsi"/>
+          <w:iCs/>
+        </w:rPr>
+        <w:t>(</w:t>
+      </w:r>
+      <w:r>
+        <w:rPr>
+          <w:rFonts w:asciiTheme="majorHAnsi" w:hAnsiTheme="majorHAnsi" w:cstheme="majorHAnsi"/>
+          <w:iCs/>
+        </w:rPr>
+        <w:t>T4M01_IO_FF</w:t>
+      </w:r>
+      <w:r>
+        <w:rPr>
+          <w:rFonts w:asciiTheme="majorHAnsi" w:hAnsiTheme="majorHAnsi" w:cstheme="majorHAnsi"/>
+          <w:iCs/>
+        </w:rPr>
+        <w:t xml:space="preserve">) </w:t>
+      </w:r>
+      <w:r>
+        <w:rPr>
+          <w:rFonts w:asciiTheme="majorHAnsi" w:hAnsiTheme="majorHAnsi" w:cstheme="majorHAnsi"/>
+          <w:iCs/>
+        </w:rPr>
+        <w:t>was used for generating hi-c sequencing data.</w:t>
+      </w:r>
+      <w:r>
+        <w:rPr>
+          <w:rFonts w:asciiTheme="majorHAnsi" w:hAnsiTheme="majorHAnsi" w:cstheme="majorHAnsi"/>
+          <w:iCs/>
+        </w:rPr>
+        <w:t xml:space="preserve"> All successful extractions were not suspended in solution after flash freezing</w:t>
+      </w:r>
+      <w:r>
+        <w:rPr>
+          <w:rFonts w:asciiTheme="majorHAnsi" w:hAnsiTheme="majorHAnsi" w:cstheme="majorHAnsi"/>
+          <w:iCs/>
+        </w:rPr>
+        <w:t xml:space="preserve"> (Table TK)</w:t>
+      </w:r>
+      <w:r>
+        <w:rPr>
+          <w:rFonts w:asciiTheme="majorHAnsi" w:hAnsiTheme="majorHAnsi" w:cstheme="majorHAnsi"/>
+          <w:iCs/>
+        </w:rPr>
+        <w:t>.</w:t>
       </w:r>
     </w:p>
     <w:p>
@@ -6350,7 +6612,19 @@
         <w:rPr>
           <w:rFonts w:asciiTheme="majorHAnsi" w:hAnsiTheme="majorHAnsi" w:cstheme="majorHAnsi"/>
         </w:rPr>
-        <w:t>The amount and fragment size of post-GEM DNA was quantified prior using a Bioanalyzer 2100 with an Agilent High sensitivity DNA kit (Agilent, cat. 5067-4626). The library was quantified by qPCR with a Kapa Library Quant kit (Kapa Biosystems-Roche). [</w:t>
+        <w:t xml:space="preserve">The amount and fragment size of post-GEM DNA was quantified prior using a Bioanalyzer 2100 with an Agilent High sensitivity DNA kit (Agilent, cat </w:t>
+      </w:r>
+      <w:r>
+        <w:rPr>
+          <w:rFonts w:asciiTheme="majorHAnsi" w:hAnsiTheme="majorHAnsi" w:cstheme="majorHAnsi"/>
+        </w:rPr>
+        <w:t>#</w:t>
+      </w:r>
+      <w:r>
+        <w:rPr>
+          <w:rFonts w:asciiTheme="majorHAnsi" w:hAnsiTheme="majorHAnsi" w:cstheme="majorHAnsi"/>
+        </w:rPr>
+        <w:t>5067-4626). The library was quantified by qPCR with a Kapa Library Quant kit (Kapa Biosystems-Roche). [</w:t>
       </w:r>
       <w:commentRangeStart w:id="6"/>
       <w:r>
@@ -6370,18 +6644,132 @@
         <w:rPr>
           <w:rFonts w:asciiTheme="majorHAnsi" w:hAnsiTheme="majorHAnsi" w:cstheme="majorHAnsi"/>
         </w:rPr>
-        <w:t>]. The k-mer based haploid genome size from the female was estimated to be 0.49 Gb. We generated approximately 45 gigabytes of female linked-read sequencing data and 30 gigabytes of male linked-read sequencing data for a total of roughly 120x and 80x coverage, respectively (Table 1).</w:t>
-      </w:r>
-    </w:p>
-    <w:p>
-      <w:pPr>
-        <w:spacing w:line="276" w:lineRule="auto"/>
-        <w:ind w:right="270"/>
-        <w:rPr>
-          <w:rFonts w:asciiTheme="majorHAnsi" w:hAnsiTheme="majorHAnsi" w:cstheme="majorHAnsi"/>
-          <w:color w:val="FF0000"/>
-        </w:rPr>
-      </w:pPr>
+        <w:t xml:space="preserve">]. </w:t>
+      </w:r>
+      <w:r>
+        <w:rPr>
+          <w:rFonts w:asciiTheme="majorHAnsi" w:hAnsiTheme="majorHAnsi" w:cstheme="majorHAnsi"/>
+        </w:rPr>
+        <w:t xml:space="preserve">Using </w:t>
+      </w:r>
+      <w:proofErr w:type="spellStart"/>
+      <w:r>
+        <w:rPr>
+          <w:rFonts w:asciiTheme="majorHAnsi" w:hAnsiTheme="majorHAnsi" w:cstheme="majorHAnsi"/>
+        </w:rPr>
+        <w:t>G</w:t>
+      </w:r>
+      <w:r>
+        <w:rPr>
+          <w:rFonts w:asciiTheme="majorHAnsi" w:hAnsiTheme="majorHAnsi" w:cstheme="majorHAnsi"/>
+        </w:rPr>
+        <w:t>enomescope</w:t>
+      </w:r>
+      <w:proofErr w:type="spellEnd"/>
+      <w:r>
+        <w:rPr>
+          <w:rFonts w:asciiTheme="majorHAnsi" w:hAnsiTheme="majorHAnsi" w:cstheme="majorHAnsi"/>
+        </w:rPr>
+        <w:t xml:space="preserve"> </w:t>
+      </w:r>
+      <w:r>
+        <w:rPr>
+          <w:rFonts w:asciiTheme="majorHAnsi" w:hAnsiTheme="majorHAnsi" w:cstheme="majorHAnsi"/>
+        </w:rPr>
+        <w:t xml:space="preserve">k-mer based haploid genome size </w:t>
+      </w:r>
+      <w:r>
+        <w:rPr>
+          <w:rFonts w:asciiTheme="majorHAnsi" w:hAnsiTheme="majorHAnsi" w:cstheme="majorHAnsi"/>
+        </w:rPr>
+        <w:t xml:space="preserve">estimation </w:t>
+      </w:r>
+      <w:r>
+        <w:rPr>
+          <w:rFonts w:asciiTheme="majorHAnsi" w:hAnsiTheme="majorHAnsi" w:cstheme="majorHAnsi"/>
+        </w:rPr>
+        <w:t xml:space="preserve">from female </w:t>
+      </w:r>
+      <w:r>
+        <w:rPr>
+          <w:rFonts w:asciiTheme="majorHAnsi" w:hAnsiTheme="majorHAnsi" w:cstheme="majorHAnsi"/>
+        </w:rPr>
+        <w:t xml:space="preserve">10X sequencing data we estimated the delta smelt genome size to be </w:t>
+      </w:r>
+      <w:r>
+        <w:rPr>
+          <w:rFonts w:asciiTheme="majorHAnsi" w:hAnsiTheme="majorHAnsi" w:cstheme="majorHAnsi"/>
+        </w:rPr>
+        <w:t>0.49 Gb. We generated approximately 45</w:t>
+      </w:r>
+      <w:r>
+        <w:rPr>
+          <w:rFonts w:asciiTheme="majorHAnsi" w:hAnsiTheme="majorHAnsi" w:cstheme="majorHAnsi"/>
+        </w:rPr>
+        <w:t>Gb</w:t>
+      </w:r>
+      <w:r>
+        <w:rPr>
+          <w:rFonts w:asciiTheme="majorHAnsi" w:hAnsiTheme="majorHAnsi" w:cstheme="majorHAnsi"/>
+        </w:rPr>
+        <w:t xml:space="preserve"> of female linked-read sequencing data and 30</w:t>
+      </w:r>
+      <w:r>
+        <w:rPr>
+          <w:rFonts w:asciiTheme="majorHAnsi" w:hAnsiTheme="majorHAnsi" w:cstheme="majorHAnsi"/>
+        </w:rPr>
+        <w:t xml:space="preserve">Gb </w:t>
+      </w:r>
+      <w:r>
+        <w:rPr>
+          <w:rFonts w:asciiTheme="majorHAnsi" w:hAnsiTheme="majorHAnsi" w:cstheme="majorHAnsi"/>
+        </w:rPr>
+        <w:t xml:space="preserve">of male linked-read sequencing data for a total of roughly </w:t>
+      </w:r>
+      <w:commentRangeStart w:id="7"/>
+      <w:r>
+        <w:rPr>
+          <w:rFonts w:asciiTheme="majorHAnsi" w:hAnsiTheme="majorHAnsi" w:cstheme="majorHAnsi"/>
+        </w:rPr>
+        <w:t xml:space="preserve">120x and 80x </w:t>
+      </w:r>
+      <w:commentRangeEnd w:id="7"/>
+      <w:r>
+        <w:rPr>
+          <w:rStyle w:val="CommentReference"/>
+        </w:rPr>
+        <w:commentReference w:id="7"/>
+      </w:r>
+      <w:r>
+        <w:rPr>
+          <w:rFonts w:asciiTheme="majorHAnsi" w:hAnsiTheme="majorHAnsi" w:cstheme="majorHAnsi"/>
+        </w:rPr>
+        <w:t>coverage</w:t>
+      </w:r>
+      <w:r>
+        <w:rPr>
+          <w:rFonts w:asciiTheme="majorHAnsi" w:hAnsiTheme="majorHAnsi" w:cstheme="majorHAnsi"/>
+        </w:rPr>
+        <w:t xml:space="preserve"> of linked read sequencing data</w:t>
+      </w:r>
+      <w:r>
+        <w:rPr>
+          <w:rFonts w:asciiTheme="majorHAnsi" w:hAnsiTheme="majorHAnsi" w:cstheme="majorHAnsi"/>
+        </w:rPr>
+        <w:t xml:space="preserve">, respectively (Table </w:t>
+      </w:r>
+      <w:r>
+        <w:rPr>
+          <w:rFonts w:asciiTheme="majorHAnsi" w:hAnsiTheme="majorHAnsi" w:cstheme="majorHAnsi"/>
+        </w:rPr>
+        <w:t>TK</w:t>
+      </w:r>
+      <w:r>
+        <w:rPr>
+          <w:rFonts w:asciiTheme="majorHAnsi" w:hAnsiTheme="majorHAnsi" w:cstheme="majorHAnsi"/>
+        </w:rPr>
+        <w:t>).</w:t>
+      </w:r>
     </w:p>
     <w:p>
       <w:pPr>
@@ -6418,6 +6806,92 @@
         <w:ind w:right="270"/>
         <w:rPr>
           <w:rFonts w:asciiTheme="majorHAnsi" w:hAnsiTheme="majorHAnsi" w:cstheme="majorHAnsi"/>
+        </w:rPr>
+      </w:pPr>
+      <w:r>
+        <w:rPr>
+          <w:rFonts w:asciiTheme="majorHAnsi" w:hAnsiTheme="majorHAnsi" w:cstheme="majorHAnsi"/>
+        </w:rPr>
+        <w:t xml:space="preserve">We constructed one high-input library from the male HMW gDNA extractions. </w:t>
+      </w:r>
+      <w:proofErr w:type="gramStart"/>
+      <w:r>
+        <w:rPr>
+          <w:rFonts w:asciiTheme="majorHAnsi" w:hAnsiTheme="majorHAnsi" w:cstheme="majorHAnsi"/>
+        </w:rPr>
+        <w:t>In order to</w:t>
+      </w:r>
+      <w:proofErr w:type="gramEnd"/>
+      <w:r>
+        <w:rPr>
+          <w:rFonts w:asciiTheme="majorHAnsi" w:hAnsiTheme="majorHAnsi" w:cstheme="majorHAnsi"/>
+        </w:rPr>
+        <w:t xml:space="preserve"> get sufficient sequencing data from the female individual, we constructed two libraries––one high-input and one low-input library. Starting gDNA inputs ranged from 6.5ug to 20ug of gDNA (Supplemental Table 1). Sheared gDNA was concentrated using 0.45X and 1.8X AMPure PB beads for the high and low input libraries, respectively. The sheared gDNA input for the removal of single strand overhangs ranged from 1000ng to 7ug, and the average length of gDNA for sequencing ranged from 14-18.4kb (Supplemental Table 1). </w:t>
+      </w:r>
+    </w:p>
+    <w:p>
+      <w:pPr>
+        <w:spacing w:line="276" w:lineRule="auto"/>
+        <w:ind w:right="270"/>
+        <w:rPr>
+          <w:rFonts w:asciiTheme="majorHAnsi" w:hAnsiTheme="majorHAnsi" w:cstheme="majorHAnsi"/>
+        </w:rPr>
+      </w:pPr>
+    </w:p>
+    <w:p>
+      <w:pPr>
+        <w:spacing w:line="276" w:lineRule="auto"/>
+        <w:ind w:right="270"/>
+        <w:rPr>
+          <w:rFonts w:asciiTheme="majorHAnsi" w:hAnsiTheme="majorHAnsi" w:cstheme="majorHAnsi"/>
+        </w:rPr>
+      </w:pPr>
+      <w:r>
+        <w:rPr>
+          <w:rFonts w:asciiTheme="majorHAnsi" w:hAnsiTheme="majorHAnsi" w:cstheme="majorHAnsi"/>
+        </w:rPr>
+        <w:t xml:space="preserve">A total of five movie collections (150 hours of sequencing data) were collected. Two male movie collections generated roughly 25x coverage and three female movie collections </w:t>
+      </w:r>
+      <w:r>
+        <w:rPr>
+          <w:rFonts w:asciiTheme="majorHAnsi" w:hAnsiTheme="majorHAnsi" w:cstheme="majorHAnsi"/>
+        </w:rPr>
+        <w:lastRenderedPageBreak/>
+        <w:t>generated roughly 28x coverage. We generated __TKTKT__ Gb and __TKTKT__ of raw long-read sequencing data for the female and male individuals, respectively.</w:t>
+      </w:r>
+    </w:p>
+    <w:p>
+      <w:pPr>
+        <w:spacing w:line="276" w:lineRule="auto"/>
+        <w:ind w:right="270"/>
+        <w:rPr>
+          <w:rFonts w:asciiTheme="majorHAnsi" w:hAnsiTheme="majorHAnsi" w:cstheme="majorHAnsi"/>
+        </w:rPr>
+      </w:pPr>
+    </w:p>
+    <w:p>
+      <w:pPr>
+        <w:spacing w:line="276" w:lineRule="auto"/>
+        <w:ind w:right="270"/>
+        <w:rPr>
+          <w:rFonts w:asciiTheme="majorHAnsi" w:hAnsiTheme="majorHAnsi" w:cstheme="majorHAnsi"/>
+          <w:i/>
+        </w:rPr>
+      </w:pPr>
+      <w:r>
+        <w:rPr>
+          <w:rFonts w:asciiTheme="majorHAnsi" w:hAnsiTheme="majorHAnsi" w:cstheme="majorHAnsi"/>
+          <w:i/>
+        </w:rPr>
+        <w:t>Hi-C chromatin conformation capture prep &amp; sequencing</w:t>
+      </w:r>
+    </w:p>
+    <w:p>
+      <w:pPr>
+        <w:spacing w:line="276" w:lineRule="auto"/>
+        <w:ind w:right="270"/>
+        <w:rPr>
+          <w:rFonts w:asciiTheme="majorHAnsi" w:hAnsiTheme="majorHAnsi" w:cstheme="majorHAnsi"/>
           <w:b/>
           <w:bCs/>
           <w:u w:val="single"/>
@@ -6427,27 +6901,114 @@
         <w:rPr>
           <w:rFonts w:asciiTheme="majorHAnsi" w:hAnsiTheme="majorHAnsi" w:cstheme="majorHAnsi"/>
         </w:rPr>
-        <w:t xml:space="preserve">A total of five movie collections (150 hours of sequencing data) were collected. Two male movie collections generated roughly 25x coverage (data combined into Supplemental Data 1) and three female movie collections generated roughly 28x coverage (Run 1 &amp; 2 combined into Supplemental Data 2, Run 3 data in Supplemental Data 3). This amount of long-read sequencing data was sufficient to </w:t>
-      </w:r>
-      <w:proofErr w:type="gramStart"/>
-      <w:r>
-        <w:rPr>
-          <w:rFonts w:asciiTheme="majorHAnsi" w:hAnsiTheme="majorHAnsi" w:cstheme="majorHAnsi"/>
-        </w:rPr>
-        <w:t>continue on</w:t>
-      </w:r>
-      <w:proofErr w:type="gramEnd"/>
-      <w:r>
-        <w:rPr>
-          <w:rFonts w:asciiTheme="majorHAnsi" w:hAnsiTheme="majorHAnsi" w:cstheme="majorHAnsi"/>
-        </w:rPr>
-        <w:t xml:space="preserve"> to subsequent steps.</w:t>
+        <w:t xml:space="preserve">We received sequence files </w:t>
+      </w:r>
+      <w:r>
+        <w:rPr>
+          <w:rFonts w:asciiTheme="majorHAnsi" w:hAnsiTheme="majorHAnsi" w:cstheme="majorHAnsi"/>
+        </w:rPr>
+        <w:t>with</w:t>
+      </w:r>
+      <w:r>
+        <w:rPr>
+          <w:rFonts w:asciiTheme="majorHAnsi" w:hAnsiTheme="majorHAnsi" w:cstheme="majorHAnsi"/>
+        </w:rPr>
+        <w:t xml:space="preserve"> 87,444,477 read pairs in total</w:t>
+      </w:r>
+      <w:r>
+        <w:rPr>
+          <w:rFonts w:asciiTheme="majorHAnsi" w:hAnsiTheme="majorHAnsi" w:cstheme="majorHAnsi"/>
+        </w:rPr>
+        <w:t>.</w:t>
       </w:r>
     </w:p>
     <w:p>
       <w:pPr>
         <w:spacing w:line="276" w:lineRule="auto"/>
         <w:ind w:right="270"/>
+        <w:rPr>
+          <w:rFonts w:asciiTheme="majorHAnsi" w:hAnsiTheme="majorHAnsi" w:cstheme="majorHAnsi"/>
+          <w:b/>
+          <w:i/>
+        </w:rPr>
+      </w:pPr>
+    </w:p>
+    <w:p>
+      <w:pPr>
+        <w:spacing w:line="276" w:lineRule="auto"/>
+        <w:ind w:right="270"/>
+        <w:rPr>
+          <w:rFonts w:asciiTheme="majorHAnsi" w:hAnsiTheme="majorHAnsi" w:cstheme="majorHAnsi"/>
+          <w:i/>
+        </w:rPr>
+      </w:pPr>
+      <w:r>
+        <w:rPr>
+          <w:rFonts w:asciiTheme="majorHAnsi" w:hAnsiTheme="majorHAnsi" w:cstheme="majorHAnsi"/>
+          <w:i/>
+        </w:rPr>
+        <w:t>Long-read post-sequencing quality control</w:t>
+      </w:r>
+      <w:r>
+        <w:rPr>
+          <w:rFonts w:asciiTheme="majorHAnsi" w:hAnsiTheme="majorHAnsi" w:cstheme="majorHAnsi"/>
+          <w:i/>
+        </w:rPr>
+        <w:t xml:space="preserve"> </w:t>
+      </w:r>
+    </w:p>
+    <w:p>
+      <w:pPr>
+        <w:spacing w:line="276" w:lineRule="auto"/>
+        <w:ind w:right="270"/>
+        <w:rPr>
+          <w:rFonts w:asciiTheme="majorHAnsi" w:hAnsiTheme="majorHAnsi" w:cstheme="majorHAnsi"/>
+          <w:iCs/>
+        </w:rPr>
+      </w:pPr>
+      <w:r>
+        <w:rPr>
+          <w:rFonts w:asciiTheme="majorHAnsi" w:hAnsiTheme="majorHAnsi" w:cstheme="majorHAnsi"/>
+          <w:iCs/>
+        </w:rPr>
+        <w:t>A total of TKTK male and TKTK female reads representing TKTK and TKTKT base pairs (or TKTK and TKTK), respectively</w:t>
+      </w:r>
+      <w:r>
+        <w:rPr>
+          <w:rFonts w:asciiTheme="majorHAnsi" w:hAnsiTheme="majorHAnsi" w:cstheme="majorHAnsi"/>
+          <w:iCs/>
+        </w:rPr>
+        <w:t>, had quality scores over Q20 and were used for assembly.</w:t>
+      </w:r>
+    </w:p>
+    <w:p>
+      <w:pPr>
+        <w:spacing w:line="276" w:lineRule="auto"/>
+        <w:ind w:right="270"/>
+        <w:rPr>
+          <w:rFonts w:asciiTheme="majorHAnsi" w:hAnsiTheme="majorHAnsi" w:cstheme="majorHAnsi"/>
+          <w:iCs/>
+        </w:rPr>
+      </w:pPr>
+      <w:commentRangeStart w:id="8"/>
+      <w:r>
+        <w:rPr>
+          <w:rFonts w:asciiTheme="majorHAnsi" w:hAnsiTheme="majorHAnsi" w:cstheme="majorHAnsi"/>
+          <w:iCs/>
+        </w:rPr>
+        <w:t>A total of 3,095,133 male reads and 2,741,504 female reads representing 35,841,976,770 and 28,549,585,055 base pairs, respectively, passed quality control and were sufficient to be used for subsequent assembly.</w:t>
+      </w:r>
+      <w:commentRangeEnd w:id="8"/>
+      <w:r>
+        <w:rPr>
+          <w:rStyle w:val="CommentReference"/>
+        </w:rPr>
+        <w:commentReference w:id="8"/>
+      </w:r>
+    </w:p>
+    <w:p>
+      <w:pPr>
+        <w:spacing w:line="276" w:lineRule="auto"/>
         <w:rPr>
           <w:rFonts w:asciiTheme="majorHAnsi" w:hAnsiTheme="majorHAnsi" w:cstheme="majorHAnsi"/>
           <w:b/>
@@ -6462,63 +7023,68 @@
         <w:ind w:right="270"/>
         <w:rPr>
           <w:rFonts w:asciiTheme="majorHAnsi" w:hAnsiTheme="majorHAnsi" w:cstheme="majorHAnsi"/>
+          <w:i/>
+        </w:rPr>
+      </w:pPr>
+      <w:r>
+        <w:rPr>
+          <w:rFonts w:asciiTheme="majorHAnsi" w:hAnsiTheme="majorHAnsi" w:cstheme="majorHAnsi"/>
+          <w:i/>
+        </w:rPr>
+        <w:t>Linked-read post-sequencing quality control</w:t>
+      </w:r>
+    </w:p>
+    <w:p>
+      <w:pPr>
+        <w:spacing w:line="276" w:lineRule="auto"/>
+        <w:ind w:right="270"/>
+        <w:rPr>
+          <w:rFonts w:asciiTheme="majorHAnsi" w:hAnsiTheme="majorHAnsi" w:cstheme="majorHAnsi"/>
           <w:b/>
           <w:bCs/>
           <w:u w:val="single"/>
         </w:rPr>
       </w:pPr>
-    </w:p>
-    <w:p>
-      <w:pPr>
-        <w:spacing w:line="276" w:lineRule="auto"/>
-        <w:ind w:right="270"/>
-        <w:rPr>
-          <w:rFonts w:asciiTheme="majorHAnsi" w:hAnsiTheme="majorHAnsi" w:cstheme="majorHAnsi"/>
-          <w:i/>
-        </w:rPr>
-      </w:pPr>
-      <w:r>
-        <w:rPr>
-          <w:rFonts w:asciiTheme="majorHAnsi" w:hAnsiTheme="majorHAnsi" w:cstheme="majorHAnsi"/>
-          <w:i/>
-        </w:rPr>
-        <w:t>Linked-read library prep &amp; sequencing</w:t>
-      </w:r>
-    </w:p>
-    <w:p>
-      <w:pPr>
-        <w:spacing w:line="276" w:lineRule="auto"/>
-        <w:ind w:right="270"/>
-        <w:rPr>
-          <w:rFonts w:asciiTheme="majorHAnsi" w:hAnsiTheme="majorHAnsi" w:cstheme="majorHAnsi"/>
-          <w:color w:val="FF0000"/>
-        </w:rPr>
-      </w:pPr>
-      <w:r>
-        <w:rPr>
-          <w:rFonts w:asciiTheme="majorHAnsi" w:hAnsiTheme="majorHAnsi" w:cstheme="majorHAnsi"/>
-        </w:rPr>
-        <w:t xml:space="preserve">The k-mer based haploid genome size from the female was estimated to be 0.49Gb. We generated approximately 45 gigabytes of female linked-read sequencing data and 30 gigabytes of male linked-read sequencing data for a total of roughly 120x and 80x coverage, respectively (Table 3). This coverage was sufficient to </w:t>
-      </w:r>
-      <w:proofErr w:type="gramStart"/>
-      <w:r>
-        <w:rPr>
-          <w:rFonts w:asciiTheme="majorHAnsi" w:hAnsiTheme="majorHAnsi" w:cstheme="majorHAnsi"/>
-        </w:rPr>
-        <w:t>continue on</w:t>
-      </w:r>
-      <w:proofErr w:type="gramEnd"/>
-      <w:r>
-        <w:rPr>
-          <w:rFonts w:asciiTheme="majorHAnsi" w:hAnsiTheme="majorHAnsi" w:cstheme="majorHAnsi"/>
-        </w:rPr>
-        <w:t xml:space="preserve"> to subsequent assembly steps.</w:t>
-      </w:r>
-    </w:p>
-    <w:p>
-      <w:pPr>
-        <w:spacing w:line="276" w:lineRule="auto"/>
-        <w:ind w:right="270"/>
+      <w:r>
+        <w:rPr>
+          <w:rFonts w:asciiTheme="majorHAnsi" w:hAnsiTheme="majorHAnsi" w:cstheme="majorHAnsi"/>
+        </w:rPr>
+        <w:t xml:space="preserve">Mapped histograms </w:t>
+      </w:r>
+      <w:r>
+        <w:rPr>
+          <w:rFonts w:asciiTheme="majorHAnsi" w:hAnsiTheme="majorHAnsi" w:cstheme="majorHAnsi"/>
+        </w:rPr>
+        <w:t>for each sample and at each value of k</w:t>
+      </w:r>
+      <w:r>
+        <w:rPr>
+          <w:rFonts w:asciiTheme="majorHAnsi" w:hAnsiTheme="majorHAnsi" w:cstheme="majorHAnsi"/>
+        </w:rPr>
+        <w:t xml:space="preserve"> showed</w:t>
+      </w:r>
+      <w:r>
+        <w:rPr>
+          <w:rFonts w:asciiTheme="majorHAnsi" w:hAnsiTheme="majorHAnsi" w:cstheme="majorHAnsi"/>
+        </w:rPr>
+        <w:t xml:space="preserve"> clear peaks in the histograms (Figure </w:t>
+      </w:r>
+      <w:r>
+        <w:rPr>
+          <w:rFonts w:asciiTheme="majorHAnsi" w:hAnsiTheme="majorHAnsi" w:cstheme="majorHAnsi"/>
+        </w:rPr>
+        <w:t>TK</w:t>
+      </w:r>
+      <w:r>
+        <w:rPr>
+          <w:rFonts w:asciiTheme="majorHAnsi" w:hAnsiTheme="majorHAnsi" w:cstheme="majorHAnsi"/>
+        </w:rPr>
+        <w:t>). All GC count frequency plots show a normal distribution of distinct k-mers (Figure 4). Additionally, the number of distinct k-mers does not appear to be heavily skewed in the male or female sequencing (Figure 5). These data together indicate no observable signs of bacterial or organelle contamination or major sources of sequencing bias in our sequencing data.</w:t>
+      </w:r>
+    </w:p>
+    <w:p>
+      <w:pPr>
+        <w:spacing w:line="276" w:lineRule="auto"/>
         <w:rPr>
           <w:rFonts w:asciiTheme="majorHAnsi" w:hAnsiTheme="majorHAnsi" w:cstheme="majorHAnsi"/>
           <w:b/>
@@ -6541,7 +7107,7 @@
           <w:rFonts w:asciiTheme="majorHAnsi" w:hAnsiTheme="majorHAnsi" w:cstheme="majorHAnsi"/>
           <w:i/>
         </w:rPr>
-        <w:t>Hi-C chromatin conformation capture prep &amp; sequencing</w:t>
+        <w:t>Hi-C chromatin conformation capture post-sequencing quality control</w:t>
       </w:r>
     </w:p>
     <w:p>
@@ -6559,7 +7125,21 @@
         <w:rPr>
           <w:rFonts w:asciiTheme="majorHAnsi" w:hAnsiTheme="majorHAnsi" w:cstheme="majorHAnsi"/>
         </w:rPr>
-        <w:t xml:space="preserve">We received sequence files of 87,444,477 read pairs in total which is sufficient for resolving gaps and further scaffolding the linked and long-read combined assembly (Supplemental Data 4). </w:t>
+        <w:t>Sequencing data reports from Phase Genomics indicate a successful library prep and sequencing (Supplemental Data 4). A total of 56.38% of reads were considered high quality. The data contained an average of 2,966.33 read pairs per contig greater than 5kbp and 18.78% of the read pairs mapped to greater than 10 kilobases (</w:t>
+      </w:r>
+      <w:proofErr w:type="spellStart"/>
+      <w:r>
+        <w:rPr>
+          <w:rFonts w:asciiTheme="majorHAnsi" w:hAnsiTheme="majorHAnsi" w:cstheme="majorHAnsi"/>
+        </w:rPr>
+        <w:t>kbp</w:t>
+      </w:r>
+      <w:proofErr w:type="spellEnd"/>
+      <w:r>
+        <w:rPr>
+          <w:rFonts w:asciiTheme="majorHAnsi" w:hAnsiTheme="majorHAnsi" w:cstheme="majorHAnsi"/>
+        </w:rPr>
+        <w:t>) apart. These data appear normal and indicate they will be useful in creating a more contiguous assembly.</w:t>
       </w:r>
     </w:p>
     <w:p>
@@ -6573,6 +7153,41 @@
           <w:u w:val="single"/>
         </w:rPr>
       </w:pPr>
+    </w:p>
+    <w:p>
+      <w:pPr>
+        <w:spacing w:line="276" w:lineRule="auto"/>
+        <w:ind w:right="270"/>
+        <w:rPr>
+          <w:rFonts w:asciiTheme="majorHAnsi" w:hAnsiTheme="majorHAnsi" w:cstheme="majorHAnsi"/>
+          <w:i/>
+        </w:rPr>
+      </w:pPr>
+      <w:r>
+        <w:rPr>
+          <w:rFonts w:asciiTheme="majorHAnsi" w:hAnsiTheme="majorHAnsi" w:cstheme="majorHAnsi"/>
+          <w:i/>
+        </w:rPr>
+        <w:t>Genome Assembly</w:t>
+      </w:r>
+    </w:p>
+    <w:p>
+      <w:pPr>
+        <w:spacing w:line="276" w:lineRule="auto"/>
+        <w:ind w:right="270"/>
+        <w:rPr>
+          <w:rFonts w:asciiTheme="majorHAnsi" w:hAnsiTheme="majorHAnsi" w:cstheme="majorHAnsi"/>
+          <w:b/>
+          <w:bCs/>
+          <w:u w:val="single"/>
+        </w:rPr>
+      </w:pPr>
+      <w:r>
+        <w:rPr>
+          <w:rFonts w:asciiTheme="majorHAnsi" w:hAnsiTheme="majorHAnsi" w:cstheme="majorHAnsi"/>
+        </w:rPr>
+        <w:t xml:space="preserve">In each step the assembly length and N50 sizably increased and the L50 dropped precipitously. The final metrics for the male genome assembly were an N50 of 12,200,365 bp, an L50 =15, a total assembly length of 472,157,411 bp, with a total of 549 scaffolds. The final metrics for the female genome assembly were an N50 of 14,850,352 bp, an L50 =13, a total assembly length of 437,273,953 bp, with a total of 376 scaffolds. The final assemblies had BUSCO scores of 88.4% and 89.3% complete genes in the final male assembly female assembly, respectively (Table 4). </w:t>
+      </w:r>
     </w:p>
     <w:p>
       <w:pPr>
@@ -6610,238 +7225,16 @@
           <w:bCs/>
           <w:u w:val="single"/>
         </w:rPr>
-        <w:t>Quality Control</w:t>
-      </w:r>
-      <w:r>
-        <w:rPr>
-          <w:rFonts w:asciiTheme="majorHAnsi" w:hAnsiTheme="majorHAnsi" w:cstheme="majorHAnsi"/>
-        </w:rPr>
-        <w:t>: After sequencing, bioinformatics quality control (QC) steps are necessary at multiple stages in the workflow of assembling of a reference genome. Immediate sources of error in sequencing data can result from sequenced DNA being contaminated with off-target DNA in the wet lab during preparation for sequencing, or biases in base calls from the sequencing machine. Other sources of error may come from having too great of a proportion of poor-quality reads.</w:t>
-      </w:r>
-    </w:p>
-    <w:p>
-      <w:pPr>
-        <w:spacing w:line="276" w:lineRule="auto"/>
-        <w:ind w:right="270"/>
-        <w:rPr>
-          <w:rFonts w:asciiTheme="majorHAnsi" w:hAnsiTheme="majorHAnsi" w:cstheme="majorHAnsi"/>
-          <w:b/>
-          <w:i/>
-        </w:rPr>
-      </w:pPr>
-    </w:p>
-    <w:p>
-      <w:pPr>
-        <w:spacing w:line="276" w:lineRule="auto"/>
-        <w:ind w:right="270"/>
-        <w:rPr>
-          <w:rFonts w:asciiTheme="majorHAnsi" w:hAnsiTheme="majorHAnsi" w:cstheme="majorHAnsi"/>
-          <w:i/>
-        </w:rPr>
-      </w:pPr>
-      <w:r>
-        <w:rPr>
-          <w:rFonts w:asciiTheme="majorHAnsi" w:hAnsiTheme="majorHAnsi" w:cstheme="majorHAnsi"/>
-          <w:i/>
-        </w:rPr>
-        <w:t>Long-read post-sequencing quality control</w:t>
-      </w:r>
-      <w:r>
-        <w:rPr>
-          <w:rFonts w:asciiTheme="majorHAnsi" w:hAnsiTheme="majorHAnsi" w:cstheme="majorHAnsi"/>
-          <w:i/>
-        </w:rPr>
-        <w:t xml:space="preserve"> </w:t>
-      </w:r>
-    </w:p>
-    <w:p>
-      <w:pPr>
-        <w:spacing w:line="276" w:lineRule="auto"/>
-        <w:ind w:right="270"/>
-        <w:rPr>
-          <w:rFonts w:asciiTheme="majorHAnsi" w:hAnsiTheme="majorHAnsi" w:cstheme="majorHAnsi"/>
-          <w:iCs/>
-        </w:rPr>
-      </w:pPr>
-      <w:r>
-        <w:rPr>
-          <w:rFonts w:asciiTheme="majorHAnsi" w:hAnsiTheme="majorHAnsi" w:cstheme="majorHAnsi"/>
-          <w:iCs/>
-        </w:rPr>
-        <w:t>A total of 3,095,133 male reads and 2,741,504 female reads representing 35,841,976,770 and 28,549,585,055 base pairs, respectively, passed quality control and were sufficient to be used for subsequent assembly.</w:t>
-      </w:r>
-    </w:p>
-    <w:p>
-      <w:pPr>
-        <w:spacing w:line="276" w:lineRule="auto"/>
+        <w:t>BOX 4</w:t>
+      </w:r>
+      <w:r>
         <w:rPr>
           <w:rFonts w:asciiTheme="majorHAnsi" w:hAnsiTheme="majorHAnsi" w:cstheme="majorHAnsi"/>
           <w:b/>
           <w:bCs/>
-          <w:u w:val="single"/>
-        </w:rPr>
-      </w:pPr>
-    </w:p>
-    <w:p>
-      <w:pPr>
-        <w:spacing w:line="276" w:lineRule="auto"/>
-        <w:ind w:right="270"/>
-        <w:rPr>
-          <w:rFonts w:asciiTheme="majorHAnsi" w:hAnsiTheme="majorHAnsi" w:cstheme="majorHAnsi"/>
-          <w:i/>
-        </w:rPr>
-      </w:pPr>
-      <w:r>
-        <w:rPr>
-          <w:rFonts w:asciiTheme="majorHAnsi" w:hAnsiTheme="majorHAnsi" w:cstheme="majorHAnsi"/>
-          <w:i/>
-        </w:rPr>
-        <w:t>Linked-read post-sequencing quality control</w:t>
-      </w:r>
-    </w:p>
-    <w:p>
-      <w:pPr>
-        <w:spacing w:line="276" w:lineRule="auto"/>
-        <w:ind w:right="270"/>
-        <w:rPr>
-          <w:rFonts w:asciiTheme="majorHAnsi" w:hAnsiTheme="majorHAnsi" w:cstheme="majorHAnsi"/>
-          <w:b/>
-          <w:bCs/>
-          <w:u w:val="single"/>
-        </w:rPr>
-      </w:pPr>
-      <w:r>
-        <w:rPr>
-          <w:rFonts w:asciiTheme="majorHAnsi" w:hAnsiTheme="majorHAnsi" w:cstheme="majorHAnsi"/>
-        </w:rPr>
-        <w:t>We saw clear peaks in the histograms for each sample and at each value of k (Figure 3). All GC count frequency plots show a normal distribution of distinct k-mers (Figure 4). Additionally, the number of distinct k-mers does not appear to be heavily skewed in the male or female sequencing (Figure 5). These data together indicate no observable signs of bacterial or organelle contamination or major sources of sequencing bias in our sequencing data.</w:t>
-      </w:r>
-    </w:p>
-    <w:p>
-      <w:pPr>
-        <w:spacing w:line="276" w:lineRule="auto"/>
-        <w:rPr>
-          <w:rFonts w:asciiTheme="majorHAnsi" w:hAnsiTheme="majorHAnsi" w:cstheme="majorHAnsi"/>
-          <w:b/>
-          <w:bCs/>
-          <w:u w:val="single"/>
-        </w:rPr>
-      </w:pPr>
-    </w:p>
-    <w:p>
-      <w:pPr>
-        <w:spacing w:line="276" w:lineRule="auto"/>
-        <w:ind w:right="270"/>
-        <w:rPr>
-          <w:rFonts w:asciiTheme="majorHAnsi" w:hAnsiTheme="majorHAnsi" w:cstheme="majorHAnsi"/>
-          <w:i/>
-        </w:rPr>
-      </w:pPr>
-      <w:r>
-        <w:rPr>
-          <w:rFonts w:asciiTheme="majorHAnsi" w:hAnsiTheme="majorHAnsi" w:cstheme="majorHAnsi"/>
-          <w:i/>
-        </w:rPr>
-        <w:t>Hi-C chromatin conformation capture post-sequencing quality control</w:t>
-      </w:r>
-    </w:p>
-    <w:p>
-      <w:pPr>
-        <w:spacing w:line="276" w:lineRule="auto"/>
-        <w:ind w:right="270"/>
-        <w:rPr>
-          <w:rFonts w:asciiTheme="majorHAnsi" w:hAnsiTheme="majorHAnsi" w:cstheme="majorHAnsi"/>
-          <w:b/>
-          <w:bCs/>
-          <w:u w:val="single"/>
-        </w:rPr>
-      </w:pPr>
-      <w:r>
-        <w:rPr>
-          <w:rFonts w:asciiTheme="majorHAnsi" w:hAnsiTheme="majorHAnsi" w:cstheme="majorHAnsi"/>
-        </w:rPr>
-        <w:t xml:space="preserve">Sequencing data reports from Phase Genomics indicate a successful library prep and sequencing (Supplemental Data 4). A total of 56.38% of reads were considered high quality. The data contained an average of 2,966.33 read pairs per contig greater than 5kbp and </w:t>
-      </w:r>
-      <w:r>
-        <w:rPr>
-          <w:rFonts w:asciiTheme="majorHAnsi" w:hAnsiTheme="majorHAnsi" w:cstheme="majorHAnsi"/>
-        </w:rPr>
-        <w:lastRenderedPageBreak/>
-        <w:t>18.78% of the read pairs mapped to greater than 10 kilobases (</w:t>
-      </w:r>
-      <w:proofErr w:type="spellStart"/>
-      <w:r>
-        <w:rPr>
-          <w:rFonts w:asciiTheme="majorHAnsi" w:hAnsiTheme="majorHAnsi" w:cstheme="majorHAnsi"/>
-        </w:rPr>
-        <w:t>kbp</w:t>
-      </w:r>
-      <w:proofErr w:type="spellEnd"/>
-      <w:r>
-        <w:rPr>
-          <w:rFonts w:asciiTheme="majorHAnsi" w:hAnsiTheme="majorHAnsi" w:cstheme="majorHAnsi"/>
-        </w:rPr>
-        <w:t>) apart. These data appear normal and indicate they will be useful in creating a more contiguous assembly.</w:t>
-      </w:r>
-    </w:p>
-    <w:p>
-      <w:pPr>
-        <w:spacing w:line="276" w:lineRule="auto"/>
-        <w:ind w:right="270"/>
-        <w:rPr>
-          <w:rFonts w:asciiTheme="majorHAnsi" w:hAnsiTheme="majorHAnsi" w:cstheme="majorHAnsi"/>
-          <w:b/>
-          <w:bCs/>
-          <w:u w:val="single"/>
-        </w:rPr>
-      </w:pPr>
-    </w:p>
-    <w:p>
-      <w:pPr>
-        <w:spacing w:line="276" w:lineRule="auto"/>
-        <w:ind w:right="270"/>
-        <w:rPr>
-          <w:rFonts w:asciiTheme="majorHAnsi" w:hAnsiTheme="majorHAnsi" w:cstheme="majorHAnsi"/>
-          <w:i/>
-        </w:rPr>
-      </w:pPr>
-      <w:r>
-        <w:rPr>
-          <w:rFonts w:asciiTheme="majorHAnsi" w:hAnsiTheme="majorHAnsi" w:cstheme="majorHAnsi"/>
-          <w:i/>
-        </w:rPr>
-        <w:t>Genome Assembly</w:t>
-      </w:r>
-    </w:p>
-    <w:p>
-      <w:pPr>
-        <w:spacing w:line="276" w:lineRule="auto"/>
-        <w:ind w:right="270"/>
-        <w:rPr>
-          <w:rFonts w:asciiTheme="majorHAnsi" w:hAnsiTheme="majorHAnsi" w:cstheme="majorHAnsi"/>
-          <w:b/>
-          <w:bCs/>
-          <w:u w:val="single"/>
-        </w:rPr>
-      </w:pPr>
-      <w:r>
-        <w:rPr>
-          <w:rFonts w:asciiTheme="majorHAnsi" w:hAnsiTheme="majorHAnsi" w:cstheme="majorHAnsi"/>
-        </w:rPr>
-        <w:t xml:space="preserve">In each step the assembly length and N50 sizably increased and the L50 dropped precipitously. The final metrics for the male genome assembly were an N50 of 12,200,365 bp, an L50 =15, a total assembly length of 472,157,411 bp, with a total of 549 scaffolds. The final metrics for the female genome assembly were an N50 of 14,850,352 bp, an L50 =13, a total assembly length of 437,273,953 bp, with a total of 376 scaffolds. The final assemblies had BUSCO scores of 88.4% and 89.3% complete genes in the final male assembly female assembly, respectively (Table 4). </w:t>
-      </w:r>
-    </w:p>
-    <w:p>
-      <w:pPr>
-        <w:spacing w:line="276" w:lineRule="auto"/>
-        <w:ind w:right="270"/>
-        <w:rPr>
-          <w:rFonts w:asciiTheme="majorHAnsi" w:hAnsiTheme="majorHAnsi" w:cstheme="majorHAnsi"/>
-          <w:b/>
-          <w:bCs/>
-          <w:u w:val="single"/>
-        </w:rPr>
-      </w:pPr>
+        </w:rPr>
+        <w:t>: Assembly statistics</w:t>
+      </w:r>
     </w:p>
     <w:p>
       <w:pPr>
@@ -6863,42 +7256,8 @@
       <w:r>
         <w:rPr>
           <w:rFonts w:asciiTheme="majorHAnsi" w:hAnsiTheme="majorHAnsi" w:cstheme="majorHAnsi"/>
-          <w:b/>
-          <w:bCs/>
-          <w:u w:val="single"/>
-        </w:rPr>
-        <w:t>BOX 4</w:t>
-      </w:r>
-      <w:r>
-        <w:rPr>
-          <w:rFonts w:asciiTheme="majorHAnsi" w:hAnsiTheme="majorHAnsi" w:cstheme="majorHAnsi"/>
-          <w:b/>
-          <w:bCs/>
-        </w:rPr>
-        <w:t>: Assembly statistics</w:t>
-      </w:r>
-    </w:p>
-    <w:p>
-      <w:pPr>
-        <w:pBdr>
-          <w:top w:val="single" w:sz="4" w:space="1" w:color="000000" w:shadow="1"/>
-          <w:left w:val="single" w:sz="4" w:space="4" w:color="000000" w:shadow="1"/>
-          <w:bottom w:val="single" w:sz="4" w:space="1" w:color="000000" w:shadow="1"/>
-          <w:right w:val="single" w:sz="4" w:space="4" w:color="000000" w:shadow="1"/>
-        </w:pBdr>
-        <w:spacing w:line="276" w:lineRule="auto"/>
-        <w:ind w:right="270"/>
-        <w:rPr>
-          <w:rFonts w:asciiTheme="majorHAnsi" w:hAnsiTheme="majorHAnsi" w:cstheme="majorHAnsi"/>
-          <w:b/>
-          <w:bCs/>
-          <w:u w:val="single"/>
-        </w:rPr>
-      </w:pPr>
-      <w:r>
-        <w:rPr>
-          <w:rFonts w:asciiTheme="majorHAnsi" w:hAnsiTheme="majorHAnsi" w:cstheme="majorHAnsi"/>
-        </w:rPr>
+        </w:rPr>
+        <w:lastRenderedPageBreak/>
         <w:t>The N50 of an assembly is the length of contigs/scaffolds that contain 50% or more of the assembly.</w:t>
       </w:r>
     </w:p>
@@ -6966,7 +7325,7 @@
                     </pic:cNvPicPr>
                   </pic:nvPicPr>
                   <pic:blipFill>
-                    <a:blip r:embed="rId13"/>
+                    <a:blip r:embed="rId10"/>
                     <a:stretch>
                       <a:fillRect/>
                     </a:stretch>
@@ -7164,7 +7523,6 @@
         <w:rPr>
           <w:rFonts w:asciiTheme="majorHAnsi" w:hAnsiTheme="majorHAnsi" w:cstheme="majorHAnsi"/>
         </w:rPr>
-        <w:lastRenderedPageBreak/>
         <w:t>The diploid chromosome number of 56 for delta smelt aligns with that reported for other smelt species, 2n=54, 56 or 58 for European smelt</w:t>
       </w:r>
       <w:r>
@@ -7360,6 +7718,7 @@
         <w:rPr>
           <w:rFonts w:asciiTheme="majorHAnsi" w:hAnsiTheme="majorHAnsi" w:cstheme="majorHAnsi"/>
         </w:rPr>
+        <w:lastRenderedPageBreak/>
         <w:t xml:space="preserve">The primary objective of this study was to create a single highly contiguous genome assembly for use within and beyond the scope of this project. We assembled two independent delta smelt genomes (male assembly and female assembly) using gold-standard methods in addition to validating the number of chromosomes with an independent cytogenetic study. To assemble the delta smelt genomes, we combined PacBio long reads, 10X Chromium linked-reads, Phase hi-c chromatin conformation capture and a linkage map to create two sex-specific reference assemblies for male and female fish. </w:t>
       </w:r>
     </w:p>
@@ -7536,7 +7895,6 @@
         <w:rPr>
           <w:rFonts w:asciiTheme="majorHAnsi" w:hAnsiTheme="majorHAnsi" w:cstheme="majorHAnsi"/>
         </w:rPr>
-        <w:lastRenderedPageBreak/>
         <w:t>In summation, our final reference genomes are highly contiguous and contain a high number of ultra-conserved genes. This indicates that this project was successful in assembling a useful resource for current and future studies involving delta smelt and closely related species.</w:t>
       </w:r>
     </w:p>
@@ -7671,6 +8029,38 @@
       </w:r>
     </w:p>
   </w:comment>
+  <w:comment w:id="7" w:author="Shannon Erica Kendal Joslin" w:date="2022-08-28T18:40:00Z" w:initials="SEKJ">
+    <w:p>
+      <w:pPr>
+        <w:pStyle w:val="CommentText"/>
+      </w:pPr>
+      <w:r>
+        <w:rPr>
+          <w:rStyle w:val="CommentReference"/>
+        </w:rPr>
+        <w:annotationRef/>
+      </w:r>
+      <w:r>
+        <w:t>nope</w:t>
+      </w:r>
+    </w:p>
+  </w:comment>
+  <w:comment w:id="8" w:author="Shannon Erica Kendal Joslin" w:date="2022-08-28T18:50:00Z" w:initials="SEKJ">
+    <w:p>
+      <w:pPr>
+        <w:pStyle w:val="CommentText"/>
+      </w:pPr>
+      <w:r>
+        <w:rPr>
+          <w:rStyle w:val="CommentReference"/>
+        </w:rPr>
+        <w:annotationRef/>
+      </w:r>
+      <w:r>
+        <w:t>check, input and then delete</w:t>
+      </w:r>
+    </w:p>
+  </w:comment>
 </w:comments>
 </file>
 
@@ -7683,6 +8073,8 @@
   <w15:commentEx w15:paraId="4AACAECC" w15:done="0"/>
   <w15:commentEx w15:paraId="231E09D5" w15:done="0"/>
   <w15:commentEx w15:paraId="751AAF99" w15:done="0"/>
+  <w15:commentEx w15:paraId="39615063" w15:done="0"/>
+  <w15:commentEx w15:paraId="2D78B584" w15:done="0"/>
 </w15:commentsEx>
 </file>
 
@@ -7695,6 +8087,8 @@
   <w16cex:commentExtensible w16cex:durableId="26B44B41" w16cex:dateUtc="2022-08-27T14:50:00Z"/>
   <w16cex:commentExtensible w16cex:durableId="26B5974B" w16cex:dateUtc="2022-08-28T14:27:00Z"/>
   <w16cex:commentExtensible w16cex:durableId="2502988B" w16cex:dateUtc="2021-10-02T15:36:00Z"/>
+  <w16cex:commentExtensible w16cex:durableId="26B63526" w16cex:dateUtc="2022-08-29T01:40:00Z"/>
+  <w16cex:commentExtensible w16cex:durableId="26B63766" w16cex:dateUtc="2022-08-29T01:50:00Z"/>
 </w16cex:commentsExtensible>
 </file>
 
@@ -7707,6 +8101,8 @@
   <w16cid:commentId w16cid:paraId="4AACAECC" w16cid:durableId="26B44B41"/>
   <w16cid:commentId w16cid:paraId="231E09D5" w16cid:durableId="26B5974B"/>
   <w16cid:commentId w16cid:paraId="751AAF99" w16cid:durableId="2502988B"/>
+  <w16cid:commentId w16cid:paraId="39615063" w16cid:durableId="26B63526"/>
+  <w16cid:commentId w16cid:paraId="2D78B584" w16cid:durableId="26B63766"/>
 </w16cid:commentsIds>
 </file>
 

</xml_diff>

<commit_message>
toy around with raw file stats
</commit_message>
<xml_diff>
--- a/individual_chapters/Chapter_2-Genome_assembly.docx
+++ b/individual_chapters/Chapter_2-Genome_assembly.docx
@@ -232,6 +232,66 @@
       <w:pPr>
         <w:pStyle w:val="ListParagraph"/>
         <w:numPr>
+          <w:ilvl w:val="1"/>
+          <w:numId w:val="4"/>
+        </w:numPr>
+        <w:rPr>
+          <w:rFonts w:asciiTheme="majorHAnsi" w:hAnsiTheme="majorHAnsi" w:cstheme="majorHAnsi"/>
+          <w:strike/>
+        </w:rPr>
+      </w:pPr>
+      <w:r>
+        <w:rPr>
+          <w:rFonts w:asciiTheme="majorHAnsi" w:hAnsiTheme="majorHAnsi" w:cstheme="majorHAnsi"/>
+          <w:strike/>
+        </w:rPr>
+        <w:t>Linked-read</w:t>
+      </w:r>
+    </w:p>
+    <w:p>
+      <w:pPr>
+        <w:pStyle w:val="ListParagraph"/>
+        <w:numPr>
+          <w:ilvl w:val="1"/>
+          <w:numId w:val="4"/>
+        </w:numPr>
+        <w:rPr>
+          <w:rFonts w:asciiTheme="majorHAnsi" w:hAnsiTheme="majorHAnsi" w:cstheme="majorHAnsi"/>
+          <w:strike/>
+        </w:rPr>
+      </w:pPr>
+      <w:r>
+        <w:rPr>
+          <w:rFonts w:asciiTheme="majorHAnsi" w:hAnsiTheme="majorHAnsi" w:cstheme="majorHAnsi"/>
+          <w:strike/>
+        </w:rPr>
+        <w:t>Long-read</w:t>
+      </w:r>
+    </w:p>
+    <w:p>
+      <w:pPr>
+        <w:pStyle w:val="ListParagraph"/>
+        <w:numPr>
+          <w:ilvl w:val="1"/>
+          <w:numId w:val="4"/>
+        </w:numPr>
+        <w:rPr>
+          <w:rFonts w:asciiTheme="majorHAnsi" w:hAnsiTheme="majorHAnsi" w:cstheme="majorHAnsi"/>
+          <w:strike/>
+        </w:rPr>
+      </w:pPr>
+      <w:r>
+        <w:rPr>
+          <w:rFonts w:asciiTheme="majorHAnsi" w:hAnsiTheme="majorHAnsi" w:cstheme="majorHAnsi"/>
+          <w:strike/>
+        </w:rPr>
+        <w:t>Hi-C</w:t>
+      </w:r>
+    </w:p>
+    <w:p>
+      <w:pPr>
+        <w:pStyle w:val="ListParagraph"/>
+        <w:numPr>
           <w:ilvl w:val="0"/>
           <w:numId w:val="4"/>
         </w:numPr>
@@ -499,13 +559,11 @@
         </w:numPr>
         <w:rPr>
           <w:rFonts w:asciiTheme="majorHAnsi" w:hAnsiTheme="majorHAnsi" w:cstheme="majorHAnsi"/>
-          <w:strike/>
         </w:rPr>
       </w:pPr>
       <w:r>
         <w:rPr>
           <w:rFonts w:asciiTheme="majorHAnsi" w:hAnsiTheme="majorHAnsi" w:cstheme="majorHAnsi"/>
-          <w:strike/>
         </w:rPr>
         <w:t>Long-read</w:t>
       </w:r>
@@ -519,13 +577,11 @@
         </w:numPr>
         <w:rPr>
           <w:rFonts w:asciiTheme="majorHAnsi" w:hAnsiTheme="majorHAnsi" w:cstheme="majorHAnsi"/>
-          <w:strike/>
         </w:rPr>
       </w:pPr>
       <w:r>
         <w:rPr>
           <w:rFonts w:asciiTheme="majorHAnsi" w:hAnsiTheme="majorHAnsi" w:cstheme="majorHAnsi"/>
-          <w:strike/>
         </w:rPr>
         <w:t>Hi-C</w:t>
       </w:r>
@@ -546,6 +602,62 @@
           <w:rFonts w:asciiTheme="majorHAnsi" w:hAnsiTheme="majorHAnsi" w:cstheme="majorHAnsi"/>
         </w:rPr>
         <w:t>Post sequencing quality control</w:t>
+      </w:r>
+    </w:p>
+    <w:p>
+      <w:pPr>
+        <w:pStyle w:val="ListParagraph"/>
+        <w:numPr>
+          <w:ilvl w:val="1"/>
+          <w:numId w:val="4"/>
+        </w:numPr>
+        <w:rPr>
+          <w:rFonts w:asciiTheme="majorHAnsi" w:hAnsiTheme="majorHAnsi" w:cstheme="majorHAnsi"/>
+          <w:strike/>
+        </w:rPr>
+      </w:pPr>
+      <w:r>
+        <w:rPr>
+          <w:rFonts w:asciiTheme="majorHAnsi" w:hAnsiTheme="majorHAnsi" w:cstheme="majorHAnsi"/>
+          <w:strike/>
+        </w:rPr>
+        <w:t>Linked-read</w:t>
+      </w:r>
+    </w:p>
+    <w:p>
+      <w:pPr>
+        <w:pStyle w:val="ListParagraph"/>
+        <w:numPr>
+          <w:ilvl w:val="1"/>
+          <w:numId w:val="4"/>
+        </w:numPr>
+        <w:rPr>
+          <w:rFonts w:asciiTheme="majorHAnsi" w:hAnsiTheme="majorHAnsi" w:cstheme="majorHAnsi"/>
+        </w:rPr>
+      </w:pPr>
+      <w:r>
+        <w:rPr>
+          <w:rFonts w:asciiTheme="majorHAnsi" w:hAnsiTheme="majorHAnsi" w:cstheme="majorHAnsi"/>
+        </w:rPr>
+        <w:t>Long-read</w:t>
+      </w:r>
+    </w:p>
+    <w:p>
+      <w:pPr>
+        <w:pStyle w:val="ListParagraph"/>
+        <w:numPr>
+          <w:ilvl w:val="1"/>
+          <w:numId w:val="4"/>
+        </w:numPr>
+        <w:rPr>
+          <w:rFonts w:asciiTheme="majorHAnsi" w:hAnsiTheme="majorHAnsi" w:cstheme="majorHAnsi"/>
+        </w:rPr>
+      </w:pPr>
+      <w:r>
+        <w:rPr>
+          <w:rFonts w:asciiTheme="majorHAnsi" w:hAnsiTheme="majorHAnsi" w:cstheme="majorHAnsi"/>
+        </w:rPr>
+        <w:t>Hi-C</w:t>
       </w:r>
     </w:p>
     <w:p>
@@ -643,6 +755,7 @@
         <w:rPr>
           <w:rFonts w:asciiTheme="majorHAnsi" w:hAnsiTheme="majorHAnsi" w:cstheme="majorHAnsi"/>
         </w:rPr>
+        <w:lastRenderedPageBreak/>
         <w:t xml:space="preserve">Anchoring Draft Assembly C scaffolds into chromosomes using </w:t>
       </w:r>
       <w:proofErr w:type="spellStart"/>
@@ -728,7 +841,6 @@
         <w:outlineLvl w:val="1"/>
       </w:pPr>
       <w:r>
-        <w:lastRenderedPageBreak/>
         <w:t>Introduction</w:t>
       </w:r>
     </w:p>
@@ -1552,6 +1664,7 @@
           <w:rFonts w:asciiTheme="majorHAnsi" w:hAnsiTheme="majorHAnsi" w:cstheme="majorHAnsi"/>
           <w:color w:val="00000A"/>
         </w:rPr>
+        <w:lastRenderedPageBreak/>
         <w:t>P</w:t>
       </w:r>
       <w:r>
@@ -23228,7 +23341,7 @@
 </file>
 
 <file path=customXml/itemProps1.xml><?xml version="1.0" encoding="utf-8"?>
-<ds:datastoreItem xmlns:ds="http://schemas.openxmlformats.org/officeDocument/2006/customXml" ds:itemID="{8D27DBF3-5092-0944-B459-1B12D61A6482}">
+<ds:datastoreItem xmlns:ds="http://schemas.openxmlformats.org/officeDocument/2006/customXml" ds:itemID="{646AE148-EF9C-4745-97EB-93F8FCB19F9D}">
   <ds:schemaRefs>
     <ds:schemaRef ds:uri="http://schemas.openxmlformats.org/officeDocument/2006/bibliography"/>
   </ds:schemaRefs>

</xml_diff>

<commit_message>
up thru the beginning of cyto results
</commit_message>
<xml_diff>
--- a/individual_chapters/Chapter_2-Genome_assembly.docx
+++ b/individual_chapters/Chapter_2-Genome_assembly.docx
@@ -20790,19 +20790,121 @@
         <w:rPr>
           <w:rFonts w:asciiTheme="majorHAnsi" w:hAnsiTheme="majorHAnsi" w:cstheme="majorHAnsi"/>
         </w:rPr>
-        <w:t>Fragments</w:t>
-      </w:r>
-      <w:r>
-        <w:rPr>
-          <w:rFonts w:asciiTheme="majorHAnsi" w:hAnsiTheme="majorHAnsi" w:cstheme="majorHAnsi"/>
-        </w:rPr>
-        <w:t xml:space="preserve"> of 95.6% </w:t>
-      </w:r>
-      <w:r>
-        <w:rPr>
-          <w:rFonts w:asciiTheme="majorHAnsi" w:hAnsiTheme="majorHAnsi" w:cstheme="majorHAnsi"/>
-        </w:rPr>
-        <w:t xml:space="preserve">and TKTK% </w:t>
+        <w:t>Whole genes or sequence f</w:t>
+      </w:r>
+      <w:r>
+        <w:rPr>
+          <w:rFonts w:asciiTheme="majorHAnsi" w:hAnsiTheme="majorHAnsi" w:cstheme="majorHAnsi"/>
+        </w:rPr>
+        <w:t>ragments</w:t>
+      </w:r>
+      <w:r>
+        <w:rPr>
+          <w:rFonts w:asciiTheme="majorHAnsi" w:hAnsiTheme="majorHAnsi" w:cstheme="majorHAnsi"/>
+        </w:rPr>
+        <w:t xml:space="preserve"> of 95.6%</w:t>
+      </w:r>
+      <w:r>
+        <w:rPr>
+          <w:rFonts w:asciiTheme="majorHAnsi" w:hAnsiTheme="majorHAnsi" w:cstheme="majorHAnsi"/>
+        </w:rPr>
+        <w:t xml:space="preserve"> (3.3% </w:t>
+      </w:r>
+      <w:r>
+        <w:rPr>
+          <w:rFonts w:asciiTheme="majorHAnsi" w:hAnsiTheme="majorHAnsi" w:cstheme="majorHAnsi"/>
+        </w:rPr>
+        <w:t xml:space="preserve">complete </w:t>
+      </w:r>
+      <w:r>
+        <w:rPr>
+          <w:rFonts w:asciiTheme="majorHAnsi" w:hAnsiTheme="majorHAnsi" w:cstheme="majorHAnsi"/>
+        </w:rPr>
+        <w:t xml:space="preserve">single copy, 89.3% </w:t>
+      </w:r>
+      <w:r>
+        <w:rPr>
+          <w:rFonts w:asciiTheme="majorHAnsi" w:hAnsiTheme="majorHAnsi" w:cstheme="majorHAnsi"/>
+        </w:rPr>
+        <w:t xml:space="preserve">complete </w:t>
+      </w:r>
+      <w:r>
+        <w:rPr>
+          <w:rFonts w:asciiTheme="majorHAnsi" w:hAnsiTheme="majorHAnsi" w:cstheme="majorHAnsi"/>
+        </w:rPr>
+        <w:t xml:space="preserve">double copy, and </w:t>
+      </w:r>
+      <w:r>
+        <w:rPr>
+          <w:rFonts w:asciiTheme="majorHAnsi" w:hAnsiTheme="majorHAnsi" w:cstheme="majorHAnsi"/>
+        </w:rPr>
+        <w:t>3.0% fragmented)</w:t>
+      </w:r>
+      <w:r>
+        <w:rPr>
+          <w:rFonts w:asciiTheme="majorHAnsi" w:hAnsiTheme="majorHAnsi" w:cstheme="majorHAnsi"/>
+        </w:rPr>
+        <w:t xml:space="preserve"> </w:t>
+      </w:r>
+      <w:r>
+        <w:rPr>
+          <w:rFonts w:asciiTheme="majorHAnsi" w:hAnsiTheme="majorHAnsi" w:cstheme="majorHAnsi"/>
+        </w:rPr>
+        <w:t>and</w:t>
+      </w:r>
+      <w:r>
+        <w:rPr>
+          <w:rFonts w:asciiTheme="majorHAnsi" w:hAnsiTheme="majorHAnsi" w:cstheme="majorHAnsi"/>
+        </w:rPr>
+        <w:t xml:space="preserve"> </w:t>
+      </w:r>
+      <w:r>
+        <w:rPr>
+          <w:rFonts w:asciiTheme="majorHAnsi" w:hAnsiTheme="majorHAnsi" w:cstheme="majorHAnsi"/>
+        </w:rPr>
+        <w:t xml:space="preserve">TKTK% </w:t>
+      </w:r>
+      <w:r>
+        <w:rPr>
+          <w:rFonts w:asciiTheme="majorHAnsi" w:hAnsiTheme="majorHAnsi" w:cstheme="majorHAnsi"/>
+        </w:rPr>
+        <w:t>(</w:t>
+      </w:r>
+      <w:r>
+        <w:rPr>
+          <w:rFonts w:asciiTheme="majorHAnsi" w:hAnsiTheme="majorHAnsi" w:cstheme="majorHAnsi"/>
+        </w:rPr>
+        <w:t>TK</w:t>
+      </w:r>
+      <w:r>
+        <w:rPr>
+          <w:rFonts w:asciiTheme="majorHAnsi" w:hAnsiTheme="majorHAnsi" w:cstheme="majorHAnsi"/>
+        </w:rPr>
+        <w:t xml:space="preserve">% complete single copy, </w:t>
+      </w:r>
+      <w:r>
+        <w:rPr>
+          <w:rFonts w:asciiTheme="majorHAnsi" w:hAnsiTheme="majorHAnsi" w:cstheme="majorHAnsi"/>
+        </w:rPr>
+        <w:t>TK</w:t>
+      </w:r>
+      <w:r>
+        <w:rPr>
+          <w:rFonts w:asciiTheme="majorHAnsi" w:hAnsiTheme="majorHAnsi" w:cstheme="majorHAnsi"/>
+        </w:rPr>
+        <w:t xml:space="preserve">% complete double copy, and </w:t>
+      </w:r>
+      <w:r>
+        <w:rPr>
+          <w:rFonts w:asciiTheme="majorHAnsi" w:hAnsiTheme="majorHAnsi" w:cstheme="majorHAnsi"/>
+        </w:rPr>
+        <w:t>TK</w:t>
+      </w:r>
+      <w:r>
+        <w:rPr>
+          <w:rFonts w:asciiTheme="majorHAnsi" w:hAnsiTheme="majorHAnsi" w:cstheme="majorHAnsi"/>
+        </w:rPr>
+        <w:t xml:space="preserve">% fragmented) </w:t>
       </w:r>
       <w:r>
         <w:rPr>
@@ -20839,6 +20941,12 @@
           <w:rFonts w:asciiTheme="majorHAnsi" w:hAnsiTheme="majorHAnsi" w:cstheme="majorHAnsi"/>
         </w:rPr>
         <w:t xml:space="preserve"> respectively.</w:t>
+      </w:r>
+      <w:r>
+        <w:rPr>
+          <w:rFonts w:asciiTheme="majorHAnsi" w:hAnsiTheme="majorHAnsi" w:cstheme="majorHAnsi"/>
+        </w:rPr>
+        <w:t xml:space="preserve"> </w:t>
       </w:r>
     </w:p>
     <w:p>
@@ -20846,16 +20954,417 @@
         <w:ind w:right="270"/>
         <w:rPr>
           <w:rFonts w:asciiTheme="majorHAnsi" w:hAnsiTheme="majorHAnsi" w:cstheme="majorHAnsi"/>
-          <w:b/>
-          <w:bCs/>
-          <w:u w:val="single"/>
         </w:rPr>
       </w:pPr>
       <w:r>
         <w:rPr>
           <w:rFonts w:asciiTheme="majorHAnsi" w:hAnsiTheme="majorHAnsi" w:cstheme="majorHAnsi"/>
         </w:rPr>
-        <w:t xml:space="preserve">In each step the assembly length and N50 increased and the L50 dropped. The final metrics for the male genome assembly were an N50 of 12,200,365 bp, an L50 =15, a total assembly length of 472,157,411 bp, with a total of 549 scaffolds. The final metrics for the female genome assembly were an N50 of 14,850,352 bp, an L50 =13, a total assembly length of 437,273,953 bp, with a total of 376 scaffolds. The final assemblies had BUSCO scores of 88.4% and 89.3% complete genes in the final male assembly female assembly, respectively (Table 4). </w:t>
+        <w:t>After</w:t>
+      </w:r>
+      <w:r>
+        <w:rPr>
+          <w:rFonts w:asciiTheme="majorHAnsi" w:hAnsiTheme="majorHAnsi" w:cstheme="majorHAnsi"/>
+        </w:rPr>
+        <w:t xml:space="preserve"> each step</w:t>
+      </w:r>
+      <w:r>
+        <w:rPr>
+          <w:rFonts w:asciiTheme="majorHAnsi" w:hAnsiTheme="majorHAnsi" w:cstheme="majorHAnsi"/>
+        </w:rPr>
+        <w:t xml:space="preserve">, </w:t>
+      </w:r>
+      <w:r>
+        <w:rPr>
+          <w:rFonts w:asciiTheme="majorHAnsi" w:hAnsiTheme="majorHAnsi" w:cstheme="majorHAnsi"/>
+        </w:rPr>
+        <w:t>the assembly length and N50 increased</w:t>
+      </w:r>
+      <w:r>
+        <w:rPr>
+          <w:rFonts w:asciiTheme="majorHAnsi" w:hAnsiTheme="majorHAnsi" w:cstheme="majorHAnsi"/>
+        </w:rPr>
+        <w:t>,</w:t>
+      </w:r>
+      <w:r>
+        <w:rPr>
+          <w:rFonts w:asciiTheme="majorHAnsi" w:hAnsiTheme="majorHAnsi" w:cstheme="majorHAnsi"/>
+        </w:rPr>
+        <w:t xml:space="preserve"> and the L50 </w:t>
+      </w:r>
+      <w:r>
+        <w:rPr>
+          <w:rFonts w:asciiTheme="majorHAnsi" w:hAnsiTheme="majorHAnsi" w:cstheme="majorHAnsi"/>
+        </w:rPr>
+        <w:t xml:space="preserve">and total number of contigs </w:t>
+      </w:r>
+      <w:r>
+        <w:rPr>
+          <w:rFonts w:asciiTheme="majorHAnsi" w:hAnsiTheme="majorHAnsi" w:cstheme="majorHAnsi"/>
+        </w:rPr>
+        <w:t xml:space="preserve">decreased. </w:t>
+      </w:r>
+      <w:r>
+        <w:rPr>
+          <w:rFonts w:asciiTheme="majorHAnsi" w:hAnsiTheme="majorHAnsi" w:cstheme="majorHAnsi"/>
+        </w:rPr>
+        <w:t>Female HiFi sequencing data had an N50 of 15,048 and an L50 of 771,808, while the male HiFi data had an N50 of 11,604 and an L50 of 1,276,120. The final femal</w:t>
+      </w:r>
+      <w:r>
+        <w:rPr>
+          <w:rFonts w:asciiTheme="majorHAnsi" w:hAnsiTheme="majorHAnsi" w:cstheme="majorHAnsi"/>
+        </w:rPr>
+        <w:t>e assembly contained 8</w:t>
+      </w:r>
+      <w:r>
+        <w:rPr>
+          <w:rFonts w:asciiTheme="majorHAnsi" w:hAnsiTheme="majorHAnsi" w:cstheme="majorHAnsi"/>
+        </w:rPr>
+        <w:t xml:space="preserve">9.3% complete </w:t>
+      </w:r>
+      <w:r>
+        <w:rPr>
+          <w:rFonts w:asciiTheme="majorHAnsi" w:hAnsiTheme="majorHAnsi" w:cstheme="majorHAnsi"/>
+        </w:rPr>
+        <w:t>(87.7% single copy and 1.6% double copy)</w:t>
+      </w:r>
+      <w:r>
+        <w:rPr>
+          <w:rFonts w:asciiTheme="majorHAnsi" w:hAnsiTheme="majorHAnsi" w:cstheme="majorHAnsi"/>
+        </w:rPr>
+        <w:t xml:space="preserve"> genes and fragments of an additional 0.8%</w:t>
+      </w:r>
+      <w:r>
+        <w:rPr>
+          <w:rFonts w:asciiTheme="majorHAnsi" w:hAnsiTheme="majorHAnsi" w:cstheme="majorHAnsi"/>
+        </w:rPr>
+        <w:t xml:space="preserve"> of conserved genes</w:t>
+      </w:r>
+      <w:r>
+        <w:rPr>
+          <w:rFonts w:asciiTheme="majorHAnsi" w:hAnsiTheme="majorHAnsi" w:cstheme="majorHAnsi"/>
+        </w:rPr>
+        <w:t xml:space="preserve">, had an N50 of </w:t>
+      </w:r>
+      <w:r>
+        <w:rPr>
+          <w:rFonts w:asciiTheme="majorHAnsi" w:hAnsiTheme="majorHAnsi" w:cstheme="majorHAnsi"/>
+        </w:rPr>
+        <w:t>14,850,352</w:t>
+      </w:r>
+      <w:r>
+        <w:rPr>
+          <w:rFonts w:asciiTheme="majorHAnsi" w:hAnsiTheme="majorHAnsi" w:cstheme="majorHAnsi"/>
+        </w:rPr>
+        <w:t xml:space="preserve">, L50 of </w:t>
+      </w:r>
+      <w:r>
+        <w:rPr>
+          <w:rFonts w:asciiTheme="majorHAnsi" w:hAnsiTheme="majorHAnsi" w:cstheme="majorHAnsi"/>
+        </w:rPr>
+        <w:t xml:space="preserve">13, </w:t>
+      </w:r>
+      <w:r>
+        <w:rPr>
+          <w:rFonts w:asciiTheme="majorHAnsi" w:hAnsiTheme="majorHAnsi" w:cstheme="majorHAnsi"/>
+        </w:rPr>
+        <w:t xml:space="preserve">and </w:t>
+      </w:r>
+      <w:r>
+        <w:rPr>
+          <w:rFonts w:asciiTheme="majorHAnsi" w:hAnsiTheme="majorHAnsi" w:cstheme="majorHAnsi"/>
+        </w:rPr>
+        <w:t xml:space="preserve">was a total of </w:t>
+      </w:r>
+      <w:r>
+        <w:rPr>
+          <w:rFonts w:asciiTheme="majorHAnsi" w:hAnsiTheme="majorHAnsi" w:cstheme="majorHAnsi"/>
+        </w:rPr>
+        <w:t>437</w:t>
+      </w:r>
+      <w:r>
+        <w:rPr>
+          <w:rFonts w:asciiTheme="majorHAnsi" w:hAnsiTheme="majorHAnsi" w:cstheme="majorHAnsi"/>
+        </w:rPr>
+        <w:t>,</w:t>
+      </w:r>
+      <w:r>
+        <w:rPr>
+          <w:rFonts w:asciiTheme="majorHAnsi" w:hAnsiTheme="majorHAnsi" w:cstheme="majorHAnsi"/>
+        </w:rPr>
+        <w:t>273</w:t>
+      </w:r>
+      <w:r>
+        <w:rPr>
+          <w:rFonts w:asciiTheme="majorHAnsi" w:hAnsiTheme="majorHAnsi" w:cstheme="majorHAnsi"/>
+        </w:rPr>
+        <w:t>,</w:t>
+      </w:r>
+      <w:r>
+        <w:rPr>
+          <w:rFonts w:asciiTheme="majorHAnsi" w:hAnsiTheme="majorHAnsi" w:cstheme="majorHAnsi"/>
+        </w:rPr>
+        <w:t xml:space="preserve">953 </w:t>
+      </w:r>
+      <w:r>
+        <w:rPr>
+          <w:rFonts w:asciiTheme="majorHAnsi" w:hAnsiTheme="majorHAnsi" w:cstheme="majorHAnsi"/>
+        </w:rPr>
+        <w:t>bp</w:t>
+      </w:r>
+      <w:r>
+        <w:rPr>
+          <w:rFonts w:asciiTheme="majorHAnsi" w:hAnsiTheme="majorHAnsi" w:cstheme="majorHAnsi"/>
+        </w:rPr>
+        <w:t xml:space="preserve"> long</w:t>
+      </w:r>
+      <w:r>
+        <w:rPr>
+          <w:rFonts w:asciiTheme="majorHAnsi" w:hAnsiTheme="majorHAnsi" w:cstheme="majorHAnsi"/>
+        </w:rPr>
+        <w:t xml:space="preserve"> with </w:t>
+      </w:r>
+      <w:r>
+        <w:rPr>
+          <w:rFonts w:asciiTheme="majorHAnsi" w:hAnsiTheme="majorHAnsi" w:cstheme="majorHAnsi"/>
+        </w:rPr>
+        <w:t xml:space="preserve">a total of </w:t>
+      </w:r>
+      <w:r>
+        <w:rPr>
+          <w:rFonts w:asciiTheme="majorHAnsi" w:hAnsiTheme="majorHAnsi" w:cstheme="majorHAnsi"/>
+        </w:rPr>
+        <w:t>376 contigs (Figure TK)</w:t>
+      </w:r>
+      <w:r>
+        <w:rPr>
+          <w:rFonts w:asciiTheme="majorHAnsi" w:hAnsiTheme="majorHAnsi" w:cstheme="majorHAnsi"/>
+        </w:rPr>
+        <w:t xml:space="preserve">. </w:t>
+      </w:r>
+      <w:r>
+        <w:rPr>
+          <w:rFonts w:asciiTheme="majorHAnsi" w:hAnsiTheme="majorHAnsi" w:cstheme="majorHAnsi"/>
+        </w:rPr>
+        <w:t xml:space="preserve">The final </w:t>
+      </w:r>
+      <w:r>
+        <w:rPr>
+          <w:rFonts w:asciiTheme="majorHAnsi" w:hAnsiTheme="majorHAnsi" w:cstheme="majorHAnsi"/>
+        </w:rPr>
+        <w:t>male</w:t>
+      </w:r>
+      <w:r>
+        <w:rPr>
+          <w:rFonts w:asciiTheme="majorHAnsi" w:hAnsiTheme="majorHAnsi" w:cstheme="majorHAnsi"/>
+        </w:rPr>
+        <w:t xml:space="preserve"> assembly contained </w:t>
+      </w:r>
+      <w:r>
+        <w:rPr>
+          <w:rFonts w:asciiTheme="majorHAnsi" w:hAnsiTheme="majorHAnsi" w:cstheme="majorHAnsi"/>
+        </w:rPr>
+        <w:t>88.4</w:t>
+      </w:r>
+      <w:r>
+        <w:rPr>
+          <w:rFonts w:asciiTheme="majorHAnsi" w:hAnsiTheme="majorHAnsi" w:cstheme="majorHAnsi"/>
+        </w:rPr>
+        <w:t>% complete (</w:t>
+      </w:r>
+      <w:r>
+        <w:rPr>
+          <w:rFonts w:asciiTheme="majorHAnsi" w:hAnsiTheme="majorHAnsi" w:cstheme="majorHAnsi"/>
+        </w:rPr>
+        <w:t>81.2</w:t>
+      </w:r>
+      <w:r>
+        <w:rPr>
+          <w:rFonts w:asciiTheme="majorHAnsi" w:hAnsiTheme="majorHAnsi" w:cstheme="majorHAnsi"/>
+        </w:rPr>
+        <w:t xml:space="preserve">% single copy and </w:t>
+      </w:r>
+      <w:r>
+        <w:rPr>
+          <w:rFonts w:asciiTheme="majorHAnsi" w:hAnsiTheme="majorHAnsi" w:cstheme="majorHAnsi"/>
+        </w:rPr>
+        <w:t>7.2</w:t>
+      </w:r>
+      <w:r>
+        <w:rPr>
+          <w:rFonts w:asciiTheme="majorHAnsi" w:hAnsiTheme="majorHAnsi" w:cstheme="majorHAnsi"/>
+        </w:rPr>
+        <w:t xml:space="preserve">% double copy) genes and fragments of an additional </w:t>
+      </w:r>
+      <w:r>
+        <w:rPr>
+          <w:rFonts w:asciiTheme="majorHAnsi" w:hAnsiTheme="majorHAnsi" w:cstheme="majorHAnsi"/>
+        </w:rPr>
+        <w:t>1.0</w:t>
+      </w:r>
+      <w:r>
+        <w:rPr>
+          <w:rFonts w:asciiTheme="majorHAnsi" w:hAnsiTheme="majorHAnsi" w:cstheme="majorHAnsi"/>
+        </w:rPr>
+        <w:t>%</w:t>
+      </w:r>
+      <w:r>
+        <w:rPr>
+          <w:rFonts w:asciiTheme="majorHAnsi" w:hAnsiTheme="majorHAnsi" w:cstheme="majorHAnsi"/>
+        </w:rPr>
+        <w:t xml:space="preserve"> of conserved genes</w:t>
+      </w:r>
+      <w:r>
+        <w:rPr>
+          <w:rFonts w:asciiTheme="majorHAnsi" w:hAnsiTheme="majorHAnsi" w:cstheme="majorHAnsi"/>
+        </w:rPr>
+        <w:t xml:space="preserve">, </w:t>
+      </w:r>
+      <w:r>
+        <w:rPr>
+          <w:rFonts w:asciiTheme="majorHAnsi" w:hAnsiTheme="majorHAnsi" w:cstheme="majorHAnsi"/>
+        </w:rPr>
+        <w:t xml:space="preserve">had an N50 of </w:t>
+      </w:r>
+      <w:r>
+        <w:rPr>
+          <w:rFonts w:asciiTheme="majorHAnsi" w:hAnsiTheme="majorHAnsi" w:cstheme="majorHAnsi"/>
+        </w:rPr>
+        <w:t>12</w:t>
+      </w:r>
+      <w:r>
+        <w:rPr>
+          <w:rFonts w:asciiTheme="majorHAnsi" w:hAnsiTheme="majorHAnsi" w:cstheme="majorHAnsi"/>
+        </w:rPr>
+        <w:t>,</w:t>
+      </w:r>
+      <w:r>
+        <w:rPr>
+          <w:rFonts w:asciiTheme="majorHAnsi" w:hAnsiTheme="majorHAnsi" w:cstheme="majorHAnsi"/>
+        </w:rPr>
+        <w:t>200</w:t>
+      </w:r>
+      <w:r>
+        <w:rPr>
+          <w:rFonts w:asciiTheme="majorHAnsi" w:hAnsiTheme="majorHAnsi" w:cstheme="majorHAnsi"/>
+        </w:rPr>
+        <w:t>,</w:t>
+      </w:r>
+      <w:r>
+        <w:rPr>
+          <w:rFonts w:asciiTheme="majorHAnsi" w:hAnsiTheme="majorHAnsi" w:cstheme="majorHAnsi"/>
+        </w:rPr>
+        <w:t>365</w:t>
+      </w:r>
+      <w:r>
+        <w:rPr>
+          <w:rFonts w:asciiTheme="majorHAnsi" w:hAnsiTheme="majorHAnsi" w:cstheme="majorHAnsi"/>
+        </w:rPr>
+        <w:t xml:space="preserve">, L50 of </w:t>
+      </w:r>
+      <w:r>
+        <w:rPr>
+          <w:rFonts w:asciiTheme="majorHAnsi" w:hAnsiTheme="majorHAnsi" w:cstheme="majorHAnsi"/>
+        </w:rPr>
+        <w:t>15</w:t>
+      </w:r>
+      <w:r>
+        <w:rPr>
+          <w:rFonts w:asciiTheme="majorHAnsi" w:hAnsiTheme="majorHAnsi" w:cstheme="majorHAnsi"/>
+        </w:rPr>
+        <w:t xml:space="preserve"> and was a total of </w:t>
+      </w:r>
+      <w:r>
+        <w:rPr>
+          <w:rFonts w:asciiTheme="majorHAnsi" w:hAnsiTheme="majorHAnsi" w:cstheme="majorHAnsi"/>
+        </w:rPr>
+        <w:t>472</w:t>
+      </w:r>
+      <w:r>
+        <w:rPr>
+          <w:rFonts w:asciiTheme="majorHAnsi" w:hAnsiTheme="majorHAnsi" w:cstheme="majorHAnsi"/>
+        </w:rPr>
+        <w:t>,</w:t>
+      </w:r>
+      <w:r>
+        <w:rPr>
+          <w:rFonts w:asciiTheme="majorHAnsi" w:hAnsiTheme="majorHAnsi" w:cstheme="majorHAnsi"/>
+        </w:rPr>
+        <w:t>157</w:t>
+      </w:r>
+      <w:r>
+        <w:rPr>
+          <w:rFonts w:asciiTheme="majorHAnsi" w:hAnsiTheme="majorHAnsi" w:cstheme="majorHAnsi"/>
+        </w:rPr>
+        <w:t>,</w:t>
+      </w:r>
+      <w:r>
+        <w:rPr>
+          <w:rFonts w:asciiTheme="majorHAnsi" w:hAnsiTheme="majorHAnsi" w:cstheme="majorHAnsi"/>
+        </w:rPr>
+        <w:t>411</w:t>
+      </w:r>
+      <w:r>
+        <w:rPr>
+          <w:rFonts w:asciiTheme="majorHAnsi" w:hAnsiTheme="majorHAnsi" w:cstheme="majorHAnsi"/>
+        </w:rPr>
+        <w:t xml:space="preserve"> </w:t>
+      </w:r>
+      <w:r>
+        <w:rPr>
+          <w:rFonts w:asciiTheme="majorHAnsi" w:hAnsiTheme="majorHAnsi" w:cstheme="majorHAnsi"/>
+        </w:rPr>
+        <w:t>bp long</w:t>
+      </w:r>
+      <w:r>
+        <w:rPr>
+          <w:rFonts w:asciiTheme="majorHAnsi" w:hAnsiTheme="majorHAnsi" w:cstheme="majorHAnsi"/>
+        </w:rPr>
+        <w:t xml:space="preserve"> with </w:t>
+      </w:r>
+      <w:r>
+        <w:rPr>
+          <w:rFonts w:asciiTheme="majorHAnsi" w:hAnsiTheme="majorHAnsi" w:cstheme="majorHAnsi"/>
+        </w:rPr>
+        <w:t xml:space="preserve">a total of </w:t>
+      </w:r>
+      <w:r>
+        <w:rPr>
+          <w:rFonts w:asciiTheme="majorHAnsi" w:hAnsiTheme="majorHAnsi" w:cstheme="majorHAnsi"/>
+        </w:rPr>
+        <w:t>549 contigs (Figure TK</w:t>
+      </w:r>
+      <w:r>
+        <w:rPr>
+          <w:rFonts w:asciiTheme="majorHAnsi" w:hAnsiTheme="majorHAnsi" w:cstheme="majorHAnsi"/>
+        </w:rPr>
+        <w:t xml:space="preserve">[cumulative read length &amp; </w:t>
+      </w:r>
+      <w:proofErr w:type="spellStart"/>
+      <w:r>
+        <w:rPr>
+          <w:rFonts w:asciiTheme="majorHAnsi" w:hAnsiTheme="majorHAnsi" w:cstheme="majorHAnsi"/>
+        </w:rPr>
+        <w:t>quasty</w:t>
+      </w:r>
+      <w:proofErr w:type="spellEnd"/>
+      <w:r>
+        <w:rPr>
+          <w:rFonts w:asciiTheme="majorHAnsi" w:hAnsiTheme="majorHAnsi" w:cstheme="majorHAnsi"/>
+        </w:rPr>
+        <w:t xml:space="preserve"> thingz]</w:t>
+      </w:r>
+      <w:r>
+        <w:rPr>
+          <w:rFonts w:asciiTheme="majorHAnsi" w:hAnsiTheme="majorHAnsi" w:cstheme="majorHAnsi"/>
+        </w:rPr>
+        <w:t>, Table TK)</w:t>
+      </w:r>
+      <w:r>
+        <w:rPr>
+          <w:rFonts w:asciiTheme="majorHAnsi" w:hAnsiTheme="majorHAnsi" w:cstheme="majorHAnsi"/>
+        </w:rPr>
+        <w:t>.</w:t>
       </w:r>
     </w:p>
     <w:p>
@@ -20868,38 +21377,12 @@
           <w:u w:val="single"/>
         </w:rPr>
       </w:pPr>
-    </w:p>
-    <w:p>
-      <w:pPr>
-        <w:spacing w:after="0" w:line="240" w:lineRule="auto"/>
-        <w:jc w:val="left"/>
-        <w:rPr>
-          <w:rFonts w:ascii="Times New Roman" w:eastAsia="Times New Roman" w:hAnsi="Times New Roman" w:cs="Times New Roman"/>
-          <w:sz w:val="24"/>
-          <w:szCs w:val="24"/>
-        </w:rPr>
-      </w:pPr>
-      <w:r>
-        <w:rPr>
-          <w:rFonts w:ascii="Merriweather" w:eastAsia="Times New Roman" w:hAnsi="Merriweather" w:cs="Times New Roman"/>
-          <w:color w:val="2A2A2A"/>
-          <w:sz w:val="23"/>
-          <w:szCs w:val="23"/>
-          <w:shd w:val="clear" w:color="auto" w:fill="FFFFFF"/>
-        </w:rPr>
-        <w:t>The completeness of the genome assembly for all scaffolds and non-localized contigs were quantified using the BUSCO database. We used the embryophyta_odb10 data set containing 1,624 core genes. </w:t>
-      </w:r>
-    </w:p>
-    <w:p>
-      <w:pPr>
-        <w:ind w:right="270"/>
-        <w:rPr>
-          <w:rFonts w:asciiTheme="majorHAnsi" w:hAnsiTheme="majorHAnsi" w:cstheme="majorHAnsi"/>
-          <w:b/>
-          <w:bCs/>
-          <w:u w:val="single"/>
-        </w:rPr>
-      </w:pPr>
+      <w:r>
+        <w:rPr>
+          <w:rFonts w:asciiTheme="majorHAnsi" w:hAnsiTheme="majorHAnsi" w:cstheme="majorHAnsi"/>
+        </w:rPr>
+        <w:t xml:space="preserve">In each step the assembly length and N50 increased and the L50 dropped. The final metrics for the male genome assembly were an N50 of 12,200,365 bp, an L50 =15, a total assembly length of 472,157,411 bp, with a total of 549 scaffolds. The final metrics for the female genome assembly were an N50 of 14,850,352 bp, an L50 =13, a total assembly length of 437,273,953 bp, with a total of 376 scaffolds. The final assemblies had BUSCO scores of 88.4% and 89.3% complete genes in the final male assembly female assembly, respectively (Table 4). </w:t>
+      </w:r>
     </w:p>
     <w:p>
       <w:pPr>
@@ -20923,6 +21406,7 @@
         </w:rPr>
       </w:pPr>
       <w:r>
+        <w:lastRenderedPageBreak/>
         <w:t xml:space="preserve">Cytogenic chromosome validation </w:t>
       </w:r>
     </w:p>
@@ -20939,14 +21423,7 @@
         <w:rPr>
           <w:rFonts w:asciiTheme="majorHAnsi" w:hAnsiTheme="majorHAnsi" w:cstheme="majorHAnsi"/>
         </w:rPr>
-        <w:t xml:space="preserve">Seventy-five cell images were collected from the three pooled sample sets (mixed sex, males-only, females-only). Quality control steps discarded cells that were not intact, did not contain clearly defined chromosomes, or had significantly overlapping chromosomes. After quality control filtration, 18 cells were retained for counting/analysis. From these 18 cells, we determined the 2n (diploid) chromosome count for the delta smelt to be 56, with 15 cells </w:t>
-      </w:r>
-      <w:r>
-        <w:rPr>
-          <w:rFonts w:asciiTheme="majorHAnsi" w:hAnsiTheme="majorHAnsi" w:cstheme="majorHAnsi"/>
-        </w:rPr>
-        <w:lastRenderedPageBreak/>
-        <w:t xml:space="preserve">exhibiting 2n=56 and 3 cells with </w:t>
+        <w:t xml:space="preserve">Seventy-five cell images were collected from the three pooled sample sets (mixed sex, males-only, females-only). Quality control steps discarded cells that were not intact, did not contain clearly defined chromosomes, or had significantly overlapping chromosomes. After quality control filtration, 18 cells were retained for counting/analysis. From these 18 cells, we determined the 2n (diploid) chromosome count for the delta smelt to be 56, with 15 cells exhibiting 2n=56 and 3 cells with </w:t>
       </w:r>
       <w:proofErr w:type="spellStart"/>
       <w:r>
@@ -21332,6 +21809,104 @@
     </w:p>
     <w:p>
       <w:pPr>
+        <w:rPr>
+          <w:rFonts w:asciiTheme="majorHAnsi" w:hAnsiTheme="majorHAnsi" w:cstheme="majorHAnsi"/>
+        </w:rPr>
+      </w:pPr>
+    </w:p>
+    <w:p>
+      <w:pPr>
+        <w:rPr>
+          <w:rFonts w:asciiTheme="majorHAnsi" w:hAnsiTheme="majorHAnsi" w:cstheme="majorHAnsi"/>
+        </w:rPr>
+      </w:pPr>
+    </w:p>
+    <w:p>
+      <w:pPr>
+        <w:pStyle w:val="ListParagraph"/>
+        <w:numPr>
+          <w:ilvl w:val="0"/>
+          <w:numId w:val="4"/>
+        </w:numPr>
+        <w:rPr>
+          <w:rFonts w:asciiTheme="majorHAnsi" w:hAnsiTheme="majorHAnsi" w:cstheme="majorHAnsi"/>
+        </w:rPr>
+      </w:pPr>
+      <w:proofErr w:type="spellStart"/>
+      <w:proofErr w:type="gramStart"/>
+      <w:r>
+        <w:rPr>
+          <w:rFonts w:asciiTheme="majorHAnsi" w:hAnsiTheme="majorHAnsi" w:cstheme="majorHAnsi"/>
+        </w:rPr>
+        <w:lastRenderedPageBreak/>
+        <w:t>its</w:t>
+      </w:r>
+      <w:proofErr w:type="spellEnd"/>
+      <w:proofErr w:type="gramEnd"/>
+      <w:r>
+        <w:rPr>
+          <w:rFonts w:asciiTheme="majorHAnsi" w:hAnsiTheme="majorHAnsi" w:cstheme="majorHAnsi"/>
+        </w:rPr>
+        <w:t xml:space="preserve"> expected that the raw data would have a bunch of double copies</w:t>
+      </w:r>
+    </w:p>
+    <w:p>
+      <w:pPr>
+        <w:pStyle w:val="ListParagraph"/>
+        <w:numPr>
+          <w:ilvl w:val="0"/>
+          <w:numId w:val="4"/>
+        </w:numPr>
+        <w:rPr>
+          <w:rFonts w:asciiTheme="majorHAnsi" w:hAnsiTheme="majorHAnsi" w:cstheme="majorHAnsi"/>
+        </w:rPr>
+      </w:pPr>
+      <w:r>
+        <w:rPr>
+          <w:rFonts w:asciiTheme="majorHAnsi" w:hAnsiTheme="majorHAnsi" w:cstheme="majorHAnsi"/>
+        </w:rPr>
+        <w:t>also expected BUSCO score doesn’t go up much from the # of double copies in the raw data… this is due to not having overlap for high a high confidence in assembly</w:t>
+      </w:r>
+    </w:p>
+    <w:p>
+      <w:pPr>
+        <w:pStyle w:val="ListParagraph"/>
+        <w:numPr>
+          <w:ilvl w:val="0"/>
+          <w:numId w:val="4"/>
+        </w:numPr>
+        <w:rPr>
+          <w:rFonts w:asciiTheme="majorHAnsi" w:hAnsiTheme="majorHAnsi" w:cstheme="majorHAnsi"/>
+        </w:rPr>
+      </w:pPr>
+      <w:r>
+        <w:rPr>
+          <w:rFonts w:asciiTheme="majorHAnsi" w:hAnsiTheme="majorHAnsi" w:cstheme="majorHAnsi"/>
+        </w:rPr>
+        <w:t xml:space="preserve">surprising that also the male </w:t>
+      </w:r>
+      <w:proofErr w:type="spellStart"/>
+      <w:r>
+        <w:rPr>
+          <w:rFonts w:asciiTheme="majorHAnsi" w:hAnsiTheme="majorHAnsi" w:cstheme="majorHAnsi"/>
+        </w:rPr>
+        <w:t>asm</w:t>
+      </w:r>
+      <w:proofErr w:type="spellEnd"/>
+      <w:r>
+        <w:rPr>
+          <w:rFonts w:asciiTheme="majorHAnsi" w:hAnsiTheme="majorHAnsi" w:cstheme="majorHAnsi"/>
+        </w:rPr>
+        <w:t xml:space="preserve"> is much long than female, it doesn’t contain more BUSCOs</w:t>
+      </w:r>
+    </w:p>
+    <w:p>
+      <w:pPr>
+        <w:pStyle w:val="ListParagraph"/>
+        <w:numPr>
+          <w:ilvl w:val="0"/>
+          <w:numId w:val="4"/>
+        </w:numPr>
         <w:rPr>
           <w:rFonts w:asciiTheme="majorHAnsi" w:hAnsiTheme="majorHAnsi" w:cstheme="majorHAnsi"/>
         </w:rPr>
@@ -22958,6 +23533,25 @@
       <w:rFonts w:ascii="Calibri Light" w:hAnsi="Calibri Light"/>
     </w:rPr>
   </w:style>
+  <w:style w:type="table" w:styleId="TableGrid">
+    <w:name w:val="Table Grid"/>
+    <w:basedOn w:val="TableNormal"/>
+    <w:uiPriority w:val="39"/>
+    <w:rsid w:val="00EF6DE1"/>
+    <w:pPr>
+      <w:spacing w:after="0" w:line="240" w:lineRule="auto"/>
+    </w:pPr>
+    <w:tblPr>
+      <w:tblBorders>
+        <w:top w:val="single" w:sz="4" w:space="0" w:color="auto"/>
+        <w:left w:val="single" w:sz="4" w:space="0" w:color="auto"/>
+        <w:bottom w:val="single" w:sz="4" w:space="0" w:color="auto"/>
+        <w:right w:val="single" w:sz="4" w:space="0" w:color="auto"/>
+        <w:insideH w:val="single" w:sz="4" w:space="0" w:color="auto"/>
+        <w:insideV w:val="single" w:sz="4" w:space="0" w:color="auto"/>
+      </w:tblBorders>
+    </w:tblPr>
+  </w:style>
   <w:style w:type="paragraph" w:styleId="Header">
     <w:name w:val="header"/>
     <w:basedOn w:val="Normal"/>
@@ -23338,7 +23932,7 @@
 </file>
 
 <file path=customXml/itemProps1.xml><?xml version="1.0" encoding="utf-8"?>
-<ds:datastoreItem xmlns:ds="http://schemas.openxmlformats.org/officeDocument/2006/customXml" ds:itemID="{CECAE72D-E22E-804E-B863-15DC0B6EA3CC}">
+<ds:datastoreItem xmlns:ds="http://schemas.openxmlformats.org/officeDocument/2006/customXml" ds:itemID="{1162A581-B266-104D-A7A8-786FE6EDCF9E}">
   <ds:schemaRefs>
     <ds:schemaRef ds:uri="http://schemas.openxmlformats.org/officeDocument/2006/bibliography"/>
   </ds:schemaRefs>

</xml_diff>

<commit_message>
now with raw M hifi
</commit_message>
<xml_diff>
--- a/individual_chapters/Chapter_2-Genome_assembly.docx
+++ b/individual_chapters/Chapter_2-Genome_assembly.docx
@@ -10,31 +10,13 @@
       <w:r>
         <w:t xml:space="preserve">Chapter 2 – Genome assembly of </w:t>
       </w:r>
-      <w:proofErr w:type="spellStart"/>
       <w:r>
         <w:rPr>
           <w:i/>
           <w:iCs/>
         </w:rPr>
-        <w:t>Hypomesus</w:t>
-      </w:r>
-      <w:proofErr w:type="spellEnd"/>
-      <w:r>
-        <w:rPr>
-          <w:i/>
-          <w:iCs/>
-        </w:rPr>
-        <w:t xml:space="preserve"> </w:t>
-      </w:r>
-      <w:proofErr w:type="spellStart"/>
-      <w:r>
-        <w:rPr>
-          <w:i/>
-          <w:iCs/>
-        </w:rPr>
-        <w:t>transpacificus</w:t>
-      </w:r>
-      <w:proofErr w:type="spellEnd"/>
+        <w:t>Hypomesus transpacificus</w:t>
+      </w:r>
       <w:r>
         <w:t xml:space="preserve"> (delta smelt)</w:t>
       </w:r>
@@ -325,17 +307,8 @@
           <w:rFonts w:asciiTheme="majorHAnsi" w:hAnsiTheme="majorHAnsi" w:cstheme="majorHAnsi"/>
           <w:strike/>
         </w:rPr>
-        <w:t xml:space="preserve">Long-read sequencing assembly to create Draft Assembly A using </w:t>
-      </w:r>
-      <w:proofErr w:type="spellStart"/>
-      <w:r>
-        <w:rPr>
-          <w:rFonts w:asciiTheme="majorHAnsi" w:hAnsiTheme="majorHAnsi" w:cstheme="majorHAnsi"/>
-          <w:strike/>
-        </w:rPr>
-        <w:t>ipa</w:t>
-      </w:r>
-      <w:proofErr w:type="spellEnd"/>
+        <w:t>Long-read sequencing assembly to create Draft Assembly A using ipa</w:t>
+      </w:r>
     </w:p>
     <w:p>
       <w:pPr>
@@ -394,23 +367,7 @@
           <w:rFonts w:asciiTheme="majorHAnsi" w:hAnsiTheme="majorHAnsi" w:cstheme="majorHAnsi"/>
           <w:strike/>
         </w:rPr>
-        <w:t xml:space="preserve">Anchoring Draft Assembly C scaffolds into chromosomes using </w:t>
-      </w:r>
-      <w:proofErr w:type="spellStart"/>
-      <w:r>
-        <w:rPr>
-          <w:rFonts w:asciiTheme="majorHAnsi" w:hAnsiTheme="majorHAnsi" w:cstheme="majorHAnsi"/>
-          <w:strike/>
-        </w:rPr>
-        <w:t>chromonomer</w:t>
-      </w:r>
-      <w:proofErr w:type="spellEnd"/>
-      <w:r>
-        <w:rPr>
-          <w:rFonts w:asciiTheme="majorHAnsi" w:hAnsiTheme="majorHAnsi" w:cstheme="majorHAnsi"/>
-          <w:strike/>
-        </w:rPr>
-        <w:t xml:space="preserve"> to produce a chromosome-level Final Assembly</w:t>
+        <w:t>Anchoring Draft Assembly C scaffolds into chromosomes using chromonomer to produce a chromosome-level Final Assembly</w:t>
       </w:r>
     </w:p>
     <w:p>
@@ -693,16 +650,8 @@
         <w:rPr>
           <w:rFonts w:asciiTheme="majorHAnsi" w:hAnsiTheme="majorHAnsi" w:cstheme="majorHAnsi"/>
         </w:rPr>
-        <w:t xml:space="preserve">Long-read sequencing assembly to create Draft Assembly A using </w:t>
-      </w:r>
-      <w:proofErr w:type="spellStart"/>
-      <w:r>
-        <w:rPr>
-          <w:rFonts w:asciiTheme="majorHAnsi" w:hAnsiTheme="majorHAnsi" w:cstheme="majorHAnsi"/>
-        </w:rPr>
-        <w:t>ipa</w:t>
-      </w:r>
-      <w:proofErr w:type="spellEnd"/>
+        <w:t>Long-read sequencing assembly to create Draft Assembly A using ipa</w:t>
+      </w:r>
     </w:p>
     <w:p>
       <w:pPr>
@@ -756,21 +705,7 @@
           <w:rFonts w:asciiTheme="majorHAnsi" w:hAnsiTheme="majorHAnsi" w:cstheme="majorHAnsi"/>
         </w:rPr>
         <w:lastRenderedPageBreak/>
-        <w:t xml:space="preserve">Anchoring Draft Assembly C scaffolds into chromosomes using </w:t>
-      </w:r>
-      <w:proofErr w:type="spellStart"/>
-      <w:r>
-        <w:rPr>
-          <w:rFonts w:asciiTheme="majorHAnsi" w:hAnsiTheme="majorHAnsi" w:cstheme="majorHAnsi"/>
-        </w:rPr>
-        <w:t>chromonomer</w:t>
-      </w:r>
-      <w:proofErr w:type="spellEnd"/>
-      <w:r>
-        <w:rPr>
-          <w:rFonts w:asciiTheme="majorHAnsi" w:hAnsiTheme="majorHAnsi" w:cstheme="majorHAnsi"/>
-        </w:rPr>
-        <w:t xml:space="preserve"> to produce a chromosome-level Final Assembly</w:t>
+        <w:t>Anchoring Draft Assembly C scaffolds into chromosomes using chromonomer to produce a chromosome-level Final Assembly</w:t>
       </w:r>
     </w:p>
     <w:p>
@@ -1005,23 +940,7 @@
           <w:rFonts w:asciiTheme="majorHAnsi" w:hAnsiTheme="majorHAnsi" w:cstheme="majorHAnsi"/>
           <w:color w:val="00000A"/>
         </w:rPr>
-        <w:t xml:space="preserve"> </w:t>
-      </w:r>
-      <w:proofErr w:type="spellStart"/>
-      <w:r>
-        <w:rPr>
-          <w:rFonts w:asciiTheme="majorHAnsi" w:hAnsiTheme="majorHAnsi" w:cstheme="majorHAnsi"/>
-          <w:color w:val="00000A"/>
-        </w:rPr>
-        <w:t>tktktk</w:t>
-      </w:r>
-      <w:proofErr w:type="spellEnd"/>
-      <w:r>
-        <w:rPr>
-          <w:rFonts w:asciiTheme="majorHAnsi" w:hAnsiTheme="majorHAnsi" w:cstheme="majorHAnsi"/>
-          <w:color w:val="00000A"/>
-        </w:rPr>
-        <w:t xml:space="preserve"> TRANSITION SENTENCE</w:t>
+        <w:t xml:space="preserve"> tktktk TRANSITION SENTENCE</w:t>
       </w:r>
     </w:p>
     <w:p>
@@ -1248,39 +1167,7 @@
           <w:rFonts w:asciiTheme="majorHAnsi" w:hAnsiTheme="majorHAnsi" w:cstheme="majorHAnsi"/>
           <w:color w:val="00000A"/>
         </w:rPr>
-        <w:t>mammalian assembly of its time [</w:t>
-      </w:r>
-      <w:proofErr w:type="spellStart"/>
-      <w:r>
-        <w:rPr>
-          <w:rFonts w:asciiTheme="majorHAnsi" w:hAnsiTheme="majorHAnsi" w:cstheme="majorHAnsi"/>
-          <w:color w:val="00000A"/>
-        </w:rPr>
-        <w:t>tk</w:t>
-      </w:r>
-      <w:proofErr w:type="spellEnd"/>
-      <w:r>
-        <w:rPr>
-          <w:rFonts w:asciiTheme="majorHAnsi" w:hAnsiTheme="majorHAnsi" w:cstheme="majorHAnsi"/>
-          <w:color w:val="00000A"/>
-        </w:rPr>
-        <w:t xml:space="preserve"> </w:t>
-      </w:r>
-      <w:proofErr w:type="spellStart"/>
-      <w:r>
-        <w:rPr>
-          <w:rFonts w:asciiTheme="majorHAnsi" w:hAnsiTheme="majorHAnsi" w:cstheme="majorHAnsi"/>
-          <w:color w:val="00000A"/>
-        </w:rPr>
-        <w:t>Bickhart</w:t>
-      </w:r>
-      <w:proofErr w:type="spellEnd"/>
-      <w:r>
-        <w:rPr>
-          <w:rFonts w:asciiTheme="majorHAnsi" w:hAnsiTheme="majorHAnsi" w:cstheme="majorHAnsi"/>
-          <w:color w:val="00000A"/>
-        </w:rPr>
-        <w:t xml:space="preserve"> et al 2017]. </w:t>
+        <w:t xml:space="preserve">mammalian assembly of its time [tk Bickhart et al 2017]. </w:t>
       </w:r>
       <w:r>
         <w:rPr>
@@ -1441,23 +1328,7 @@
           <w:rFonts w:asciiTheme="majorHAnsi" w:hAnsiTheme="majorHAnsi" w:cstheme="majorHAnsi"/>
           <w:color w:val="00000A"/>
         </w:rPr>
-        <w:t xml:space="preserve"> [TK </w:t>
-      </w:r>
-      <w:proofErr w:type="spellStart"/>
-      <w:r>
-        <w:rPr>
-          <w:rFonts w:asciiTheme="majorHAnsi" w:hAnsiTheme="majorHAnsi" w:cstheme="majorHAnsi"/>
-          <w:color w:val="00000A"/>
-        </w:rPr>
-        <w:t>Hotaling</w:t>
-      </w:r>
-      <w:proofErr w:type="spellEnd"/>
-      <w:r>
-        <w:rPr>
-          <w:rFonts w:asciiTheme="majorHAnsi" w:hAnsiTheme="majorHAnsi" w:cstheme="majorHAnsi"/>
-          <w:color w:val="00000A"/>
-        </w:rPr>
-        <w:t xml:space="preserve"> et al. 2021].</w:t>
+        <w:t xml:space="preserve"> [TK Hotaling et al. 2021].</w:t>
       </w:r>
       <w:r>
         <w:rPr>
@@ -1620,23 +1491,7 @@
           <w:rFonts w:asciiTheme="majorHAnsi" w:hAnsiTheme="majorHAnsi" w:cstheme="majorHAnsi"/>
           <w:color w:val="00000A"/>
         </w:rPr>
-        <w:t>ting information from a previously published linkage map [</w:t>
-      </w:r>
-      <w:proofErr w:type="spellStart"/>
-      <w:r>
-        <w:rPr>
-          <w:rFonts w:asciiTheme="majorHAnsi" w:hAnsiTheme="majorHAnsi" w:cstheme="majorHAnsi"/>
-          <w:color w:val="00000A"/>
-        </w:rPr>
-        <w:t>tk</w:t>
-      </w:r>
-      <w:proofErr w:type="spellEnd"/>
-      <w:r>
-        <w:rPr>
-          <w:rFonts w:asciiTheme="majorHAnsi" w:hAnsiTheme="majorHAnsi" w:cstheme="majorHAnsi"/>
-          <w:color w:val="00000A"/>
-        </w:rPr>
-        <w:t xml:space="preserve"> CITE Lew et al.]. </w:t>
+        <w:t xml:space="preserve">ting information from a previously published linkage map [tk CITE Lew et al.]. </w:t>
       </w:r>
       <w:r>
         <w:rPr>
@@ -1716,7 +1571,6 @@
         </w:rPr>
         <w:t xml:space="preserve">from the </w:t>
       </w:r>
-      <w:proofErr w:type="spellStart"/>
       <w:r>
         <w:rPr>
           <w:rFonts w:asciiTheme="majorHAnsi" w:hAnsiTheme="majorHAnsi" w:cstheme="majorHAnsi"/>
@@ -1724,7 +1578,6 @@
         </w:rPr>
         <w:t>Osmeridae</w:t>
       </w:r>
-      <w:proofErr w:type="spellEnd"/>
       <w:r>
         <w:rPr>
           <w:rFonts w:asciiTheme="majorHAnsi" w:hAnsiTheme="majorHAnsi" w:cstheme="majorHAnsi"/>
@@ -1776,7 +1629,6 @@
         </w:rPr>
         <w:t>three different genera (</w:t>
       </w:r>
-      <w:proofErr w:type="spellStart"/>
       <w:r>
         <w:rPr>
           <w:rFonts w:asciiTheme="majorHAnsi" w:hAnsiTheme="majorHAnsi" w:cstheme="majorHAnsi"/>
@@ -1784,9 +1636,15 @@
           <w:iCs/>
           <w:color w:val="00000A"/>
         </w:rPr>
-        <w:t>Hypomesus</w:t>
-      </w:r>
-      <w:proofErr w:type="spellEnd"/>
+        <w:t>Hypomesus, Thaleichthys</w:t>
+      </w:r>
+      <w:r>
+        <w:rPr>
+          <w:rFonts w:asciiTheme="majorHAnsi" w:hAnsiTheme="majorHAnsi" w:cstheme="majorHAnsi"/>
+          <w:color w:val="00000A"/>
+        </w:rPr>
+        <w:t xml:space="preserve">, and </w:t>
+      </w:r>
       <w:r>
         <w:rPr>
           <w:rFonts w:asciiTheme="majorHAnsi" w:hAnsiTheme="majorHAnsi" w:cstheme="majorHAnsi"/>
@@ -1794,9 +1652,57 @@
           <w:iCs/>
           <w:color w:val="00000A"/>
         </w:rPr>
-        <w:t xml:space="preserve">, </w:t>
-      </w:r>
-      <w:proofErr w:type="spellStart"/>
+        <w:t>Osmerus</w:t>
+      </w:r>
+      <w:r>
+        <w:rPr>
+          <w:rFonts w:asciiTheme="majorHAnsi" w:hAnsiTheme="majorHAnsi" w:cstheme="majorHAnsi"/>
+          <w:color w:val="00000A"/>
+        </w:rPr>
+        <w:t xml:space="preserve">) </w:t>
+      </w:r>
+      <w:r>
+        <w:rPr>
+          <w:rFonts w:asciiTheme="majorHAnsi" w:hAnsiTheme="majorHAnsi" w:cstheme="majorHAnsi"/>
+          <w:color w:val="00000A"/>
+        </w:rPr>
+        <w:t>and t</w:t>
+      </w:r>
+      <w:r>
+        <w:rPr>
+          <w:rFonts w:asciiTheme="majorHAnsi" w:hAnsiTheme="majorHAnsi" w:cstheme="majorHAnsi"/>
+          <w:color w:val="00000A"/>
+        </w:rPr>
+        <w:t xml:space="preserve">he most closely related assembly </w:t>
+      </w:r>
+      <w:r>
+        <w:rPr>
+          <w:rFonts w:asciiTheme="majorHAnsi" w:hAnsiTheme="majorHAnsi" w:cstheme="majorHAnsi"/>
+          <w:color w:val="00000A"/>
+        </w:rPr>
+        <w:t xml:space="preserve">publicly </w:t>
+      </w:r>
+      <w:r>
+        <w:rPr>
+          <w:rFonts w:asciiTheme="majorHAnsi" w:hAnsiTheme="majorHAnsi" w:cstheme="majorHAnsi"/>
+          <w:color w:val="00000A"/>
+        </w:rPr>
+        <w:t xml:space="preserve">available </w:t>
+      </w:r>
+      <w:r>
+        <w:rPr>
+          <w:rFonts w:asciiTheme="majorHAnsi" w:hAnsiTheme="majorHAnsi" w:cstheme="majorHAnsi"/>
+          <w:color w:val="00000A"/>
+        </w:rPr>
+        <w:t>was</w:t>
+      </w:r>
+      <w:r>
+        <w:rPr>
+          <w:rFonts w:asciiTheme="majorHAnsi" w:hAnsiTheme="majorHAnsi" w:cstheme="majorHAnsi"/>
+          <w:color w:val="00000A"/>
+        </w:rPr>
+        <w:t xml:space="preserve"> </w:t>
+      </w:r>
       <w:r>
         <w:rPr>
           <w:rFonts w:asciiTheme="majorHAnsi" w:hAnsiTheme="majorHAnsi" w:cstheme="majorHAnsi"/>
@@ -1804,66 +1710,56 @@
           <w:iCs/>
           <w:color w:val="00000A"/>
         </w:rPr>
-        <w:t>Thaleichthys</w:t>
-      </w:r>
-      <w:proofErr w:type="spellEnd"/>
-      <w:r>
-        <w:rPr>
-          <w:rFonts w:asciiTheme="majorHAnsi" w:hAnsiTheme="majorHAnsi" w:cstheme="majorHAnsi"/>
-          <w:color w:val="00000A"/>
-        </w:rPr>
-        <w:t xml:space="preserve">, and </w:t>
-      </w:r>
-      <w:r>
-        <w:rPr>
-          <w:rFonts w:asciiTheme="majorHAnsi" w:hAnsiTheme="majorHAnsi" w:cstheme="majorHAnsi"/>
-          <w:i/>
-          <w:iCs/>
-          <w:color w:val="00000A"/>
-        </w:rPr>
-        <w:t>Osmerus</w:t>
-      </w:r>
-      <w:r>
-        <w:rPr>
-          <w:rFonts w:asciiTheme="majorHAnsi" w:hAnsiTheme="majorHAnsi" w:cstheme="majorHAnsi"/>
-          <w:color w:val="00000A"/>
-        </w:rPr>
-        <w:t xml:space="preserve">) </w:t>
-      </w:r>
-      <w:r>
-        <w:rPr>
-          <w:rFonts w:asciiTheme="majorHAnsi" w:hAnsiTheme="majorHAnsi" w:cstheme="majorHAnsi"/>
-          <w:color w:val="00000A"/>
-        </w:rPr>
-        <w:t>and t</w:t>
-      </w:r>
-      <w:r>
-        <w:rPr>
-          <w:rFonts w:asciiTheme="majorHAnsi" w:hAnsiTheme="majorHAnsi" w:cstheme="majorHAnsi"/>
-          <w:color w:val="00000A"/>
-        </w:rPr>
-        <w:t xml:space="preserve">he most closely related assembly </w:t>
-      </w:r>
-      <w:r>
-        <w:rPr>
-          <w:rFonts w:asciiTheme="majorHAnsi" w:hAnsiTheme="majorHAnsi" w:cstheme="majorHAnsi"/>
-          <w:color w:val="00000A"/>
-        </w:rPr>
-        <w:t xml:space="preserve">publicly </w:t>
-      </w:r>
-      <w:r>
-        <w:rPr>
-          <w:rFonts w:asciiTheme="majorHAnsi" w:hAnsiTheme="majorHAnsi" w:cstheme="majorHAnsi"/>
-          <w:color w:val="00000A"/>
-        </w:rPr>
-        <w:t xml:space="preserve">available </w:t>
-      </w:r>
-      <w:r>
-        <w:rPr>
-          <w:rFonts w:asciiTheme="majorHAnsi" w:hAnsiTheme="majorHAnsi" w:cstheme="majorHAnsi"/>
-          <w:color w:val="00000A"/>
-        </w:rPr>
-        <w:t>was</w:t>
+        <w:t>Hypomesus nipponensis</w:t>
+      </w:r>
+      <w:r>
+        <w:rPr>
+          <w:rFonts w:asciiTheme="majorHAnsi" w:hAnsiTheme="majorHAnsi" w:cstheme="majorHAnsi"/>
+          <w:color w:val="00000A"/>
+        </w:rPr>
+        <w:t xml:space="preserve"> (</w:t>
+      </w:r>
+      <w:r>
+        <w:rPr>
+          <w:rFonts w:asciiTheme="majorHAnsi" w:hAnsiTheme="majorHAnsi" w:cstheme="majorHAnsi"/>
+          <w:color w:val="00000A"/>
+        </w:rPr>
+        <w:t>Pond</w:t>
+      </w:r>
+      <w:r>
+        <w:rPr>
+          <w:rFonts w:asciiTheme="majorHAnsi" w:hAnsiTheme="majorHAnsi" w:cstheme="majorHAnsi"/>
+          <w:color w:val="00000A"/>
+        </w:rPr>
+        <w:t xml:space="preserve"> smelt), a common species of smelt </w:t>
+      </w:r>
+      <w:r>
+        <w:rPr>
+          <w:rFonts w:asciiTheme="majorHAnsi" w:hAnsiTheme="majorHAnsi" w:cstheme="majorHAnsi"/>
+          <w:color w:val="00000A"/>
+        </w:rPr>
+        <w:t xml:space="preserve">endemic to and </w:t>
+      </w:r>
+      <w:r>
+        <w:rPr>
+          <w:rFonts w:asciiTheme="majorHAnsi" w:hAnsiTheme="majorHAnsi" w:cstheme="majorHAnsi"/>
+          <w:color w:val="00000A"/>
+        </w:rPr>
+        <w:t>used as a food commodity in Japan</w:t>
+      </w:r>
+      <w:r>
+        <w:rPr>
+          <w:rFonts w:asciiTheme="majorHAnsi" w:hAnsiTheme="majorHAnsi" w:cstheme="majorHAnsi"/>
+          <w:color w:val="00000A"/>
+        </w:rPr>
+        <w:t xml:space="preserve">, introduced into the SFE and known to hybridize with delta smelt [tk Dill and Cordone]. </w:t>
+      </w:r>
+      <w:r>
+        <w:rPr>
+          <w:rFonts w:asciiTheme="majorHAnsi" w:hAnsiTheme="majorHAnsi" w:cstheme="majorHAnsi"/>
+          <w:color w:val="00000A"/>
+        </w:rPr>
+        <w:t>While the</w:t>
       </w:r>
       <w:r>
         <w:rPr>
@@ -1872,117 +1768,82 @@
         </w:rPr>
         <w:t xml:space="preserve"> </w:t>
       </w:r>
-      <w:proofErr w:type="spellStart"/>
-      <w:r>
-        <w:rPr>
-          <w:rFonts w:asciiTheme="majorHAnsi" w:hAnsiTheme="majorHAnsi" w:cstheme="majorHAnsi"/>
-          <w:i/>
-          <w:iCs/>
-          <w:color w:val="00000A"/>
-        </w:rPr>
-        <w:t>Hypomesus</w:t>
-      </w:r>
-      <w:proofErr w:type="spellEnd"/>
-      <w:r>
-        <w:rPr>
-          <w:rFonts w:asciiTheme="majorHAnsi" w:hAnsiTheme="majorHAnsi" w:cstheme="majorHAnsi"/>
-          <w:i/>
-          <w:iCs/>
+      <w:r>
+        <w:rPr>
+          <w:rFonts w:asciiTheme="majorHAnsi" w:hAnsiTheme="majorHAnsi" w:cstheme="majorHAnsi"/>
+          <w:color w:val="00000A"/>
+        </w:rPr>
+        <w:t>Pond</w:t>
+      </w:r>
+      <w:r>
+        <w:rPr>
+          <w:rFonts w:asciiTheme="majorHAnsi" w:hAnsiTheme="majorHAnsi" w:cstheme="majorHAnsi"/>
+          <w:color w:val="00000A"/>
+        </w:rPr>
+        <w:t xml:space="preserve"> smelt genome</w:t>
+      </w:r>
+      <w:r>
+        <w:rPr>
+          <w:rFonts w:asciiTheme="majorHAnsi" w:hAnsiTheme="majorHAnsi" w:cstheme="majorHAnsi"/>
+          <w:color w:val="00000A"/>
+        </w:rPr>
+        <w:t>, estimated to be 464 Mbp in size</w:t>
+      </w:r>
+      <w:r>
+        <w:rPr>
+          <w:rFonts w:asciiTheme="majorHAnsi" w:hAnsiTheme="majorHAnsi" w:cstheme="majorHAnsi"/>
+          <w:color w:val="00000A"/>
+        </w:rPr>
+        <w:t xml:space="preserve"> with </w:t>
+      </w:r>
+      <w:r>
+        <w:rPr>
+          <w:rFonts w:asciiTheme="majorHAnsi" w:hAnsiTheme="majorHAnsi" w:cstheme="majorHAnsi"/>
+          <w:color w:val="00000A"/>
+        </w:rPr>
+        <w:t>2n=26</w:t>
+      </w:r>
+      <w:r>
+        <w:rPr>
+          <w:rFonts w:asciiTheme="majorHAnsi" w:hAnsiTheme="majorHAnsi" w:cstheme="majorHAnsi"/>
+          <w:color w:val="00000A"/>
+        </w:rPr>
+        <w:t>,</w:t>
+      </w:r>
+      <w:r>
+        <w:rPr>
+          <w:rFonts w:asciiTheme="majorHAnsi" w:hAnsiTheme="majorHAnsi" w:cstheme="majorHAnsi"/>
           <w:color w:val="00000A"/>
         </w:rPr>
         <w:t xml:space="preserve"> </w:t>
       </w:r>
-      <w:proofErr w:type="spellStart"/>
-      <w:r>
-        <w:rPr>
-          <w:rFonts w:asciiTheme="majorHAnsi" w:hAnsiTheme="majorHAnsi" w:cstheme="majorHAnsi"/>
-          <w:i/>
-          <w:iCs/>
-          <w:color w:val="00000A"/>
-        </w:rPr>
-        <w:t>nipponensis</w:t>
-      </w:r>
-      <w:proofErr w:type="spellEnd"/>
-      <w:r>
-        <w:rPr>
-          <w:rFonts w:asciiTheme="majorHAnsi" w:hAnsiTheme="majorHAnsi" w:cstheme="majorHAnsi"/>
-          <w:color w:val="00000A"/>
-        </w:rPr>
-        <w:t xml:space="preserve"> (</w:t>
-      </w:r>
-      <w:r>
-        <w:rPr>
-          <w:rFonts w:asciiTheme="majorHAnsi" w:hAnsiTheme="majorHAnsi" w:cstheme="majorHAnsi"/>
-          <w:color w:val="00000A"/>
-        </w:rPr>
-        <w:t>Pond</w:t>
-      </w:r>
-      <w:r>
-        <w:rPr>
-          <w:rFonts w:asciiTheme="majorHAnsi" w:hAnsiTheme="majorHAnsi" w:cstheme="majorHAnsi"/>
-          <w:color w:val="00000A"/>
-        </w:rPr>
-        <w:t xml:space="preserve"> smelt), a common species of smelt </w:t>
-      </w:r>
-      <w:r>
-        <w:rPr>
-          <w:rFonts w:asciiTheme="majorHAnsi" w:hAnsiTheme="majorHAnsi" w:cstheme="majorHAnsi"/>
-          <w:color w:val="00000A"/>
-        </w:rPr>
-        <w:t xml:space="preserve">endemic to and </w:t>
-      </w:r>
-      <w:r>
-        <w:rPr>
-          <w:rFonts w:asciiTheme="majorHAnsi" w:hAnsiTheme="majorHAnsi" w:cstheme="majorHAnsi"/>
-          <w:color w:val="00000A"/>
-        </w:rPr>
-        <w:t>used as a food commodity in Japan</w:t>
-      </w:r>
-      <w:r>
-        <w:rPr>
-          <w:rFonts w:asciiTheme="majorHAnsi" w:hAnsiTheme="majorHAnsi" w:cstheme="majorHAnsi"/>
-          <w:color w:val="00000A"/>
-        </w:rPr>
-        <w:t>, introduced into the SFE and known to hybridize with delta smelt [</w:t>
-      </w:r>
-      <w:proofErr w:type="spellStart"/>
-      <w:r>
-        <w:rPr>
-          <w:rFonts w:asciiTheme="majorHAnsi" w:hAnsiTheme="majorHAnsi" w:cstheme="majorHAnsi"/>
-          <w:color w:val="00000A"/>
-        </w:rPr>
-        <w:t>tk</w:t>
-      </w:r>
-      <w:proofErr w:type="spellEnd"/>
-      <w:r>
-        <w:rPr>
-          <w:rFonts w:asciiTheme="majorHAnsi" w:hAnsiTheme="majorHAnsi" w:cstheme="majorHAnsi"/>
-          <w:color w:val="00000A"/>
-        </w:rPr>
-        <w:t xml:space="preserve"> Dill and </w:t>
-      </w:r>
-      <w:proofErr w:type="spellStart"/>
-      <w:r>
-        <w:rPr>
-          <w:rFonts w:asciiTheme="majorHAnsi" w:hAnsiTheme="majorHAnsi" w:cstheme="majorHAnsi"/>
-          <w:color w:val="00000A"/>
-        </w:rPr>
-        <w:t>Cordone</w:t>
-      </w:r>
-      <w:proofErr w:type="spellEnd"/>
-      <w:r>
-        <w:rPr>
-          <w:rFonts w:asciiTheme="majorHAnsi" w:hAnsiTheme="majorHAnsi" w:cstheme="majorHAnsi"/>
-          <w:color w:val="00000A"/>
-        </w:rPr>
-        <w:t xml:space="preserve">]. </w:t>
-      </w:r>
-      <w:r>
-        <w:rPr>
-          <w:rFonts w:asciiTheme="majorHAnsi" w:hAnsiTheme="majorHAnsi" w:cstheme="majorHAnsi"/>
-          <w:color w:val="00000A"/>
-        </w:rPr>
-        <w:t>While the</w:t>
+      <w:r>
+        <w:rPr>
+          <w:rFonts w:asciiTheme="majorHAnsi" w:hAnsiTheme="majorHAnsi" w:cstheme="majorHAnsi"/>
+          <w:color w:val="00000A"/>
+        </w:rPr>
+        <w:t xml:space="preserve">was the most contiguous </w:t>
+      </w:r>
+      <w:r>
+        <w:rPr>
+          <w:rFonts w:asciiTheme="majorHAnsi" w:hAnsiTheme="majorHAnsi" w:cstheme="majorHAnsi"/>
+          <w:color w:val="00000A"/>
+        </w:rPr>
+        <w:t>resource within</w:t>
+      </w:r>
+      <w:r>
+        <w:rPr>
+          <w:rFonts w:asciiTheme="majorHAnsi" w:hAnsiTheme="majorHAnsi" w:cstheme="majorHAnsi"/>
+          <w:color w:val="00000A"/>
+        </w:rPr>
+        <w:t xml:space="preserve"> the </w:t>
+      </w:r>
+      <w:r>
+        <w:rPr>
+          <w:rFonts w:asciiTheme="majorHAnsi" w:hAnsiTheme="majorHAnsi" w:cstheme="majorHAnsi"/>
+          <w:color w:val="00000A"/>
+        </w:rPr>
+        <w:t>Smelt</w:t>
       </w:r>
       <w:r>
         <w:rPr>
@@ -1996,58 +1857,21 @@
           <w:rFonts w:asciiTheme="majorHAnsi" w:hAnsiTheme="majorHAnsi" w:cstheme="majorHAnsi"/>
           <w:color w:val="00000A"/>
         </w:rPr>
-        <w:t>Pond</w:t>
-      </w:r>
-      <w:r>
-        <w:rPr>
-          <w:rFonts w:asciiTheme="majorHAnsi" w:hAnsiTheme="majorHAnsi" w:cstheme="majorHAnsi"/>
-          <w:color w:val="00000A"/>
-        </w:rPr>
-        <w:t xml:space="preserve"> smelt genome</w:t>
-      </w:r>
-      <w:r>
-        <w:rPr>
-          <w:rFonts w:asciiTheme="majorHAnsi" w:hAnsiTheme="majorHAnsi" w:cstheme="majorHAnsi"/>
-          <w:color w:val="00000A"/>
-        </w:rPr>
-        <w:t xml:space="preserve">, estimated to be 464 </w:t>
-      </w:r>
-      <w:proofErr w:type="spellStart"/>
-      <w:r>
-        <w:rPr>
-          <w:rFonts w:asciiTheme="majorHAnsi" w:hAnsiTheme="majorHAnsi" w:cstheme="majorHAnsi"/>
-          <w:color w:val="00000A"/>
-        </w:rPr>
-        <w:t>Mbp</w:t>
-      </w:r>
-      <w:proofErr w:type="spellEnd"/>
-      <w:r>
-        <w:rPr>
-          <w:rFonts w:asciiTheme="majorHAnsi" w:hAnsiTheme="majorHAnsi" w:cstheme="majorHAnsi"/>
-          <w:color w:val="00000A"/>
-        </w:rPr>
-        <w:t xml:space="preserve"> in size</w:t>
-      </w:r>
-      <w:r>
-        <w:rPr>
-          <w:rFonts w:asciiTheme="majorHAnsi" w:hAnsiTheme="majorHAnsi" w:cstheme="majorHAnsi"/>
-          <w:color w:val="00000A"/>
-        </w:rPr>
-        <w:t xml:space="preserve"> with </w:t>
-      </w:r>
-      <w:r>
-        <w:rPr>
-          <w:rFonts w:asciiTheme="majorHAnsi" w:hAnsiTheme="majorHAnsi" w:cstheme="majorHAnsi"/>
-          <w:color w:val="00000A"/>
-        </w:rPr>
-        <w:t>2n=26</w:t>
-      </w:r>
-      <w:r>
-        <w:rPr>
-          <w:rFonts w:asciiTheme="majorHAnsi" w:hAnsiTheme="majorHAnsi" w:cstheme="majorHAnsi"/>
-          <w:color w:val="00000A"/>
-        </w:rPr>
-        <w:t>,</w:t>
+        <w:t xml:space="preserve">family, the assembly </w:t>
+      </w:r>
+      <w:r>
+        <w:rPr>
+          <w:rFonts w:asciiTheme="majorHAnsi" w:hAnsiTheme="majorHAnsi" w:cstheme="majorHAnsi"/>
+          <w:color w:val="00000A"/>
+        </w:rPr>
+        <w:t>was not a chromosome-level assembly with</w:t>
+      </w:r>
+      <w:r>
+        <w:rPr>
+          <w:rFonts w:asciiTheme="majorHAnsi" w:hAnsiTheme="majorHAnsi" w:cstheme="majorHAnsi"/>
+          <w:color w:val="00000A"/>
+        </w:rPr>
+        <w:t xml:space="preserve"> an N50 of 0.46 Mbp and L50 of 477</w:t>
       </w:r>
       <w:r>
         <w:rPr>
@@ -2061,85 +1885,6 @@
           <w:rFonts w:asciiTheme="majorHAnsi" w:hAnsiTheme="majorHAnsi" w:cstheme="majorHAnsi"/>
           <w:color w:val="00000A"/>
         </w:rPr>
-        <w:t xml:space="preserve">was the most contiguous </w:t>
-      </w:r>
-      <w:r>
-        <w:rPr>
-          <w:rFonts w:asciiTheme="majorHAnsi" w:hAnsiTheme="majorHAnsi" w:cstheme="majorHAnsi"/>
-          <w:color w:val="00000A"/>
-        </w:rPr>
-        <w:t>resource within</w:t>
-      </w:r>
-      <w:r>
-        <w:rPr>
-          <w:rFonts w:asciiTheme="majorHAnsi" w:hAnsiTheme="majorHAnsi" w:cstheme="majorHAnsi"/>
-          <w:color w:val="00000A"/>
-        </w:rPr>
-        <w:t xml:space="preserve"> the </w:t>
-      </w:r>
-      <w:r>
-        <w:rPr>
-          <w:rFonts w:asciiTheme="majorHAnsi" w:hAnsiTheme="majorHAnsi" w:cstheme="majorHAnsi"/>
-          <w:color w:val="00000A"/>
-        </w:rPr>
-        <w:t>Smelt</w:t>
-      </w:r>
-      <w:r>
-        <w:rPr>
-          <w:rFonts w:asciiTheme="majorHAnsi" w:hAnsiTheme="majorHAnsi" w:cstheme="majorHAnsi"/>
-          <w:color w:val="00000A"/>
-        </w:rPr>
-        <w:t xml:space="preserve"> </w:t>
-      </w:r>
-      <w:r>
-        <w:rPr>
-          <w:rFonts w:asciiTheme="majorHAnsi" w:hAnsiTheme="majorHAnsi" w:cstheme="majorHAnsi"/>
-          <w:color w:val="00000A"/>
-        </w:rPr>
-        <w:t xml:space="preserve">family, the assembly </w:t>
-      </w:r>
-      <w:r>
-        <w:rPr>
-          <w:rFonts w:asciiTheme="majorHAnsi" w:hAnsiTheme="majorHAnsi" w:cstheme="majorHAnsi"/>
-          <w:color w:val="00000A"/>
-        </w:rPr>
-        <w:t>was not a chromosome-level assembly with</w:t>
-      </w:r>
-      <w:r>
-        <w:rPr>
-          <w:rFonts w:asciiTheme="majorHAnsi" w:hAnsiTheme="majorHAnsi" w:cstheme="majorHAnsi"/>
-          <w:color w:val="00000A"/>
-        </w:rPr>
-        <w:t xml:space="preserve"> an N50 of 0.46 </w:t>
-      </w:r>
-      <w:proofErr w:type="spellStart"/>
-      <w:r>
-        <w:rPr>
-          <w:rFonts w:asciiTheme="majorHAnsi" w:hAnsiTheme="majorHAnsi" w:cstheme="majorHAnsi"/>
-          <w:color w:val="00000A"/>
-        </w:rPr>
-        <w:t>Mbp</w:t>
-      </w:r>
-      <w:proofErr w:type="spellEnd"/>
-      <w:r>
-        <w:rPr>
-          <w:rFonts w:asciiTheme="majorHAnsi" w:hAnsiTheme="majorHAnsi" w:cstheme="majorHAnsi"/>
-          <w:color w:val="00000A"/>
-        </w:rPr>
-        <w:t xml:space="preserve"> and L50 of 477</w:t>
-      </w:r>
-      <w:r>
-        <w:rPr>
-          <w:rFonts w:asciiTheme="majorHAnsi" w:hAnsiTheme="majorHAnsi" w:cstheme="majorHAnsi"/>
-          <w:color w:val="00000A"/>
-        </w:rPr>
-        <w:t xml:space="preserve"> </w:t>
-      </w:r>
-      <w:r>
-        <w:rPr>
-          <w:rFonts w:asciiTheme="majorHAnsi" w:hAnsiTheme="majorHAnsi" w:cstheme="majorHAnsi"/>
-          <w:color w:val="00000A"/>
-        </w:rPr>
         <w:t xml:space="preserve">(Table 1) </w:t>
       </w:r>
       <w:r>
@@ -2147,25 +1892,8 @@
           <w:rFonts w:asciiTheme="majorHAnsi" w:hAnsiTheme="majorHAnsi" w:cstheme="majorHAnsi"/>
           <w:color w:val="00000A"/>
         </w:rPr>
-        <w:t>[</w:t>
-      </w:r>
-      <w:proofErr w:type="spellStart"/>
-      <w:r>
-        <w:rPr>
-          <w:rFonts w:asciiTheme="majorHAnsi" w:hAnsiTheme="majorHAnsi" w:cstheme="majorHAnsi"/>
-          <w:color w:val="00000A"/>
-        </w:rPr>
-        <w:t>tk</w:t>
-      </w:r>
-      <w:proofErr w:type="spellEnd"/>
-      <w:r>
-        <w:rPr>
-          <w:rFonts w:asciiTheme="majorHAnsi" w:hAnsiTheme="majorHAnsi" w:cstheme="majorHAnsi"/>
-          <w:color w:val="00000A"/>
-        </w:rPr>
-        <w:t xml:space="preserve"> CITE </w:t>
-      </w:r>
-      <w:proofErr w:type="spellStart"/>
+        <w:t xml:space="preserve">[tk CITE </w:t>
+      </w:r>
       <w:r>
         <w:rPr>
           <w:rFonts w:asciiTheme="majorHAnsi" w:hAnsiTheme="majorHAnsi" w:cstheme="majorHAnsi"/>
@@ -2173,7 +1901,6 @@
         </w:rPr>
         <w:t>Kitada</w:t>
       </w:r>
-      <w:proofErr w:type="spellEnd"/>
       <w:r>
         <w:rPr>
           <w:rFonts w:asciiTheme="majorHAnsi" w:hAnsiTheme="majorHAnsi" w:cstheme="majorHAnsi"/>
@@ -2946,25 +2673,7 @@
                 <w:sz w:val="24"/>
                 <w:szCs w:val="24"/>
               </w:rPr>
-              <w:t xml:space="preserve">Assembly metrics from </w:t>
-            </w:r>
-            <w:proofErr w:type="spellStart"/>
-            <w:r>
-              <w:rPr>
-                <w:rFonts w:ascii="Calibri Light" w:eastAsia="Times New Roman" w:hAnsi="Calibri Light" w:cs="Calibri Light"/>
-                <w:sz w:val="24"/>
-                <w:szCs w:val="24"/>
-              </w:rPr>
-              <w:t>Osmeridae</w:t>
-            </w:r>
-            <w:proofErr w:type="spellEnd"/>
-            <w:r>
-              <w:rPr>
-                <w:rFonts w:ascii="Calibri Light" w:eastAsia="Times New Roman" w:hAnsi="Calibri Light" w:cs="Calibri Light"/>
-                <w:sz w:val="24"/>
-                <w:szCs w:val="24"/>
-              </w:rPr>
-              <w:t xml:space="preserve"> genome assemblies publicly available prior to publication of the delta smelt genome (February 04, 2022).</w:t>
+              <w:t>Assembly metrics from Osmeridae genome assemblies publicly available prior to publication of the delta smelt genome (February 04, 2022).</w:t>
             </w:r>
           </w:p>
         </w:tc>
@@ -3182,7 +2891,6 @@
                 <w:szCs w:val="24"/>
               </w:rPr>
             </w:pPr>
-            <w:proofErr w:type="spellStart"/>
             <w:r>
               <w:rPr>
                 <w:rFonts w:ascii="Calibri Light" w:eastAsia="Times New Roman" w:hAnsi="Calibri Light" w:cs="Calibri Light"/>
@@ -3191,9 +2899,8 @@
                 <w:sz w:val="24"/>
                 <w:szCs w:val="24"/>
               </w:rPr>
-              <w:t>Accesstion</w:t>
-            </w:r>
-            <w:proofErr w:type="spellEnd"/>
+              <w:t xml:space="preserve">Accesstion </w:t>
+            </w:r>
             <w:r>
               <w:rPr>
                 <w:rFonts w:ascii="Calibri Light" w:eastAsia="Times New Roman" w:hAnsi="Calibri Light" w:cs="Calibri Light"/>
@@ -3202,9 +2909,28 @@
                 <w:sz w:val="24"/>
                 <w:szCs w:val="24"/>
               </w:rPr>
-              <w:t xml:space="preserve"> </w:t>
-            </w:r>
-            <w:r>
+              <w:br/>
+              <w:t>Number</w:t>
+            </w:r>
+          </w:p>
+        </w:tc>
+        <w:tc>
+          <w:tcPr>
+            <w:tcW w:w="1493" w:type="dxa"/>
+            <w:tcBorders>
+              <w:top w:val="nil"/>
+              <w:left w:val="nil"/>
+              <w:bottom w:val="nil"/>
+              <w:right w:val="nil"/>
+            </w:tcBorders>
+            <w:shd w:val="clear" w:color="000000" w:fill="D9D9D9"/>
+            <w:vAlign w:val="bottom"/>
+            <w:hideMark/>
+          </w:tcPr>
+          <w:p>
+            <w:pPr>
+              <w:spacing w:after="0" w:line="240" w:lineRule="auto"/>
+              <w:jc w:val="center"/>
               <w:rPr>
                 <w:rFonts w:ascii="Calibri Light" w:eastAsia="Times New Roman" w:hAnsi="Calibri Light" w:cs="Calibri Light"/>
                 <w:b/>
@@ -3212,14 +2938,33 @@
                 <w:sz w:val="24"/>
                 <w:szCs w:val="24"/>
               </w:rPr>
+            </w:pPr>
+            <w:r>
+              <w:rPr>
+                <w:rFonts w:ascii="Calibri Light" w:eastAsia="Times New Roman" w:hAnsi="Calibri Light" w:cs="Calibri Light"/>
+                <w:b/>
+                <w:bCs/>
+                <w:sz w:val="24"/>
+                <w:szCs w:val="24"/>
+              </w:rPr>
+              <w:t>Assembly</w:t>
+            </w:r>
+            <w:r>
+              <w:rPr>
+                <w:rFonts w:ascii="Calibri Light" w:eastAsia="Times New Roman" w:hAnsi="Calibri Light" w:cs="Calibri Light"/>
+                <w:b/>
+                <w:bCs/>
+                <w:sz w:val="24"/>
+                <w:szCs w:val="24"/>
+              </w:rPr>
               <w:br/>
-              <w:t>Number</w:t>
-            </w:r>
-          </w:p>
-        </w:tc>
-        <w:tc>
-          <w:tcPr>
-            <w:tcW w:w="1493" w:type="dxa"/>
+              <w:t xml:space="preserve"> Level</w:t>
+            </w:r>
+          </w:p>
+        </w:tc>
+        <w:tc>
+          <w:tcPr>
+            <w:tcW w:w="1122" w:type="dxa"/>
             <w:tcBorders>
               <w:top w:val="nil"/>
               <w:left w:val="nil"/>
@@ -3250,9 +2995,27 @@
                 <w:sz w:val="24"/>
                 <w:szCs w:val="24"/>
               </w:rPr>
-              <w:t>Assembly</w:t>
-            </w:r>
-            <w:r>
+              <w:t xml:space="preserve">Coverage </w:t>
+            </w:r>
+          </w:p>
+        </w:tc>
+        <w:tc>
+          <w:tcPr>
+            <w:tcW w:w="1429" w:type="dxa"/>
+            <w:tcBorders>
+              <w:top w:val="nil"/>
+              <w:left w:val="nil"/>
+              <w:bottom w:val="nil"/>
+              <w:right w:val="nil"/>
+            </w:tcBorders>
+            <w:shd w:val="clear" w:color="000000" w:fill="D9D9D9"/>
+            <w:vAlign w:val="bottom"/>
+            <w:hideMark/>
+          </w:tcPr>
+          <w:p>
+            <w:pPr>
+              <w:spacing w:after="0" w:line="240" w:lineRule="auto"/>
+              <w:jc w:val="center"/>
               <w:rPr>
                 <w:rFonts w:ascii="Calibri Light" w:eastAsia="Times New Roman" w:hAnsi="Calibri Light" w:cs="Calibri Light"/>
                 <w:b/>
@@ -3260,14 +3023,22 @@
                 <w:sz w:val="24"/>
                 <w:szCs w:val="24"/>
               </w:rPr>
-              <w:br/>
-              <w:t xml:space="preserve"> Level</w:t>
-            </w:r>
-          </w:p>
-        </w:tc>
-        <w:tc>
-          <w:tcPr>
-            <w:tcW w:w="1122" w:type="dxa"/>
+            </w:pPr>
+            <w:r>
+              <w:rPr>
+                <w:rFonts w:ascii="Calibri Light" w:eastAsia="Times New Roman" w:hAnsi="Calibri Light" w:cs="Calibri Light"/>
+                <w:b/>
+                <w:bCs/>
+                <w:sz w:val="24"/>
+                <w:szCs w:val="24"/>
+              </w:rPr>
+              <w:t>Total sequence length</w:t>
+            </w:r>
+          </w:p>
+        </w:tc>
+        <w:tc>
+          <w:tcPr>
+            <w:tcW w:w="1064" w:type="dxa"/>
             <w:tcBorders>
               <w:top w:val="nil"/>
               <w:left w:val="nil"/>
@@ -3298,13 +3069,13 @@
                 <w:sz w:val="24"/>
                 <w:szCs w:val="24"/>
               </w:rPr>
-              <w:t xml:space="preserve">Coverage </w:t>
-            </w:r>
-          </w:p>
-        </w:tc>
-        <w:tc>
-          <w:tcPr>
-            <w:tcW w:w="1429" w:type="dxa"/>
+              <w:t>Number of scaffolds</w:t>
+            </w:r>
+          </w:p>
+        </w:tc>
+        <w:tc>
+          <w:tcPr>
+            <w:tcW w:w="1307" w:type="dxa"/>
             <w:tcBorders>
               <w:top w:val="nil"/>
               <w:left w:val="nil"/>
@@ -3335,13 +3106,13 @@
                 <w:sz w:val="24"/>
                 <w:szCs w:val="24"/>
               </w:rPr>
-              <w:t>Total sequence length</w:t>
-            </w:r>
-          </w:p>
-        </w:tc>
-        <w:tc>
-          <w:tcPr>
-            <w:tcW w:w="1064" w:type="dxa"/>
+              <w:t>Scaffold N50</w:t>
+            </w:r>
+          </w:p>
+        </w:tc>
+        <w:tc>
+          <w:tcPr>
+            <w:tcW w:w="987" w:type="dxa"/>
             <w:tcBorders>
               <w:top w:val="nil"/>
               <w:left w:val="nil"/>
@@ -3372,13 +3143,13 @@
                 <w:sz w:val="24"/>
                 <w:szCs w:val="24"/>
               </w:rPr>
-              <w:t>Number of scaffolds</w:t>
-            </w:r>
-          </w:p>
-        </w:tc>
-        <w:tc>
-          <w:tcPr>
-            <w:tcW w:w="1307" w:type="dxa"/>
+              <w:t>Scaffold L50</w:t>
+            </w:r>
+          </w:p>
+        </w:tc>
+        <w:tc>
+          <w:tcPr>
+            <w:tcW w:w="1011" w:type="dxa"/>
             <w:tcBorders>
               <w:top w:val="nil"/>
               <w:left w:val="nil"/>
@@ -3409,13 +3180,13 @@
                 <w:sz w:val="24"/>
                 <w:szCs w:val="24"/>
               </w:rPr>
-              <w:t>Scaffold N50</w:t>
-            </w:r>
-          </w:p>
-        </w:tc>
-        <w:tc>
-          <w:tcPr>
-            <w:tcW w:w="987" w:type="dxa"/>
+              <w:t>Number of contigs</w:t>
+            </w:r>
+          </w:p>
+        </w:tc>
+        <w:tc>
+          <w:tcPr>
+            <w:tcW w:w="1005" w:type="dxa"/>
             <w:tcBorders>
               <w:top w:val="nil"/>
               <w:left w:val="nil"/>
@@ -3446,13 +3217,13 @@
                 <w:sz w:val="24"/>
                 <w:szCs w:val="24"/>
               </w:rPr>
-              <w:t>Scaffold L50</w:t>
-            </w:r>
-          </w:p>
-        </w:tc>
-        <w:tc>
-          <w:tcPr>
-            <w:tcW w:w="1011" w:type="dxa"/>
+              <w:t>Contig N50</w:t>
+            </w:r>
+          </w:p>
+        </w:tc>
+        <w:tc>
+          <w:tcPr>
+            <w:tcW w:w="883" w:type="dxa"/>
             <w:tcBorders>
               <w:top w:val="nil"/>
               <w:left w:val="nil"/>
@@ -3483,13 +3254,13 @@
                 <w:sz w:val="24"/>
                 <w:szCs w:val="24"/>
               </w:rPr>
-              <w:t>Number of contigs</w:t>
-            </w:r>
-          </w:p>
-        </w:tc>
-        <w:tc>
-          <w:tcPr>
-            <w:tcW w:w="1005" w:type="dxa"/>
+              <w:t>Contig L50</w:t>
+            </w:r>
+          </w:p>
+        </w:tc>
+        <w:tc>
+          <w:tcPr>
+            <w:tcW w:w="1061" w:type="dxa"/>
             <w:tcBorders>
               <w:top w:val="nil"/>
               <w:left w:val="nil"/>
@@ -3520,103 +3291,7 @@
                 <w:sz w:val="24"/>
                 <w:szCs w:val="24"/>
               </w:rPr>
-              <w:t>Contig N50</w:t>
-            </w:r>
-          </w:p>
-        </w:tc>
-        <w:tc>
-          <w:tcPr>
-            <w:tcW w:w="883" w:type="dxa"/>
-            <w:tcBorders>
-              <w:top w:val="nil"/>
-              <w:left w:val="nil"/>
-              <w:bottom w:val="nil"/>
-              <w:right w:val="nil"/>
-            </w:tcBorders>
-            <w:shd w:val="clear" w:color="000000" w:fill="D9D9D9"/>
-            <w:vAlign w:val="bottom"/>
-            <w:hideMark/>
-          </w:tcPr>
-          <w:p>
-            <w:pPr>
-              <w:spacing w:after="0" w:line="240" w:lineRule="auto"/>
-              <w:jc w:val="center"/>
-              <w:rPr>
-                <w:rFonts w:ascii="Calibri Light" w:eastAsia="Times New Roman" w:hAnsi="Calibri Light" w:cs="Calibri Light"/>
-                <w:b/>
-                <w:bCs/>
-                <w:sz w:val="24"/>
-                <w:szCs w:val="24"/>
-              </w:rPr>
-            </w:pPr>
-            <w:r>
-              <w:rPr>
-                <w:rFonts w:ascii="Calibri Light" w:eastAsia="Times New Roman" w:hAnsi="Calibri Light" w:cs="Calibri Light"/>
-                <w:b/>
-                <w:bCs/>
-                <w:sz w:val="24"/>
-                <w:szCs w:val="24"/>
-              </w:rPr>
-              <w:t>Contig L50</w:t>
-            </w:r>
-          </w:p>
-        </w:tc>
-        <w:tc>
-          <w:tcPr>
-            <w:tcW w:w="1061" w:type="dxa"/>
-            <w:tcBorders>
-              <w:top w:val="nil"/>
-              <w:left w:val="nil"/>
-              <w:bottom w:val="nil"/>
-              <w:right w:val="nil"/>
-            </w:tcBorders>
-            <w:shd w:val="clear" w:color="000000" w:fill="D9D9D9"/>
-            <w:vAlign w:val="bottom"/>
-            <w:hideMark/>
-          </w:tcPr>
-          <w:p>
-            <w:pPr>
-              <w:spacing w:after="0" w:line="240" w:lineRule="auto"/>
-              <w:jc w:val="center"/>
-              <w:rPr>
-                <w:rFonts w:ascii="Calibri Light" w:eastAsia="Times New Roman" w:hAnsi="Calibri Light" w:cs="Calibri Light"/>
-                <w:b/>
-                <w:bCs/>
-                <w:sz w:val="24"/>
-                <w:szCs w:val="24"/>
-              </w:rPr>
-            </w:pPr>
-            <w:r>
-              <w:rPr>
-                <w:rFonts w:ascii="Calibri Light" w:eastAsia="Times New Roman" w:hAnsi="Calibri Light" w:cs="Calibri Light"/>
-                <w:b/>
-                <w:bCs/>
-                <w:sz w:val="24"/>
-                <w:szCs w:val="24"/>
-              </w:rPr>
-              <w:t xml:space="preserve">Number of </w:t>
-            </w:r>
-            <w:proofErr w:type="spellStart"/>
-            <w:r>
-              <w:rPr>
-                <w:rFonts w:ascii="Calibri Light" w:eastAsia="Times New Roman" w:hAnsi="Calibri Light" w:cs="Calibri Light"/>
-                <w:b/>
-                <w:bCs/>
-                <w:sz w:val="24"/>
-                <w:szCs w:val="24"/>
-              </w:rPr>
-              <w:t>chr.</w:t>
-            </w:r>
-            <w:proofErr w:type="spellEnd"/>
-            <w:r>
-              <w:rPr>
-                <w:rFonts w:ascii="Calibri Light" w:eastAsia="Times New Roman" w:hAnsi="Calibri Light" w:cs="Calibri Light"/>
-                <w:b/>
-                <w:bCs/>
-                <w:sz w:val="24"/>
-                <w:szCs w:val="24"/>
-              </w:rPr>
-              <w:t xml:space="preserve"> and plasmids</w:t>
+              <w:t>Number of chr. and plasmids</w:t>
             </w:r>
           </w:p>
         </w:tc>
@@ -3796,41 +3471,13 @@
                 <w:szCs w:val="24"/>
               </w:rPr>
             </w:pPr>
-            <w:proofErr w:type="spellStart"/>
-            <w:r>
-              <w:rPr>
-                <w:rFonts w:ascii="Calibri Light" w:eastAsia="Times New Roman" w:hAnsi="Calibri Light" w:cs="Calibri Light"/>
-                <w:sz w:val="24"/>
-                <w:szCs w:val="24"/>
-              </w:rPr>
-              <w:t>Hypomesus</w:t>
-            </w:r>
-            <w:proofErr w:type="spellEnd"/>
-            <w:r>
-              <w:rPr>
-                <w:rFonts w:ascii="Calibri Light" w:eastAsia="Times New Roman" w:hAnsi="Calibri Light" w:cs="Calibri Light"/>
-                <w:sz w:val="24"/>
-                <w:szCs w:val="24"/>
-              </w:rPr>
-              <w:t xml:space="preserve"> </w:t>
-            </w:r>
-            <w:proofErr w:type="spellStart"/>
-            <w:r>
-              <w:rPr>
-                <w:rFonts w:ascii="Calibri Light" w:eastAsia="Times New Roman" w:hAnsi="Calibri Light" w:cs="Calibri Light"/>
-                <w:sz w:val="24"/>
-                <w:szCs w:val="24"/>
-              </w:rPr>
-              <w:t>transpacificus</w:t>
-            </w:r>
-            <w:proofErr w:type="spellEnd"/>
-            <w:r>
-              <w:rPr>
-                <w:rFonts w:ascii="Calibri Light" w:eastAsia="Times New Roman" w:hAnsi="Calibri Light" w:cs="Calibri Light"/>
-                <w:sz w:val="24"/>
-                <w:szCs w:val="24"/>
-              </w:rPr>
-              <w:t xml:space="preserve"> (female)</w:t>
+            <w:r>
+              <w:rPr>
+                <w:rFonts w:ascii="Calibri Light" w:eastAsia="Times New Roman" w:hAnsi="Calibri Light" w:cs="Calibri Light"/>
+                <w:sz w:val="24"/>
+                <w:szCs w:val="24"/>
+              </w:rPr>
+              <w:t>Hypomesus transpacificus (female)</w:t>
             </w:r>
           </w:p>
         </w:tc>
@@ -4446,41 +4093,13 @@
                 <w:szCs w:val="24"/>
               </w:rPr>
             </w:pPr>
-            <w:proofErr w:type="spellStart"/>
-            <w:r>
-              <w:rPr>
-                <w:rFonts w:ascii="Calibri Light" w:eastAsia="Times New Roman" w:hAnsi="Calibri Light" w:cs="Calibri Light"/>
-                <w:sz w:val="24"/>
-                <w:szCs w:val="24"/>
-              </w:rPr>
-              <w:t>Hypomesus</w:t>
-            </w:r>
-            <w:proofErr w:type="spellEnd"/>
-            <w:r>
-              <w:rPr>
-                <w:rFonts w:ascii="Calibri Light" w:eastAsia="Times New Roman" w:hAnsi="Calibri Light" w:cs="Calibri Light"/>
-                <w:sz w:val="24"/>
-                <w:szCs w:val="24"/>
-              </w:rPr>
-              <w:t xml:space="preserve"> </w:t>
-            </w:r>
-            <w:proofErr w:type="spellStart"/>
-            <w:r>
-              <w:rPr>
-                <w:rFonts w:ascii="Calibri Light" w:eastAsia="Times New Roman" w:hAnsi="Calibri Light" w:cs="Calibri Light"/>
-                <w:sz w:val="24"/>
-                <w:szCs w:val="24"/>
-              </w:rPr>
-              <w:t>transpacificus</w:t>
-            </w:r>
-            <w:proofErr w:type="spellEnd"/>
-            <w:r>
-              <w:rPr>
-                <w:rFonts w:ascii="Calibri Light" w:eastAsia="Times New Roman" w:hAnsi="Calibri Light" w:cs="Calibri Light"/>
-                <w:sz w:val="24"/>
-                <w:szCs w:val="24"/>
-              </w:rPr>
-              <w:t xml:space="preserve"> (male)</w:t>
+            <w:r>
+              <w:rPr>
+                <w:rFonts w:ascii="Calibri Light" w:eastAsia="Times New Roman" w:hAnsi="Calibri Light" w:cs="Calibri Light"/>
+                <w:sz w:val="24"/>
+                <w:szCs w:val="24"/>
+              </w:rPr>
+              <w:t>Hypomesus transpacificus (male)</w:t>
             </w:r>
           </w:p>
         </w:tc>
@@ -5096,41 +4715,13 @@
                 <w:szCs w:val="24"/>
               </w:rPr>
             </w:pPr>
-            <w:proofErr w:type="spellStart"/>
-            <w:r>
-              <w:rPr>
-                <w:rFonts w:ascii="Calibri Light" w:eastAsia="Times New Roman" w:hAnsi="Calibri Light" w:cs="Calibri Light"/>
-                <w:sz w:val="24"/>
-                <w:szCs w:val="24"/>
-              </w:rPr>
-              <w:t>Thaleichthys</w:t>
-            </w:r>
-            <w:proofErr w:type="spellEnd"/>
-            <w:r>
-              <w:rPr>
-                <w:rFonts w:ascii="Calibri Light" w:eastAsia="Times New Roman" w:hAnsi="Calibri Light" w:cs="Calibri Light"/>
-                <w:sz w:val="24"/>
-                <w:szCs w:val="24"/>
-              </w:rPr>
-              <w:t xml:space="preserve"> </w:t>
-            </w:r>
-            <w:proofErr w:type="spellStart"/>
-            <w:r>
-              <w:rPr>
-                <w:rFonts w:ascii="Calibri Light" w:eastAsia="Times New Roman" w:hAnsi="Calibri Light" w:cs="Calibri Light"/>
-                <w:sz w:val="24"/>
-                <w:szCs w:val="24"/>
-              </w:rPr>
-              <w:t>pacificus</w:t>
-            </w:r>
-            <w:proofErr w:type="spellEnd"/>
-            <w:r>
-              <w:rPr>
-                <w:rFonts w:ascii="Calibri Light" w:eastAsia="Times New Roman" w:hAnsi="Calibri Light" w:cs="Calibri Light"/>
-                <w:sz w:val="24"/>
-                <w:szCs w:val="24"/>
-              </w:rPr>
-              <w:t xml:space="preserve"> (eulachon)</w:t>
+            <w:r>
+              <w:rPr>
+                <w:rFonts w:ascii="Calibri Light" w:eastAsia="Times New Roman" w:hAnsi="Calibri Light" w:cs="Calibri Light"/>
+                <w:sz w:val="24"/>
+                <w:szCs w:val="24"/>
+              </w:rPr>
+              <w:t>Thaleichthys pacificus (eulachon)</w:t>
             </w:r>
           </w:p>
         </w:tc>
@@ -6368,41 +5959,13 @@
                 <w:szCs w:val="24"/>
               </w:rPr>
             </w:pPr>
-            <w:proofErr w:type="spellStart"/>
-            <w:r>
-              <w:rPr>
-                <w:rFonts w:ascii="Calibri Light" w:eastAsia="Times New Roman" w:hAnsi="Calibri Light" w:cs="Calibri Light"/>
-                <w:sz w:val="24"/>
-                <w:szCs w:val="24"/>
-              </w:rPr>
-              <w:t>Hypomesus</w:t>
-            </w:r>
-            <w:proofErr w:type="spellEnd"/>
-            <w:r>
-              <w:rPr>
-                <w:rFonts w:ascii="Calibri Light" w:eastAsia="Times New Roman" w:hAnsi="Calibri Light" w:cs="Calibri Light"/>
-                <w:sz w:val="24"/>
-                <w:szCs w:val="24"/>
-              </w:rPr>
-              <w:t xml:space="preserve"> </w:t>
-            </w:r>
-            <w:proofErr w:type="spellStart"/>
-            <w:r>
-              <w:rPr>
-                <w:rFonts w:ascii="Calibri Light" w:eastAsia="Times New Roman" w:hAnsi="Calibri Light" w:cs="Calibri Light"/>
-                <w:sz w:val="24"/>
-                <w:szCs w:val="24"/>
-              </w:rPr>
-              <w:t>nipponensis</w:t>
-            </w:r>
-            <w:proofErr w:type="spellEnd"/>
-            <w:r>
-              <w:rPr>
-                <w:rFonts w:ascii="Calibri Light" w:eastAsia="Times New Roman" w:hAnsi="Calibri Light" w:cs="Calibri Light"/>
-                <w:sz w:val="24"/>
-                <w:szCs w:val="24"/>
-              </w:rPr>
-              <w:t xml:space="preserve"> (Pond smelt)</w:t>
+            <w:r>
+              <w:rPr>
+                <w:rFonts w:ascii="Calibri Light" w:eastAsia="Times New Roman" w:hAnsi="Calibri Light" w:cs="Calibri Light"/>
+                <w:sz w:val="24"/>
+                <w:szCs w:val="24"/>
+              </w:rPr>
+              <w:t>Hypomesus nipponensis (Pond smelt)</w:t>
             </w:r>
           </w:p>
         </w:tc>
@@ -7712,21 +7275,7 @@
         <w:rPr>
           <w:rFonts w:asciiTheme="majorHAnsi" w:hAnsiTheme="majorHAnsi" w:cstheme="majorHAnsi"/>
         </w:rPr>
-        <w:t xml:space="preserve">. Fish were euthanized according to IACUC protocol #21533. After euthanasia, we dissected the fish, sampled tissue including muscle, internal organs (heart, </w:t>
-      </w:r>
-      <w:proofErr w:type="gramStart"/>
-      <w:r>
-        <w:rPr>
-          <w:rFonts w:asciiTheme="majorHAnsi" w:hAnsiTheme="majorHAnsi" w:cstheme="majorHAnsi"/>
-        </w:rPr>
-        <w:t>liver</w:t>
-      </w:r>
-      <w:proofErr w:type="gramEnd"/>
-      <w:r>
-        <w:rPr>
-          <w:rFonts w:asciiTheme="majorHAnsi" w:hAnsiTheme="majorHAnsi" w:cstheme="majorHAnsi"/>
-        </w:rPr>
-        <w:t xml:space="preserve"> and spleen) and gills, immediately flash froze all tissue samples</w:t>
+        <w:t>. Fish were euthanized according to IACUC protocol #21533. After euthanasia, we dissected the fish, sampled tissue including muscle, internal organs (heart, liver and spleen) and gills, immediately flash froze all tissue samples</w:t>
       </w:r>
       <w:r>
         <w:rPr>
@@ -7768,41 +7317,13 @@
         <w:rPr>
           <w:rFonts w:asciiTheme="majorHAnsi" w:hAnsiTheme="majorHAnsi" w:cstheme="majorHAnsi"/>
         </w:rPr>
-        <w:t xml:space="preserve"> two storage methods known to be conducive to HMW gDNA sequencing in different organisms [</w:t>
-      </w:r>
-      <w:proofErr w:type="spellStart"/>
-      <w:r>
-        <w:rPr>
-          <w:rFonts w:asciiTheme="majorHAnsi" w:hAnsiTheme="majorHAnsi" w:cstheme="majorHAnsi"/>
-        </w:rPr>
-        <w:t>tk</w:t>
-      </w:r>
-      <w:proofErr w:type="spellEnd"/>
-      <w:r>
-        <w:rPr>
-          <w:rFonts w:asciiTheme="majorHAnsi" w:hAnsiTheme="majorHAnsi" w:cstheme="majorHAnsi"/>
-        </w:rPr>
-        <w:t xml:space="preserve"> </w:t>
-      </w:r>
-      <w:r>
-        <w:rPr>
-          <w:rFonts w:asciiTheme="majorHAnsi" w:hAnsiTheme="majorHAnsi" w:cstheme="majorHAnsi"/>
-        </w:rPr>
-        <w:t xml:space="preserve">Patrick 2016, </w:t>
-      </w:r>
-      <w:proofErr w:type="spellStart"/>
-      <w:r>
-        <w:rPr>
-          <w:rFonts w:asciiTheme="majorHAnsi" w:hAnsiTheme="majorHAnsi" w:cstheme="majorHAnsi"/>
-        </w:rPr>
-        <w:t>Wasko</w:t>
-      </w:r>
-      <w:proofErr w:type="spellEnd"/>
-      <w:r>
-        <w:rPr>
-          <w:rFonts w:asciiTheme="majorHAnsi" w:hAnsiTheme="majorHAnsi" w:cstheme="majorHAnsi"/>
-        </w:rPr>
-        <w:t xml:space="preserve"> 2018?</w:t>
+        <w:t xml:space="preserve"> two storage methods known to be conducive to HMW gDNA sequencing in different organisms [tk </w:t>
+      </w:r>
+      <w:r>
+        <w:rPr>
+          <w:rFonts w:asciiTheme="majorHAnsi" w:hAnsiTheme="majorHAnsi" w:cstheme="majorHAnsi"/>
+        </w:rPr>
+        <w:t>Patrick 2016, Wasko 2018?</w:t>
       </w:r>
       <w:r>
         <w:rPr>
@@ -7870,21 +7391,7 @@
         <w:rPr>
           <w:rFonts w:asciiTheme="majorHAnsi" w:hAnsiTheme="majorHAnsi" w:cstheme="majorHAnsi"/>
         </w:rPr>
-        <w:t xml:space="preserve"> protocol as described by </w:t>
-      </w:r>
-      <w:proofErr w:type="spellStart"/>
-      <w:r>
-        <w:rPr>
-          <w:rFonts w:asciiTheme="majorHAnsi" w:hAnsiTheme="majorHAnsi" w:cstheme="majorHAnsi"/>
-        </w:rPr>
-        <w:t>Wasko</w:t>
-      </w:r>
-      <w:proofErr w:type="spellEnd"/>
-      <w:r>
-        <w:rPr>
-          <w:rFonts w:asciiTheme="majorHAnsi" w:hAnsiTheme="majorHAnsi" w:cstheme="majorHAnsi"/>
-        </w:rPr>
-        <w:t xml:space="preserve"> et al.</w:t>
+        <w:t xml:space="preserve"> protocol as described by Wasko et al.</w:t>
       </w:r>
       <w:r>
         <w:rPr>
@@ -7896,41 +7403,13 @@
         <w:rPr>
           <w:rFonts w:asciiTheme="majorHAnsi" w:hAnsiTheme="majorHAnsi" w:cstheme="majorHAnsi"/>
         </w:rPr>
-        <w:t>[</w:t>
-      </w:r>
-      <w:proofErr w:type="spellStart"/>
-      <w:r>
-        <w:rPr>
-          <w:rFonts w:asciiTheme="majorHAnsi" w:hAnsiTheme="majorHAnsi" w:cstheme="majorHAnsi"/>
-        </w:rPr>
-        <w:t>tk</w:t>
-      </w:r>
-      <w:proofErr w:type="spellEnd"/>
-      <w:r>
-        <w:rPr>
-          <w:rFonts w:asciiTheme="majorHAnsi" w:hAnsiTheme="majorHAnsi" w:cstheme="majorHAnsi"/>
-        </w:rPr>
-        <w:t xml:space="preserve"> CITE]</w:t>
-      </w:r>
-      <w:r>
-        <w:rPr>
-          <w:rFonts w:asciiTheme="majorHAnsi" w:hAnsiTheme="majorHAnsi" w:cstheme="majorHAnsi"/>
-        </w:rPr>
-        <w:t>. Briefly, ~25-50mg of flash frozen back muscle tissue and scales from a male and female individual were homogenized using liquid nitrogen grinding. Tissue was lysed in a buffer containing 10 mM Tris-HCl pH 8.0, 125 mM NaCl, 10 mM EDTA pH 8.0, 0.5 %SDS, 4M urea and 10mg/ml Proteinase K. The lysate was cleaned with equal volumes of phenol/chloroform using phase lock gels (</w:t>
-      </w:r>
-      <w:proofErr w:type="spellStart"/>
-      <w:r>
-        <w:rPr>
-          <w:rFonts w:asciiTheme="majorHAnsi" w:hAnsiTheme="majorHAnsi" w:cstheme="majorHAnsi"/>
-        </w:rPr>
-        <w:t>Quantabio</w:t>
-      </w:r>
-      <w:proofErr w:type="spellEnd"/>
-      <w:r>
-        <w:rPr>
-          <w:rFonts w:asciiTheme="majorHAnsi" w:hAnsiTheme="majorHAnsi" w:cstheme="majorHAnsi"/>
-        </w:rPr>
-        <w:t xml:space="preserve"> Cat # 2302830). The DNA was precipitated by adding NaCl to the final concentration of 0.3M and 2X volume of </w:t>
+        <w:t>[tk CITE]</w:t>
+      </w:r>
+      <w:r>
+        <w:rPr>
+          <w:rFonts w:asciiTheme="majorHAnsi" w:hAnsiTheme="majorHAnsi" w:cstheme="majorHAnsi"/>
+        </w:rPr>
+        <w:t xml:space="preserve">. Briefly, ~25-50mg of flash frozen back muscle tissue and scales from a male and female individual were homogenized using liquid nitrogen grinding. Tissue was lysed in a buffer containing 10 mM Tris-HCl pH 8.0, 125 mM NaCl, 10 mM EDTA pH 8.0, 0.5 %SDS, 4M urea and 10mg/ml Proteinase K. The lysate was cleaned with equal volumes of phenol/chloroform using phase lock gels (Quantabio Cat # 2302830). The DNA was precipitated by adding NaCl to the final concentration of 0.3M and 2X volume of </w:t>
       </w:r>
       <w:r>
         <w:rPr>
@@ -7942,21 +7421,7 @@
         <w:rPr>
           <w:rFonts w:asciiTheme="majorHAnsi" w:hAnsiTheme="majorHAnsi" w:cstheme="majorHAnsi"/>
         </w:rPr>
-        <w:t xml:space="preserve"> ethanol. The DNA pellet was twice washed with 70% ethanol and resuspended in an elution buffer (10mM Tris, pH 8.0). The integrity of the high-molecular-weight DNA was verified on a Pippin Pulse gel electrophoresis system (Sage Sciences, Beverly, MA). Purity of the DNA was accessed by measuring 260/280 and 260/230 absorbance ratios on </w:t>
-      </w:r>
-      <w:proofErr w:type="spellStart"/>
-      <w:r>
-        <w:rPr>
-          <w:rFonts w:asciiTheme="majorHAnsi" w:hAnsiTheme="majorHAnsi" w:cstheme="majorHAnsi"/>
-        </w:rPr>
-        <w:t>NanoDrop</w:t>
-      </w:r>
-      <w:proofErr w:type="spellEnd"/>
-      <w:r>
-        <w:rPr>
-          <w:rFonts w:asciiTheme="majorHAnsi" w:hAnsiTheme="majorHAnsi" w:cstheme="majorHAnsi"/>
-        </w:rPr>
-        <w:t>.</w:t>
+        <w:t xml:space="preserve"> ethanol. The DNA pellet was twice washed with 70% ethanol and resuspended in an elution buffer (10mM Tris, pH 8.0). The integrity of the high-molecular-weight DNA was verified on a Pippin Pulse gel electrophoresis system (Sage Sciences, Beverly, MA). Purity of the DNA was accessed by measuring 260/280 and 260/230 absorbance ratios on NanoDrop.</w:t>
       </w:r>
       <w:r>
         <w:rPr>
@@ -8008,35 +7473,7 @@
         <w:rPr>
           <w:rFonts w:asciiTheme="majorHAnsi" w:hAnsiTheme="majorHAnsi" w:cstheme="majorHAnsi"/>
         </w:rPr>
-        <w:t xml:space="preserve">Genomic DNA was adjusted to a concentration of 0.91 ng/µl and 1.14 ng of template gDNA was loaded on a Chromium Genome Chip. Whole genome sequencing libraries were prepared using Chromium Genome Library &amp; Gel Bead Kit v.2 (10X Genomics, cat. 120258), Chromium Genome Chip Kit v.2 (10X Genomics, cat. 120257), Chromium i7 Multiplex Kit (10X Genomics, cat. 120262) and Chromium controller according to manufacturer’s instructions with one modification. Briefly, gDNA was combined with Master Mix, a library of Genome Gel Beads, and partitioning oil to create Gel Bead-in-Emulsions (GEMs) on a Chromium Genome Chip. The GEMs were isothermally amplified with primers containing an Illumina Read 1 sequencing primer, a unique 16-bp 10X barcode and a 6-bp random primer sequence, and bar-coded DNA fragments were recovered for Illumina library construction. The amount and fragment size of post-GEM DNA was quantified prior using a Bioanalyzer 2100 with an Agilent High sensitivity DNA kit (Agilent, cat. 5067-4626). Prior to Illumina library construction, the GEM amplification product was sheared on an E220 Focused </w:t>
-      </w:r>
-      <w:proofErr w:type="spellStart"/>
-      <w:r>
-        <w:rPr>
-          <w:rFonts w:asciiTheme="majorHAnsi" w:hAnsiTheme="majorHAnsi" w:cstheme="majorHAnsi"/>
-        </w:rPr>
-        <w:t>Ultrasonicator</w:t>
-      </w:r>
-      <w:proofErr w:type="spellEnd"/>
-      <w:r>
-        <w:rPr>
-          <w:rFonts w:asciiTheme="majorHAnsi" w:hAnsiTheme="majorHAnsi" w:cstheme="majorHAnsi"/>
-        </w:rPr>
-        <w:t xml:space="preserve"> (</w:t>
-      </w:r>
-      <w:proofErr w:type="spellStart"/>
-      <w:r>
-        <w:rPr>
-          <w:rFonts w:asciiTheme="majorHAnsi" w:hAnsiTheme="majorHAnsi" w:cstheme="majorHAnsi"/>
-        </w:rPr>
-        <w:t>Covaris</w:t>
-      </w:r>
-      <w:proofErr w:type="spellEnd"/>
-      <w:r>
-        <w:rPr>
-          <w:rFonts w:asciiTheme="majorHAnsi" w:hAnsiTheme="majorHAnsi" w:cstheme="majorHAnsi"/>
-        </w:rPr>
-        <w:t xml:space="preserve">, Woburn, MA) to approximately 350bp (50 seconds at peak power = 175, duty factor = 10, and cycle/burst = 200). Then, the sheared GEMs were converted to a sequencing library following the 10X standard operating procedure. </w:t>
+        <w:t xml:space="preserve">Genomic DNA was adjusted to a concentration of 0.91 ng/µl and 1.14 ng of template gDNA was loaded on a Chromium Genome Chip. Whole genome sequencing libraries were prepared using Chromium Genome Library &amp; Gel Bead Kit v.2 (10X Genomics, cat. 120258), Chromium Genome Chip Kit v.2 (10X Genomics, cat. 120257), Chromium i7 Multiplex Kit (10X Genomics, cat. 120262) and Chromium controller according to manufacturer’s instructions with one modification. Briefly, gDNA was combined with Master Mix, a library of Genome Gel Beads, and partitioning oil to create Gel Bead-in-Emulsions (GEMs) on a Chromium Genome Chip. The GEMs were isothermally amplified with primers containing an Illumina Read 1 sequencing primer, a unique 16-bp 10X barcode and a 6-bp random primer sequence, and bar-coded DNA fragments were recovered for Illumina library construction. The amount and fragment size of post-GEM DNA was quantified prior using a Bioanalyzer 2100 with an Agilent High sensitivity DNA kit (Agilent, cat. 5067-4626). Prior to Illumina library construction, the GEM amplification product was sheared on an E220 Focused Ultrasonicator (Covaris, Woburn, MA) to approximately 350bp (50 seconds at peak power = 175, duty factor = 10, and cycle/burst = 200). Then, the sheared GEMs were converted to a sequencing library following the 10X standard operating procedure. </w:t>
       </w:r>
     </w:p>
     <w:p>
@@ -8140,21 +7577,7 @@
         <w:rPr>
           <w:rFonts w:asciiTheme="majorHAnsi" w:hAnsiTheme="majorHAnsi" w:cstheme="majorHAnsi"/>
         </w:rPr>
-        <w:t xml:space="preserve"> [</w:t>
-      </w:r>
-      <w:proofErr w:type="spellStart"/>
-      <w:r>
-        <w:rPr>
-          <w:rFonts w:asciiTheme="majorHAnsi" w:hAnsiTheme="majorHAnsi" w:cstheme="majorHAnsi"/>
-        </w:rPr>
-        <w:t>tk</w:t>
-      </w:r>
-      <w:proofErr w:type="spellEnd"/>
-      <w:r>
-        <w:rPr>
-          <w:rFonts w:asciiTheme="majorHAnsi" w:hAnsiTheme="majorHAnsi" w:cstheme="majorHAnsi"/>
-        </w:rPr>
-        <w:t xml:space="preserve"> CITE]</w:t>
+        <w:t xml:space="preserve"> [tk CITE]</w:t>
       </w:r>
       <w:r>
         <w:rPr>
@@ -8232,177 +7655,153 @@
         <w:rPr>
           <w:rFonts w:ascii="Courier" w:hAnsi="Courier" w:cstheme="majorHAnsi"/>
         </w:rPr>
-        <w:t xml:space="preserve">kat </w:t>
-      </w:r>
-      <w:proofErr w:type="spellStart"/>
+        <w:t>kat gcp</w:t>
+      </w:r>
+      <w:r>
+        <w:rPr>
+          <w:rFonts w:asciiTheme="majorHAnsi" w:hAnsiTheme="majorHAnsi" w:cstheme="majorHAnsi"/>
+        </w:rPr>
+        <w:t>, a</w:t>
+      </w:r>
+      <w:r>
+        <w:rPr>
+          <w:rFonts w:asciiTheme="majorHAnsi" w:hAnsiTheme="majorHAnsi" w:cstheme="majorHAnsi"/>
+        </w:rPr>
+        <w:t xml:space="preserve">nd </w:t>
+      </w:r>
       <w:r>
         <w:rPr>
           <w:rFonts w:ascii="Courier" w:hAnsi="Courier" w:cstheme="majorHAnsi"/>
         </w:rPr>
-        <w:t>gcp</w:t>
-      </w:r>
-      <w:proofErr w:type="spellEnd"/>
-      <w:r>
-        <w:rPr>
-          <w:rFonts w:asciiTheme="majorHAnsi" w:hAnsiTheme="majorHAnsi" w:cstheme="majorHAnsi"/>
-        </w:rPr>
-        <w:t>, a</w:t>
-      </w:r>
-      <w:r>
-        <w:rPr>
-          <w:rFonts w:asciiTheme="majorHAnsi" w:hAnsiTheme="majorHAnsi" w:cstheme="majorHAnsi"/>
-        </w:rPr>
-        <w:t xml:space="preserve">nd </w:t>
+        <w:t>kat comp</w:t>
+      </w:r>
+      <w:r>
+        <w:rPr>
+          <w:rFonts w:asciiTheme="majorHAnsi" w:hAnsiTheme="majorHAnsi" w:cstheme="majorHAnsi"/>
+        </w:rPr>
+        <w:t>) using the software program KAT</w:t>
+      </w:r>
+      <w:r>
+        <w:rPr>
+          <w:rFonts w:asciiTheme="majorHAnsi" w:hAnsiTheme="majorHAnsi" w:cstheme="majorHAnsi"/>
+        </w:rPr>
+        <w:fldChar w:fldCharType="begin"/>
+      </w:r>
+      <w:r>
+        <w:rPr>
+          <w:rFonts w:asciiTheme="majorHAnsi" w:hAnsiTheme="majorHAnsi" w:cstheme="majorHAnsi"/>
+        </w:rPr>
+        <w:instrText xml:space="preserve"> ADDIN ZOTERO_ITEM CSL_CITATION {"citationID":"rTYXloYS","properties":{"formattedCitation":"\\super 20\\nosupersub{}","plainCitation":"20","noteIndex":0},"citationItems":[{"id":"YezxCNvE/99D0KFLa","uris":["http://www.mendeley.com/documents/?uuid=43a8ae2e-f1ec-43c6-bfda-7c0d5b6f55ee"],"uri":["http://www.mendeley.com/documents/?uuid=43a8ae2e-f1ec-43c6-bfda-7c0d5b6f55ee"],"itemData":{"DOI":"10.1093/bioinformatics/btw663","author":[{"dropping-particle":"","family":"Mapleson","given":"Daniel","non-dropping-particle":"","parse-names":false,"suffix":""},{"dropping-particle":"","family":"Accinelli","given":"Gonzalo Garcia","non-dropping-particle":"","parse-names":false,"suffix":""},{"dropping-particle":"","family":"Kettleborough","given":"George","non-dropping-particle":"","parse-names":false,"suffix":""},{"dropping-particle":"","family":"Wright","given":"Jonathan","non-dropping-particle":"","parse-names":false,"suffix":""},{"dropping-particle":"","family":"Clavijo","given":"Bernardo J","non-dropping-particle":"","parse-names":false,"suffix":""}],"id":"ITEM-1","issue":"November 2016","issued":{"date-parts":[["2017"]]},"page":"574-576","title":"Sequence analysis KAT : a K-mer analysis toolkit to quality control NGS datasets and genome assemblies","type":"article-journal","volume":"33"}}],"schema":"https://github.com/citation-style-language/schema/raw/master/csl-citation.json"} </w:instrText>
+      </w:r>
+      <w:r>
+        <w:rPr>
+          <w:rFonts w:asciiTheme="majorHAnsi" w:hAnsiTheme="majorHAnsi" w:cstheme="majorHAnsi"/>
+        </w:rPr>
+        <w:fldChar w:fldCharType="separate"/>
+      </w:r>
+      <w:r>
+        <w:rPr>
+          <w:rFonts w:asciiTheme="majorHAnsi" w:hAnsiTheme="majorHAnsi" w:cstheme="majorHAnsi"/>
+          <w:vertAlign w:val="superscript"/>
+        </w:rPr>
+        <w:t>20</w:t>
+      </w:r>
+      <w:r>
+        <w:rPr>
+          <w:rFonts w:asciiTheme="majorHAnsi" w:hAnsiTheme="majorHAnsi" w:cstheme="majorHAnsi"/>
+        </w:rPr>
+        <w:fldChar w:fldCharType="end"/>
+      </w:r>
+      <w:r>
+        <w:rPr>
+          <w:rFonts w:asciiTheme="majorHAnsi" w:hAnsiTheme="majorHAnsi" w:cstheme="majorHAnsi"/>
+        </w:rPr>
+        <w:t xml:space="preserve">. Each step splits sequencing data into sub-sequences of a given length, or k-mers, and plots out frequencies, or comparisons, to visually inspect the data for quality issues. We looked for signs of </w:t>
+      </w:r>
+      <w:r>
+        <w:rPr>
+          <w:rFonts w:asciiTheme="majorHAnsi" w:hAnsiTheme="majorHAnsi" w:cstheme="majorHAnsi"/>
+        </w:rPr>
+        <w:t xml:space="preserve">bacterial and organelle </w:t>
+      </w:r>
+      <w:r>
+        <w:rPr>
+          <w:rFonts w:asciiTheme="majorHAnsi" w:hAnsiTheme="majorHAnsi" w:cstheme="majorHAnsi"/>
+        </w:rPr>
+        <w:t xml:space="preserve">contamination using </w:t>
       </w:r>
       <w:r>
         <w:rPr>
           <w:rFonts w:ascii="Courier" w:hAnsi="Courier" w:cstheme="majorHAnsi"/>
         </w:rPr>
-        <w:t>kat comp</w:t>
-      </w:r>
-      <w:r>
-        <w:rPr>
-          <w:rFonts w:asciiTheme="majorHAnsi" w:hAnsiTheme="majorHAnsi" w:cstheme="majorHAnsi"/>
-        </w:rPr>
-        <w:t>) using the software program KAT</w:t>
-      </w:r>
-      <w:r>
-        <w:rPr>
-          <w:rFonts w:asciiTheme="majorHAnsi" w:hAnsiTheme="majorHAnsi" w:cstheme="majorHAnsi"/>
-        </w:rPr>
-        <w:fldChar w:fldCharType="begin"/>
-      </w:r>
-      <w:r>
-        <w:rPr>
-          <w:rFonts w:asciiTheme="majorHAnsi" w:hAnsiTheme="majorHAnsi" w:cstheme="majorHAnsi"/>
-        </w:rPr>
-        <w:instrText xml:space="preserve"> ADDIN ZOTERO_ITEM CSL_CITATION {"citationID":"rTYXloYS","properties":{"formattedCitation":"\\super 20\\nosupersub{}","plainCitation":"20","noteIndex":0},"citationItems":[{"id":"YezxCNvE/99D0KFLa","uris":["http://www.mendeley.com/documents/?uuid=43a8ae2e-f1ec-43c6-bfda-7c0d5b6f55ee"],"uri":["http://www.mendeley.com/documents/?uuid=43a8ae2e-f1ec-43c6-bfda-7c0d5b6f55ee"],"itemData":{"DOI":"10.1093/bioinformatics/btw663","author":[{"dropping-particle":"","family":"Mapleson","given":"Daniel","non-dropping-particle":"","parse-names":false,"suffix":""},{"dropping-particle":"","family":"Accinelli","given":"Gonzalo Garcia","non-dropping-particle":"","parse-names":false,"suffix":""},{"dropping-particle":"","family":"Kettleborough","given":"George","non-dropping-particle":"","parse-names":false,"suffix":""},{"dropping-particle":"","family":"Wright","given":"Jonathan","non-dropping-particle":"","parse-names":false,"suffix":""},{"dropping-particle":"","family":"Clavijo","given":"Bernardo J","non-dropping-particle":"","parse-names":false,"suffix":""}],"id":"ITEM-1","issue":"November 2016","issued":{"date-parts":[["2017"]]},"page":"574-576","title":"Sequence analysis KAT : a K-mer analysis toolkit to quality control NGS datasets and genome assemblies","type":"article-journal","volume":"33"}}],"schema":"https://github.com/citation-style-language/schema/raw/master/csl-citation.json"} </w:instrText>
-      </w:r>
-      <w:r>
-        <w:rPr>
-          <w:rFonts w:asciiTheme="majorHAnsi" w:hAnsiTheme="majorHAnsi" w:cstheme="majorHAnsi"/>
-        </w:rPr>
-        <w:fldChar w:fldCharType="separate"/>
-      </w:r>
-      <w:r>
-        <w:rPr>
-          <w:rFonts w:asciiTheme="majorHAnsi" w:hAnsiTheme="majorHAnsi" w:cstheme="majorHAnsi"/>
-          <w:vertAlign w:val="superscript"/>
-        </w:rPr>
-        <w:t>20</w:t>
-      </w:r>
-      <w:r>
-        <w:rPr>
-          <w:rFonts w:asciiTheme="majorHAnsi" w:hAnsiTheme="majorHAnsi" w:cstheme="majorHAnsi"/>
-        </w:rPr>
-        <w:fldChar w:fldCharType="end"/>
-      </w:r>
-      <w:r>
-        <w:rPr>
-          <w:rFonts w:asciiTheme="majorHAnsi" w:hAnsiTheme="majorHAnsi" w:cstheme="majorHAnsi"/>
-        </w:rPr>
-        <w:t xml:space="preserve">. Each step splits sequencing data into sub-sequences of a given length, or k-mers, and plots out frequencies, or comparisons, to visually inspect the data for quality issues. We looked for signs of </w:t>
-      </w:r>
-      <w:r>
-        <w:rPr>
-          <w:rFonts w:asciiTheme="majorHAnsi" w:hAnsiTheme="majorHAnsi" w:cstheme="majorHAnsi"/>
-        </w:rPr>
-        <w:t xml:space="preserve">bacterial and organelle </w:t>
-      </w:r>
-      <w:r>
-        <w:rPr>
-          <w:rFonts w:asciiTheme="majorHAnsi" w:hAnsiTheme="majorHAnsi" w:cstheme="majorHAnsi"/>
-        </w:rPr>
-        <w:t xml:space="preserve">contamination using </w:t>
+        <w:t>kat hist</w:t>
+      </w:r>
+      <w:r>
+        <w:rPr>
+          <w:rFonts w:asciiTheme="majorHAnsi" w:hAnsiTheme="majorHAnsi" w:cstheme="majorHAnsi"/>
+        </w:rPr>
+        <w:t xml:space="preserve"> and </w:t>
       </w:r>
       <w:r>
         <w:rPr>
           <w:rFonts w:ascii="Courier" w:hAnsi="Courier" w:cstheme="majorHAnsi"/>
         </w:rPr>
+        <w:t>kat gcp</w:t>
+      </w:r>
+      <w:r>
+        <w:rPr>
+          <w:rFonts w:asciiTheme="majorHAnsi" w:hAnsiTheme="majorHAnsi" w:cstheme="majorHAnsi"/>
+        </w:rPr>
+        <w:t xml:space="preserve"> within the male and female sequencing data. </w:t>
+      </w:r>
+      <w:r>
+        <w:rPr>
+          <w:rFonts w:asciiTheme="majorHAnsi" w:hAnsiTheme="majorHAnsi" w:cstheme="majorHAnsi"/>
+        </w:rPr>
+        <w:t xml:space="preserve">First, we used </w:t>
+      </w:r>
+      <w:r>
+        <w:rPr>
+          <w:rFonts w:ascii="Courier" w:hAnsi="Courier" w:cstheme="majorHAnsi"/>
+        </w:rPr>
         <w:t>kat hist</w:t>
       </w:r>
       <w:r>
         <w:rPr>
           <w:rFonts w:asciiTheme="majorHAnsi" w:hAnsiTheme="majorHAnsi" w:cstheme="majorHAnsi"/>
         </w:rPr>
+        <w:t xml:space="preserve"> to </w:t>
+      </w:r>
+      <w:r>
+        <w:rPr>
+          <w:rFonts w:asciiTheme="majorHAnsi" w:hAnsiTheme="majorHAnsi" w:cstheme="majorHAnsi"/>
+        </w:rPr>
+        <w:t>plot</w:t>
+      </w:r>
+      <w:r>
+        <w:rPr>
+          <w:rFonts w:asciiTheme="majorHAnsi" w:hAnsiTheme="majorHAnsi" w:cstheme="majorHAnsi"/>
+        </w:rPr>
+        <w:t xml:space="preserve"> a histogram of the observed number of distinct k-mers at different frequencies for lengths k=21</w:t>
+      </w:r>
+      <w:r>
+        <w:rPr>
+          <w:rFonts w:asciiTheme="majorHAnsi" w:hAnsiTheme="majorHAnsi" w:cstheme="majorHAnsi"/>
+        </w:rPr>
         <w:t xml:space="preserve"> and </w:t>
       </w:r>
       <w:r>
         <w:rPr>
+          <w:rFonts w:asciiTheme="majorHAnsi" w:hAnsiTheme="majorHAnsi" w:cstheme="majorHAnsi"/>
+        </w:rPr>
+        <w:t xml:space="preserve">31. Second, we used </w:t>
+      </w:r>
+      <w:r>
+        <w:rPr>
           <w:rFonts w:ascii="Courier" w:hAnsi="Courier" w:cstheme="majorHAnsi"/>
         </w:rPr>
-        <w:t xml:space="preserve">kat </w:t>
-      </w:r>
-      <w:proofErr w:type="spellStart"/>
-      <w:r>
-        <w:rPr>
-          <w:rFonts w:ascii="Courier" w:hAnsi="Courier" w:cstheme="majorHAnsi"/>
-        </w:rPr>
-        <w:t>gcp</w:t>
-      </w:r>
-      <w:proofErr w:type="spellEnd"/>
-      <w:r>
-        <w:rPr>
-          <w:rFonts w:asciiTheme="majorHAnsi" w:hAnsiTheme="majorHAnsi" w:cstheme="majorHAnsi"/>
-        </w:rPr>
-        <w:t xml:space="preserve"> within the male and female sequencing data. </w:t>
-      </w:r>
-      <w:r>
-        <w:rPr>
-          <w:rFonts w:asciiTheme="majorHAnsi" w:hAnsiTheme="majorHAnsi" w:cstheme="majorHAnsi"/>
-        </w:rPr>
-        <w:t xml:space="preserve">First, we used </w:t>
-      </w:r>
-      <w:r>
-        <w:rPr>
-          <w:rFonts w:ascii="Courier" w:hAnsi="Courier" w:cstheme="majorHAnsi"/>
-        </w:rPr>
-        <w:t>kat hist</w:t>
-      </w:r>
-      <w:r>
-        <w:rPr>
-          <w:rFonts w:asciiTheme="majorHAnsi" w:hAnsiTheme="majorHAnsi" w:cstheme="majorHAnsi"/>
-        </w:rPr>
-        <w:t xml:space="preserve"> to </w:t>
-      </w:r>
-      <w:r>
-        <w:rPr>
-          <w:rFonts w:asciiTheme="majorHAnsi" w:hAnsiTheme="majorHAnsi" w:cstheme="majorHAnsi"/>
-        </w:rPr>
-        <w:t>plot</w:t>
-      </w:r>
-      <w:r>
-        <w:rPr>
-          <w:rFonts w:asciiTheme="majorHAnsi" w:hAnsiTheme="majorHAnsi" w:cstheme="majorHAnsi"/>
-        </w:rPr>
-        <w:t xml:space="preserve"> a histogram of the observed number of distinct k-mers at different frequencies for lengths k=21</w:t>
-      </w:r>
-      <w:r>
-        <w:rPr>
-          <w:rFonts w:asciiTheme="majorHAnsi" w:hAnsiTheme="majorHAnsi" w:cstheme="majorHAnsi"/>
-        </w:rPr>
-        <w:t xml:space="preserve"> and </w:t>
-      </w:r>
-      <w:r>
-        <w:rPr>
-          <w:rFonts w:asciiTheme="majorHAnsi" w:hAnsiTheme="majorHAnsi" w:cstheme="majorHAnsi"/>
-        </w:rPr>
-        <w:t xml:space="preserve">31. Second, we used </w:t>
-      </w:r>
-      <w:r>
-        <w:rPr>
-          <w:rFonts w:ascii="Courier" w:hAnsi="Courier" w:cstheme="majorHAnsi"/>
-        </w:rPr>
-        <w:t xml:space="preserve">kat </w:t>
-      </w:r>
-      <w:proofErr w:type="spellStart"/>
-      <w:r>
-        <w:rPr>
-          <w:rFonts w:ascii="Courier" w:hAnsi="Courier" w:cstheme="majorHAnsi"/>
-        </w:rPr>
-        <w:t>gcp</w:t>
-      </w:r>
-      <w:proofErr w:type="spellEnd"/>
+        <w:t>kat gcp</w:t>
+      </w:r>
       <w:r>
         <w:rPr>
           <w:rFonts w:asciiTheme="majorHAnsi" w:hAnsiTheme="majorHAnsi" w:cstheme="majorHAnsi"/>
@@ -8572,105 +7971,109 @@
         <w:rPr>
           <w:rFonts w:asciiTheme="majorHAnsi" w:hAnsiTheme="majorHAnsi" w:cstheme="majorHAnsi"/>
         </w:rPr>
-        <w:t xml:space="preserve">Genomic DNA was sheared to roughly 17kb using </w:t>
-      </w:r>
-      <w:proofErr w:type="spellStart"/>
-      <w:r>
-        <w:rPr>
-          <w:rFonts w:asciiTheme="majorHAnsi" w:hAnsiTheme="majorHAnsi" w:cstheme="majorHAnsi"/>
-        </w:rPr>
-        <w:t>Diagenode's</w:t>
-      </w:r>
-      <w:proofErr w:type="spellEnd"/>
+        <w:t xml:space="preserve">Genomic DNA was sheared to roughly 17kb using Diagenode's Megaruptor's (Diagenode, cat B06010001) long hydropores (Diagenode hydropores, cat E07010002). Sheared DNA was quantified by </w:t>
+      </w:r>
+      <w:r>
+        <w:rPr>
+          <w:rFonts w:asciiTheme="majorHAnsi" w:hAnsiTheme="majorHAnsi" w:cstheme="majorHAnsi"/>
+        </w:rPr>
+        <w:t>Quantus Fluorometer (Promega, cat</w:t>
+      </w:r>
       <w:r>
         <w:rPr>
           <w:rFonts w:asciiTheme="majorHAnsi" w:hAnsiTheme="majorHAnsi" w:cstheme="majorHAnsi"/>
         </w:rPr>
         <w:t xml:space="preserve"> </w:t>
       </w:r>
-      <w:proofErr w:type="spellStart"/>
-      <w:r>
-        <w:rPr>
-          <w:rFonts w:asciiTheme="majorHAnsi" w:hAnsiTheme="majorHAnsi" w:cstheme="majorHAnsi"/>
-        </w:rPr>
-        <w:t>Megaruptor's</w:t>
-      </w:r>
-      <w:proofErr w:type="spellEnd"/>
-      <w:r>
-        <w:rPr>
-          <w:rFonts w:asciiTheme="majorHAnsi" w:hAnsiTheme="majorHAnsi" w:cstheme="majorHAnsi"/>
-        </w:rPr>
-        <w:t xml:space="preserve"> (</w:t>
-      </w:r>
-      <w:proofErr w:type="spellStart"/>
-      <w:r>
-        <w:rPr>
-          <w:rFonts w:asciiTheme="majorHAnsi" w:hAnsiTheme="majorHAnsi" w:cstheme="majorHAnsi"/>
-        </w:rPr>
-        <w:t>Diagenode</w:t>
-      </w:r>
-      <w:proofErr w:type="spellEnd"/>
-      <w:r>
-        <w:rPr>
-          <w:rFonts w:asciiTheme="majorHAnsi" w:hAnsiTheme="majorHAnsi" w:cstheme="majorHAnsi"/>
-        </w:rPr>
-        <w:t xml:space="preserve">, cat B06010001) long </w:t>
-      </w:r>
-      <w:proofErr w:type="spellStart"/>
-      <w:r>
-        <w:rPr>
-          <w:rFonts w:asciiTheme="majorHAnsi" w:hAnsiTheme="majorHAnsi" w:cstheme="majorHAnsi"/>
-        </w:rPr>
-        <w:t>hydropores</w:t>
-      </w:r>
-      <w:proofErr w:type="spellEnd"/>
-      <w:r>
-        <w:rPr>
-          <w:rFonts w:asciiTheme="majorHAnsi" w:hAnsiTheme="majorHAnsi" w:cstheme="majorHAnsi"/>
-        </w:rPr>
-        <w:t xml:space="preserve"> (</w:t>
-      </w:r>
-      <w:proofErr w:type="spellStart"/>
-      <w:r>
-        <w:rPr>
-          <w:rFonts w:asciiTheme="majorHAnsi" w:hAnsiTheme="majorHAnsi" w:cstheme="majorHAnsi"/>
-        </w:rPr>
-        <w:t>Diagenode</w:t>
-      </w:r>
-      <w:proofErr w:type="spellEnd"/>
+      <w:r>
+        <w:rPr>
+          <w:rFonts w:asciiTheme="majorHAnsi" w:hAnsiTheme="majorHAnsi" w:cstheme="majorHAnsi"/>
+        </w:rPr>
+        <w:t>#E6150) using a QuantiFluor</w:t>
+      </w:r>
+      <w:r>
+        <w:rPr>
+          <w:rFonts w:asciiTheme="majorHAnsi" w:hAnsiTheme="majorHAnsi" w:cstheme="majorHAnsi"/>
+        </w:rPr>
+        <w:t>®</w:t>
+      </w:r>
+      <w:r>
+        <w:rPr>
+          <w:rFonts w:asciiTheme="majorHAnsi" w:hAnsiTheme="majorHAnsi" w:cstheme="majorHAnsi"/>
+        </w:rPr>
+        <w:t xml:space="preserve"> ONE dsDNA Dye assay (Promega, cat #E4871) </w:t>
+      </w:r>
+      <w:r>
+        <w:rPr>
+          <w:rFonts w:asciiTheme="majorHAnsi" w:hAnsiTheme="majorHAnsi" w:cstheme="majorHAnsi"/>
+        </w:rPr>
+        <w:t xml:space="preserve">and size distribution was checked by Agilent Femto Pulse (Agilent Technologies, cat P-0003-0817). Sheared gDNA was then concentrated using AMPure PB beads (Pacific Biosciences, cat 100-265-900). Concentrated, sheared gDNA was quantified by </w:t>
+      </w:r>
+      <w:r>
+        <w:rPr>
+          <w:rFonts w:asciiTheme="majorHAnsi" w:hAnsiTheme="majorHAnsi" w:cstheme="majorHAnsi"/>
+        </w:rPr>
+        <w:t>Quantus Fluorometer (Promega, cat</w:t>
+      </w:r>
       <w:r>
         <w:rPr>
           <w:rFonts w:asciiTheme="majorHAnsi" w:hAnsiTheme="majorHAnsi" w:cstheme="majorHAnsi"/>
         </w:rPr>
         <w:t xml:space="preserve"> </w:t>
       </w:r>
-      <w:proofErr w:type="spellStart"/>
-      <w:r>
-        <w:rPr>
-          <w:rFonts w:asciiTheme="majorHAnsi" w:hAnsiTheme="majorHAnsi" w:cstheme="majorHAnsi"/>
-        </w:rPr>
-        <w:t>hydropores</w:t>
-      </w:r>
-      <w:proofErr w:type="spellEnd"/>
-      <w:r>
-        <w:rPr>
-          <w:rFonts w:asciiTheme="majorHAnsi" w:hAnsiTheme="majorHAnsi" w:cstheme="majorHAnsi"/>
-        </w:rPr>
-        <w:t xml:space="preserve">, cat E07010002). Sheared DNA was quantified by </w:t>
-      </w:r>
-      <w:proofErr w:type="spellStart"/>
-      <w:r>
-        <w:rPr>
-          <w:rFonts w:asciiTheme="majorHAnsi" w:hAnsiTheme="majorHAnsi" w:cstheme="majorHAnsi"/>
-        </w:rPr>
-        <w:t>Quantus</w:t>
-      </w:r>
-      <w:proofErr w:type="spellEnd"/>
-      <w:r>
-        <w:rPr>
-          <w:rFonts w:asciiTheme="majorHAnsi" w:hAnsiTheme="majorHAnsi" w:cstheme="majorHAnsi"/>
-        </w:rPr>
-        <w:t xml:space="preserve"> Fluorometer (Promega, cat</w:t>
+      <w:r>
+        <w:rPr>
+          <w:rFonts w:asciiTheme="majorHAnsi" w:hAnsiTheme="majorHAnsi" w:cstheme="majorHAnsi"/>
+        </w:rPr>
+        <w:t>#E6150) using a QuantiFluor</w:t>
+      </w:r>
+      <w:r>
+        <w:rPr>
+          <w:rFonts w:asciiTheme="majorHAnsi" w:hAnsiTheme="majorHAnsi" w:cstheme="majorHAnsi"/>
+        </w:rPr>
+        <w:t>®</w:t>
+      </w:r>
+      <w:r>
+        <w:rPr>
+          <w:rFonts w:asciiTheme="majorHAnsi" w:hAnsiTheme="majorHAnsi" w:cstheme="majorHAnsi"/>
+        </w:rPr>
+        <w:t xml:space="preserve"> ONE dsDNA Dye assay (Promega, cat #E4871)</w:t>
+      </w:r>
+      <w:r>
+        <w:rPr>
+          <w:rFonts w:asciiTheme="majorHAnsi" w:hAnsiTheme="majorHAnsi" w:cstheme="majorHAnsi"/>
+        </w:rPr>
+        <w:t xml:space="preserve">. </w:t>
+      </w:r>
+      <w:r>
+        <w:rPr>
+          <w:rFonts w:asciiTheme="majorHAnsi" w:hAnsiTheme="majorHAnsi" w:cstheme="majorHAnsi"/>
+        </w:rPr>
+        <w:t xml:space="preserve">Low- or high-input </w:t>
+      </w:r>
+      <w:r>
+        <w:rPr>
+          <w:rFonts w:asciiTheme="majorHAnsi" w:hAnsiTheme="majorHAnsi" w:cstheme="majorHAnsi"/>
+        </w:rPr>
+        <w:t xml:space="preserve">PacBio </w:t>
+      </w:r>
+      <w:r>
+        <w:rPr>
+          <w:rFonts w:asciiTheme="majorHAnsi" w:hAnsiTheme="majorHAnsi" w:cstheme="majorHAnsi"/>
+        </w:rPr>
+        <w:t xml:space="preserve">HiFi </w:t>
+      </w:r>
+      <w:r>
+        <w:rPr>
+          <w:rFonts w:asciiTheme="majorHAnsi" w:hAnsiTheme="majorHAnsi" w:cstheme="majorHAnsi"/>
+        </w:rPr>
+        <w:t>librar</w:t>
+      </w:r>
+      <w:r>
+        <w:rPr>
+          <w:rFonts w:asciiTheme="majorHAnsi" w:hAnsiTheme="majorHAnsi" w:cstheme="majorHAnsi"/>
+        </w:rPr>
+        <w:t>y construction</w:t>
       </w:r>
       <w:r>
         <w:rPr>
@@ -8678,148 +8081,6 @@
         </w:rPr>
         <w:t xml:space="preserve"> </w:t>
       </w:r>
-      <w:r>
-        <w:rPr>
-          <w:rFonts w:asciiTheme="majorHAnsi" w:hAnsiTheme="majorHAnsi" w:cstheme="majorHAnsi"/>
-        </w:rPr>
-        <w:t xml:space="preserve">#E6150) using a </w:t>
-      </w:r>
-      <w:proofErr w:type="spellStart"/>
-      <w:r>
-        <w:rPr>
-          <w:rFonts w:asciiTheme="majorHAnsi" w:hAnsiTheme="majorHAnsi" w:cstheme="majorHAnsi"/>
-        </w:rPr>
-        <w:t>QuantiFluor</w:t>
-      </w:r>
-      <w:proofErr w:type="spellEnd"/>
-      <w:r>
-        <w:rPr>
-          <w:rFonts w:asciiTheme="majorHAnsi" w:hAnsiTheme="majorHAnsi" w:cstheme="majorHAnsi"/>
-        </w:rPr>
-        <w:t>®</w:t>
-      </w:r>
-      <w:r>
-        <w:rPr>
-          <w:rFonts w:asciiTheme="majorHAnsi" w:hAnsiTheme="majorHAnsi" w:cstheme="majorHAnsi"/>
-        </w:rPr>
-        <w:t xml:space="preserve"> ONE dsDNA Dye assay (Promega, cat #E4871) </w:t>
-      </w:r>
-      <w:r>
-        <w:rPr>
-          <w:rFonts w:asciiTheme="majorHAnsi" w:hAnsiTheme="majorHAnsi" w:cstheme="majorHAnsi"/>
-        </w:rPr>
-        <w:t xml:space="preserve">and size distribution was checked by Agilent </w:t>
-      </w:r>
-      <w:proofErr w:type="spellStart"/>
-      <w:r>
-        <w:rPr>
-          <w:rFonts w:asciiTheme="majorHAnsi" w:hAnsiTheme="majorHAnsi" w:cstheme="majorHAnsi"/>
-        </w:rPr>
-        <w:t>Femto</w:t>
-      </w:r>
-      <w:proofErr w:type="spellEnd"/>
-      <w:r>
-        <w:rPr>
-          <w:rFonts w:asciiTheme="majorHAnsi" w:hAnsiTheme="majorHAnsi" w:cstheme="majorHAnsi"/>
-        </w:rPr>
-        <w:t xml:space="preserve"> Pulse (Agilent Technologies, cat P-0003-0817). Sheared gDNA was then concentrated using AMPure PB beads (Pacific Biosciences, cat 100-265-900). Concentrated, sheared gDNA was quantified by </w:t>
-      </w:r>
-      <w:proofErr w:type="spellStart"/>
-      <w:r>
-        <w:rPr>
-          <w:rFonts w:asciiTheme="majorHAnsi" w:hAnsiTheme="majorHAnsi" w:cstheme="majorHAnsi"/>
-        </w:rPr>
-        <w:t>Quantus</w:t>
-      </w:r>
-      <w:proofErr w:type="spellEnd"/>
-      <w:r>
-        <w:rPr>
-          <w:rFonts w:asciiTheme="majorHAnsi" w:hAnsiTheme="majorHAnsi" w:cstheme="majorHAnsi"/>
-        </w:rPr>
-        <w:t xml:space="preserve"> Fluorometer (Promega, cat</w:t>
-      </w:r>
-      <w:r>
-        <w:rPr>
-          <w:rFonts w:asciiTheme="majorHAnsi" w:hAnsiTheme="majorHAnsi" w:cstheme="majorHAnsi"/>
-        </w:rPr>
-        <w:t xml:space="preserve"> </w:t>
-      </w:r>
-      <w:r>
-        <w:rPr>
-          <w:rFonts w:asciiTheme="majorHAnsi" w:hAnsiTheme="majorHAnsi" w:cstheme="majorHAnsi"/>
-        </w:rPr>
-        <w:t xml:space="preserve">#E6150) using a </w:t>
-      </w:r>
-      <w:proofErr w:type="spellStart"/>
-      <w:r>
-        <w:rPr>
-          <w:rFonts w:asciiTheme="majorHAnsi" w:hAnsiTheme="majorHAnsi" w:cstheme="majorHAnsi"/>
-        </w:rPr>
-        <w:t>QuantiFluor</w:t>
-      </w:r>
-      <w:proofErr w:type="spellEnd"/>
-      <w:r>
-        <w:rPr>
-          <w:rFonts w:asciiTheme="majorHAnsi" w:hAnsiTheme="majorHAnsi" w:cstheme="majorHAnsi"/>
-        </w:rPr>
-        <w:t>®</w:t>
-      </w:r>
-      <w:r>
-        <w:rPr>
-          <w:rFonts w:asciiTheme="majorHAnsi" w:hAnsiTheme="majorHAnsi" w:cstheme="majorHAnsi"/>
-        </w:rPr>
-        <w:t xml:space="preserve"> ONE dsDNA Dye assay (Promega, cat #E4871)</w:t>
-      </w:r>
-      <w:r>
-        <w:rPr>
-          <w:rFonts w:asciiTheme="majorHAnsi" w:hAnsiTheme="majorHAnsi" w:cstheme="majorHAnsi"/>
-        </w:rPr>
-        <w:t xml:space="preserve">. </w:t>
-      </w:r>
-      <w:r>
-        <w:rPr>
-          <w:rFonts w:asciiTheme="majorHAnsi" w:hAnsiTheme="majorHAnsi" w:cstheme="majorHAnsi"/>
-        </w:rPr>
-        <w:t xml:space="preserve">Low- or high-input </w:t>
-      </w:r>
-      <w:r>
-        <w:rPr>
-          <w:rFonts w:asciiTheme="majorHAnsi" w:hAnsiTheme="majorHAnsi" w:cstheme="majorHAnsi"/>
-        </w:rPr>
-        <w:t xml:space="preserve">PacBio </w:t>
-      </w:r>
-      <w:r>
-        <w:rPr>
-          <w:rFonts w:asciiTheme="majorHAnsi" w:hAnsiTheme="majorHAnsi" w:cstheme="majorHAnsi"/>
-        </w:rPr>
-        <w:t xml:space="preserve">HiFi </w:t>
-      </w:r>
-      <w:r>
-        <w:rPr>
-          <w:rFonts w:asciiTheme="majorHAnsi" w:hAnsiTheme="majorHAnsi" w:cstheme="majorHAnsi"/>
-        </w:rPr>
-        <w:t>librar</w:t>
-      </w:r>
-      <w:r>
-        <w:rPr>
-          <w:rFonts w:asciiTheme="majorHAnsi" w:hAnsiTheme="majorHAnsi" w:cstheme="majorHAnsi"/>
-        </w:rPr>
-        <w:t xml:space="preserve">y </w:t>
-      </w:r>
-      <w:proofErr w:type="spellStart"/>
-      <w:r>
-        <w:rPr>
-          <w:rFonts w:asciiTheme="majorHAnsi" w:hAnsiTheme="majorHAnsi" w:cstheme="majorHAnsi"/>
-        </w:rPr>
-        <w:t>construction</w:t>
-      </w:r>
-      <w:r>
-        <w:rPr>
-          <w:rFonts w:asciiTheme="majorHAnsi" w:hAnsiTheme="majorHAnsi" w:cstheme="majorHAnsi"/>
-        </w:rPr>
-        <w:t xml:space="preserve"> </w:t>
-      </w:r>
-      <w:proofErr w:type="spellEnd"/>
       <w:r>
         <w:rPr>
           <w:rFonts w:asciiTheme="majorHAnsi" w:hAnsiTheme="majorHAnsi" w:cstheme="majorHAnsi"/>
@@ -9054,21 +8315,7 @@
         <w:rPr>
           <w:rFonts w:asciiTheme="majorHAnsi" w:hAnsiTheme="majorHAnsi" w:cstheme="majorHAnsi"/>
         </w:rPr>
-        <w:t xml:space="preserve"> library was used to load into the SageELF 0.75% Agarose Cassette (Sage Science, cat ELD7510) using cassette definition 0.75% 1-18 kb v2 for the run protocol. Fragments roughly 16 kb to 18 kb were collected from elution wells and the </w:t>
-      </w:r>
-      <w:proofErr w:type="gramStart"/>
-      <w:r>
-        <w:rPr>
-          <w:rFonts w:asciiTheme="majorHAnsi" w:hAnsiTheme="majorHAnsi" w:cstheme="majorHAnsi"/>
-        </w:rPr>
-        <w:t>size-selected</w:t>
-      </w:r>
-      <w:proofErr w:type="gramEnd"/>
-      <w:r>
-        <w:rPr>
-          <w:rFonts w:asciiTheme="majorHAnsi" w:hAnsiTheme="majorHAnsi" w:cstheme="majorHAnsi"/>
-        </w:rPr>
-        <w:t xml:space="preserve"> SMRTbell</w:t>
+        <w:t xml:space="preserve"> library was used to load into the SageELF 0.75% Agarose Cassette (Sage Science, cat ELD7510) using cassette definition 0.75% 1-18 kb v2 for the run protocol. Fragments roughly 16 kb to 18 kb were collected from elution wells and the size-selected SMRTbell</w:t>
       </w:r>
       <w:r>
         <w:rPr>
@@ -9390,41 +8637,13 @@
         <w:rPr>
           <w:rFonts w:asciiTheme="majorHAnsi" w:hAnsiTheme="majorHAnsi" w:cstheme="majorHAnsi"/>
         </w:rPr>
-        <w:t xml:space="preserve"> and convert binary data to </w:t>
-      </w:r>
-      <w:proofErr w:type="spellStart"/>
-      <w:r>
-        <w:rPr>
-          <w:rFonts w:asciiTheme="majorHAnsi" w:hAnsiTheme="majorHAnsi" w:cstheme="majorHAnsi"/>
-        </w:rPr>
-        <w:t>fastq</w:t>
-      </w:r>
-      <w:proofErr w:type="spellEnd"/>
-      <w:r>
-        <w:rPr>
-          <w:rFonts w:asciiTheme="majorHAnsi" w:hAnsiTheme="majorHAnsi" w:cstheme="majorHAnsi"/>
-        </w:rPr>
-        <w:t xml:space="preserve"> format for downstream analysis</w:t>
-      </w:r>
-      <w:r>
-        <w:rPr>
-          <w:rFonts w:asciiTheme="majorHAnsi" w:hAnsiTheme="majorHAnsi" w:cstheme="majorHAnsi"/>
-        </w:rPr>
-        <w:t xml:space="preserve"> [</w:t>
-      </w:r>
-      <w:proofErr w:type="spellStart"/>
-      <w:r>
-        <w:rPr>
-          <w:rFonts w:asciiTheme="majorHAnsi" w:hAnsiTheme="majorHAnsi" w:cstheme="majorHAnsi"/>
-        </w:rPr>
-        <w:t>tk</w:t>
-      </w:r>
-      <w:proofErr w:type="spellEnd"/>
-      <w:r>
-        <w:rPr>
-          <w:rFonts w:asciiTheme="majorHAnsi" w:hAnsiTheme="majorHAnsi" w:cstheme="majorHAnsi"/>
-        </w:rPr>
-        <w:t xml:space="preserve"> CITE]</w:t>
+        <w:t xml:space="preserve"> and convert binary data to fastq format for downstream analysis</w:t>
+      </w:r>
+      <w:r>
+        <w:rPr>
+          <w:rFonts w:asciiTheme="majorHAnsi" w:hAnsiTheme="majorHAnsi" w:cstheme="majorHAnsi"/>
+        </w:rPr>
+        <w:t xml:space="preserve"> [tk CITE]</w:t>
       </w:r>
       <w:r>
         <w:rPr>
@@ -9532,48 +8751,18 @@
         </w:rPr>
         <w:t>Proximo Hi-C 2.0 Kit, a commercially available version of the Hi-C protocol [</w:t>
       </w:r>
-      <w:proofErr w:type="spellStart"/>
-      <w:r>
-        <w:rPr>
-          <w:rFonts w:asciiTheme="majorHAnsi" w:hAnsiTheme="majorHAnsi" w:cstheme="majorHAnsi"/>
-        </w:rPr>
-        <w:t>tk</w:t>
-      </w:r>
-      <w:proofErr w:type="spellEnd"/>
-      <w:r>
-        <w:rPr>
-          <w:rFonts w:asciiTheme="majorHAnsi" w:hAnsiTheme="majorHAnsi" w:cstheme="majorHAnsi"/>
-        </w:rPr>
-        <w:t xml:space="preserve"> CITE], in 2019</w:t>
-      </w:r>
-      <w:r>
-        <w:rPr>
-          <w:rFonts w:asciiTheme="majorHAnsi" w:hAnsiTheme="majorHAnsi" w:cstheme="majorHAnsi"/>
-        </w:rPr>
-        <w:t xml:space="preserve">. Following the manufacturer's instructions for the kit, intact cells from two samples were crosslinked using a formaldehyde solution, digested using the SAUIII restriction enzyme (cut site GATC), end repaired with biotinylated nucleotides, and proximity ligated to create chimeric molecules composed of fragments from different regions of the genome that were physically proximal in vivo, but not necessarily </w:t>
-      </w:r>
-      <w:proofErr w:type="spellStart"/>
-      <w:r>
-        <w:rPr>
-          <w:rFonts w:asciiTheme="majorHAnsi" w:hAnsiTheme="majorHAnsi" w:cstheme="majorHAnsi"/>
-        </w:rPr>
-        <w:t>genomically</w:t>
-      </w:r>
-      <w:proofErr w:type="spellEnd"/>
-      <w:r>
-        <w:rPr>
-          <w:rFonts w:asciiTheme="majorHAnsi" w:hAnsiTheme="majorHAnsi" w:cstheme="majorHAnsi"/>
-        </w:rPr>
-        <w:t xml:space="preserve"> proximal. Continuing with the manufacturer's protocol, molecules were pulled down with streptavidin beads and processed into an Illumina-compatible sequencing library. Finally, 150bp paired-end reads were generated on an Illumina </w:t>
-      </w:r>
-      <w:proofErr w:type="spellStart"/>
-      <w:r>
-        <w:rPr>
-          <w:rFonts w:asciiTheme="majorHAnsi" w:hAnsiTheme="majorHAnsi" w:cstheme="majorHAnsi"/>
-        </w:rPr>
-        <w:t>HiSeq</w:t>
-      </w:r>
-      <w:proofErr w:type="spellEnd"/>
+      <w:r>
+        <w:rPr>
+          <w:rFonts w:asciiTheme="majorHAnsi" w:hAnsiTheme="majorHAnsi" w:cstheme="majorHAnsi"/>
+        </w:rPr>
+        <w:t>tk CITE], in 2019</w:t>
+      </w:r>
+      <w:r>
+        <w:rPr>
+          <w:rFonts w:asciiTheme="majorHAnsi" w:hAnsiTheme="majorHAnsi" w:cstheme="majorHAnsi"/>
+        </w:rPr>
+        <w:t>. Following the manufacturer's instructions for the kit, intact cells from two samples were crosslinked using a formaldehyde solution, digested using the SAUIII restriction enzyme (cut site GATC), end repaired with biotinylated nucleotides, and proximity ligated to create chimeric molecules composed of fragments from different regions of the genome that were physically proximal in vivo, but not necessarily genomically proximal. Continuing with the manufacturer's protocol, molecules were pulled down with streptavidin beads and processed into an Illumina-compatible sequencing library. Finally, 150bp paired-end reads were generated on an Illumina HiSeq</w:t>
+      </w:r>
       <w:r>
         <w:rPr>
           <w:rFonts w:asciiTheme="majorHAnsi" w:hAnsiTheme="majorHAnsi" w:cstheme="majorHAnsi"/>
@@ -9706,16 +8895,8 @@
         <w:rPr>
           <w:rFonts w:asciiTheme="majorHAnsi" w:hAnsiTheme="majorHAnsi" w:cstheme="majorHAnsi"/>
         </w:rPr>
-        <w:t xml:space="preserve"> the Vertebrate Genome Project (VGP). </w:t>
-      </w:r>
-      <w:proofErr w:type="spellStart"/>
-      <w:r>
-        <w:rPr>
-          <w:rFonts w:asciiTheme="majorHAnsi" w:hAnsiTheme="majorHAnsi" w:cstheme="majorHAnsi"/>
-        </w:rPr>
-        <w:t>tktktk</w:t>
-      </w:r>
-      <w:proofErr w:type="spellEnd"/>
+        <w:t xml:space="preserve"> the Vertebrate Genome Project (VGP). tktktk</w:t>
+      </w:r>
     </w:p>
     <w:p>
       <w:pPr>
@@ -9783,7 +8964,6 @@
         </w:rPr>
         <w:t xml:space="preserve">purged of duplicate </w:t>
       </w:r>
-      <w:proofErr w:type="spellStart"/>
       <w:r>
         <w:rPr>
           <w:rFonts w:asciiTheme="majorHAnsi" w:hAnsiTheme="majorHAnsi" w:cstheme="majorHAnsi"/>
@@ -9791,7 +8971,6 @@
         </w:rPr>
         <w:t>haplotigs</w:t>
       </w:r>
-      <w:proofErr w:type="spellEnd"/>
       <w:r>
         <w:rPr>
           <w:rFonts w:asciiTheme="majorHAnsi" w:hAnsiTheme="majorHAnsi" w:cstheme="majorHAnsi"/>
@@ -9811,23 +8990,7 @@
           <w:rFonts w:asciiTheme="majorHAnsi" w:hAnsiTheme="majorHAnsi" w:cstheme="majorHAnsi"/>
           <w:color w:val="00000A"/>
         </w:rPr>
-        <w:t xml:space="preserve"> [</w:t>
-      </w:r>
-      <w:proofErr w:type="spellStart"/>
-      <w:r>
-        <w:rPr>
-          <w:rFonts w:asciiTheme="majorHAnsi" w:hAnsiTheme="majorHAnsi" w:cstheme="majorHAnsi"/>
-          <w:color w:val="00000A"/>
-        </w:rPr>
-        <w:t>tk</w:t>
-      </w:r>
-      <w:proofErr w:type="spellEnd"/>
-      <w:r>
-        <w:rPr>
-          <w:rFonts w:asciiTheme="majorHAnsi" w:hAnsiTheme="majorHAnsi" w:cstheme="majorHAnsi"/>
-          <w:color w:val="00000A"/>
-        </w:rPr>
-        <w:t xml:space="preserve"> CITE]</w:t>
+        <w:t xml:space="preserve"> [tk CITE]</w:t>
       </w:r>
       <w:r>
         <w:rPr>
@@ -9855,162 +9018,111 @@
           <w:rFonts w:asciiTheme="majorHAnsi" w:hAnsiTheme="majorHAnsi" w:cstheme="majorHAnsi"/>
           <w:color w:val="00000A"/>
         </w:rPr>
+        <w:t xml:space="preserve"> purge_dups v1.2.3</w:t>
+      </w:r>
+      <w:r>
+        <w:rPr>
+          <w:rFonts w:asciiTheme="majorHAnsi" w:hAnsiTheme="majorHAnsi" w:cstheme="majorHAnsi"/>
+          <w:color w:val="00000A"/>
+        </w:rPr>
+        <w:t xml:space="preserve"> [tk CITE]</w:t>
+      </w:r>
+      <w:r>
+        <w:rPr>
+          <w:rFonts w:asciiTheme="majorHAnsi" w:hAnsiTheme="majorHAnsi" w:cstheme="majorHAnsi"/>
+          <w:color w:val="00000A"/>
+        </w:rPr>
+        <w:t xml:space="preserve"> and Racon v1.4.13</w:t>
+      </w:r>
+      <w:r>
+        <w:rPr>
+          <w:rFonts w:asciiTheme="majorHAnsi" w:hAnsiTheme="majorHAnsi" w:cstheme="majorHAnsi"/>
+          <w:color w:val="00000A"/>
+        </w:rPr>
+        <w:t xml:space="preserve"> [tk CITE]</w:t>
+      </w:r>
+      <w:r>
+        <w:rPr>
+          <w:rFonts w:asciiTheme="majorHAnsi" w:hAnsiTheme="majorHAnsi" w:cstheme="majorHAnsi"/>
+          <w:color w:val="00000A"/>
+        </w:rPr>
+        <w:t xml:space="preserve"> wrappers</w:t>
+      </w:r>
+      <w:r>
+        <w:rPr>
+          <w:rFonts w:asciiTheme="majorHAnsi" w:hAnsiTheme="majorHAnsi" w:cstheme="majorHAnsi"/>
+          <w:color w:val="00000A"/>
+        </w:rPr>
+        <w:t xml:space="preserve"> to generate phased primary </w:t>
+      </w:r>
+      <w:r>
+        <w:rPr>
+          <w:rFonts w:asciiTheme="majorHAnsi" w:hAnsiTheme="majorHAnsi" w:cstheme="majorHAnsi"/>
+          <w:color w:val="00000A"/>
+        </w:rPr>
+        <w:t xml:space="preserve">(A1) </w:t>
+      </w:r>
+      <w:r>
+        <w:rPr>
+          <w:rFonts w:asciiTheme="majorHAnsi" w:hAnsiTheme="majorHAnsi" w:cstheme="majorHAnsi"/>
+          <w:color w:val="00000A"/>
+        </w:rPr>
+        <w:t>and alternative assembly files polished of errors</w:t>
+      </w:r>
+      <w:r>
+        <w:rPr>
+          <w:rFonts w:asciiTheme="majorHAnsi" w:hAnsiTheme="majorHAnsi" w:cstheme="majorHAnsi"/>
+          <w:color w:val="00000A"/>
+        </w:rPr>
+        <w:t xml:space="preserve">. To scaffold the initial </w:t>
+      </w:r>
+      <w:r>
+        <w:rPr>
+          <w:rFonts w:asciiTheme="majorHAnsi" w:hAnsiTheme="majorHAnsi" w:cstheme="majorHAnsi"/>
+          <w:color w:val="00000A"/>
+        </w:rPr>
+        <w:t xml:space="preserve">A1 </w:t>
+      </w:r>
+      <w:r>
+        <w:rPr>
+          <w:rFonts w:asciiTheme="majorHAnsi" w:hAnsiTheme="majorHAnsi" w:cstheme="majorHAnsi"/>
+          <w:color w:val="00000A"/>
+        </w:rPr>
+        <w:t>assembly using linked-read data, we used scaff10x</w:t>
+      </w:r>
+      <w:r>
+        <w:rPr>
+          <w:rFonts w:asciiTheme="majorHAnsi" w:hAnsiTheme="majorHAnsi" w:cstheme="majorHAnsi"/>
+          <w:color w:val="00000A"/>
+        </w:rPr>
+        <w:t xml:space="preserve"> [tk CITE]</w:t>
+      </w:r>
+      <w:r>
+        <w:rPr>
+          <w:rFonts w:asciiTheme="majorHAnsi" w:hAnsiTheme="majorHAnsi" w:cstheme="majorHAnsi"/>
+          <w:color w:val="00000A"/>
+        </w:rPr>
+        <w:t xml:space="preserve"> with the following parameters</w:t>
+      </w:r>
+      <w:r>
+        <w:rPr>
+          <w:rFonts w:asciiTheme="majorHAnsi" w:hAnsiTheme="majorHAnsi" w:cstheme="majorHAnsi"/>
+          <w:color w:val="00000A"/>
+        </w:rPr>
+        <w:t>:</w:t>
+      </w:r>
+      <w:r>
+        <w:rPr>
+          <w:color w:val="00000A"/>
+        </w:rPr>
         <w:t xml:space="preserve"> </w:t>
       </w:r>
-      <w:proofErr w:type="spellStart"/>
-      <w:r>
-        <w:rPr>
-          <w:rFonts w:asciiTheme="majorHAnsi" w:hAnsiTheme="majorHAnsi" w:cstheme="majorHAnsi"/>
-          <w:color w:val="00000A"/>
-        </w:rPr>
-        <w:t>purge_dups</w:t>
-      </w:r>
-      <w:proofErr w:type="spellEnd"/>
-      <w:r>
-        <w:rPr>
-          <w:rFonts w:asciiTheme="majorHAnsi" w:hAnsiTheme="majorHAnsi" w:cstheme="majorHAnsi"/>
-          <w:color w:val="00000A"/>
-        </w:rPr>
-        <w:t xml:space="preserve"> v1.2.3</w:t>
-      </w:r>
-      <w:r>
-        <w:rPr>
-          <w:rFonts w:asciiTheme="majorHAnsi" w:hAnsiTheme="majorHAnsi" w:cstheme="majorHAnsi"/>
-          <w:color w:val="00000A"/>
-        </w:rPr>
-        <w:t xml:space="preserve"> [</w:t>
-      </w:r>
-      <w:proofErr w:type="spellStart"/>
-      <w:r>
-        <w:rPr>
-          <w:rFonts w:asciiTheme="majorHAnsi" w:hAnsiTheme="majorHAnsi" w:cstheme="majorHAnsi"/>
-          <w:color w:val="00000A"/>
-        </w:rPr>
-        <w:t>tk</w:t>
-      </w:r>
-      <w:proofErr w:type="spellEnd"/>
-      <w:r>
-        <w:rPr>
-          <w:rFonts w:asciiTheme="majorHAnsi" w:hAnsiTheme="majorHAnsi" w:cstheme="majorHAnsi"/>
-          <w:color w:val="00000A"/>
-        </w:rPr>
-        <w:t xml:space="preserve"> CITE]</w:t>
-      </w:r>
-      <w:r>
-        <w:rPr>
-          <w:rFonts w:asciiTheme="majorHAnsi" w:hAnsiTheme="majorHAnsi" w:cstheme="majorHAnsi"/>
-          <w:color w:val="00000A"/>
-        </w:rPr>
-        <w:t xml:space="preserve"> and Racon v1.4.13</w:t>
-      </w:r>
-      <w:r>
-        <w:rPr>
-          <w:rFonts w:asciiTheme="majorHAnsi" w:hAnsiTheme="majorHAnsi" w:cstheme="majorHAnsi"/>
-          <w:color w:val="00000A"/>
-        </w:rPr>
-        <w:t xml:space="preserve"> [</w:t>
-      </w:r>
-      <w:proofErr w:type="spellStart"/>
-      <w:r>
-        <w:rPr>
-          <w:rFonts w:asciiTheme="majorHAnsi" w:hAnsiTheme="majorHAnsi" w:cstheme="majorHAnsi"/>
-          <w:color w:val="00000A"/>
-        </w:rPr>
-        <w:t>tk</w:t>
-      </w:r>
-      <w:proofErr w:type="spellEnd"/>
-      <w:r>
-        <w:rPr>
-          <w:rFonts w:asciiTheme="majorHAnsi" w:hAnsiTheme="majorHAnsi" w:cstheme="majorHAnsi"/>
-          <w:color w:val="00000A"/>
-        </w:rPr>
-        <w:t xml:space="preserve"> CITE]</w:t>
-      </w:r>
-      <w:r>
-        <w:rPr>
-          <w:rFonts w:asciiTheme="majorHAnsi" w:hAnsiTheme="majorHAnsi" w:cstheme="majorHAnsi"/>
-          <w:color w:val="00000A"/>
-        </w:rPr>
-        <w:t xml:space="preserve"> wrappers</w:t>
-      </w:r>
-      <w:r>
-        <w:rPr>
-          <w:rFonts w:asciiTheme="majorHAnsi" w:hAnsiTheme="majorHAnsi" w:cstheme="majorHAnsi"/>
-          <w:color w:val="00000A"/>
-        </w:rPr>
-        <w:t xml:space="preserve"> to generate phased primary </w:t>
-      </w:r>
-      <w:r>
-        <w:rPr>
-          <w:rFonts w:asciiTheme="majorHAnsi" w:hAnsiTheme="majorHAnsi" w:cstheme="majorHAnsi"/>
-          <w:color w:val="00000A"/>
-        </w:rPr>
-        <w:t xml:space="preserve">(A1) </w:t>
-      </w:r>
-      <w:r>
-        <w:rPr>
-          <w:rFonts w:asciiTheme="majorHAnsi" w:hAnsiTheme="majorHAnsi" w:cstheme="majorHAnsi"/>
-          <w:color w:val="00000A"/>
-        </w:rPr>
-        <w:t>and alternative assembly files polished of errors</w:t>
-      </w:r>
-      <w:r>
-        <w:rPr>
-          <w:rFonts w:asciiTheme="majorHAnsi" w:hAnsiTheme="majorHAnsi" w:cstheme="majorHAnsi"/>
-          <w:color w:val="00000A"/>
-        </w:rPr>
-        <w:t xml:space="preserve">. To scaffold the initial </w:t>
-      </w:r>
-      <w:r>
-        <w:rPr>
-          <w:rFonts w:asciiTheme="majorHAnsi" w:hAnsiTheme="majorHAnsi" w:cstheme="majorHAnsi"/>
-          <w:color w:val="00000A"/>
-        </w:rPr>
-        <w:t xml:space="preserve">A1 </w:t>
-      </w:r>
-      <w:r>
-        <w:rPr>
-          <w:rFonts w:asciiTheme="majorHAnsi" w:hAnsiTheme="majorHAnsi" w:cstheme="majorHAnsi"/>
-          <w:color w:val="00000A"/>
-        </w:rPr>
-        <w:t>assembly using linked-read data, we used scaff10x</w:t>
-      </w:r>
-      <w:r>
-        <w:rPr>
-          <w:rFonts w:asciiTheme="majorHAnsi" w:hAnsiTheme="majorHAnsi" w:cstheme="majorHAnsi"/>
-          <w:color w:val="00000A"/>
-        </w:rPr>
-        <w:t xml:space="preserve"> [</w:t>
-      </w:r>
-      <w:proofErr w:type="spellStart"/>
-      <w:r>
-        <w:rPr>
-          <w:rFonts w:asciiTheme="majorHAnsi" w:hAnsiTheme="majorHAnsi" w:cstheme="majorHAnsi"/>
-          <w:color w:val="00000A"/>
-        </w:rPr>
-        <w:t>tk</w:t>
-      </w:r>
-      <w:proofErr w:type="spellEnd"/>
-      <w:r>
-        <w:rPr>
-          <w:rFonts w:asciiTheme="majorHAnsi" w:hAnsiTheme="majorHAnsi" w:cstheme="majorHAnsi"/>
-          <w:color w:val="00000A"/>
-        </w:rPr>
-        <w:t xml:space="preserve"> CITE]</w:t>
-      </w:r>
-      <w:r>
-        <w:rPr>
-          <w:rFonts w:asciiTheme="majorHAnsi" w:hAnsiTheme="majorHAnsi" w:cstheme="majorHAnsi"/>
-          <w:color w:val="00000A"/>
-        </w:rPr>
-        <w:t xml:space="preserve"> with the following parameters</w:t>
-      </w:r>
-      <w:r>
-        <w:rPr>
-          <w:rFonts w:asciiTheme="majorHAnsi" w:hAnsiTheme="majorHAnsi" w:cstheme="majorHAnsi"/>
-          <w:color w:val="00000A"/>
-        </w:rPr>
-        <w:t>:</w:t>
+      <w:r>
+        <w:rPr>
+          <w:rFonts w:ascii="Courier" w:hAnsi="Courier"/>
+          <w:color w:val="00000A"/>
+        </w:rPr>
+        <w:t>-longread 1 -gap 100 -matrix 2000 -reads 10 -link 8 -score 20 -edge 50000 -block 50000</w:t>
       </w:r>
       <w:r>
         <w:rPr>
@@ -10020,29 +9132,240 @@
       </w:r>
       <w:r>
         <w:rPr>
-          <w:rFonts w:ascii="Courier" w:hAnsi="Courier"/>
+          <w:rFonts w:asciiTheme="majorHAnsi" w:hAnsiTheme="majorHAnsi" w:cstheme="majorHAnsi"/>
+        </w:rPr>
+        <w:t>to first break the assembly at locations that were incorrectly joined, then to scaffold the assembly into larger, more contiguous</w:t>
+      </w:r>
+      <w:r>
+        <w:rPr>
+          <w:rFonts w:asciiTheme="majorHAnsi" w:hAnsiTheme="majorHAnsi" w:cstheme="majorHAnsi"/>
+          <w:color w:val="00000A"/>
+        </w:rPr>
+        <w:t xml:space="preserve"> </w:t>
+      </w:r>
+      <w:r>
+        <w:rPr>
+          <w:rFonts w:asciiTheme="majorHAnsi" w:hAnsiTheme="majorHAnsi" w:cstheme="majorHAnsi"/>
+          <w:color w:val="00000A"/>
+        </w:rPr>
+        <w:t>sequencing segment</w:t>
+      </w:r>
+      <w:r>
+        <w:rPr>
+          <w:rFonts w:asciiTheme="majorHAnsi" w:hAnsiTheme="majorHAnsi" w:cstheme="majorHAnsi"/>
+          <w:color w:val="00000A"/>
+        </w:rPr>
+        <w:t>s composing the</w:t>
+      </w:r>
+      <w:r>
+        <w:rPr>
+          <w:rFonts w:asciiTheme="majorHAnsi" w:hAnsiTheme="majorHAnsi" w:cstheme="majorHAnsi"/>
+          <w:color w:val="00000A"/>
+        </w:rPr>
+        <w:t xml:space="preserve"> linked</w:t>
+      </w:r>
+      <w:r>
+        <w:rPr>
+          <w:rFonts w:asciiTheme="majorHAnsi" w:hAnsiTheme="majorHAnsi" w:cstheme="majorHAnsi"/>
           <w:color w:val="00000A"/>
         </w:rPr>
         <w:t>-</w:t>
       </w:r>
-      <w:proofErr w:type="spellStart"/>
-      <w:r>
-        <w:rPr>
-          <w:rFonts w:ascii="Courier" w:hAnsi="Courier"/>
-          <w:color w:val="00000A"/>
-        </w:rPr>
-        <w:t>longread</w:t>
-      </w:r>
-      <w:proofErr w:type="spellEnd"/>
-      <w:r>
-        <w:rPr>
-          <w:rFonts w:ascii="Courier" w:hAnsi="Courier"/>
-          <w:color w:val="00000A"/>
-        </w:rPr>
-        <w:t xml:space="preserve"> 1 -gap 100 -matrix 2000 -reads 10 -link 8 -score 20 -edge 50000 -block 50000</w:t>
-      </w:r>
-      <w:r>
-        <w:rPr>
+      <w:r>
+        <w:rPr>
+          <w:rFonts w:asciiTheme="majorHAnsi" w:hAnsiTheme="majorHAnsi" w:cstheme="majorHAnsi"/>
+          <w:color w:val="00000A"/>
+        </w:rPr>
+        <w:t xml:space="preserve"> and long</w:t>
+      </w:r>
+      <w:r>
+        <w:rPr>
+          <w:rFonts w:asciiTheme="majorHAnsi" w:hAnsiTheme="majorHAnsi" w:cstheme="majorHAnsi"/>
+          <w:color w:val="00000A"/>
+        </w:rPr>
+        <w:t>-</w:t>
+      </w:r>
+      <w:r>
+        <w:rPr>
+          <w:rFonts w:asciiTheme="majorHAnsi" w:hAnsiTheme="majorHAnsi" w:cstheme="majorHAnsi"/>
+          <w:color w:val="00000A"/>
+        </w:rPr>
+        <w:t xml:space="preserve">read </w:t>
+      </w:r>
+      <w:r>
+        <w:rPr>
+          <w:rFonts w:asciiTheme="majorHAnsi" w:hAnsiTheme="majorHAnsi" w:cstheme="majorHAnsi"/>
+          <w:color w:val="00000A"/>
+        </w:rPr>
+        <w:t xml:space="preserve">(A2) </w:t>
+      </w:r>
+      <w:r>
+        <w:rPr>
+          <w:rFonts w:asciiTheme="majorHAnsi" w:hAnsiTheme="majorHAnsi" w:cstheme="majorHAnsi"/>
+          <w:color w:val="00000A"/>
+        </w:rPr>
+        <w:t>assembly. After linked-read scaffolding</w:t>
+      </w:r>
+      <w:r>
+        <w:rPr>
+          <w:rFonts w:asciiTheme="majorHAnsi" w:hAnsiTheme="majorHAnsi" w:cstheme="majorHAnsi"/>
+          <w:color w:val="00000A"/>
+        </w:rPr>
+        <w:t>,</w:t>
+      </w:r>
+      <w:r>
+        <w:rPr>
+          <w:rFonts w:asciiTheme="majorHAnsi" w:hAnsiTheme="majorHAnsi" w:cstheme="majorHAnsi"/>
+          <w:color w:val="00000A"/>
+        </w:rPr>
+        <w:t xml:space="preserve"> we followed the Arima mapping protocol</w:t>
+      </w:r>
+      <w:r>
+        <w:rPr>
+          <w:rFonts w:asciiTheme="majorHAnsi" w:hAnsiTheme="majorHAnsi" w:cstheme="majorHAnsi"/>
+          <w:color w:val="00000A"/>
+        </w:rPr>
+        <w:t xml:space="preserve"> [tk CITE]</w:t>
+      </w:r>
+      <w:r>
+        <w:rPr>
+          <w:rFonts w:asciiTheme="majorHAnsi" w:hAnsiTheme="majorHAnsi" w:cstheme="majorHAnsi"/>
+          <w:color w:val="00000A"/>
+        </w:rPr>
+        <w:t xml:space="preserve"> to prepare </w:t>
+      </w:r>
+      <w:r>
+        <w:rPr>
+          <w:rFonts w:asciiTheme="majorHAnsi" w:hAnsiTheme="majorHAnsi" w:cstheme="majorHAnsi"/>
+          <w:color w:val="00000A"/>
+        </w:rPr>
+        <w:t xml:space="preserve">the </w:t>
+      </w:r>
+      <w:r>
+        <w:rPr>
+          <w:rFonts w:asciiTheme="majorHAnsi" w:hAnsiTheme="majorHAnsi" w:cstheme="majorHAnsi"/>
+          <w:color w:val="00000A"/>
+        </w:rPr>
+        <w:t xml:space="preserve">hi-c data to </w:t>
+      </w:r>
+      <w:r>
+        <w:rPr>
+          <w:rFonts w:asciiTheme="majorHAnsi" w:hAnsiTheme="majorHAnsi" w:cstheme="majorHAnsi"/>
+          <w:color w:val="00000A"/>
+        </w:rPr>
+        <w:t xml:space="preserve">use interaction mapping information to </w:t>
+      </w:r>
+      <w:r>
+        <w:rPr>
+          <w:rFonts w:asciiTheme="majorHAnsi" w:hAnsiTheme="majorHAnsi" w:cstheme="majorHAnsi"/>
+          <w:color w:val="00000A"/>
+        </w:rPr>
+        <w:t xml:space="preserve">further scaffold </w:t>
+      </w:r>
+      <w:r>
+        <w:rPr>
+          <w:rFonts w:asciiTheme="majorHAnsi" w:hAnsiTheme="majorHAnsi" w:cstheme="majorHAnsi"/>
+          <w:color w:val="00000A"/>
+        </w:rPr>
+        <w:t xml:space="preserve">the </w:t>
+      </w:r>
+      <w:r>
+        <w:rPr>
+          <w:rFonts w:asciiTheme="majorHAnsi" w:hAnsiTheme="majorHAnsi" w:cstheme="majorHAnsi"/>
+          <w:color w:val="00000A"/>
+        </w:rPr>
+        <w:t>A2</w:t>
+      </w:r>
+      <w:r>
+        <w:rPr>
+          <w:rFonts w:asciiTheme="majorHAnsi" w:hAnsiTheme="majorHAnsi" w:cstheme="majorHAnsi"/>
+          <w:color w:val="00000A"/>
+        </w:rPr>
+        <w:t xml:space="preserve"> assembly</w:t>
+      </w:r>
+      <w:r>
+        <w:rPr>
+          <w:rFonts w:asciiTheme="majorHAnsi" w:hAnsiTheme="majorHAnsi" w:cstheme="majorHAnsi"/>
+          <w:color w:val="00000A"/>
+        </w:rPr>
+        <w:t xml:space="preserve">. To </w:t>
+      </w:r>
+      <w:r>
+        <w:rPr>
+          <w:rFonts w:asciiTheme="majorHAnsi" w:hAnsiTheme="majorHAnsi" w:cstheme="majorHAnsi"/>
+          <w:color w:val="00000A"/>
+        </w:rPr>
+        <w:t>prep the sequencing data,</w:t>
+      </w:r>
+      <w:r>
+        <w:rPr>
+          <w:rFonts w:asciiTheme="majorHAnsi" w:hAnsiTheme="majorHAnsi" w:cstheme="majorHAnsi"/>
+          <w:color w:val="00000A"/>
+        </w:rPr>
+        <w:t xml:space="preserve"> we independently aligned paired-end hi-c reads as single-ended reads to </w:t>
+      </w:r>
+      <w:r>
+        <w:rPr>
+          <w:rFonts w:asciiTheme="majorHAnsi" w:hAnsiTheme="majorHAnsi" w:cstheme="majorHAnsi"/>
+          <w:color w:val="00000A"/>
+        </w:rPr>
+        <w:t xml:space="preserve">the </w:t>
+      </w:r>
+      <w:r>
+        <w:rPr>
+          <w:rFonts w:asciiTheme="majorHAnsi" w:hAnsiTheme="majorHAnsi" w:cstheme="majorHAnsi"/>
+          <w:color w:val="00000A"/>
+        </w:rPr>
+        <w:t>A2</w:t>
+      </w:r>
+      <w:r>
+        <w:rPr>
+          <w:rFonts w:asciiTheme="majorHAnsi" w:hAnsiTheme="majorHAnsi" w:cstheme="majorHAnsi"/>
+          <w:color w:val="00000A"/>
+        </w:rPr>
+        <w:t xml:space="preserve"> assembly</w:t>
+      </w:r>
+      <w:r>
+        <w:rPr>
+          <w:rFonts w:asciiTheme="majorHAnsi" w:hAnsiTheme="majorHAnsi" w:cstheme="majorHAnsi"/>
+          <w:color w:val="00000A"/>
+        </w:rPr>
+        <w:t xml:space="preserve"> using BWA v0.7.17-r1188</w:t>
+      </w:r>
+      <w:r>
+        <w:rPr>
+          <w:rFonts w:asciiTheme="majorHAnsi" w:hAnsiTheme="majorHAnsi" w:cstheme="majorHAnsi"/>
+        </w:rPr>
+        <w:fldChar w:fldCharType="begin"/>
+      </w:r>
+      <w:r>
+        <w:rPr>
+          <w:rFonts w:asciiTheme="majorHAnsi" w:hAnsiTheme="majorHAnsi" w:cstheme="majorHAnsi"/>
+        </w:rPr>
+        <w:instrText>ADDIN ZOTERO_ITEM CSL_CITATION {"citationID":"RnfBiDgd","properties":{"formattedCitation":"\\super 21\\nosupersub{}","plainCitation":"21","noteIndex":0},"citationItems":[{"id":306,"uris":["http://zotero.org/users/local/3tku6QP0/items/HK34MEIV"],"uri":["http://zotero.org/users/local/3tku6QP0/items/HK34MEIV"],"itemData":{"id":306,"type":"article-journal","abstract":"MOTIVATION: The enormous amount of short reads generated by the new DNA sequencing technologies call for the development of fast and accurate read alignment programs. A first generation of hash table-based methods has been developed, including MAQ, which is accurate, feature rich and fast enough to align short reads from a single individual. However, MAQ does not support gapped alignment for single-end reads, which makes it unsuitable for alignment of longer reads where indels may occur frequently. The speed of MAQ is also a concern when the alignment is scaled up to the resequencing of hundreds of individuals.\\n\\nRESULTS: We implemented Burrows-Wheeler Alignment tool (BWA), a new read alignment package that is based on backward search with Burrows-Wheeler Transform (BWT), to efficiently align short sequencing reads against a large reference sequence such as the human genome, allowing mismatches and gaps. BWA supports both base space reads, e.g. from Illumina sequencing machines, and color space reads from AB SOLiD machines. Evaluations on both simulated and real data suggest that BWA is approximately 10-20x faster than MAQ, while achieving similar accuracy. In addition, BWA outputs alignment in the new standard SAM (Sequence Alignment/Map) format. Variant calling and other downstream analyses after the alignment can be achieved with the open source SAMtools software package.\\n\\nAVAILABILITY: http://maq.sourceforge.net.","container-title":"Bioinformatics","DOI":"10.1093/bioinformatics/btp324","ISSN":"1367-4811 (Electronic)\\r1367-4803 (Linking)","issue":"14","page":"1754-1760","title":"Fast and accurate short read alignment with Burrows-Wheeler transform","volume":"25","author":[{"family":"Li","given":"Heng"},{"family":"Durbin","given":"Richard"}],"issued":{"date-parts":[["2009"]]}}}],"schema":"https://github.com/citation-style-language/schema/raw/master/csl-citation.json"}</w:instrText>
+      </w:r>
+      <w:r>
+        <w:rPr>
+          <w:rFonts w:asciiTheme="majorHAnsi" w:hAnsiTheme="majorHAnsi" w:cstheme="majorHAnsi"/>
+        </w:rPr>
+        <w:fldChar w:fldCharType="separate"/>
+      </w:r>
+      <w:r>
+        <w:rPr>
+          <w:rFonts w:asciiTheme="majorHAnsi" w:hAnsiTheme="majorHAnsi" w:cstheme="majorHAnsi"/>
+          <w:vertAlign w:val="superscript"/>
+        </w:rPr>
+        <w:t>21</w:t>
+      </w:r>
+      <w:r>
+        <w:rPr>
+          <w:rFonts w:asciiTheme="majorHAnsi" w:hAnsiTheme="majorHAnsi" w:cstheme="majorHAnsi"/>
+        </w:rPr>
+        <w:fldChar w:fldCharType="end"/>
+      </w:r>
+      <w:r>
+        <w:rPr>
+          <w:rFonts w:asciiTheme="majorHAnsi" w:hAnsiTheme="majorHAnsi" w:cstheme="majorHAnsi"/>
           <w:color w:val="00000A"/>
         </w:rPr>
         <w:t xml:space="preserve"> </w:t>
@@ -10050,78 +9373,80 @@
       <w:r>
         <w:rPr>
           <w:rFonts w:asciiTheme="majorHAnsi" w:hAnsiTheme="majorHAnsi" w:cstheme="majorHAnsi"/>
-        </w:rPr>
-        <w:t>to first break the assembly at locations that were incorrectly joined, then to scaffold the assembly into larger, more contiguous</w:t>
-      </w:r>
-      <w:r>
-        <w:rPr>
-          <w:rFonts w:asciiTheme="majorHAnsi" w:hAnsiTheme="majorHAnsi" w:cstheme="majorHAnsi"/>
-          <w:color w:val="00000A"/>
+          <w:color w:val="00000A"/>
+        </w:rPr>
+        <w:t>and samtools v1.7</w:t>
+      </w:r>
+      <w:r>
+        <w:rPr>
+          <w:rFonts w:asciiTheme="majorHAnsi" w:hAnsiTheme="majorHAnsi" w:cstheme="majorHAnsi"/>
         </w:rPr>
         <w:t xml:space="preserve"> </w:t>
       </w:r>
       <w:r>
         <w:rPr>
           <w:rFonts w:asciiTheme="majorHAnsi" w:hAnsiTheme="majorHAnsi" w:cstheme="majorHAnsi"/>
-          <w:color w:val="00000A"/>
-        </w:rPr>
-        <w:t>sequencing segment</w:t>
-      </w:r>
-      <w:r>
-        <w:rPr>
-          <w:rFonts w:asciiTheme="majorHAnsi" w:hAnsiTheme="majorHAnsi" w:cstheme="majorHAnsi"/>
-          <w:color w:val="00000A"/>
-        </w:rPr>
-        <w:t>s composing the</w:t>
-      </w:r>
-      <w:r>
-        <w:rPr>
-          <w:rFonts w:asciiTheme="majorHAnsi" w:hAnsiTheme="majorHAnsi" w:cstheme="majorHAnsi"/>
-          <w:color w:val="00000A"/>
-        </w:rPr>
-        <w:t xml:space="preserve"> linked</w:t>
-      </w:r>
-      <w:r>
-        <w:rPr>
-          <w:rFonts w:asciiTheme="majorHAnsi" w:hAnsiTheme="majorHAnsi" w:cstheme="majorHAnsi"/>
-          <w:color w:val="00000A"/>
-        </w:rPr>
-        <w:t>-</w:t>
-      </w:r>
-      <w:r>
-        <w:rPr>
-          <w:rFonts w:asciiTheme="majorHAnsi" w:hAnsiTheme="majorHAnsi" w:cstheme="majorHAnsi"/>
-          <w:color w:val="00000A"/>
-        </w:rPr>
-        <w:t xml:space="preserve"> and long</w:t>
-      </w:r>
-      <w:r>
-        <w:rPr>
-          <w:rFonts w:asciiTheme="majorHAnsi" w:hAnsiTheme="majorHAnsi" w:cstheme="majorHAnsi"/>
-          <w:color w:val="00000A"/>
-        </w:rPr>
-        <w:t>-</w:t>
-      </w:r>
-      <w:r>
-        <w:rPr>
-          <w:rFonts w:asciiTheme="majorHAnsi" w:hAnsiTheme="majorHAnsi" w:cstheme="majorHAnsi"/>
-          <w:color w:val="00000A"/>
-        </w:rPr>
-        <w:t xml:space="preserve">read </w:t>
-      </w:r>
-      <w:r>
-        <w:rPr>
-          <w:rFonts w:asciiTheme="majorHAnsi" w:hAnsiTheme="majorHAnsi" w:cstheme="majorHAnsi"/>
-          <w:color w:val="00000A"/>
-        </w:rPr>
-        <w:t xml:space="preserve">(A2) </w:t>
-      </w:r>
-      <w:r>
-        <w:rPr>
-          <w:rFonts w:asciiTheme="majorHAnsi" w:hAnsiTheme="majorHAnsi" w:cstheme="majorHAnsi"/>
-          <w:color w:val="00000A"/>
-        </w:rPr>
-        <w:t>assembly. After linked-read scaffolding</w:t>
+        </w:rPr>
+        <w:fldChar w:fldCharType="begin"/>
+      </w:r>
+      <w:r>
+        <w:rPr>
+          <w:rFonts w:asciiTheme="majorHAnsi" w:hAnsiTheme="majorHAnsi" w:cstheme="majorHAnsi"/>
+        </w:rPr>
+        <w:instrText xml:space="preserve"> ADDIN ZOTERO_ITEM CSL_CITATION {"citationID":"1kuPBh4c","properties":{"formattedCitation":"\\super 22\\nosupersub{}","plainCitation":"22","noteIndex":0},"citationItems":[{"id":307,"uris":["http://zotero.org/users/local/3tku6QP0/items/3AY6NC6Y"],"uri":["http://zotero.org/users/local/3tku6QP0/items/3AY6NC6Y"],"itemData":{"id":307,"type":"article-journal","abstract":"SUMMARY: The Sequence Alignment/Map (SAM) format is a generic alignment format for storing read alignments against reference sequences, supporting short and long reads (up to 128 Mbp) produced by different sequencing platforms. It is flexible in style, compact in size, efficient in random access and is the format in which alignments from the 1000 Genomes Project are released. SAMtools implements various utilities for post-processing alignments in the SAM format, such as indexing, variant caller and alignment viewer, and thus provides universal tools for processing read alignments. AVAILABILITY: http://samtools.sourceforge.net.","container-title":"Bioinformatics","DOI":"10.1093/bioinformatics/btp352","ISSN":"1367-4803\\r1460-2059","issue":"16","page":"2078-2079","title":"The Sequence Alignment/Map format and SAMtools","volume":"25","author":[{"family":"Li","given":"Heng"},{"family":"Handsaker","given":"Bob"},{"family":"Wysoker","given":"Alec"},{"family":"Fennell","given":"Tim"},{"family":"Ruan","given":"Jue"},{"family":"Homer","given":"Nils"},{"family":"Marth","given":"Gabor"},{"family":"Abecasis","given":"Goncalo"},{"family":"Durbin","given":"Richard"}],"issued":{"date-parts":[["2009"]]}}}],"schema":"https://github.com/citation-style-language/schema/raw/master/csl-citation.json"} </w:instrText>
+      </w:r>
+      <w:r>
+        <w:rPr>
+          <w:rFonts w:asciiTheme="majorHAnsi" w:hAnsiTheme="majorHAnsi" w:cstheme="majorHAnsi"/>
+        </w:rPr>
+        <w:fldChar w:fldCharType="separate"/>
+      </w:r>
+      <w:r>
+        <w:rPr>
+          <w:rFonts w:asciiTheme="majorHAnsi" w:hAnsiTheme="majorHAnsi" w:cstheme="majorHAnsi"/>
+          <w:vertAlign w:val="superscript"/>
+        </w:rPr>
+        <w:t>22</w:t>
+      </w:r>
+      <w:r>
+        <w:rPr>
+          <w:rFonts w:asciiTheme="majorHAnsi" w:hAnsiTheme="majorHAnsi" w:cstheme="majorHAnsi"/>
+        </w:rPr>
+        <w:fldChar w:fldCharType="end"/>
+      </w:r>
+      <w:r>
+        <w:rPr>
+          <w:rFonts w:asciiTheme="majorHAnsi" w:hAnsiTheme="majorHAnsi" w:cstheme="majorHAnsi"/>
+        </w:rPr>
+        <w:t>.</w:t>
+      </w:r>
+      <w:r>
+        <w:rPr>
+          <w:rFonts w:asciiTheme="majorHAnsi" w:hAnsiTheme="majorHAnsi" w:cstheme="majorHAnsi"/>
+          <w:color w:val="00000A"/>
+        </w:rPr>
+        <w:t xml:space="preserve"> Next, we retained the 5’ end of the read to eliminate chimeric reads using a custom Arima perl script</w:t>
+      </w:r>
+      <w:r>
+        <w:rPr>
+          <w:rFonts w:asciiTheme="majorHAnsi" w:hAnsiTheme="majorHAnsi" w:cstheme="majorHAnsi"/>
+          <w:color w:val="00000A"/>
+        </w:rPr>
+        <w:t xml:space="preserve"> [tk CITE?]</w:t>
+      </w:r>
+      <w:r>
+        <w:rPr>
+          <w:rFonts w:asciiTheme="majorHAnsi" w:hAnsiTheme="majorHAnsi" w:cstheme="majorHAnsi"/>
+          <w:color w:val="00000A"/>
+        </w:rPr>
+        <w:t xml:space="preserve">. </w:t>
+      </w:r>
+      <w:r>
+        <w:rPr>
+          <w:rFonts w:asciiTheme="majorHAnsi" w:hAnsiTheme="majorHAnsi" w:cstheme="majorHAnsi"/>
+          <w:color w:val="00000A"/>
+        </w:rPr>
+        <w:t>Then</w:t>
       </w:r>
       <w:r>
         <w:rPr>
@@ -10135,135 +9460,63 @@
           <w:rFonts w:asciiTheme="majorHAnsi" w:hAnsiTheme="majorHAnsi" w:cstheme="majorHAnsi"/>
           <w:color w:val="00000A"/>
         </w:rPr>
-        <w:t xml:space="preserve"> we followed the Arima mapping protocol</w:t>
-      </w:r>
-      <w:r>
-        <w:rPr>
-          <w:rFonts w:asciiTheme="majorHAnsi" w:hAnsiTheme="majorHAnsi" w:cstheme="majorHAnsi"/>
-          <w:color w:val="00000A"/>
-        </w:rPr>
-        <w:t xml:space="preserve"> [</w:t>
-      </w:r>
-      <w:proofErr w:type="spellStart"/>
-      <w:r>
-        <w:rPr>
-          <w:rFonts w:asciiTheme="majorHAnsi" w:hAnsiTheme="majorHAnsi" w:cstheme="majorHAnsi"/>
-          <w:color w:val="00000A"/>
-        </w:rPr>
-        <w:t>tk</w:t>
-      </w:r>
-      <w:proofErr w:type="spellEnd"/>
-      <w:r>
-        <w:rPr>
-          <w:rFonts w:asciiTheme="majorHAnsi" w:hAnsiTheme="majorHAnsi" w:cstheme="majorHAnsi"/>
-          <w:color w:val="00000A"/>
-        </w:rPr>
-        <w:t xml:space="preserve"> CITE]</w:t>
-      </w:r>
-      <w:r>
-        <w:rPr>
-          <w:rFonts w:asciiTheme="majorHAnsi" w:hAnsiTheme="majorHAnsi" w:cstheme="majorHAnsi"/>
-          <w:color w:val="00000A"/>
-        </w:rPr>
-        <w:t xml:space="preserve"> to prepare </w:t>
-      </w:r>
-      <w:r>
-        <w:rPr>
-          <w:rFonts w:asciiTheme="majorHAnsi" w:hAnsiTheme="majorHAnsi" w:cstheme="majorHAnsi"/>
-          <w:color w:val="00000A"/>
-        </w:rPr>
-        <w:t xml:space="preserve">the </w:t>
-      </w:r>
-      <w:r>
-        <w:rPr>
-          <w:rFonts w:asciiTheme="majorHAnsi" w:hAnsiTheme="majorHAnsi" w:cstheme="majorHAnsi"/>
-          <w:color w:val="00000A"/>
-        </w:rPr>
-        <w:t xml:space="preserve">hi-c data to </w:t>
-      </w:r>
-      <w:r>
-        <w:rPr>
-          <w:rFonts w:asciiTheme="majorHAnsi" w:hAnsiTheme="majorHAnsi" w:cstheme="majorHAnsi"/>
-          <w:color w:val="00000A"/>
-        </w:rPr>
-        <w:t xml:space="preserve">use interaction mapping information to </w:t>
-      </w:r>
-      <w:r>
-        <w:rPr>
-          <w:rFonts w:asciiTheme="majorHAnsi" w:hAnsiTheme="majorHAnsi" w:cstheme="majorHAnsi"/>
-          <w:color w:val="00000A"/>
-        </w:rPr>
-        <w:t xml:space="preserve">further scaffold </w:t>
-      </w:r>
-      <w:r>
-        <w:rPr>
-          <w:rFonts w:asciiTheme="majorHAnsi" w:hAnsiTheme="majorHAnsi" w:cstheme="majorHAnsi"/>
-          <w:color w:val="00000A"/>
-        </w:rPr>
-        <w:t xml:space="preserve">the </w:t>
-      </w:r>
-      <w:r>
-        <w:rPr>
-          <w:rFonts w:asciiTheme="majorHAnsi" w:hAnsiTheme="majorHAnsi" w:cstheme="majorHAnsi"/>
-          <w:color w:val="00000A"/>
-        </w:rPr>
-        <w:t>A2</w:t>
-      </w:r>
-      <w:r>
-        <w:rPr>
-          <w:rFonts w:asciiTheme="majorHAnsi" w:hAnsiTheme="majorHAnsi" w:cstheme="majorHAnsi"/>
-          <w:color w:val="00000A"/>
-        </w:rPr>
-        <w:t xml:space="preserve"> assembly</w:t>
-      </w:r>
-      <w:r>
-        <w:rPr>
-          <w:rFonts w:asciiTheme="majorHAnsi" w:hAnsiTheme="majorHAnsi" w:cstheme="majorHAnsi"/>
-          <w:color w:val="00000A"/>
-        </w:rPr>
-        <w:t xml:space="preserve">. To </w:t>
-      </w:r>
-      <w:r>
-        <w:rPr>
-          <w:rFonts w:asciiTheme="majorHAnsi" w:hAnsiTheme="majorHAnsi" w:cstheme="majorHAnsi"/>
-          <w:color w:val="00000A"/>
-        </w:rPr>
-        <w:t>prep the sequencing data,</w:t>
-      </w:r>
-      <w:r>
-        <w:rPr>
-          <w:rFonts w:asciiTheme="majorHAnsi" w:hAnsiTheme="majorHAnsi" w:cstheme="majorHAnsi"/>
-          <w:color w:val="00000A"/>
-        </w:rPr>
-        <w:t xml:space="preserve"> we independently aligned paired-end hi-c reads as single-ended reads to </w:t>
-      </w:r>
-      <w:r>
-        <w:rPr>
-          <w:rFonts w:asciiTheme="majorHAnsi" w:hAnsiTheme="majorHAnsi" w:cstheme="majorHAnsi"/>
-          <w:color w:val="00000A"/>
-        </w:rPr>
-        <w:t xml:space="preserve">the </w:t>
-      </w:r>
-      <w:r>
-        <w:rPr>
-          <w:rFonts w:asciiTheme="majorHAnsi" w:hAnsiTheme="majorHAnsi" w:cstheme="majorHAnsi"/>
-          <w:color w:val="00000A"/>
-        </w:rPr>
-        <w:t>A2</w:t>
-      </w:r>
-      <w:r>
-        <w:rPr>
-          <w:rFonts w:asciiTheme="majorHAnsi" w:hAnsiTheme="majorHAnsi" w:cstheme="majorHAnsi"/>
-          <w:color w:val="00000A"/>
-        </w:rPr>
-        <w:t xml:space="preserve"> assembly</w:t>
-      </w:r>
-      <w:r>
-        <w:rPr>
-          <w:rFonts w:asciiTheme="majorHAnsi" w:hAnsiTheme="majorHAnsi" w:cstheme="majorHAnsi"/>
-          <w:color w:val="00000A"/>
-        </w:rPr>
-        <w:t xml:space="preserve"> using BWA v0.7.17-r1188</w:t>
+        <w:t xml:space="preserve"> we paired the hi-c reads to produce paired-end BAM files</w:t>
+      </w:r>
+      <w:r>
+        <w:rPr>
+          <w:rFonts w:asciiTheme="majorHAnsi" w:hAnsiTheme="majorHAnsi" w:cstheme="majorHAnsi"/>
+          <w:color w:val="00000A"/>
+        </w:rPr>
+        <w:t>, and used</w:t>
+      </w:r>
+      <w:r>
+        <w:rPr>
+          <w:rFonts w:asciiTheme="majorHAnsi" w:hAnsiTheme="majorHAnsi" w:cstheme="majorHAnsi"/>
+          <w:color w:val="00000A"/>
+        </w:rPr>
+        <w:t xml:space="preserve"> PicardCommandTools</w:t>
+      </w:r>
+      <w:r>
+        <w:rPr>
+          <w:rFonts w:asciiTheme="majorHAnsi" w:hAnsiTheme="majorHAnsi" w:cstheme="majorHAnsi"/>
+          <w:color w:val="00000A"/>
+        </w:rPr>
+        <w:t xml:space="preserve"> [tk CITE]</w:t>
+      </w:r>
+      <w:r>
+        <w:rPr>
+          <w:rFonts w:asciiTheme="majorHAnsi" w:hAnsiTheme="majorHAnsi" w:cstheme="majorHAnsi"/>
+          <w:color w:val="00000A"/>
+        </w:rPr>
+        <w:t xml:space="preserve"> to add read groups and remove PCR duplicates. </w:t>
+      </w:r>
+      <w:r>
+        <w:rPr>
+          <w:rFonts w:asciiTheme="majorHAnsi" w:hAnsiTheme="majorHAnsi" w:cstheme="majorHAnsi"/>
+          <w:color w:val="00000A"/>
+        </w:rPr>
+        <w:t>After</w:t>
+      </w:r>
+      <w:r>
+        <w:rPr>
+          <w:rFonts w:asciiTheme="majorHAnsi" w:hAnsiTheme="majorHAnsi" w:cstheme="majorHAnsi"/>
+          <w:color w:val="00000A"/>
+        </w:rPr>
+        <w:t xml:space="preserve"> filtering our hi-c data</w:t>
+      </w:r>
+      <w:r>
+        <w:rPr>
+          <w:rFonts w:asciiTheme="majorHAnsi" w:hAnsiTheme="majorHAnsi" w:cstheme="majorHAnsi"/>
+          <w:color w:val="00000A"/>
+        </w:rPr>
+        <w:t>,</w:t>
+      </w:r>
+      <w:r>
+        <w:rPr>
+          <w:rFonts w:asciiTheme="majorHAnsi" w:hAnsiTheme="majorHAnsi" w:cstheme="majorHAnsi"/>
+          <w:color w:val="00000A"/>
+        </w:rPr>
+        <w:t xml:space="preserve"> we converted BAM files to sorted BED files with bedtools v2.29.2</w:t>
       </w:r>
       <w:r>
         <w:rPr>
@@ -10275,7 +9528,7 @@
         <w:rPr>
           <w:rFonts w:asciiTheme="majorHAnsi" w:hAnsiTheme="majorHAnsi" w:cstheme="majorHAnsi"/>
         </w:rPr>
-        <w:instrText>ADDIN ZOTERO_ITEM CSL_CITATION {"citationID":"RnfBiDgd","properties":{"formattedCitation":"\\super 21\\nosupersub{}","plainCitation":"21","noteIndex":0},"citationItems":[{"id":306,"uris":["http://zotero.org/users/local/3tku6QP0/items/HK34MEIV"],"uri":["http://zotero.org/users/local/3tku6QP0/items/HK34MEIV"],"itemData":{"id":306,"type":"article-journal","abstract":"MOTIVATION: The enormous amount of short reads generated by the new DNA sequencing technologies call for the development of fast and accurate read alignment programs. A first generation of hash table-based methods has been developed, including MAQ, which is accurate, feature rich and fast enough to align short reads from a single individual. However, MAQ does not support gapped alignment for single-end reads, which makes it unsuitable for alignment of longer reads where indels may occur frequently. The speed of MAQ is also a concern when the alignment is scaled up to the resequencing of hundreds of individuals.\\n\\nRESULTS: We implemented Burrows-Wheeler Alignment tool (BWA), a new read alignment package that is based on backward search with Burrows-Wheeler Transform (BWT), to efficiently align short sequencing reads against a large reference sequence such as the human genome, allowing mismatches and gaps. BWA supports both base space reads, e.g. from Illumina sequencing machines, and color space reads from AB SOLiD machines. Evaluations on both simulated and real data suggest that BWA is approximately 10-20x faster than MAQ, while achieving similar accuracy. In addition, BWA outputs alignment in the new standard SAM (Sequence Alignment/Map) format. Variant calling and other downstream analyses after the alignment can be achieved with the open source SAMtools software package.\\n\\nAVAILABILITY: http://maq.sourceforge.net.","container-title":"Bioinformatics","DOI":"10.1093/bioinformatics/btp324","ISSN":"1367-4811 (Electronic)\\r1367-4803 (Linking)","issue":"14","page":"1754-1760","title":"Fast and accurate short read alignment with Burrows-Wheeler transform","volume":"25","author":[{"family":"Li","given":"Heng"},{"family":"Durbin","given":"Richard"}],"issued":{"date-parts":[["2009"]]}}}],"schema":"https://github.com/citation-style-language/schema/raw/master/csl-citation.json"}</w:instrText>
+        <w:instrText>ADDIN ZOTERO_ITEM CSL_CITATION {"citationID":"QXFJPeQ4","properties":{"formattedCitation":"\\super 23\\nosupersub{}","plainCitation":"23","noteIndex":0},"citationItems":[{"id":486,"uris":["http://zotero.org/users/local/3tku6QP0/items/YEZPTZCZ"],"uri":["http://zotero.org/users/local/3tku6QP0/items/YEZPTZCZ"],"itemData":{"id":486,"type":"article-journal","abstract":"Motivation: Testing for correlations between different sets of genomic features is a fundamental task in genomics research. However, searching for overlaps between features with existing webbased methods is complicated by the massive datasets that are routinely produced with current sequencing technologies. Fast and ﬂexible tools are therefore required to ask complex questions of these data in an efﬁcient manner.","container-title":"Bioinformatics","DOI":"10.1093/bioinformatics/btq033","ISSN":"1460-2059, 1367-4803","issue":"6","language":"en","page":"841-842","source":"DOI.org (Crossref)","title":"BEDTools: a flexible suite of utilities for comparing genomic features","title-short":"BEDTools","volume":"26","author":[{"family":"Quinlan","given":"Aaron R."},{"family":"Hall","given":"Ira M."}],"issued":{"date-parts":[["2010",3,15]]}}}],"schema":"https://github.com/citation-style-language/schema/raw/master/csl-citation.json"}</w:instrText>
       </w:r>
       <w:r>
         <w:rPr>
@@ -10288,7 +9541,7 @@
           <w:rFonts w:asciiTheme="majorHAnsi" w:hAnsiTheme="majorHAnsi" w:cstheme="majorHAnsi"/>
           <w:vertAlign w:val="superscript"/>
         </w:rPr>
-        <w:t>21</w:t>
+        <w:t>23</w:t>
       </w:r>
       <w:r>
         <w:rPr>
@@ -10299,6 +9552,57 @@
       <w:r>
         <w:rPr>
           <w:rFonts w:asciiTheme="majorHAnsi" w:hAnsiTheme="majorHAnsi" w:cstheme="majorHAnsi"/>
+        </w:rPr>
+        <w:t xml:space="preserve">. </w:t>
+      </w:r>
+      <w:r>
+        <w:rPr>
+          <w:rFonts w:asciiTheme="majorHAnsi" w:hAnsiTheme="majorHAnsi" w:cstheme="majorHAnsi"/>
+          <w:color w:val="00000A"/>
+        </w:rPr>
+        <w:t xml:space="preserve">Finally, we </w:t>
+      </w:r>
+      <w:r>
+        <w:rPr>
+          <w:rFonts w:asciiTheme="majorHAnsi" w:hAnsiTheme="majorHAnsi" w:cstheme="majorHAnsi"/>
+          <w:color w:val="00000A"/>
+        </w:rPr>
+        <w:t>used SALSA2</w:t>
+      </w:r>
+      <w:r>
+        <w:rPr>
+          <w:rFonts w:asciiTheme="majorHAnsi" w:hAnsiTheme="majorHAnsi" w:cstheme="majorHAnsi"/>
+        </w:rPr>
+        <w:fldChar w:fldCharType="begin"/>
+      </w:r>
+      <w:r>
+        <w:rPr>
+          <w:rFonts w:asciiTheme="majorHAnsi" w:hAnsiTheme="majorHAnsi" w:cstheme="majorHAnsi"/>
+        </w:rPr>
+        <w:instrText>ADDIN ZOTERO_ITEM CSL_CITATION {"citationID":"gcPTjvKZ","properties":{"formattedCitation":"\\super 24\\nosupersub{}","plainCitation":"24","noteIndex":0},"citationItems":[{"id":488,"uris":["http://zotero.org/users/local/3tku6QP0/items/26F9RGWT"],"uri":["http://zotero.org/users/local/3tku6QP0/items/26F9RGWT"],"itemData":{"id":488,"type":"article-journal","abstract":"Long-read sequencing and novel long-range assays have revolutionized de novo genome assembly by automating the reconstruction of reference-quality genomes. In particular, Hi-C sequencing is becoming an economical method for generating chromosome-scale scaffolds. Despite its increasing popularity, there are limited open-source tools available. Errors, particularly inversions and fusions across chromosomes, remain higher than alternate scaffolding technologies. We present a novel open-source Hi-C scaffolder that does not require an a priori estimate of chromosome number and minimizes errors by scaffolding with the assistance of an assembly graph. We demonstrate higher accuracy than the state-of-the-art methods across a variety of Hi-C library preparations and input assembly sizes. The Python and C++ code for our method is openly available at https://github.com/machinegun/SALSA.","container-title":"PLOS Computational Biology","DOI":"10.1371/journal.pcbi.1007273","ISSN":"1553-7358","issue":"8","journalAbbreviation":"PLoS Comput Biol","language":"en","page":"e1007273","source":"DOI.org (Crossref)","title":"Integrating Hi-C links with assembly graphs for chromosome-scale assembly","volume":"15","author":[{"family":"Ghurye","given":"Jay"},{"family":"Rhie","given":"Arang"},{"family":"Walenz","given":"Brian P."},{"family":"Schmitt","given":"Anthony"},{"family":"Selvaraj","given":"Siddarth"},{"family":"Pop","given":"Mihai"},{"family":"Phillippy","given":"Adam M."},{"family":"Koren","given":"Sergey"}],"editor":[{"family":"Ioshikhes","given":"Ilya"}],"issued":{"date-parts":[["2019",8,21]]}}}],"schema":"https://github.com/citation-style-language/schema/raw/master/csl-citation.json"}</w:instrText>
+      </w:r>
+      <w:r>
+        <w:rPr>
+          <w:rFonts w:asciiTheme="majorHAnsi" w:hAnsiTheme="majorHAnsi" w:cstheme="majorHAnsi"/>
+        </w:rPr>
+        <w:fldChar w:fldCharType="separate"/>
+      </w:r>
+      <w:r>
+        <w:rPr>
+          <w:rFonts w:asciiTheme="majorHAnsi" w:hAnsiTheme="majorHAnsi" w:cstheme="majorHAnsi"/>
+          <w:vertAlign w:val="superscript"/>
+        </w:rPr>
+        <w:t>24</w:t>
+      </w:r>
+      <w:r>
+        <w:rPr>
+          <w:rFonts w:asciiTheme="majorHAnsi" w:hAnsiTheme="majorHAnsi" w:cstheme="majorHAnsi"/>
+        </w:rPr>
+        <w:fldChar w:fldCharType="end"/>
+      </w:r>
+      <w:r>
+        <w:rPr>
+          <w:rFonts w:asciiTheme="majorHAnsi" w:hAnsiTheme="majorHAnsi" w:cstheme="majorHAnsi"/>
           <w:color w:val="00000A"/>
         </w:rPr>
         <w:t xml:space="preserve"> </w:t>
@@ -10308,348 +9612,6 @@
           <w:rFonts w:asciiTheme="majorHAnsi" w:hAnsiTheme="majorHAnsi" w:cstheme="majorHAnsi"/>
           <w:color w:val="00000A"/>
         </w:rPr>
-        <w:t xml:space="preserve">and </w:t>
-      </w:r>
-      <w:proofErr w:type="spellStart"/>
-      <w:r>
-        <w:rPr>
-          <w:rFonts w:asciiTheme="majorHAnsi" w:hAnsiTheme="majorHAnsi" w:cstheme="majorHAnsi"/>
-          <w:color w:val="00000A"/>
-        </w:rPr>
-        <w:t>samtools</w:t>
-      </w:r>
-      <w:proofErr w:type="spellEnd"/>
-      <w:r>
-        <w:rPr>
-          <w:rFonts w:asciiTheme="majorHAnsi" w:hAnsiTheme="majorHAnsi" w:cstheme="majorHAnsi"/>
-          <w:color w:val="00000A"/>
-        </w:rPr>
-        <w:t xml:space="preserve"> v1.7</w:t>
-      </w:r>
-      <w:r>
-        <w:rPr>
-          <w:rFonts w:asciiTheme="majorHAnsi" w:hAnsiTheme="majorHAnsi" w:cstheme="majorHAnsi"/>
-        </w:rPr>
-        <w:t xml:space="preserve"> </w:t>
-      </w:r>
-      <w:r>
-        <w:rPr>
-          <w:rFonts w:asciiTheme="majorHAnsi" w:hAnsiTheme="majorHAnsi" w:cstheme="majorHAnsi"/>
-        </w:rPr>
-        <w:fldChar w:fldCharType="begin"/>
-      </w:r>
-      <w:r>
-        <w:rPr>
-          <w:rFonts w:asciiTheme="majorHAnsi" w:hAnsiTheme="majorHAnsi" w:cstheme="majorHAnsi"/>
-        </w:rPr>
-        <w:instrText xml:space="preserve"> ADDIN ZOTERO_ITEM CSL_CITATION {"citationID":"1kuPBh4c","properties":{"formattedCitation":"\\super 22\\nosupersub{}","plainCitation":"22","noteIndex":0},"citationItems":[{"id":307,"uris":["http://zotero.org/users/local/3tku6QP0/items/3AY6NC6Y"],"uri":["http://zotero.org/users/local/3tku6QP0/items/3AY6NC6Y"],"itemData":{"id":307,"type":"article-journal","abstract":"SUMMARY: The Sequence Alignment/Map (SAM) format is a generic alignment format for storing read alignments against reference sequences, supporting short and long reads (up to 128 Mbp) produced by different sequencing platforms. It is flexible in style, compact in size, efficient in random access and is the format in which alignments from the 1000 Genomes Project are released. SAMtools implements various utilities for post-processing alignments in the SAM format, such as indexing, variant caller and alignment viewer, and thus provides universal tools for processing read alignments. AVAILABILITY: http://samtools.sourceforge.net.","container-title":"Bioinformatics","DOI":"10.1093/bioinformatics/btp352","ISSN":"1367-4803\\r1460-2059","issue":"16","page":"2078-2079","title":"The Sequence Alignment/Map format and SAMtools","volume":"25","author":[{"family":"Li","given":"Heng"},{"family":"Handsaker","given":"Bob"},{"family":"Wysoker","given":"Alec"},{"family":"Fennell","given":"Tim"},{"family":"Ruan","given":"Jue"},{"family":"Homer","given":"Nils"},{"family":"Marth","given":"Gabor"},{"family":"Abecasis","given":"Goncalo"},{"family":"Durbin","given":"Richard"}],"issued":{"date-parts":[["2009"]]}}}],"schema":"https://github.com/citation-style-language/schema/raw/master/csl-citation.json"} </w:instrText>
-      </w:r>
-      <w:r>
-        <w:rPr>
-          <w:rFonts w:asciiTheme="majorHAnsi" w:hAnsiTheme="majorHAnsi" w:cstheme="majorHAnsi"/>
-        </w:rPr>
-        <w:fldChar w:fldCharType="separate"/>
-      </w:r>
-      <w:r>
-        <w:rPr>
-          <w:rFonts w:asciiTheme="majorHAnsi" w:hAnsiTheme="majorHAnsi" w:cstheme="majorHAnsi"/>
-          <w:vertAlign w:val="superscript"/>
-        </w:rPr>
-        <w:t>22</w:t>
-      </w:r>
-      <w:r>
-        <w:rPr>
-          <w:rFonts w:asciiTheme="majorHAnsi" w:hAnsiTheme="majorHAnsi" w:cstheme="majorHAnsi"/>
-        </w:rPr>
-        <w:fldChar w:fldCharType="end"/>
-      </w:r>
-      <w:r>
-        <w:rPr>
-          <w:rFonts w:asciiTheme="majorHAnsi" w:hAnsiTheme="majorHAnsi" w:cstheme="majorHAnsi"/>
-        </w:rPr>
-        <w:t>.</w:t>
-      </w:r>
-      <w:r>
-        <w:rPr>
-          <w:rFonts w:asciiTheme="majorHAnsi" w:hAnsiTheme="majorHAnsi" w:cstheme="majorHAnsi"/>
-          <w:color w:val="00000A"/>
-        </w:rPr>
-        <w:t xml:space="preserve"> Next, we retained the 5’ end of the read to eliminate chimeric reads using a custom Arima </w:t>
-      </w:r>
-      <w:proofErr w:type="spellStart"/>
-      <w:r>
-        <w:rPr>
-          <w:rFonts w:asciiTheme="majorHAnsi" w:hAnsiTheme="majorHAnsi" w:cstheme="majorHAnsi"/>
-          <w:color w:val="00000A"/>
-        </w:rPr>
-        <w:t>perl</w:t>
-      </w:r>
-      <w:proofErr w:type="spellEnd"/>
-      <w:r>
-        <w:rPr>
-          <w:rFonts w:asciiTheme="majorHAnsi" w:hAnsiTheme="majorHAnsi" w:cstheme="majorHAnsi"/>
-          <w:color w:val="00000A"/>
-        </w:rPr>
-        <w:t xml:space="preserve"> script</w:t>
-      </w:r>
-      <w:r>
-        <w:rPr>
-          <w:rFonts w:asciiTheme="majorHAnsi" w:hAnsiTheme="majorHAnsi" w:cstheme="majorHAnsi"/>
-          <w:color w:val="00000A"/>
-        </w:rPr>
-        <w:t xml:space="preserve"> [</w:t>
-      </w:r>
-      <w:proofErr w:type="spellStart"/>
-      <w:r>
-        <w:rPr>
-          <w:rFonts w:asciiTheme="majorHAnsi" w:hAnsiTheme="majorHAnsi" w:cstheme="majorHAnsi"/>
-          <w:color w:val="00000A"/>
-        </w:rPr>
-        <w:t>tk</w:t>
-      </w:r>
-      <w:proofErr w:type="spellEnd"/>
-      <w:r>
-        <w:rPr>
-          <w:rFonts w:asciiTheme="majorHAnsi" w:hAnsiTheme="majorHAnsi" w:cstheme="majorHAnsi"/>
-          <w:color w:val="00000A"/>
-        </w:rPr>
-        <w:t xml:space="preserve"> CITE?]</w:t>
-      </w:r>
-      <w:r>
-        <w:rPr>
-          <w:rFonts w:asciiTheme="majorHAnsi" w:hAnsiTheme="majorHAnsi" w:cstheme="majorHAnsi"/>
-          <w:color w:val="00000A"/>
-        </w:rPr>
-        <w:t xml:space="preserve">. </w:t>
-      </w:r>
-      <w:r>
-        <w:rPr>
-          <w:rFonts w:asciiTheme="majorHAnsi" w:hAnsiTheme="majorHAnsi" w:cstheme="majorHAnsi"/>
-          <w:color w:val="00000A"/>
-        </w:rPr>
-        <w:t>Then</w:t>
-      </w:r>
-      <w:r>
-        <w:rPr>
-          <w:rFonts w:asciiTheme="majorHAnsi" w:hAnsiTheme="majorHAnsi" w:cstheme="majorHAnsi"/>
-          <w:color w:val="00000A"/>
-        </w:rPr>
-        <w:t>,</w:t>
-      </w:r>
-      <w:r>
-        <w:rPr>
-          <w:rFonts w:asciiTheme="majorHAnsi" w:hAnsiTheme="majorHAnsi" w:cstheme="majorHAnsi"/>
-          <w:color w:val="00000A"/>
-        </w:rPr>
-        <w:t xml:space="preserve"> we paired the hi-c reads to produce paired-end BAM </w:t>
-      </w:r>
-      <w:proofErr w:type="gramStart"/>
-      <w:r>
-        <w:rPr>
-          <w:rFonts w:asciiTheme="majorHAnsi" w:hAnsiTheme="majorHAnsi" w:cstheme="majorHAnsi"/>
-          <w:color w:val="00000A"/>
-        </w:rPr>
-        <w:t>files</w:t>
-      </w:r>
-      <w:r>
-        <w:rPr>
-          <w:rFonts w:asciiTheme="majorHAnsi" w:hAnsiTheme="majorHAnsi" w:cstheme="majorHAnsi"/>
-          <w:color w:val="00000A"/>
-        </w:rPr>
-        <w:t>, and</w:t>
-      </w:r>
-      <w:proofErr w:type="gramEnd"/>
-      <w:r>
-        <w:rPr>
-          <w:rFonts w:asciiTheme="majorHAnsi" w:hAnsiTheme="majorHAnsi" w:cstheme="majorHAnsi"/>
-          <w:color w:val="00000A"/>
-        </w:rPr>
-        <w:t xml:space="preserve"> used</w:t>
-      </w:r>
-      <w:r>
-        <w:rPr>
-          <w:rFonts w:asciiTheme="majorHAnsi" w:hAnsiTheme="majorHAnsi" w:cstheme="majorHAnsi"/>
-          <w:color w:val="00000A"/>
-        </w:rPr>
-        <w:t xml:space="preserve"> </w:t>
-      </w:r>
-      <w:proofErr w:type="spellStart"/>
-      <w:r>
-        <w:rPr>
-          <w:rFonts w:asciiTheme="majorHAnsi" w:hAnsiTheme="majorHAnsi" w:cstheme="majorHAnsi"/>
-          <w:color w:val="00000A"/>
-        </w:rPr>
-        <w:t>PicardCommandTools</w:t>
-      </w:r>
-      <w:proofErr w:type="spellEnd"/>
-      <w:r>
-        <w:rPr>
-          <w:rFonts w:asciiTheme="majorHAnsi" w:hAnsiTheme="majorHAnsi" w:cstheme="majorHAnsi"/>
-          <w:color w:val="00000A"/>
-        </w:rPr>
-        <w:t xml:space="preserve"> [</w:t>
-      </w:r>
-      <w:proofErr w:type="spellStart"/>
-      <w:r>
-        <w:rPr>
-          <w:rFonts w:asciiTheme="majorHAnsi" w:hAnsiTheme="majorHAnsi" w:cstheme="majorHAnsi"/>
-          <w:color w:val="00000A"/>
-        </w:rPr>
-        <w:t>tk</w:t>
-      </w:r>
-      <w:proofErr w:type="spellEnd"/>
-      <w:r>
-        <w:rPr>
-          <w:rFonts w:asciiTheme="majorHAnsi" w:hAnsiTheme="majorHAnsi" w:cstheme="majorHAnsi"/>
-          <w:color w:val="00000A"/>
-        </w:rPr>
-        <w:t xml:space="preserve"> CITE]</w:t>
-      </w:r>
-      <w:r>
-        <w:rPr>
-          <w:rFonts w:asciiTheme="majorHAnsi" w:hAnsiTheme="majorHAnsi" w:cstheme="majorHAnsi"/>
-          <w:color w:val="00000A"/>
-        </w:rPr>
-        <w:t xml:space="preserve"> to add read groups and remove PCR duplicates. </w:t>
-      </w:r>
-      <w:r>
-        <w:rPr>
-          <w:rFonts w:asciiTheme="majorHAnsi" w:hAnsiTheme="majorHAnsi" w:cstheme="majorHAnsi"/>
-          <w:color w:val="00000A"/>
-        </w:rPr>
-        <w:t>After</w:t>
-      </w:r>
-      <w:r>
-        <w:rPr>
-          <w:rFonts w:asciiTheme="majorHAnsi" w:hAnsiTheme="majorHAnsi" w:cstheme="majorHAnsi"/>
-          <w:color w:val="00000A"/>
-        </w:rPr>
-        <w:t xml:space="preserve"> filtering our hi-c data</w:t>
-      </w:r>
-      <w:r>
-        <w:rPr>
-          <w:rFonts w:asciiTheme="majorHAnsi" w:hAnsiTheme="majorHAnsi" w:cstheme="majorHAnsi"/>
-          <w:color w:val="00000A"/>
-        </w:rPr>
-        <w:t>,</w:t>
-      </w:r>
-      <w:r>
-        <w:rPr>
-          <w:rFonts w:asciiTheme="majorHAnsi" w:hAnsiTheme="majorHAnsi" w:cstheme="majorHAnsi"/>
-          <w:color w:val="00000A"/>
-        </w:rPr>
-        <w:t xml:space="preserve"> we converted BAM files to sorted BED files with </w:t>
-      </w:r>
-      <w:proofErr w:type="spellStart"/>
-      <w:r>
-        <w:rPr>
-          <w:rFonts w:asciiTheme="majorHAnsi" w:hAnsiTheme="majorHAnsi" w:cstheme="majorHAnsi"/>
-          <w:color w:val="00000A"/>
-        </w:rPr>
-        <w:t>bedtools</w:t>
-      </w:r>
-      <w:proofErr w:type="spellEnd"/>
-      <w:r>
-        <w:rPr>
-          <w:rFonts w:asciiTheme="majorHAnsi" w:hAnsiTheme="majorHAnsi" w:cstheme="majorHAnsi"/>
-          <w:color w:val="00000A"/>
-        </w:rPr>
-        <w:t xml:space="preserve"> v2.29.2</w:t>
-      </w:r>
-      <w:r>
-        <w:rPr>
-          <w:rFonts w:asciiTheme="majorHAnsi" w:hAnsiTheme="majorHAnsi" w:cstheme="majorHAnsi"/>
-        </w:rPr>
-        <w:fldChar w:fldCharType="begin"/>
-      </w:r>
-      <w:r>
-        <w:rPr>
-          <w:rFonts w:asciiTheme="majorHAnsi" w:hAnsiTheme="majorHAnsi" w:cstheme="majorHAnsi"/>
-        </w:rPr>
-        <w:instrText>ADDIN ZOTERO_ITEM CSL_CITATION {"citationID":"QXFJPeQ4","properties":{"formattedCitation":"\\super 23\\nosupersub{}","plainCitation":"23","noteIndex":0},"citationItems":[{"id":486,"uris":["http://zotero.org/users/local/3tku6QP0/items/YEZPTZCZ"],"uri":["http://zotero.org/users/local/3tku6QP0/items/YEZPTZCZ"],"itemData":{"id":486,"type":"article-journal","abstract":"Motivation: Testing for correlations between different sets of genomic features is a fundamental task in genomics research. However, searching for overlaps between features with existing webbased methods is complicated by the massive datasets that are routinely produced with current sequencing technologies. Fast and ﬂexible tools are therefore required to ask complex questions of these data in an efﬁcient manner.","container-title":"Bioinformatics","DOI":"10.1093/bioinformatics/btq033","ISSN":"1460-2059, 1367-4803","issue":"6","language":"en","page":"841-842","source":"DOI.org (Crossref)","title":"BEDTools: a flexible suite of utilities for comparing genomic features","title-short":"BEDTools","volume":"26","author":[{"family":"Quinlan","given":"Aaron R."},{"family":"Hall","given":"Ira M."}],"issued":{"date-parts":[["2010",3,15]]}}}],"schema":"https://github.com/citation-style-language/schema/raw/master/csl-citation.json"}</w:instrText>
-      </w:r>
-      <w:r>
-        <w:rPr>
-          <w:rFonts w:asciiTheme="majorHAnsi" w:hAnsiTheme="majorHAnsi" w:cstheme="majorHAnsi"/>
-        </w:rPr>
-        <w:fldChar w:fldCharType="separate"/>
-      </w:r>
-      <w:r>
-        <w:rPr>
-          <w:rFonts w:asciiTheme="majorHAnsi" w:hAnsiTheme="majorHAnsi" w:cstheme="majorHAnsi"/>
-          <w:vertAlign w:val="superscript"/>
-        </w:rPr>
-        <w:t>23</w:t>
-      </w:r>
-      <w:r>
-        <w:rPr>
-          <w:rFonts w:asciiTheme="majorHAnsi" w:hAnsiTheme="majorHAnsi" w:cstheme="majorHAnsi"/>
-        </w:rPr>
-        <w:fldChar w:fldCharType="end"/>
-      </w:r>
-      <w:r>
-        <w:rPr>
-          <w:rFonts w:asciiTheme="majorHAnsi" w:hAnsiTheme="majorHAnsi" w:cstheme="majorHAnsi"/>
-        </w:rPr>
-        <w:t xml:space="preserve">. </w:t>
-      </w:r>
-      <w:r>
-        <w:rPr>
-          <w:rFonts w:asciiTheme="majorHAnsi" w:hAnsiTheme="majorHAnsi" w:cstheme="majorHAnsi"/>
-          <w:color w:val="00000A"/>
-        </w:rPr>
-        <w:t xml:space="preserve">Finally, we </w:t>
-      </w:r>
-      <w:r>
-        <w:rPr>
-          <w:rFonts w:asciiTheme="majorHAnsi" w:hAnsiTheme="majorHAnsi" w:cstheme="majorHAnsi"/>
-          <w:color w:val="00000A"/>
-        </w:rPr>
-        <w:t>used SALSA2</w:t>
-      </w:r>
-      <w:r>
-        <w:rPr>
-          <w:rFonts w:asciiTheme="majorHAnsi" w:hAnsiTheme="majorHAnsi" w:cstheme="majorHAnsi"/>
-        </w:rPr>
-        <w:fldChar w:fldCharType="begin"/>
-      </w:r>
-      <w:r>
-        <w:rPr>
-          <w:rFonts w:asciiTheme="majorHAnsi" w:hAnsiTheme="majorHAnsi" w:cstheme="majorHAnsi"/>
-        </w:rPr>
-        <w:instrText>ADDIN ZOTERO_ITEM CSL_CITATION {"citationID":"gcPTjvKZ","properties":{"formattedCitation":"\\super 24\\nosupersub{}","plainCitation":"24","noteIndex":0},"citationItems":[{"id":488,"uris":["http://zotero.org/users/local/3tku6QP0/items/26F9RGWT"],"uri":["http://zotero.org/users/local/3tku6QP0/items/26F9RGWT"],"itemData":{"id":488,"type":"article-journal","abstract":"Long-read sequencing and novel long-range assays have revolutionized de novo genome assembly by automating the reconstruction of reference-quality genomes. In particular, Hi-C sequencing is becoming an economical method for generating chromosome-scale scaffolds. Despite its increasing popularity, there are limited open-source tools available. Errors, particularly inversions and fusions across chromosomes, remain higher than alternate scaffolding technologies. We present a novel open-source Hi-C scaffolder that does not require an a priori estimate of chromosome number and minimizes errors by scaffolding with the assistance of an assembly graph. We demonstrate higher accuracy than the state-of-the-art methods across a variety of Hi-C library preparations and input assembly sizes. The Python and C++ code for our method is openly available at https://github.com/machinegun/SALSA.","container-title":"PLOS Computational Biology","DOI":"10.1371/journal.pcbi.1007273","ISSN":"1553-7358","issue":"8","journalAbbreviation":"PLoS Comput Biol","language":"en","page":"e1007273","source":"DOI.org (Crossref)","title":"Integrating Hi-C links with assembly graphs for chromosome-scale assembly","volume":"15","author":[{"family":"Ghurye","given":"Jay"},{"family":"Rhie","given":"Arang"},{"family":"Walenz","given":"Brian P."},{"family":"Schmitt","given":"Anthony"},{"family":"Selvaraj","given":"Siddarth"},{"family":"Pop","given":"Mihai"},{"family":"Phillippy","given":"Adam M."},{"family":"Koren","given":"Sergey"}],"editor":[{"family":"Ioshikhes","given":"Ilya"}],"issued":{"date-parts":[["2019",8,21]]}}}],"schema":"https://github.com/citation-style-language/schema/raw/master/csl-citation.json"}</w:instrText>
-      </w:r>
-      <w:r>
-        <w:rPr>
-          <w:rFonts w:asciiTheme="majorHAnsi" w:hAnsiTheme="majorHAnsi" w:cstheme="majorHAnsi"/>
-        </w:rPr>
-        <w:fldChar w:fldCharType="separate"/>
-      </w:r>
-      <w:r>
-        <w:rPr>
-          <w:rFonts w:asciiTheme="majorHAnsi" w:hAnsiTheme="majorHAnsi" w:cstheme="majorHAnsi"/>
-          <w:vertAlign w:val="superscript"/>
-        </w:rPr>
-        <w:t>24</w:t>
-      </w:r>
-      <w:r>
-        <w:rPr>
-          <w:rFonts w:asciiTheme="majorHAnsi" w:hAnsiTheme="majorHAnsi" w:cstheme="majorHAnsi"/>
-        </w:rPr>
-        <w:fldChar w:fldCharType="end"/>
-      </w:r>
-      <w:r>
-        <w:rPr>
-          <w:rFonts w:asciiTheme="majorHAnsi" w:hAnsiTheme="majorHAnsi" w:cstheme="majorHAnsi"/>
-          <w:color w:val="00000A"/>
-        </w:rPr>
-        <w:t xml:space="preserve"> </w:t>
-      </w:r>
-      <w:r>
-        <w:rPr>
-          <w:rFonts w:asciiTheme="majorHAnsi" w:hAnsiTheme="majorHAnsi" w:cstheme="majorHAnsi"/>
-          <w:color w:val="00000A"/>
-        </w:rPr>
         <w:t xml:space="preserve">with non-default parameters </w:t>
       </w:r>
       <w:r>
@@ -10663,21 +9625,7 @@
         <w:rPr>
           <w:rFonts w:ascii="Courier" w:hAnsi="Courier" w:cstheme="majorHAnsi"/>
         </w:rPr>
-        <w:t>-</w:t>
-      </w:r>
-      <w:proofErr w:type="spellStart"/>
-      <w:r>
-        <w:rPr>
-          <w:rFonts w:ascii="Courier" w:hAnsi="Courier" w:cstheme="majorHAnsi"/>
-        </w:rPr>
-        <w:t>i</w:t>
-      </w:r>
-      <w:proofErr w:type="spellEnd"/>
-      <w:r>
-        <w:rPr>
-          <w:rFonts w:ascii="Courier" w:hAnsi="Courier" w:cstheme="majorHAnsi"/>
-        </w:rPr>
-        <w:t xml:space="preserve"> 5 -x GATC -m yes</w:t>
+        <w:t>-i 5 -x GATC -m yes</w:t>
       </w:r>
       <w:r>
         <w:rPr>
@@ -10810,23 +9758,7 @@
           <w:rFonts w:asciiTheme="majorHAnsi" w:hAnsiTheme="majorHAnsi" w:cstheme="majorHAnsi"/>
           <w:color w:val="00000A"/>
         </w:rPr>
-        <w:t xml:space="preserve"> we used </w:t>
-      </w:r>
-      <w:proofErr w:type="spellStart"/>
-      <w:r>
-        <w:rPr>
-          <w:rFonts w:asciiTheme="majorHAnsi" w:hAnsiTheme="majorHAnsi" w:cstheme="majorHAnsi"/>
-          <w:color w:val="00000A"/>
-        </w:rPr>
-        <w:t>chromonomer</w:t>
-      </w:r>
-      <w:proofErr w:type="spellEnd"/>
-      <w:r>
-        <w:rPr>
-          <w:rFonts w:asciiTheme="majorHAnsi" w:hAnsiTheme="majorHAnsi" w:cstheme="majorHAnsi"/>
-          <w:color w:val="00000A"/>
-        </w:rPr>
-        <w:t xml:space="preserve"> v1.13</w:t>
+        <w:t xml:space="preserve"> we used chromonomer v1.13</w:t>
       </w:r>
       <w:r>
         <w:rPr>
@@ -11210,53 +10142,17 @@
         </w:rPr>
         <w:t xml:space="preserve">, number of contigs, and assembly length, we used </w:t>
       </w:r>
-      <w:proofErr w:type="spellStart"/>
-      <w:r>
-        <w:rPr>
-          <w:rFonts w:asciiTheme="majorHAnsi" w:hAnsiTheme="majorHAnsi" w:cstheme="majorHAnsi"/>
-        </w:rPr>
-        <w:t>GenomeTools</w:t>
-      </w:r>
-      <w:proofErr w:type="spellEnd"/>
-      <w:r>
-        <w:rPr>
-          <w:rFonts w:asciiTheme="majorHAnsi" w:hAnsiTheme="majorHAnsi" w:cstheme="majorHAnsi"/>
-        </w:rPr>
-        <w:t xml:space="preserve"> v1.5.10 [</w:t>
-      </w:r>
-      <w:proofErr w:type="spellStart"/>
-      <w:r>
-        <w:rPr>
-          <w:rFonts w:asciiTheme="majorHAnsi" w:hAnsiTheme="majorHAnsi" w:cstheme="majorHAnsi"/>
-        </w:rPr>
-        <w:t>tk</w:t>
-      </w:r>
-      <w:proofErr w:type="spellEnd"/>
-      <w:r>
-        <w:rPr>
-          <w:rFonts w:asciiTheme="majorHAnsi" w:hAnsiTheme="majorHAnsi" w:cstheme="majorHAnsi"/>
-        </w:rPr>
-        <w:t xml:space="preserve"> CITE].</w:t>
-      </w:r>
-      <w:r>
-        <w:rPr>
-          <w:rFonts w:asciiTheme="majorHAnsi" w:hAnsiTheme="majorHAnsi" w:cstheme="majorHAnsi"/>
-        </w:rPr>
-        <w:t xml:space="preserve"> Read length histograms were generated using jellyfish [</w:t>
-      </w:r>
-      <w:proofErr w:type="spellStart"/>
-      <w:r>
-        <w:rPr>
-          <w:rFonts w:asciiTheme="majorHAnsi" w:hAnsiTheme="majorHAnsi" w:cstheme="majorHAnsi"/>
-        </w:rPr>
-        <w:t>tk</w:t>
-      </w:r>
-      <w:proofErr w:type="spellEnd"/>
-      <w:r>
-        <w:rPr>
-          <w:rFonts w:asciiTheme="majorHAnsi" w:hAnsiTheme="majorHAnsi" w:cstheme="majorHAnsi"/>
-        </w:rPr>
-        <w:t xml:space="preserve"> CITE].</w:t>
+      <w:r>
+        <w:rPr>
+          <w:rFonts w:asciiTheme="majorHAnsi" w:hAnsiTheme="majorHAnsi" w:cstheme="majorHAnsi"/>
+        </w:rPr>
+        <w:t>GenomeTools v1.5.10 [tk CITE].</w:t>
+      </w:r>
+      <w:r>
+        <w:rPr>
+          <w:rFonts w:asciiTheme="majorHAnsi" w:hAnsiTheme="majorHAnsi" w:cstheme="majorHAnsi"/>
+        </w:rPr>
+        <w:t xml:space="preserve"> Read length histograms were generated using jellyfish [tk CITE].</w:t>
       </w:r>
       <w:r>
         <w:rPr>
@@ -11280,21 +10176,7 @@
         <w:rPr>
           <w:rFonts w:asciiTheme="majorHAnsi" w:hAnsiTheme="majorHAnsi" w:cstheme="majorHAnsi"/>
         </w:rPr>
-        <w:t xml:space="preserve"> between sexes were compared using QUAST [</w:t>
-      </w:r>
-      <w:proofErr w:type="spellStart"/>
-      <w:r>
-        <w:rPr>
-          <w:rFonts w:asciiTheme="majorHAnsi" w:hAnsiTheme="majorHAnsi" w:cstheme="majorHAnsi"/>
-        </w:rPr>
-        <w:t>tk</w:t>
-      </w:r>
-      <w:proofErr w:type="spellEnd"/>
-      <w:r>
-        <w:rPr>
-          <w:rFonts w:asciiTheme="majorHAnsi" w:hAnsiTheme="majorHAnsi" w:cstheme="majorHAnsi"/>
-        </w:rPr>
-        <w:t xml:space="preserve"> CITE].</w:t>
+        <w:t xml:space="preserve"> between sexes were compared using QUAST [tk CITE].</w:t>
       </w:r>
     </w:p>
     <w:p>
@@ -11326,29 +10208,7 @@
           <w:szCs w:val="23"/>
           <w:shd w:val="clear" w:color="auto" w:fill="FFFFFF"/>
         </w:rPr>
-        <w:t xml:space="preserve">We first assessed the completeness of ‘LA1670’ and ‘LA1673’ genome assemblies using the Benchmarking Universal Single-Copy Orthologs (BUSCO) database (v.4.1.1) in the genome mode to search for genes conserved in </w:t>
-      </w:r>
-      <w:proofErr w:type="spellStart"/>
-      <w:r>
-        <w:rPr>
-          <w:rFonts w:ascii="Merriweather" w:eastAsia="Times New Roman" w:hAnsi="Merriweather" w:cs="Times New Roman"/>
-          <w:color w:val="2A2A2A"/>
-          <w:sz w:val="23"/>
-          <w:szCs w:val="23"/>
-          <w:shd w:val="clear" w:color="auto" w:fill="FFFFFF"/>
-        </w:rPr>
-        <w:t>Embryophyta</w:t>
-      </w:r>
-      <w:proofErr w:type="spellEnd"/>
-      <w:r>
-        <w:rPr>
-          <w:rFonts w:ascii="Merriweather" w:eastAsia="Times New Roman" w:hAnsi="Merriweather" w:cs="Times New Roman"/>
-          <w:color w:val="2A2A2A"/>
-          <w:sz w:val="23"/>
-          <w:szCs w:val="23"/>
-          <w:shd w:val="clear" w:color="auto" w:fill="FFFFFF"/>
-        </w:rPr>
-        <w:t xml:space="preserve"> species. The embryophyta_odb10 data set, created on 20 November 2019, comprises 57 species and 425 genes. </w:t>
+        <w:t>We first assessed the completeness of ‘LA1670’ and ‘LA1673’ genome assemblies using the Benchmarking Universal Single-Copy Orthologs (BUSCO) database (v.4.1.1) in the genome mode to search for genes conserved in Embryophyta species. The embryophyta_odb10 data set, created on 20 November 2019, comprises 57 species and 425 genes. </w:t>
       </w:r>
     </w:p>
     <w:p>
@@ -11397,44 +10257,7 @@
         <w:rPr>
           <w:rFonts w:asciiTheme="majorHAnsi" w:hAnsiTheme="majorHAnsi" w:cstheme="majorHAnsi"/>
         </w:rPr>
-        <w:t xml:space="preserve">Fish were anesthetized with Colchicine (10 microliters of 1 mg/ml stock) and returned to water after sampling. Individual fish lengths were measured. In both cases organs were rinsed, stored in PBS at ambient temperature of the CABA environment. We established two spleen pools, one of male (n = 15), and one of female (n = 13) specimens and one additional male gonad was harvested. Organ pools were gently aspirated into single cell suspensions by pipetting in hypotonic solution (0.56% </w:t>
-      </w:r>
-      <w:proofErr w:type="spellStart"/>
-      <w:r>
-        <w:rPr>
-          <w:rFonts w:asciiTheme="majorHAnsi" w:hAnsiTheme="majorHAnsi" w:cstheme="majorHAnsi"/>
-        </w:rPr>
-        <w:t>KCl</w:t>
-      </w:r>
-      <w:proofErr w:type="spellEnd"/>
-      <w:r>
-        <w:rPr>
-          <w:rFonts w:asciiTheme="majorHAnsi" w:hAnsiTheme="majorHAnsi" w:cstheme="majorHAnsi"/>
-        </w:rPr>
-        <w:t>) for 15-20 min. Cells were centrifuged at ~1000 rpm for 10 min, supernatant hypotonic solution was removed and a 3:1 fixative (</w:t>
-      </w:r>
-      <w:proofErr w:type="spellStart"/>
-      <w:proofErr w:type="gramStart"/>
-      <w:r>
-        <w:rPr>
-          <w:rFonts w:asciiTheme="majorHAnsi" w:hAnsiTheme="majorHAnsi" w:cstheme="majorHAnsi"/>
-        </w:rPr>
-        <w:t>methanol:glacial</w:t>
-      </w:r>
-      <w:proofErr w:type="spellEnd"/>
-      <w:proofErr w:type="gramEnd"/>
-      <w:r>
-        <w:rPr>
-          <w:rFonts w:asciiTheme="majorHAnsi" w:hAnsiTheme="majorHAnsi" w:cstheme="majorHAnsi"/>
-        </w:rPr>
-        <w:t xml:space="preserve"> acetic acid) was added. Cell pellets were resuspended and stored at 4ºC. Two to three more fixative washes (centrifugation, resuspension in new fixative) were conducted, and cells were applied to slides one week later. Slides were stained using the DNA staining fluorescent dye (DAPI) and cells were examined using an Olympus BX-40 Microscope. Images of cells were captured and stored using the </w:t>
-      </w:r>
-      <w:proofErr w:type="spellStart"/>
-      <w:r>
-        <w:rPr>
-          <w:rFonts w:asciiTheme="majorHAnsi" w:hAnsiTheme="majorHAnsi" w:cstheme="majorHAnsi"/>
-        </w:rPr>
-        <w:t>Cyto</w:t>
+        <w:t>Fish were anesthetized with Colchicine (10 microliters of 1 mg/ml stock) and returned to water after sampling. Individual fish lengths were measured. In both cases organs were rinsed, stored in PBS at ambient temperature of the CABA environment. We established two spleen pools, one of male (n = 15), and one of female (n = 13) specimens and one additional male gonad was harvested. Organ pools were gently aspirated into single cell suspensions by pipetting in hypotonic solution (0.56% KCl) for 15-20 min. Cells were centrifuged at ~1000 rpm for 10 min, supernatant hypotonic solution was removed and a 3:1 fixative (methanol:glacial acetic acid) was added. Cell pellets were resuspended and stored at 4ºC. Two to three more fixative washes (centrifugation, resuspension in new fixative) were conducted, and cells were applied to slides one week later. Slides were stained using the DNA staining fluorescent dye (DAPI) and cells were examined using an Olympus BX-40 Microscope. Images of cells were captured and stored using the Cyto</w:t>
       </w:r>
       <w:r>
         <w:rPr>
@@ -11446,14 +10269,7 @@
         <w:rPr>
           <w:rFonts w:asciiTheme="majorHAnsi" w:hAnsiTheme="majorHAnsi" w:cstheme="majorHAnsi"/>
         </w:rPr>
-        <w:t>ision</w:t>
-      </w:r>
-      <w:proofErr w:type="spellEnd"/>
-      <w:r>
-        <w:rPr>
-          <w:rFonts w:asciiTheme="majorHAnsi" w:hAnsiTheme="majorHAnsi" w:cstheme="majorHAnsi"/>
-        </w:rPr>
-        <w:t xml:space="preserve"> Software and the number of chromosomes in the species were determined from those images.</w:t>
+        <w:t>ision Software and the number of chromosomes in the species were determined from those images.</w:t>
       </w:r>
     </w:p>
     <w:p>
@@ -19716,35 +18532,7 @@
         <w:rPr>
           <w:rFonts w:asciiTheme="majorHAnsi" w:hAnsiTheme="majorHAnsi" w:cstheme="majorHAnsi"/>
         </w:rPr>
-        <w:t xml:space="preserve"> bp of paired-end linked-read sequencing data from the female </w:t>
-      </w:r>
-      <w:proofErr w:type="spellStart"/>
-      <w:r>
-        <w:rPr>
-          <w:rFonts w:asciiTheme="majorHAnsi" w:hAnsiTheme="majorHAnsi" w:cstheme="majorHAnsi"/>
-        </w:rPr>
-        <w:t>speciemen</w:t>
-      </w:r>
-      <w:proofErr w:type="spellEnd"/>
-      <w:r>
-        <w:rPr>
-          <w:rFonts w:asciiTheme="majorHAnsi" w:hAnsiTheme="majorHAnsi" w:cstheme="majorHAnsi"/>
-        </w:rPr>
-        <w:t xml:space="preserve">. Using the </w:t>
-      </w:r>
-      <w:proofErr w:type="spellStart"/>
-      <w:r>
-        <w:rPr>
-          <w:rFonts w:asciiTheme="majorHAnsi" w:hAnsiTheme="majorHAnsi" w:cstheme="majorHAnsi"/>
-        </w:rPr>
-        <w:t>Genomescope</w:t>
-      </w:r>
-      <w:proofErr w:type="spellEnd"/>
-      <w:r>
-        <w:rPr>
-          <w:rFonts w:asciiTheme="majorHAnsi" w:hAnsiTheme="majorHAnsi" w:cstheme="majorHAnsi"/>
-        </w:rPr>
-        <w:t xml:space="preserve"> </w:t>
+        <w:t xml:space="preserve"> bp of paired-end linked-read sequencing data from the female speciemen. Using the Genomescope </w:t>
       </w:r>
       <w:r>
         <w:rPr>
@@ -20229,16 +19017,8 @@
         <w:rPr>
           <w:rFonts w:ascii="Courier" w:hAnsi="Courier" w:cstheme="majorHAnsi"/>
         </w:rPr>
-        <w:t xml:space="preserve">kat </w:t>
-      </w:r>
-      <w:proofErr w:type="spellStart"/>
-      <w:r>
-        <w:rPr>
-          <w:rFonts w:ascii="Courier" w:hAnsi="Courier" w:cstheme="majorHAnsi"/>
-        </w:rPr>
-        <w:t>gcp</w:t>
-      </w:r>
-      <w:proofErr w:type="spellEnd"/>
+        <w:t>kat gcp</w:t>
+      </w:r>
       <w:r>
         <w:rPr>
           <w:rFonts w:asciiTheme="majorHAnsi" w:eastAsia="Times New Roman" w:hAnsiTheme="majorHAnsi" w:cstheme="majorHAnsi"/>
@@ -20641,21 +19421,7 @@
         <w:rPr>
           <w:rFonts w:asciiTheme="majorHAnsi" w:hAnsiTheme="majorHAnsi" w:cstheme="majorHAnsi"/>
         </w:rPr>
-        <w:t xml:space="preserve"> data contained an average of 2,966.33 read pairs per contig greater than 5kbp and 18.78% of the read pairs mapped to greater than 10 kilobases (</w:t>
-      </w:r>
-      <w:proofErr w:type="spellStart"/>
-      <w:r>
-        <w:rPr>
-          <w:rFonts w:asciiTheme="majorHAnsi" w:hAnsiTheme="majorHAnsi" w:cstheme="majorHAnsi"/>
-        </w:rPr>
-        <w:t>kbp</w:t>
-      </w:r>
-      <w:proofErr w:type="spellEnd"/>
-      <w:r>
-        <w:rPr>
-          <w:rFonts w:asciiTheme="majorHAnsi" w:hAnsiTheme="majorHAnsi" w:cstheme="majorHAnsi"/>
-        </w:rPr>
-        <w:t>) apart</w:t>
+        <w:t xml:space="preserve"> data contained an average of 2,966.33 read pairs per contig greater than 5kbp and 18.78% of the read pairs mapped to greater than 10 kilobases (kbp) apart</w:t>
       </w:r>
       <w:r>
         <w:rPr>
@@ -20716,21 +19482,7 @@
         <w:rPr>
           <w:rFonts w:asciiTheme="majorHAnsi" w:hAnsiTheme="majorHAnsi" w:cstheme="majorHAnsi"/>
         </w:rPr>
-        <w:t xml:space="preserve">conserved </w:t>
-      </w:r>
-      <w:proofErr w:type="gramStart"/>
-      <w:r>
-        <w:rPr>
-          <w:rFonts w:asciiTheme="majorHAnsi" w:hAnsiTheme="majorHAnsi" w:cstheme="majorHAnsi"/>
-        </w:rPr>
-        <w:t>single-copy</w:t>
-      </w:r>
-      <w:proofErr w:type="gramEnd"/>
-      <w:r>
-        <w:rPr>
-          <w:rFonts w:asciiTheme="majorHAnsi" w:hAnsiTheme="majorHAnsi" w:cstheme="majorHAnsi"/>
-        </w:rPr>
-        <w:t xml:space="preserve"> orthologs</w:t>
+        <w:t>conserved single-copy orthologs</w:t>
       </w:r>
       <w:r>
         <w:rPr>
@@ -20862,7 +19614,13 @@
         <w:rPr>
           <w:rFonts w:asciiTheme="majorHAnsi" w:hAnsiTheme="majorHAnsi" w:cstheme="majorHAnsi"/>
         </w:rPr>
-        <w:t xml:space="preserve">TKTK% </w:t>
+        <w:t>94.4</w:t>
+      </w:r>
+      <w:r>
+        <w:rPr>
+          <w:rFonts w:asciiTheme="majorHAnsi" w:hAnsiTheme="majorHAnsi" w:cstheme="majorHAnsi"/>
+        </w:rPr>
+        <w:t xml:space="preserve">% </w:t>
       </w:r>
       <w:r>
         <w:rPr>
@@ -20874,19 +19632,19 @@
         <w:rPr>
           <w:rFonts w:asciiTheme="majorHAnsi" w:hAnsiTheme="majorHAnsi" w:cstheme="majorHAnsi"/>
         </w:rPr>
-        <w:t>TK</w:t>
-      </w:r>
-      <w:r>
-        <w:rPr>
-          <w:rFonts w:asciiTheme="majorHAnsi" w:hAnsiTheme="majorHAnsi" w:cstheme="majorHAnsi"/>
-        </w:rPr>
-        <w:t xml:space="preserve">% complete single copy, </w:t>
-      </w:r>
-      <w:r>
-        <w:rPr>
-          <w:rFonts w:asciiTheme="majorHAnsi" w:hAnsiTheme="majorHAnsi" w:cstheme="majorHAnsi"/>
-        </w:rPr>
-        <w:t>TK</w:t>
+        <w:t>3.4</w:t>
+      </w:r>
+      <w:r>
+        <w:rPr>
+          <w:rFonts w:asciiTheme="majorHAnsi" w:hAnsiTheme="majorHAnsi" w:cstheme="majorHAnsi"/>
+        </w:rPr>
+        <w:t>% complete single copy,</w:t>
+      </w:r>
+      <w:r>
+        <w:rPr>
+          <w:rFonts w:asciiTheme="majorHAnsi" w:hAnsiTheme="majorHAnsi" w:cstheme="majorHAnsi"/>
+        </w:rPr>
+        <w:t xml:space="preserve"> 87.0</w:t>
       </w:r>
       <w:r>
         <w:rPr>
@@ -20898,7 +19656,7 @@
         <w:rPr>
           <w:rFonts w:asciiTheme="majorHAnsi" w:hAnsiTheme="majorHAnsi" w:cstheme="majorHAnsi"/>
         </w:rPr>
-        <w:t>TK</w:t>
+        <w:t>4.0</w:t>
       </w:r>
       <w:r>
         <w:rPr>
@@ -20910,7 +19668,19 @@
         <w:rPr>
           <w:rFonts w:asciiTheme="majorHAnsi" w:hAnsiTheme="majorHAnsi" w:cstheme="majorHAnsi"/>
         </w:rPr>
-        <w:t xml:space="preserve">of the conserved gene dataset </w:t>
+        <w:t xml:space="preserve">of the conserved </w:t>
+      </w:r>
+      <w:r>
+        <w:rPr>
+          <w:rFonts w:asciiTheme="majorHAnsi" w:hAnsiTheme="majorHAnsi" w:cstheme="majorHAnsi"/>
+        </w:rPr>
+        <w:t xml:space="preserve">Actinopterygii </w:t>
+      </w:r>
+      <w:r>
+        <w:rPr>
+          <w:rFonts w:asciiTheme="majorHAnsi" w:hAnsiTheme="majorHAnsi" w:cstheme="majorHAnsi"/>
+        </w:rPr>
+        <w:t xml:space="preserve">gene dataset </w:t>
       </w:r>
       <w:r>
         <w:rPr>
@@ -21338,21 +20108,7 @@
         <w:rPr>
           <w:rFonts w:asciiTheme="majorHAnsi" w:hAnsiTheme="majorHAnsi" w:cstheme="majorHAnsi"/>
         </w:rPr>
-        <w:t xml:space="preserve">[cumulative read length &amp; </w:t>
-      </w:r>
-      <w:proofErr w:type="spellStart"/>
-      <w:r>
-        <w:rPr>
-          <w:rFonts w:asciiTheme="majorHAnsi" w:hAnsiTheme="majorHAnsi" w:cstheme="majorHAnsi"/>
-        </w:rPr>
-        <w:t>quasty</w:t>
-      </w:r>
-      <w:proofErr w:type="spellEnd"/>
-      <w:r>
-        <w:rPr>
-          <w:rFonts w:asciiTheme="majorHAnsi" w:hAnsiTheme="majorHAnsi" w:cstheme="majorHAnsi"/>
-        </w:rPr>
-        <w:t xml:space="preserve"> thingz]</w:t>
+        <w:t>[cumulative read length &amp; quasty thingz]</w:t>
       </w:r>
       <w:r>
         <w:rPr>
@@ -21423,21 +20179,7 @@
         <w:rPr>
           <w:rFonts w:asciiTheme="majorHAnsi" w:hAnsiTheme="majorHAnsi" w:cstheme="majorHAnsi"/>
         </w:rPr>
-        <w:t xml:space="preserve">Seventy-five cell images were collected from the three pooled sample sets (mixed sex, males-only, females-only). Quality control steps discarded cells that were not intact, did not contain clearly defined chromosomes, or had significantly overlapping chromosomes. After quality control filtration, 18 cells were retained for counting/analysis. From these 18 cells, we determined the 2n (diploid) chromosome count for the delta smelt to be 56, with 15 cells exhibiting 2n=56 and 3 cells with </w:t>
-      </w:r>
-      <w:proofErr w:type="spellStart"/>
-      <w:r>
-        <w:rPr>
-          <w:rFonts w:asciiTheme="majorHAnsi" w:hAnsiTheme="majorHAnsi" w:cstheme="majorHAnsi"/>
-        </w:rPr>
-        <w:t>hypomodal</w:t>
-      </w:r>
-      <w:proofErr w:type="spellEnd"/>
-      <w:r>
-        <w:rPr>
-          <w:rFonts w:asciiTheme="majorHAnsi" w:hAnsiTheme="majorHAnsi" w:cstheme="majorHAnsi"/>
-        </w:rPr>
-        <w:t xml:space="preserve"> counts (1 cell with 2n=54, 2 cells with 2n=55, Table 5). Figure 6 shows a representative mitotic metaphase cell from a male spleen cell exhibiting 56 chromosomes.</w:t>
+        <w:t>Seventy-five cell images were collected from the three pooled sample sets (mixed sex, males-only, females-only). Quality control steps discarded cells that were not intact, did not contain clearly defined chromosomes, or had significantly overlapping chromosomes. After quality control filtration, 18 cells were retained for counting/analysis. From these 18 cells, we determined the 2n (diploid) chromosome count for the delta smelt to be 56, with 15 cells exhibiting 2n=56 and 3 cells with hypomodal counts (1 cell with 2n=54, 2 cells with 2n=55, Table 5). Figure 6 shows a representative mitotic metaphase cell from a male spleen cell exhibiting 56 chromosomes.</w:t>
       </w:r>
     </w:p>
     <w:p>
@@ -21543,35 +20285,7 @@
         <w:rPr>
           <w:rFonts w:asciiTheme="majorHAnsi" w:hAnsiTheme="majorHAnsi" w:cstheme="majorHAnsi"/>
         </w:rPr>
-        <w:t>. As others have noted, Robertsonian fusions/fissions of chromosomes (</w:t>
-      </w:r>
-      <w:proofErr w:type="spellStart"/>
-      <w:r>
-        <w:rPr>
-          <w:rFonts w:asciiTheme="majorHAnsi" w:hAnsiTheme="majorHAnsi" w:cstheme="majorHAnsi"/>
-        </w:rPr>
-        <w:t>acrocentrics</w:t>
-      </w:r>
-      <w:proofErr w:type="spellEnd"/>
-      <w:r>
-        <w:rPr>
-          <w:rFonts w:asciiTheme="majorHAnsi" w:hAnsiTheme="majorHAnsi" w:cstheme="majorHAnsi"/>
-        </w:rPr>
-        <w:t xml:space="preserve"> fusing to form </w:t>
-      </w:r>
-      <w:proofErr w:type="spellStart"/>
-      <w:r>
-        <w:rPr>
-          <w:rFonts w:asciiTheme="majorHAnsi" w:hAnsiTheme="majorHAnsi" w:cstheme="majorHAnsi"/>
-        </w:rPr>
-        <w:t>metacentrics</w:t>
-      </w:r>
-      <w:proofErr w:type="spellEnd"/>
-      <w:r>
-        <w:rPr>
-          <w:rFonts w:asciiTheme="majorHAnsi" w:hAnsiTheme="majorHAnsi" w:cstheme="majorHAnsi"/>
-        </w:rPr>
-        <w:t xml:space="preserve"> or vice versa) may be the source of the karyotype variation, which is also the basis for karyotype variation observed within and among salmonid species</w:t>
+        <w:t>. As others have noted, Robertsonian fusions/fissions of chromosomes (acrocentrics fusing to form metacentrics or vice versa) may be the source of the karyotype variation, which is also the basis for karyotype variation observed within and among salmonid species</w:t>
       </w:r>
       <w:r>
         <w:rPr>
@@ -21608,35 +20322,7 @@
         <w:rPr>
           <w:rFonts w:asciiTheme="majorHAnsi" w:hAnsiTheme="majorHAnsi" w:cstheme="majorHAnsi"/>
         </w:rPr>
-        <w:t xml:space="preserve">. No sex chromosomes have been reported to date for those smelts studied cytogenetically, and here we found no evidence for sex-specific chromosomes although a more detailed study is necessary to secure such a determination given the small sample size and low resolution of images. </w:t>
-      </w:r>
-      <w:proofErr w:type="gramStart"/>
-      <w:r>
-        <w:rPr>
-          <w:rFonts w:asciiTheme="majorHAnsi" w:hAnsiTheme="majorHAnsi" w:cstheme="majorHAnsi"/>
-        </w:rPr>
-        <w:t>Similar to</w:t>
-      </w:r>
-      <w:proofErr w:type="gramEnd"/>
-      <w:r>
-        <w:rPr>
-          <w:rFonts w:asciiTheme="majorHAnsi" w:hAnsiTheme="majorHAnsi" w:cstheme="majorHAnsi"/>
-        </w:rPr>
-        <w:t xml:space="preserve"> other reports, we note a preponderance of </w:t>
-      </w:r>
-      <w:proofErr w:type="spellStart"/>
-      <w:r>
-        <w:rPr>
-          <w:rFonts w:asciiTheme="majorHAnsi" w:hAnsiTheme="majorHAnsi" w:cstheme="majorHAnsi"/>
-        </w:rPr>
-        <w:t>subtelocentric</w:t>
-      </w:r>
-      <w:proofErr w:type="spellEnd"/>
-      <w:r>
-        <w:rPr>
-          <w:rFonts w:asciiTheme="majorHAnsi" w:hAnsiTheme="majorHAnsi" w:cstheme="majorHAnsi"/>
-        </w:rPr>
-        <w:t>/acrocentric chromosome pairs over metacentric chromosome pair, as one might expect for closely related species. Chromosome composition is a descriptive metric, and our findings did not alter or affect our genome assembly process.</w:t>
+        <w:t>. No sex chromosomes have been reported to date for those smelts studied cytogenetically, and here we found no evidence for sex-specific chromosomes although a more detailed study is necessary to secure such a determination given the small sample size and low resolution of images. Similar to other reports, we note a preponderance of subtelocentric/acrocentric chromosome pairs over metacentric chromosome pair, as one might expect for closely related species. Chromosome composition is a descriptive metric, and our findings did not alter or affect our genome assembly process.</w:t>
       </w:r>
     </w:p>
     <w:p>
@@ -21668,111 +20354,67 @@
         <w:rPr>
           <w:rFonts w:asciiTheme="majorHAnsi" w:hAnsiTheme="majorHAnsi" w:cstheme="majorHAnsi"/>
         </w:rPr>
-        <w:t xml:space="preserve">The final total lengths for the male and female assemblies were 0.47Gb and 0.44Gb, respectively which is similar to the </w:t>
-      </w:r>
-      <w:proofErr w:type="spellStart"/>
-      <w:r>
-        <w:rPr>
-          <w:rFonts w:asciiTheme="majorHAnsi" w:hAnsiTheme="majorHAnsi" w:cstheme="majorHAnsi"/>
-        </w:rPr>
-        <w:t>wakasagi</w:t>
-      </w:r>
-      <w:proofErr w:type="spellEnd"/>
-      <w:r>
-        <w:rPr>
-          <w:rFonts w:asciiTheme="majorHAnsi" w:hAnsiTheme="majorHAnsi" w:cstheme="majorHAnsi"/>
-        </w:rPr>
-        <w:t xml:space="preserve"> genome (</w:t>
-      </w:r>
-      <w:proofErr w:type="spellStart"/>
+        <w:t>The final total lengths for the male and female assemblies were 0.47Gb and 0.44Gb, respectively which is similar to the wakasagi genome (</w:t>
+      </w:r>
       <w:r>
         <w:rPr>
           <w:rFonts w:asciiTheme="majorHAnsi" w:hAnsiTheme="majorHAnsi" w:cstheme="majorHAnsi"/>
           <w:i/>
           <w:iCs/>
         </w:rPr>
-        <w:t>Hypomesus</w:t>
-      </w:r>
-      <w:proofErr w:type="spellEnd"/>
+        <w:t>Hypomesus nipponensis</w:t>
+      </w:r>
+      <w:r>
+        <w:rPr>
+          <w:rFonts w:asciiTheme="majorHAnsi" w:hAnsiTheme="majorHAnsi" w:cstheme="majorHAnsi"/>
+        </w:rPr>
+        <w:t>) which has a total length of 0.50Gb</w:t>
+      </w:r>
+      <w:r>
+        <w:rPr>
+          <w:rFonts w:asciiTheme="majorHAnsi" w:hAnsiTheme="majorHAnsi" w:cstheme="majorHAnsi"/>
+        </w:rPr>
+        <w:fldChar w:fldCharType="begin"/>
+      </w:r>
+      <w:r>
+        <w:rPr>
+          <w:rFonts w:asciiTheme="majorHAnsi" w:hAnsiTheme="majorHAnsi" w:cstheme="majorHAnsi"/>
+        </w:rPr>
+        <w:instrText>ADDIN ZOTERO_ITEM CSL_CITATION {"citationID":"LHomXNMi","properties":{"formattedCitation":"\\super 31\\nosupersub{}","plainCitation":"31","noteIndex":0},"citationItems":[{"id":501,"uris":["http://zotero.org/users/local/3tku6QP0/items/I97AMA8Q"],"uri":["http://zotero.org/users/local/3tku6QP0/items/I97AMA8Q"],"itemData":{"id":501,"type":"article-journal","container-title":"G3: Genes|Genomes|Genetics","DOI":"10.1093/g3journal/jkab147","language":"en","page":"35","source":"Zotero","title":"Draft Genome of the Korean smelt Hypomesus nipponensis and its transcriptomic","author":[{"family":"Xuan","given":"Biao"},{"family":"Kim","given":"Eun Mi"},{"family":"Song","given":"Mi-Young"},{"family":"Shin","given":"Younhee"},{"family":"Jeon","given":"Ji-Hyeon"},{"family":"Bae","given":"Eun"}],"issued":{"date-parts":[["2021"]]}}}],"schema":"https://github.com/citation-style-language/schema/raw/master/csl-citation.json"}</w:instrText>
+      </w:r>
+      <w:r>
+        <w:rPr>
+          <w:rFonts w:asciiTheme="majorHAnsi" w:hAnsiTheme="majorHAnsi" w:cstheme="majorHAnsi"/>
+        </w:rPr>
+        <w:fldChar w:fldCharType="separate"/>
+      </w:r>
+      <w:r>
+        <w:rPr>
+          <w:rFonts w:asciiTheme="majorHAnsi" w:hAnsiTheme="majorHAnsi" w:cstheme="majorHAnsi"/>
+          <w:vertAlign w:val="superscript"/>
+        </w:rPr>
+        <w:t>31</w:t>
+      </w:r>
+      <w:r>
+        <w:rPr>
+          <w:rFonts w:asciiTheme="majorHAnsi" w:hAnsiTheme="majorHAnsi" w:cstheme="majorHAnsi"/>
+        </w:rPr>
+        <w:fldChar w:fldCharType="end"/>
+      </w:r>
+      <w:r>
+        <w:rPr>
+          <w:rFonts w:asciiTheme="majorHAnsi" w:hAnsiTheme="majorHAnsi" w:cstheme="majorHAnsi"/>
+        </w:rPr>
+        <w:t xml:space="preserve">. Our final male and female assemblies had 376 and 549 scaffolds with N50’s of 0.12Gb and 0.15Gb, respectively. The first 28 contigs, representing the number of haploid chromosomes confirmed by cytogenetic karyotyping contain 73.3% and 81.6% of the sequencing data of total assemblies in male and females, respectively. For comparison the 3.2Gb human genome––which is considered one of the leaders in genome assemblies and has been actively worked on for over a decade––has an N50 of 0.67Gb, has been assembled into 23 chromosomes and still contains 92 unplaced scaffolds for a total of 115 scaffolds. Thus, our reference genomes in a species that has a smaller genome with more chromosomes provides a highly successful foundation for the future of delta smelt research. Our final genome assemblies are roughly 25-30 times more contiguous that the newly published </w:t>
+      </w:r>
       <w:r>
         <w:rPr>
           <w:rFonts w:asciiTheme="majorHAnsi" w:hAnsiTheme="majorHAnsi" w:cstheme="majorHAnsi"/>
           <w:i/>
           <w:iCs/>
         </w:rPr>
-        <w:t xml:space="preserve"> </w:t>
-      </w:r>
-      <w:proofErr w:type="spellStart"/>
-      <w:r>
-        <w:rPr>
-          <w:rFonts w:asciiTheme="majorHAnsi" w:hAnsiTheme="majorHAnsi" w:cstheme="majorHAnsi"/>
-          <w:i/>
-          <w:iCs/>
-        </w:rPr>
-        <w:t>nipponensis</w:t>
-      </w:r>
-      <w:proofErr w:type="spellEnd"/>
-      <w:r>
-        <w:rPr>
-          <w:rFonts w:asciiTheme="majorHAnsi" w:hAnsiTheme="majorHAnsi" w:cstheme="majorHAnsi"/>
-        </w:rPr>
-        <w:t>) which has a total length of 0.50Gb</w:t>
-      </w:r>
-      <w:r>
-        <w:rPr>
-          <w:rFonts w:asciiTheme="majorHAnsi" w:hAnsiTheme="majorHAnsi" w:cstheme="majorHAnsi"/>
-        </w:rPr>
-        <w:fldChar w:fldCharType="begin"/>
-      </w:r>
-      <w:r>
-        <w:rPr>
-          <w:rFonts w:asciiTheme="majorHAnsi" w:hAnsiTheme="majorHAnsi" w:cstheme="majorHAnsi"/>
-        </w:rPr>
-        <w:instrText>ADDIN ZOTERO_ITEM CSL_CITATION {"citationID":"LHomXNMi","properties":{"formattedCitation":"\\super 31\\nosupersub{}","plainCitation":"31","noteIndex":0},"citationItems":[{"id":501,"uris":["http://zotero.org/users/local/3tku6QP0/items/I97AMA8Q"],"uri":["http://zotero.org/users/local/3tku6QP0/items/I97AMA8Q"],"itemData":{"id":501,"type":"article-journal","container-title":"G3: Genes|Genomes|Genetics","DOI":"10.1093/g3journal/jkab147","language":"en","page":"35","source":"Zotero","title":"Draft Genome of the Korean smelt Hypomesus nipponensis and its transcriptomic","author":[{"family":"Xuan","given":"Biao"},{"family":"Kim","given":"Eun Mi"},{"family":"Song","given":"Mi-Young"},{"family":"Shin","given":"Younhee"},{"family":"Jeon","given":"Ji-Hyeon"},{"family":"Bae","given":"Eun"}],"issued":{"date-parts":[["2021"]]}}}],"schema":"https://github.com/citation-style-language/schema/raw/master/csl-citation.json"}</w:instrText>
-      </w:r>
-      <w:r>
-        <w:rPr>
-          <w:rFonts w:asciiTheme="majorHAnsi" w:hAnsiTheme="majorHAnsi" w:cstheme="majorHAnsi"/>
-        </w:rPr>
-        <w:fldChar w:fldCharType="separate"/>
-      </w:r>
-      <w:r>
-        <w:rPr>
-          <w:rFonts w:asciiTheme="majorHAnsi" w:hAnsiTheme="majorHAnsi" w:cstheme="majorHAnsi"/>
-          <w:vertAlign w:val="superscript"/>
-        </w:rPr>
-        <w:t>31</w:t>
-      </w:r>
-      <w:r>
-        <w:rPr>
-          <w:rFonts w:asciiTheme="majorHAnsi" w:hAnsiTheme="majorHAnsi" w:cstheme="majorHAnsi"/>
-        </w:rPr>
-        <w:fldChar w:fldCharType="end"/>
-      </w:r>
-      <w:r>
-        <w:rPr>
-          <w:rFonts w:asciiTheme="majorHAnsi" w:hAnsiTheme="majorHAnsi" w:cstheme="majorHAnsi"/>
-        </w:rPr>
-        <w:t xml:space="preserve">. Our final male and female assemblies had 376 and 549 scaffolds with N50’s of 0.12Gb and 0.15Gb, respectively. The first 28 contigs, representing the number of haploid chromosomes confirmed by cytogenetic karyotyping contain 73.3% and 81.6% of the sequencing data of total assemblies in male and females, respectively. For comparison the 3.2Gb human genome––which is considered one of the leaders in genome assemblies and has been actively worked on for over a decade––has an N50 of 0.67Gb, has been assembled into 23 chromosomes and still contains 92 unplaced scaffolds for a total of 115 scaffolds. Thus, our reference genomes in a species that has a smaller genome with more chromosomes provides a highly successful foundation for the future of delta smelt research. Our final genome assemblies are roughly 25-30 times more contiguous that the newly published </w:t>
-      </w:r>
-      <w:r>
-        <w:rPr>
-          <w:rFonts w:asciiTheme="majorHAnsi" w:hAnsiTheme="majorHAnsi" w:cstheme="majorHAnsi"/>
-          <w:i/>
-          <w:iCs/>
-        </w:rPr>
-        <w:t xml:space="preserve">H. </w:t>
-      </w:r>
-      <w:proofErr w:type="spellStart"/>
-      <w:r>
-        <w:rPr>
-          <w:rFonts w:asciiTheme="majorHAnsi" w:hAnsiTheme="majorHAnsi" w:cstheme="majorHAnsi"/>
-          <w:i/>
-          <w:iCs/>
-        </w:rPr>
-        <w:t>niponnensis</w:t>
-      </w:r>
-      <w:proofErr w:type="spellEnd"/>
+        <w:t>H. niponnensis</w:t>
+      </w:r>
       <w:r>
         <w:rPr>
           <w:rFonts w:asciiTheme="majorHAnsi" w:hAnsiTheme="majorHAnsi" w:cstheme="majorHAnsi"/>
@@ -21832,22 +20474,12 @@
           <w:rFonts w:asciiTheme="majorHAnsi" w:hAnsiTheme="majorHAnsi" w:cstheme="majorHAnsi"/>
         </w:rPr>
       </w:pPr>
-      <w:proofErr w:type="spellStart"/>
-      <w:proofErr w:type="gramStart"/>
       <w:r>
         <w:rPr>
           <w:rFonts w:asciiTheme="majorHAnsi" w:hAnsiTheme="majorHAnsi" w:cstheme="majorHAnsi"/>
         </w:rPr>
         <w:lastRenderedPageBreak/>
-        <w:t>its</w:t>
-      </w:r>
-      <w:proofErr w:type="spellEnd"/>
-      <w:proofErr w:type="gramEnd"/>
-      <w:r>
-        <w:rPr>
-          <w:rFonts w:asciiTheme="majorHAnsi" w:hAnsiTheme="majorHAnsi" w:cstheme="majorHAnsi"/>
-        </w:rPr>
-        <w:t xml:space="preserve"> expected that the raw data would have a bunch of double copies</w:t>
+        <w:t>its expected that the raw data would have a bunch of double copies</w:t>
       </w:r>
     </w:p>
     <w:p>
@@ -21883,21 +20515,7 @@
         <w:rPr>
           <w:rFonts w:asciiTheme="majorHAnsi" w:hAnsiTheme="majorHAnsi" w:cstheme="majorHAnsi"/>
         </w:rPr>
-        <w:t xml:space="preserve">surprising that also the male </w:t>
-      </w:r>
-      <w:proofErr w:type="spellStart"/>
-      <w:r>
-        <w:rPr>
-          <w:rFonts w:asciiTheme="majorHAnsi" w:hAnsiTheme="majorHAnsi" w:cstheme="majorHAnsi"/>
-        </w:rPr>
-        <w:t>asm</w:t>
-      </w:r>
-      <w:proofErr w:type="spellEnd"/>
-      <w:r>
-        <w:rPr>
-          <w:rFonts w:asciiTheme="majorHAnsi" w:hAnsiTheme="majorHAnsi" w:cstheme="majorHAnsi"/>
-        </w:rPr>
-        <w:t xml:space="preserve"> is much long than female, it doesn’t contain more BUSCOs</w:t>
+        <w:t>surprising that also the male asm is much long than female, it doesn’t contain more BUSCOs</w:t>
       </w:r>
     </w:p>
     <w:p>
@@ -23932,7 +22550,7 @@
 </file>
 
 <file path=customXml/itemProps1.xml><?xml version="1.0" encoding="utf-8"?>
-<ds:datastoreItem xmlns:ds="http://schemas.openxmlformats.org/officeDocument/2006/customXml" ds:itemID="{1162A581-B266-104D-A7A8-786FE6EDCF9E}">
+<ds:datastoreItem xmlns:ds="http://schemas.openxmlformats.org/officeDocument/2006/customXml" ds:itemID="{BB002881-8770-BB49-A3B9-27A19F2479C3}">
   <ds:schemaRefs>
     <ds:schemaRef ds:uri="http://schemas.openxmlformats.org/officeDocument/2006/bibliography"/>
   </ds:schemaRefs>

</xml_diff>

<commit_message>
up to DISCUSSION gasp
</commit_message>
<xml_diff>
--- a/individual_chapters/Chapter_2-Genome_assembly.docx
+++ b/individual_chapters/Chapter_2-Genome_assembly.docx
@@ -8078,7 +8078,31 @@
         <w:rPr>
           <w:rFonts w:asciiTheme="majorHAnsi" w:hAnsiTheme="majorHAnsi" w:cstheme="majorHAnsi"/>
         </w:rPr>
-        <w:t xml:space="preserve">Genomic DNA was adjusted to a concentration of 0.91 ng/µl and 1.14 ng of template gDNA was loaded on a Chromium Genome Chip. Whole genome sequencing libraries were prepared using Chromium Genome Library &amp; Gel Bead Kit v.2 (10X Genomics, cat. 120258), Chromium Genome Chip Kit v.2 (10X Genomics, cat. 120257), Chromium i7 Multiplex Kit (10X Genomics, cat. 120262) and Chromium controller according to manufacturer’s instructions with one modification. Briefly, gDNA was combined with Master Mix, a library of Genome Gel Beads, and partitioning oil to create Gel Bead-in-Emulsions (GEMs) on a Chromium Genome Chip. The GEMs were isothermally amplified with primers containing an Illumina Read 1 sequencing primer, a unique 16-bp 10X barcode and a 6-bp random primer sequence, and bar-coded DNA fragments were recovered for Illumina library construction. The amount and fragment size of post-GEM DNA was quantified prior using a Bioanalyzer 2100 with an Agilent High sensitivity DNA kit (Agilent, cat. 5067-4626). Prior to Illumina library construction, the GEM amplification product was sheared on an E220 Focused </w:t>
+        <w:t xml:space="preserve">Genomic DNA was adjusted to a concentration of 0.91 ng/µl and 1.14 ng of template gDNA was loaded on a Chromium Genome Chip. Whole genome sequencing libraries were prepared using Chromium Genome Library &amp; Gel Bead Kit v.2 (10X Genomics, cat. 120258), Chromium Genome Chip Kit v.2 (10X Genomics, cat. 120257), Chromium i7 Multiplex Kit (10X Genomics, cat. 120262) and Chromium controller according to manufacturer’s instructions with one modification. Briefly, gDNA was combined with Master Mix, a library of Genome Gel Beads, and partitioning oil to create Gel Bead-in-Emulsions (GEMs) on a Chromium Genome Chip. The GEMs were isothermally amplified with primers containing an Illumina Read 1 sequencing primer, a unique 16-bp 10X barcode and a 6-bp random primer sequence, and bar-coded DNA fragments were recovered for Illumina library construction. The amount and fragment size of post-GEM DNA was quantified </w:t>
+      </w:r>
+      <w:r>
+        <w:rPr>
+          <w:rFonts w:asciiTheme="majorHAnsi" w:hAnsiTheme="majorHAnsi" w:cstheme="majorHAnsi"/>
+        </w:rPr>
+        <w:t>by running 1</w:t>
+      </w:r>
+      <w:r>
+        <w:rPr>
+          <w:rFonts w:asciiTheme="majorHAnsi" w:hAnsiTheme="majorHAnsi" w:cstheme="majorHAnsi"/>
+        </w:rPr>
+        <w:t>µ</w:t>
+      </w:r>
+      <w:r>
+        <w:rPr>
+          <w:rFonts w:asciiTheme="majorHAnsi" w:hAnsiTheme="majorHAnsi" w:cstheme="majorHAnsi"/>
+        </w:rPr>
+        <w:t>l of sample on a</w:t>
+      </w:r>
+      <w:r>
+        <w:rPr>
+          <w:rFonts w:asciiTheme="majorHAnsi" w:hAnsiTheme="majorHAnsi" w:cstheme="majorHAnsi"/>
+        </w:rPr>
+        <w:t xml:space="preserve"> Bioanalyzer 2100 with an Agilent High sensitivity DNA kit (Agilent, cat. 5067-4626). Prior to Illumina library construction, the GEM amplification product was sheared on an E220 Focused </w:t>
       </w:r>
       <w:proofErr w:type="spellStart"/>
       <w:r>
@@ -11495,14 +11519,6 @@
           <w:bCs/>
         </w:rPr>
       </w:pPr>
-      <w:r>
-        <w:rPr>
-          <w:rFonts w:asciiTheme="majorHAnsi" w:hAnsiTheme="majorHAnsi" w:cstheme="majorHAnsi"/>
-          <w:b/>
-          <w:bCs/>
-        </w:rPr>
-        <w:br w:type="page"/>
-      </w:r>
     </w:p>
     <w:p>
       <w:pPr>
@@ -11513,7 +11529,6 @@
         </w:rPr>
       </w:pPr>
       <w:r>
-        <w:lastRenderedPageBreak/>
         <w:t>Results</w:t>
       </w:r>
     </w:p>
@@ -11936,8 +11951,31 @@
           <w:rFonts w:asciiTheme="majorHAnsi" w:hAnsiTheme="majorHAnsi" w:cstheme="majorHAnsi"/>
           <w:iCs/>
         </w:rPr>
-        <w:t xml:space="preserve">female extractions  were 2.02 and 1.79, respectively. </w:t>
-      </w:r>
+        <w:t>female extractions were 2.02 and 1.79, respectivel</w:t>
+      </w:r>
+      <w:r>
+        <w:rPr>
+          <w:rFonts w:asciiTheme="majorHAnsi" w:hAnsiTheme="majorHAnsi" w:cstheme="majorHAnsi"/>
+          <w:iCs/>
+        </w:rPr>
+        <w:t>y</w:t>
+      </w:r>
+      <w:r>
+        <w:rPr>
+          <w:rFonts w:asciiTheme="majorHAnsi" w:hAnsiTheme="majorHAnsi" w:cstheme="majorHAnsi"/>
+          <w:iCs/>
+        </w:rPr>
+        <w:t>.</w:t>
+      </w:r>
+    </w:p>
+    <w:p>
+      <w:pPr>
+        <w:ind w:right="270"/>
+        <w:rPr>
+          <w:rFonts w:asciiTheme="majorHAnsi" w:hAnsiTheme="majorHAnsi" w:cstheme="majorHAnsi"/>
+          <w:iCs/>
+        </w:rPr>
+      </w:pPr>
     </w:p>
     <w:p>
       <w:pPr>
@@ -11997,6 +12035,7 @@
                 <w:rFonts w:ascii="Calibri Light" w:eastAsia="Times New Roman" w:hAnsi="Calibri Light" w:cs="Calibri Light"/>
                 <w:color w:val="000000"/>
               </w:rPr>
+              <w:lastRenderedPageBreak/>
               <w:t> </w:t>
             </w:r>
           </w:p>
@@ -18538,7 +18577,6 @@
                 <w:rFonts w:ascii="Calibri Light" w:eastAsia="Times New Roman" w:hAnsi="Calibri Light" w:cs="Calibri Light"/>
                 <w:color w:val="000000"/>
               </w:rPr>
-              <w:lastRenderedPageBreak/>
               <w:t> </w:t>
             </w:r>
           </w:p>
@@ -19278,6 +19316,7 @@
           <w:b/>
           <w:iCs/>
         </w:rPr>
+        <w:lastRenderedPageBreak/>
         <w:drawing>
           <wp:inline distT="0" distB="0" distL="0" distR="0" wp14:anchorId="1735E622" wp14:editId="0456A12C">
             <wp:extent cx="4096789" cy="7141945"/>
@@ -19333,7 +19372,6 @@
           <w:b/>
           <w:bCs/>
         </w:rPr>
-        <w:lastRenderedPageBreak/>
         <w:t xml:space="preserve">Figure </w:t>
       </w:r>
       <w:r>
@@ -19545,7 +19583,15 @@
           <w:rFonts w:asciiTheme="majorHAnsi" w:hAnsiTheme="majorHAnsi" w:cstheme="majorHAnsi"/>
           <w:bCs/>
         </w:rPr>
-        <w:t xml:space="preserve"> usable samples</w:t>
+        <w:t xml:space="preserve"> </w:t>
+      </w:r>
+      <w:r>
+        <w:rPr>
+          <w:rFonts w:asciiTheme="majorHAnsi" w:hAnsiTheme="majorHAnsi" w:cstheme="majorHAnsi"/>
+          <w:bCs/>
+        </w:rPr>
+        <w:lastRenderedPageBreak/>
+        <w:t>usable samples</w:t>
       </w:r>
       <w:r>
         <w:rPr>
@@ -19746,39 +19792,55 @@
         <w:rPr>
           <w:rFonts w:asciiTheme="majorHAnsi" w:hAnsiTheme="majorHAnsi" w:cstheme="majorHAnsi"/>
         </w:rPr>
-        <w:t>quantified libraries showed normal distributions and were accepted for sequencing</w:t>
-      </w:r>
-      <w:r>
-        <w:rPr>
-          <w:rFonts w:asciiTheme="majorHAnsi" w:hAnsiTheme="majorHAnsi" w:cstheme="majorHAnsi"/>
-        </w:rPr>
-        <w:t>. [</w:t>
-      </w:r>
-      <w:commentRangeStart w:id="3"/>
-      <w:r>
-        <w:rPr>
-          <w:rFonts w:asciiTheme="majorHAnsi" w:hAnsiTheme="majorHAnsi" w:cstheme="majorHAnsi"/>
-        </w:rPr>
-        <w:t>NEED THESE FROM DIANA</w:t>
-      </w:r>
-      <w:commentRangeEnd w:id="3"/>
-      <w:r>
-        <w:rPr>
-          <w:rFonts w:asciiTheme="majorHAnsi" w:hAnsiTheme="majorHAnsi" w:cstheme="majorHAnsi"/>
-        </w:rPr>
-        <w:commentReference w:id="3"/>
-      </w:r>
-      <w:r>
-        <w:rPr>
-          <w:rFonts w:asciiTheme="majorHAnsi" w:hAnsiTheme="majorHAnsi" w:cstheme="majorHAnsi"/>
-        </w:rPr>
-        <w:t xml:space="preserve">]. </w:t>
-      </w:r>
-      <w:r>
-        <w:rPr>
-          <w:rFonts w:asciiTheme="majorHAnsi" w:hAnsiTheme="majorHAnsi" w:cstheme="majorHAnsi"/>
-        </w:rPr>
-        <w:t xml:space="preserve">We generated </w:t>
+        <w:t>quantified librar</w:t>
+      </w:r>
+      <w:r>
+        <w:rPr>
+          <w:rFonts w:asciiTheme="majorHAnsi" w:hAnsiTheme="majorHAnsi" w:cstheme="majorHAnsi"/>
+        </w:rPr>
+        <w:t>y electroph</w:t>
+      </w:r>
+      <w:r>
+        <w:rPr>
+          <w:rFonts w:asciiTheme="majorHAnsi" w:hAnsiTheme="majorHAnsi" w:cstheme="majorHAnsi"/>
+        </w:rPr>
+        <w:t>ero</w:t>
+      </w:r>
+      <w:r>
+        <w:rPr>
+          <w:rFonts w:asciiTheme="majorHAnsi" w:hAnsiTheme="majorHAnsi" w:cstheme="majorHAnsi"/>
+        </w:rPr>
+        <w:t>grams</w:t>
+      </w:r>
+      <w:r>
+        <w:rPr>
+          <w:rFonts w:asciiTheme="majorHAnsi" w:hAnsiTheme="majorHAnsi" w:cstheme="majorHAnsi"/>
+        </w:rPr>
+        <w:t xml:space="preserve"> showed </w:t>
+      </w:r>
+      <w:r>
+        <w:rPr>
+          <w:rFonts w:asciiTheme="majorHAnsi" w:hAnsiTheme="majorHAnsi" w:cstheme="majorHAnsi"/>
+        </w:rPr>
+        <w:t>expected</w:t>
+      </w:r>
+      <w:r>
+        <w:rPr>
+          <w:rFonts w:asciiTheme="majorHAnsi" w:hAnsiTheme="majorHAnsi" w:cstheme="majorHAnsi"/>
+        </w:rPr>
+        <w:t xml:space="preserve"> distributions</w:t>
+      </w:r>
+      <w:r>
+        <w:rPr>
+          <w:rFonts w:asciiTheme="majorHAnsi" w:hAnsiTheme="majorHAnsi" w:cstheme="majorHAnsi"/>
+        </w:rPr>
+        <w:t xml:space="preserve"> (Figure TK).</w:t>
+      </w:r>
+      <w:r>
+        <w:rPr>
+          <w:rFonts w:asciiTheme="majorHAnsi" w:hAnsiTheme="majorHAnsi" w:cstheme="majorHAnsi"/>
+        </w:rPr>
+        <w:t xml:space="preserve"> We generated </w:t>
       </w:r>
       <w:r>
         <w:rPr>
@@ -19826,21 +19888,7 @@
         <w:rPr>
           <w:rFonts w:asciiTheme="majorHAnsi" w:hAnsiTheme="majorHAnsi" w:cstheme="majorHAnsi"/>
         </w:rPr>
-        <w:t xml:space="preserve"> bp of paired-end linked-read sequencing data from the female </w:t>
-      </w:r>
-      <w:proofErr w:type="spellStart"/>
-      <w:r>
-        <w:rPr>
-          <w:rFonts w:asciiTheme="majorHAnsi" w:hAnsiTheme="majorHAnsi" w:cstheme="majorHAnsi"/>
-        </w:rPr>
-        <w:t>speciemen</w:t>
-      </w:r>
-      <w:proofErr w:type="spellEnd"/>
-      <w:r>
-        <w:rPr>
-          <w:rFonts w:asciiTheme="majorHAnsi" w:hAnsiTheme="majorHAnsi" w:cstheme="majorHAnsi"/>
-        </w:rPr>
-        <w:t xml:space="preserve">. Using the </w:t>
+        <w:t xml:space="preserve"> bp of paired-end linked-read sequencing data from the female specimen. Using the </w:t>
       </w:r>
       <w:proofErr w:type="spellStart"/>
       <w:r>
@@ -19927,6 +19975,146 @@
       <w:r>
         <w:rPr>
           <w:rFonts w:asciiTheme="majorHAnsi" w:hAnsiTheme="majorHAnsi" w:cstheme="majorHAnsi"/>
+          <w:noProof/>
+        </w:rPr>
+        <w:drawing>
+          <wp:inline distT="0" distB="0" distL="0" distR="0" wp14:anchorId="6E2FC443" wp14:editId="2845F2B0">
+            <wp:extent cx="5943600" cy="5966460"/>
+            <wp:effectExtent l="0" t="0" r="0" b="2540"/>
+            <wp:docPr id="12" name="Picture 12" descr="Chart, histogram&#10;&#10;Description automatically generated"/>
+            <wp:cNvGraphicFramePr>
+              <a:graphicFrameLocks xmlns:a="http://schemas.openxmlformats.org/drawingml/2006/main" noChangeAspect="1"/>
+            </wp:cNvGraphicFramePr>
+            <a:graphic xmlns:a="http://schemas.openxmlformats.org/drawingml/2006/main">
+              <a:graphicData uri="http://schemas.openxmlformats.org/drawingml/2006/picture">
+                <pic:pic xmlns:pic="http://schemas.openxmlformats.org/drawingml/2006/picture">
+                  <pic:nvPicPr>
+                    <pic:cNvPr id="12" name="Picture 12" descr="Chart, histogram&#10;&#10;Description automatically generated"/>
+                    <pic:cNvPicPr/>
+                  </pic:nvPicPr>
+                  <pic:blipFill>
+                    <a:blip r:embed="rId12" cstate="print">
+                      <a:extLst>
+                        <a:ext uri="{28A0092B-C50C-407E-A947-70E740481C1C}">
+                          <a14:useLocalDpi xmlns:a14="http://schemas.microsoft.com/office/drawing/2010/main" val="0"/>
+                        </a:ext>
+                      </a:extLst>
+                    </a:blip>
+                    <a:stretch>
+                      <a:fillRect/>
+                    </a:stretch>
+                  </pic:blipFill>
+                  <pic:spPr>
+                    <a:xfrm>
+                      <a:off x="0" y="0"/>
+                      <a:ext cx="5943600" cy="5966460"/>
+                    </a:xfrm>
+                    <a:prstGeom prst="rect">
+                      <a:avLst/>
+                    </a:prstGeom>
+                  </pic:spPr>
+                </pic:pic>
+              </a:graphicData>
+            </a:graphic>
+          </wp:inline>
+        </w:drawing>
+      </w:r>
+    </w:p>
+    <w:p>
+      <w:pPr>
+        <w:ind w:right="270"/>
+        <w:rPr>
+          <w:rFonts w:asciiTheme="majorHAnsi" w:hAnsiTheme="majorHAnsi" w:cstheme="majorHAnsi"/>
+        </w:rPr>
+      </w:pPr>
+      <w:r>
+        <w:rPr>
+          <w:rFonts w:asciiTheme="majorHAnsi" w:eastAsia="Times New Roman" w:hAnsiTheme="majorHAnsi" w:cstheme="majorHAnsi"/>
+          <w:b/>
+        </w:rPr>
+        <w:t xml:space="preserve">Figure </w:t>
+      </w:r>
+      <w:r>
+        <w:rPr>
+          <w:rFonts w:asciiTheme="majorHAnsi" w:eastAsia="Times New Roman" w:hAnsiTheme="majorHAnsi" w:cstheme="majorHAnsi"/>
+          <w:b/>
+        </w:rPr>
+        <w:t>TK</w:t>
+      </w:r>
+      <w:r>
+        <w:rPr>
+          <w:rFonts w:asciiTheme="majorHAnsi" w:eastAsia="Times New Roman" w:hAnsiTheme="majorHAnsi" w:cstheme="majorHAnsi"/>
+          <w:b/>
+        </w:rPr>
+        <w:t>.</w:t>
+      </w:r>
+      <w:r>
+        <w:rPr>
+          <w:rFonts w:asciiTheme="majorHAnsi" w:eastAsia="Times New Roman" w:hAnsiTheme="majorHAnsi" w:cstheme="majorHAnsi"/>
+        </w:rPr>
+        <w:t xml:space="preserve"> </w:t>
+      </w:r>
+      <w:r>
+        <w:rPr>
+          <w:rFonts w:asciiTheme="majorHAnsi" w:eastAsia="Times New Roman" w:hAnsiTheme="majorHAnsi" w:cstheme="majorHAnsi"/>
+        </w:rPr>
+        <w:t>Elec</w:t>
+      </w:r>
+      <w:r>
+        <w:rPr>
+          <w:rFonts w:asciiTheme="majorHAnsi" w:eastAsia="Times New Roman" w:hAnsiTheme="majorHAnsi" w:cstheme="majorHAnsi"/>
+        </w:rPr>
+        <w:t>t</w:t>
+      </w:r>
+      <w:r>
+        <w:rPr>
+          <w:rFonts w:asciiTheme="majorHAnsi" w:eastAsia="Times New Roman" w:hAnsiTheme="majorHAnsi" w:cstheme="majorHAnsi"/>
+        </w:rPr>
+        <w:t>ropherogram</w:t>
+      </w:r>
+      <w:r>
+        <w:rPr>
+          <w:rFonts w:asciiTheme="majorHAnsi" w:eastAsia="Times New Roman" w:hAnsiTheme="majorHAnsi" w:cstheme="majorHAnsi"/>
+        </w:rPr>
+        <w:t xml:space="preserve">s of male and female </w:t>
+      </w:r>
+      <w:r>
+        <w:rPr>
+          <w:rFonts w:asciiTheme="majorHAnsi" w:eastAsia="Times New Roman" w:hAnsiTheme="majorHAnsi" w:cstheme="majorHAnsi"/>
+        </w:rPr>
+        <w:t>samples</w:t>
+      </w:r>
+      <w:r>
+        <w:rPr>
+          <w:rFonts w:asciiTheme="majorHAnsi" w:eastAsia="Times New Roman" w:hAnsiTheme="majorHAnsi" w:cstheme="majorHAnsi"/>
+        </w:rPr>
+        <w:t xml:space="preserve"> used for </w:t>
+      </w:r>
+      <w:proofErr w:type="gramStart"/>
+      <w:r>
+        <w:rPr>
+          <w:rFonts w:asciiTheme="majorHAnsi" w:eastAsia="Times New Roman" w:hAnsiTheme="majorHAnsi" w:cstheme="majorHAnsi"/>
+        </w:rPr>
+        <w:t>linked-read</w:t>
+      </w:r>
+      <w:proofErr w:type="gramEnd"/>
+      <w:r>
+        <w:rPr>
+          <w:rFonts w:asciiTheme="majorHAnsi" w:eastAsia="Times New Roman" w:hAnsiTheme="majorHAnsi" w:cstheme="majorHAnsi"/>
+        </w:rPr>
+        <w:t xml:space="preserve"> library prep.</w:t>
+      </w:r>
+    </w:p>
+    <w:p>
+      <w:pPr>
+        <w:ind w:right="270"/>
+        <w:rPr>
+          <w:rFonts w:asciiTheme="majorHAnsi" w:hAnsiTheme="majorHAnsi" w:cstheme="majorHAnsi"/>
+        </w:rPr>
+      </w:pPr>
+      <w:r>
+        <w:rPr>
+          <w:rFonts w:asciiTheme="majorHAnsi" w:hAnsiTheme="majorHAnsi" w:cstheme="majorHAnsi"/>
         </w:rPr>
         <w:t xml:space="preserve">Mapped histograms </w:t>
       </w:r>
@@ -20054,7 +20242,14 @@
         <w:rPr>
           <w:rFonts w:asciiTheme="majorHAnsi" w:hAnsiTheme="majorHAnsi" w:cstheme="majorHAnsi"/>
         </w:rPr>
-        <w:t>, indicating no sequencing bias,</w:t>
+        <w:t xml:space="preserve">, indicating no </w:t>
+      </w:r>
+      <w:r>
+        <w:rPr>
+          <w:rFonts w:asciiTheme="majorHAnsi" w:hAnsiTheme="majorHAnsi" w:cstheme="majorHAnsi"/>
+        </w:rPr>
+        <w:lastRenderedPageBreak/>
+        <w:t>sequencing bias,</w:t>
       </w:r>
       <w:r>
         <w:rPr>
@@ -20101,165 +20296,6 @@
                 <pic:pic xmlns:pic="http://schemas.openxmlformats.org/drawingml/2006/picture">
                   <pic:nvPicPr>
                     <pic:cNvPr id="5" name="Picture 4"/>
-                    <pic:cNvPicPr>
-                      <a:picLocks noChangeAspect="1" noChangeArrowheads="1"/>
-                    </pic:cNvPicPr>
-                  </pic:nvPicPr>
-                  <pic:blipFill>
-                    <a:blip r:embed="rId12"/>
-                    <a:stretch>
-                      <a:fillRect/>
-                    </a:stretch>
-                  </pic:blipFill>
-                  <pic:spPr bwMode="auto">
-                    <a:xfrm>
-                      <a:off x="0" y="0"/>
-                      <a:ext cx="5943600" cy="4955540"/>
-                    </a:xfrm>
-                    <a:prstGeom prst="rect">
-                      <a:avLst/>
-                    </a:prstGeom>
-                  </pic:spPr>
-                </pic:pic>
-              </a:graphicData>
-            </a:graphic>
-          </wp:inline>
-        </w:drawing>
-      </w:r>
-    </w:p>
-    <w:p>
-      <w:pPr>
-        <w:rPr>
-          <w:rFonts w:asciiTheme="majorHAnsi" w:eastAsia="Times New Roman" w:hAnsiTheme="majorHAnsi" w:cstheme="majorHAnsi"/>
-        </w:rPr>
-      </w:pPr>
-      <w:r>
-        <w:rPr>
-          <w:rFonts w:asciiTheme="majorHAnsi" w:eastAsia="Times New Roman" w:hAnsiTheme="majorHAnsi" w:cstheme="majorHAnsi"/>
-          <w:b/>
-        </w:rPr>
-        <w:t xml:space="preserve">Figure </w:t>
-      </w:r>
-      <w:r>
-        <w:rPr>
-          <w:rFonts w:asciiTheme="majorHAnsi" w:eastAsia="Times New Roman" w:hAnsiTheme="majorHAnsi" w:cstheme="majorHAnsi"/>
-          <w:b/>
-        </w:rPr>
-        <w:t>TK</w:t>
-      </w:r>
-      <w:r>
-        <w:rPr>
-          <w:rFonts w:asciiTheme="majorHAnsi" w:eastAsia="Times New Roman" w:hAnsiTheme="majorHAnsi" w:cstheme="majorHAnsi"/>
-          <w:b/>
-        </w:rPr>
-        <w:t>.</w:t>
-      </w:r>
-      <w:r>
-        <w:rPr>
-          <w:rFonts w:asciiTheme="majorHAnsi" w:eastAsia="Times New Roman" w:hAnsiTheme="majorHAnsi" w:cstheme="majorHAnsi"/>
-        </w:rPr>
-        <w:t xml:space="preserve"> Linked-read k-mer spectra histogram</w:t>
-      </w:r>
-      <w:r>
-        <w:rPr>
-          <w:rFonts w:asciiTheme="majorHAnsi" w:eastAsia="Times New Roman" w:hAnsiTheme="majorHAnsi" w:cstheme="majorHAnsi"/>
-        </w:rPr>
-        <w:t xml:space="preserve">s </w:t>
-      </w:r>
-      <w:r>
-        <w:rPr>
-          <w:rFonts w:asciiTheme="majorHAnsi" w:eastAsia="Times New Roman" w:hAnsiTheme="majorHAnsi" w:cstheme="majorHAnsi"/>
-        </w:rPr>
-        <w:t xml:space="preserve">created </w:t>
-      </w:r>
-      <w:r>
-        <w:rPr>
-          <w:rFonts w:asciiTheme="majorHAnsi" w:eastAsia="Times New Roman" w:hAnsiTheme="majorHAnsi" w:cstheme="majorHAnsi"/>
-        </w:rPr>
-        <w:t xml:space="preserve">from </w:t>
-      </w:r>
-      <w:r>
-        <w:rPr>
-          <w:rFonts w:ascii="Courier" w:hAnsi="Courier" w:cstheme="majorHAnsi"/>
-        </w:rPr>
-        <w:t>kat hist</w:t>
-      </w:r>
-      <w:r>
-        <w:rPr>
-          <w:rFonts w:asciiTheme="majorHAnsi" w:eastAsia="Times New Roman" w:hAnsiTheme="majorHAnsi" w:cstheme="majorHAnsi"/>
-        </w:rPr>
-        <w:t xml:space="preserve"> function.</w:t>
-      </w:r>
-      <w:r>
-        <w:rPr>
-          <w:rFonts w:asciiTheme="majorHAnsi" w:eastAsia="Times New Roman" w:hAnsiTheme="majorHAnsi" w:cstheme="majorHAnsi"/>
-        </w:rPr>
-        <w:t xml:space="preserve"> Each plot shows</w:t>
-      </w:r>
-      <w:r>
-        <w:rPr>
-          <w:rFonts w:asciiTheme="majorHAnsi" w:eastAsia="Times New Roman" w:hAnsiTheme="majorHAnsi" w:cstheme="majorHAnsi"/>
-        </w:rPr>
-        <w:t xml:space="preserve"> the number of distinct k-mers at different frequencies from male (A &amp; B) and female (C &amp; D) sequencing data. Histograms using k=21 </w:t>
-      </w:r>
-      <w:r>
-        <w:rPr>
-          <w:rFonts w:asciiTheme="majorHAnsi" w:eastAsia="Times New Roman" w:hAnsiTheme="majorHAnsi" w:cstheme="majorHAnsi"/>
-        </w:rPr>
-        <w:lastRenderedPageBreak/>
-        <w:t>(A &amp; C), and k=31 (B &amp; D).</w:t>
-      </w:r>
-      <w:r>
-        <w:rPr>
-          <w:rFonts w:asciiTheme="majorHAnsi" w:eastAsia="Times New Roman" w:hAnsiTheme="majorHAnsi" w:cstheme="majorHAnsi"/>
-        </w:rPr>
-        <w:t xml:space="preserve"> The high abundance of low frequency k-mers are expected as a product of sequencing and base calling errors.</w:t>
-      </w:r>
-      <w:r>
-        <w:rPr>
-          <w:rFonts w:asciiTheme="majorHAnsi" w:eastAsia="Times New Roman" w:hAnsiTheme="majorHAnsi" w:cstheme="majorHAnsi"/>
-        </w:rPr>
-        <w:t xml:space="preserve"> </w:t>
-      </w:r>
-    </w:p>
-    <w:p>
-      <w:pPr>
-        <w:rPr>
-          <w:rFonts w:asciiTheme="majorHAnsi" w:hAnsiTheme="majorHAnsi" w:cstheme="majorHAnsi"/>
-        </w:rPr>
-      </w:pPr>
-      <w:r>
-        <w:rPr>
-          <w:rFonts w:asciiTheme="majorHAnsi" w:hAnsiTheme="majorHAnsi" w:cstheme="majorHAnsi"/>
-        </w:rPr>
-        <w:br w:type="page"/>
-      </w:r>
-    </w:p>
-    <w:p>
-      <w:pPr>
-        <w:rPr>
-          <w:rFonts w:asciiTheme="majorHAnsi" w:hAnsiTheme="majorHAnsi" w:cstheme="majorHAnsi"/>
-        </w:rPr>
-      </w:pPr>
-      <w:r>
-        <w:rPr>
-          <w:rFonts w:asciiTheme="majorHAnsi" w:hAnsiTheme="majorHAnsi" w:cstheme="majorHAnsi"/>
-          <w:noProof/>
-        </w:rPr>
-        <w:lastRenderedPageBreak/>
-        <w:drawing>
-          <wp:inline distT="0" distB="0" distL="0" distR="0" wp14:anchorId="60FFA71C" wp14:editId="4ABAB49D">
-            <wp:extent cx="5943600" cy="4955540"/>
-            <wp:effectExtent l="0" t="0" r="0" b="0"/>
-            <wp:docPr id="10" name="Picture 10" descr="A picture containing text, printer, screenshot&#10;&#10;Description automatically generated"/>
-            <wp:cNvGraphicFramePr>
-              <a:graphicFrameLocks xmlns:a="http://schemas.openxmlformats.org/drawingml/2006/main" noChangeAspect="1"/>
-            </wp:cNvGraphicFramePr>
-            <a:graphic xmlns:a="http://schemas.openxmlformats.org/drawingml/2006/main">
-              <a:graphicData uri="http://schemas.openxmlformats.org/drawingml/2006/picture">
-                <pic:pic xmlns:pic="http://schemas.openxmlformats.org/drawingml/2006/picture">
-                  <pic:nvPicPr>
-                    <pic:cNvPr id="10" name="Picture 10" descr="A picture containing text, printer, screenshot&#10;&#10;Description automatically generated"/>
                     <pic:cNvPicPr>
                       <a:picLocks noChangeAspect="1" noChangeArrowheads="1"/>
                     </pic:cNvPicPr>
@@ -20289,6 +20325,158 @@
     <w:p>
       <w:pPr>
         <w:rPr>
+          <w:rFonts w:asciiTheme="majorHAnsi" w:eastAsia="Times New Roman" w:hAnsiTheme="majorHAnsi" w:cstheme="majorHAnsi"/>
+        </w:rPr>
+      </w:pPr>
+      <w:r>
+        <w:rPr>
+          <w:rFonts w:asciiTheme="majorHAnsi" w:eastAsia="Times New Roman" w:hAnsiTheme="majorHAnsi" w:cstheme="majorHAnsi"/>
+          <w:b/>
+        </w:rPr>
+        <w:t xml:space="preserve">Figure </w:t>
+      </w:r>
+      <w:r>
+        <w:rPr>
+          <w:rFonts w:asciiTheme="majorHAnsi" w:eastAsia="Times New Roman" w:hAnsiTheme="majorHAnsi" w:cstheme="majorHAnsi"/>
+          <w:b/>
+        </w:rPr>
+        <w:t>TK</w:t>
+      </w:r>
+      <w:r>
+        <w:rPr>
+          <w:rFonts w:asciiTheme="majorHAnsi" w:eastAsia="Times New Roman" w:hAnsiTheme="majorHAnsi" w:cstheme="majorHAnsi"/>
+          <w:b/>
+        </w:rPr>
+        <w:t>.</w:t>
+      </w:r>
+      <w:r>
+        <w:rPr>
+          <w:rFonts w:asciiTheme="majorHAnsi" w:eastAsia="Times New Roman" w:hAnsiTheme="majorHAnsi" w:cstheme="majorHAnsi"/>
+        </w:rPr>
+        <w:t xml:space="preserve"> Linked-read k-mer spectra histogram</w:t>
+      </w:r>
+      <w:r>
+        <w:rPr>
+          <w:rFonts w:asciiTheme="majorHAnsi" w:eastAsia="Times New Roman" w:hAnsiTheme="majorHAnsi" w:cstheme="majorHAnsi"/>
+        </w:rPr>
+        <w:t xml:space="preserve">s </w:t>
+      </w:r>
+      <w:r>
+        <w:rPr>
+          <w:rFonts w:asciiTheme="majorHAnsi" w:eastAsia="Times New Roman" w:hAnsiTheme="majorHAnsi" w:cstheme="majorHAnsi"/>
+        </w:rPr>
+        <w:t xml:space="preserve">created </w:t>
+      </w:r>
+      <w:r>
+        <w:rPr>
+          <w:rFonts w:asciiTheme="majorHAnsi" w:eastAsia="Times New Roman" w:hAnsiTheme="majorHAnsi" w:cstheme="majorHAnsi"/>
+        </w:rPr>
+        <w:t xml:space="preserve">from </w:t>
+      </w:r>
+      <w:r>
+        <w:rPr>
+          <w:rFonts w:ascii="Courier" w:hAnsi="Courier" w:cstheme="majorHAnsi"/>
+        </w:rPr>
+        <w:t>kat hist</w:t>
+      </w:r>
+      <w:r>
+        <w:rPr>
+          <w:rFonts w:asciiTheme="majorHAnsi" w:eastAsia="Times New Roman" w:hAnsiTheme="majorHAnsi" w:cstheme="majorHAnsi"/>
+        </w:rPr>
+        <w:t xml:space="preserve"> function.</w:t>
+      </w:r>
+      <w:r>
+        <w:rPr>
+          <w:rFonts w:asciiTheme="majorHAnsi" w:eastAsia="Times New Roman" w:hAnsiTheme="majorHAnsi" w:cstheme="majorHAnsi"/>
+        </w:rPr>
+        <w:t xml:space="preserve"> Each plot shows</w:t>
+      </w:r>
+      <w:r>
+        <w:rPr>
+          <w:rFonts w:asciiTheme="majorHAnsi" w:eastAsia="Times New Roman" w:hAnsiTheme="majorHAnsi" w:cstheme="majorHAnsi"/>
+        </w:rPr>
+        <w:t xml:space="preserve"> the number of distinct k-mers at different frequencies from male (A &amp; B) and female (C &amp; D) sequencing data. Histograms using k=21 (A &amp; C), and k=31 (B &amp; D).</w:t>
+      </w:r>
+      <w:r>
+        <w:rPr>
+          <w:rFonts w:asciiTheme="majorHAnsi" w:eastAsia="Times New Roman" w:hAnsiTheme="majorHAnsi" w:cstheme="majorHAnsi"/>
+        </w:rPr>
+        <w:t xml:space="preserve"> The high abundance of low frequency k-mers are expected as a product of sequencing and base calling errors.</w:t>
+      </w:r>
+      <w:r>
+        <w:rPr>
+          <w:rFonts w:asciiTheme="majorHAnsi" w:eastAsia="Times New Roman" w:hAnsiTheme="majorHAnsi" w:cstheme="majorHAnsi"/>
+        </w:rPr>
+        <w:t xml:space="preserve"> </w:t>
+      </w:r>
+    </w:p>
+    <w:p>
+      <w:pPr>
+        <w:rPr>
+          <w:rFonts w:asciiTheme="majorHAnsi" w:hAnsiTheme="majorHAnsi" w:cstheme="majorHAnsi"/>
+        </w:rPr>
+      </w:pPr>
+      <w:r>
+        <w:rPr>
+          <w:rFonts w:asciiTheme="majorHAnsi" w:hAnsiTheme="majorHAnsi" w:cstheme="majorHAnsi"/>
+        </w:rPr>
+        <w:br w:type="page"/>
+      </w:r>
+    </w:p>
+    <w:p>
+      <w:pPr>
+        <w:rPr>
+          <w:rFonts w:asciiTheme="majorHAnsi" w:hAnsiTheme="majorHAnsi" w:cstheme="majorHAnsi"/>
+        </w:rPr>
+      </w:pPr>
+      <w:r>
+        <w:rPr>
+          <w:rFonts w:asciiTheme="majorHAnsi" w:hAnsiTheme="majorHAnsi" w:cstheme="majorHAnsi"/>
+          <w:noProof/>
+        </w:rPr>
+        <w:lastRenderedPageBreak/>
+        <w:drawing>
+          <wp:inline distT="0" distB="0" distL="0" distR="0" wp14:anchorId="60FFA71C" wp14:editId="4ABAB49D">
+            <wp:extent cx="5943600" cy="4955540"/>
+            <wp:effectExtent l="0" t="0" r="0" b="0"/>
+            <wp:docPr id="10" name="Picture 10" descr="A picture containing text, printer, screenshot&#10;&#10;Description automatically generated"/>
+            <wp:cNvGraphicFramePr>
+              <a:graphicFrameLocks xmlns:a="http://schemas.openxmlformats.org/drawingml/2006/main" noChangeAspect="1"/>
+            </wp:cNvGraphicFramePr>
+            <a:graphic xmlns:a="http://schemas.openxmlformats.org/drawingml/2006/main">
+              <a:graphicData uri="http://schemas.openxmlformats.org/drawingml/2006/picture">
+                <pic:pic xmlns:pic="http://schemas.openxmlformats.org/drawingml/2006/picture">
+                  <pic:nvPicPr>
+                    <pic:cNvPr id="10" name="Picture 10" descr="A picture containing text, printer, screenshot&#10;&#10;Description automatically generated"/>
+                    <pic:cNvPicPr>
+                      <a:picLocks noChangeAspect="1" noChangeArrowheads="1"/>
+                    </pic:cNvPicPr>
+                  </pic:nvPicPr>
+                  <pic:blipFill>
+                    <a:blip r:embed="rId14"/>
+                    <a:stretch>
+                      <a:fillRect/>
+                    </a:stretch>
+                  </pic:blipFill>
+                  <pic:spPr bwMode="auto">
+                    <a:xfrm>
+                      <a:off x="0" y="0"/>
+                      <a:ext cx="5943600" cy="4955540"/>
+                    </a:xfrm>
+                    <a:prstGeom prst="rect">
+                      <a:avLst/>
+                    </a:prstGeom>
+                  </pic:spPr>
+                </pic:pic>
+              </a:graphicData>
+            </a:graphic>
+          </wp:inline>
+        </w:drawing>
+      </w:r>
+    </w:p>
+    <w:p>
+      <w:pPr>
+        <w:rPr>
           <w:rFonts w:asciiTheme="majorHAnsi" w:hAnsiTheme="majorHAnsi" w:cstheme="majorHAnsi"/>
         </w:rPr>
       </w:pPr>
@@ -20441,7 +20629,7 @@
                     </pic:cNvPicPr>
                   </pic:nvPicPr>
                   <pic:blipFill>
-                    <a:blip r:embed="rId14"/>
+                    <a:blip r:embed="rId15"/>
                     <a:stretch>
                       <a:fillRect/>
                     </a:stretch>
@@ -27000,9 +27188,9 @@
           <w:noProof/>
         </w:rPr>
         <w:drawing>
-          <wp:inline distT="0" distB="0" distL="0" distR="0" wp14:anchorId="14B5D43E" wp14:editId="577B3734">
-            <wp:extent cx="5943340" cy="3131820"/>
-            <wp:effectExtent l="0" t="0" r="635" b="5080"/>
+          <wp:inline distT="0" distB="0" distL="0" distR="0" wp14:anchorId="14B5D43E" wp14:editId="40564267">
+            <wp:extent cx="5943600" cy="2710035"/>
+            <wp:effectExtent l="0" t="0" r="0" b="0"/>
             <wp:docPr id="11" name="Picture 11"/>
             <wp:cNvGraphicFramePr>
               <a:graphicFrameLocks xmlns:a="http://schemas.openxmlformats.org/drawingml/2006/main" noChangeAspect="1"/>
@@ -27015,7 +27203,7 @@
                     <pic:cNvPicPr/>
                   </pic:nvPicPr>
                   <pic:blipFill>
-                    <a:blip r:embed="rId15" cstate="print">
+                    <a:blip r:embed="rId16" cstate="print">
                       <a:extLst>
                         <a:ext uri="{28A0092B-C50C-407E-A947-70E740481C1C}">
                           <a14:useLocalDpi xmlns:a14="http://schemas.microsoft.com/office/drawing/2010/main" val="0"/>
@@ -27029,7 +27217,7 @@
                   <pic:spPr>
                     <a:xfrm>
                       <a:off x="0" y="0"/>
-                      <a:ext cx="5943340" cy="3131820"/>
+                      <a:ext cx="5943600" cy="2710035"/>
                     </a:xfrm>
                     <a:prstGeom prst="rect">
                       <a:avLst/>
@@ -27174,7 +27362,7 @@
                     </pic:cNvPicPr>
                   </pic:nvPicPr>
                   <pic:blipFill>
-                    <a:blip r:embed="rId16"/>
+                    <a:blip r:embed="rId17"/>
                     <a:stretch>
                       <a:fillRect/>
                     </a:stretch>
@@ -27235,7 +27423,13 @@
         <w:rPr>
           <w:rFonts w:asciiTheme="majorHAnsi" w:hAnsiTheme="majorHAnsi" w:cstheme="majorHAnsi"/>
         </w:rPr>
-        <w:t>The diploid chromosome number of 56 for delta smelt aligns with that reported for other smelt species, 2n=54, 56 or 58 for European smelt</w:t>
+        <w:t>Our finding of a</w:t>
+      </w:r>
+      <w:r>
+        <w:rPr>
+          <w:rFonts w:asciiTheme="majorHAnsi" w:hAnsiTheme="majorHAnsi" w:cstheme="majorHAnsi"/>
+        </w:rPr>
+        <w:t xml:space="preserve"> diploid chromosome number of 56 for delta smelt aligns with that reported for other smelt species, 2n=54, 56 or 58 for European smelt</w:t>
       </w:r>
       <w:r>
         <w:rPr>
@@ -27409,25 +27603,191 @@
       <w:pPr>
         <w:rPr>
           <w:rFonts w:asciiTheme="majorHAnsi" w:hAnsiTheme="majorHAnsi" w:cstheme="majorHAnsi"/>
-          <w:b/>
-          <w:bCs/>
-          <w:u w:val="single"/>
         </w:rPr>
       </w:pPr>
       <w:r>
         <w:rPr>
           <w:rFonts w:asciiTheme="majorHAnsi" w:hAnsiTheme="majorHAnsi" w:cstheme="majorHAnsi"/>
         </w:rPr>
-        <w:t xml:space="preserve">The primary objective of this study was to create a single highly contiguous genome assembly for use within and beyond the scope of this project. We assembled two independent delta smelt genomes (male assembly and female assembly) using gold-standard methods in addition to validating the number of chromosomes with an independent cytogenetic study. To assemble the delta smelt genomes, we combined PacBio long reads, 10X Chromium linked-reads, Phase hi-c chromatin conformation capture and a linkage map to create two sex-specific reference assemblies for male and female fish. </w:t>
+        <w:t>Long-</w:t>
+      </w:r>
+      <w:r>
+        <w:rPr>
+          <w:rFonts w:asciiTheme="majorHAnsi" w:hAnsiTheme="majorHAnsi" w:cstheme="majorHAnsi"/>
+        </w:rPr>
+        <w:t>read</w:t>
+      </w:r>
+      <w:r>
+        <w:rPr>
+          <w:rFonts w:asciiTheme="majorHAnsi" w:hAnsiTheme="majorHAnsi" w:cstheme="majorHAnsi"/>
+        </w:rPr>
+        <w:t xml:space="preserve"> sequencing files</w:t>
+      </w:r>
+      <w:r>
+        <w:rPr>
+          <w:rFonts w:asciiTheme="majorHAnsi" w:hAnsiTheme="majorHAnsi" w:cstheme="majorHAnsi"/>
+        </w:rPr>
+        <w:t xml:space="preserve"> contained a high </w:t>
+      </w:r>
+      <w:r>
+        <w:rPr>
+          <w:rFonts w:asciiTheme="majorHAnsi" w:hAnsiTheme="majorHAnsi" w:cstheme="majorHAnsi"/>
+        </w:rPr>
+        <w:t>frequency</w:t>
+      </w:r>
+      <w:r>
+        <w:rPr>
+          <w:rFonts w:asciiTheme="majorHAnsi" w:hAnsiTheme="majorHAnsi" w:cstheme="majorHAnsi"/>
+        </w:rPr>
+        <w:t xml:space="preserve"> of double-copy </w:t>
+      </w:r>
+      <w:r>
+        <w:rPr>
+          <w:rFonts w:asciiTheme="majorHAnsi" w:hAnsiTheme="majorHAnsi" w:cstheme="majorHAnsi"/>
+        </w:rPr>
+        <w:t>genes. This is inherent in generating</w:t>
+      </w:r>
+      <w:r>
+        <w:rPr>
+          <w:rFonts w:asciiTheme="majorHAnsi" w:hAnsiTheme="majorHAnsi" w:cstheme="majorHAnsi"/>
+        </w:rPr>
+        <w:t xml:space="preserve"> </w:t>
+      </w:r>
+      <w:r>
+        <w:rPr>
+          <w:rFonts w:asciiTheme="majorHAnsi" w:hAnsiTheme="majorHAnsi" w:cstheme="majorHAnsi"/>
+        </w:rPr>
+        <w:t xml:space="preserve">high-coverage </w:t>
+      </w:r>
+      <w:r>
+        <w:rPr>
+          <w:rFonts w:asciiTheme="majorHAnsi" w:hAnsiTheme="majorHAnsi" w:cstheme="majorHAnsi"/>
+        </w:rPr>
+        <w:t>sequence data</w:t>
+      </w:r>
+      <w:r>
+        <w:rPr>
+          <w:rFonts w:asciiTheme="majorHAnsi" w:hAnsiTheme="majorHAnsi" w:cstheme="majorHAnsi"/>
+        </w:rPr>
+        <w:t xml:space="preserve"> covering the same genes multiple times</w:t>
+      </w:r>
+      <w:r>
+        <w:rPr>
+          <w:rFonts w:asciiTheme="majorHAnsi" w:hAnsiTheme="majorHAnsi" w:cstheme="majorHAnsi"/>
+        </w:rPr>
+        <w:t>. As expected, upon assembling long-reads, the number of single-copy orthologs found in A</w:t>
+      </w:r>
+      <w:r>
+        <w:rPr>
+          <w:rFonts w:asciiTheme="majorHAnsi" w:hAnsiTheme="majorHAnsi" w:cstheme="majorHAnsi"/>
+          <w:vertAlign w:val="subscript"/>
+        </w:rPr>
+        <w:t>1</w:t>
+      </w:r>
+      <w:r>
+        <w:rPr>
+          <w:rFonts w:asciiTheme="majorHAnsi" w:hAnsiTheme="majorHAnsi" w:cstheme="majorHAnsi"/>
+        </w:rPr>
+        <w:t xml:space="preserve"> dropped precipitously and the number of single-copy genes found in the A</w:t>
+      </w:r>
+      <w:r>
+        <w:rPr>
+          <w:rFonts w:asciiTheme="majorHAnsi" w:hAnsiTheme="majorHAnsi" w:cstheme="majorHAnsi"/>
+          <w:vertAlign w:val="subscript"/>
+        </w:rPr>
+        <w:t>1</w:t>
+      </w:r>
+      <w:r>
+        <w:rPr>
+          <w:rFonts w:asciiTheme="majorHAnsi" w:hAnsiTheme="majorHAnsi" w:cstheme="majorHAnsi"/>
+        </w:rPr>
+        <w:t xml:space="preserve"> assembly is roughly equal to the numbers of double-copy genes in the sequencing data files used for input.</w:t>
+      </w:r>
+      <w:r>
+        <w:rPr>
+          <w:rFonts w:asciiTheme="majorHAnsi" w:hAnsiTheme="majorHAnsi" w:cstheme="majorHAnsi"/>
+        </w:rPr>
+        <w:t xml:space="preserve"> The female assembly </w:t>
+      </w:r>
+      <w:r>
+        <w:rPr>
+          <w:rFonts w:asciiTheme="majorHAnsi" w:hAnsiTheme="majorHAnsi" w:cstheme="majorHAnsi"/>
+        </w:rPr>
+        <w:t>A</w:t>
+      </w:r>
+      <w:r>
+        <w:rPr>
+          <w:rFonts w:asciiTheme="majorHAnsi" w:hAnsiTheme="majorHAnsi" w:cstheme="majorHAnsi"/>
+          <w:vertAlign w:val="subscript"/>
+        </w:rPr>
+        <w:t>1</w:t>
+      </w:r>
+      <w:r>
+        <w:rPr>
+          <w:rFonts w:asciiTheme="majorHAnsi" w:hAnsiTheme="majorHAnsi" w:cstheme="majorHAnsi"/>
+        </w:rPr>
+        <w:t xml:space="preserve"> </w:t>
+      </w:r>
+      <w:r>
+        <w:rPr>
+          <w:rFonts w:asciiTheme="majorHAnsi" w:hAnsiTheme="majorHAnsi" w:cstheme="majorHAnsi"/>
+        </w:rPr>
+        <w:t>contained more single-copy genes than double-copy genes in the raw sequencing data. This could result from having high coverage over fragmented genes</w:t>
+      </w:r>
+      <w:r>
+        <w:rPr>
+          <w:rFonts w:asciiTheme="majorHAnsi" w:hAnsiTheme="majorHAnsi" w:cstheme="majorHAnsi"/>
+        </w:rPr>
+        <w:t xml:space="preserve"> contained within the raw sequencing data</w:t>
+      </w:r>
+      <w:r>
+        <w:rPr>
+          <w:rFonts w:asciiTheme="majorHAnsi" w:hAnsiTheme="majorHAnsi" w:cstheme="majorHAnsi"/>
+        </w:rPr>
+        <w:t xml:space="preserve">, which </w:t>
+      </w:r>
+      <w:r>
+        <w:rPr>
+          <w:rFonts w:asciiTheme="majorHAnsi" w:hAnsiTheme="majorHAnsi" w:cstheme="majorHAnsi"/>
+        </w:rPr>
+        <w:t>could then be</w:t>
+      </w:r>
+      <w:r>
+        <w:rPr>
+          <w:rFonts w:asciiTheme="majorHAnsi" w:hAnsiTheme="majorHAnsi" w:cstheme="majorHAnsi"/>
+        </w:rPr>
+        <w:t xml:space="preserve"> assembled into complete genes</w:t>
+      </w:r>
+      <w:r>
+        <w:rPr>
+          <w:rFonts w:asciiTheme="majorHAnsi" w:hAnsiTheme="majorHAnsi" w:cstheme="majorHAnsi"/>
+        </w:rPr>
+        <w:t xml:space="preserve"> in </w:t>
+      </w:r>
+      <w:r>
+        <w:rPr>
+          <w:rFonts w:asciiTheme="majorHAnsi" w:hAnsiTheme="majorHAnsi" w:cstheme="majorHAnsi"/>
+        </w:rPr>
+        <w:t>A</w:t>
+      </w:r>
+      <w:r>
+        <w:rPr>
+          <w:rFonts w:asciiTheme="majorHAnsi" w:hAnsiTheme="majorHAnsi" w:cstheme="majorHAnsi"/>
+          <w:vertAlign w:val="subscript"/>
+        </w:rPr>
+        <w:t>1</w:t>
+      </w:r>
+      <w:r>
+        <w:rPr>
+          <w:rFonts w:asciiTheme="majorHAnsi" w:hAnsiTheme="majorHAnsi" w:cstheme="majorHAnsi"/>
+        </w:rPr>
+        <w:t>.</w:t>
       </w:r>
     </w:p>
     <w:p>
       <w:pPr>
         <w:rPr>
           <w:rFonts w:asciiTheme="majorHAnsi" w:hAnsiTheme="majorHAnsi" w:cstheme="majorHAnsi"/>
-          <w:b/>
-          <w:bCs/>
-          <w:u w:val="single"/>
         </w:rPr>
       </w:pPr>
       <w:r>
@@ -27448,7 +27808,19 @@
         <w:rPr>
           <w:rFonts w:asciiTheme="majorHAnsi" w:hAnsiTheme="majorHAnsi" w:cstheme="majorHAnsi"/>
         </w:rPr>
-        <w:t xml:space="preserve"> genome (</w:t>
+        <w:t xml:space="preserve"> </w:t>
+      </w:r>
+      <w:r>
+        <w:rPr>
+          <w:rFonts w:asciiTheme="majorHAnsi" w:hAnsiTheme="majorHAnsi" w:cstheme="majorHAnsi"/>
+        </w:rPr>
+        <w:t xml:space="preserve">smelt </w:t>
+      </w:r>
+      <w:r>
+        <w:rPr>
+          <w:rFonts w:asciiTheme="majorHAnsi" w:hAnsiTheme="majorHAnsi" w:cstheme="majorHAnsi"/>
+        </w:rPr>
+        <w:t>genome (</w:t>
       </w:r>
       <w:proofErr w:type="spellStart"/>
       <w:r>
@@ -27519,7 +27891,99 @@
         <w:rPr>
           <w:rFonts w:asciiTheme="majorHAnsi" w:hAnsiTheme="majorHAnsi" w:cstheme="majorHAnsi"/>
         </w:rPr>
-        <w:t xml:space="preserve">. Our final male and female assemblies had 376 and 549 scaffolds with N50’s of 0.12Gb and 0.15Gb, respectively. The first 28 contigs, representing the number of haploid chromosomes confirmed by cytogenetic karyotyping contain 73.3% and 81.6% of the sequencing data of total assemblies in male and females, respectively. For comparison the 3.2Gb human genome––which is considered one of the leaders in genome assemblies and has been actively worked on for over a decade––has an N50 of 0.67Gb, has been assembled into 23 chromosomes and still contains 92 unplaced scaffolds for a total of 115 scaffolds. Thus, our reference genomes in a species that has a smaller genome with more chromosomes provides a highly successful foundation for the future of delta smelt research. Our final genome assemblies are roughly 25-30 times more contiguous that the newly published </w:t>
+        <w:t>.</w:t>
+      </w:r>
+      <w:r>
+        <w:rPr>
+          <w:rFonts w:asciiTheme="majorHAnsi" w:hAnsiTheme="majorHAnsi" w:cstheme="majorHAnsi"/>
+        </w:rPr>
+        <w:t xml:space="preserve"> </w:t>
+      </w:r>
+      <w:r>
+        <w:rPr>
+          <w:rFonts w:asciiTheme="majorHAnsi" w:hAnsiTheme="majorHAnsi" w:cstheme="majorHAnsi"/>
+        </w:rPr>
+        <w:t xml:space="preserve">Our final male and female assemblies had 376 and 549 scaffolds with N50’s of 0.12Gb and 0.15Gb, respectively. The first 28 contigs, representing the number of haploid chromosomes confirmed by cytogenetic karyotyping contain </w:t>
+      </w:r>
+      <w:commentRangeStart w:id="3"/>
+      <w:r>
+        <w:rPr>
+          <w:rFonts w:asciiTheme="majorHAnsi" w:hAnsiTheme="majorHAnsi" w:cstheme="majorHAnsi"/>
+        </w:rPr>
+        <w:t xml:space="preserve">73.3% and 81.6% </w:t>
+      </w:r>
+      <w:commentRangeEnd w:id="3"/>
+      <w:r>
+        <w:rPr>
+          <w:rStyle w:val="CommentReference"/>
+        </w:rPr>
+        <w:commentReference w:id="3"/>
+      </w:r>
+      <w:r>
+        <w:rPr>
+          <w:rFonts w:asciiTheme="majorHAnsi" w:hAnsiTheme="majorHAnsi" w:cstheme="majorHAnsi"/>
+        </w:rPr>
+        <w:t xml:space="preserve">of the sequencing data of total assemblies in male and females, respectively. </w:t>
+      </w:r>
+      <w:r>
+        <w:rPr>
+          <w:rFonts w:asciiTheme="majorHAnsi" w:hAnsiTheme="majorHAnsi" w:cstheme="majorHAnsi"/>
+        </w:rPr>
+        <w:t>As such</w:t>
+      </w:r>
+      <w:r>
+        <w:rPr>
+          <w:rFonts w:asciiTheme="majorHAnsi" w:hAnsiTheme="majorHAnsi" w:cstheme="majorHAnsi"/>
+        </w:rPr>
+        <w:t>, our reference genomes provide a highly successful foundation for the future of delta smelt</w:t>
+      </w:r>
+      <w:r>
+        <w:rPr>
+          <w:rFonts w:asciiTheme="majorHAnsi" w:hAnsiTheme="majorHAnsi" w:cstheme="majorHAnsi"/>
+        </w:rPr>
+        <w:t xml:space="preserve"> and evolutionary genetics</w:t>
+      </w:r>
+      <w:r>
+        <w:rPr>
+          <w:rFonts w:asciiTheme="majorHAnsi" w:hAnsiTheme="majorHAnsi" w:cstheme="majorHAnsi"/>
+        </w:rPr>
+        <w:t xml:space="preserve"> research. </w:t>
+      </w:r>
+      <w:r>
+        <w:rPr>
+          <w:rFonts w:asciiTheme="majorHAnsi" w:hAnsiTheme="majorHAnsi" w:cstheme="majorHAnsi"/>
+        </w:rPr>
+        <w:t>The</w:t>
+      </w:r>
+      <w:r>
+        <w:rPr>
+          <w:rFonts w:asciiTheme="majorHAnsi" w:hAnsiTheme="majorHAnsi" w:cstheme="majorHAnsi"/>
+        </w:rPr>
+        <w:t xml:space="preserve"> final </w:t>
+      </w:r>
+      <w:r>
+        <w:rPr>
+          <w:rFonts w:asciiTheme="majorHAnsi" w:hAnsiTheme="majorHAnsi" w:cstheme="majorHAnsi"/>
+        </w:rPr>
+        <w:t xml:space="preserve">delta smelt </w:t>
+      </w:r>
+      <w:r>
+        <w:rPr>
+          <w:rFonts w:asciiTheme="majorHAnsi" w:hAnsiTheme="majorHAnsi" w:cstheme="majorHAnsi"/>
+        </w:rPr>
+        <w:t xml:space="preserve">genome assemblies are roughly 25-30 times more contiguous that the </w:t>
+      </w:r>
+      <w:r>
+        <w:rPr>
+          <w:rFonts w:asciiTheme="majorHAnsi" w:hAnsiTheme="majorHAnsi" w:cstheme="majorHAnsi"/>
+        </w:rPr>
+        <w:t>previously</w:t>
+      </w:r>
+      <w:r>
+        <w:rPr>
+          <w:rFonts w:asciiTheme="majorHAnsi" w:hAnsiTheme="majorHAnsi" w:cstheme="majorHAnsi"/>
+        </w:rPr>
+        <w:t xml:space="preserve"> published </w:t>
       </w:r>
       <w:r>
         <w:rPr>
@@ -27570,108 +28034,242 @@
         <w:rPr>
           <w:rFonts w:asciiTheme="majorHAnsi" w:hAnsiTheme="majorHAnsi" w:cstheme="majorHAnsi"/>
         </w:rPr>
-        <w:t>In summation, our final reference genomes are highly contiguous and contain a high number of ultra-conserved genes. This indicates that this project was successful in assembling a useful resource for current and future studies involving delta smelt and closely related species.</w:t>
+        <w:t>The male assembly is roughly 0.03Gb</w:t>
+      </w:r>
+      <w:r>
+        <w:rPr>
+          <w:rFonts w:asciiTheme="majorHAnsi" w:hAnsiTheme="majorHAnsi" w:cstheme="majorHAnsi"/>
+        </w:rPr>
+        <w:t>, or 8.0%</w:t>
+      </w:r>
+      <w:r>
+        <w:rPr>
+          <w:rFonts w:asciiTheme="majorHAnsi" w:hAnsiTheme="majorHAnsi" w:cstheme="majorHAnsi"/>
+        </w:rPr>
+        <w:t xml:space="preserve"> longer than t</w:t>
+      </w:r>
+      <w:r>
+        <w:rPr>
+          <w:rFonts w:asciiTheme="majorHAnsi" w:hAnsiTheme="majorHAnsi" w:cstheme="majorHAnsi"/>
+        </w:rPr>
+        <w:t>he female assembly</w:t>
+      </w:r>
+      <w:r>
+        <w:rPr>
+          <w:rFonts w:asciiTheme="majorHAnsi" w:hAnsiTheme="majorHAnsi" w:cstheme="majorHAnsi"/>
+        </w:rPr>
+        <w:t xml:space="preserve"> and </w:t>
+      </w:r>
+      <w:r>
+        <w:rPr>
+          <w:rFonts w:asciiTheme="majorHAnsi" w:hAnsiTheme="majorHAnsi" w:cstheme="majorHAnsi"/>
+        </w:rPr>
+        <w:t xml:space="preserve">has a 5.6% increase of double-copy genes. </w:t>
+      </w:r>
+      <w:r>
+        <w:rPr>
+          <w:rFonts w:asciiTheme="majorHAnsi" w:hAnsiTheme="majorHAnsi" w:cstheme="majorHAnsi"/>
+        </w:rPr>
+        <w:t>These double-copy genes may account for the longer assembly length. Alternatively</w:t>
+      </w:r>
+      <w:r>
+        <w:rPr>
+          <w:rFonts w:asciiTheme="majorHAnsi" w:hAnsiTheme="majorHAnsi" w:cstheme="majorHAnsi"/>
+        </w:rPr>
+        <w:t>,</w:t>
+      </w:r>
+      <w:r>
+        <w:rPr>
+          <w:rFonts w:asciiTheme="majorHAnsi" w:hAnsiTheme="majorHAnsi" w:cstheme="majorHAnsi"/>
+        </w:rPr>
+        <w:t xml:space="preserve"> or perhaps additionally, the male genome may have male specific sequences, such as a sex chromosome, which we could not determine the presence of absences of in our cytogenetic work.</w:t>
+      </w:r>
+    </w:p>
+    <w:p>
+      <w:r>
+        <w:rPr>
+          <w:rFonts w:asciiTheme="majorHAnsi" w:hAnsiTheme="majorHAnsi" w:cstheme="majorHAnsi"/>
+        </w:rPr>
+        <w:t xml:space="preserve">The primary objective of this </w:t>
+      </w:r>
+      <w:r>
+        <w:rPr>
+          <w:rFonts w:asciiTheme="majorHAnsi" w:hAnsiTheme="majorHAnsi" w:cstheme="majorHAnsi"/>
+        </w:rPr>
+        <w:t>chapter</w:t>
+      </w:r>
+      <w:r>
+        <w:rPr>
+          <w:rFonts w:asciiTheme="majorHAnsi" w:hAnsiTheme="majorHAnsi" w:cstheme="majorHAnsi"/>
+        </w:rPr>
+        <w:t xml:space="preserve"> was to create a highly contiguous </w:t>
+      </w:r>
+      <w:r>
+        <w:rPr>
+          <w:rFonts w:asciiTheme="majorHAnsi" w:hAnsiTheme="majorHAnsi" w:cstheme="majorHAnsi"/>
+        </w:rPr>
+        <w:t>chromosome-scale</w:t>
+      </w:r>
+      <w:r>
+        <w:rPr>
+          <w:rFonts w:asciiTheme="majorHAnsi" w:hAnsiTheme="majorHAnsi" w:cstheme="majorHAnsi"/>
+        </w:rPr>
+        <w:t xml:space="preserve"> </w:t>
+      </w:r>
+      <w:r>
+        <w:rPr>
+          <w:rFonts w:asciiTheme="majorHAnsi" w:hAnsiTheme="majorHAnsi" w:cstheme="majorHAnsi"/>
+          <w:i/>
+          <w:iCs/>
+        </w:rPr>
+        <w:t>de novo</w:t>
+      </w:r>
+      <w:r>
+        <w:rPr>
+          <w:rFonts w:asciiTheme="majorHAnsi" w:hAnsiTheme="majorHAnsi" w:cstheme="majorHAnsi"/>
+        </w:rPr>
+        <w:t xml:space="preserve"> </w:t>
+      </w:r>
+      <w:r>
+        <w:rPr>
+          <w:rFonts w:asciiTheme="majorHAnsi" w:hAnsiTheme="majorHAnsi" w:cstheme="majorHAnsi"/>
+        </w:rPr>
+        <w:t xml:space="preserve">genome assembly for use within and beyond the scope of this </w:t>
+      </w:r>
+      <w:r>
+        <w:rPr>
+          <w:rFonts w:asciiTheme="majorHAnsi" w:hAnsiTheme="majorHAnsi" w:cstheme="majorHAnsi"/>
+        </w:rPr>
+        <w:t>dissertation</w:t>
+      </w:r>
+      <w:r>
+        <w:rPr>
+          <w:rFonts w:asciiTheme="majorHAnsi" w:hAnsiTheme="majorHAnsi" w:cstheme="majorHAnsi"/>
+        </w:rPr>
+        <w:t>.</w:t>
+      </w:r>
+      <w:r>
+        <w:rPr>
+          <w:rFonts w:asciiTheme="majorHAnsi" w:hAnsiTheme="majorHAnsi" w:cstheme="majorHAnsi"/>
+        </w:rPr>
+        <w:t xml:space="preserve"> We believe we have achieved chromosome-scale assemblies by using sequence-free cytogenetic validation of 2n=56.</w:t>
+      </w:r>
+      <w:r>
+        <w:rPr>
+          <w:rFonts w:asciiTheme="majorHAnsi" w:hAnsiTheme="majorHAnsi" w:cstheme="majorHAnsi"/>
+        </w:rPr>
+        <w:t xml:space="preserve"> </w:t>
+      </w:r>
+      <w:r>
+        <w:rPr>
+          <w:rFonts w:asciiTheme="majorHAnsi" w:hAnsiTheme="majorHAnsi" w:cstheme="majorHAnsi"/>
+        </w:rPr>
+        <w:t xml:space="preserve">Our two reference genomes were published to NCBI </w:t>
+      </w:r>
+      <w:r>
+        <w:rPr>
+          <w:rFonts w:asciiTheme="majorHAnsi" w:hAnsiTheme="majorHAnsi" w:cstheme="majorHAnsi"/>
+        </w:rPr>
+        <w:t xml:space="preserve">with </w:t>
+      </w:r>
+      <w:r>
+        <w:rPr>
+          <w:rFonts w:asciiTheme="majorHAnsi" w:hAnsiTheme="majorHAnsi" w:cstheme="majorHAnsi"/>
+        </w:rPr>
+        <w:t xml:space="preserve">GenBank </w:t>
+      </w:r>
+      <w:r>
+        <w:rPr>
+          <w:rFonts w:asciiTheme="majorHAnsi" w:hAnsiTheme="majorHAnsi" w:cstheme="majorHAnsi"/>
+        </w:rPr>
+        <w:t>assembly</w:t>
+      </w:r>
+      <w:r>
+        <w:rPr>
+          <w:rFonts w:asciiTheme="majorHAnsi" w:hAnsiTheme="majorHAnsi" w:cstheme="majorHAnsi"/>
+        </w:rPr>
+        <w:t xml:space="preserve"> accession number </w:t>
+      </w:r>
+      <w:r>
+        <w:rPr>
+          <w:rFonts w:asciiTheme="majorHAnsi" w:hAnsiTheme="majorHAnsi" w:cstheme="majorHAnsi"/>
+        </w:rPr>
+        <w:t>GCA_021917145.1</w:t>
+      </w:r>
+      <w:r>
+        <w:rPr>
+          <w:rFonts w:asciiTheme="majorHAnsi" w:hAnsiTheme="majorHAnsi" w:cstheme="majorHAnsi"/>
+        </w:rPr>
+        <w:t xml:space="preserve"> (female) and </w:t>
+      </w:r>
+      <w:r>
+        <w:rPr>
+          <w:rFonts w:asciiTheme="majorHAnsi" w:hAnsiTheme="majorHAnsi" w:cstheme="majorHAnsi"/>
+        </w:rPr>
+        <w:t>GCA_021870715.1</w:t>
+      </w:r>
+      <w:r>
+        <w:rPr>
+          <w:rFonts w:asciiTheme="majorHAnsi" w:hAnsiTheme="majorHAnsi" w:cstheme="majorHAnsi"/>
+        </w:rPr>
+        <w:t xml:space="preserve"> (male) on February 02, </w:t>
+      </w:r>
+      <w:proofErr w:type="gramStart"/>
+      <w:r>
+        <w:rPr>
+          <w:rFonts w:asciiTheme="majorHAnsi" w:hAnsiTheme="majorHAnsi" w:cstheme="majorHAnsi"/>
+        </w:rPr>
+        <w:t>2022</w:t>
+      </w:r>
+      <w:proofErr w:type="gramEnd"/>
+      <w:r>
+        <w:rPr>
+          <w:rFonts w:asciiTheme="majorHAnsi" w:hAnsiTheme="majorHAnsi" w:cstheme="majorHAnsi"/>
+        </w:rPr>
+        <w:t xml:space="preserve"> and February 03, 2022, respectively.</w:t>
+      </w:r>
+      <w:r>
+        <w:rPr>
+          <w:rFonts w:asciiTheme="majorHAnsi" w:hAnsiTheme="majorHAnsi" w:cstheme="majorHAnsi"/>
+        </w:rPr>
+        <w:t xml:space="preserve"> The more contiguous female </w:t>
+      </w:r>
+      <w:r>
+        <w:rPr>
+          <w:rFonts w:asciiTheme="majorHAnsi" w:hAnsiTheme="majorHAnsi" w:cstheme="majorHAnsi"/>
+        </w:rPr>
+        <w:t>genome</w:t>
+      </w:r>
+      <w:r>
+        <w:rPr>
+          <w:rFonts w:asciiTheme="majorHAnsi" w:hAnsiTheme="majorHAnsi" w:cstheme="majorHAnsi"/>
+        </w:rPr>
+        <w:t xml:space="preserve"> </w:t>
+      </w:r>
+      <w:r>
+        <w:rPr>
+          <w:rFonts w:asciiTheme="majorHAnsi" w:hAnsiTheme="majorHAnsi" w:cstheme="majorHAnsi"/>
+        </w:rPr>
+        <w:t>was</w:t>
+      </w:r>
+      <w:r>
+        <w:rPr>
+          <w:rFonts w:asciiTheme="majorHAnsi" w:hAnsiTheme="majorHAnsi" w:cstheme="majorHAnsi"/>
+        </w:rPr>
+        <w:t xml:space="preserve"> </w:t>
+      </w:r>
+      <w:r>
+        <w:rPr>
+          <w:rFonts w:asciiTheme="majorHAnsi" w:hAnsiTheme="majorHAnsi" w:cstheme="majorHAnsi"/>
+        </w:rPr>
+        <w:t>subsequently annotated by the NCBI Eukaryotic Genome Annotation Pipeline.</w:t>
+      </w:r>
+      <w:r>
+        <w:t xml:space="preserve"> </w:t>
       </w:r>
     </w:p>
     <w:p>
       <w:pPr>
-        <w:rPr>
-          <w:rFonts w:asciiTheme="majorHAnsi" w:hAnsiTheme="majorHAnsi" w:cstheme="majorHAnsi"/>
-        </w:rPr>
-      </w:pPr>
-    </w:p>
-    <w:p>
-      <w:pPr>
-        <w:rPr>
-          <w:rFonts w:asciiTheme="majorHAnsi" w:hAnsiTheme="majorHAnsi" w:cstheme="majorHAnsi"/>
-        </w:rPr>
-      </w:pPr>
-    </w:p>
-    <w:p>
-      <w:pPr>
-        <w:pStyle w:val="ListParagraph"/>
-        <w:numPr>
-          <w:ilvl w:val="0"/>
-          <w:numId w:val="4"/>
-        </w:numPr>
-        <w:rPr>
-          <w:rFonts w:asciiTheme="majorHAnsi" w:hAnsiTheme="majorHAnsi" w:cstheme="majorHAnsi"/>
-        </w:rPr>
-      </w:pPr>
-      <w:proofErr w:type="spellStart"/>
-      <w:proofErr w:type="gramStart"/>
-      <w:r>
-        <w:rPr>
-          <w:rFonts w:asciiTheme="majorHAnsi" w:hAnsiTheme="majorHAnsi" w:cstheme="majorHAnsi"/>
-        </w:rPr>
-        <w:t>its</w:t>
-      </w:r>
-      <w:proofErr w:type="spellEnd"/>
-      <w:proofErr w:type="gramEnd"/>
-      <w:r>
-        <w:rPr>
-          <w:rFonts w:asciiTheme="majorHAnsi" w:hAnsiTheme="majorHAnsi" w:cstheme="majorHAnsi"/>
-        </w:rPr>
-        <w:t xml:space="preserve"> expected that the raw data would have a bunch of double copies</w:t>
-      </w:r>
-    </w:p>
-    <w:p>
-      <w:pPr>
-        <w:pStyle w:val="ListParagraph"/>
-        <w:numPr>
-          <w:ilvl w:val="0"/>
-          <w:numId w:val="4"/>
-        </w:numPr>
-        <w:rPr>
-          <w:rFonts w:asciiTheme="majorHAnsi" w:hAnsiTheme="majorHAnsi" w:cstheme="majorHAnsi"/>
-        </w:rPr>
-      </w:pPr>
-      <w:r>
-        <w:rPr>
-          <w:rFonts w:asciiTheme="majorHAnsi" w:hAnsiTheme="majorHAnsi" w:cstheme="majorHAnsi"/>
-        </w:rPr>
-        <w:t>also expected BUSCO score doesn’t go up much from the # of double copies in the raw data… this is due to not having overlap for high a high confidence in assembly</w:t>
-      </w:r>
-    </w:p>
-    <w:p>
-      <w:pPr>
-        <w:pStyle w:val="ListParagraph"/>
-        <w:numPr>
-          <w:ilvl w:val="0"/>
-          <w:numId w:val="4"/>
-        </w:numPr>
-        <w:rPr>
-          <w:rFonts w:asciiTheme="majorHAnsi" w:hAnsiTheme="majorHAnsi" w:cstheme="majorHAnsi"/>
-        </w:rPr>
-      </w:pPr>
-      <w:r>
-        <w:rPr>
-          <w:rFonts w:asciiTheme="majorHAnsi" w:hAnsiTheme="majorHAnsi" w:cstheme="majorHAnsi"/>
-        </w:rPr>
-        <w:t xml:space="preserve">surprising that also the male </w:t>
-      </w:r>
-      <w:proofErr w:type="spellStart"/>
-      <w:r>
-        <w:rPr>
-          <w:rFonts w:asciiTheme="majorHAnsi" w:hAnsiTheme="majorHAnsi" w:cstheme="majorHAnsi"/>
-        </w:rPr>
-        <w:t>asm</w:t>
-      </w:r>
-      <w:proofErr w:type="spellEnd"/>
-      <w:r>
-        <w:rPr>
-          <w:rFonts w:asciiTheme="majorHAnsi" w:hAnsiTheme="majorHAnsi" w:cstheme="majorHAnsi"/>
-        </w:rPr>
-        <w:t xml:space="preserve"> is much long than female, it doesn’t contain more BUSCOs</w:t>
-      </w:r>
-    </w:p>
-    <w:p>
-      <w:pPr>
-        <w:pStyle w:val="ListParagraph"/>
-        <w:numPr>
-          <w:ilvl w:val="0"/>
-          <w:numId w:val="4"/>
-        </w:numPr>
         <w:rPr>
           <w:rFonts w:asciiTheme="majorHAnsi" w:hAnsiTheme="majorHAnsi" w:cstheme="majorHAnsi"/>
         </w:rPr>
@@ -27737,7 +28335,7 @@
       </w:r>
     </w:p>
   </w:comment>
-  <w:comment w:id="3" w:author="Shannon Erica Kendal Joslin" w:date="2021-10-02T12:36:00Z" w:initials="SEKJ">
+  <w:comment w:id="3" w:author="Shannon Erica Kendal Joslin" w:date="2022-09-01T18:58:00Z" w:initials="SEKJ">
     <w:p>
       <w:pPr>
         <w:pStyle w:val="CommentText"/>
@@ -27749,7 +28347,7 @@
         <w:annotationRef/>
       </w:r>
       <w:r>
-        <w:t>Sent email</w:t>
+        <w:t>check</w:t>
       </w:r>
     </w:p>
   </w:comment>
@@ -27761,7 +28359,7 @@
   <w15:commentEx w15:paraId="1DCEE02C" w15:done="0"/>
   <w15:commentEx w15:paraId="7739C59C" w15:done="0"/>
   <w15:commentEx w15:paraId="1371EC3E" w15:done="0"/>
-  <w15:commentEx w15:paraId="454FA846" w15:done="0"/>
+  <w15:commentEx w15:paraId="2BABBAAE" w15:done="0"/>
 </w15:commentsEx>
 </file>
 
@@ -27770,7 +28368,7 @@
   <w16cex:commentExtensible w16cex:durableId="26B36AE4" w16cex:dateUtc="2022-08-26T22:53:00Z"/>
   <w16cex:commentExtensible w16cex:durableId="26B443EE" w16cex:dateUtc="2022-08-27T14:19:00Z"/>
   <w16cex:commentExtensible w16cex:durableId="26B44B41" w16cex:dateUtc="2022-08-27T14:50:00Z"/>
-  <w16cex:commentExtensible w16cex:durableId="2502988B" w16cex:dateUtc="2021-10-02T15:36:00Z"/>
+  <w16cex:commentExtensible w16cex:durableId="26BB7F3A" w16cex:dateUtc="2022-09-02T01:58:00Z"/>
 </w16cex:commentsExtensible>
 </file>
 
@@ -27779,7 +28377,7 @@
   <w16cid:commentId w16cid:paraId="1DCEE02C" w16cid:durableId="26B36AE4"/>
   <w16cid:commentId w16cid:paraId="7739C59C" w16cid:durableId="26B443EE"/>
   <w16cid:commentId w16cid:paraId="1371EC3E" w16cid:durableId="26B44B41"/>
-  <w16cid:commentId w16cid:paraId="454FA846" w16cid:durableId="2502988B"/>
+  <w16cid:commentId w16cid:paraId="2BABBAAE" w16cid:durableId="26BB7F3A"/>
 </w16cid:commentsIds>
 </file>
 
@@ -29394,6 +29992,18 @@
       <w:ind w:left="200" w:hanging="200"/>
     </w:pPr>
   </w:style>
+  <w:style w:type="character" w:styleId="UnresolvedMention">
+    <w:name w:val="Unresolved Mention"/>
+    <w:basedOn w:val="DefaultParagraphFont"/>
+    <w:uiPriority w:val="99"/>
+    <w:semiHidden/>
+    <w:unhideWhenUsed/>
+    <w:rsid w:val="00382E2F"/>
+    <w:rPr>
+      <w:color w:val="605E5C"/>
+      <w:shd w:val="clear" w:color="auto" w:fill="E1DFDD"/>
+    </w:rPr>
+  </w:style>
 </w:styles>
 </file>
 
@@ -29697,7 +30307,7 @@
 </file>
 
 <file path=customXml/itemProps1.xml><?xml version="1.0" encoding="utf-8"?>
-<ds:datastoreItem xmlns:ds="http://schemas.openxmlformats.org/officeDocument/2006/customXml" ds:itemID="{6F8F2050-AF14-C843-88D0-935B0CCCECB8}">
+<ds:datastoreItem xmlns:ds="http://schemas.openxmlformats.org/officeDocument/2006/customXml" ds:itemID="{4B0F94DA-8B25-7648-B4CD-73588C20AF64}">
   <ds:schemaRefs>
     <ds:schemaRef ds:uri="http://schemas.openxmlformats.org/officeDocument/2006/bibliography"/>
   </ds:schemaRefs>

</xml_diff>